<commit_message>
Finished use case for the Old System
</commit_message>
<xml_diff>
--- a/Preliminaire/Analyse.docx
+++ b/Preliminaire/Analyse.docx
@@ -413,8 +413,6 @@
         </w:rPr>
         <w:t>02</w:t>
       </w:r>
-      <w:bookmarkStart w:id="0" w:name="_GoBack"/>
-      <w:bookmarkEnd w:id="0"/>
     </w:p>
     <w:p>
       <w:pPr>
@@ -1052,19 +1050,11 @@
         <w:jc w:val="center"/>
         <w:rPr>
           <w:rFonts w:ascii="Arial" w:hAnsi="Arial" w:cs="Arial"/>
-          <w:sz w:val="28"/>
-          <w:szCs w:val="28"/>
-        </w:rPr>
-      </w:pPr>
-      <w:r>
-        <w:rPr>
-          <w:rFonts w:ascii="Arial" w:hAnsi="Arial" w:cs="Arial"/>
           <w:b/>
           <w:sz w:val="52"/>
           <w:szCs w:val="52"/>
         </w:rPr>
-        <w:t>Diagramme de Flux de données</w:t>
-      </w:r>
+      </w:pPr>
       <w:r>
         <w:rPr>
           <w:rFonts w:ascii="Arial" w:hAnsi="Arial" w:cs="Arial"/>
@@ -1072,8 +1062,7 @@
           <w:sz w:val="52"/>
           <w:szCs w:val="52"/>
         </w:rPr>
-        <w:br/>
-        <w:t>ou UML Cas Utilisation</w:t>
+        <w:t xml:space="preserve">Diagramme </w:t>
       </w:r>
       <w:r>
         <w:rPr>
@@ -1082,31 +1071,78 @@
           <w:sz w:val="52"/>
           <w:szCs w:val="52"/>
         </w:rPr>
-        <w:br w:type="page"/>
-      </w:r>
-      <w:r>
-        <w:rPr>
-          <w:rFonts w:ascii="Arial" w:hAnsi="Arial" w:cs="Arial"/>
-          <w:b/>
-          <w:sz w:val="40"/>
-          <w:szCs w:val="40"/>
-        </w:rPr>
-        <w:lastRenderedPageBreak/>
-        <w:t>DFD système Actuel</w:t>
-      </w:r>
-    </w:p>
-    <w:p>
-      <w:pPr>
-        <w:jc w:val="center"/>
-        <w:rPr>
-          <w:rFonts w:ascii="Arial" w:hAnsi="Arial" w:cs="Arial"/>
-          <w:b/>
-          <w:sz w:val="52"/>
-          <w:szCs w:val="52"/>
-        </w:rPr>
-      </w:pPr>
-      <w:r>
-        <w:object w:dxaOrig="11446" w:dyaOrig="13983">
+        <w:t>UML Cas Utilisation</w:t>
+      </w:r>
+    </w:p>
+    <w:p>
+      <w:pPr>
+        <w:jc w:val="center"/>
+        <w:rPr>
+          <w:rFonts w:ascii="Arial" w:hAnsi="Arial" w:cs="Arial"/>
+          <w:sz w:val="28"/>
+          <w:szCs w:val="28"/>
+        </w:rPr>
+      </w:pPr>
+    </w:p>
+    <w:p>
+      <w:pPr>
+        <w:jc w:val="center"/>
+        <w:rPr>
+          <w:rFonts w:ascii="Arial" w:hAnsi="Arial" w:cs="Arial"/>
+          <w:sz w:val="28"/>
+          <w:szCs w:val="28"/>
+        </w:rPr>
+      </w:pPr>
+    </w:p>
+    <w:p>
+      <w:pPr>
+        <w:jc w:val="center"/>
+        <w:rPr>
+          <w:rFonts w:ascii="Arial" w:hAnsi="Arial" w:cs="Arial"/>
+          <w:sz w:val="28"/>
+          <w:szCs w:val="28"/>
+        </w:rPr>
+      </w:pPr>
+      <w:r>
+        <w:rPr>
+          <w:rFonts w:ascii="Arial" w:hAnsi="Arial" w:cs="Arial"/>
+          <w:sz w:val="28"/>
+          <w:szCs w:val="28"/>
+        </w:rPr>
+        <w:t>Système Actuel</w:t>
+      </w:r>
+    </w:p>
+    <w:p>
+      <w:pPr>
+        <w:jc w:val="center"/>
+        <w:rPr>
+          <w:rFonts w:ascii="Arial" w:hAnsi="Arial" w:cs="Arial"/>
+          <w:sz w:val="28"/>
+          <w:szCs w:val="28"/>
+        </w:rPr>
+      </w:pPr>
+    </w:p>
+    <w:p>
+      <w:pPr>
+        <w:jc w:val="center"/>
+        <w:rPr>
+          <w:rFonts w:ascii="Arial" w:hAnsi="Arial" w:cs="Arial"/>
+          <w:sz w:val="28"/>
+          <w:szCs w:val="28"/>
+        </w:rPr>
+      </w:pPr>
+    </w:p>
+    <w:p>
+      <w:pPr>
+        <w:rPr>
+          <w:rFonts w:ascii="Arial" w:hAnsi="Arial" w:cs="Arial"/>
+          <w:b/>
+          <w:sz w:val="40"/>
+          <w:szCs w:val="40"/>
+        </w:rPr>
+      </w:pPr>
+      <w:r>
+        <w:object w:dxaOrig="13741" w:dyaOrig="11266">
           <v:shapetype id="_x0000_t75" coordsize="21600,21600" o:spt="75" o:preferrelative="t" path="m@4@5l@4@11@9@11@9@5xe" filled="f" stroked="f">
             <v:stroke joinstyle="miter"/>
             <v:formulas>
@@ -1126,52 +1162,15 @@
             <v:path o:extrusionok="f" gradientshapeok="t" o:connecttype="rect"/>
             <o:lock v:ext="edit" aspectratio="t"/>
           </v:shapetype>
-          <v:shape id="_x0000_i1025" type="#_x0000_t75" style="width:6in;height:528pt" o:ole="">
+          <v:shape id="_x0000_i1025" type="#_x0000_t75" style="width:475.2pt;height:388.8pt" o:ole="">
             <v:imagedata r:id="rId7" o:title=""/>
           </v:shape>
-          <o:OLEObject Type="Embed" ProgID="Visio.Drawing.11" ShapeID="_x0000_i1025" DrawAspect="Content" ObjectID="_1636543594" r:id="rId8"/>
+          <o:OLEObject Type="Embed" ProgID="Visio.Drawing.15" ShapeID="_x0000_i1025" DrawAspect="Content" ObjectID="_1636786734" r:id="rId8"/>
         </w:object>
       </w:r>
       <w:r>
-        <w:rPr>
-          <w:rFonts w:ascii="Arial" w:hAnsi="Arial" w:cs="Arial"/>
-          <w:sz w:val="28"/>
-          <w:szCs w:val="28"/>
-        </w:rPr>
         <w:br w:type="page"/>
       </w:r>
-    </w:p>
-    <w:p>
-      <w:pPr>
-        <w:rPr>
-          <w:rFonts w:ascii="Arial" w:hAnsi="Arial" w:cs="Arial"/>
-          <w:sz w:val="28"/>
-          <w:szCs w:val="28"/>
-        </w:rPr>
-      </w:pPr>
-    </w:p>
-    <w:p/>
-    <w:p>
-      <w:pPr>
-        <w:jc w:val="center"/>
-        <w:rPr>
-          <w:rFonts w:ascii="Arial" w:hAnsi="Arial" w:cs="Arial"/>
-          <w:b/>
-          <w:sz w:val="28"/>
-          <w:szCs w:val="28"/>
-        </w:rPr>
-      </w:pPr>
-      <w:r>
-        <w:object w:dxaOrig="9919" w:dyaOrig="11119">
-          <v:shape id="_x0000_i1026" type="#_x0000_t75" style="width:413.25pt;height:505.5pt" o:ole="">
-            <v:imagedata r:id="rId9" o:title=""/>
-          </v:shape>
-          <o:OLEObject Type="Embed" ProgID="Visio.Drawing.11" ShapeID="_x0000_i1026" DrawAspect="Content" ObjectID="_1636543595" r:id="rId10"/>
-        </w:object>
-      </w:r>
-      <w:r>
-        <w:br w:type="page"/>
-      </w:r>
       <w:r>
         <w:rPr>
           <w:rFonts w:ascii="Arial" w:hAnsi="Arial" w:cs="Arial"/>
@@ -1180,100 +1179,529 @@
           <w:szCs w:val="40"/>
         </w:rPr>
         <w:lastRenderedPageBreak/>
-        <w:t>Texte Expliquant le DFD du système actuel</w:t>
-      </w:r>
-    </w:p>
-    <w:p>
-      <w:pPr>
-        <w:rPr>
-          <w:rFonts w:ascii="Arial" w:hAnsi="Arial" w:cs="Arial"/>
-          <w:b/>
-          <w:sz w:val="28"/>
-          <w:szCs w:val="28"/>
-        </w:rPr>
-      </w:pPr>
-    </w:p>
-    <w:p>
-      <w:pPr>
-        <w:rPr>
-          <w:rFonts w:ascii="Arial" w:hAnsi="Arial" w:cs="Arial"/>
-          <w:b/>
-          <w:sz w:val="28"/>
-          <w:szCs w:val="28"/>
-        </w:rPr>
-      </w:pPr>
-      <w:r>
-        <w:rPr>
-          <w:rFonts w:ascii="Arial" w:hAnsi="Arial" w:cs="Arial"/>
-          <w:b/>
-          <w:sz w:val="28"/>
-          <w:szCs w:val="28"/>
-        </w:rPr>
-        <w:t>Voici l'explication du fonctionnement du système....</w:t>
-      </w:r>
-    </w:p>
-    <w:p>
-      <w:pPr>
-        <w:rPr>
-          <w:rFonts w:ascii="Arial" w:hAnsi="Arial" w:cs="Arial"/>
-          <w:b/>
-          <w:sz w:val="28"/>
-          <w:szCs w:val="28"/>
-        </w:rPr>
-      </w:pPr>
-    </w:p>
-    <w:p>
-      <w:pPr>
+        <w:t>Description du système actuel</w:t>
+      </w:r>
+    </w:p>
+    <w:p>
+      <w:pPr>
+        <w:rPr>
+          <w:rFonts w:ascii="Arial" w:hAnsi="Arial" w:cs="Arial"/>
+          <w:b/>
+        </w:rPr>
+      </w:pPr>
+      <w:r>
+        <w:rPr>
+          <w:rFonts w:ascii="Arial" w:hAnsi="Arial" w:cs="Arial"/>
+          <w:b/>
+        </w:rPr>
+        <w:t>Identification</w:t>
+      </w:r>
+    </w:p>
+    <w:p>
+      <w:pPr>
+        <w:rPr>
+          <w:rFonts w:ascii="Arial" w:hAnsi="Arial" w:cs="Arial"/>
+        </w:rPr>
+      </w:pPr>
+      <w:r>
+        <w:rPr>
+          <w:rFonts w:ascii="Arial" w:hAnsi="Arial" w:cs="Arial"/>
+        </w:rPr>
+        <w:t>Nom du cas : « Jouer à Angular Heroes »</w:t>
+      </w:r>
+    </w:p>
+    <w:p>
+      <w:pPr>
+        <w:rPr>
+          <w:rFonts w:ascii="Arial" w:hAnsi="Arial" w:cs="Arial"/>
+        </w:rPr>
+      </w:pPr>
+      <w:r>
+        <w:rPr>
+          <w:rFonts w:ascii="Arial" w:hAnsi="Arial" w:cs="Arial"/>
+        </w:rPr>
+        <w:t>But : décrire les étapes permettant à un joueur de jouer au jeu</w:t>
+      </w:r>
+    </w:p>
+    <w:p>
+      <w:pPr>
+        <w:rPr>
+          <w:rFonts w:ascii="Arial" w:hAnsi="Arial" w:cs="Arial"/>
+        </w:rPr>
+      </w:pPr>
+      <w:r>
+        <w:rPr>
+          <w:rFonts w:ascii="Arial" w:hAnsi="Arial" w:cs="Arial"/>
+        </w:rPr>
+        <w:t>Acteurs principaux</w:t>
+      </w:r>
+      <w:r>
+        <w:rPr>
+          <w:rFonts w:ascii="Arial" w:hAnsi="Arial" w:cs="Arial"/>
+        </w:rPr>
+        <w:t> : le Joueur et le Système</w:t>
+      </w:r>
+    </w:p>
+    <w:p>
+      <w:pPr>
+        <w:rPr>
+          <w:rFonts w:ascii="Arial" w:hAnsi="Arial" w:cs="Arial"/>
+        </w:rPr>
+      </w:pPr>
+      <w:r>
+        <w:rPr>
+          <w:rFonts w:ascii="Arial" w:hAnsi="Arial" w:cs="Arial"/>
+        </w:rPr>
+        <w:t>Date de création : 2/12/2019</w:t>
+      </w:r>
+    </w:p>
+    <w:p>
+      <w:pPr>
+        <w:rPr>
+          <w:rFonts w:ascii="Arial" w:hAnsi="Arial" w:cs="Arial"/>
+        </w:rPr>
+      </w:pPr>
+      <w:r>
+        <w:rPr>
+          <w:rFonts w:ascii="Arial" w:hAnsi="Arial" w:cs="Arial"/>
+        </w:rPr>
+        <w:t>Responsable : Marc-André Thériault</w:t>
+      </w:r>
+    </w:p>
+    <w:p>
+      <w:pPr>
+        <w:rPr>
+          <w:rFonts w:ascii="Arial" w:hAnsi="Arial" w:cs="Arial"/>
+        </w:rPr>
+      </w:pPr>
+      <w:r>
+        <w:rPr>
+          <w:rFonts w:ascii="Arial" w:hAnsi="Arial" w:cs="Arial"/>
+        </w:rPr>
+        <w:t>Version : 1.0</w:t>
+      </w:r>
+    </w:p>
+    <w:p>
+      <w:pPr>
+        <w:rPr>
+          <w:rFonts w:ascii="Arial" w:hAnsi="Arial" w:cs="Arial"/>
+        </w:rPr>
+      </w:pPr>
+    </w:p>
+    <w:p>
+      <w:pPr>
+        <w:rPr>
+          <w:rFonts w:ascii="Arial" w:hAnsi="Arial" w:cs="Arial"/>
+          <w:b/>
+        </w:rPr>
+      </w:pPr>
+      <w:r>
+        <w:rPr>
+          <w:rFonts w:ascii="Arial" w:hAnsi="Arial" w:cs="Arial"/>
+          <w:b/>
+        </w:rPr>
+        <w:t>Séquencement</w:t>
+      </w:r>
+    </w:p>
+    <w:p>
+      <w:pPr>
+        <w:rPr>
+          <w:rFonts w:ascii="Arial" w:hAnsi="Arial" w:cs="Arial"/>
+        </w:rPr>
+      </w:pPr>
+      <w:r>
+        <w:rPr>
+          <w:rFonts w:ascii="Arial" w:hAnsi="Arial" w:cs="Arial"/>
+        </w:rPr>
+        <w:t>Le cas démarre quand l’utilisateur entre l’adresse Web du jeu</w:t>
+      </w:r>
+    </w:p>
+    <w:p>
+      <w:pPr>
+        <w:pStyle w:val="Paragraphedeliste"/>
         <w:numPr>
           <w:ilvl w:val="0"/>
-          <w:numId w:val="3"/>
+          <w:numId w:val="4"/>
         </w:numPr>
         <w:rPr>
           <w:rFonts w:ascii="Arial" w:hAnsi="Arial" w:cs="Arial"/>
-          <w:b/>
-          <w:sz w:val="40"/>
-          <w:szCs w:val="40"/>
-        </w:rPr>
-      </w:pPr>
-      <w:r>
-        <w:rPr>
-          <w:rFonts w:ascii="Arial" w:hAnsi="Arial" w:cs="Arial"/>
-          <w:b/>
-          <w:sz w:val="28"/>
-          <w:szCs w:val="28"/>
-        </w:rPr>
-        <w:t>Cette tâche consiste à...</w:t>
-      </w:r>
-      <w:r>
-        <w:rPr>
-          <w:rFonts w:ascii="Arial" w:hAnsi="Arial" w:cs="Arial"/>
-          <w:b/>
-          <w:sz w:val="28"/>
-          <w:szCs w:val="28"/>
-        </w:rPr>
-        <w:br/>
-      </w:r>
-    </w:p>
-    <w:p>
-      <w:pPr>
+        </w:rPr>
+      </w:pPr>
+      <w:r>
+        <w:rPr>
+          <w:rFonts w:ascii="Arial" w:hAnsi="Arial" w:cs="Arial"/>
+        </w:rPr>
+        <w:t>Le système demande au joueur de s’authentifier</w:t>
+      </w:r>
+    </w:p>
+    <w:p>
+      <w:pPr>
+        <w:pStyle w:val="Paragraphedeliste"/>
+        <w:numPr>
+          <w:ilvl w:val="1"/>
+          <w:numId w:val="4"/>
+        </w:numPr>
+        <w:rPr>
+          <w:rFonts w:ascii="Arial" w:hAnsi="Arial" w:cs="Arial"/>
+        </w:rPr>
+      </w:pPr>
+      <w:r>
+        <w:rPr>
+          <w:rFonts w:ascii="Arial" w:hAnsi="Arial" w:cs="Arial"/>
+        </w:rPr>
+        <w:t>Si le joueur n’a pas de compte, le système demande au joueur de s’en créer un</w:t>
+      </w:r>
+    </w:p>
+    <w:p>
+      <w:pPr>
+        <w:pStyle w:val="Paragraphedeliste"/>
+        <w:numPr>
+          <w:ilvl w:val="1"/>
+          <w:numId w:val="4"/>
+        </w:numPr>
+        <w:rPr>
+          <w:rFonts w:ascii="Arial" w:hAnsi="Arial" w:cs="Arial"/>
+        </w:rPr>
+      </w:pPr>
+      <w:r>
+        <w:rPr>
+          <w:rFonts w:ascii="Arial" w:hAnsi="Arial" w:cs="Arial"/>
+        </w:rPr>
+        <w:t>Si le joueur n’a pas de personnage, le système lui demande d’en créer un</w:t>
+      </w:r>
+    </w:p>
+    <w:p>
+      <w:pPr>
+        <w:pStyle w:val="Paragraphedeliste"/>
         <w:numPr>
           <w:ilvl w:val="0"/>
-          <w:numId w:val="3"/>
+          <w:numId w:val="4"/>
         </w:numPr>
         <w:rPr>
           <w:rFonts w:ascii="Arial" w:hAnsi="Arial" w:cs="Arial"/>
-          <w:b/>
-          <w:sz w:val="40"/>
-          <w:szCs w:val="40"/>
-        </w:rPr>
-      </w:pPr>
-    </w:p>
-    <w:p>
-      <w:pPr>
+        </w:rPr>
+      </w:pPr>
+      <w:r>
+        <w:rPr>
+          <w:rFonts w:ascii="Arial" w:hAnsi="Arial" w:cs="Arial"/>
+        </w:rPr>
+        <w:t>Le joueur peut maintenant jouer au jeu</w:t>
+      </w:r>
+    </w:p>
+    <w:p>
+      <w:pPr>
+        <w:pStyle w:val="Paragraphedeliste"/>
+        <w:numPr>
+          <w:ilvl w:val="1"/>
+          <w:numId w:val="4"/>
+        </w:numPr>
+        <w:rPr>
+          <w:rFonts w:ascii="Arial" w:hAnsi="Arial" w:cs="Arial"/>
+        </w:rPr>
+      </w:pPr>
+      <w:r>
+        <w:rPr>
+          <w:rFonts w:ascii="Arial" w:hAnsi="Arial" w:cs="Arial"/>
+        </w:rPr>
+        <w:t>Le joueur doit déplacer son pion sur la carte du monde</w:t>
+      </w:r>
+    </w:p>
+    <w:p>
+      <w:pPr>
+        <w:pStyle w:val="Paragraphedeliste"/>
+        <w:numPr>
+          <w:ilvl w:val="2"/>
+          <w:numId w:val="4"/>
+        </w:numPr>
+        <w:rPr>
+          <w:rFonts w:ascii="Arial" w:hAnsi="Arial" w:cs="Arial"/>
+        </w:rPr>
+      </w:pPr>
+      <w:r>
+        <w:rPr>
+          <w:rFonts w:ascii="Arial" w:hAnsi="Arial" w:cs="Arial"/>
+        </w:rPr>
+        <w:t xml:space="preserve">À chaque déplacement, le joueur </w:t>
+      </w:r>
+      <w:r>
+        <w:rPr>
+          <w:rFonts w:ascii="Arial" w:hAnsi="Arial" w:cs="Arial"/>
+        </w:rPr>
+        <w:t xml:space="preserve">récupère </w:t>
+      </w:r>
+      <w:r>
+        <w:rPr>
+          <w:rFonts w:ascii="Arial" w:hAnsi="Arial" w:cs="Arial"/>
+        </w:rPr>
+        <w:t>tous ses points de vie</w:t>
+      </w:r>
+    </w:p>
+    <w:p>
+      <w:pPr>
+        <w:pStyle w:val="Paragraphedeliste"/>
+        <w:numPr>
+          <w:ilvl w:val="1"/>
+          <w:numId w:val="4"/>
+        </w:numPr>
+        <w:rPr>
+          <w:rFonts w:ascii="Arial" w:hAnsi="Arial" w:cs="Arial"/>
+        </w:rPr>
+      </w:pPr>
+      <w:r>
+        <w:rPr>
+          <w:rFonts w:ascii="Arial" w:hAnsi="Arial" w:cs="Arial"/>
+        </w:rPr>
+        <w:t>Le joueur peut combattre les différents monstres sur la case où il se trouve</w:t>
+      </w:r>
+    </w:p>
+    <w:p>
+      <w:pPr>
+        <w:pStyle w:val="Paragraphedeliste"/>
+        <w:numPr>
+          <w:ilvl w:val="2"/>
+          <w:numId w:val="4"/>
+        </w:numPr>
+        <w:rPr>
+          <w:rFonts w:ascii="Arial" w:hAnsi="Arial" w:cs="Arial"/>
+        </w:rPr>
+      </w:pPr>
+      <w:r>
+        <w:rPr>
+          <w:rFonts w:ascii="Arial" w:hAnsi="Arial" w:cs="Arial"/>
+        </w:rPr>
+        <w:t>Le joueur clique sur un monstre pour infliger des dégâts</w:t>
+      </w:r>
+    </w:p>
+    <w:p>
+      <w:pPr>
+        <w:pStyle w:val="Paragraphedeliste"/>
+        <w:numPr>
+          <w:ilvl w:val="2"/>
+          <w:numId w:val="4"/>
+        </w:numPr>
+        <w:rPr>
+          <w:rFonts w:ascii="Arial" w:hAnsi="Arial" w:cs="Arial"/>
+        </w:rPr>
+      </w:pPr>
+      <w:r>
+        <w:rPr>
+          <w:rFonts w:ascii="Arial" w:hAnsi="Arial" w:cs="Arial"/>
+        </w:rPr>
+        <w:t>Le monstre répond par une contre-attaque</w:t>
+      </w:r>
+    </w:p>
+    <w:p>
+      <w:pPr>
+        <w:pStyle w:val="Paragraphedeliste"/>
+        <w:numPr>
+          <w:ilvl w:val="2"/>
+          <w:numId w:val="4"/>
+        </w:numPr>
+        <w:rPr>
+          <w:rFonts w:ascii="Arial" w:hAnsi="Arial" w:cs="Arial"/>
+        </w:rPr>
+      </w:pPr>
+      <w:r>
+        <w:rPr>
+          <w:rFonts w:ascii="Arial" w:hAnsi="Arial" w:cs="Arial"/>
+        </w:rPr>
+        <w:t>Le joueur et le monstre perdent des points de vie</w:t>
+      </w:r>
+    </w:p>
+    <w:p>
+      <w:pPr>
+        <w:pStyle w:val="Paragraphedeliste"/>
+        <w:numPr>
+          <w:ilvl w:val="2"/>
+          <w:numId w:val="4"/>
+        </w:numPr>
+        <w:rPr>
+          <w:rFonts w:ascii="Arial" w:hAnsi="Arial" w:cs="Arial"/>
+        </w:rPr>
+      </w:pPr>
+      <w:r>
+        <w:rPr>
+          <w:rFonts w:ascii="Arial" w:hAnsi="Arial" w:cs="Arial"/>
+        </w:rPr>
+        <w:t>Si le monstre n’a plus</w:t>
+      </w:r>
+      <w:r>
+        <w:rPr>
+          <w:rFonts w:ascii="Arial" w:hAnsi="Arial" w:cs="Arial"/>
+        </w:rPr>
+        <w:t xml:space="preserve"> de points de vie</w:t>
+      </w:r>
+      <w:r>
+        <w:rPr>
+          <w:rFonts w:ascii="Arial" w:hAnsi="Arial" w:cs="Arial"/>
+        </w:rPr>
+        <w:t>, il est mort et le joueur gagne des points d’expérience</w:t>
+      </w:r>
+    </w:p>
+    <w:p>
+      <w:pPr>
+        <w:pStyle w:val="Paragraphedeliste"/>
+        <w:numPr>
+          <w:ilvl w:val="2"/>
+          <w:numId w:val="4"/>
+        </w:numPr>
+        <w:rPr>
+          <w:rFonts w:ascii="Arial" w:hAnsi="Arial" w:cs="Arial"/>
+        </w:rPr>
+      </w:pPr>
+      <w:r>
+        <w:rPr>
+          <w:rFonts w:ascii="Arial" w:hAnsi="Arial" w:cs="Arial"/>
+        </w:rPr>
+        <w:t>Si le joueur n</w:t>
+      </w:r>
+      <w:r>
+        <w:rPr>
+          <w:rFonts w:ascii="Arial" w:hAnsi="Arial" w:cs="Arial"/>
+        </w:rPr>
+        <w:t>’</w:t>
+      </w:r>
+      <w:r>
+        <w:rPr>
+          <w:rFonts w:ascii="Arial" w:hAnsi="Arial" w:cs="Arial"/>
+        </w:rPr>
+        <w:t>a plus</w:t>
+      </w:r>
+      <w:r>
+        <w:rPr>
+          <w:rFonts w:ascii="Arial" w:hAnsi="Arial" w:cs="Arial"/>
+        </w:rPr>
+        <w:t xml:space="preserve"> de points de vie</w:t>
+      </w:r>
+      <w:r>
+        <w:rPr>
+          <w:rFonts w:ascii="Arial" w:hAnsi="Arial" w:cs="Arial"/>
+        </w:rPr>
+        <w:t>, il est mort et doit ressusciter pour pouvoir continuer à jouer (ce qui lui coute 10% de ses points d’expérience)</w:t>
+      </w:r>
+    </w:p>
+    <w:p>
+      <w:pPr>
+        <w:pStyle w:val="Paragraphedeliste"/>
+        <w:numPr>
+          <w:ilvl w:val="2"/>
+          <w:numId w:val="4"/>
+        </w:numPr>
+        <w:rPr>
+          <w:rFonts w:ascii="Arial" w:hAnsi="Arial" w:cs="Arial"/>
+        </w:rPr>
+      </w:pPr>
+      <w:r>
+        <w:rPr>
+          <w:rFonts w:ascii="Arial" w:hAnsi="Arial" w:cs="Arial"/>
+        </w:rPr>
+        <w:t>Si aucun n’est mort, le joueur peut continuer à combattre ou quitter cette case</w:t>
+      </w:r>
+    </w:p>
+    <w:p>
+      <w:pPr>
+        <w:pStyle w:val="Paragraphedeliste"/>
+        <w:numPr>
+          <w:ilvl w:val="1"/>
+          <w:numId w:val="4"/>
+        </w:numPr>
+        <w:rPr>
+          <w:rFonts w:ascii="Arial" w:hAnsi="Arial" w:cs="Arial"/>
+        </w:rPr>
+      </w:pPr>
+      <w:r>
+        <w:rPr>
+          <w:rFonts w:ascii="Arial" w:hAnsi="Arial" w:cs="Arial"/>
+        </w:rPr>
+        <w:t>Si le joueur a accumulé suffisamment de point d’expérience, il gagne un niveau</w:t>
+      </w:r>
+    </w:p>
+    <w:p>
+      <w:pPr>
+        <w:pStyle w:val="Paragraphedeliste"/>
+        <w:numPr>
+          <w:ilvl w:val="2"/>
+          <w:numId w:val="4"/>
+        </w:numPr>
+        <w:rPr>
+          <w:rFonts w:ascii="Arial" w:hAnsi="Arial" w:cs="Arial"/>
+        </w:rPr>
+      </w:pPr>
+      <w:r>
+        <w:rPr>
+          <w:rFonts w:ascii="Arial" w:hAnsi="Arial" w:cs="Arial"/>
+        </w:rPr>
+        <w:t>Le joueur doit assigner 5 points de statistique aux 4 différentes statistiques de son personnage (soit Force, Dextérité, Vitalité et Intelligence)</w:t>
+      </w:r>
+    </w:p>
+    <w:p>
+      <w:pPr>
+        <w:pStyle w:val="Paragraphedeliste"/>
+        <w:numPr>
+          <w:ilvl w:val="2"/>
+          <w:numId w:val="4"/>
+        </w:numPr>
+        <w:rPr>
+          <w:rFonts w:ascii="Arial" w:hAnsi="Arial" w:cs="Arial"/>
+        </w:rPr>
+      </w:pPr>
+      <w:r>
+        <w:rPr>
+          <w:rFonts w:ascii="Arial" w:hAnsi="Arial" w:cs="Arial"/>
+        </w:rPr>
+        <w:t xml:space="preserve">Seulement une fois que ces points sont </w:t>
+      </w:r>
+      <w:r>
+        <w:rPr>
+          <w:rFonts w:ascii="Arial" w:hAnsi="Arial" w:cs="Arial"/>
+        </w:rPr>
+        <w:t>assignés</w:t>
+      </w:r>
+      <w:r>
+        <w:rPr>
+          <w:rFonts w:ascii="Arial" w:hAnsi="Arial" w:cs="Arial"/>
+        </w:rPr>
+        <w:t>, le jeu peut reprendre</w:t>
+      </w:r>
+    </w:p>
+    <w:p>
+      <w:pPr>
+        <w:pStyle w:val="Paragraphedeliste"/>
         <w:numPr>
           <w:ilvl w:val="0"/>
-          <w:numId w:val="3"/>
+          <w:numId w:val="4"/>
         </w:numPr>
+        <w:rPr>
+          <w:rFonts w:ascii="Arial" w:hAnsi="Arial" w:cs="Arial"/>
+        </w:rPr>
+      </w:pPr>
+      <w:r>
+        <w:rPr>
+          <w:rFonts w:ascii="Arial" w:hAnsi="Arial" w:cs="Arial"/>
+        </w:rPr>
+        <w:t>Le joueur peut envoyer des messages à d’autres joueurs</w:t>
+      </w:r>
+    </w:p>
+    <w:p>
+      <w:pPr>
+        <w:pStyle w:val="Paragraphedeliste"/>
+        <w:numPr>
+          <w:ilvl w:val="1"/>
+          <w:numId w:val="4"/>
+        </w:numPr>
+        <w:rPr>
+          <w:rFonts w:ascii="Arial" w:hAnsi="Arial" w:cs="Arial"/>
+        </w:rPr>
+      </w:pPr>
+      <w:r>
+        <w:rPr>
+          <w:rFonts w:ascii="Arial" w:hAnsi="Arial" w:cs="Arial"/>
+        </w:rPr>
+        <w:t>Si le joueur a des messages non-lus, un compteur est affiché au haut de l’écran</w:t>
+      </w:r>
+    </w:p>
+    <w:p>
+      <w:pPr>
         <w:rPr>
           <w:rFonts w:ascii="Arial" w:hAnsi="Arial" w:cs="Arial"/>
           <w:b/>
@@ -1475,17 +1903,15 @@
           <w:szCs w:val="28"/>
         </w:rPr>
       </w:pPr>
-      <w:proofErr w:type="gramStart"/>
-      <w:r>
-        <w:rPr>
-          <w:rFonts w:ascii="Arial" w:hAnsi="Arial" w:cs="Arial"/>
-          <w:b/>
-          <w:sz w:val="28"/>
-          <w:szCs w:val="28"/>
-        </w:rPr>
-        <w:t>Avantages</w:t>
-      </w:r>
-      <w:proofErr w:type="gramEnd"/>
+      <w:r>
+        <w:rPr>
+          <w:rFonts w:ascii="Arial" w:hAnsi="Arial" w:cs="Arial"/>
+          <w:b/>
+          <w:sz w:val="28"/>
+          <w:szCs w:val="28"/>
+        </w:rPr>
+        <w:t>Avantage</w:t>
+      </w:r>
       <w:r>
         <w:rPr>
           <w:rFonts w:ascii="Arial" w:hAnsi="Arial" w:cs="Arial"/>
@@ -1535,17 +1961,15 @@
           <w:szCs w:val="28"/>
         </w:rPr>
       </w:pPr>
-      <w:proofErr w:type="gramStart"/>
-      <w:r>
-        <w:rPr>
-          <w:rFonts w:ascii="Arial" w:hAnsi="Arial" w:cs="Arial"/>
-          <w:b/>
-          <w:sz w:val="28"/>
-          <w:szCs w:val="28"/>
-        </w:rPr>
-        <w:t>Désavantages</w:t>
-      </w:r>
-      <w:proofErr w:type="gramEnd"/>
+      <w:r>
+        <w:rPr>
+          <w:rFonts w:ascii="Arial" w:hAnsi="Arial" w:cs="Arial"/>
+          <w:b/>
+          <w:sz w:val="28"/>
+          <w:szCs w:val="28"/>
+        </w:rPr>
+        <w:t>Désavantage</w:t>
+      </w:r>
       <w:r>
         <w:rPr>
           <w:rFonts w:ascii="Arial" w:hAnsi="Arial" w:cs="Arial"/>
@@ -1728,17 +2152,15 @@
           <w:szCs w:val="28"/>
         </w:rPr>
       </w:pPr>
-      <w:proofErr w:type="gramStart"/>
-      <w:r>
-        <w:rPr>
-          <w:rFonts w:ascii="Arial" w:hAnsi="Arial" w:cs="Arial"/>
-          <w:b/>
-          <w:sz w:val="28"/>
-          <w:szCs w:val="28"/>
-        </w:rPr>
-        <w:t>Avantages</w:t>
-      </w:r>
-      <w:proofErr w:type="gramEnd"/>
+      <w:r>
+        <w:rPr>
+          <w:rFonts w:ascii="Arial" w:hAnsi="Arial" w:cs="Arial"/>
+          <w:b/>
+          <w:sz w:val="28"/>
+          <w:szCs w:val="28"/>
+        </w:rPr>
+        <w:t>Avantage</w:t>
+      </w:r>
       <w:r>
         <w:rPr>
           <w:rFonts w:ascii="Arial" w:hAnsi="Arial" w:cs="Arial"/>
@@ -1788,17 +2210,15 @@
           <w:szCs w:val="28"/>
         </w:rPr>
       </w:pPr>
-      <w:proofErr w:type="gramStart"/>
-      <w:r>
-        <w:rPr>
-          <w:rFonts w:ascii="Arial" w:hAnsi="Arial" w:cs="Arial"/>
-          <w:b/>
-          <w:sz w:val="28"/>
-          <w:szCs w:val="28"/>
-        </w:rPr>
-        <w:t>Désavantages</w:t>
-      </w:r>
-      <w:proofErr w:type="gramEnd"/>
+      <w:r>
+        <w:rPr>
+          <w:rFonts w:ascii="Arial" w:hAnsi="Arial" w:cs="Arial"/>
+          <w:b/>
+          <w:sz w:val="28"/>
+          <w:szCs w:val="28"/>
+        </w:rPr>
+        <w:t>Désavantage</w:t>
+      </w:r>
       <w:r>
         <w:rPr>
           <w:rFonts w:ascii="Arial" w:hAnsi="Arial" w:cs="Arial"/>
@@ -1925,17 +2345,15 @@
           <w:szCs w:val="28"/>
         </w:rPr>
       </w:pPr>
-      <w:proofErr w:type="gramStart"/>
-      <w:r>
-        <w:rPr>
-          <w:rFonts w:ascii="Arial" w:hAnsi="Arial" w:cs="Arial"/>
-          <w:b/>
-          <w:sz w:val="28"/>
-          <w:szCs w:val="28"/>
-        </w:rPr>
-        <w:t>Avantages</w:t>
-      </w:r>
-      <w:proofErr w:type="gramEnd"/>
+      <w:r>
+        <w:rPr>
+          <w:rFonts w:ascii="Arial" w:hAnsi="Arial" w:cs="Arial"/>
+          <w:b/>
+          <w:sz w:val="28"/>
+          <w:szCs w:val="28"/>
+        </w:rPr>
+        <w:t>Avantage</w:t>
+      </w:r>
       <w:r>
         <w:rPr>
           <w:rFonts w:ascii="Arial" w:hAnsi="Arial" w:cs="Arial"/>
@@ -1985,17 +2403,15 @@
           <w:szCs w:val="28"/>
         </w:rPr>
       </w:pPr>
-      <w:proofErr w:type="gramStart"/>
-      <w:r>
-        <w:rPr>
-          <w:rFonts w:ascii="Arial" w:hAnsi="Arial" w:cs="Arial"/>
-          <w:b/>
-          <w:sz w:val="28"/>
-          <w:szCs w:val="28"/>
-        </w:rPr>
-        <w:t>Désavantages</w:t>
-      </w:r>
-      <w:proofErr w:type="gramEnd"/>
+      <w:r>
+        <w:rPr>
+          <w:rFonts w:ascii="Arial" w:hAnsi="Arial" w:cs="Arial"/>
+          <w:b/>
+          <w:sz w:val="28"/>
+          <w:szCs w:val="28"/>
+        </w:rPr>
+        <w:t>Désavantage</w:t>
+      </w:r>
       <w:r>
         <w:rPr>
           <w:rFonts w:ascii="Arial" w:hAnsi="Arial" w:cs="Arial"/>
@@ -2053,7 +2469,8 @@
         </w:rPr>
         <w:br w:type="page"/>
       </w:r>
-      <w:proofErr w:type="gramStart"/>
+      <w:bookmarkStart w:id="0" w:name="_GoBack"/>
+      <w:bookmarkEnd w:id="0"/>
       <w:r>
         <w:rPr>
           <w:rFonts w:ascii="Arial" w:hAnsi="Arial" w:cs="Arial"/>
@@ -2062,9 +2479,8 @@
           <w:szCs w:val="28"/>
         </w:rPr>
         <w:lastRenderedPageBreak/>
-        <w:t>Annexes</w:t>
-      </w:r>
-      <w:proofErr w:type="gramEnd"/>
+        <w:t>Annexe</w:t>
+      </w:r>
       <w:r>
         <w:rPr>
           <w:rFonts w:ascii="Arial" w:hAnsi="Arial" w:cs="Arial"/>
@@ -2106,8 +2522,8 @@
     </w:p>
     <w:p/>
     <w:sectPr>
-      <w:headerReference w:type="default" r:id="rId11"/>
-      <w:footerReference w:type="default" r:id="rId12"/>
+      <w:headerReference w:type="default" r:id="rId9"/>
+      <w:footerReference w:type="default" r:id="rId10"/>
       <w:pgSz w:w="12240" w:h="15840"/>
       <w:pgMar w:top="1440" w:right="1797" w:bottom="1440" w:left="1797" w:header="709" w:footer="709" w:gutter="0"/>
       <w:pgNumType w:start="0"/>
@@ -2160,7 +2576,7 @@
       <w:rPr>
         <w:noProof/>
       </w:rPr>
-      <w:t>2019-11-29</w:t>
+      <w:t>2019-12-02</w:t>
     </w:r>
     <w:r>
       <w:fldChar w:fldCharType="end"/>
@@ -2195,7 +2611,7 @@
         <w:rStyle w:val="Numrodepage"/>
         <w:noProof/>
       </w:rPr>
-      <w:t>18</w:t>
+      <w:t>16</w:t>
     </w:r>
     <w:r>
       <w:rPr>
@@ -2637,6 +3053,95 @@
       </w:pPr>
     </w:lvl>
   </w:abstractNum>
+  <w:abstractNum w:abstractNumId="3">
+    <w:nsid w:val="75D670FB"/>
+    <w:multiLevelType w:val="hybridMultilevel"/>
+    <w:tmpl w:val="04C672D0"/>
+    <w:lvl w:ilvl="0" w:tplc="0C0C000F">
+      <w:start w:val="1"/>
+      <w:numFmt w:val="decimal"/>
+      <w:lvlText w:val="%1."/>
+      <w:lvlJc w:val="left"/>
+      <w:pPr>
+        <w:ind w:left="720" w:hanging="360"/>
+      </w:pPr>
+      <w:rPr>
+        <w:rFonts w:hint="default"/>
+      </w:rPr>
+    </w:lvl>
+    <w:lvl w:ilvl="1" w:tplc="0C0C0019">
+      <w:start w:val="1"/>
+      <w:numFmt w:val="lowerLetter"/>
+      <w:lvlText w:val="%2."/>
+      <w:lvlJc w:val="left"/>
+      <w:pPr>
+        <w:ind w:left="1440" w:hanging="360"/>
+      </w:pPr>
+    </w:lvl>
+    <w:lvl w:ilvl="2" w:tplc="0C0C001B">
+      <w:start w:val="1"/>
+      <w:numFmt w:val="lowerRoman"/>
+      <w:lvlText w:val="%3."/>
+      <w:lvlJc w:val="right"/>
+      <w:pPr>
+        <w:ind w:left="2160" w:hanging="180"/>
+      </w:pPr>
+    </w:lvl>
+    <w:lvl w:ilvl="3" w:tplc="0C0C000F" w:tentative="1">
+      <w:start w:val="1"/>
+      <w:numFmt w:val="decimal"/>
+      <w:lvlText w:val="%4."/>
+      <w:lvlJc w:val="left"/>
+      <w:pPr>
+        <w:ind w:left="2880" w:hanging="360"/>
+      </w:pPr>
+    </w:lvl>
+    <w:lvl w:ilvl="4" w:tplc="0C0C0019" w:tentative="1">
+      <w:start w:val="1"/>
+      <w:numFmt w:val="lowerLetter"/>
+      <w:lvlText w:val="%5."/>
+      <w:lvlJc w:val="left"/>
+      <w:pPr>
+        <w:ind w:left="3600" w:hanging="360"/>
+      </w:pPr>
+    </w:lvl>
+    <w:lvl w:ilvl="5" w:tplc="0C0C001B" w:tentative="1">
+      <w:start w:val="1"/>
+      <w:numFmt w:val="lowerRoman"/>
+      <w:lvlText w:val="%6."/>
+      <w:lvlJc w:val="right"/>
+      <w:pPr>
+        <w:ind w:left="4320" w:hanging="180"/>
+      </w:pPr>
+    </w:lvl>
+    <w:lvl w:ilvl="6" w:tplc="0C0C000F" w:tentative="1">
+      <w:start w:val="1"/>
+      <w:numFmt w:val="decimal"/>
+      <w:lvlText w:val="%7."/>
+      <w:lvlJc w:val="left"/>
+      <w:pPr>
+        <w:ind w:left="5040" w:hanging="360"/>
+      </w:pPr>
+    </w:lvl>
+    <w:lvl w:ilvl="7" w:tplc="0C0C0019" w:tentative="1">
+      <w:start w:val="1"/>
+      <w:numFmt w:val="lowerLetter"/>
+      <w:lvlText w:val="%8."/>
+      <w:lvlJc w:val="left"/>
+      <w:pPr>
+        <w:ind w:left="5760" w:hanging="360"/>
+      </w:pPr>
+    </w:lvl>
+    <w:lvl w:ilvl="8" w:tplc="0C0C001B" w:tentative="1">
+      <w:start w:val="1"/>
+      <w:numFmt w:val="lowerRoman"/>
+      <w:lvlText w:val="%9."/>
+      <w:lvlJc w:val="right"/>
+      <w:pPr>
+        <w:ind w:left="6480" w:hanging="180"/>
+      </w:pPr>
+    </w:lvl>
+  </w:abstractNum>
   <w:num w:numId="1">
     <w:abstractNumId w:val="2"/>
   </w:num>
@@ -2645,6 +3150,9 @@
   </w:num>
   <w:num w:numId="3">
     <w:abstractNumId w:val="1"/>
+  </w:num>
+  <w:num w:numId="4">
+    <w:abstractNumId w:val="3"/>
   </w:num>
 </w:numbering>
 </file>
@@ -3043,6 +3551,17 @@
       <w:szCs w:val="16"/>
     </w:rPr>
   </w:style>
+  <w:style w:type="paragraph" w:styleId="Paragraphedeliste">
+    <w:name w:val="List Paragraph"/>
+    <w:basedOn w:val="Normal"/>
+    <w:uiPriority w:val="34"/>
+    <w:qFormat/>
+    <w:rsid w:val="00C118B3"/>
+    <w:pPr>
+      <w:ind w:left="720"/>
+      <w:contextualSpacing/>
+    </w:pPr>
+  </w:style>
 </w:styles>
 </file>
 

</xml_diff>

<commit_message>
Finished company needs and problems, started company presentation
</commit_message>
<xml_diff>
--- a/Preliminaire/Analyse.docx
+++ b/Preliminaire/Analyse.docx
@@ -145,34 +145,14 @@
         </w:rPr>
         <w:t xml:space="preserve">Pour </w:t>
       </w:r>
-      <w:proofErr w:type="spellStart"/>
-      <w:r>
-        <w:rPr>
-          <w:b/>
-          <w:sz w:val="40"/>
-          <w:szCs w:val="40"/>
-        </w:rPr>
-        <w:t>Theriault’s</w:t>
-      </w:r>
-      <w:proofErr w:type="spellEnd"/>
-      <w:r>
-        <w:rPr>
-          <w:b/>
-          <w:sz w:val="40"/>
-          <w:szCs w:val="40"/>
-        </w:rPr>
-        <w:t xml:space="preserve"> </w:t>
-      </w:r>
-      <w:proofErr w:type="spellStart"/>
-      <w:r>
-        <w:rPr>
-          <w:b/>
-          <w:sz w:val="40"/>
-          <w:szCs w:val="40"/>
-        </w:rPr>
-        <w:t>Games</w:t>
-      </w:r>
-      <w:proofErr w:type="spellEnd"/>
+      <w:r>
+        <w:rPr>
+          <w:b/>
+          <w:sz w:val="40"/>
+          <w:szCs w:val="40"/>
+        </w:rPr>
+        <w:t>Theriault’s Games</w:t>
+      </w:r>
     </w:p>
     <w:p>
       <w:pPr>
@@ -485,8 +465,82 @@
           <w:szCs w:val="28"/>
         </w:rPr>
         <w:lastRenderedPageBreak/>
-        <w:t>Historique l’entreprise</w:t>
-      </w:r>
+        <w:t xml:space="preserve">Historique </w:t>
+      </w:r>
+      <w:r>
+        <w:rPr>
+          <w:rFonts w:ascii="Arial" w:hAnsi="Arial" w:cs="Arial"/>
+          <w:b/>
+          <w:sz w:val="28"/>
+          <w:szCs w:val="28"/>
+        </w:rPr>
+        <w:t xml:space="preserve">de </w:t>
+      </w:r>
+      <w:r>
+        <w:rPr>
+          <w:rFonts w:ascii="Arial" w:hAnsi="Arial" w:cs="Arial"/>
+          <w:b/>
+          <w:sz w:val="28"/>
+          <w:szCs w:val="28"/>
+        </w:rPr>
+        <w:t>l’entreprise</w:t>
+      </w:r>
+    </w:p>
+    <w:p>
+      <w:pPr>
+        <w:rPr>
+          <w:rFonts w:ascii="Arial" w:hAnsi="Arial" w:cs="Arial"/>
+          <w:szCs w:val="28"/>
+        </w:rPr>
+      </w:pPr>
+    </w:p>
+    <w:p>
+      <w:pPr>
+        <w:rPr>
+          <w:rFonts w:ascii="Arial" w:hAnsi="Arial" w:cs="Arial"/>
+          <w:szCs w:val="28"/>
+        </w:rPr>
+      </w:pPr>
+      <w:r>
+        <w:rPr>
+          <w:rFonts w:ascii="Arial" w:hAnsi="Arial" w:cs="Arial"/>
+          <w:szCs w:val="28"/>
+        </w:rPr>
+        <w:t>Theriault’s Games n’est pas à proprement parler une entreprise : il s’agit d’un enseignant en programmation au collège Multihexa, Marc-André Thériault, qui développe son jeu dans son temps libre, et qui désire voir son projet prendre de l’expansion.</w:t>
+      </w:r>
+    </w:p>
+    <w:p>
+      <w:pPr>
+        <w:rPr>
+          <w:rFonts w:ascii="Arial" w:hAnsi="Arial" w:cs="Arial"/>
+          <w:szCs w:val="28"/>
+        </w:rPr>
+      </w:pPr>
+    </w:p>
+    <w:p>
+      <w:pPr>
+        <w:rPr>
+          <w:rFonts w:ascii="Arial" w:hAnsi="Arial" w:cs="Arial"/>
+          <w:szCs w:val="28"/>
+        </w:rPr>
+      </w:pPr>
+      <w:r>
+        <w:rPr>
+          <w:rFonts w:ascii="Arial" w:hAnsi="Arial" w:cs="Arial"/>
+          <w:szCs w:val="28"/>
+        </w:rPr>
+        <w:t xml:space="preserve">Ledit projet est fonctionnel, mais manque encore de certaines fonctionnalités intéressantes pour une expérience de jeu optimale. </w:t>
+      </w:r>
+    </w:p>
+    <w:p>
+      <w:pPr>
+        <w:rPr>
+          <w:rFonts w:ascii="Arial" w:hAnsi="Arial" w:cs="Arial"/>
+          <w:b/>
+          <w:sz w:val="22"/>
+          <w:szCs w:val="28"/>
+        </w:rPr>
+      </w:pPr>
     </w:p>
     <w:p>
       <w:pPr>
@@ -549,7 +603,7 @@
       <w:tr>
         <w:tc>
           <w:tcPr>
-            <w:tcW w:w="8786" w:type="dxa"/>
+            <w:tcW w:w="8636" w:type="dxa"/>
             <w:gridSpan w:val="2"/>
             <w:shd w:val="clear" w:color="auto" w:fill="E0E0E0"/>
           </w:tcPr>
@@ -574,7 +628,7 @@
       <w:tr>
         <w:tc>
           <w:tcPr>
-            <w:tcW w:w="1008" w:type="dxa"/>
+            <w:tcW w:w="991" w:type="dxa"/>
           </w:tcPr>
           <w:p>
             <w:pPr>
@@ -591,7 +645,7 @@
         </w:tc>
         <w:tc>
           <w:tcPr>
-            <w:tcW w:w="7778" w:type="dxa"/>
+            <w:tcW w:w="7645" w:type="dxa"/>
           </w:tcPr>
           <w:p>
             <w:pPr>
@@ -603,20 +657,51 @@
               <w:rPr>
                 <w:rFonts w:ascii="Arial" w:hAnsi="Arial" w:cs="Arial"/>
               </w:rPr>
-              <w:t>Recherche difficile</w:t>
+              <w:t xml:space="preserve">Pas de sockets pour les joueurs </w:t>
             </w:r>
-          </w:p>
-          <w:p>
-            <w:pPr>
-              <w:rPr>
-                <w:rFonts w:ascii="Arial" w:hAnsi="Arial" w:cs="Arial"/>
-              </w:rPr>
-            </w:pPr>
             <w:r>
               <w:rPr>
                 <w:rFonts w:ascii="Arial" w:hAnsi="Arial" w:cs="Arial"/>
               </w:rPr>
-              <w:t xml:space="preserve"> (Description)</w:t>
+              <w:t>(</w:t>
+            </w:r>
+            <w:r>
+              <w:rPr>
+                <w:rFonts w:ascii="Arial" w:hAnsi="Arial" w:cs="Arial"/>
+              </w:rPr>
+              <w:t xml:space="preserve">les nouveaux messages du chat ne peuvent être vus qu’après un rechargement de page; tous les messages sont aussi visibles par </w:t>
+            </w:r>
+            <w:r>
+              <w:rPr>
+                <w:rFonts w:ascii="Arial" w:hAnsi="Arial" w:cs="Arial"/>
+                <w:i/>
+              </w:rPr>
+              <w:t xml:space="preserve">tous </w:t>
+            </w:r>
+            <w:r>
+              <w:rPr>
+                <w:rFonts w:ascii="Arial" w:hAnsi="Arial" w:cs="Arial"/>
+              </w:rPr>
+              <w:t xml:space="preserve">les joueurs, résultant en une </w:t>
+            </w:r>
+            <w:r>
+              <w:rPr>
+                <w:rFonts w:ascii="Arial" w:hAnsi="Arial" w:cs="Arial"/>
+                <w:i/>
+              </w:rPr>
+              <w:t>très longue</w:t>
+            </w:r>
+            <w:r>
+              <w:rPr>
+                <w:rFonts w:ascii="Arial" w:hAnsi="Arial" w:cs="Arial"/>
+              </w:rPr>
+              <w:t xml:space="preserve"> liste de messages</w:t>
+            </w:r>
+            <w:r>
+              <w:rPr>
+                <w:rFonts w:ascii="Arial" w:hAnsi="Arial" w:cs="Arial"/>
+              </w:rPr>
+              <w:t>)</w:t>
             </w:r>
           </w:p>
         </w:tc>
@@ -624,7 +709,7 @@
       <w:tr>
         <w:tc>
           <w:tcPr>
-            <w:tcW w:w="1008" w:type="dxa"/>
+            <w:tcW w:w="991" w:type="dxa"/>
           </w:tcPr>
           <w:p>
             <w:pPr>
@@ -641,7 +726,7 @@
         </w:tc>
         <w:tc>
           <w:tcPr>
-            <w:tcW w:w="7778" w:type="dxa"/>
+            <w:tcW w:w="7645" w:type="dxa"/>
           </w:tcPr>
           <w:p>
             <w:pPr>
@@ -653,20 +738,25 @@
               <w:rPr>
                 <w:rFonts w:ascii="Arial" w:hAnsi="Arial" w:cs="Arial"/>
               </w:rPr>
-              <w:t>Perte de données</w:t>
+              <w:t xml:space="preserve">Quelques bugs </w:t>
             </w:r>
-          </w:p>
-          <w:p>
-            <w:pPr>
-              <w:rPr>
-                <w:rFonts w:ascii="Arial" w:hAnsi="Arial" w:cs="Arial"/>
-              </w:rPr>
-            </w:pPr>
             <w:r>
               <w:rPr>
                 <w:rFonts w:ascii="Arial" w:hAnsi="Arial" w:cs="Arial"/>
               </w:rPr>
-              <w:t>(Description)</w:t>
+              <w:t xml:space="preserve">au niveau </w:t>
+            </w:r>
+            <w:r>
+              <w:rPr>
+                <w:rFonts w:ascii="Arial" w:hAnsi="Arial" w:cs="Arial"/>
+              </w:rPr>
+              <w:t>des animations</w:t>
+            </w:r>
+            <w:r>
+              <w:rPr>
+                <w:rFonts w:ascii="Arial" w:hAnsi="Arial" w:cs="Arial"/>
+              </w:rPr>
+              <w:t>.</w:t>
             </w:r>
           </w:p>
         </w:tc>
@@ -674,7 +764,7 @@
       <w:tr>
         <w:tc>
           <w:tcPr>
-            <w:tcW w:w="1008" w:type="dxa"/>
+            <w:tcW w:w="991" w:type="dxa"/>
           </w:tcPr>
           <w:p>
             <w:pPr>
@@ -691,7 +781,7 @@
         </w:tc>
         <w:tc>
           <w:tcPr>
-            <w:tcW w:w="7778" w:type="dxa"/>
+            <w:tcW w:w="7645" w:type="dxa"/>
           </w:tcPr>
           <w:p>
             <w:pPr>
@@ -703,7 +793,13 @@
               <w:rPr>
                 <w:rFonts w:ascii="Arial" w:hAnsi="Arial" w:cs="Arial"/>
               </w:rPr>
-              <w:t>Données difficiles à lire</w:t>
+              <w:t>La carte du monde n’est pas complète et manque d’</w:t>
+            </w:r>
+            <w:r>
+              <w:rPr>
+                <w:rFonts w:ascii="Arial" w:hAnsi="Arial" w:cs="Arial"/>
+              </w:rPr>
+              <w:t>interactivité (peu d’ennemis, aucun but réel, etc.)</w:t>
             </w:r>
           </w:p>
         </w:tc>
@@ -711,7 +807,7 @@
       <w:tr>
         <w:tc>
           <w:tcPr>
-            <w:tcW w:w="1008" w:type="dxa"/>
+            <w:tcW w:w="991" w:type="dxa"/>
           </w:tcPr>
           <w:p>
             <w:pPr>
@@ -728,7 +824,7 @@
         </w:tc>
         <w:tc>
           <w:tcPr>
-            <w:tcW w:w="7778" w:type="dxa"/>
+            <w:tcW w:w="7645" w:type="dxa"/>
           </w:tcPr>
           <w:p>
             <w:pPr>
@@ -740,7 +836,31 @@
               <w:rPr>
                 <w:rFonts w:ascii="Arial" w:hAnsi="Arial" w:cs="Arial"/>
               </w:rPr>
-              <w:t>Factures incomplètes</w:t>
+              <w:t>Certaines statistiques des personnages, comme l’</w:t>
+            </w:r>
+            <w:r>
+              <w:rPr>
+                <w:rFonts w:ascii="Arial" w:hAnsi="Arial" w:cs="Arial"/>
+              </w:rPr>
+              <w:t xml:space="preserve">Intelligence, </w:t>
+            </w:r>
+            <w:r>
+              <w:rPr>
+                <w:rFonts w:ascii="Arial" w:hAnsi="Arial" w:cs="Arial"/>
+              </w:rPr>
+              <w:t>la Dextérité</w:t>
+            </w:r>
+            <w:r>
+              <w:rPr>
+                <w:rFonts w:ascii="Arial" w:hAnsi="Arial" w:cs="Arial"/>
+              </w:rPr>
+              <w:t xml:space="preserve"> et les pièces d’or</w:t>
+            </w:r>
+            <w:r>
+              <w:rPr>
+                <w:rFonts w:ascii="Arial" w:hAnsi="Arial" w:cs="Arial"/>
+              </w:rPr>
+              <w:t>, sont présentes dans le jeu, mais n’ont aucun impact sur la partie en tant que telle, ni sur le personnage du joueur.</w:t>
             </w:r>
           </w:p>
         </w:tc>
@@ -748,71 +868,7 @@
       <w:tr>
         <w:tc>
           <w:tcPr>
-            <w:tcW w:w="1008" w:type="dxa"/>
-          </w:tcPr>
-          <w:p>
-            <w:pPr>
-              <w:numPr>
-                <w:ilvl w:val="0"/>
-                <w:numId w:val="1"/>
-              </w:numPr>
-              <w:jc w:val="center"/>
-              <w:rPr>
-                <w:rFonts w:ascii="Arial" w:hAnsi="Arial" w:cs="Arial"/>
-              </w:rPr>
-            </w:pPr>
-          </w:p>
-        </w:tc>
-        <w:tc>
-          <w:tcPr>
-            <w:tcW w:w="7778" w:type="dxa"/>
-          </w:tcPr>
-          <w:p>
-            <w:pPr>
-              <w:jc w:val="center"/>
-              <w:rPr>
-                <w:rFonts w:ascii="Arial" w:hAnsi="Arial" w:cs="Arial"/>
-              </w:rPr>
-            </w:pPr>
-          </w:p>
-        </w:tc>
-      </w:tr>
-      <w:tr>
-        <w:tc>
-          <w:tcPr>
-            <w:tcW w:w="1008" w:type="dxa"/>
-          </w:tcPr>
-          <w:p>
-            <w:pPr>
-              <w:numPr>
-                <w:ilvl w:val="0"/>
-                <w:numId w:val="1"/>
-              </w:numPr>
-              <w:jc w:val="center"/>
-              <w:rPr>
-                <w:rFonts w:ascii="Arial" w:hAnsi="Arial" w:cs="Arial"/>
-              </w:rPr>
-            </w:pPr>
-          </w:p>
-        </w:tc>
-        <w:tc>
-          <w:tcPr>
-            <w:tcW w:w="7778" w:type="dxa"/>
-          </w:tcPr>
-          <w:p>
-            <w:pPr>
-              <w:jc w:val="center"/>
-              <w:rPr>
-                <w:rFonts w:ascii="Arial" w:hAnsi="Arial" w:cs="Arial"/>
-              </w:rPr>
-            </w:pPr>
-          </w:p>
-        </w:tc>
-      </w:tr>
-      <w:tr>
-        <w:tc>
-          <w:tcPr>
-            <w:tcW w:w="8786" w:type="dxa"/>
+            <w:tcW w:w="8636" w:type="dxa"/>
             <w:gridSpan w:val="2"/>
             <w:shd w:val="clear" w:color="auto" w:fill="E0E0E0"/>
           </w:tcPr>
@@ -837,7 +893,7 @@
       <w:tr>
         <w:tc>
           <w:tcPr>
-            <w:tcW w:w="1008" w:type="dxa"/>
+            <w:tcW w:w="991" w:type="dxa"/>
           </w:tcPr>
           <w:p>
             <w:pPr>
@@ -854,7 +910,7 @@
         </w:tc>
         <w:tc>
           <w:tcPr>
-            <w:tcW w:w="7778" w:type="dxa"/>
+            <w:tcW w:w="7645" w:type="dxa"/>
           </w:tcPr>
           <w:p>
             <w:pPr>
@@ -866,20 +922,7 @@
               <w:rPr>
                 <w:rFonts w:ascii="Arial" w:hAnsi="Arial" w:cs="Arial"/>
               </w:rPr>
-              <w:t>Rapports</w:t>
-            </w:r>
-          </w:p>
-          <w:p>
-            <w:pPr>
-              <w:rPr>
-                <w:rFonts w:ascii="Arial" w:hAnsi="Arial" w:cs="Arial"/>
-              </w:rPr>
-            </w:pPr>
-            <w:r>
-              <w:rPr>
-                <w:rFonts w:ascii="Arial" w:hAnsi="Arial" w:cs="Arial"/>
-              </w:rPr>
-              <w:t xml:space="preserve"> (Énumération)</w:t>
+              <w:t>Quêtes et évènements périodiques</w:t>
             </w:r>
           </w:p>
         </w:tc>
@@ -887,7 +930,7 @@
       <w:tr>
         <w:tc>
           <w:tcPr>
-            <w:tcW w:w="1008" w:type="dxa"/>
+            <w:tcW w:w="991" w:type="dxa"/>
           </w:tcPr>
           <w:p>
             <w:pPr>
@@ -904,7 +947,7 @@
         </w:tc>
         <w:tc>
           <w:tcPr>
-            <w:tcW w:w="7778" w:type="dxa"/>
+            <w:tcW w:w="7645" w:type="dxa"/>
           </w:tcPr>
           <w:p>
             <w:pPr>
@@ -916,7 +959,13 @@
               <w:rPr>
                 <w:rFonts w:ascii="Arial" w:hAnsi="Arial" w:cs="Arial"/>
               </w:rPr>
-              <w:t>Statistiques</w:t>
+              <w:t>Équipements</w:t>
+            </w:r>
+            <w:r>
+              <w:rPr>
+                <w:rFonts w:ascii="Arial" w:hAnsi="Arial" w:cs="Arial"/>
+              </w:rPr>
+              <w:t xml:space="preserve"> pour le personnage</w:t>
             </w:r>
           </w:p>
         </w:tc>
@@ -924,7 +973,7 @@
       <w:tr>
         <w:tc>
           <w:tcPr>
-            <w:tcW w:w="1008" w:type="dxa"/>
+            <w:tcW w:w="991" w:type="dxa"/>
           </w:tcPr>
           <w:p>
             <w:pPr>
@@ -941,7 +990,7 @@
         </w:tc>
         <w:tc>
           <w:tcPr>
-            <w:tcW w:w="7778" w:type="dxa"/>
+            <w:tcW w:w="7645" w:type="dxa"/>
           </w:tcPr>
           <w:p>
             <w:pPr>
@@ -949,68 +998,20 @@
                 <w:rFonts w:ascii="Arial" w:hAnsi="Arial" w:cs="Arial"/>
               </w:rPr>
             </w:pPr>
-          </w:p>
-        </w:tc>
-      </w:tr>
-      <w:tr>
-        <w:tc>
-          <w:tcPr>
-            <w:tcW w:w="1008" w:type="dxa"/>
-          </w:tcPr>
-          <w:p>
-            <w:pPr>
-              <w:numPr>
-                <w:ilvl w:val="0"/>
-                <w:numId w:val="2"/>
-              </w:numPr>
-              <w:jc w:val="center"/>
-              <w:rPr>
-                <w:rFonts w:ascii="Arial" w:hAnsi="Arial" w:cs="Arial"/>
-              </w:rPr>
-            </w:pPr>
-          </w:p>
-        </w:tc>
-        <w:tc>
-          <w:tcPr>
-            <w:tcW w:w="7778" w:type="dxa"/>
-          </w:tcPr>
-          <w:p>
-            <w:pPr>
-              <w:rPr>
-                <w:rFonts w:ascii="Arial" w:hAnsi="Arial" w:cs="Arial"/>
-              </w:rPr>
-            </w:pPr>
-          </w:p>
-        </w:tc>
-      </w:tr>
-      <w:tr>
-        <w:tc>
-          <w:tcPr>
-            <w:tcW w:w="1008" w:type="dxa"/>
-          </w:tcPr>
-          <w:p>
-            <w:pPr>
-              <w:numPr>
-                <w:ilvl w:val="0"/>
-                <w:numId w:val="2"/>
-              </w:numPr>
-              <w:jc w:val="center"/>
-              <w:rPr>
-                <w:rFonts w:ascii="Arial" w:hAnsi="Arial" w:cs="Arial"/>
-              </w:rPr>
-            </w:pPr>
-          </w:p>
-        </w:tc>
-        <w:tc>
-          <w:tcPr>
-            <w:tcW w:w="7778" w:type="dxa"/>
-          </w:tcPr>
-          <w:p>
-            <w:pPr>
-              <w:rPr>
-                <w:rFonts w:ascii="Arial" w:hAnsi="Arial" w:cs="Arial"/>
-              </w:rPr>
-            </w:pPr>
+            <w:r>
+              <w:rPr>
+                <w:rFonts w:ascii="Arial" w:hAnsi="Arial" w:cs="Arial"/>
+              </w:rPr>
+              <w:t>Micro transaction</w:t>
+            </w:r>
+            <w:r>
+              <w:rPr>
+                <w:rFonts w:ascii="Arial" w:hAnsi="Arial" w:cs="Arial"/>
+              </w:rPr>
+              <w:t>*</w:t>
+            </w:r>
+            <w:bookmarkStart w:id="0" w:name="_GoBack"/>
+            <w:bookmarkEnd w:id="0"/>
           </w:p>
         </w:tc>
       </w:tr>
@@ -1025,11 +1026,24 @@
     </w:p>
     <w:p>
       <w:pPr>
-        <w:jc w:val="center"/>
-        <w:rPr>
-          <w:rFonts w:ascii="Arial" w:hAnsi="Arial" w:cs="Arial"/>
-        </w:rPr>
-      </w:pPr>
+        <w:rPr>
+          <w:rFonts w:ascii="Arial" w:hAnsi="Arial" w:cs="Arial"/>
+        </w:rPr>
+      </w:pPr>
+      <w:r>
+        <w:rPr>
+          <w:rFonts w:ascii="Arial" w:hAnsi="Arial" w:cs="Arial"/>
+          <w:sz w:val="22"/>
+        </w:rPr>
+        <w:t>En plus du contenu du tableau ci-haut, M. Thériault nous as autorisé à apporter d’autres  modifications ou ajustements à notre discrétion</w:t>
+      </w:r>
+      <w:r>
+        <w:rPr>
+          <w:rFonts w:ascii="Arial" w:hAnsi="Arial" w:cs="Arial"/>
+          <w:sz w:val="22"/>
+        </w:rPr>
+        <w:t>, si le cas venait à se présenter.</w:t>
+      </w:r>
       <w:r>
         <w:rPr>
           <w:rFonts w:ascii="Arial" w:hAnsi="Arial" w:cs="Arial"/>
@@ -1162,10 +1176,10 @@
             <v:path o:extrusionok="f" gradientshapeok="t" o:connecttype="rect"/>
             <o:lock v:ext="edit" aspectratio="t"/>
           </v:shapetype>
-          <v:shape id="_x0000_i1025" type="#_x0000_t75" style="width:475.2pt;height:388.8pt" o:ole="">
+          <v:shape id="_x0000_i1025" type="#_x0000_t75" style="width:475.45pt;height:388.55pt" o:ole="">
             <v:imagedata r:id="rId7" o:title=""/>
           </v:shape>
-          <o:OLEObject Type="Embed" ProgID="Visio.Drawing.15" ShapeID="_x0000_i1025" DrawAspect="Content" ObjectID="_1636786734" r:id="rId8"/>
+          <o:OLEObject Type="Embed" ProgID="Visio.Drawing.15" ShapeID="_x0000_i1025" DrawAspect="Content" ObjectID="_1636797837" r:id="rId8"/>
         </w:object>
       </w:r>
       <w:r>
@@ -2469,8 +2483,6 @@
         </w:rPr>
         <w:br w:type="page"/>
       </w:r>
-      <w:bookmarkStart w:id="0" w:name="_GoBack"/>
-      <w:bookmarkEnd w:id="0"/>
       <w:r>
         <w:rPr>
           <w:rFonts w:ascii="Arial" w:hAnsi="Arial" w:cs="Arial"/>
@@ -2611,7 +2623,7 @@
         <w:rStyle w:val="Numrodepage"/>
         <w:noProof/>
       </w:rPr>
-      <w:t>16</w:t>
+      <w:t>5</w:t>
     </w:r>
     <w:r>
       <w:rPr>
@@ -2680,34 +2692,14 @@
       </w:rPr>
       <w:tab/>
     </w:r>
-    <w:proofErr w:type="spellStart"/>
     <w:r>
       <w:rPr>
         <w:rFonts w:ascii="Arial" w:hAnsi="Arial" w:cs="Arial"/>
         <w:sz w:val="20"/>
         <w:szCs w:val="20"/>
       </w:rPr>
-      <w:t>Theriault’s</w:t>
+      <w:t>Theriault’s Games</w:t>
     </w:r>
-    <w:proofErr w:type="spellEnd"/>
-    <w:r>
-      <w:rPr>
-        <w:rFonts w:ascii="Arial" w:hAnsi="Arial" w:cs="Arial"/>
-        <w:sz w:val="20"/>
-        <w:szCs w:val="20"/>
-      </w:rPr>
-      <w:t xml:space="preserve"> </w:t>
-    </w:r>
-    <w:proofErr w:type="spellStart"/>
-    <w:r>
-      <w:rPr>
-        <w:rFonts w:ascii="Arial" w:hAnsi="Arial" w:cs="Arial"/>
-        <w:sz w:val="20"/>
-        <w:szCs w:val="20"/>
-      </w:rPr>
-      <w:t>Games</w:t>
-    </w:r>
-    <w:proofErr w:type="spellEnd"/>
   </w:p>
 </w:hdr>
 </file>

</xml_diff>

<commit_message>
Itty bitty tiny changes in analyse
</commit_message>
<xml_diff>
--- a/Preliminaire/Analyse.docx
+++ b/Preliminaire/Analyse.docx
@@ -1010,8 +1010,6 @@
               </w:rPr>
               <w:t>*</w:t>
             </w:r>
-            <w:bookmarkStart w:id="0" w:name="_GoBack"/>
-            <w:bookmarkEnd w:id="0"/>
           </w:p>
         </w:tc>
       </w:tr>
@@ -1035,7 +1033,23 @@
           <w:rFonts w:ascii="Arial" w:hAnsi="Arial" w:cs="Arial"/>
           <w:sz w:val="22"/>
         </w:rPr>
-        <w:t>En plus du contenu du tableau ci-haut, M. Thériault nous as autorisé à apporter d’autres  modifications ou ajustements à notre discrétion</w:t>
+        <w:t xml:space="preserve">En plus du contenu du tableau ci-haut, M. Thériault nous a </w:t>
+      </w:r>
+      <w:bookmarkStart w:id="0" w:name="_GoBack"/>
+      <w:bookmarkEnd w:id="0"/>
+      <w:r>
+        <w:rPr>
+          <w:rFonts w:ascii="Arial" w:hAnsi="Arial" w:cs="Arial"/>
+          <w:sz w:val="22"/>
+        </w:rPr>
+        <w:t>autorisés</w:t>
+      </w:r>
+      <w:r>
+        <w:rPr>
+          <w:rFonts w:ascii="Arial" w:hAnsi="Arial" w:cs="Arial"/>
+          <w:sz w:val="22"/>
+        </w:rPr>
+        <w:t xml:space="preserve"> à apporter d’autres  modifications ou ajustements à notre discrétion</w:t>
       </w:r>
       <w:r>
         <w:rPr>
@@ -1179,7 +1193,7 @@
           <v:shape id="_x0000_i1025" type="#_x0000_t75" style="width:475.45pt;height:388.55pt" o:ole="">
             <v:imagedata r:id="rId7" o:title=""/>
           </v:shape>
-          <o:OLEObject Type="Embed" ProgID="Visio.Drawing.15" ShapeID="_x0000_i1025" DrawAspect="Content" ObjectID="_1636797837" r:id="rId8"/>
+          <o:OLEObject Type="Embed" ProgID="Visio.Drawing.15" ShapeID="_x0000_i1025" DrawAspect="Content" ObjectID="_1636798658" r:id="rId8"/>
         </w:object>
       </w:r>
       <w:r>
@@ -2623,7 +2637,7 @@
         <w:rStyle w:val="Numrodepage"/>
         <w:noProof/>
       </w:rPr>
-      <w:t>5</w:t>
+      <w:t>16</w:t>
     </w:r>
     <w:r>
       <w:rPr>

</xml_diff>

<commit_message>
Added some meat in Analyse
</commit_message>
<xml_diff>
--- a/Preliminaire/Analyse.docx
+++ b/Preliminaire/Analyse.docx
@@ -621,6 +621,13 @@
                 <w:b/>
               </w:rPr>
               <w:t>Problématique</w:t>
+            </w:r>
+            <w:r>
+              <w:rPr>
+                <w:rFonts w:ascii="Arial" w:hAnsi="Arial" w:cs="Arial"/>
+                <w:b/>
+              </w:rPr>
+              <w:t>s</w:t>
             </w:r>
           </w:p>
         </w:tc>
@@ -1013,6 +1020,43 @@
           </w:p>
         </w:tc>
       </w:tr>
+      <w:tr>
+        <w:tc>
+          <w:tcPr>
+            <w:tcW w:w="991" w:type="dxa"/>
+          </w:tcPr>
+          <w:p>
+            <w:pPr>
+              <w:numPr>
+                <w:ilvl w:val="0"/>
+                <w:numId w:val="2"/>
+              </w:numPr>
+              <w:jc w:val="center"/>
+              <w:rPr>
+                <w:rFonts w:ascii="Arial" w:hAnsi="Arial" w:cs="Arial"/>
+              </w:rPr>
+            </w:pPr>
+          </w:p>
+        </w:tc>
+        <w:tc>
+          <w:tcPr>
+            <w:tcW w:w="7645" w:type="dxa"/>
+          </w:tcPr>
+          <w:p>
+            <w:pPr>
+              <w:rPr>
+                <w:rFonts w:ascii="Arial" w:hAnsi="Arial" w:cs="Arial"/>
+              </w:rPr>
+            </w:pPr>
+            <w:r>
+              <w:rPr>
+                <w:rFonts w:ascii="Arial" w:hAnsi="Arial" w:cs="Arial"/>
+              </w:rPr>
+              <w:t>Instaurer un système de guildes entre joueurs</w:t>
+            </w:r>
+          </w:p>
+        </w:tc>
+      </w:tr>
     </w:tbl>
     <w:p>
       <w:pPr>
@@ -1035,8 +1079,6 @@
         </w:rPr>
         <w:t xml:space="preserve">En plus du contenu du tableau ci-haut, M. Thériault nous a </w:t>
       </w:r>
-      <w:bookmarkStart w:id="0" w:name="_GoBack"/>
-      <w:bookmarkEnd w:id="0"/>
       <w:r>
         <w:rPr>
           <w:rFonts w:ascii="Arial" w:hAnsi="Arial" w:cs="Arial"/>
@@ -1190,10 +1232,10 @@
             <v:path o:extrusionok="f" gradientshapeok="t" o:connecttype="rect"/>
             <o:lock v:ext="edit" aspectratio="t"/>
           </v:shapetype>
-          <v:shape id="_x0000_i1025" type="#_x0000_t75" style="width:475.45pt;height:388.55pt" o:ole="">
+          <v:shape id="_x0000_i1025" type="#_x0000_t75" style="width:475.5pt;height:388.5pt" o:ole="">
             <v:imagedata r:id="rId7" o:title=""/>
           </v:shape>
-          <o:OLEObject Type="Embed" ProgID="Visio.Drawing.15" ShapeID="_x0000_i1025" DrawAspect="Content" ObjectID="_1636798658" r:id="rId8"/>
+          <o:OLEObject Type="Embed" ProgID="Visio.Drawing.15" ShapeID="_x0000_i1025" DrawAspect="Content" ObjectID="_1636807372" r:id="rId8"/>
         </w:object>
       </w:r>
       <w:r>
@@ -1759,6 +1801,16 @@
     </w:p>
     <w:p>
       <w:pPr>
+        <w:rPr>
+          <w:rFonts w:ascii="Arial" w:hAnsi="Arial" w:cs="Arial"/>
+          <w:b/>
+          <w:sz w:val="40"/>
+          <w:szCs w:val="40"/>
+        </w:rPr>
+      </w:pPr>
+    </w:p>
+    <w:p>
+      <w:pPr>
         <w:jc w:val="center"/>
         <w:rPr>
           <w:rFonts w:ascii="Arial" w:hAnsi="Arial" w:cs="Arial"/>
@@ -1767,6 +1819,81 @@
           <w:szCs w:val="40"/>
         </w:rPr>
       </w:pPr>
+    </w:p>
+    <w:p>
+      <w:pPr>
+        <w:jc w:val="center"/>
+        <w:rPr>
+          <w:rFonts w:ascii="Arial" w:hAnsi="Arial" w:cs="Arial"/>
+          <w:b/>
+          <w:sz w:val="40"/>
+          <w:szCs w:val="40"/>
+        </w:rPr>
+      </w:pPr>
+      <w:r>
+        <w:rPr>
+          <w:rFonts w:ascii="Arial" w:hAnsi="Arial" w:cs="Arial"/>
+          <w:b/>
+          <w:noProof/>
+          <w:sz w:val="40"/>
+          <w:szCs w:val="40"/>
+        </w:rPr>
+        <w:drawing>
+          <wp:anchor distT="0" distB="0" distL="114300" distR="114300" simplePos="0" relativeHeight="251659264" behindDoc="0" locked="0" layoutInCell="1" allowOverlap="1" wp14:anchorId="6E6B3FD5" wp14:editId="237CBF4C">
+            <wp:simplePos x="0" y="0"/>
+            <wp:positionH relativeFrom="margin">
+              <wp:align>right</wp:align>
+            </wp:positionH>
+            <wp:positionV relativeFrom="paragraph">
+              <wp:posOffset>424820</wp:posOffset>
+            </wp:positionV>
+            <wp:extent cx="7332318" cy="5482701"/>
+            <wp:effectExtent l="0" t="8890" r="0" b="0"/>
+            <wp:wrapNone/>
+            <wp:docPr id="1" name="Image 1"/>
+            <wp:cNvGraphicFramePr>
+              <a:graphicFrameLocks xmlns:a="http://schemas.openxmlformats.org/drawingml/2006/main" noChangeAspect="1"/>
+            </wp:cNvGraphicFramePr>
+            <a:graphic xmlns:a="http://schemas.openxmlformats.org/drawingml/2006/main">
+              <a:graphicData uri="http://schemas.openxmlformats.org/drawingml/2006/picture">
+                <pic:pic xmlns:pic="http://schemas.openxmlformats.org/drawingml/2006/picture">
+                  <pic:nvPicPr>
+                    <pic:cNvPr id="1" name="UseCasePage1.v2.png"/>
+                    <pic:cNvPicPr/>
+                  </pic:nvPicPr>
+                  <pic:blipFill>
+                    <a:blip r:embed="rId9">
+                      <a:extLst>
+                        <a:ext uri="{28A0092B-C50C-407E-A947-70E740481C1C}">
+                          <a14:useLocalDpi xmlns:a14="http://schemas.microsoft.com/office/drawing/2010/main" val="0"/>
+                        </a:ext>
+                      </a:extLst>
+                    </a:blip>
+                    <a:stretch>
+                      <a:fillRect/>
+                    </a:stretch>
+                  </pic:blipFill>
+                  <pic:spPr>
+                    <a:xfrm rot="5400000">
+                      <a:off x="0" y="0"/>
+                      <a:ext cx="7332318" cy="5482701"/>
+                    </a:xfrm>
+                    <a:prstGeom prst="rect">
+                      <a:avLst/>
+                    </a:prstGeom>
+                  </pic:spPr>
+                </pic:pic>
+              </a:graphicData>
+            </a:graphic>
+            <wp14:sizeRelH relativeFrom="page">
+              <wp14:pctWidth>0</wp14:pctWidth>
+            </wp14:sizeRelH>
+            <wp14:sizeRelV relativeFrom="page">
+              <wp14:pctHeight>0</wp14:pctHeight>
+            </wp14:sizeRelV>
+          </wp:anchor>
+        </w:drawing>
+      </w:r>
       <w:r>
         <w:rPr>
           <w:rFonts w:ascii="Arial" w:hAnsi="Arial" w:cs="Arial"/>
@@ -1790,10 +1917,74 @@
         <w:rPr>
           <w:rFonts w:ascii="Arial" w:hAnsi="Arial" w:cs="Arial"/>
           <w:b/>
-          <w:sz w:val="28"/>
-          <w:szCs w:val="28"/>
+          <w:noProof/>
+          <w:sz w:val="40"/>
+          <w:szCs w:val="40"/>
         </w:rPr>
         <w:lastRenderedPageBreak/>
+        <w:drawing>
+          <wp:anchor distT="0" distB="0" distL="114300" distR="114300" simplePos="0" relativeHeight="251658240" behindDoc="0" locked="0" layoutInCell="1" allowOverlap="1" wp14:anchorId="1FAB5419" wp14:editId="0AC60A7E">
+            <wp:simplePos x="0" y="0"/>
+            <wp:positionH relativeFrom="margin">
+              <wp:align>right</wp:align>
+            </wp:positionH>
+            <wp:positionV relativeFrom="paragraph">
+              <wp:posOffset>1062204</wp:posOffset>
+            </wp:positionV>
+            <wp:extent cx="7587135" cy="5486325"/>
+            <wp:effectExtent l="2857" t="0" r="0" b="0"/>
+            <wp:wrapNone/>
+            <wp:docPr id="2" name="Image 2"/>
+            <wp:cNvGraphicFramePr>
+              <a:graphicFrameLocks xmlns:a="http://schemas.openxmlformats.org/drawingml/2006/main" noChangeAspect="1"/>
+            </wp:cNvGraphicFramePr>
+            <a:graphic xmlns:a="http://schemas.openxmlformats.org/drawingml/2006/main">
+              <a:graphicData uri="http://schemas.openxmlformats.org/drawingml/2006/picture">
+                <pic:pic xmlns:pic="http://schemas.openxmlformats.org/drawingml/2006/picture">
+                  <pic:nvPicPr>
+                    <pic:cNvPr id="2" name="UseCasePage2.v2.png"/>
+                    <pic:cNvPicPr/>
+                  </pic:nvPicPr>
+                  <pic:blipFill>
+                    <a:blip r:embed="rId10">
+                      <a:extLst>
+                        <a:ext uri="{28A0092B-C50C-407E-A947-70E740481C1C}">
+                          <a14:useLocalDpi xmlns:a14="http://schemas.microsoft.com/office/drawing/2010/main" val="0"/>
+                        </a:ext>
+                      </a:extLst>
+                    </a:blip>
+                    <a:stretch>
+                      <a:fillRect/>
+                    </a:stretch>
+                  </pic:blipFill>
+                  <pic:spPr>
+                    <a:xfrm rot="5400000">
+                      <a:off x="0" y="0"/>
+                      <a:ext cx="7587135" cy="5486325"/>
+                    </a:xfrm>
+                    <a:prstGeom prst="rect">
+                      <a:avLst/>
+                    </a:prstGeom>
+                  </pic:spPr>
+                </pic:pic>
+              </a:graphicData>
+            </a:graphic>
+            <wp14:sizeRelH relativeFrom="page">
+              <wp14:pctWidth>0</wp14:pctWidth>
+            </wp14:sizeRelH>
+            <wp14:sizeRelV relativeFrom="page">
+              <wp14:pctHeight>0</wp14:pctHeight>
+            </wp14:sizeRelV>
+          </wp:anchor>
+        </w:drawing>
+      </w:r>
+      <w:r>
+        <w:rPr>
+          <w:rFonts w:ascii="Arial" w:hAnsi="Arial" w:cs="Arial"/>
+          <w:b/>
+          <w:sz w:val="28"/>
+          <w:szCs w:val="28"/>
+        </w:rPr>
         <w:br w:type="page"/>
       </w:r>
       <w:r>
@@ -1812,35 +2003,1326 @@
         <w:rPr>
           <w:rFonts w:ascii="Arial" w:hAnsi="Arial" w:cs="Arial"/>
           <w:b/>
-        </w:rPr>
-      </w:pPr>
-      <w:r>
-        <w:rPr>
-          <w:rFonts w:ascii="Arial" w:hAnsi="Arial" w:cs="Arial"/>
-          <w:b/>
-          <w:sz w:val="40"/>
-          <w:szCs w:val="40"/>
-        </w:rPr>
-        <w:br w:type="page"/>
-      </w:r>
-    </w:p>
-    <w:p>
-      <w:pPr>
-        <w:rPr>
-          <w:rFonts w:ascii="Arial" w:hAnsi="Arial" w:cs="Arial"/>
-          <w:b/>
-          <w:sz w:val="28"/>
-          <w:szCs w:val="28"/>
-        </w:rPr>
-      </w:pPr>
-      <w:r>
-        <w:rPr>
-          <w:rFonts w:ascii="Arial" w:hAnsi="Arial" w:cs="Arial"/>
-          <w:b/>
-          <w:sz w:val="28"/>
-          <w:szCs w:val="28"/>
+          <w:szCs w:val="40"/>
+        </w:rPr>
+      </w:pPr>
+      <w:r>
+        <w:rPr>
+          <w:rFonts w:ascii="Arial" w:hAnsi="Arial" w:cs="Arial"/>
+          <w:b/>
+          <w:szCs w:val="40"/>
+        </w:rPr>
+        <w:t>Identification</w:t>
+      </w:r>
+    </w:p>
+    <w:p>
+      <w:pPr>
+        <w:rPr>
+          <w:rFonts w:ascii="Arial" w:hAnsi="Arial" w:cs="Arial"/>
+        </w:rPr>
+      </w:pPr>
+      <w:r>
+        <w:rPr>
+          <w:rFonts w:ascii="Arial" w:hAnsi="Arial" w:cs="Arial"/>
+        </w:rPr>
+        <w:t xml:space="preserve">Nom du cas : </w:t>
+      </w:r>
+      <w:r>
+        <w:rPr>
+          <w:rFonts w:ascii="Arial" w:hAnsi="Arial" w:cs="Arial"/>
+        </w:rPr>
+        <w:t>« Jouer à New Ang</w:t>
+      </w:r>
+      <w:r>
+        <w:rPr>
+          <w:rFonts w:ascii="Arial" w:hAnsi="Arial" w:cs="Arial"/>
+        </w:rPr>
+        <w:t>ular</w:t>
+      </w:r>
+      <w:r>
+        <w:rPr>
+          <w:rFonts w:ascii="Arial" w:hAnsi="Arial" w:cs="Arial"/>
+        </w:rPr>
+        <w:t xml:space="preserve"> Heroes »</w:t>
+      </w:r>
+    </w:p>
+    <w:p>
+      <w:pPr>
+        <w:rPr>
+          <w:rFonts w:ascii="Arial" w:hAnsi="Arial" w:cs="Arial"/>
+        </w:rPr>
+      </w:pPr>
+      <w:r>
+        <w:rPr>
+          <w:rFonts w:ascii="Arial" w:hAnsi="Arial" w:cs="Arial"/>
+        </w:rPr>
+        <w:t>But : décrire les é</w:t>
+      </w:r>
+      <w:r>
+        <w:rPr>
+          <w:rFonts w:ascii="Arial" w:hAnsi="Arial" w:cs="Arial"/>
+        </w:rPr>
+        <w:t xml:space="preserve">tapes permettant à un joueur de </w:t>
+      </w:r>
+      <w:r>
+        <w:rPr>
+          <w:rFonts w:ascii="Arial" w:hAnsi="Arial" w:cs="Arial"/>
+        </w:rPr>
+        <w:t>jouer au jeu</w:t>
+      </w:r>
+    </w:p>
+    <w:p>
+      <w:pPr>
+        <w:rPr>
+          <w:rFonts w:ascii="Arial" w:hAnsi="Arial" w:cs="Arial"/>
+        </w:rPr>
+      </w:pPr>
+      <w:r>
+        <w:rPr>
+          <w:rFonts w:ascii="Arial" w:hAnsi="Arial" w:cs="Arial"/>
+        </w:rPr>
+        <w:t>Acteurs principaux : le Joueur et le Système</w:t>
+      </w:r>
+    </w:p>
+    <w:p>
+      <w:pPr>
+        <w:rPr>
+          <w:rFonts w:ascii="Arial" w:hAnsi="Arial" w:cs="Arial"/>
+        </w:rPr>
+      </w:pPr>
+      <w:r>
+        <w:rPr>
+          <w:rFonts w:ascii="Arial" w:hAnsi="Arial" w:cs="Arial"/>
+        </w:rPr>
+        <w:t>Date de création : 2/12/2019</w:t>
+      </w:r>
+    </w:p>
+    <w:p>
+      <w:pPr>
+        <w:rPr>
+          <w:rFonts w:ascii="Arial" w:hAnsi="Arial" w:cs="Arial"/>
+        </w:rPr>
+      </w:pPr>
+      <w:r>
+        <w:rPr>
+          <w:rFonts w:ascii="Arial" w:hAnsi="Arial" w:cs="Arial"/>
+        </w:rPr>
+        <w:t>Responsable</w:t>
+      </w:r>
+      <w:r>
+        <w:rPr>
+          <w:rFonts w:ascii="Arial" w:hAnsi="Arial" w:cs="Arial"/>
+        </w:rPr>
+        <w:t>s</w:t>
+      </w:r>
+      <w:r>
+        <w:rPr>
+          <w:rFonts w:ascii="Arial" w:hAnsi="Arial" w:cs="Arial"/>
+        </w:rPr>
+        <w:t xml:space="preserve"> : </w:t>
+      </w:r>
+      <w:r>
+        <w:rPr>
+          <w:rFonts w:ascii="Arial" w:hAnsi="Arial" w:cs="Arial"/>
+        </w:rPr>
+        <w:t>Daniel Grondin, Alexis Lépine</w:t>
+      </w:r>
+    </w:p>
+    <w:p>
+      <w:pPr>
+        <w:rPr>
+          <w:rFonts w:ascii="Arial" w:hAnsi="Arial" w:cs="Arial"/>
+        </w:rPr>
+      </w:pPr>
+      <w:r>
+        <w:rPr>
+          <w:rFonts w:ascii="Arial" w:hAnsi="Arial" w:cs="Arial"/>
+        </w:rPr>
+        <w:t>Version : 2</w:t>
+      </w:r>
+      <w:r>
+        <w:rPr>
+          <w:rFonts w:ascii="Arial" w:hAnsi="Arial" w:cs="Arial"/>
+        </w:rPr>
+        <w:t>.0</w:t>
+      </w:r>
+    </w:p>
+    <w:p>
+      <w:pPr>
+        <w:rPr>
+          <w:rFonts w:ascii="Arial" w:hAnsi="Arial" w:cs="Arial"/>
+          <w:b/>
+        </w:rPr>
+      </w:pPr>
+      <w:r>
+        <w:rPr>
+          <w:rFonts w:ascii="Arial" w:hAnsi="Arial" w:cs="Arial"/>
+          <w:b/>
+        </w:rPr>
+        <w:t>Séquencement</w:t>
+      </w:r>
+    </w:p>
+    <w:p>
+      <w:pPr>
+        <w:rPr>
+          <w:rFonts w:ascii="Arial" w:hAnsi="Arial" w:cs="Arial"/>
+        </w:rPr>
+      </w:pPr>
+      <w:r>
+        <w:rPr>
+          <w:rFonts w:ascii="Arial" w:hAnsi="Arial" w:cs="Arial"/>
+        </w:rPr>
+        <w:t>Le cas démarre quand l’utilisateur ent</w:t>
+      </w:r>
+      <w:r>
+        <w:rPr>
+          <w:rFonts w:ascii="Arial" w:hAnsi="Arial" w:cs="Arial"/>
+        </w:rPr>
+        <w:t>re l’adresse Web du jeu</w:t>
+      </w:r>
+    </w:p>
+    <w:p>
+      <w:pPr>
+        <w:pStyle w:val="Paragraphedeliste"/>
+        <w:numPr>
+          <w:ilvl w:val="0"/>
+          <w:numId w:val="5"/>
+        </w:numPr>
+        <w:rPr>
+          <w:rFonts w:ascii="Arial" w:hAnsi="Arial" w:cs="Arial"/>
+        </w:rPr>
+      </w:pPr>
+      <w:r>
+        <w:rPr>
+          <w:rFonts w:ascii="Arial" w:hAnsi="Arial" w:cs="Arial"/>
+        </w:rPr>
+        <w:t>Le système demande au joueur de s’authentifier</w:t>
+      </w:r>
+    </w:p>
+    <w:p>
+      <w:pPr>
+        <w:pStyle w:val="Paragraphedeliste"/>
+        <w:numPr>
+          <w:ilvl w:val="1"/>
+          <w:numId w:val="5"/>
+        </w:numPr>
+        <w:rPr>
+          <w:rFonts w:ascii="Arial" w:hAnsi="Arial" w:cs="Arial"/>
+        </w:rPr>
+      </w:pPr>
+      <w:r>
+        <w:rPr>
+          <w:rFonts w:ascii="Arial" w:hAnsi="Arial" w:cs="Arial"/>
+        </w:rPr>
+        <w:t>Si le joueur n’a pas de compte, le système demande au joueur de s’en créer un</w:t>
+      </w:r>
+    </w:p>
+    <w:p>
+      <w:pPr>
+        <w:pStyle w:val="Paragraphedeliste"/>
+        <w:numPr>
+          <w:ilvl w:val="1"/>
+          <w:numId w:val="5"/>
+        </w:numPr>
+        <w:rPr>
+          <w:rFonts w:ascii="Arial" w:hAnsi="Arial" w:cs="Arial"/>
+        </w:rPr>
+      </w:pPr>
+      <w:r>
+        <w:rPr>
+          <w:rFonts w:ascii="Arial" w:hAnsi="Arial" w:cs="Arial"/>
+        </w:rPr>
+        <w:t>Si le joueur n’a pas de personnage, le système lui demande d’en créer un</w:t>
+      </w:r>
+    </w:p>
+    <w:p>
+      <w:pPr>
+        <w:pStyle w:val="Paragraphedeliste"/>
+        <w:numPr>
+          <w:ilvl w:val="0"/>
+          <w:numId w:val="5"/>
+        </w:numPr>
+        <w:rPr>
+          <w:rFonts w:ascii="Arial" w:hAnsi="Arial" w:cs="Arial"/>
+        </w:rPr>
+      </w:pPr>
+      <w:r>
+        <w:rPr>
+          <w:rFonts w:ascii="Arial" w:hAnsi="Arial" w:cs="Arial"/>
+        </w:rPr>
+        <w:t>Le joueur peut maintenant jouer au jeu</w:t>
+      </w:r>
+      <w:r>
+        <w:rPr>
+          <w:rFonts w:ascii="Arial" w:hAnsi="Arial" w:cs="Arial"/>
+        </w:rPr>
+        <w:t xml:space="preserve"> (voir </w:t>
+      </w:r>
+      <w:r>
+        <w:rPr>
+          <w:rFonts w:ascii="Arial" w:hAnsi="Arial" w:cs="Arial"/>
+          <w:i/>
+        </w:rPr>
+        <w:t>Explosion du cas « Jouer à New Angular Heroes »</w:t>
+      </w:r>
+      <w:r>
+        <w:rPr>
+          <w:rFonts w:ascii="Arial" w:hAnsi="Arial" w:cs="Arial"/>
+        </w:rPr>
+        <w:t>).</w:t>
+      </w:r>
+    </w:p>
+    <w:p>
+      <w:pPr>
+        <w:pStyle w:val="Paragraphedeliste"/>
+        <w:numPr>
+          <w:ilvl w:val="0"/>
+          <w:numId w:val="5"/>
+        </w:numPr>
+        <w:rPr>
+          <w:rFonts w:ascii="Arial" w:hAnsi="Arial" w:cs="Arial"/>
+        </w:rPr>
+      </w:pPr>
+      <w:r>
+        <w:rPr>
+          <w:rFonts w:ascii="Arial" w:hAnsi="Arial" w:cs="Arial"/>
+        </w:rPr>
+        <w:t>Le joueur peut envoyer des messages à d’autres joueurs</w:t>
+      </w:r>
+    </w:p>
+    <w:p>
+      <w:pPr>
+        <w:pStyle w:val="Paragraphedeliste"/>
+        <w:numPr>
+          <w:ilvl w:val="1"/>
+          <w:numId w:val="5"/>
+        </w:numPr>
+        <w:rPr>
+          <w:rFonts w:ascii="Arial" w:hAnsi="Arial" w:cs="Arial"/>
+        </w:rPr>
+      </w:pPr>
+      <w:r>
+        <w:rPr>
+          <w:rFonts w:ascii="Arial" w:hAnsi="Arial" w:cs="Arial"/>
+        </w:rPr>
+        <w:t>Si le joueur a des messages non-lus, un compteur est affiché au haut de l’écran</w:t>
+      </w:r>
+    </w:p>
+    <w:p>
+      <w:pPr>
+        <w:pStyle w:val="Paragraphedeliste"/>
+        <w:numPr>
+          <w:ilvl w:val="0"/>
+          <w:numId w:val="5"/>
+        </w:numPr>
+        <w:rPr>
+          <w:rFonts w:ascii="Arial" w:hAnsi="Arial" w:cs="Arial"/>
+        </w:rPr>
+      </w:pPr>
+      <w:r>
+        <w:rPr>
+          <w:rFonts w:ascii="Arial" w:hAnsi="Arial" w:cs="Arial"/>
+        </w:rPr>
+        <w:t>Le joueur peut clavarder avec d’autres joueurs en temps réel.</w:t>
+      </w:r>
+    </w:p>
+    <w:p>
+      <w:pPr>
+        <w:pStyle w:val="Paragraphedeliste"/>
+        <w:numPr>
+          <w:ilvl w:val="1"/>
+          <w:numId w:val="5"/>
+        </w:numPr>
+        <w:rPr>
+          <w:rFonts w:ascii="Arial" w:hAnsi="Arial" w:cs="Arial"/>
+        </w:rPr>
+      </w:pPr>
+      <w:r>
+        <w:rPr>
+          <w:rFonts w:ascii="Arial" w:hAnsi="Arial" w:cs="Arial"/>
+        </w:rPr>
+        <w:t>Si le joueur vient</w:t>
+      </w:r>
+      <w:r>
+        <w:rPr>
+          <w:rFonts w:ascii="Arial" w:hAnsi="Arial" w:cs="Arial"/>
+        </w:rPr>
+        <w:t xml:space="preserve"> de se connecter, </w:t>
+      </w:r>
+      <w:r>
+        <w:rPr>
+          <w:rFonts w:ascii="Arial" w:hAnsi="Arial" w:cs="Arial"/>
+        </w:rPr>
+        <w:t>la boite de clavardage est vide</w:t>
+      </w:r>
+    </w:p>
+    <w:p>
+      <w:pPr>
+        <w:pStyle w:val="Paragraphedeliste"/>
+        <w:numPr>
+          <w:ilvl w:val="1"/>
+          <w:numId w:val="5"/>
+        </w:numPr>
+        <w:rPr>
+          <w:rFonts w:ascii="Arial" w:hAnsi="Arial" w:cs="Arial"/>
+        </w:rPr>
+      </w:pPr>
+      <w:r>
+        <w:rPr>
+          <w:rFonts w:ascii="Arial" w:hAnsi="Arial" w:cs="Arial"/>
+        </w:rPr>
+        <w:t xml:space="preserve">La boîte de clavardage est divisée en onglets pour différentes « salles » de discussion : mondiale, </w:t>
+      </w:r>
+      <w:r>
+        <w:rPr>
+          <w:rFonts w:ascii="Arial" w:hAnsi="Arial" w:cs="Arial"/>
+        </w:rPr>
+        <w:t>locale</w:t>
+      </w:r>
+      <w:r>
+        <w:rPr>
+          <w:rFonts w:ascii="Arial" w:hAnsi="Arial" w:cs="Arial"/>
+        </w:rPr>
+        <w:t>, guilde, amis, groupe, etc.</w:t>
+      </w:r>
+    </w:p>
+    <w:p>
+      <w:pPr>
+        <w:pStyle w:val="Paragraphedeliste"/>
+        <w:numPr>
+          <w:ilvl w:val="1"/>
+          <w:numId w:val="5"/>
+        </w:numPr>
+        <w:rPr>
+          <w:rFonts w:ascii="Arial" w:hAnsi="Arial" w:cs="Arial"/>
+          <w:b/>
+        </w:rPr>
+      </w:pPr>
+      <w:r>
+        <w:rPr>
+          <w:rFonts w:ascii="Arial" w:hAnsi="Arial" w:cs="Arial"/>
+        </w:rPr>
+        <w:t>Si le joueur est assigné à une guilde, il aura accès à la boîte de clavardage « Guilde ». Il pourra ainsi clavarder avec les membres de sa guilde, et ce depuis n’importe quel emplacement de la carte.</w:t>
+      </w:r>
+    </w:p>
+    <w:p>
+      <w:pPr>
+        <w:pStyle w:val="Paragraphedeliste"/>
+        <w:ind w:left="1440"/>
+        <w:rPr>
+          <w:rFonts w:ascii="Arial" w:hAnsi="Arial" w:cs="Arial"/>
+        </w:rPr>
+      </w:pPr>
+    </w:p>
+    <w:p>
+      <w:pPr>
+        <w:ind w:left="1080"/>
+        <w:rPr>
+          <w:rFonts w:ascii="Arial" w:hAnsi="Arial" w:cs="Arial"/>
+        </w:rPr>
+      </w:pPr>
+    </w:p>
+    <w:p>
+      <w:pPr>
+        <w:ind w:left="1080"/>
+        <w:rPr>
+          <w:rFonts w:ascii="Arial" w:hAnsi="Arial" w:cs="Arial"/>
+        </w:rPr>
+      </w:pPr>
+    </w:p>
+    <w:p>
+      <w:pPr>
+        <w:rPr>
+          <w:rFonts w:ascii="Arial" w:hAnsi="Arial" w:cs="Arial"/>
+          <w:szCs w:val="40"/>
+        </w:rPr>
+      </w:pPr>
+    </w:p>
+    <w:p>
+      <w:pPr>
+        <w:rPr>
+          <w:rFonts w:ascii="Arial" w:hAnsi="Arial" w:cs="Arial"/>
+          <w:b/>
+        </w:rPr>
+      </w:pPr>
+    </w:p>
+    <w:p>
+      <w:pPr>
+        <w:rPr>
+          <w:rFonts w:ascii="Arial" w:hAnsi="Arial" w:cs="Arial"/>
+          <w:b/>
+        </w:rPr>
+      </w:pPr>
+    </w:p>
+    <w:p>
+      <w:pPr>
+        <w:rPr>
+          <w:rFonts w:ascii="Arial" w:hAnsi="Arial" w:cs="Arial"/>
+          <w:b/>
+        </w:rPr>
+      </w:pPr>
+    </w:p>
+    <w:p>
+      <w:pPr>
+        <w:rPr>
+          <w:rFonts w:ascii="Arial" w:hAnsi="Arial" w:cs="Arial"/>
+          <w:b/>
+        </w:rPr>
+      </w:pPr>
+    </w:p>
+    <w:p>
+      <w:pPr>
+        <w:rPr>
+          <w:rFonts w:ascii="Arial" w:hAnsi="Arial" w:cs="Arial"/>
+          <w:b/>
+        </w:rPr>
+      </w:pPr>
+    </w:p>
+    <w:p>
+      <w:pPr>
+        <w:rPr>
+          <w:rFonts w:ascii="Arial" w:hAnsi="Arial" w:cs="Arial"/>
+          <w:b/>
+        </w:rPr>
+      </w:pPr>
+    </w:p>
+    <w:p>
+      <w:pPr>
+        <w:rPr>
+          <w:rFonts w:ascii="Arial" w:hAnsi="Arial" w:cs="Arial"/>
+          <w:b/>
+        </w:rPr>
+      </w:pPr>
+    </w:p>
+    <w:p>
+      <w:pPr>
+        <w:rPr>
+          <w:rFonts w:ascii="Arial" w:hAnsi="Arial" w:cs="Arial"/>
+          <w:b/>
+        </w:rPr>
+      </w:pPr>
+    </w:p>
+    <w:p>
+      <w:pPr>
+        <w:rPr>
+          <w:rFonts w:ascii="Arial" w:hAnsi="Arial" w:cs="Arial"/>
+          <w:b/>
+        </w:rPr>
+      </w:pPr>
+    </w:p>
+    <w:p>
+      <w:pPr>
+        <w:rPr>
+          <w:rFonts w:ascii="Arial" w:hAnsi="Arial" w:cs="Arial"/>
+          <w:b/>
+        </w:rPr>
+      </w:pPr>
+    </w:p>
+    <w:p>
+      <w:pPr>
+        <w:rPr>
+          <w:rFonts w:ascii="Arial" w:hAnsi="Arial" w:cs="Arial"/>
+          <w:b/>
+        </w:rPr>
+      </w:pPr>
+    </w:p>
+    <w:p>
+      <w:pPr>
+        <w:rPr>
+          <w:rFonts w:ascii="Arial" w:hAnsi="Arial" w:cs="Arial"/>
+          <w:b/>
+        </w:rPr>
+      </w:pPr>
+    </w:p>
+    <w:p>
+      <w:pPr>
+        <w:rPr>
+          <w:rFonts w:ascii="Arial" w:hAnsi="Arial" w:cs="Arial"/>
+          <w:b/>
+        </w:rPr>
+      </w:pPr>
+    </w:p>
+    <w:p>
+      <w:pPr>
+        <w:rPr>
+          <w:rFonts w:ascii="Arial" w:hAnsi="Arial" w:cs="Arial"/>
+          <w:b/>
+        </w:rPr>
+      </w:pPr>
+    </w:p>
+    <w:p>
+      <w:pPr>
+        <w:rPr>
+          <w:rFonts w:ascii="Arial" w:hAnsi="Arial" w:cs="Arial"/>
+          <w:b/>
+        </w:rPr>
+      </w:pPr>
+    </w:p>
+    <w:p>
+      <w:pPr>
+        <w:rPr>
+          <w:rFonts w:ascii="Arial" w:hAnsi="Arial" w:cs="Arial"/>
+          <w:b/>
+        </w:rPr>
+      </w:pPr>
+    </w:p>
+    <w:p>
+      <w:pPr>
+        <w:rPr>
+          <w:rFonts w:ascii="Arial" w:hAnsi="Arial" w:cs="Arial"/>
+          <w:b/>
+          <w:szCs w:val="40"/>
+        </w:rPr>
+      </w:pPr>
+    </w:p>
+    <w:p>
+      <w:pPr>
+        <w:rPr>
+          <w:rFonts w:ascii="Arial" w:hAnsi="Arial" w:cs="Arial"/>
+          <w:b/>
+          <w:szCs w:val="40"/>
+        </w:rPr>
+      </w:pPr>
+      <w:r>
+        <w:rPr>
+          <w:rFonts w:ascii="Arial" w:hAnsi="Arial" w:cs="Arial"/>
+          <w:b/>
+          <w:szCs w:val="40"/>
+        </w:rPr>
+        <w:t>Identification</w:t>
+      </w:r>
+    </w:p>
+    <w:p>
+      <w:pPr>
+        <w:rPr>
+          <w:rFonts w:ascii="Arial" w:hAnsi="Arial" w:cs="Arial"/>
+        </w:rPr>
+      </w:pPr>
+      <w:r>
+        <w:rPr>
+          <w:rFonts w:ascii="Arial" w:hAnsi="Arial" w:cs="Arial"/>
+        </w:rPr>
+        <w:t xml:space="preserve">Nom du cas : </w:t>
+      </w:r>
+      <w:r>
+        <w:rPr>
+          <w:rFonts w:ascii="Arial" w:hAnsi="Arial" w:cs="Arial"/>
+        </w:rPr>
+        <w:t xml:space="preserve">Explosion du cas </w:t>
+      </w:r>
+      <w:r>
+        <w:rPr>
+          <w:rFonts w:ascii="Arial" w:hAnsi="Arial" w:cs="Arial"/>
+        </w:rPr>
+        <w:t>« Jouer à New Angular Heroes »</w:t>
+      </w:r>
+    </w:p>
+    <w:p>
+      <w:pPr>
+        <w:rPr>
+          <w:rFonts w:ascii="Arial" w:hAnsi="Arial" w:cs="Arial"/>
+        </w:rPr>
+      </w:pPr>
+      <w:r>
+        <w:rPr>
+          <w:rFonts w:ascii="Arial" w:hAnsi="Arial" w:cs="Arial"/>
+        </w:rPr>
+        <w:t xml:space="preserve">But : décrire </w:t>
+      </w:r>
+      <w:r>
+        <w:rPr>
+          <w:rFonts w:ascii="Arial" w:hAnsi="Arial" w:cs="Arial"/>
+        </w:rPr>
+        <w:t>en détail</w:t>
+      </w:r>
+      <w:r>
+        <w:rPr>
+          <w:rFonts w:ascii="Arial" w:hAnsi="Arial" w:cs="Arial"/>
+        </w:rPr>
+        <w:t>s</w:t>
+      </w:r>
+      <w:r>
+        <w:rPr>
+          <w:rFonts w:ascii="Arial" w:hAnsi="Arial" w:cs="Arial"/>
+        </w:rPr>
+        <w:t xml:space="preserve"> </w:t>
+      </w:r>
+      <w:r>
+        <w:rPr>
+          <w:rFonts w:ascii="Arial" w:hAnsi="Arial" w:cs="Arial"/>
+        </w:rPr>
+        <w:t>les é</w:t>
+      </w:r>
+      <w:r>
+        <w:rPr>
+          <w:rFonts w:ascii="Arial" w:hAnsi="Arial" w:cs="Arial"/>
+        </w:rPr>
+        <w:t xml:space="preserve">tapes </w:t>
+      </w:r>
+      <w:r>
+        <w:rPr>
+          <w:rFonts w:ascii="Arial" w:hAnsi="Arial" w:cs="Arial"/>
+        </w:rPr>
+        <w:t>permettant à un joueur de jouer au jeu</w:t>
+      </w:r>
+    </w:p>
+    <w:p>
+      <w:pPr>
+        <w:rPr>
+          <w:rFonts w:ascii="Arial" w:hAnsi="Arial" w:cs="Arial"/>
+        </w:rPr>
+      </w:pPr>
+      <w:r>
+        <w:rPr>
+          <w:rFonts w:ascii="Arial" w:hAnsi="Arial" w:cs="Arial"/>
+        </w:rPr>
+        <w:t>Acteurs principaux : le Joueur et le Système</w:t>
+      </w:r>
+    </w:p>
+    <w:p>
+      <w:pPr>
+        <w:rPr>
+          <w:rFonts w:ascii="Arial" w:hAnsi="Arial" w:cs="Arial"/>
+        </w:rPr>
+      </w:pPr>
+      <w:r>
+        <w:rPr>
+          <w:rFonts w:ascii="Arial" w:hAnsi="Arial" w:cs="Arial"/>
+        </w:rPr>
+        <w:t>Date de création : 2/12/2019</w:t>
+      </w:r>
+    </w:p>
+    <w:p>
+      <w:pPr>
+        <w:rPr>
+          <w:rFonts w:ascii="Arial" w:hAnsi="Arial" w:cs="Arial"/>
+        </w:rPr>
+      </w:pPr>
+      <w:r>
+        <w:rPr>
+          <w:rFonts w:ascii="Arial" w:hAnsi="Arial" w:cs="Arial"/>
+        </w:rPr>
+        <w:t>Responsables : Daniel Grondin, Alexis Lépine</w:t>
+      </w:r>
+    </w:p>
+    <w:p>
+      <w:pPr>
+        <w:rPr>
+          <w:rFonts w:ascii="Arial" w:hAnsi="Arial" w:cs="Arial"/>
+        </w:rPr>
+      </w:pPr>
+      <w:r>
+        <w:rPr>
+          <w:rFonts w:ascii="Arial" w:hAnsi="Arial" w:cs="Arial"/>
+        </w:rPr>
+        <w:t>Version : 2.0</w:t>
+      </w:r>
+    </w:p>
+    <w:p>
+      <w:pPr>
+        <w:rPr>
+          <w:rFonts w:ascii="Arial" w:hAnsi="Arial" w:cs="Arial"/>
+          <w:b/>
+        </w:rPr>
+      </w:pPr>
+      <w:r>
+        <w:rPr>
+          <w:rFonts w:ascii="Arial" w:hAnsi="Arial" w:cs="Arial"/>
+          <w:b/>
+        </w:rPr>
+        <w:t>Séquencement</w:t>
+      </w:r>
+    </w:p>
+    <w:p>
+      <w:pPr>
+        <w:pStyle w:val="Paragraphedeliste"/>
+        <w:numPr>
+          <w:ilvl w:val="0"/>
+          <w:numId w:val="6"/>
+        </w:numPr>
+        <w:rPr>
+          <w:rFonts w:ascii="Arial" w:hAnsi="Arial" w:cs="Arial"/>
+          <w:b/>
+        </w:rPr>
+      </w:pPr>
+      <w:r>
+        <w:rPr>
+          <w:rFonts w:ascii="Arial" w:hAnsi="Arial" w:cs="Arial"/>
+        </w:rPr>
+        <w:t>Le joueur peut déplacer son pion sur la carte</w:t>
+      </w:r>
+    </w:p>
+    <w:p>
+      <w:pPr>
+        <w:pStyle w:val="Paragraphedeliste"/>
+        <w:numPr>
+          <w:ilvl w:val="1"/>
+          <w:numId w:val="6"/>
+        </w:numPr>
+        <w:rPr>
+          <w:rFonts w:ascii="Arial" w:hAnsi="Arial" w:cs="Arial"/>
+          <w:b/>
+        </w:rPr>
+      </w:pPr>
+      <w:r>
+        <w:rPr>
+          <w:rFonts w:ascii="Arial" w:hAnsi="Arial" w:cs="Arial"/>
+        </w:rPr>
+        <w:t>Lors d’un déplacement, la boite de clavardage « </w:t>
+      </w:r>
+      <w:r>
+        <w:rPr>
+          <w:rFonts w:ascii="Arial" w:hAnsi="Arial" w:cs="Arial"/>
+        </w:rPr>
+        <w:t>Locale</w:t>
+      </w:r>
+      <w:r>
+        <w:rPr>
+          <w:rFonts w:ascii="Arial" w:hAnsi="Arial" w:cs="Arial"/>
+        </w:rPr>
+        <w:t> » se vide.</w:t>
+      </w:r>
+      <w:r>
+        <w:rPr>
+          <w:rFonts w:ascii="Arial" w:hAnsi="Arial" w:cs="Arial"/>
+        </w:rPr>
+        <w:t xml:space="preserve"> Les messages </w:t>
+      </w:r>
+      <w:r>
+        <w:rPr>
+          <w:rFonts w:ascii="Arial" w:hAnsi="Arial" w:cs="Arial"/>
+        </w:rPr>
+        <w:t>précédents</w:t>
+      </w:r>
+      <w:r>
+        <w:rPr>
+          <w:rFonts w:ascii="Arial" w:hAnsi="Arial" w:cs="Arial"/>
+        </w:rPr>
+        <w:t xml:space="preserve"> ne seront pas récupérés si le joueur </w:t>
+      </w:r>
+      <w:r>
+        <w:rPr>
+          <w:rFonts w:ascii="Arial" w:hAnsi="Arial" w:cs="Arial"/>
+        </w:rPr>
+        <w:t>revient</w:t>
+      </w:r>
+      <w:r>
+        <w:rPr>
+          <w:rFonts w:ascii="Arial" w:hAnsi="Arial" w:cs="Arial"/>
+        </w:rPr>
+        <w:t xml:space="preserve"> sur la case.</w:t>
+      </w:r>
+    </w:p>
+    <w:p>
+      <w:pPr>
+        <w:pStyle w:val="Paragraphedeliste"/>
+        <w:numPr>
+          <w:ilvl w:val="1"/>
+          <w:numId w:val="6"/>
+        </w:numPr>
+        <w:rPr>
+          <w:rFonts w:ascii="Arial" w:hAnsi="Arial" w:cs="Arial"/>
+          <w:b/>
+        </w:rPr>
+      </w:pPr>
+      <w:r>
+        <w:rPr>
+          <w:rFonts w:ascii="Arial" w:hAnsi="Arial" w:cs="Arial"/>
+        </w:rPr>
+        <w:t>Également lors d</w:t>
+      </w:r>
+      <w:r>
+        <w:rPr>
+          <w:rFonts w:ascii="Arial" w:hAnsi="Arial" w:cs="Arial"/>
+        </w:rPr>
+        <w:t>u déplacement d’un joueur, les autres joueurs présents sur la case reçoivent un message dans la boîte de clavardage « </w:t>
+      </w:r>
+      <w:r>
+        <w:rPr>
+          <w:rFonts w:ascii="Arial" w:hAnsi="Arial" w:cs="Arial"/>
+        </w:rPr>
+        <w:t>Locale</w:t>
+      </w:r>
+      <w:r>
+        <w:rPr>
+          <w:rFonts w:ascii="Arial" w:hAnsi="Arial" w:cs="Arial"/>
+        </w:rPr>
+        <w:t> » indiquant l’arrivée ou le départ du joueur venant de se déplacer.</w:t>
+      </w:r>
+    </w:p>
+    <w:p>
+      <w:pPr>
+        <w:pStyle w:val="Paragraphedeliste"/>
+        <w:numPr>
+          <w:ilvl w:val="1"/>
+          <w:numId w:val="6"/>
+        </w:numPr>
+        <w:rPr>
+          <w:rFonts w:ascii="Arial" w:hAnsi="Arial" w:cs="Arial"/>
+          <w:b/>
+        </w:rPr>
+      </w:pPr>
+      <w:r>
+        <w:rPr>
+          <w:rFonts w:ascii="Arial" w:hAnsi="Arial" w:cs="Arial"/>
+        </w:rPr>
+        <w:t xml:space="preserve">Lors d’un déplacement, si la case d’arrivée </w:t>
+      </w:r>
+      <w:r>
+        <w:rPr>
+          <w:rFonts w:ascii="Arial" w:hAnsi="Arial" w:cs="Arial"/>
+        </w:rPr>
+        <w:t>contient</w:t>
+      </w:r>
+      <w:r>
+        <w:rPr>
+          <w:rFonts w:ascii="Arial" w:hAnsi="Arial" w:cs="Arial"/>
+        </w:rPr>
+        <w:t xml:space="preserve"> des monstres, il peut recevoir des dégâts par ces derniers.</w:t>
+      </w:r>
+      <w:r>
+        <w:rPr>
+          <w:rFonts w:ascii="Arial" w:hAnsi="Arial" w:cs="Arial"/>
+        </w:rPr>
+        <w:t xml:space="preserve"> Les probabilités sont majoritairement aléatoires, mais dépendent de certaines statistiques du joueur et du/des monstres, ainsi que leur nombre.</w:t>
+      </w:r>
+    </w:p>
+    <w:p>
+      <w:pPr>
+        <w:pStyle w:val="Paragraphedeliste"/>
+        <w:numPr>
+          <w:ilvl w:val="0"/>
+          <w:numId w:val="6"/>
+        </w:numPr>
+        <w:rPr>
+          <w:rFonts w:ascii="Arial" w:hAnsi="Arial" w:cs="Arial"/>
+          <w:b/>
+        </w:rPr>
+      </w:pPr>
+      <w:r>
+        <w:rPr>
+          <w:rFonts w:ascii="Arial" w:hAnsi="Arial" w:cs="Arial"/>
+        </w:rPr>
+        <w:t>Le joueur peut gérer sa guilde</w:t>
+      </w:r>
+    </w:p>
+    <w:p>
+      <w:pPr>
+        <w:pStyle w:val="Paragraphedeliste"/>
+        <w:numPr>
+          <w:ilvl w:val="1"/>
+          <w:numId w:val="6"/>
+        </w:numPr>
+        <w:rPr>
+          <w:rFonts w:ascii="Arial" w:hAnsi="Arial" w:cs="Arial"/>
+          <w:b/>
+        </w:rPr>
+      </w:pPr>
+      <w:r>
+        <w:rPr>
+          <w:rFonts w:ascii="Arial" w:hAnsi="Arial" w:cs="Arial"/>
+        </w:rPr>
+        <w:t xml:space="preserve">Si le joueur n’est assigné à aucune guilde, il peut en créer une nouvelle, moyennant une somme… </w:t>
+      </w:r>
+      <w:r>
+        <w:rPr>
+          <w:rFonts w:ascii="Arial" w:hAnsi="Arial" w:cs="Arial"/>
+          <w:i/>
+        </w:rPr>
+        <w:t>non-négligeable</w:t>
+      </w:r>
+      <w:r>
+        <w:rPr>
+          <w:rFonts w:ascii="Arial" w:hAnsi="Arial" w:cs="Arial"/>
+        </w:rPr>
+        <w:t xml:space="preserve"> de pièces d’or virtuelles.</w:t>
+      </w:r>
+    </w:p>
+    <w:p>
+      <w:pPr>
+        <w:pStyle w:val="Paragraphedeliste"/>
+        <w:numPr>
+          <w:ilvl w:val="1"/>
+          <w:numId w:val="6"/>
+        </w:numPr>
+        <w:rPr>
+          <w:rFonts w:ascii="Arial" w:hAnsi="Arial" w:cs="Arial"/>
+          <w:b/>
+        </w:rPr>
+      </w:pPr>
+      <w:r>
+        <w:rPr>
+          <w:rFonts w:ascii="Arial" w:hAnsi="Arial" w:cs="Arial"/>
+        </w:rPr>
+        <w:t>Si le joueur n’est assigné à aucune guilde, il peut également en joindre une déjà existante.</w:t>
+      </w:r>
+    </w:p>
+    <w:p>
+      <w:pPr>
+        <w:pStyle w:val="Paragraphedeliste"/>
+        <w:numPr>
+          <w:ilvl w:val="1"/>
+          <w:numId w:val="6"/>
+        </w:numPr>
+        <w:rPr>
+          <w:rFonts w:ascii="Arial" w:hAnsi="Arial" w:cs="Arial"/>
+          <w:b/>
+        </w:rPr>
+      </w:pPr>
+      <w:r>
+        <w:rPr>
+          <w:rFonts w:ascii="Arial" w:hAnsi="Arial" w:cs="Arial"/>
+        </w:rPr>
+        <w:t>Si le joueur est assigné à une guilde qu’il a créé, il peut gérer les permissions des membres (donner le droit d’inviter d’autres joueurs dans la guilde, modifier le message du jour ou la devise, accès à la banque de guilde, droits d’administrateurs, etc</w:t>
+      </w:r>
+      <w:r>
+        <w:rPr>
+          <w:rFonts w:ascii="Arial" w:hAnsi="Arial" w:cs="Arial"/>
+        </w:rPr>
+        <w:t>.</w:t>
+      </w:r>
+      <w:r>
+        <w:rPr>
+          <w:rFonts w:ascii="Arial" w:hAnsi="Arial" w:cs="Arial"/>
+        </w:rPr>
+        <w:t>)</w:t>
+      </w:r>
+    </w:p>
+    <w:p>
+      <w:pPr>
+        <w:pStyle w:val="Paragraphedeliste"/>
+        <w:numPr>
+          <w:ilvl w:val="1"/>
+          <w:numId w:val="6"/>
+        </w:numPr>
+        <w:rPr>
+          <w:rFonts w:ascii="Arial" w:hAnsi="Arial" w:cs="Arial"/>
+          <w:b/>
+        </w:rPr>
+      </w:pPr>
+      <w:r>
+        <w:rPr>
+          <w:rFonts w:ascii="Arial" w:hAnsi="Arial" w:cs="Arial"/>
+        </w:rPr>
+        <w:t>Si le joueur est assigné à une guilde, qu’il l’ait créé ou non, il peut accéder à une réserve de pièces d’or (ou Banque) appartenant à la guilde entière. Il doit toutefois en avoir la permission par un Administrateur de la guilde.</w:t>
+      </w:r>
+    </w:p>
+    <w:p>
+      <w:pPr>
+        <w:pStyle w:val="Paragraphedeliste"/>
+        <w:numPr>
+          <w:ilvl w:val="1"/>
+          <w:numId w:val="6"/>
+        </w:numPr>
+        <w:rPr>
+          <w:rFonts w:ascii="Arial" w:hAnsi="Arial" w:cs="Arial"/>
+          <w:b/>
+        </w:rPr>
+      </w:pPr>
+      <w:r>
+        <w:rPr>
+          <w:rFonts w:ascii="Arial" w:hAnsi="Arial" w:cs="Arial"/>
+        </w:rPr>
+        <w:t>Si le joueur est assigné à une guilde, il peut la quitter.</w:t>
+      </w:r>
+    </w:p>
+    <w:p>
+      <w:pPr>
+        <w:pStyle w:val="Paragraphedeliste"/>
+        <w:numPr>
+          <w:ilvl w:val="2"/>
+          <w:numId w:val="6"/>
+        </w:numPr>
+        <w:rPr>
+          <w:rFonts w:ascii="Arial" w:hAnsi="Arial" w:cs="Arial"/>
+          <w:b/>
+        </w:rPr>
+      </w:pPr>
+      <w:r>
+        <w:rPr>
+          <w:rFonts w:ascii="Arial" w:hAnsi="Arial" w:cs="Arial"/>
+        </w:rPr>
+        <w:t>S’il est Membre, il peut la quitter à tout moment.</w:t>
+      </w:r>
+    </w:p>
+    <w:p>
+      <w:pPr>
+        <w:pStyle w:val="Paragraphedeliste"/>
+        <w:numPr>
+          <w:ilvl w:val="2"/>
+          <w:numId w:val="6"/>
+        </w:numPr>
+        <w:rPr>
+          <w:rFonts w:ascii="Arial" w:hAnsi="Arial" w:cs="Arial"/>
+          <w:b/>
+        </w:rPr>
+      </w:pPr>
+      <w:r>
+        <w:rPr>
+          <w:rFonts w:ascii="Arial" w:hAnsi="Arial" w:cs="Arial"/>
+        </w:rPr>
+        <w:t xml:space="preserve">S’il est créateur de la guilde, il peut la </w:t>
+      </w:r>
+      <w:r>
+        <w:rPr>
+          <w:rFonts w:ascii="Arial" w:hAnsi="Arial" w:cs="Arial"/>
+          <w:i/>
+        </w:rPr>
+        <w:t>Détruire</w:t>
+      </w:r>
+      <w:r>
+        <w:rPr>
+          <w:rFonts w:ascii="Arial" w:hAnsi="Arial" w:cs="Arial"/>
+        </w:rPr>
+        <w:t xml:space="preserve"> à condition que cette dernière soit exempte de membres (sauf son créateur).</w:t>
+      </w:r>
+    </w:p>
+    <w:p>
+      <w:pPr>
+        <w:pStyle w:val="Paragraphedeliste"/>
+        <w:numPr>
+          <w:ilvl w:val="2"/>
+          <w:numId w:val="6"/>
+        </w:numPr>
+        <w:rPr>
+          <w:rFonts w:ascii="Arial" w:hAnsi="Arial" w:cs="Arial"/>
+          <w:b/>
+        </w:rPr>
+      </w:pPr>
+      <w:r>
+        <w:rPr>
+          <w:rFonts w:ascii="Arial" w:hAnsi="Arial" w:cs="Arial"/>
+        </w:rPr>
+        <w:t xml:space="preserve">Le créateur de la guilde peut transférer la propriété de sa guilde à un autre </w:t>
+      </w:r>
+      <w:r>
+        <w:rPr>
+          <w:rFonts w:ascii="Arial" w:hAnsi="Arial" w:cs="Arial"/>
+          <w:i/>
+        </w:rPr>
+        <w:t>administrateur</w:t>
+      </w:r>
+      <w:r>
+        <w:rPr>
+          <w:rFonts w:ascii="Arial" w:hAnsi="Arial" w:cs="Arial"/>
+        </w:rPr>
+        <w:t>.</w:t>
+      </w:r>
+      <w:r>
+        <w:rPr>
+          <w:rFonts w:ascii="Arial" w:hAnsi="Arial" w:cs="Arial"/>
+          <w:i/>
+        </w:rPr>
+        <w:t xml:space="preserve"> </w:t>
+      </w:r>
+      <w:r>
+        <w:rPr>
+          <w:rFonts w:ascii="Arial" w:hAnsi="Arial" w:cs="Arial"/>
+        </w:rPr>
+        <w:t>Ce dernier devra payer</w:t>
+      </w:r>
+      <w:r>
+        <w:rPr>
+          <w:rFonts w:ascii="Arial" w:hAnsi="Arial" w:cs="Arial"/>
+        </w:rPr>
+        <w:t xml:space="preserve"> la moitié* de </w:t>
+      </w:r>
+      <w:r>
+        <w:rPr>
+          <w:rFonts w:ascii="Arial" w:hAnsi="Arial" w:cs="Arial"/>
+        </w:rPr>
+        <w:t>la somme requise pour la créer pour en devenir le nouveau « Créateur ». L’ancien créateur devient un simple membre de la guilde, l</w:t>
+      </w:r>
+      <w:r>
+        <w:rPr>
+          <w:rFonts w:ascii="Arial" w:hAnsi="Arial" w:cs="Arial"/>
+        </w:rPr>
+        <w:t>ui permettant de quitter normalement.</w:t>
+      </w:r>
+    </w:p>
+    <w:p>
+      <w:pPr>
+        <w:pStyle w:val="Paragraphedeliste"/>
+        <w:numPr>
+          <w:ilvl w:val="0"/>
+          <w:numId w:val="6"/>
+        </w:numPr>
+        <w:rPr>
+          <w:rFonts w:ascii="Arial" w:hAnsi="Arial" w:cs="Arial"/>
+          <w:b/>
+        </w:rPr>
+      </w:pPr>
+      <w:r>
+        <w:rPr>
+          <w:rFonts w:ascii="Arial" w:hAnsi="Arial" w:cs="Arial"/>
         </w:rPr>
         <w:lastRenderedPageBreak/>
+        <w:t>Le joueur peut combattre des monstres situés sur la même case que lui.</w:t>
+      </w:r>
+    </w:p>
+    <w:p>
+      <w:pPr>
+        <w:pStyle w:val="Paragraphedeliste"/>
+        <w:numPr>
+          <w:ilvl w:val="1"/>
+          <w:numId w:val="6"/>
+        </w:numPr>
+        <w:rPr>
+          <w:rFonts w:ascii="Arial" w:hAnsi="Arial" w:cs="Arial"/>
+          <w:b/>
+        </w:rPr>
+      </w:pPr>
+      <w:r>
+        <w:rPr>
+          <w:rFonts w:ascii="Arial" w:hAnsi="Arial" w:cs="Arial"/>
+        </w:rPr>
+        <w:t>Cliquer sur un monstre commence le combat avec lui. Un écran de combat apparaîtra avec le monstre, ses statistiques connues</w:t>
+      </w:r>
+      <w:r>
+        <w:rPr>
+          <w:rFonts w:ascii="Arial" w:hAnsi="Arial" w:cs="Arial"/>
+        </w:rPr>
+        <w:t xml:space="preserve"> (selon celles du joueur) ainsi que différents boutons pour les actions de combats et habiletés du joueur.</w:t>
+      </w:r>
+    </w:p>
+    <w:p>
+      <w:pPr>
+        <w:pStyle w:val="Paragraphedeliste"/>
+        <w:numPr>
+          <w:ilvl w:val="1"/>
+          <w:numId w:val="6"/>
+        </w:numPr>
+        <w:rPr>
+          <w:rFonts w:ascii="Arial" w:hAnsi="Arial" w:cs="Arial"/>
+          <w:b/>
+        </w:rPr>
+      </w:pPr>
+      <w:r>
+        <w:rPr>
+          <w:rFonts w:ascii="Arial" w:hAnsi="Arial" w:cs="Arial"/>
+        </w:rPr>
+        <w:t>Lorsque le monstre subit des dégâts, s’il est toujours en vie, il effectuera une contre-attaque, causant des dégâts au joueur.</w:t>
+      </w:r>
+    </w:p>
+    <w:p>
+      <w:pPr>
+        <w:pStyle w:val="Paragraphedeliste"/>
+        <w:numPr>
+          <w:ilvl w:val="2"/>
+          <w:numId w:val="6"/>
+        </w:numPr>
+        <w:rPr>
+          <w:rFonts w:ascii="Arial" w:hAnsi="Arial" w:cs="Arial"/>
+          <w:b/>
+        </w:rPr>
+      </w:pPr>
+      <w:r>
+        <w:rPr>
+          <w:rFonts w:ascii="Arial" w:hAnsi="Arial" w:cs="Arial"/>
+        </w:rPr>
+        <w:t>Si les points de vie du joueur se retrouvent à zéro ou moins, ce dernier est mort (voir plus loin pour les détails de la Mort).</w:t>
+      </w:r>
+    </w:p>
+    <w:p>
+      <w:pPr>
+        <w:pStyle w:val="Paragraphedeliste"/>
+        <w:numPr>
+          <w:ilvl w:val="2"/>
+          <w:numId w:val="6"/>
+        </w:numPr>
+        <w:rPr>
+          <w:rFonts w:ascii="Arial" w:hAnsi="Arial" w:cs="Arial"/>
+          <w:b/>
+        </w:rPr>
+      </w:pPr>
+      <w:r>
+        <w:rPr>
+          <w:rFonts w:ascii="Arial" w:hAnsi="Arial" w:cs="Arial"/>
+        </w:rPr>
+        <w:t>Si le monstre se retrouve à manquer de points de vie, il meurt. Le joueur gagne ensuite des points d’</w:t>
+      </w:r>
+      <w:r>
+        <w:rPr>
+          <w:rFonts w:ascii="Arial" w:hAnsi="Arial" w:cs="Arial"/>
+        </w:rPr>
+        <w:t>expérience. Des objets peuvent apparaître dans une « boite »</w:t>
+      </w:r>
+      <w:r>
+        <w:rPr>
+          <w:rFonts w:ascii="Arial" w:hAnsi="Arial" w:cs="Arial"/>
+        </w:rPr>
+        <w:t xml:space="preserve"> dans la case, seulement visible par le joueur/groupe vainqueur du combat.</w:t>
+      </w:r>
+    </w:p>
+    <w:p>
+      <w:pPr>
+        <w:pStyle w:val="Paragraphedeliste"/>
+        <w:numPr>
+          <w:ilvl w:val="3"/>
+          <w:numId w:val="6"/>
+        </w:numPr>
+        <w:rPr>
+          <w:rFonts w:ascii="Arial" w:hAnsi="Arial" w:cs="Arial"/>
+          <w:b/>
+        </w:rPr>
+      </w:pPr>
+      <w:r>
+        <w:rPr>
+          <w:rFonts w:ascii="Arial" w:hAnsi="Arial" w:cs="Arial"/>
+        </w:rPr>
+        <w:t xml:space="preserve"> Lors d’un déplacement, cette boite disparaît pour toujours.</w:t>
+      </w:r>
+    </w:p>
+    <w:p>
+      <w:pPr>
+        <w:pStyle w:val="Paragraphedeliste"/>
+        <w:numPr>
+          <w:ilvl w:val="0"/>
+          <w:numId w:val="6"/>
+        </w:numPr>
+        <w:rPr>
+          <w:rFonts w:ascii="Arial" w:hAnsi="Arial" w:cs="Arial"/>
+          <w:b/>
+        </w:rPr>
+      </w:pPr>
+      <w:r>
+        <w:rPr>
+          <w:rFonts w:ascii="Arial" w:hAnsi="Arial" w:cs="Arial"/>
+        </w:rPr>
+        <w:t>Si d’autres joueurs se retrouvent sur la même case que lui, le joueur peut les combattre/défier pour combattre.</w:t>
+      </w:r>
+    </w:p>
+    <w:p>
+      <w:pPr>
+        <w:pStyle w:val="Paragraphedeliste"/>
+        <w:numPr>
+          <w:ilvl w:val="1"/>
+          <w:numId w:val="6"/>
+        </w:numPr>
+        <w:rPr>
+          <w:rFonts w:ascii="Arial" w:hAnsi="Arial" w:cs="Arial"/>
+          <w:b/>
+        </w:rPr>
+      </w:pPr>
+      <w:bookmarkStart w:id="0" w:name="_GoBack"/>
+      <w:bookmarkEnd w:id="0"/>
+    </w:p>
+    <w:p>
+      <w:pPr>
+        <w:pStyle w:val="Paragraphedeliste"/>
+        <w:ind w:left="1440"/>
+        <w:rPr>
+          <w:rFonts w:ascii="Arial" w:hAnsi="Arial" w:cs="Arial"/>
+          <w:b/>
+        </w:rPr>
+      </w:pPr>
+      <w:r>
+        <w:rPr>
+          <w:rFonts w:ascii="Arial" w:hAnsi="Arial" w:cs="Arial"/>
+          <w:b/>
+          <w:sz w:val="28"/>
+          <w:szCs w:val="28"/>
+        </w:rPr>
         <w:br w:type="page"/>
       </w:r>
       <w:r>
@@ -2548,8 +4030,8 @@
     </w:p>
     <w:p/>
     <w:sectPr>
-      <w:headerReference w:type="default" r:id="rId9"/>
-      <w:footerReference w:type="default" r:id="rId10"/>
+      <w:headerReference w:type="default" r:id="rId11"/>
+      <w:footerReference w:type="default" r:id="rId12"/>
       <w:pgSz w:w="12240" w:h="15840"/>
       <w:pgMar w:top="1440" w:right="1797" w:bottom="1440" w:left="1797" w:header="709" w:footer="709" w:gutter="0"/>
       <w:pgNumType w:start="0"/>
@@ -2637,7 +4119,7 @@
         <w:rStyle w:val="Numrodepage"/>
         <w:noProof/>
       </w:rPr>
-      <w:t>16</w:t>
+      <w:t>17</w:t>
     </w:r>
     <w:r>
       <w:rPr>
@@ -2721,6 +4203,98 @@
 <file path=word/numbering.xml><?xml version="1.0" encoding="utf-8"?>
 <w:numbering xmlns:wpc="http://schemas.microsoft.com/office/word/2010/wordprocessingCanvas" xmlns:mc="http://schemas.openxmlformats.org/markup-compatibility/2006" xmlns:o="urn:schemas-microsoft-com:office:office" xmlns:r="http://schemas.openxmlformats.org/officeDocument/2006/relationships" xmlns:m="http://schemas.openxmlformats.org/officeDocument/2006/math" xmlns:v="urn:schemas-microsoft-com:vml" xmlns:wp14="http://schemas.microsoft.com/office/word/2010/wordprocessingDrawing" xmlns:wp="http://schemas.openxmlformats.org/drawingml/2006/wordprocessingDrawing" xmlns:w10="urn:schemas-microsoft-com:office:word" xmlns:w="http://schemas.openxmlformats.org/wordprocessingml/2006/main" xmlns:w14="http://schemas.microsoft.com/office/word/2010/wordml" xmlns:w15="http://schemas.microsoft.com/office/word/2012/wordml" xmlns:wpg="http://schemas.microsoft.com/office/word/2010/wordprocessingGroup" xmlns:wpi="http://schemas.microsoft.com/office/word/2010/wordprocessingInk" xmlns:wne="http://schemas.microsoft.com/office/word/2006/wordml" xmlns:wps="http://schemas.microsoft.com/office/word/2010/wordprocessingShape" mc:Ignorable="w14 w15 wp14">
   <w:abstractNum w:abstractNumId="0">
+    <w:nsid w:val="07307DF3"/>
+    <w:multiLevelType w:val="hybridMultilevel"/>
+    <w:tmpl w:val="EA62489E"/>
+    <w:lvl w:ilvl="0" w:tplc="0C0C000F">
+      <w:start w:val="1"/>
+      <w:numFmt w:val="decimal"/>
+      <w:lvlText w:val="%1."/>
+      <w:lvlJc w:val="left"/>
+      <w:pPr>
+        <w:ind w:left="720" w:hanging="360"/>
+      </w:pPr>
+      <w:rPr>
+        <w:rFonts w:hint="default"/>
+      </w:rPr>
+    </w:lvl>
+    <w:lvl w:ilvl="1" w:tplc="4CDABA64">
+      <w:start w:val="1"/>
+      <w:numFmt w:val="lowerLetter"/>
+      <w:lvlText w:val="%2."/>
+      <w:lvlJc w:val="left"/>
+      <w:pPr>
+        <w:ind w:left="1352" w:hanging="360"/>
+      </w:pPr>
+      <w:rPr>
+        <w:b w:val="0"/>
+      </w:rPr>
+    </w:lvl>
+    <w:lvl w:ilvl="2" w:tplc="0C0C001B">
+      <w:start w:val="1"/>
+      <w:numFmt w:val="lowerRoman"/>
+      <w:lvlText w:val="%3."/>
+      <w:lvlJc w:val="right"/>
+      <w:pPr>
+        <w:ind w:left="2160" w:hanging="180"/>
+      </w:pPr>
+    </w:lvl>
+    <w:lvl w:ilvl="3" w:tplc="0C0C000F" w:tentative="1">
+      <w:start w:val="1"/>
+      <w:numFmt w:val="decimal"/>
+      <w:lvlText w:val="%4."/>
+      <w:lvlJc w:val="left"/>
+      <w:pPr>
+        <w:ind w:left="2880" w:hanging="360"/>
+      </w:pPr>
+    </w:lvl>
+    <w:lvl w:ilvl="4" w:tplc="0C0C0019" w:tentative="1">
+      <w:start w:val="1"/>
+      <w:numFmt w:val="lowerLetter"/>
+      <w:lvlText w:val="%5."/>
+      <w:lvlJc w:val="left"/>
+      <w:pPr>
+        <w:ind w:left="3600" w:hanging="360"/>
+      </w:pPr>
+    </w:lvl>
+    <w:lvl w:ilvl="5" w:tplc="0C0C001B" w:tentative="1">
+      <w:start w:val="1"/>
+      <w:numFmt w:val="lowerRoman"/>
+      <w:lvlText w:val="%6."/>
+      <w:lvlJc w:val="right"/>
+      <w:pPr>
+        <w:ind w:left="4320" w:hanging="180"/>
+      </w:pPr>
+    </w:lvl>
+    <w:lvl w:ilvl="6" w:tplc="0C0C000F" w:tentative="1">
+      <w:start w:val="1"/>
+      <w:numFmt w:val="decimal"/>
+      <w:lvlText w:val="%7."/>
+      <w:lvlJc w:val="left"/>
+      <w:pPr>
+        <w:ind w:left="5040" w:hanging="360"/>
+      </w:pPr>
+    </w:lvl>
+    <w:lvl w:ilvl="7" w:tplc="0C0C0019" w:tentative="1">
+      <w:start w:val="1"/>
+      <w:numFmt w:val="lowerLetter"/>
+      <w:lvlText w:val="%8."/>
+      <w:lvlJc w:val="left"/>
+      <w:pPr>
+        <w:ind w:left="5760" w:hanging="360"/>
+      </w:pPr>
+    </w:lvl>
+    <w:lvl w:ilvl="8" w:tplc="0C0C001B" w:tentative="1">
+      <w:start w:val="1"/>
+      <w:numFmt w:val="lowerRoman"/>
+      <w:lvlText w:val="%9."/>
+      <w:lvlJc w:val="right"/>
+      <w:pPr>
+        <w:ind w:left="6480" w:hanging="180"/>
+      </w:pPr>
+    </w:lvl>
+  </w:abstractNum>
+  <w:abstractNum w:abstractNumId="1">
     <w:nsid w:val="57651860"/>
     <w:multiLevelType w:val="hybridMultilevel"/>
     <w:tmpl w:val="AF586D54"/>
@@ -2833,7 +4407,7 @@
       </w:pPr>
     </w:lvl>
   </w:abstractNum>
-  <w:abstractNum w:abstractNumId="1">
+  <w:abstractNum w:abstractNumId="2">
     <w:nsid w:val="5DCF1041"/>
     <w:multiLevelType w:val="hybridMultilevel"/>
     <w:tmpl w:val="AF586D54"/>
@@ -2946,7 +4520,7 @@
       </w:pPr>
     </w:lvl>
   </w:abstractNum>
-  <w:abstractNum w:abstractNumId="2">
+  <w:abstractNum w:abstractNumId="3">
     <w:nsid w:val="61C2291D"/>
     <w:multiLevelType w:val="hybridMultilevel"/>
     <w:tmpl w:val="BB621528"/>
@@ -3059,7 +4633,99 @@
       </w:pPr>
     </w:lvl>
   </w:abstractNum>
-  <w:abstractNum w:abstractNumId="3">
+  <w:abstractNum w:abstractNumId="4">
+    <w:nsid w:val="65826F0B"/>
+    <w:multiLevelType w:val="hybridMultilevel"/>
+    <w:tmpl w:val="B4BE77CE"/>
+    <w:lvl w:ilvl="0" w:tplc="3B3CBC08">
+      <w:start w:val="1"/>
+      <w:numFmt w:val="decimal"/>
+      <w:lvlText w:val="%1."/>
+      <w:lvlJc w:val="left"/>
+      <w:pPr>
+        <w:ind w:left="720" w:hanging="360"/>
+      </w:pPr>
+      <w:rPr>
+        <w:b w:val="0"/>
+      </w:rPr>
+    </w:lvl>
+    <w:lvl w:ilvl="1" w:tplc="85E41B38">
+      <w:start w:val="1"/>
+      <w:numFmt w:val="lowerLetter"/>
+      <w:lvlText w:val="%2."/>
+      <w:lvlJc w:val="left"/>
+      <w:pPr>
+        <w:ind w:left="1440" w:hanging="360"/>
+      </w:pPr>
+      <w:rPr>
+        <w:b w:val="0"/>
+      </w:rPr>
+    </w:lvl>
+    <w:lvl w:ilvl="2" w:tplc="0C0C001B">
+      <w:start w:val="1"/>
+      <w:numFmt w:val="lowerRoman"/>
+      <w:lvlText w:val="%3."/>
+      <w:lvlJc w:val="right"/>
+      <w:pPr>
+        <w:ind w:left="2160" w:hanging="180"/>
+      </w:pPr>
+    </w:lvl>
+    <w:lvl w:ilvl="3" w:tplc="0C0C000F">
+      <w:start w:val="1"/>
+      <w:numFmt w:val="decimal"/>
+      <w:lvlText w:val="%4."/>
+      <w:lvlJc w:val="left"/>
+      <w:pPr>
+        <w:ind w:left="2880" w:hanging="360"/>
+      </w:pPr>
+    </w:lvl>
+    <w:lvl w:ilvl="4" w:tplc="0C0C0019" w:tentative="1">
+      <w:start w:val="1"/>
+      <w:numFmt w:val="lowerLetter"/>
+      <w:lvlText w:val="%5."/>
+      <w:lvlJc w:val="left"/>
+      <w:pPr>
+        <w:ind w:left="3600" w:hanging="360"/>
+      </w:pPr>
+    </w:lvl>
+    <w:lvl w:ilvl="5" w:tplc="0C0C001B" w:tentative="1">
+      <w:start w:val="1"/>
+      <w:numFmt w:val="lowerRoman"/>
+      <w:lvlText w:val="%6."/>
+      <w:lvlJc w:val="right"/>
+      <w:pPr>
+        <w:ind w:left="4320" w:hanging="180"/>
+      </w:pPr>
+    </w:lvl>
+    <w:lvl w:ilvl="6" w:tplc="0C0C000F" w:tentative="1">
+      <w:start w:val="1"/>
+      <w:numFmt w:val="decimal"/>
+      <w:lvlText w:val="%7."/>
+      <w:lvlJc w:val="left"/>
+      <w:pPr>
+        <w:ind w:left="5040" w:hanging="360"/>
+      </w:pPr>
+    </w:lvl>
+    <w:lvl w:ilvl="7" w:tplc="0C0C0019" w:tentative="1">
+      <w:start w:val="1"/>
+      <w:numFmt w:val="lowerLetter"/>
+      <w:lvlText w:val="%8."/>
+      <w:lvlJc w:val="left"/>
+      <w:pPr>
+        <w:ind w:left="5760" w:hanging="360"/>
+      </w:pPr>
+    </w:lvl>
+    <w:lvl w:ilvl="8" w:tplc="0C0C001B" w:tentative="1">
+      <w:start w:val="1"/>
+      <w:numFmt w:val="lowerRoman"/>
+      <w:lvlText w:val="%9."/>
+      <w:lvlJc w:val="right"/>
+      <w:pPr>
+        <w:ind w:left="6480" w:hanging="180"/>
+      </w:pPr>
+    </w:lvl>
+  </w:abstractNum>
+  <w:abstractNum w:abstractNumId="5">
     <w:nsid w:val="75D670FB"/>
     <w:multiLevelType w:val="hybridMultilevel"/>
     <w:tmpl w:val="04C672D0"/>
@@ -3149,16 +4815,22 @@
     </w:lvl>
   </w:abstractNum>
   <w:num w:numId="1">
+    <w:abstractNumId w:val="3"/>
+  </w:num>
+  <w:num w:numId="2">
+    <w:abstractNumId w:val="1"/>
+  </w:num>
+  <w:num w:numId="3">
     <w:abstractNumId w:val="2"/>
   </w:num>
-  <w:num w:numId="2">
+  <w:num w:numId="4">
+    <w:abstractNumId w:val="5"/>
+  </w:num>
+  <w:num w:numId="5">
     <w:abstractNumId w:val="0"/>
   </w:num>
-  <w:num w:numId="3">
-    <w:abstractNumId w:val="1"/>
-  </w:num>
-  <w:num w:numId="4">
-    <w:abstractNumId w:val="3"/>
+  <w:num w:numId="6">
+    <w:abstractNumId w:val="4"/>
   </w:num>
 </w:numbering>
 </file>

</xml_diff>

<commit_message>
Added more stuff to Use Case of new system
</commit_message>
<xml_diff>
--- a/Preliminaire/Analyse.docx
+++ b/Preliminaire/Analyse.docx
@@ -1235,7 +1235,7 @@
           <v:shape id="_x0000_i1025" type="#_x0000_t75" style="width:475.5pt;height:388.5pt" o:ole="">
             <v:imagedata r:id="rId7" o:title=""/>
           </v:shape>
-          <o:OLEObject Type="Embed" ProgID="Visio.Drawing.15" ShapeID="_x0000_i1025" DrawAspect="Content" ObjectID="_1636807372" r:id="rId8"/>
+          <o:OLEObject Type="Embed" ProgID="Visio.Drawing.15" ShapeID="_x0000_i1025" DrawAspect="Content" ObjectID="_1637148757" r:id="rId8"/>
         </w:object>
       </w:r>
       <w:r>
@@ -2172,13 +2172,7 @@
         <w:rPr>
           <w:rFonts w:ascii="Arial" w:hAnsi="Arial" w:cs="Arial"/>
         </w:rPr>
-        <w:t>Le cas démarre quand l’utilisateur ent</w:t>
-      </w:r>
-      <w:r>
-        <w:rPr>
-          <w:rFonts w:ascii="Arial" w:hAnsi="Arial" w:cs="Arial"/>
-        </w:rPr>
-        <w:t>re l’adresse Web du jeu</w:t>
+        <w:t>Le cas démarre quand l’utilisateur entre l’adresse Web du jeu</w:t>
       </w:r>
     </w:p>
     <w:p>
@@ -2563,32 +2557,16 @@
         <w:rPr>
           <w:rFonts w:ascii="Arial" w:hAnsi="Arial" w:cs="Arial"/>
           <w:b/>
-        </w:rPr>
-      </w:pPr>
-    </w:p>
-    <w:p>
-      <w:pPr>
-        <w:rPr>
-          <w:rFonts w:ascii="Arial" w:hAnsi="Arial" w:cs="Arial"/>
-          <w:b/>
           <w:szCs w:val="40"/>
         </w:rPr>
       </w:pPr>
-    </w:p>
-    <w:p>
-      <w:pPr>
+      <w:r>
         <w:rPr>
           <w:rFonts w:ascii="Arial" w:hAnsi="Arial" w:cs="Arial"/>
           <w:b/>
           <w:szCs w:val="40"/>
         </w:rPr>
-      </w:pPr>
-      <w:r>
-        <w:rPr>
-          <w:rFonts w:ascii="Arial" w:hAnsi="Arial" w:cs="Arial"/>
-          <w:b/>
-          <w:szCs w:val="40"/>
-        </w:rPr>
+        <w:lastRenderedPageBreak/>
         <w:t>Identification</w:t>
       </w:r>
     </w:p>
@@ -2602,38 +2580,20 @@
         <w:rPr>
           <w:rFonts w:ascii="Arial" w:hAnsi="Arial" w:cs="Arial"/>
         </w:rPr>
-        <w:t xml:space="preserve">Nom du cas : </w:t>
-      </w:r>
-      <w:r>
-        <w:rPr>
-          <w:rFonts w:ascii="Arial" w:hAnsi="Arial" w:cs="Arial"/>
-        </w:rPr>
-        <w:t xml:space="preserve">Explosion du cas </w:t>
-      </w:r>
-      <w:r>
-        <w:rPr>
-          <w:rFonts w:ascii="Arial" w:hAnsi="Arial" w:cs="Arial"/>
-        </w:rPr>
-        <w:t>« Jouer à New Angular Heroes »</w:t>
-      </w:r>
-    </w:p>
-    <w:p>
-      <w:pPr>
-        <w:rPr>
-          <w:rFonts w:ascii="Arial" w:hAnsi="Arial" w:cs="Arial"/>
-        </w:rPr>
-      </w:pPr>
-      <w:r>
-        <w:rPr>
-          <w:rFonts w:ascii="Arial" w:hAnsi="Arial" w:cs="Arial"/>
-        </w:rPr>
-        <w:t xml:space="preserve">But : décrire </w:t>
-      </w:r>
-      <w:r>
-        <w:rPr>
-          <w:rFonts w:ascii="Arial" w:hAnsi="Arial" w:cs="Arial"/>
-        </w:rPr>
-        <w:t>en détail</w:t>
+        <w:t>Nom du cas : Explosion du cas « Jouer à New Angular Heroes »</w:t>
+      </w:r>
+    </w:p>
+    <w:p>
+      <w:pPr>
+        <w:rPr>
+          <w:rFonts w:ascii="Arial" w:hAnsi="Arial" w:cs="Arial"/>
+        </w:rPr>
+      </w:pPr>
+      <w:r>
+        <w:rPr>
+          <w:rFonts w:ascii="Arial" w:hAnsi="Arial" w:cs="Arial"/>
+        </w:rPr>
+        <w:t>But : décrire en détail</w:t>
       </w:r>
       <w:r>
         <w:rPr>
@@ -2645,25 +2605,7 @@
         <w:rPr>
           <w:rFonts w:ascii="Arial" w:hAnsi="Arial" w:cs="Arial"/>
         </w:rPr>
-        <w:t xml:space="preserve"> </w:t>
-      </w:r>
-      <w:r>
-        <w:rPr>
-          <w:rFonts w:ascii="Arial" w:hAnsi="Arial" w:cs="Arial"/>
-        </w:rPr>
-        <w:t>les é</w:t>
-      </w:r>
-      <w:r>
-        <w:rPr>
-          <w:rFonts w:ascii="Arial" w:hAnsi="Arial" w:cs="Arial"/>
-        </w:rPr>
-        <w:t xml:space="preserve">tapes </w:t>
-      </w:r>
-      <w:r>
-        <w:rPr>
-          <w:rFonts w:ascii="Arial" w:hAnsi="Arial" w:cs="Arial"/>
-        </w:rPr>
-        <w:t>permettant à un joueur de jouer au jeu</w:t>
+        <w:t xml:space="preserve"> les étapes permettant à un joueur de jouer au jeu</w:t>
       </w:r>
     </w:p>
     <w:p>
@@ -2717,6 +2659,20 @@
         </w:rPr>
         <w:t>Version : 2.0</w:t>
       </w:r>
+    </w:p>
+    <w:p>
+      <w:pPr>
+        <w:rPr>
+          <w:rFonts w:ascii="Arial" w:hAnsi="Arial" w:cs="Arial"/>
+        </w:rPr>
+      </w:pPr>
+    </w:p>
+    <w:p>
+      <w:pPr>
+        <w:rPr>
+          <w:rFonts w:ascii="Arial" w:hAnsi="Arial" w:cs="Arial"/>
+        </w:rPr>
+      </w:pPr>
     </w:p>
     <w:p>
       <w:pPr>
@@ -2748,8 +2704,16 @@
       <w:r>
         <w:rPr>
           <w:rFonts w:ascii="Arial" w:hAnsi="Arial" w:cs="Arial"/>
+          <w:b/>
         </w:rPr>
         <w:t>Le joueur peut déplacer son pion sur la carte</w:t>
+      </w:r>
+      <w:r>
+        <w:rPr>
+          <w:rFonts w:ascii="Arial" w:hAnsi="Arial" w:cs="Arial"/>
+          <w:b/>
+        </w:rPr>
+        <w:t>.</w:t>
       </w:r>
     </w:p>
     <w:p>
@@ -2891,6 +2855,37 @@
       <w:pPr>
         <w:pStyle w:val="Paragraphedeliste"/>
         <w:numPr>
+          <w:ilvl w:val="1"/>
+          <w:numId w:val="6"/>
+        </w:numPr>
+        <w:rPr>
+          <w:rFonts w:ascii="Arial" w:hAnsi="Arial" w:cs="Arial"/>
+          <w:b/>
+        </w:rPr>
+      </w:pPr>
+      <w:r>
+        <w:rPr>
+          <w:rFonts w:ascii="Arial" w:hAnsi="Arial" w:cs="Arial"/>
+        </w:rPr>
+        <w:t>Un déplacement demande 1 point d’Énergie</w:t>
+      </w:r>
+      <w:r>
+        <w:rPr>
+          <w:rFonts w:ascii="Arial" w:hAnsi="Arial" w:cs="Arial"/>
+        </w:rPr>
+        <w:t>. L’Énergie est une valeur servant à contrôler le nombre d’action dans le jeu. Cette valeur se remplis après un certain temps, avec un taux d’environ 1 point par 30 secondes. Un nouveau joueur au niveau 1 possède une réserve d’Énergie de départ de 200 points.</w:t>
+      </w:r>
+      <w:r>
+        <w:rPr>
+          <w:rFonts w:ascii="Arial" w:hAnsi="Arial" w:cs="Arial"/>
+        </w:rPr>
+        <w:t xml:space="preserve"> Certaines action coûtent plus d’Énergie que d’autres.</w:t>
+      </w:r>
+    </w:p>
+    <w:p>
+      <w:pPr>
+        <w:pStyle w:val="Paragraphedeliste"/>
+        <w:numPr>
           <w:ilvl w:val="0"/>
           <w:numId w:val="6"/>
         </w:numPr>
@@ -2902,8 +2897,39 @@
       <w:r>
         <w:rPr>
           <w:rFonts w:ascii="Arial" w:hAnsi="Arial" w:cs="Arial"/>
+          <w:b/>
         </w:rPr>
         <w:t>Le joueur peut gérer sa guilde</w:t>
+      </w:r>
+      <w:r>
+        <w:rPr>
+          <w:rFonts w:ascii="Arial" w:hAnsi="Arial" w:cs="Arial"/>
+          <w:b/>
+        </w:rPr>
+        <w:t xml:space="preserve"> (</w:t>
+      </w:r>
+      <w:r>
+        <w:rPr>
+          <w:rFonts w:ascii="Arial" w:hAnsi="Arial" w:cs="Arial"/>
+          <w:b/>
+          <w:i/>
+          <w:u w:val="single"/>
+        </w:rPr>
+        <w:t>débattu : optionnel</w:t>
+      </w:r>
+      <w:r>
+        <w:rPr>
+          <w:rFonts w:ascii="Arial" w:hAnsi="Arial" w:cs="Arial"/>
+          <w:b/>
+        </w:rPr>
+        <w:t>)</w:t>
+      </w:r>
+      <w:r>
+        <w:rPr>
+          <w:rFonts w:ascii="Arial" w:hAnsi="Arial" w:cs="Arial"/>
+          <w:b/>
+        </w:rPr>
+        <w:t>.</w:t>
       </w:r>
     </w:p>
     <w:p>
@@ -3061,6 +3087,7 @@
         <w:rPr>
           <w:rFonts w:ascii="Arial" w:hAnsi="Arial" w:cs="Arial"/>
         </w:rPr>
+        <w:lastRenderedPageBreak/>
         <w:t xml:space="preserve">S’il est créateur de la guilde, il peut la </w:t>
       </w:r>
       <w:r>
@@ -3150,13 +3177,15 @@
         <w:rPr>
           <w:rFonts w:ascii="Arial" w:hAnsi="Arial" w:cs="Arial"/>
           <w:b/>
-        </w:rPr>
-      </w:pPr>
-      <w:r>
-        <w:rPr>
-          <w:rFonts w:ascii="Arial" w:hAnsi="Arial" w:cs="Arial"/>
-        </w:rPr>
-        <w:lastRenderedPageBreak/>
+          <w:sz w:val="22"/>
+        </w:rPr>
+      </w:pPr>
+      <w:r>
+        <w:rPr>
+          <w:rFonts w:ascii="Arial" w:hAnsi="Arial" w:cs="Arial"/>
+          <w:b/>
+          <w:sz w:val="22"/>
+        </w:rPr>
         <w:t>Le joueur peut combattre des monstres situés sur la même case que lui.</w:t>
       </w:r>
     </w:p>
@@ -3176,13 +3205,81 @@
         <w:rPr>
           <w:rFonts w:ascii="Arial" w:hAnsi="Arial" w:cs="Arial"/>
         </w:rPr>
-        <w:t>Cliquer sur un monstre commence le combat avec lui. Un écran de combat apparaîtra avec le monstre, ses statistiques connues</w:t>
-      </w:r>
-      <w:r>
-        <w:rPr>
-          <w:rFonts w:ascii="Arial" w:hAnsi="Arial" w:cs="Arial"/>
-        </w:rPr>
-        <w:t xml:space="preserve"> (selon celles du joueur) ainsi que différents boutons pour les actions de combats et habiletés du joueur.</w:t>
+        <w:t>Cliquer sur un mon</w:t>
+      </w:r>
+      <w:r>
+        <w:rPr>
+          <w:rFonts w:ascii="Arial" w:hAnsi="Arial" w:cs="Arial"/>
+        </w:rPr>
+        <w:t>stre lui inflige des dégâts</w:t>
+      </w:r>
+      <w:r>
+        <w:rPr>
+          <w:rFonts w:ascii="Arial" w:hAnsi="Arial" w:cs="Arial"/>
+        </w:rPr>
+        <w:t>, au coût de 2 points d’Énergie</w:t>
+      </w:r>
+      <w:r>
+        <w:rPr>
+          <w:rFonts w:ascii="Arial" w:hAnsi="Arial" w:cs="Arial"/>
+        </w:rPr>
+        <w:t xml:space="preserve">. </w:t>
+      </w:r>
+      <w:r>
+        <w:rPr>
+          <w:rFonts w:ascii="Arial" w:hAnsi="Arial" w:cs="Arial"/>
+        </w:rPr>
+        <w:t>D</w:t>
+      </w:r>
+      <w:r>
+        <w:rPr>
+          <w:rFonts w:ascii="Arial" w:hAnsi="Arial" w:cs="Arial"/>
+        </w:rPr>
+        <w:t>ifférents boutons pour les actions de combats et habiletés du joueur</w:t>
+      </w:r>
+      <w:r>
+        <w:rPr>
+          <w:rFonts w:ascii="Arial" w:hAnsi="Arial" w:cs="Arial"/>
+        </w:rPr>
+        <w:t xml:space="preserve"> seront aussi disponibles</w:t>
+      </w:r>
+      <w:r>
+        <w:rPr>
+          <w:rFonts w:ascii="Arial" w:hAnsi="Arial" w:cs="Arial"/>
+        </w:rPr>
+        <w:t>.</w:t>
+      </w:r>
+    </w:p>
+    <w:p>
+      <w:pPr>
+        <w:pStyle w:val="Paragraphedeliste"/>
+        <w:numPr>
+          <w:ilvl w:val="2"/>
+          <w:numId w:val="6"/>
+        </w:numPr>
+        <w:rPr>
+          <w:rFonts w:ascii="Arial" w:hAnsi="Arial" w:cs="Arial"/>
+          <w:b/>
+        </w:rPr>
+      </w:pPr>
+      <w:r>
+        <w:rPr>
+          <w:rFonts w:ascii="Arial" w:hAnsi="Arial" w:cs="Arial"/>
+        </w:rPr>
+        <w:t>Ces dernières peuvent demander plus d’Énergie et/ou des points de Mana en plus (</w:t>
+      </w:r>
+      <w:r>
+        <w:rPr>
+          <w:rFonts w:ascii="Arial" w:hAnsi="Arial" w:cs="Arial"/>
+          <w:i/>
+        </w:rPr>
+        <w:t>voir point 7)</w:t>
+      </w:r>
+      <w:r>
+        <w:rPr>
+          <w:rFonts w:ascii="Arial" w:hAnsi="Arial" w:cs="Arial"/>
+        </w:rPr>
+        <w:t>.</w:t>
       </w:r>
     </w:p>
     <w:p>
@@ -3203,6 +3300,48 @@
         </w:rPr>
         <w:t>Lorsque le monstre subit des dégâts, s’il est toujours en vie, il effectuera une contre-attaque, causant des dégâts au joueur.</w:t>
       </w:r>
+      <w:r>
+        <w:rPr>
+          <w:rFonts w:ascii="Arial" w:hAnsi="Arial" w:cs="Arial"/>
+        </w:rPr>
+        <w:t xml:space="preserve"> Ces dégâts subis dépendront de la Force et la Dextérité du monstre, ainsi que </w:t>
+      </w:r>
+      <w:r>
+        <w:rPr>
+          <w:rFonts w:ascii="Arial" w:hAnsi="Arial" w:cs="Arial"/>
+        </w:rPr>
+        <w:t>de la Dextérité,</w:t>
+      </w:r>
+      <w:r>
+        <w:rPr>
+          <w:rFonts w:ascii="Arial" w:hAnsi="Arial" w:cs="Arial"/>
+        </w:rPr>
+        <w:t xml:space="preserve"> la Vitalité et les </w:t>
+      </w:r>
+      <w:r>
+        <w:rPr>
+          <w:rFonts w:ascii="Arial" w:hAnsi="Arial" w:cs="Arial"/>
+        </w:rPr>
+        <w:t>É</w:t>
+      </w:r>
+      <w:r>
+        <w:rPr>
+          <w:rFonts w:ascii="Arial" w:hAnsi="Arial" w:cs="Arial"/>
+        </w:rPr>
+        <w:t>quipements</w:t>
+      </w:r>
+      <w:r>
+        <w:rPr>
+          <w:rFonts w:ascii="Arial" w:hAnsi="Arial" w:cs="Arial"/>
+        </w:rPr>
+        <w:t xml:space="preserve"> du joueur</w:t>
+      </w:r>
+      <w:r>
+        <w:rPr>
+          <w:rFonts w:ascii="Arial" w:hAnsi="Arial" w:cs="Arial"/>
+        </w:rPr>
+        <w:t>.</w:t>
+      </w:r>
     </w:p>
     <w:p>
       <w:pPr>
@@ -3220,7 +3359,20 @@
         <w:rPr>
           <w:rFonts w:ascii="Arial" w:hAnsi="Arial" w:cs="Arial"/>
         </w:rPr>
-        <w:t>Si les points de vie du joueur se retrouvent à zéro ou moins, ce dernier est mort (voir plus loin pour les détails de la Mort).</w:t>
+        <w:t>Si les points de vie du joueur se retrouvent à zéro ou moins, ce dernier est mort (</w:t>
+      </w:r>
+      <w:r>
+        <w:rPr>
+          <w:rFonts w:ascii="Arial" w:hAnsi="Arial" w:cs="Arial"/>
+          <w:i/>
+        </w:rPr>
+        <w:t>voir point 7</w:t>
+      </w:r>
+      <w:r>
+        <w:rPr>
+          <w:rFonts w:ascii="Arial" w:hAnsi="Arial" w:cs="Arial"/>
+        </w:rPr>
+        <w:t>).</w:t>
       </w:r>
     </w:p>
     <w:p>
@@ -3245,7 +3397,31 @@
         <w:rPr>
           <w:rFonts w:ascii="Arial" w:hAnsi="Arial" w:cs="Arial"/>
         </w:rPr>
-        <w:t>expérience. Des objets peuvent apparaître dans une « boite »</w:t>
+        <w:t>expérience</w:t>
+      </w:r>
+      <w:r>
+        <w:rPr>
+          <w:rFonts w:ascii="Arial" w:hAnsi="Arial" w:cs="Arial"/>
+        </w:rPr>
+        <w:t xml:space="preserve"> et un montant de</w:t>
+      </w:r>
+      <w:r>
+        <w:rPr>
+          <w:rFonts w:ascii="Arial" w:hAnsi="Arial" w:cs="Arial"/>
+        </w:rPr>
+        <w:t xml:space="preserve"> pièces d’or</w:t>
+      </w:r>
+      <w:r>
+        <w:rPr>
+          <w:rFonts w:ascii="Arial" w:hAnsi="Arial" w:cs="Arial"/>
+        </w:rPr>
+        <w:t xml:space="preserve"> proportionnels à la difficulté (ou niveau) du monstre. </w:t>
+      </w:r>
+      <w:r>
+        <w:rPr>
+          <w:rFonts w:ascii="Arial" w:hAnsi="Arial" w:cs="Arial"/>
+        </w:rPr>
+        <w:t>Des objets peuvent apparaître dans une « boite »</w:t>
       </w:r>
       <w:r>
         <w:rPr>
@@ -3288,8 +3464,23 @@
       <w:r>
         <w:rPr>
           <w:rFonts w:ascii="Arial" w:hAnsi="Arial" w:cs="Arial"/>
-        </w:rPr>
-        <w:t>Si d’autres joueurs se retrouvent sur la même case que lui, le joueur peut les combattre/défier pour combattre.</w:t>
+          <w:b/>
+        </w:rPr>
+        <w:t>Si d’autres joueurs se retrouvent sur la même c</w:t>
+      </w:r>
+      <w:r>
+        <w:rPr>
+          <w:rFonts w:ascii="Arial" w:hAnsi="Arial" w:cs="Arial"/>
+          <w:b/>
+        </w:rPr>
+        <w:t>ase que lui, le joueur peut leur donner une bonne grosse baffe</w:t>
+      </w:r>
+      <w:r>
+        <w:rPr>
+          <w:rFonts w:ascii="Arial" w:hAnsi="Arial" w:cs="Arial"/>
+          <w:b/>
+        </w:rPr>
+        <w:t>.</w:t>
       </w:r>
     </w:p>
     <w:p>
@@ -3304,8 +3495,1033 @@
           <w:b/>
         </w:rPr>
       </w:pPr>
+      <w:r>
+        <w:rPr>
+          <w:rFonts w:ascii="Arial" w:hAnsi="Arial" w:cs="Arial"/>
+        </w:rPr>
+        <w:t>L</w:t>
+      </w:r>
+      <w:r>
+        <w:rPr>
+          <w:rFonts w:ascii="Arial" w:hAnsi="Arial" w:cs="Arial"/>
+        </w:rPr>
+        <w:t xml:space="preserve">orsque le joueur clique sur un autre joueur présent sur sa case, il lui donne un coup. Le nombre de coups pouvant être « distribué » </w:t>
+      </w:r>
+      <w:r>
+        <w:rPr>
+          <w:rFonts w:ascii="Arial" w:hAnsi="Arial" w:cs="Arial"/>
+        </w:rPr>
+        <w:t>à chaque joueur est limité à 3 par jour</w:t>
+      </w:r>
+      <w:r>
+        <w:rPr>
+          <w:rFonts w:ascii="Arial" w:hAnsi="Arial" w:cs="Arial"/>
+        </w:rPr>
+        <w:t>.</w:t>
+      </w:r>
+      <w:r>
+        <w:rPr>
+          <w:rFonts w:ascii="Arial" w:hAnsi="Arial" w:cs="Arial"/>
+        </w:rPr>
+        <w:t xml:space="preserve"> Les dégâts sont reçus par le joueur en temps réel, </w:t>
+      </w:r>
+      <w:r>
+        <w:rPr>
+          <w:rFonts w:ascii="Arial" w:hAnsi="Arial" w:cs="Arial"/>
+        </w:rPr>
+        <w:t>selon des règles semblables à celles d’un</w:t>
+      </w:r>
+      <w:r>
+        <w:rPr>
+          <w:rFonts w:ascii="Arial" w:hAnsi="Arial" w:cs="Arial"/>
+        </w:rPr>
+        <w:t xml:space="preserve"> combat avec un monstre, </w:t>
+      </w:r>
+      <w:r>
+        <w:rPr>
+          <w:rFonts w:ascii="Arial" w:hAnsi="Arial" w:cs="Arial"/>
+        </w:rPr>
+        <w:t>et la Mort peut survenir</w:t>
+      </w:r>
+      <w:r>
+        <w:rPr>
+          <w:rFonts w:ascii="Arial" w:hAnsi="Arial" w:cs="Arial"/>
+          <w:i/>
+        </w:rPr>
+        <w:t xml:space="preserve"> (voir point 7)</w:t>
+      </w:r>
+      <w:r>
+        <w:rPr>
+          <w:rFonts w:ascii="Arial" w:hAnsi="Arial" w:cs="Arial"/>
+          <w:i/>
+        </w:rPr>
+        <w:t>.</w:t>
+      </w:r>
+      <w:r>
+        <w:rPr>
+          <w:rFonts w:ascii="Arial" w:hAnsi="Arial" w:cs="Arial"/>
+          <w:i/>
+        </w:rPr>
+        <w:t xml:space="preserve"> </w:t>
+      </w:r>
+      <w:r>
+        <w:rPr>
+          <w:rFonts w:ascii="Arial" w:hAnsi="Arial" w:cs="Arial"/>
+        </w:rPr>
+        <w:t>Lorsqu’un joueur subit des dégâts par un autre, il reçoit une notification qui l’</w:t>
+      </w:r>
+      <w:r>
+        <w:rPr>
+          <w:rFonts w:ascii="Arial" w:hAnsi="Arial" w:cs="Arial"/>
+        </w:rPr>
+        <w:t>averti</w:t>
+      </w:r>
+      <w:r>
+        <w:rPr>
+          <w:rFonts w:ascii="Arial" w:hAnsi="Arial" w:cs="Arial"/>
+        </w:rPr>
+        <w:t xml:space="preserve">, avec le nom de l’agresseur. </w:t>
+      </w:r>
+      <w:r>
+        <w:rPr>
+          <w:rFonts w:ascii="Arial" w:hAnsi="Arial" w:cs="Arial"/>
+        </w:rPr>
+        <w:t>À la fin d’un affrontement</w:t>
+      </w:r>
+      <w:r>
+        <w:rPr>
+          <w:rFonts w:ascii="Arial" w:hAnsi="Arial" w:cs="Arial"/>
+        </w:rPr>
+        <w:t>, le vainqueur reçois une partie des pièces d’or portées par le vaincu.</w:t>
+      </w:r>
+    </w:p>
+    <w:p>
+      <w:pPr>
+        <w:pStyle w:val="Paragraphedeliste"/>
+        <w:numPr>
+          <w:ilvl w:val="0"/>
+          <w:numId w:val="6"/>
+        </w:numPr>
+        <w:rPr>
+          <w:rFonts w:ascii="Arial" w:hAnsi="Arial" w:cs="Arial"/>
+          <w:b/>
+        </w:rPr>
+      </w:pPr>
+      <w:r>
+        <w:rPr>
+          <w:rFonts w:ascii="Arial" w:hAnsi="Arial" w:cs="Arial"/>
+          <w:b/>
+        </w:rPr>
+        <w:t xml:space="preserve">Si le joueur </w:t>
+      </w:r>
+      <w:r>
+        <w:rPr>
+          <w:rFonts w:ascii="Arial" w:hAnsi="Arial" w:cs="Arial"/>
+          <w:b/>
+        </w:rPr>
+        <w:t>se situe sur une case avec une ville/un village, il aura accès à un marchand/un marché</w:t>
+      </w:r>
+      <w:r>
+        <w:rPr>
+          <w:rFonts w:ascii="Arial" w:hAnsi="Arial" w:cs="Arial"/>
+          <w:b/>
+        </w:rPr>
+        <w:t>.</w:t>
+      </w:r>
+    </w:p>
+    <w:p>
+      <w:pPr>
+        <w:pStyle w:val="Paragraphedeliste"/>
+        <w:numPr>
+          <w:ilvl w:val="1"/>
+          <w:numId w:val="6"/>
+        </w:numPr>
+        <w:rPr>
+          <w:rFonts w:ascii="Arial" w:hAnsi="Arial" w:cs="Arial"/>
+          <w:b/>
+        </w:rPr>
+      </w:pPr>
+      <w:r>
+        <w:rPr>
+          <w:rFonts w:ascii="Arial" w:hAnsi="Arial" w:cs="Arial"/>
+        </w:rPr>
+        <w:t>Une liste d’objets à vendre sera visible au joueur tant qu’il reste sur la case. S’il clique sur l’un d’eux</w:t>
+      </w:r>
+    </w:p>
+    <w:p>
+      <w:pPr>
+        <w:pStyle w:val="Paragraphedeliste"/>
+        <w:numPr>
+          <w:ilvl w:val="2"/>
+          <w:numId w:val="6"/>
+        </w:numPr>
+        <w:rPr>
+          <w:rFonts w:ascii="Arial" w:hAnsi="Arial" w:cs="Arial"/>
+          <w:b/>
+        </w:rPr>
+      </w:pPr>
+      <w:r>
+        <w:rPr>
+          <w:rFonts w:ascii="Arial" w:hAnsi="Arial" w:cs="Arial"/>
+        </w:rPr>
+        <w:t>L</w:t>
+      </w:r>
+      <w:r>
+        <w:rPr>
+          <w:rFonts w:ascii="Arial" w:hAnsi="Arial" w:cs="Arial"/>
+        </w:rPr>
+        <w:t>es objets dans la liste apparaissent avec des icônes simples et leur nom et prix. Placer le curseur sur l’un d’eux affiche une boîte d’informations sur l’objet. Cliqu</w:t>
+      </w:r>
+      <w:r>
+        <w:rPr>
+          <w:rFonts w:ascii="Arial" w:hAnsi="Arial" w:cs="Arial"/>
+        </w:rPr>
+        <w:t>er dessus permets au joueur d</w:t>
+      </w:r>
+      <w:r>
+        <w:rPr>
+          <w:rFonts w:ascii="Arial" w:hAnsi="Arial" w:cs="Arial"/>
+        </w:rPr>
+        <w:t>’acheter</w:t>
+      </w:r>
+      <w:r>
+        <w:rPr>
+          <w:rFonts w:ascii="Arial" w:hAnsi="Arial" w:cs="Arial"/>
+        </w:rPr>
+        <w:t xml:space="preserve"> un exemplaire de cet objet</w:t>
+      </w:r>
+      <w:r>
+        <w:rPr>
+          <w:rFonts w:ascii="Arial" w:hAnsi="Arial" w:cs="Arial"/>
+        </w:rPr>
+        <w:t>.</w:t>
+      </w:r>
+      <w:r>
+        <w:rPr>
+          <w:rFonts w:ascii="Arial" w:hAnsi="Arial" w:cs="Arial"/>
+        </w:rPr>
+        <w:t xml:space="preserve"> La </w:t>
+      </w:r>
+      <w:r>
+        <w:rPr>
+          <w:rFonts w:ascii="Arial" w:hAnsi="Arial" w:cs="Arial"/>
+        </w:rPr>
+        <w:lastRenderedPageBreak/>
+        <w:t>plupart du temps le joueur peux cliquer à répétition sur l’objet pour en acheter une plus grande quantité.</w:t>
+      </w:r>
+    </w:p>
+    <w:p>
+      <w:pPr>
+        <w:pStyle w:val="Paragraphedeliste"/>
+        <w:numPr>
+          <w:ilvl w:val="1"/>
+          <w:numId w:val="6"/>
+        </w:numPr>
+        <w:rPr>
+          <w:rFonts w:ascii="Arial" w:hAnsi="Arial" w:cs="Arial"/>
+          <w:b/>
+        </w:rPr>
+      </w:pPr>
+      <w:r>
+        <w:rPr>
+          <w:rFonts w:ascii="Arial" w:hAnsi="Arial" w:cs="Arial"/>
+        </w:rPr>
+        <w:t>Un bouton permets au joueur d’ouvrir son inventaire pour en vendre son contenu (ou une partie). Cliquer sur un des objets dans l’</w:t>
+      </w:r>
+      <w:r>
+        <w:rPr>
+          <w:rFonts w:ascii="Arial" w:hAnsi="Arial" w:cs="Arial"/>
+        </w:rPr>
+        <w:t>inventaire effectue la vente : l’objet est vendu et quitte l’inventaire du joueur tandis que ce dernier reçoit une somme d’or inférieure au prix d’achat</w:t>
+      </w:r>
+      <w:r>
+        <w:rPr>
+          <w:rFonts w:ascii="Arial" w:hAnsi="Arial" w:cs="Arial"/>
+        </w:rPr>
+        <w:t>, sauf si l’objet viens tout juste d’être acheté, auquel cas la transaction est annulée.</w:t>
+      </w:r>
+    </w:p>
+    <w:p>
+      <w:pPr>
+        <w:pStyle w:val="Paragraphedeliste"/>
+        <w:numPr>
+          <w:ilvl w:val="2"/>
+          <w:numId w:val="6"/>
+        </w:numPr>
+        <w:rPr>
+          <w:rFonts w:ascii="Arial" w:hAnsi="Arial" w:cs="Arial"/>
+          <w:b/>
+        </w:rPr>
+      </w:pPr>
+      <w:r>
+        <w:rPr>
+          <w:rFonts w:ascii="Arial" w:hAnsi="Arial" w:cs="Arial"/>
+        </w:rPr>
+        <w:t>Une boîte de rachat est disponible pour le joueur si jamais il désire annuler la vente de l’un de ses objets. Cependant, cette opération n’est possible que si le joueur ne s’est pas déplacé : une fois qu’il quitte la boutique après avoir vendu un objet, cet objet ne pourra plus être récupéré.</w:t>
+      </w:r>
+    </w:p>
+    <w:p>
+      <w:pPr>
+        <w:pStyle w:val="Paragraphedeliste"/>
+        <w:numPr>
+          <w:ilvl w:val="2"/>
+          <w:numId w:val="6"/>
+        </w:numPr>
+        <w:rPr>
+          <w:rFonts w:ascii="Arial" w:hAnsi="Arial" w:cs="Arial"/>
+          <w:b/>
+        </w:rPr>
+      </w:pPr>
+      <w:r>
+        <w:rPr>
+          <w:rFonts w:ascii="Arial" w:hAnsi="Arial" w:cs="Arial"/>
+        </w:rPr>
+        <w:t xml:space="preserve">Les objets </w:t>
+      </w:r>
+      <w:r>
+        <w:rPr>
+          <w:rFonts w:ascii="Arial" w:hAnsi="Arial" w:cs="Arial"/>
+        </w:rPr>
+        <w:t>spéciaux/</w:t>
+      </w:r>
+      <w:r>
+        <w:rPr>
+          <w:rFonts w:ascii="Arial" w:hAnsi="Arial" w:cs="Arial"/>
+        </w:rPr>
+        <w:t>de quête ne peuvent PAS être vendus.</w:t>
+      </w:r>
+    </w:p>
+    <w:p>
+      <w:pPr>
+        <w:pStyle w:val="Paragraphedeliste"/>
+        <w:numPr>
+          <w:ilvl w:val="0"/>
+          <w:numId w:val="6"/>
+        </w:numPr>
+        <w:rPr>
+          <w:rFonts w:ascii="Arial" w:hAnsi="Arial" w:cs="Arial"/>
+          <w:b/>
+        </w:rPr>
+      </w:pPr>
+      <w:r>
+        <w:rPr>
+          <w:rFonts w:ascii="Arial" w:hAnsi="Arial" w:cs="Arial"/>
+          <w:b/>
+        </w:rPr>
+        <w:t>Le joueur peut accéder en tout temps à son inventaire, qui représente ses possessions.</w:t>
+      </w:r>
+    </w:p>
+    <w:p>
+      <w:pPr>
+        <w:pStyle w:val="Paragraphedeliste"/>
+        <w:numPr>
+          <w:ilvl w:val="1"/>
+          <w:numId w:val="6"/>
+        </w:numPr>
+        <w:rPr>
+          <w:rFonts w:ascii="Arial" w:hAnsi="Arial" w:cs="Arial"/>
+          <w:b/>
+        </w:rPr>
+      </w:pPr>
+      <w:r>
+        <w:rPr>
+          <w:rFonts w:ascii="Arial" w:hAnsi="Arial" w:cs="Arial"/>
+        </w:rPr>
+        <w:t>L</w:t>
+      </w:r>
+      <w:r>
+        <w:rPr>
+          <w:rFonts w:ascii="Arial" w:hAnsi="Arial" w:cs="Arial"/>
+        </w:rPr>
+        <w:t>’inventaire de base d’un joueur possède 10 emplacements. Un emplacement d’inventaire peut contenir plusieurs objets du même type, et ce jusqu’à une certaine limite définie par l’objet (exemple : on peut garder 8 potions de vie ordinaire dans un même emplacement, mais la 9</w:t>
+      </w:r>
+      <w:r>
+        <w:rPr>
+          <w:rFonts w:ascii="Arial" w:hAnsi="Arial" w:cs="Arial"/>
+          <w:vertAlign w:val="superscript"/>
+        </w:rPr>
+        <w:t>ième</w:t>
+      </w:r>
+      <w:r>
+        <w:rPr>
+          <w:rFonts w:ascii="Arial" w:hAnsi="Arial" w:cs="Arial"/>
+        </w:rPr>
+        <w:t xml:space="preserve"> et les suivantes en prendront un autre). </w:t>
+      </w:r>
+      <w:r>
+        <w:rPr>
+          <w:rFonts w:ascii="Arial" w:hAnsi="Arial" w:cs="Arial"/>
+        </w:rPr>
+        <w:t>Avoir un sac à dos équipé donne au joueur un certain nombre d’emplacement supplémentaires, selon la qualité du sac (généralement 4, 6, 10, etc.)</w:t>
+      </w:r>
+      <w:r>
+        <w:rPr>
+          <w:rFonts w:ascii="Arial" w:hAnsi="Arial" w:cs="Arial"/>
+        </w:rPr>
+        <w:t>.</w:t>
+      </w:r>
+      <w:r>
+        <w:rPr>
+          <w:rFonts w:ascii="Arial" w:hAnsi="Arial" w:cs="Arial"/>
+        </w:rPr>
+        <w:t xml:space="preserve"> Un sac à dos doit être vide si le joueur désire l’enlever de son dos pour le placer dans son inventaire.</w:t>
+      </w:r>
+    </w:p>
+    <w:p>
+      <w:pPr>
+        <w:pStyle w:val="Paragraphedeliste"/>
+        <w:numPr>
+          <w:ilvl w:val="1"/>
+          <w:numId w:val="6"/>
+        </w:numPr>
+        <w:rPr>
+          <w:rFonts w:ascii="Arial" w:hAnsi="Arial" w:cs="Arial"/>
+          <w:b/>
+        </w:rPr>
+      </w:pPr>
+      <w:r>
+        <w:rPr>
+          <w:rFonts w:ascii="Arial" w:hAnsi="Arial" w:cs="Arial"/>
+        </w:rPr>
+        <w:t>Le joueur possède aussi des emplacements uniques pour son corps (tête, cou, doigt, torse, bottes, etc.) qui lui servent pour les Équipements. Il peut placer un équipement de son inventaire sur l’emplacement approprié (chapeau sur la tête, etc.) à tout moment</w:t>
+      </w:r>
+      <w:r>
+        <w:rPr>
+          <w:rFonts w:ascii="Arial" w:hAnsi="Arial" w:cs="Arial"/>
+        </w:rPr>
+        <w:t>.</w:t>
+      </w:r>
+    </w:p>
+    <w:p>
+      <w:pPr>
+        <w:pStyle w:val="Paragraphedeliste"/>
+        <w:numPr>
+          <w:ilvl w:val="2"/>
+          <w:numId w:val="6"/>
+        </w:numPr>
+        <w:rPr>
+          <w:rFonts w:ascii="Arial" w:hAnsi="Arial" w:cs="Arial"/>
+          <w:b/>
+        </w:rPr>
+      </w:pPr>
+      <w:r>
+        <w:rPr>
+          <w:rFonts w:ascii="Arial" w:hAnsi="Arial" w:cs="Arial"/>
+        </w:rPr>
+        <w:t xml:space="preserve">Par contre, si le joueur modifie son équipement en laissant des monstres blessés ET vivants, ces derniers reviendront </w:t>
+      </w:r>
+      <w:r>
+        <w:rPr>
+          <w:rFonts w:ascii="Arial" w:hAnsi="Arial" w:cs="Arial"/>
+        </w:rPr>
+        <w:t>avec leur santé complètement restaurée</w:t>
+      </w:r>
+      <w:r>
+        <w:rPr>
+          <w:rFonts w:ascii="Arial" w:hAnsi="Arial" w:cs="Arial"/>
+        </w:rPr>
+        <w:t>.</w:t>
+      </w:r>
+      <w:r>
+        <w:rPr>
+          <w:rFonts w:ascii="Arial" w:hAnsi="Arial" w:cs="Arial"/>
+        </w:rPr>
+        <w:t xml:space="preserve"> L</w:t>
+      </w:r>
+      <w:r>
+        <w:rPr>
+          <w:rFonts w:ascii="Arial" w:hAnsi="Arial" w:cs="Arial"/>
+        </w:rPr>
+        <w:t>es monstres tués resteront</w:t>
+      </w:r>
+      <w:r>
+        <w:rPr>
+          <w:rFonts w:ascii="Arial" w:hAnsi="Arial" w:cs="Arial"/>
+        </w:rPr>
+        <w:t xml:space="preserve"> morts.</w:t>
+      </w:r>
+    </w:p>
+    <w:p>
+      <w:pPr>
+        <w:pStyle w:val="Paragraphedeliste"/>
+        <w:numPr>
+          <w:ilvl w:val="2"/>
+          <w:numId w:val="6"/>
+        </w:numPr>
+        <w:rPr>
+          <w:rFonts w:ascii="Arial" w:hAnsi="Arial" w:cs="Arial"/>
+          <w:b/>
+        </w:rPr>
+      </w:pPr>
+      <w:r>
+        <w:rPr>
+          <w:rFonts w:ascii="Arial" w:hAnsi="Arial" w:cs="Arial"/>
+        </w:rPr>
+        <w:t>Si le joueur désire équiper un équipement alors qu’il en porte déjà un de ce type, ces équipements sont échangés (par exemple, un joueur veux changer son chapeau pour un casque : le chapeau va dans l’inventaire du joueur à la place du casque, et ce, sans avoir besoin d’emplacement libre préalable).</w:t>
+      </w:r>
+      <w:r>
+        <w:rPr>
+          <w:rFonts w:ascii="Arial" w:hAnsi="Arial" w:cs="Arial"/>
+        </w:rPr>
+        <w:t xml:space="preserve"> Seule exception : les sacs à dos (</w:t>
+      </w:r>
+      <w:r>
+        <w:rPr>
+          <w:rFonts w:ascii="Arial" w:hAnsi="Arial" w:cs="Arial"/>
+          <w:i/>
+        </w:rPr>
+        <w:t>voir point 6.a</w:t>
+      </w:r>
+      <w:r>
+        <w:rPr>
+          <w:rFonts w:ascii="Arial" w:hAnsi="Arial" w:cs="Arial"/>
+        </w:rPr>
+        <w:t>).</w:t>
+      </w:r>
+    </w:p>
+    <w:p>
+      <w:pPr>
+        <w:pStyle w:val="Paragraphedeliste"/>
+        <w:numPr>
+          <w:ilvl w:val="2"/>
+          <w:numId w:val="6"/>
+        </w:numPr>
+        <w:rPr>
+          <w:rFonts w:ascii="Arial" w:hAnsi="Arial" w:cs="Arial"/>
+          <w:b/>
+        </w:rPr>
+      </w:pPr>
+      <w:r>
+        <w:rPr>
+          <w:rFonts w:ascii="Arial" w:hAnsi="Arial" w:cs="Arial"/>
+        </w:rPr>
+        <w:t>L</w:t>
+      </w:r>
+      <w:r>
+        <w:rPr>
+          <w:rFonts w:ascii="Arial" w:hAnsi="Arial" w:cs="Arial"/>
+        </w:rPr>
+        <w:t>es effets d’objets ou d’Équipements sont des changements temporaires, et n’affectent PAS les totaux de départ des statistiques.</w:t>
+      </w:r>
+    </w:p>
+    <w:p>
+      <w:pPr>
+        <w:pStyle w:val="Paragraphedeliste"/>
+        <w:numPr>
+          <w:ilvl w:val="1"/>
+          <w:numId w:val="6"/>
+        </w:numPr>
+        <w:rPr>
+          <w:rFonts w:ascii="Arial" w:hAnsi="Arial" w:cs="Arial"/>
+          <w:b/>
+        </w:rPr>
+      </w:pPr>
+      <w:r>
+        <w:rPr>
+          <w:rFonts w:ascii="Arial" w:hAnsi="Arial" w:cs="Arial"/>
+        </w:rPr>
+        <w:t>Les objets non-Équipements peuvent être des objets Consommables (potions, repas, flèches, parchemins, etc.).</w:t>
+      </w:r>
+      <w:r>
+        <w:rPr>
+          <w:rFonts w:ascii="Arial" w:hAnsi="Arial" w:cs="Arial"/>
+        </w:rPr>
+        <w:t xml:space="preserve"> La plupart peuvent être utilisés en combat. Le joueur peut cliquer </w:t>
+      </w:r>
+      <w:r>
+        <w:rPr>
+          <w:rFonts w:ascii="Arial" w:hAnsi="Arial" w:cs="Arial"/>
+        </w:rPr>
+        <w:lastRenderedPageBreak/>
+        <w:t xml:space="preserve">dessus et voir un petit menu contextuel avec une option pour </w:t>
+      </w:r>
+      <w:r>
+        <w:rPr>
+          <w:rFonts w:ascii="Arial" w:hAnsi="Arial" w:cs="Arial"/>
+          <w:i/>
+        </w:rPr>
+        <w:t>Utiliser</w:t>
+      </w:r>
+      <w:r>
+        <w:rPr>
+          <w:rFonts w:ascii="Arial" w:hAnsi="Arial" w:cs="Arial"/>
+        </w:rPr>
+        <w:t>. Après cette action, l’objet disparaît (ou diminue de 1 si le joueur en possède plusieurs).</w:t>
+      </w:r>
+    </w:p>
+    <w:p>
+      <w:pPr>
+        <w:pStyle w:val="Paragraphedeliste"/>
+        <w:numPr>
+          <w:ilvl w:val="1"/>
+          <w:numId w:val="6"/>
+        </w:numPr>
+        <w:rPr>
+          <w:rFonts w:ascii="Arial" w:hAnsi="Arial" w:cs="Arial"/>
+          <w:b/>
+        </w:rPr>
+      </w:pPr>
+      <w:r>
+        <w:rPr>
+          <w:rFonts w:ascii="Arial" w:hAnsi="Arial" w:cs="Arial"/>
+        </w:rPr>
+        <w:t>Certains objets obtenables par le joueur sont importants pour le déroulement d’une quête ou d’une mission spéciale. Dans ces cas exceptionnels, ce type d’objet n’apparaît pas dans l’inventaire normal du joueur, mais d</w:t>
+      </w:r>
+      <w:r>
+        <w:rPr>
+          <w:rFonts w:ascii="Arial" w:hAnsi="Arial" w:cs="Arial"/>
+        </w:rPr>
+        <w:t xml:space="preserve">ans un autre inventaire spécial, sans limite maximale. Le joueur a des interactions limitées avec ces objets : il peut rarement les utiliser, et il ne pourra </w:t>
+      </w:r>
+      <w:r>
+        <w:rPr>
+          <w:rFonts w:ascii="Arial" w:hAnsi="Arial" w:cs="Arial"/>
+          <w:i/>
+        </w:rPr>
+        <w:t>jamais</w:t>
+      </w:r>
+      <w:r>
+        <w:rPr>
+          <w:rFonts w:ascii="Arial" w:hAnsi="Arial" w:cs="Arial"/>
+        </w:rPr>
+        <w:t xml:space="preserve"> le</w:t>
+      </w:r>
+      <w:r>
+        <w:rPr>
+          <w:rFonts w:ascii="Arial" w:hAnsi="Arial" w:cs="Arial"/>
+        </w:rPr>
+        <w:t>s</w:t>
+      </w:r>
+      <w:r>
+        <w:rPr>
+          <w:rFonts w:ascii="Arial" w:hAnsi="Arial" w:cs="Arial"/>
+        </w:rPr>
+        <w:t xml:space="preserve"> jeter ou le</w:t>
+      </w:r>
+      <w:r>
+        <w:rPr>
+          <w:rFonts w:ascii="Arial" w:hAnsi="Arial" w:cs="Arial"/>
+        </w:rPr>
+        <w:t>s</w:t>
+      </w:r>
+      <w:r>
+        <w:rPr>
+          <w:rFonts w:ascii="Arial" w:hAnsi="Arial" w:cs="Arial"/>
+        </w:rPr>
+        <w:t xml:space="preserve"> vendre</w:t>
+      </w:r>
+      <w:r>
+        <w:rPr>
+          <w:rFonts w:ascii="Arial" w:hAnsi="Arial" w:cs="Arial"/>
+        </w:rPr>
+        <w:t xml:space="preserve"> (sauf si c’est le but de la mission).</w:t>
+      </w:r>
+      <w:r>
+        <w:rPr>
+          <w:rFonts w:ascii="Arial" w:hAnsi="Arial" w:cs="Arial"/>
+        </w:rPr>
+        <w:t xml:space="preserve"> Par contre, ces objets peuvent avoir un effet passif sur le joueur.</w:t>
+      </w:r>
+    </w:p>
+    <w:p>
+      <w:pPr>
+        <w:pStyle w:val="Paragraphedeliste"/>
+        <w:numPr>
+          <w:ilvl w:val="0"/>
+          <w:numId w:val="6"/>
+        </w:numPr>
+        <w:rPr>
+          <w:rFonts w:ascii="Arial" w:hAnsi="Arial" w:cs="Arial"/>
+          <w:b/>
+        </w:rPr>
+      </w:pPr>
+      <w:r>
+        <w:rPr>
+          <w:rFonts w:ascii="Arial" w:hAnsi="Arial" w:cs="Arial"/>
+          <w:b/>
+        </w:rPr>
+        <w:t>Lorsqu’un joueur a accumulé suffisamment de points d’expérience, il gagne un niveau.</w:t>
+      </w:r>
+    </w:p>
+    <w:p>
+      <w:pPr>
+        <w:pStyle w:val="Paragraphedeliste"/>
+        <w:numPr>
+          <w:ilvl w:val="1"/>
+          <w:numId w:val="6"/>
+        </w:numPr>
+        <w:rPr>
+          <w:rFonts w:ascii="Arial" w:hAnsi="Arial" w:cs="Arial"/>
+          <w:b/>
+        </w:rPr>
+      </w:pPr>
+      <w:r>
+        <w:rPr>
+          <w:rFonts w:ascii="Arial" w:hAnsi="Arial" w:cs="Arial"/>
+        </w:rPr>
+        <w:t>Le joueur a droit à 5 points à dépenser dans l’une ou plusieurs de ses 4 statistiques principales : Force, Dextérité, Vitalité et Intelligence. Chacune d’elle présente des fonctions différentes</w:t>
+      </w:r>
+      <w:r>
+        <w:rPr>
+          <w:rFonts w:ascii="Arial" w:hAnsi="Arial" w:cs="Arial"/>
+        </w:rPr>
+        <w:t>, autant lors de combats que lors de quêtes</w:t>
+      </w:r>
+      <w:r>
+        <w:rPr>
+          <w:rFonts w:ascii="Arial" w:hAnsi="Arial" w:cs="Arial"/>
+        </w:rPr>
+        <w:t> :</w:t>
+      </w:r>
+    </w:p>
+    <w:p>
+      <w:pPr>
+        <w:pStyle w:val="Paragraphedeliste"/>
+        <w:numPr>
+          <w:ilvl w:val="2"/>
+          <w:numId w:val="6"/>
+        </w:numPr>
+        <w:rPr>
+          <w:rFonts w:ascii="Arial" w:hAnsi="Arial" w:cs="Arial"/>
+          <w:b/>
+        </w:rPr>
+      </w:pPr>
+      <w:r>
+        <w:rPr>
+          <w:rFonts w:ascii="Arial" w:hAnsi="Arial" w:cs="Arial"/>
+        </w:rPr>
+        <w:t>La Force dicte l’ampleur des dommages infligés par le joueur</w:t>
+      </w:r>
+    </w:p>
+    <w:p>
+      <w:pPr>
+        <w:pStyle w:val="Paragraphedeliste"/>
+        <w:numPr>
+          <w:ilvl w:val="2"/>
+          <w:numId w:val="6"/>
+        </w:numPr>
+        <w:rPr>
+          <w:rFonts w:ascii="Arial" w:hAnsi="Arial" w:cs="Arial"/>
+          <w:b/>
+        </w:rPr>
+      </w:pPr>
+      <w:r>
+        <w:rPr>
+          <w:rFonts w:ascii="Arial" w:hAnsi="Arial" w:cs="Arial"/>
+        </w:rPr>
+        <w:t>La Dextérité représente la précision des attaques du joueur, sa capacité à atteindre des points faibles ainsi qu’à éviter les agressions portées sur lui</w:t>
+      </w:r>
+    </w:p>
+    <w:p>
+      <w:pPr>
+        <w:pStyle w:val="Paragraphedeliste"/>
+        <w:numPr>
+          <w:ilvl w:val="2"/>
+          <w:numId w:val="6"/>
+        </w:numPr>
+        <w:rPr>
+          <w:rFonts w:ascii="Arial" w:hAnsi="Arial" w:cs="Arial"/>
+          <w:b/>
+        </w:rPr>
+      </w:pPr>
+      <w:r>
+        <w:rPr>
+          <w:rFonts w:ascii="Arial" w:hAnsi="Arial" w:cs="Arial"/>
+        </w:rPr>
+        <w:t>La Vitalité représente la résistance du joueur aux épreuves et aux coups qu’il reçoit; son total de points de vie en dépend.</w:t>
+      </w:r>
+    </w:p>
+    <w:p>
+      <w:pPr>
+        <w:pStyle w:val="Paragraphedeliste"/>
+        <w:numPr>
+          <w:ilvl w:val="2"/>
+          <w:numId w:val="6"/>
+        </w:numPr>
+        <w:rPr>
+          <w:rFonts w:ascii="Arial" w:hAnsi="Arial" w:cs="Arial"/>
+          <w:b/>
+        </w:rPr>
+      </w:pPr>
+      <w:r>
+        <w:rPr>
+          <w:rFonts w:ascii="Arial" w:hAnsi="Arial" w:cs="Arial"/>
+        </w:rPr>
+        <w:t>L’Intelligence</w:t>
+      </w:r>
+      <w:r>
+        <w:rPr>
+          <w:rFonts w:ascii="Arial" w:hAnsi="Arial" w:cs="Arial"/>
+        </w:rPr>
+        <w:t xml:space="preserve"> détermine la capacité du joueur à utiliser la magie</w:t>
+      </w:r>
+      <w:r>
+        <w:rPr>
+          <w:rFonts w:ascii="Arial" w:hAnsi="Arial" w:cs="Arial"/>
+        </w:rPr>
+        <w:t>, ainsi que sa capacité à deviner les statistiques des adversaires qu’il rencontre.</w:t>
+      </w:r>
+      <w:r>
+        <w:rPr>
+          <w:rFonts w:ascii="Arial" w:hAnsi="Arial" w:cs="Arial"/>
+        </w:rPr>
+        <w:t xml:space="preserve"> La réserve maximale de points de Mana en dépend.</w:t>
+      </w:r>
+    </w:p>
+    <w:p>
+      <w:pPr>
+        <w:pStyle w:val="Paragraphedeliste"/>
+        <w:numPr>
+          <w:ilvl w:val="1"/>
+          <w:numId w:val="6"/>
+        </w:numPr>
+        <w:rPr>
+          <w:rFonts w:ascii="Arial" w:hAnsi="Arial" w:cs="Arial"/>
+          <w:b/>
+        </w:rPr>
+      </w:pPr>
+      <w:r>
+        <w:rPr>
+          <w:rFonts w:ascii="Arial" w:hAnsi="Arial" w:cs="Arial"/>
+        </w:rPr>
+        <w:t>Lorsque le joueur a alloué tous ses points, il doit confirmer son choix en cliquant sur un bouton. Ensuite, ses statistiques sont changées de façon permanente.</w:t>
+      </w:r>
+    </w:p>
+    <w:p>
+      <w:pPr>
+        <w:pStyle w:val="Paragraphedeliste"/>
+        <w:numPr>
+          <w:ilvl w:val="1"/>
+          <w:numId w:val="6"/>
+        </w:numPr>
+        <w:rPr>
+          <w:rFonts w:ascii="Arial" w:hAnsi="Arial" w:cs="Arial"/>
+          <w:b/>
+        </w:rPr>
+      </w:pPr>
+      <w:r>
+        <w:rPr>
+          <w:rFonts w:ascii="Arial" w:hAnsi="Arial" w:cs="Arial"/>
+        </w:rPr>
+        <w:t>Lors</w:t>
+      </w:r>
+      <w:r>
+        <w:rPr>
+          <w:rFonts w:ascii="Arial" w:hAnsi="Arial" w:cs="Arial"/>
+        </w:rPr>
+        <w:t xml:space="preserve"> d’un gain de niveau, tous les points de vie </w:t>
+      </w:r>
+      <w:r>
+        <w:rPr>
+          <w:rFonts w:ascii="Arial" w:hAnsi="Arial" w:cs="Arial"/>
+        </w:rPr>
+        <w:t>du joueur</w:t>
+      </w:r>
+      <w:r>
+        <w:rPr>
+          <w:rFonts w:ascii="Arial" w:hAnsi="Arial" w:cs="Arial"/>
+        </w:rPr>
+        <w:t xml:space="preserve"> lui sont restaurés</w:t>
+      </w:r>
+      <w:r>
+        <w:rPr>
+          <w:rFonts w:ascii="Arial" w:hAnsi="Arial" w:cs="Arial"/>
+        </w:rPr>
+        <w:t>.</w:t>
+      </w:r>
+      <w:r>
+        <w:rPr>
+          <w:rFonts w:ascii="Arial" w:hAnsi="Arial" w:cs="Arial"/>
+        </w:rPr>
+        <w:t xml:space="preserve"> S</w:t>
+      </w:r>
+      <w:r>
+        <w:rPr>
+          <w:rFonts w:ascii="Arial" w:hAnsi="Arial" w:cs="Arial"/>
+        </w:rPr>
+        <w:t>es totaux</w:t>
+      </w:r>
+      <w:r>
+        <w:rPr>
+          <w:rFonts w:ascii="Arial" w:hAnsi="Arial" w:cs="Arial"/>
+        </w:rPr>
+        <w:t xml:space="preserve"> maximum </w:t>
+      </w:r>
+      <w:r>
+        <w:rPr>
+          <w:rFonts w:ascii="Arial" w:hAnsi="Arial" w:cs="Arial"/>
+        </w:rPr>
+        <w:t xml:space="preserve">et actuels </w:t>
+      </w:r>
+      <w:r>
+        <w:rPr>
+          <w:rFonts w:ascii="Arial" w:hAnsi="Arial" w:cs="Arial"/>
+        </w:rPr>
+        <w:t xml:space="preserve">de points d’Énergie </w:t>
+      </w:r>
+      <w:r>
+        <w:rPr>
+          <w:rFonts w:ascii="Arial" w:hAnsi="Arial" w:cs="Arial"/>
+        </w:rPr>
+        <w:t>augment</w:t>
+      </w:r>
+      <w:r>
+        <w:rPr>
+          <w:rFonts w:ascii="Arial" w:hAnsi="Arial" w:cs="Arial"/>
+        </w:rPr>
+        <w:t>e</w:t>
+      </w:r>
+      <w:r>
+        <w:rPr>
+          <w:rFonts w:ascii="Arial" w:hAnsi="Arial" w:cs="Arial"/>
+        </w:rPr>
+        <w:t>nt</w:t>
+      </w:r>
+      <w:r>
+        <w:rPr>
+          <w:rFonts w:ascii="Arial" w:hAnsi="Arial" w:cs="Arial"/>
+        </w:rPr>
+        <w:t xml:space="preserve"> de 10 points à chaque niveau</w:t>
+      </w:r>
+      <w:r>
+        <w:rPr>
+          <w:rFonts w:ascii="Arial" w:hAnsi="Arial" w:cs="Arial"/>
+        </w:rPr>
+        <w:t>.</w:t>
+      </w:r>
+    </w:p>
+    <w:p>
+      <w:pPr>
+        <w:pStyle w:val="Paragraphedeliste"/>
+        <w:numPr>
+          <w:ilvl w:val="1"/>
+          <w:numId w:val="6"/>
+        </w:numPr>
+        <w:rPr>
+          <w:rFonts w:ascii="Arial" w:hAnsi="Arial" w:cs="Arial"/>
+          <w:b/>
+        </w:rPr>
+      </w:pPr>
+      <w:r>
+        <w:rPr>
+          <w:rFonts w:ascii="Arial" w:hAnsi="Arial" w:cs="Arial"/>
+        </w:rPr>
+        <w:t>Si le joueur venait à perdre tous ses points de vie, il meurt. Lorsque cela arrive, il perd environ 10% des points d’expérience qu’il a accumulés à ce moment.</w:t>
+      </w:r>
       <w:bookmarkStart w:id="0" w:name="_GoBack"/>
       <w:bookmarkEnd w:id="0"/>
+    </w:p>
+    <w:p>
+      <w:pPr>
+        <w:pStyle w:val="Paragraphedeliste"/>
+        <w:numPr>
+          <w:ilvl w:val="2"/>
+          <w:numId w:val="6"/>
+        </w:numPr>
+        <w:rPr>
+          <w:rFonts w:ascii="Arial" w:hAnsi="Arial" w:cs="Arial"/>
+          <w:b/>
+        </w:rPr>
+      </w:pPr>
+      <w:r>
+        <w:rPr>
+          <w:rFonts w:ascii="Arial" w:hAnsi="Arial" w:cs="Arial"/>
+        </w:rPr>
+        <w:t>S’il est mort suite à une défaite co</w:t>
+      </w:r>
+      <w:r>
+        <w:rPr>
+          <w:rFonts w:ascii="Arial" w:hAnsi="Arial" w:cs="Arial"/>
+        </w:rPr>
+        <w:t>ntre un joueur adverse, il perd</w:t>
+      </w:r>
+      <w:r>
+        <w:rPr>
+          <w:rFonts w:ascii="Arial" w:hAnsi="Arial" w:cs="Arial"/>
+        </w:rPr>
+        <w:t xml:space="preserve"> également 10% de ses pièces d’or, qui reviennent au joueur ayant porté le coup de grâce.</w:t>
+      </w:r>
+      <w:r>
+        <w:rPr>
+          <w:rFonts w:ascii="Arial" w:hAnsi="Arial" w:cs="Arial"/>
+        </w:rPr>
+        <w:t xml:space="preserve"> </w:t>
+      </w:r>
+    </w:p>
+    <w:p>
+      <w:pPr>
+        <w:pStyle w:val="Paragraphedeliste"/>
+        <w:numPr>
+          <w:ilvl w:val="2"/>
+          <w:numId w:val="6"/>
+        </w:numPr>
+        <w:rPr>
+          <w:rFonts w:ascii="Arial" w:hAnsi="Arial" w:cs="Arial"/>
+          <w:b/>
+        </w:rPr>
+      </w:pPr>
+      <w:r>
+        <w:rPr>
+          <w:rFonts w:ascii="Arial" w:hAnsi="Arial" w:cs="Arial"/>
+        </w:rPr>
+        <w:t>Un joueur mort reste mort tant qu’il n’a pas sélectionné l’action de Résurrection. Tant que cela n’est pas fait, il reste invisible aux autres joueurs et ne peux ni combattre, ni clavarder, ni se déplacer</w:t>
+      </w:r>
+      <w:r>
+        <w:rPr>
+          <w:rFonts w:ascii="Arial" w:hAnsi="Arial" w:cs="Arial"/>
+        </w:rPr>
+        <w:t>, ni</w:t>
+      </w:r>
+      <w:r>
+        <w:rPr>
+          <w:rFonts w:ascii="Arial" w:hAnsi="Arial" w:cs="Arial"/>
+        </w:rPr>
+        <w:t xml:space="preserve"> modifier</w:t>
+      </w:r>
+      <w:r>
+        <w:rPr>
+          <w:rFonts w:ascii="Arial" w:hAnsi="Arial" w:cs="Arial"/>
+        </w:rPr>
+        <w:t xml:space="preserve"> son inventaire ou son équipement</w:t>
+      </w:r>
+      <w:r>
+        <w:rPr>
+          <w:rFonts w:ascii="Arial" w:hAnsi="Arial" w:cs="Arial"/>
+        </w:rPr>
+        <w:t xml:space="preserve"> (il peut toujours le consulter)</w:t>
+      </w:r>
+      <w:r>
+        <w:rPr>
+          <w:rFonts w:ascii="Arial" w:hAnsi="Arial" w:cs="Arial"/>
+        </w:rPr>
+        <w:t>.</w:t>
+      </w:r>
+    </w:p>
+    <w:p>
+      <w:pPr>
+        <w:pStyle w:val="Paragraphedeliste"/>
+        <w:numPr>
+          <w:ilvl w:val="2"/>
+          <w:numId w:val="6"/>
+        </w:numPr>
+        <w:rPr>
+          <w:rFonts w:ascii="Arial" w:hAnsi="Arial" w:cs="Arial"/>
+          <w:b/>
+        </w:rPr>
+      </w:pPr>
+      <w:r>
+        <w:rPr>
+          <w:rFonts w:ascii="Arial" w:hAnsi="Arial" w:cs="Arial"/>
+        </w:rPr>
+        <w:lastRenderedPageBreak/>
+        <w:t>Lors de la Résurrection, le joueur réapparait à la dernière case où il se situait avant celle sur laquelle il est mort.</w:t>
+      </w:r>
+      <w:r>
+        <w:rPr>
+          <w:rFonts w:ascii="Arial" w:hAnsi="Arial" w:cs="Arial"/>
+        </w:rPr>
+        <w:t xml:space="preserve"> Il récupère tous ses points de vie et de Mana, mais pas d’Énergie.</w:t>
+      </w:r>
     </w:p>
     <w:p>
       <w:pPr>
@@ -4084,7 +5300,7 @@
       <w:rPr>
         <w:noProof/>
       </w:rPr>
-      <w:t>2019-12-02</w:t>
+      <w:t>2019-12-06</w:t>
     </w:r>
     <w:r>
       <w:fldChar w:fldCharType="end"/>
@@ -4119,7 +5335,7 @@
         <w:rStyle w:val="Numrodepage"/>
         <w:noProof/>
       </w:rPr>
-      <w:t>17</w:t>
+      <w:t>20</w:t>
     </w:r>
     <w:r>
       <w:rPr>

</xml_diff>

<commit_message>
Changed ordering of diagrams
</commit_message>
<xml_diff>
--- a/Preliminaire/Analyse.docx
+++ b/Preliminaire/Analyse.docx
@@ -1233,9 +1233,9 @@
             <o:lock v:ext="edit" aspectratio="t"/>
           </v:shapetype>
           <v:shape id="_x0000_i1025" type="#_x0000_t75" style="width:475.5pt;height:388.5pt" o:ole="">
-            <v:imagedata r:id="rId7" o:title=""/>
+            <v:imagedata r:id="rId8" o:title=""/>
           </v:shape>
-          <o:OLEObject Type="Embed" ProgID="Visio.Drawing.15" ShapeID="_x0000_i1025" DrawAspect="Content" ObjectID="_1637148757" r:id="rId8"/>
+          <o:OLEObject Type="Embed" ProgID="Visio.Drawing.15" ShapeID="_x0000_i1025" DrawAspect="Content" ObjectID="_1637472403" r:id="rId9"/>
         </w:object>
       </w:r>
       <w:r>
@@ -1796,22 +1796,20 @@
           <w:szCs w:val="40"/>
         </w:rPr>
         <w:lastRenderedPageBreak/>
-        <w:t>DFD du nouveau système</w:t>
-      </w:r>
-    </w:p>
-    <w:p>
-      <w:pPr>
+        <w:t>Cas d’Utilisation</w:t>
+      </w:r>
+      <w:r>
         <w:rPr>
           <w:rFonts w:ascii="Arial" w:hAnsi="Arial" w:cs="Arial"/>
           <w:b/>
           <w:sz w:val="40"/>
           <w:szCs w:val="40"/>
         </w:rPr>
-      </w:pPr>
-    </w:p>
-    <w:p>
-      <w:pPr>
-        <w:jc w:val="center"/>
+        <w:t xml:space="preserve"> du nouveau système</w:t>
+      </w:r>
+    </w:p>
+    <w:p>
+      <w:pPr>
         <w:rPr>
           <w:rFonts w:ascii="Arial" w:hAnsi="Arial" w:cs="Arial"/>
           <w:b/>
@@ -1823,6 +1821,16 @@
     <w:p>
       <w:pPr>
         <w:jc w:val="center"/>
+        <w:rPr>
+          <w:rFonts w:ascii="Arial" w:hAnsi="Arial" w:cs="Arial"/>
+          <w:b/>
+          <w:sz w:val="40"/>
+          <w:szCs w:val="40"/>
+        </w:rPr>
+      </w:pPr>
+    </w:p>
+    <w:p>
+      <w:pPr>
         <w:rPr>
           <w:rFonts w:ascii="Arial" w:hAnsi="Arial" w:cs="Arial"/>
           <w:b/>
@@ -1862,7 +1870,7 @@
                     <pic:cNvPicPr/>
                   </pic:nvPicPr>
                   <pic:blipFill>
-                    <a:blip r:embed="rId9">
+                    <a:blip r:embed="rId10">
                       <a:extLst>
                         <a:ext uri="{28A0092B-C50C-407E-A947-70E740481C1C}">
                           <a14:useLocalDpi xmlns:a14="http://schemas.microsoft.com/office/drawing/2010/main" val="0"/>
@@ -1898,19 +1906,499 @@
         <w:rPr>
           <w:rFonts w:ascii="Arial" w:hAnsi="Arial" w:cs="Arial"/>
           <w:b/>
+          <w:sz w:val="28"/>
+          <w:szCs w:val="28"/>
+        </w:rPr>
+        <w:br w:type="page"/>
+      </w:r>
+      <w:r>
+        <w:rPr>
+          <w:rFonts w:ascii="Arial" w:hAnsi="Arial" w:cs="Arial"/>
+          <w:b/>
           <w:sz w:val="40"/>
           <w:szCs w:val="40"/>
         </w:rPr>
+        <w:lastRenderedPageBreak/>
+        <w:t>Texte Expliquant le nouveau DFD</w:t>
+      </w:r>
+    </w:p>
+    <w:p>
+      <w:pPr>
+        <w:rPr>
+          <w:rFonts w:ascii="Arial" w:hAnsi="Arial" w:cs="Arial"/>
+          <w:b/>
+          <w:szCs w:val="40"/>
+        </w:rPr>
+      </w:pPr>
+      <w:r>
+        <w:rPr>
+          <w:rFonts w:ascii="Arial" w:hAnsi="Arial" w:cs="Arial"/>
+          <w:b/>
+          <w:szCs w:val="40"/>
+        </w:rPr>
+        <w:t>Identification</w:t>
+      </w:r>
+    </w:p>
+    <w:p>
+      <w:pPr>
+        <w:rPr>
+          <w:rFonts w:ascii="Arial" w:hAnsi="Arial" w:cs="Arial"/>
+        </w:rPr>
+      </w:pPr>
+      <w:r>
+        <w:rPr>
+          <w:rFonts w:ascii="Arial" w:hAnsi="Arial" w:cs="Arial"/>
+        </w:rPr>
+        <w:t xml:space="preserve">Nom du cas : </w:t>
+      </w:r>
+      <w:r>
+        <w:rPr>
+          <w:rFonts w:ascii="Arial" w:hAnsi="Arial" w:cs="Arial"/>
+        </w:rPr>
+        <w:t>« Jouer à New Ang</w:t>
+      </w:r>
+      <w:r>
+        <w:rPr>
+          <w:rFonts w:ascii="Arial" w:hAnsi="Arial" w:cs="Arial"/>
+        </w:rPr>
+        <w:t>ular</w:t>
+      </w:r>
+      <w:r>
+        <w:rPr>
+          <w:rFonts w:ascii="Arial" w:hAnsi="Arial" w:cs="Arial"/>
+        </w:rPr>
+        <w:t xml:space="preserve"> Heroes »</w:t>
+      </w:r>
+    </w:p>
+    <w:p>
+      <w:pPr>
+        <w:rPr>
+          <w:rFonts w:ascii="Arial" w:hAnsi="Arial" w:cs="Arial"/>
+        </w:rPr>
+      </w:pPr>
+      <w:r>
+        <w:rPr>
+          <w:rFonts w:ascii="Arial" w:hAnsi="Arial" w:cs="Arial"/>
+        </w:rPr>
+        <w:t>But : décrire les é</w:t>
+      </w:r>
+      <w:r>
+        <w:rPr>
+          <w:rFonts w:ascii="Arial" w:hAnsi="Arial" w:cs="Arial"/>
+        </w:rPr>
+        <w:t xml:space="preserve">tapes permettant à un joueur de </w:t>
+      </w:r>
+      <w:r>
+        <w:rPr>
+          <w:rFonts w:ascii="Arial" w:hAnsi="Arial" w:cs="Arial"/>
+        </w:rPr>
+        <w:t>jouer au jeu</w:t>
+      </w:r>
+    </w:p>
+    <w:p>
+      <w:pPr>
+        <w:rPr>
+          <w:rFonts w:ascii="Arial" w:hAnsi="Arial" w:cs="Arial"/>
+        </w:rPr>
+      </w:pPr>
+      <w:r>
+        <w:rPr>
+          <w:rFonts w:ascii="Arial" w:hAnsi="Arial" w:cs="Arial"/>
+        </w:rPr>
+        <w:t>Acteurs principaux : le Joueur et le Système</w:t>
+      </w:r>
+    </w:p>
+    <w:p>
+      <w:pPr>
+        <w:rPr>
+          <w:rFonts w:ascii="Arial" w:hAnsi="Arial" w:cs="Arial"/>
+        </w:rPr>
+      </w:pPr>
+      <w:r>
+        <w:rPr>
+          <w:rFonts w:ascii="Arial" w:hAnsi="Arial" w:cs="Arial"/>
+        </w:rPr>
+        <w:t>Date de création : 2/12/2019</w:t>
+      </w:r>
+    </w:p>
+    <w:p>
+      <w:pPr>
+        <w:rPr>
+          <w:rFonts w:ascii="Arial" w:hAnsi="Arial" w:cs="Arial"/>
+        </w:rPr>
+      </w:pPr>
+      <w:r>
+        <w:rPr>
+          <w:rFonts w:ascii="Arial" w:hAnsi="Arial" w:cs="Arial"/>
+        </w:rPr>
+        <w:t>Responsable</w:t>
+      </w:r>
+      <w:r>
+        <w:rPr>
+          <w:rFonts w:ascii="Arial" w:hAnsi="Arial" w:cs="Arial"/>
+        </w:rPr>
+        <w:t>s</w:t>
+      </w:r>
+      <w:r>
+        <w:rPr>
+          <w:rFonts w:ascii="Arial" w:hAnsi="Arial" w:cs="Arial"/>
+        </w:rPr>
+        <w:t xml:space="preserve"> : </w:t>
+      </w:r>
+      <w:r>
+        <w:rPr>
+          <w:rFonts w:ascii="Arial" w:hAnsi="Arial" w:cs="Arial"/>
+        </w:rPr>
+        <w:t>Daniel Grondin, Alexis Lépine</w:t>
+      </w:r>
+    </w:p>
+    <w:p>
+      <w:pPr>
+        <w:rPr>
+          <w:rFonts w:ascii="Arial" w:hAnsi="Arial" w:cs="Arial"/>
+        </w:rPr>
+      </w:pPr>
+      <w:r>
+        <w:rPr>
+          <w:rFonts w:ascii="Arial" w:hAnsi="Arial" w:cs="Arial"/>
+        </w:rPr>
+        <w:t>Version : 2</w:t>
+      </w:r>
+      <w:r>
+        <w:rPr>
+          <w:rFonts w:ascii="Arial" w:hAnsi="Arial" w:cs="Arial"/>
+        </w:rPr>
+        <w:t>.0</w:t>
+      </w:r>
+    </w:p>
+    <w:p>
+      <w:pPr>
+        <w:rPr>
+          <w:rFonts w:ascii="Arial" w:hAnsi="Arial" w:cs="Arial"/>
+          <w:b/>
+        </w:rPr>
+      </w:pPr>
+      <w:r>
+        <w:rPr>
+          <w:rFonts w:ascii="Arial" w:hAnsi="Arial" w:cs="Arial"/>
+          <w:b/>
+        </w:rPr>
+        <w:t>Séquencement</w:t>
+      </w:r>
+    </w:p>
+    <w:p>
+      <w:pPr>
+        <w:rPr>
+          <w:rFonts w:ascii="Arial" w:hAnsi="Arial" w:cs="Arial"/>
+        </w:rPr>
+      </w:pPr>
+      <w:r>
+        <w:rPr>
+          <w:rFonts w:ascii="Arial" w:hAnsi="Arial" w:cs="Arial"/>
+        </w:rPr>
+        <w:t>Le cas démarre quand l’utilisateur entre l’adresse Web du jeu</w:t>
+      </w:r>
+    </w:p>
+    <w:p>
+      <w:pPr>
+        <w:pStyle w:val="Paragraphedeliste"/>
+        <w:numPr>
+          <w:ilvl w:val="0"/>
+          <w:numId w:val="5"/>
+        </w:numPr>
+        <w:rPr>
+          <w:rFonts w:ascii="Arial" w:hAnsi="Arial" w:cs="Arial"/>
+        </w:rPr>
+      </w:pPr>
+      <w:r>
+        <w:rPr>
+          <w:rFonts w:ascii="Arial" w:hAnsi="Arial" w:cs="Arial"/>
+        </w:rPr>
+        <w:t>Le système demande au joueur de s’authentifier</w:t>
+      </w:r>
+    </w:p>
+    <w:p>
+      <w:pPr>
+        <w:pStyle w:val="Paragraphedeliste"/>
+        <w:numPr>
+          <w:ilvl w:val="1"/>
+          <w:numId w:val="5"/>
+        </w:numPr>
+        <w:rPr>
+          <w:rFonts w:ascii="Arial" w:hAnsi="Arial" w:cs="Arial"/>
+        </w:rPr>
+      </w:pPr>
+      <w:r>
+        <w:rPr>
+          <w:rFonts w:ascii="Arial" w:hAnsi="Arial" w:cs="Arial"/>
+        </w:rPr>
+        <w:t>Si le joueur n’a pas de compte, le système demande au joueur de s’en créer un</w:t>
+      </w:r>
+    </w:p>
+    <w:p>
+      <w:pPr>
+        <w:pStyle w:val="Paragraphedeliste"/>
+        <w:numPr>
+          <w:ilvl w:val="1"/>
+          <w:numId w:val="5"/>
+        </w:numPr>
+        <w:rPr>
+          <w:rFonts w:ascii="Arial" w:hAnsi="Arial" w:cs="Arial"/>
+        </w:rPr>
+      </w:pPr>
+      <w:r>
+        <w:rPr>
+          <w:rFonts w:ascii="Arial" w:hAnsi="Arial" w:cs="Arial"/>
+        </w:rPr>
+        <w:t>Si le joueur n’a pas de personnage, le système lui demande d’en créer un</w:t>
+      </w:r>
+    </w:p>
+    <w:p>
+      <w:pPr>
+        <w:pStyle w:val="Paragraphedeliste"/>
+        <w:numPr>
+          <w:ilvl w:val="0"/>
+          <w:numId w:val="5"/>
+        </w:numPr>
+        <w:rPr>
+          <w:rFonts w:ascii="Arial" w:hAnsi="Arial" w:cs="Arial"/>
+        </w:rPr>
+      </w:pPr>
+      <w:r>
+        <w:rPr>
+          <w:rFonts w:ascii="Arial" w:hAnsi="Arial" w:cs="Arial"/>
+        </w:rPr>
+        <w:t>Le joueur peut maintenant jouer au jeu</w:t>
+      </w:r>
+      <w:r>
+        <w:rPr>
+          <w:rFonts w:ascii="Arial" w:hAnsi="Arial" w:cs="Arial"/>
+        </w:rPr>
+        <w:t xml:space="preserve"> (voir </w:t>
+      </w:r>
+      <w:r>
+        <w:rPr>
+          <w:rFonts w:ascii="Arial" w:hAnsi="Arial" w:cs="Arial"/>
+          <w:i/>
+        </w:rPr>
+        <w:t>Explosion du cas « Jouer à New Angular Heroes »</w:t>
+      </w:r>
+      <w:r>
+        <w:rPr>
+          <w:rFonts w:ascii="Arial" w:hAnsi="Arial" w:cs="Arial"/>
+        </w:rPr>
+        <w:t>).</w:t>
+      </w:r>
+    </w:p>
+    <w:p>
+      <w:pPr>
+        <w:pStyle w:val="Paragraphedeliste"/>
+        <w:numPr>
+          <w:ilvl w:val="0"/>
+          <w:numId w:val="5"/>
+        </w:numPr>
+        <w:rPr>
+          <w:rFonts w:ascii="Arial" w:hAnsi="Arial" w:cs="Arial"/>
+        </w:rPr>
+      </w:pPr>
+      <w:r>
+        <w:rPr>
+          <w:rFonts w:ascii="Arial" w:hAnsi="Arial" w:cs="Arial"/>
+        </w:rPr>
+        <w:t>Le joueur peut envoyer des messages à d’autres joueurs</w:t>
+      </w:r>
+    </w:p>
+    <w:p>
+      <w:pPr>
+        <w:pStyle w:val="Paragraphedeliste"/>
+        <w:numPr>
+          <w:ilvl w:val="1"/>
+          <w:numId w:val="5"/>
+        </w:numPr>
+        <w:rPr>
+          <w:rFonts w:ascii="Arial" w:hAnsi="Arial" w:cs="Arial"/>
+        </w:rPr>
+      </w:pPr>
+      <w:r>
+        <w:rPr>
+          <w:rFonts w:ascii="Arial" w:hAnsi="Arial" w:cs="Arial"/>
+        </w:rPr>
+        <w:t>Si le joueur a des messages non-lus, un compteur est affiché au haut de l’écran</w:t>
+      </w:r>
+    </w:p>
+    <w:p>
+      <w:pPr>
+        <w:pStyle w:val="Paragraphedeliste"/>
+        <w:numPr>
+          <w:ilvl w:val="0"/>
+          <w:numId w:val="5"/>
+        </w:numPr>
+        <w:rPr>
+          <w:rFonts w:ascii="Arial" w:hAnsi="Arial" w:cs="Arial"/>
+        </w:rPr>
+      </w:pPr>
+      <w:r>
+        <w:rPr>
+          <w:rFonts w:ascii="Arial" w:hAnsi="Arial" w:cs="Arial"/>
+        </w:rPr>
+        <w:t>Le joueur peut clavarder avec d’autres joueurs en temps réel.</w:t>
+      </w:r>
+    </w:p>
+    <w:p>
+      <w:pPr>
+        <w:pStyle w:val="Paragraphedeliste"/>
+        <w:numPr>
+          <w:ilvl w:val="1"/>
+          <w:numId w:val="5"/>
+        </w:numPr>
+        <w:rPr>
+          <w:rFonts w:ascii="Arial" w:hAnsi="Arial" w:cs="Arial"/>
+        </w:rPr>
+      </w:pPr>
+      <w:r>
+        <w:rPr>
+          <w:rFonts w:ascii="Arial" w:hAnsi="Arial" w:cs="Arial"/>
+        </w:rPr>
+        <w:t>Si le joueur vient</w:t>
+      </w:r>
+      <w:r>
+        <w:rPr>
+          <w:rFonts w:ascii="Arial" w:hAnsi="Arial" w:cs="Arial"/>
+        </w:rPr>
+        <w:t xml:space="preserve"> de se connecter, </w:t>
+      </w:r>
+      <w:r>
+        <w:rPr>
+          <w:rFonts w:ascii="Arial" w:hAnsi="Arial" w:cs="Arial"/>
+        </w:rPr>
+        <w:t>la boite de clavardage est vide</w:t>
+      </w:r>
+    </w:p>
+    <w:p>
+      <w:pPr>
+        <w:pStyle w:val="Paragraphedeliste"/>
+        <w:numPr>
+          <w:ilvl w:val="1"/>
+          <w:numId w:val="5"/>
+        </w:numPr>
+        <w:rPr>
+          <w:rFonts w:ascii="Arial" w:hAnsi="Arial" w:cs="Arial"/>
+        </w:rPr>
+      </w:pPr>
+      <w:r>
+        <w:rPr>
+          <w:rFonts w:ascii="Arial" w:hAnsi="Arial" w:cs="Arial"/>
+        </w:rPr>
+        <w:t xml:space="preserve">La boîte de clavardage est divisée en onglets pour différentes « salles » de discussion : mondiale, </w:t>
+      </w:r>
+      <w:r>
+        <w:rPr>
+          <w:rFonts w:ascii="Arial" w:hAnsi="Arial" w:cs="Arial"/>
+        </w:rPr>
+        <w:t>locale</w:t>
+      </w:r>
+      <w:r>
+        <w:rPr>
+          <w:rFonts w:ascii="Arial" w:hAnsi="Arial" w:cs="Arial"/>
+        </w:rPr>
+        <w:t>, guilde, amis, groupe, etc.</w:t>
+      </w:r>
+    </w:p>
+    <w:p>
+      <w:pPr>
+        <w:pStyle w:val="Paragraphedeliste"/>
+        <w:numPr>
+          <w:ilvl w:val="1"/>
+          <w:numId w:val="5"/>
+        </w:numPr>
+        <w:rPr>
+          <w:rFonts w:ascii="Arial" w:hAnsi="Arial" w:cs="Arial"/>
+          <w:b/>
+        </w:rPr>
+      </w:pPr>
+      <w:r>
+        <w:rPr>
+          <w:rFonts w:ascii="Arial" w:hAnsi="Arial" w:cs="Arial"/>
+        </w:rPr>
+        <w:t>Si le joueur est assigné à une guilde, il aura accès à la boîte de clavardage « Guilde ». Il pourra ainsi clavarder avec les membres de sa guilde, et ce depuis n’importe quel emplacement de la carte.</w:t>
+      </w:r>
+    </w:p>
+    <w:p>
+      <w:pPr>
+        <w:pStyle w:val="Paragraphedeliste"/>
+        <w:ind w:left="1440"/>
+        <w:rPr>
+          <w:rFonts w:ascii="Arial" w:hAnsi="Arial" w:cs="Arial"/>
+        </w:rPr>
+      </w:pPr>
+    </w:p>
+    <w:p>
+      <w:pPr>
+        <w:ind w:left="1080"/>
+        <w:rPr>
+          <w:rFonts w:ascii="Arial" w:hAnsi="Arial" w:cs="Arial"/>
+        </w:rPr>
+      </w:pPr>
+    </w:p>
+    <w:p>
+      <w:pPr>
+        <w:ind w:left="1080"/>
+        <w:rPr>
+          <w:rFonts w:ascii="Arial" w:hAnsi="Arial" w:cs="Arial"/>
+        </w:rPr>
+      </w:pPr>
+      <w:r>
+        <w:rPr>
+          <w:rFonts w:ascii="Arial" w:hAnsi="Arial" w:cs="Arial"/>
+        </w:rPr>
         <w:br w:type="page"/>
       </w:r>
     </w:p>
     <w:p>
       <w:pPr>
-        <w:rPr>
-          <w:rFonts w:ascii="Arial" w:hAnsi="Arial" w:cs="Arial"/>
-          <w:b/>
-          <w:sz w:val="40"/>
+        <w:ind w:left="1080"/>
+        <w:rPr>
+          <w:rFonts w:ascii="Arial" w:hAnsi="Arial" w:cs="Arial"/>
+        </w:rPr>
+      </w:pPr>
+    </w:p>
+    <w:p>
+      <w:pPr>
+        <w:rPr>
+          <w:rFonts w:ascii="Arial" w:hAnsi="Arial" w:cs="Arial"/>
           <w:szCs w:val="40"/>
+        </w:rPr>
+      </w:pPr>
+    </w:p>
+    <w:p>
+      <w:pPr>
+        <w:rPr>
+          <w:rFonts w:ascii="Arial" w:hAnsi="Arial" w:cs="Arial"/>
+          <w:b/>
+        </w:rPr>
+      </w:pPr>
+    </w:p>
+    <w:p>
+      <w:pPr>
+        <w:rPr>
+          <w:rFonts w:ascii="Arial" w:hAnsi="Arial" w:cs="Arial"/>
+          <w:b/>
+        </w:rPr>
+      </w:pPr>
+    </w:p>
+    <w:p>
+      <w:pPr>
+        <w:rPr>
+          <w:rFonts w:ascii="Arial" w:hAnsi="Arial" w:cs="Arial"/>
+          <w:b/>
+        </w:rPr>
+      </w:pPr>
+    </w:p>
+    <w:p>
+      <w:pPr>
+        <w:rPr>
+          <w:rFonts w:ascii="Arial" w:hAnsi="Arial" w:cs="Arial"/>
+          <w:b/>
         </w:rPr>
       </w:pPr>
       <w:r>
@@ -1921,17 +2409,16 @@
           <w:sz w:val="40"/>
           <w:szCs w:val="40"/>
         </w:rPr>
-        <w:lastRenderedPageBreak/>
         <w:drawing>
-          <wp:anchor distT="0" distB="0" distL="114300" distR="114300" simplePos="0" relativeHeight="251658240" behindDoc="0" locked="0" layoutInCell="1" allowOverlap="1" wp14:anchorId="1FAB5419" wp14:editId="0AC60A7E">
+          <wp:anchor distT="0" distB="0" distL="114300" distR="114300" simplePos="0" relativeHeight="251658240" behindDoc="0" locked="0" layoutInCell="1" allowOverlap="1" wp14:anchorId="1E9814C8" wp14:editId="4B61F7D9">
             <wp:simplePos x="0" y="0"/>
             <wp:positionH relativeFrom="margin">
               <wp:align>right</wp:align>
             </wp:positionH>
             <wp:positionV relativeFrom="paragraph">
-              <wp:posOffset>1062204</wp:posOffset>
+              <wp:posOffset>171133</wp:posOffset>
             </wp:positionV>
-            <wp:extent cx="7587135" cy="5486325"/>
+            <wp:extent cx="7586980" cy="5485765"/>
             <wp:effectExtent l="2857" t="0" r="0" b="0"/>
             <wp:wrapNone/>
             <wp:docPr id="2" name="Image 2"/>
@@ -1946,7 +2433,7 @@
                     <pic:cNvPicPr/>
                   </pic:nvPicPr>
                   <pic:blipFill>
-                    <a:blip r:embed="rId10">
+                    <a:blip r:embed="rId11">
                       <a:extLst>
                         <a:ext uri="{28A0092B-C50C-407E-A947-70E740481C1C}">
                           <a14:useLocalDpi xmlns:a14="http://schemas.microsoft.com/office/drawing/2010/main" val="0"/>
@@ -1960,7 +2447,7 @@
                   <pic:spPr>
                     <a:xfrm rot="5400000">
                       <a:off x="0" y="0"/>
-                      <a:ext cx="7587135" cy="5486325"/>
+                      <a:ext cx="7586980" cy="5485765"/>
                     </a:xfrm>
                     <a:prstGeom prst="rect">
                       <a:avLst/>
@@ -1978,588 +2465,119 @@
           </wp:anchor>
         </w:drawing>
       </w:r>
-      <w:r>
-        <w:rPr>
-          <w:rFonts w:ascii="Arial" w:hAnsi="Arial" w:cs="Arial"/>
-          <w:b/>
-          <w:sz w:val="28"/>
-          <w:szCs w:val="28"/>
+    </w:p>
+    <w:p>
+      <w:pPr>
+        <w:rPr>
+          <w:rFonts w:ascii="Arial" w:hAnsi="Arial" w:cs="Arial"/>
+          <w:b/>
+        </w:rPr>
+      </w:pPr>
+    </w:p>
+    <w:p>
+      <w:pPr>
+        <w:rPr>
+          <w:rFonts w:ascii="Arial" w:hAnsi="Arial" w:cs="Arial"/>
+          <w:b/>
+        </w:rPr>
+      </w:pPr>
+    </w:p>
+    <w:p>
+      <w:pPr>
+        <w:rPr>
+          <w:rFonts w:ascii="Arial" w:hAnsi="Arial" w:cs="Arial"/>
+          <w:b/>
+        </w:rPr>
+      </w:pPr>
+    </w:p>
+    <w:p>
+      <w:pPr>
+        <w:rPr>
+          <w:rFonts w:ascii="Arial" w:hAnsi="Arial" w:cs="Arial"/>
+          <w:b/>
+        </w:rPr>
+      </w:pPr>
+    </w:p>
+    <w:p>
+      <w:pPr>
+        <w:rPr>
+          <w:rFonts w:ascii="Arial" w:hAnsi="Arial" w:cs="Arial"/>
+          <w:b/>
+        </w:rPr>
+      </w:pPr>
+    </w:p>
+    <w:p>
+      <w:pPr>
+        <w:rPr>
+          <w:rFonts w:ascii="Arial" w:hAnsi="Arial" w:cs="Arial"/>
+          <w:b/>
+        </w:rPr>
+      </w:pPr>
+    </w:p>
+    <w:p>
+      <w:pPr>
+        <w:rPr>
+          <w:rFonts w:ascii="Arial" w:hAnsi="Arial" w:cs="Arial"/>
+          <w:b/>
+        </w:rPr>
+      </w:pPr>
+    </w:p>
+    <w:p>
+      <w:pPr>
+        <w:rPr>
+          <w:rFonts w:ascii="Arial" w:hAnsi="Arial" w:cs="Arial"/>
+          <w:b/>
+        </w:rPr>
+      </w:pPr>
+    </w:p>
+    <w:p>
+      <w:pPr>
+        <w:rPr>
+          <w:rFonts w:ascii="Arial" w:hAnsi="Arial" w:cs="Arial"/>
+          <w:b/>
+        </w:rPr>
+      </w:pPr>
+    </w:p>
+    <w:p>
+      <w:pPr>
+        <w:rPr>
+          <w:rFonts w:ascii="Arial" w:hAnsi="Arial" w:cs="Arial"/>
+          <w:b/>
+        </w:rPr>
+      </w:pPr>
+    </w:p>
+    <w:p>
+      <w:pPr>
+        <w:rPr>
+          <w:rFonts w:ascii="Arial" w:hAnsi="Arial" w:cs="Arial"/>
+          <w:b/>
+        </w:rPr>
+      </w:pPr>
+    </w:p>
+    <w:p>
+      <w:pPr>
+        <w:rPr>
+          <w:rFonts w:ascii="Arial" w:hAnsi="Arial" w:cs="Arial"/>
+          <w:b/>
+        </w:rPr>
+      </w:pPr>
+      <w:r>
+        <w:rPr>
+          <w:rFonts w:ascii="Arial" w:hAnsi="Arial" w:cs="Arial"/>
+          <w:b/>
         </w:rPr>
         <w:br w:type="page"/>
       </w:r>
-      <w:r>
-        <w:rPr>
-          <w:rFonts w:ascii="Arial" w:hAnsi="Arial" w:cs="Arial"/>
-          <w:b/>
-          <w:sz w:val="40"/>
-          <w:szCs w:val="40"/>
-        </w:rPr>
-        <w:lastRenderedPageBreak/>
-        <w:t>Texte Expliquant le nouveau DFD</w:t>
-      </w:r>
-    </w:p>
-    <w:p>
-      <w:pPr>
-        <w:rPr>
-          <w:rFonts w:ascii="Arial" w:hAnsi="Arial" w:cs="Arial"/>
-          <w:b/>
-          <w:szCs w:val="40"/>
-        </w:rPr>
-      </w:pPr>
-      <w:r>
-        <w:rPr>
-          <w:rFonts w:ascii="Arial" w:hAnsi="Arial" w:cs="Arial"/>
-          <w:b/>
-          <w:szCs w:val="40"/>
-        </w:rPr>
-        <w:t>Identification</w:t>
-      </w:r>
-    </w:p>
-    <w:p>
-      <w:pPr>
-        <w:rPr>
-          <w:rFonts w:ascii="Arial" w:hAnsi="Arial" w:cs="Arial"/>
-        </w:rPr>
-      </w:pPr>
-      <w:r>
-        <w:rPr>
-          <w:rFonts w:ascii="Arial" w:hAnsi="Arial" w:cs="Arial"/>
-        </w:rPr>
-        <w:t xml:space="preserve">Nom du cas : </w:t>
-      </w:r>
-      <w:r>
-        <w:rPr>
-          <w:rFonts w:ascii="Arial" w:hAnsi="Arial" w:cs="Arial"/>
-        </w:rPr>
-        <w:t>« Jouer à New Ang</w:t>
-      </w:r>
-      <w:r>
-        <w:rPr>
-          <w:rFonts w:ascii="Arial" w:hAnsi="Arial" w:cs="Arial"/>
-        </w:rPr>
-        <w:t>ular</w:t>
-      </w:r>
-      <w:r>
-        <w:rPr>
-          <w:rFonts w:ascii="Arial" w:hAnsi="Arial" w:cs="Arial"/>
-        </w:rPr>
-        <w:t xml:space="preserve"> Heroes »</w:t>
-      </w:r>
-    </w:p>
-    <w:p>
-      <w:pPr>
-        <w:rPr>
-          <w:rFonts w:ascii="Arial" w:hAnsi="Arial" w:cs="Arial"/>
-        </w:rPr>
-      </w:pPr>
-      <w:r>
-        <w:rPr>
-          <w:rFonts w:ascii="Arial" w:hAnsi="Arial" w:cs="Arial"/>
-        </w:rPr>
-        <w:t>But : décrire les é</w:t>
-      </w:r>
-      <w:r>
-        <w:rPr>
-          <w:rFonts w:ascii="Arial" w:hAnsi="Arial" w:cs="Arial"/>
-        </w:rPr>
-        <w:t xml:space="preserve">tapes permettant à un joueur de </w:t>
-      </w:r>
-      <w:r>
-        <w:rPr>
-          <w:rFonts w:ascii="Arial" w:hAnsi="Arial" w:cs="Arial"/>
-        </w:rPr>
-        <w:t>jouer au jeu</w:t>
-      </w:r>
-    </w:p>
-    <w:p>
-      <w:pPr>
-        <w:rPr>
-          <w:rFonts w:ascii="Arial" w:hAnsi="Arial" w:cs="Arial"/>
-        </w:rPr>
-      </w:pPr>
-      <w:r>
-        <w:rPr>
-          <w:rFonts w:ascii="Arial" w:hAnsi="Arial" w:cs="Arial"/>
-        </w:rPr>
-        <w:t>Acteurs principaux : le Joueur et le Système</w:t>
-      </w:r>
-    </w:p>
-    <w:p>
-      <w:pPr>
-        <w:rPr>
-          <w:rFonts w:ascii="Arial" w:hAnsi="Arial" w:cs="Arial"/>
-        </w:rPr>
-      </w:pPr>
-      <w:r>
-        <w:rPr>
-          <w:rFonts w:ascii="Arial" w:hAnsi="Arial" w:cs="Arial"/>
-        </w:rPr>
-        <w:t>Date de création : 2/12/2019</w:t>
-      </w:r>
-    </w:p>
-    <w:p>
-      <w:pPr>
-        <w:rPr>
-          <w:rFonts w:ascii="Arial" w:hAnsi="Arial" w:cs="Arial"/>
-        </w:rPr>
-      </w:pPr>
-      <w:r>
-        <w:rPr>
-          <w:rFonts w:ascii="Arial" w:hAnsi="Arial" w:cs="Arial"/>
-        </w:rPr>
-        <w:t>Responsable</w:t>
-      </w:r>
-      <w:r>
-        <w:rPr>
-          <w:rFonts w:ascii="Arial" w:hAnsi="Arial" w:cs="Arial"/>
-        </w:rPr>
-        <w:t>s</w:t>
-      </w:r>
-      <w:r>
-        <w:rPr>
-          <w:rFonts w:ascii="Arial" w:hAnsi="Arial" w:cs="Arial"/>
-        </w:rPr>
-        <w:t xml:space="preserve"> : </w:t>
-      </w:r>
-      <w:r>
-        <w:rPr>
-          <w:rFonts w:ascii="Arial" w:hAnsi="Arial" w:cs="Arial"/>
-        </w:rPr>
-        <w:t>Daniel Grondin, Alexis Lépine</w:t>
-      </w:r>
-    </w:p>
-    <w:p>
-      <w:pPr>
-        <w:rPr>
-          <w:rFonts w:ascii="Arial" w:hAnsi="Arial" w:cs="Arial"/>
-        </w:rPr>
-      </w:pPr>
-      <w:r>
-        <w:rPr>
-          <w:rFonts w:ascii="Arial" w:hAnsi="Arial" w:cs="Arial"/>
-        </w:rPr>
-        <w:t>Version : 2</w:t>
-      </w:r>
-      <w:r>
-        <w:rPr>
-          <w:rFonts w:ascii="Arial" w:hAnsi="Arial" w:cs="Arial"/>
-        </w:rPr>
-        <w:t>.0</w:t>
-      </w:r>
-    </w:p>
-    <w:p>
-      <w:pPr>
-        <w:rPr>
-          <w:rFonts w:ascii="Arial" w:hAnsi="Arial" w:cs="Arial"/>
-          <w:b/>
-        </w:rPr>
-      </w:pPr>
-      <w:r>
-        <w:rPr>
-          <w:rFonts w:ascii="Arial" w:hAnsi="Arial" w:cs="Arial"/>
-          <w:b/>
-        </w:rPr>
-        <w:t>Séquencement</w:t>
-      </w:r>
-    </w:p>
-    <w:p>
-      <w:pPr>
-        <w:rPr>
-          <w:rFonts w:ascii="Arial" w:hAnsi="Arial" w:cs="Arial"/>
-        </w:rPr>
-      </w:pPr>
-      <w:r>
-        <w:rPr>
-          <w:rFonts w:ascii="Arial" w:hAnsi="Arial" w:cs="Arial"/>
-        </w:rPr>
-        <w:t>Le cas démarre quand l’utilisateur entre l’adresse Web du jeu</w:t>
-      </w:r>
-    </w:p>
-    <w:p>
-      <w:pPr>
-        <w:pStyle w:val="Paragraphedeliste"/>
-        <w:numPr>
-          <w:ilvl w:val="0"/>
-          <w:numId w:val="5"/>
-        </w:numPr>
-        <w:rPr>
-          <w:rFonts w:ascii="Arial" w:hAnsi="Arial" w:cs="Arial"/>
-        </w:rPr>
-      </w:pPr>
-      <w:r>
-        <w:rPr>
-          <w:rFonts w:ascii="Arial" w:hAnsi="Arial" w:cs="Arial"/>
-        </w:rPr>
-        <w:t>Le système demande au joueur de s’authentifier</w:t>
-      </w:r>
-    </w:p>
-    <w:p>
-      <w:pPr>
-        <w:pStyle w:val="Paragraphedeliste"/>
-        <w:numPr>
-          <w:ilvl w:val="1"/>
-          <w:numId w:val="5"/>
-        </w:numPr>
-        <w:rPr>
-          <w:rFonts w:ascii="Arial" w:hAnsi="Arial" w:cs="Arial"/>
-        </w:rPr>
-      </w:pPr>
-      <w:r>
-        <w:rPr>
-          <w:rFonts w:ascii="Arial" w:hAnsi="Arial" w:cs="Arial"/>
-        </w:rPr>
-        <w:t>Si le joueur n’a pas de compte, le système demande au joueur de s’en créer un</w:t>
-      </w:r>
-    </w:p>
-    <w:p>
-      <w:pPr>
-        <w:pStyle w:val="Paragraphedeliste"/>
-        <w:numPr>
-          <w:ilvl w:val="1"/>
-          <w:numId w:val="5"/>
-        </w:numPr>
-        <w:rPr>
-          <w:rFonts w:ascii="Arial" w:hAnsi="Arial" w:cs="Arial"/>
-        </w:rPr>
-      </w:pPr>
-      <w:r>
-        <w:rPr>
-          <w:rFonts w:ascii="Arial" w:hAnsi="Arial" w:cs="Arial"/>
-        </w:rPr>
-        <w:t>Si le joueur n’a pas de personnage, le système lui demande d’en créer un</w:t>
-      </w:r>
-    </w:p>
-    <w:p>
-      <w:pPr>
-        <w:pStyle w:val="Paragraphedeliste"/>
-        <w:numPr>
-          <w:ilvl w:val="0"/>
-          <w:numId w:val="5"/>
-        </w:numPr>
-        <w:rPr>
-          <w:rFonts w:ascii="Arial" w:hAnsi="Arial" w:cs="Arial"/>
-        </w:rPr>
-      </w:pPr>
-      <w:r>
-        <w:rPr>
-          <w:rFonts w:ascii="Arial" w:hAnsi="Arial" w:cs="Arial"/>
-        </w:rPr>
-        <w:t>Le joueur peut maintenant jouer au jeu</w:t>
-      </w:r>
-      <w:r>
-        <w:rPr>
-          <w:rFonts w:ascii="Arial" w:hAnsi="Arial" w:cs="Arial"/>
-        </w:rPr>
-        <w:t xml:space="preserve"> (voir </w:t>
-      </w:r>
-      <w:r>
-        <w:rPr>
-          <w:rFonts w:ascii="Arial" w:hAnsi="Arial" w:cs="Arial"/>
-          <w:i/>
-        </w:rPr>
-        <w:t>Explosion du cas « Jouer à New Angular Heroes »</w:t>
-      </w:r>
-      <w:r>
-        <w:rPr>
-          <w:rFonts w:ascii="Arial" w:hAnsi="Arial" w:cs="Arial"/>
-        </w:rPr>
-        <w:t>).</w:t>
-      </w:r>
-    </w:p>
-    <w:p>
-      <w:pPr>
-        <w:pStyle w:val="Paragraphedeliste"/>
-        <w:numPr>
-          <w:ilvl w:val="0"/>
-          <w:numId w:val="5"/>
-        </w:numPr>
-        <w:rPr>
-          <w:rFonts w:ascii="Arial" w:hAnsi="Arial" w:cs="Arial"/>
-        </w:rPr>
-      </w:pPr>
-      <w:r>
-        <w:rPr>
-          <w:rFonts w:ascii="Arial" w:hAnsi="Arial" w:cs="Arial"/>
-        </w:rPr>
-        <w:t>Le joueur peut envoyer des messages à d’autres joueurs</w:t>
-      </w:r>
-    </w:p>
-    <w:p>
-      <w:pPr>
-        <w:pStyle w:val="Paragraphedeliste"/>
-        <w:numPr>
-          <w:ilvl w:val="1"/>
-          <w:numId w:val="5"/>
-        </w:numPr>
-        <w:rPr>
-          <w:rFonts w:ascii="Arial" w:hAnsi="Arial" w:cs="Arial"/>
-        </w:rPr>
-      </w:pPr>
-      <w:r>
-        <w:rPr>
-          <w:rFonts w:ascii="Arial" w:hAnsi="Arial" w:cs="Arial"/>
-        </w:rPr>
-        <w:t>Si le joueur a des messages non-lus, un compteur est affiché au haut de l’écran</w:t>
-      </w:r>
-    </w:p>
-    <w:p>
-      <w:pPr>
-        <w:pStyle w:val="Paragraphedeliste"/>
-        <w:numPr>
-          <w:ilvl w:val="0"/>
-          <w:numId w:val="5"/>
-        </w:numPr>
-        <w:rPr>
-          <w:rFonts w:ascii="Arial" w:hAnsi="Arial" w:cs="Arial"/>
-        </w:rPr>
-      </w:pPr>
-      <w:r>
-        <w:rPr>
-          <w:rFonts w:ascii="Arial" w:hAnsi="Arial" w:cs="Arial"/>
-        </w:rPr>
-        <w:t>Le joueur peut clavarder avec d’autres joueurs en temps réel.</w:t>
-      </w:r>
-    </w:p>
-    <w:p>
-      <w:pPr>
-        <w:pStyle w:val="Paragraphedeliste"/>
-        <w:numPr>
-          <w:ilvl w:val="1"/>
-          <w:numId w:val="5"/>
-        </w:numPr>
-        <w:rPr>
-          <w:rFonts w:ascii="Arial" w:hAnsi="Arial" w:cs="Arial"/>
-        </w:rPr>
-      </w:pPr>
-      <w:r>
-        <w:rPr>
-          <w:rFonts w:ascii="Arial" w:hAnsi="Arial" w:cs="Arial"/>
-        </w:rPr>
-        <w:t>Si le joueur vient</w:t>
-      </w:r>
-      <w:r>
-        <w:rPr>
-          <w:rFonts w:ascii="Arial" w:hAnsi="Arial" w:cs="Arial"/>
-        </w:rPr>
-        <w:t xml:space="preserve"> de se connecter, </w:t>
-      </w:r>
-      <w:r>
-        <w:rPr>
-          <w:rFonts w:ascii="Arial" w:hAnsi="Arial" w:cs="Arial"/>
-        </w:rPr>
-        <w:t>la boite de clavardage est vide</w:t>
-      </w:r>
-    </w:p>
-    <w:p>
-      <w:pPr>
-        <w:pStyle w:val="Paragraphedeliste"/>
-        <w:numPr>
-          <w:ilvl w:val="1"/>
-          <w:numId w:val="5"/>
-        </w:numPr>
-        <w:rPr>
-          <w:rFonts w:ascii="Arial" w:hAnsi="Arial" w:cs="Arial"/>
-        </w:rPr>
-      </w:pPr>
-      <w:r>
-        <w:rPr>
-          <w:rFonts w:ascii="Arial" w:hAnsi="Arial" w:cs="Arial"/>
-        </w:rPr>
-        <w:t xml:space="preserve">La boîte de clavardage est divisée en onglets pour différentes « salles » de discussion : mondiale, </w:t>
-      </w:r>
-      <w:r>
-        <w:rPr>
-          <w:rFonts w:ascii="Arial" w:hAnsi="Arial" w:cs="Arial"/>
-        </w:rPr>
-        <w:t>locale</w:t>
-      </w:r>
-      <w:r>
-        <w:rPr>
-          <w:rFonts w:ascii="Arial" w:hAnsi="Arial" w:cs="Arial"/>
-        </w:rPr>
-        <w:t>, guilde, amis, groupe, etc.</w:t>
-      </w:r>
-    </w:p>
-    <w:p>
-      <w:pPr>
-        <w:pStyle w:val="Paragraphedeliste"/>
-        <w:numPr>
-          <w:ilvl w:val="1"/>
-          <w:numId w:val="5"/>
-        </w:numPr>
-        <w:rPr>
-          <w:rFonts w:ascii="Arial" w:hAnsi="Arial" w:cs="Arial"/>
-          <w:b/>
-        </w:rPr>
-      </w:pPr>
-      <w:r>
-        <w:rPr>
-          <w:rFonts w:ascii="Arial" w:hAnsi="Arial" w:cs="Arial"/>
-        </w:rPr>
-        <w:t>Si le joueur est assigné à une guilde, il aura accès à la boîte de clavardage « Guilde ». Il pourra ainsi clavarder avec les membres de sa guilde, et ce depuis n’importe quel emplacement de la carte.</w:t>
-      </w:r>
-    </w:p>
-    <w:p>
-      <w:pPr>
-        <w:pStyle w:val="Paragraphedeliste"/>
-        <w:ind w:left="1440"/>
-        <w:rPr>
-          <w:rFonts w:ascii="Arial" w:hAnsi="Arial" w:cs="Arial"/>
-        </w:rPr>
-      </w:pPr>
-    </w:p>
-    <w:p>
-      <w:pPr>
-        <w:ind w:left="1080"/>
-        <w:rPr>
-          <w:rFonts w:ascii="Arial" w:hAnsi="Arial" w:cs="Arial"/>
-        </w:rPr>
-      </w:pPr>
-    </w:p>
-    <w:p>
-      <w:pPr>
-        <w:ind w:left="1080"/>
-        <w:rPr>
-          <w:rFonts w:ascii="Arial" w:hAnsi="Arial" w:cs="Arial"/>
-        </w:rPr>
-      </w:pPr>
-    </w:p>
-    <w:p>
-      <w:pPr>
-        <w:rPr>
-          <w:rFonts w:ascii="Arial" w:hAnsi="Arial" w:cs="Arial"/>
-          <w:szCs w:val="40"/>
-        </w:rPr>
-      </w:pPr>
-    </w:p>
-    <w:p>
-      <w:pPr>
-        <w:rPr>
-          <w:rFonts w:ascii="Arial" w:hAnsi="Arial" w:cs="Arial"/>
-          <w:b/>
-        </w:rPr>
-      </w:pPr>
-    </w:p>
-    <w:p>
-      <w:pPr>
-        <w:rPr>
-          <w:rFonts w:ascii="Arial" w:hAnsi="Arial" w:cs="Arial"/>
-          <w:b/>
-        </w:rPr>
-      </w:pPr>
-    </w:p>
-    <w:p>
-      <w:pPr>
-        <w:rPr>
-          <w:rFonts w:ascii="Arial" w:hAnsi="Arial" w:cs="Arial"/>
-          <w:b/>
-        </w:rPr>
-      </w:pPr>
-    </w:p>
-    <w:p>
-      <w:pPr>
-        <w:rPr>
-          <w:rFonts w:ascii="Arial" w:hAnsi="Arial" w:cs="Arial"/>
-          <w:b/>
-        </w:rPr>
-      </w:pPr>
-    </w:p>
-    <w:p>
-      <w:pPr>
-        <w:rPr>
-          <w:rFonts w:ascii="Arial" w:hAnsi="Arial" w:cs="Arial"/>
-          <w:b/>
-        </w:rPr>
-      </w:pPr>
-    </w:p>
-    <w:p>
-      <w:pPr>
-        <w:rPr>
-          <w:rFonts w:ascii="Arial" w:hAnsi="Arial" w:cs="Arial"/>
-          <w:b/>
-        </w:rPr>
-      </w:pPr>
-    </w:p>
-    <w:p>
-      <w:pPr>
-        <w:rPr>
-          <w:rFonts w:ascii="Arial" w:hAnsi="Arial" w:cs="Arial"/>
-          <w:b/>
-        </w:rPr>
-      </w:pPr>
-    </w:p>
-    <w:p>
-      <w:pPr>
-        <w:rPr>
-          <w:rFonts w:ascii="Arial" w:hAnsi="Arial" w:cs="Arial"/>
-          <w:b/>
-        </w:rPr>
-      </w:pPr>
-    </w:p>
-    <w:p>
-      <w:pPr>
-        <w:rPr>
-          <w:rFonts w:ascii="Arial" w:hAnsi="Arial" w:cs="Arial"/>
-          <w:b/>
-        </w:rPr>
-      </w:pPr>
-    </w:p>
-    <w:p>
-      <w:pPr>
-        <w:rPr>
-          <w:rFonts w:ascii="Arial" w:hAnsi="Arial" w:cs="Arial"/>
-          <w:b/>
-        </w:rPr>
-      </w:pPr>
-    </w:p>
-    <w:p>
-      <w:pPr>
-        <w:rPr>
-          <w:rFonts w:ascii="Arial" w:hAnsi="Arial" w:cs="Arial"/>
-          <w:b/>
-        </w:rPr>
-      </w:pPr>
-    </w:p>
-    <w:p>
-      <w:pPr>
-        <w:rPr>
-          <w:rFonts w:ascii="Arial" w:hAnsi="Arial" w:cs="Arial"/>
-          <w:b/>
-        </w:rPr>
-      </w:pPr>
-    </w:p>
-    <w:p>
-      <w:pPr>
-        <w:rPr>
-          <w:rFonts w:ascii="Arial" w:hAnsi="Arial" w:cs="Arial"/>
-          <w:b/>
-        </w:rPr>
-      </w:pPr>
-    </w:p>
-    <w:p>
-      <w:pPr>
-        <w:rPr>
-          <w:rFonts w:ascii="Arial" w:hAnsi="Arial" w:cs="Arial"/>
-          <w:b/>
-        </w:rPr>
-      </w:pPr>
-    </w:p>
-    <w:p>
-      <w:pPr>
-        <w:rPr>
-          <w:rFonts w:ascii="Arial" w:hAnsi="Arial" w:cs="Arial"/>
-          <w:b/>
-        </w:rPr>
-      </w:pPr>
-    </w:p>
-    <w:p>
-      <w:pPr>
-        <w:rPr>
-          <w:rFonts w:ascii="Arial" w:hAnsi="Arial" w:cs="Arial"/>
-          <w:b/>
-          <w:szCs w:val="40"/>
-        </w:rPr>
-      </w:pPr>
+    </w:p>
+    <w:p>
+      <w:pPr>
+        <w:rPr>
+          <w:rFonts w:ascii="Arial" w:hAnsi="Arial" w:cs="Arial"/>
+          <w:b/>
+        </w:rPr>
+      </w:pPr>
+      <w:bookmarkStart w:id="0" w:name="_GoBack"/>
+      <w:bookmarkEnd w:id="0"/>
       <w:r>
         <w:rPr>
           <w:rFonts w:ascii="Arial" w:hAnsi="Arial" w:cs="Arial"/>
@@ -4065,7 +4083,21 @@
         <w:rPr>
           <w:rFonts w:ascii="Arial" w:hAnsi="Arial" w:cs="Arial"/>
         </w:rPr>
-        <w:t>Certains objets obtenables par le joueur sont importants pour le déroulement d’une quête ou d’une mission spéciale. Dans ces cas exceptionnels, ce type d’objet n’apparaît pas dans l’inventaire normal du joueur, mais d</w:t>
+        <w:t xml:space="preserve">Certains objets </w:t>
+      </w:r>
+      <w:proofErr w:type="spellStart"/>
+      <w:r>
+        <w:rPr>
+          <w:rFonts w:ascii="Arial" w:hAnsi="Arial" w:cs="Arial"/>
+        </w:rPr>
+        <w:t>obtenables</w:t>
+      </w:r>
+      <w:proofErr w:type="spellEnd"/>
+      <w:r>
+        <w:rPr>
+          <w:rFonts w:ascii="Arial" w:hAnsi="Arial" w:cs="Arial"/>
+        </w:rPr>
+        <w:t xml:space="preserve"> par le joueur sont importants pour le déroulement d’une quête ou d’une mission spéciale. Dans ces cas exceptionnels, ce type d’objet n’apparaît pas dans l’inventaire normal du joueur, mais d</w:t>
       </w:r>
       <w:r>
         <w:rPr>
@@ -4408,8 +4440,6 @@
         </w:rPr>
         <w:t>Si le joueur venait à perdre tous ses points de vie, il meurt. Lorsque cela arrive, il perd environ 10% des points d’expérience qu’il a accumulés à ce moment.</w:t>
       </w:r>
-      <w:bookmarkStart w:id="0" w:name="_GoBack"/>
-      <w:bookmarkEnd w:id="0"/>
     </w:p>
     <w:p>
       <w:pPr>
@@ -5246,8 +5276,8 @@
     </w:p>
     <w:p/>
     <w:sectPr>
-      <w:headerReference w:type="default" r:id="rId11"/>
-      <w:footerReference w:type="default" r:id="rId12"/>
+      <w:headerReference w:type="default" r:id="rId12"/>
+      <w:footerReference w:type="default" r:id="rId13"/>
       <w:pgSz w:w="12240" w:h="15840"/>
       <w:pgMar w:top="1440" w:right="1797" w:bottom="1440" w:left="1797" w:header="709" w:footer="709" w:gutter="0"/>
       <w:pgNumType w:start="0"/>
@@ -5300,7 +5330,7 @@
       <w:rPr>
         <w:noProof/>
       </w:rPr>
-      <w:t>2019-12-06</w:t>
+      <w:t>2019-12-10</w:t>
     </w:r>
     <w:r>
       <w:fldChar w:fldCharType="end"/>
@@ -6718,4 +6748,16 @@
     </a:ext>
   </a:extLst>
 </a:theme>
+</file>
+
+<file path=customXml/item1.xml><?xml version="1.0" encoding="utf-8"?>
+<b:Sources xmlns:b="http://schemas.openxmlformats.org/officeDocument/2006/bibliography" xmlns="http://schemas.openxmlformats.org/officeDocument/2006/bibliography" SelectedStyle="\APASixthEditionOfficeOnline.xsl" StyleName="APA" Version="6"/>
+</file>
+
+<file path=customXml/itemProps1.xml><?xml version="1.0" encoding="utf-8"?>
+<ds:datastoreItem xmlns:ds="http://schemas.openxmlformats.org/officeDocument/2006/customXml" ds:itemID="{CDC682FB-07B1-4C00-8350-51CB6D6C254A}">
+  <ds:schemaRefs>
+    <ds:schemaRef ds:uri="http://schemas.openxmlformats.org/officeDocument/2006/bibliography"/>
+  </ds:schemaRefs>
+</ds:datastoreItem>
 </file>
</xml_diff>

<commit_message>
Added quests and events to Analyse
</commit_message>
<xml_diff>
--- a/Preliminaire/Analyse.docx
+++ b/Preliminaire/Analyse.docx
@@ -1235,7 +1235,7 @@
           <v:shape id="_x0000_i1025" type="#_x0000_t75" style="width:475.5pt;height:388.5pt" o:ole="">
             <v:imagedata r:id="rId8" o:title=""/>
           </v:shape>
-          <o:OLEObject Type="Embed" ProgID="Visio.Drawing.15" ShapeID="_x0000_i1025" DrawAspect="Content" ObjectID="_1637472403" r:id="rId9"/>
+          <o:OLEObject Type="Embed" ProgID="Visio.Drawing.15" ShapeID="_x0000_i1025" DrawAspect="Content" ObjectID="_1637475433" r:id="rId9"/>
         </w:object>
       </w:r>
       <w:r>
@@ -2576,163 +2576,2074 @@
           <w:b/>
         </w:rPr>
       </w:pPr>
+      <w:r>
+        <w:rPr>
+          <w:rFonts w:ascii="Arial" w:hAnsi="Arial" w:cs="Arial"/>
+          <w:b/>
+          <w:szCs w:val="40"/>
+        </w:rPr>
+        <w:lastRenderedPageBreak/>
+        <w:t>Identification</w:t>
+      </w:r>
+    </w:p>
+    <w:p>
+      <w:pPr>
+        <w:rPr>
+          <w:rFonts w:ascii="Arial" w:hAnsi="Arial" w:cs="Arial"/>
+        </w:rPr>
+      </w:pPr>
+      <w:r>
+        <w:rPr>
+          <w:rFonts w:ascii="Arial" w:hAnsi="Arial" w:cs="Arial"/>
+        </w:rPr>
+        <w:t>Nom du cas : Explosion du cas « Jouer à New Angular Heroes »</w:t>
+      </w:r>
+    </w:p>
+    <w:p>
+      <w:pPr>
+        <w:rPr>
+          <w:rFonts w:ascii="Arial" w:hAnsi="Arial" w:cs="Arial"/>
+        </w:rPr>
+      </w:pPr>
+      <w:r>
+        <w:rPr>
+          <w:rFonts w:ascii="Arial" w:hAnsi="Arial" w:cs="Arial"/>
+        </w:rPr>
+        <w:t>But : décrire en détail</w:t>
+      </w:r>
+      <w:r>
+        <w:rPr>
+          <w:rFonts w:ascii="Arial" w:hAnsi="Arial" w:cs="Arial"/>
+        </w:rPr>
+        <w:t>s</w:t>
+      </w:r>
+      <w:r>
+        <w:rPr>
+          <w:rFonts w:ascii="Arial" w:hAnsi="Arial" w:cs="Arial"/>
+        </w:rPr>
+        <w:t xml:space="preserve"> les étapes permettant à un joueur de jouer au jeu</w:t>
+      </w:r>
+    </w:p>
+    <w:p>
+      <w:pPr>
+        <w:rPr>
+          <w:rFonts w:ascii="Arial" w:hAnsi="Arial" w:cs="Arial"/>
+        </w:rPr>
+      </w:pPr>
+      <w:r>
+        <w:rPr>
+          <w:rFonts w:ascii="Arial" w:hAnsi="Arial" w:cs="Arial"/>
+        </w:rPr>
+        <w:t>Acteurs principaux : le Joueur et le Système</w:t>
+      </w:r>
+    </w:p>
+    <w:p>
+      <w:pPr>
+        <w:rPr>
+          <w:rFonts w:ascii="Arial" w:hAnsi="Arial" w:cs="Arial"/>
+        </w:rPr>
+      </w:pPr>
+      <w:r>
+        <w:rPr>
+          <w:rFonts w:ascii="Arial" w:hAnsi="Arial" w:cs="Arial"/>
+        </w:rPr>
+        <w:t>Date de création : 2/12/2019</w:t>
+      </w:r>
+    </w:p>
+    <w:p>
+      <w:pPr>
+        <w:rPr>
+          <w:rFonts w:ascii="Arial" w:hAnsi="Arial" w:cs="Arial"/>
+        </w:rPr>
+      </w:pPr>
+      <w:r>
+        <w:rPr>
+          <w:rFonts w:ascii="Arial" w:hAnsi="Arial" w:cs="Arial"/>
+        </w:rPr>
+        <w:t>Responsables : Daniel Grondin, Alexis Lépine</w:t>
+      </w:r>
+    </w:p>
+    <w:p>
+      <w:pPr>
+        <w:rPr>
+          <w:rFonts w:ascii="Arial" w:hAnsi="Arial" w:cs="Arial"/>
+        </w:rPr>
+      </w:pPr>
+      <w:r>
+        <w:rPr>
+          <w:rFonts w:ascii="Arial" w:hAnsi="Arial" w:cs="Arial"/>
+        </w:rPr>
+        <w:t>Version : 2.0</w:t>
+      </w:r>
+    </w:p>
+    <w:p>
+      <w:pPr>
+        <w:rPr>
+          <w:rFonts w:ascii="Arial" w:hAnsi="Arial" w:cs="Arial"/>
+        </w:rPr>
+      </w:pPr>
+    </w:p>
+    <w:p>
+      <w:pPr>
+        <w:rPr>
+          <w:rFonts w:ascii="Arial" w:hAnsi="Arial" w:cs="Arial"/>
+        </w:rPr>
+      </w:pPr>
+    </w:p>
+    <w:p>
+      <w:pPr>
+        <w:rPr>
+          <w:rFonts w:ascii="Arial" w:hAnsi="Arial" w:cs="Arial"/>
+          <w:b/>
+        </w:rPr>
+      </w:pPr>
+      <w:r>
+        <w:rPr>
+          <w:rFonts w:ascii="Arial" w:hAnsi="Arial" w:cs="Arial"/>
+          <w:b/>
+        </w:rPr>
+        <w:t>Séquencement</w:t>
+      </w:r>
+    </w:p>
+    <w:p>
+      <w:pPr>
+        <w:pStyle w:val="Paragraphedeliste"/>
+        <w:numPr>
+          <w:ilvl w:val="0"/>
+          <w:numId w:val="6"/>
+        </w:numPr>
+        <w:rPr>
+          <w:rFonts w:ascii="Arial" w:hAnsi="Arial" w:cs="Arial"/>
+          <w:b/>
+        </w:rPr>
+      </w:pPr>
+      <w:r>
+        <w:rPr>
+          <w:rFonts w:ascii="Arial" w:hAnsi="Arial" w:cs="Arial"/>
+          <w:b/>
+        </w:rPr>
+        <w:t>Le joueur peut déplacer son pion sur la carte</w:t>
+      </w:r>
+      <w:r>
+        <w:rPr>
+          <w:rFonts w:ascii="Arial" w:hAnsi="Arial" w:cs="Arial"/>
+          <w:b/>
+        </w:rPr>
+        <w:t>.</w:t>
+      </w:r>
+    </w:p>
+    <w:p>
+      <w:pPr>
+        <w:pStyle w:val="Paragraphedeliste"/>
+        <w:numPr>
+          <w:ilvl w:val="1"/>
+          <w:numId w:val="6"/>
+        </w:numPr>
+        <w:rPr>
+          <w:rFonts w:ascii="Arial" w:hAnsi="Arial" w:cs="Arial"/>
+          <w:b/>
+        </w:rPr>
+      </w:pPr>
+      <w:r>
+        <w:rPr>
+          <w:rFonts w:ascii="Arial" w:hAnsi="Arial" w:cs="Arial"/>
+        </w:rPr>
+        <w:t>Lors d’un déplacement, la boite de clavardage « </w:t>
+      </w:r>
+      <w:r>
+        <w:rPr>
+          <w:rFonts w:ascii="Arial" w:hAnsi="Arial" w:cs="Arial"/>
+        </w:rPr>
+        <w:t>Locale</w:t>
+      </w:r>
+      <w:r>
+        <w:rPr>
+          <w:rFonts w:ascii="Arial" w:hAnsi="Arial" w:cs="Arial"/>
+        </w:rPr>
+        <w:t> » se vide.</w:t>
+      </w:r>
+      <w:r>
+        <w:rPr>
+          <w:rFonts w:ascii="Arial" w:hAnsi="Arial" w:cs="Arial"/>
+        </w:rPr>
+        <w:t xml:space="preserve"> Les messages </w:t>
+      </w:r>
+      <w:r>
+        <w:rPr>
+          <w:rFonts w:ascii="Arial" w:hAnsi="Arial" w:cs="Arial"/>
+        </w:rPr>
+        <w:t>précédents</w:t>
+      </w:r>
+      <w:r>
+        <w:rPr>
+          <w:rFonts w:ascii="Arial" w:hAnsi="Arial" w:cs="Arial"/>
+        </w:rPr>
+        <w:t xml:space="preserve"> ne seront pas récupérés si le joueur </w:t>
+      </w:r>
+      <w:r>
+        <w:rPr>
+          <w:rFonts w:ascii="Arial" w:hAnsi="Arial" w:cs="Arial"/>
+        </w:rPr>
+        <w:t>revient</w:t>
+      </w:r>
+      <w:r>
+        <w:rPr>
+          <w:rFonts w:ascii="Arial" w:hAnsi="Arial" w:cs="Arial"/>
+        </w:rPr>
+        <w:t xml:space="preserve"> sur la case.</w:t>
+      </w:r>
+    </w:p>
+    <w:p>
+      <w:pPr>
+        <w:pStyle w:val="Paragraphedeliste"/>
+        <w:numPr>
+          <w:ilvl w:val="1"/>
+          <w:numId w:val="6"/>
+        </w:numPr>
+        <w:rPr>
+          <w:rFonts w:ascii="Arial" w:hAnsi="Arial" w:cs="Arial"/>
+          <w:b/>
+        </w:rPr>
+      </w:pPr>
+      <w:r>
+        <w:rPr>
+          <w:rFonts w:ascii="Arial" w:hAnsi="Arial" w:cs="Arial"/>
+        </w:rPr>
+        <w:t>Également lors d</w:t>
+      </w:r>
+      <w:r>
+        <w:rPr>
+          <w:rFonts w:ascii="Arial" w:hAnsi="Arial" w:cs="Arial"/>
+        </w:rPr>
+        <w:t>u déplacement d’un joueur, les autres joueurs présents sur la case reçoivent un message dans la boîte de clavardage « </w:t>
+      </w:r>
+      <w:r>
+        <w:rPr>
+          <w:rFonts w:ascii="Arial" w:hAnsi="Arial" w:cs="Arial"/>
+        </w:rPr>
+        <w:t>Locale</w:t>
+      </w:r>
+      <w:r>
+        <w:rPr>
+          <w:rFonts w:ascii="Arial" w:hAnsi="Arial" w:cs="Arial"/>
+        </w:rPr>
+        <w:t> » indiquant l’arrivée ou le départ du joueur venant de se déplacer.</w:t>
+      </w:r>
+    </w:p>
+    <w:p>
+      <w:pPr>
+        <w:pStyle w:val="Paragraphedeliste"/>
+        <w:numPr>
+          <w:ilvl w:val="1"/>
+          <w:numId w:val="6"/>
+        </w:numPr>
+        <w:rPr>
+          <w:rFonts w:ascii="Arial" w:hAnsi="Arial" w:cs="Arial"/>
+          <w:b/>
+        </w:rPr>
+      </w:pPr>
+      <w:r>
+        <w:rPr>
+          <w:rFonts w:ascii="Arial" w:hAnsi="Arial" w:cs="Arial"/>
+        </w:rPr>
+        <w:t xml:space="preserve">Lors d’un déplacement, si la case d’arrivée </w:t>
+      </w:r>
+      <w:r>
+        <w:rPr>
+          <w:rFonts w:ascii="Arial" w:hAnsi="Arial" w:cs="Arial"/>
+        </w:rPr>
+        <w:t>contient</w:t>
+      </w:r>
+      <w:r>
+        <w:rPr>
+          <w:rFonts w:ascii="Arial" w:hAnsi="Arial" w:cs="Arial"/>
+        </w:rPr>
+        <w:t xml:space="preserve"> des monstres, il peut recevoir des dégâts par ces derniers.</w:t>
+      </w:r>
+      <w:r>
+        <w:rPr>
+          <w:rFonts w:ascii="Arial" w:hAnsi="Arial" w:cs="Arial"/>
+        </w:rPr>
+        <w:t xml:space="preserve"> Les probabilités sont majoritairement aléatoires, mais dépendent de certaines statistiques du joueur et du/des monstres, ainsi que leur nombre.</w:t>
+      </w:r>
+    </w:p>
+    <w:p>
+      <w:pPr>
+        <w:pStyle w:val="Paragraphedeliste"/>
+        <w:numPr>
+          <w:ilvl w:val="1"/>
+          <w:numId w:val="6"/>
+        </w:numPr>
+        <w:rPr>
+          <w:rFonts w:ascii="Arial" w:hAnsi="Arial" w:cs="Arial"/>
+          <w:b/>
+        </w:rPr>
+      </w:pPr>
+      <w:r>
+        <w:rPr>
+          <w:rFonts w:ascii="Arial" w:hAnsi="Arial" w:cs="Arial"/>
+        </w:rPr>
+        <w:t>Un déplacement demande 1 point d’Énergie</w:t>
+      </w:r>
+      <w:r>
+        <w:rPr>
+          <w:rFonts w:ascii="Arial" w:hAnsi="Arial" w:cs="Arial"/>
+        </w:rPr>
+        <w:t>. L’Énergie est une valeur servant à contrôler le nombre d’action dans le jeu. Cette valeur se remplis après un certain temps, avec un taux d’environ 1 point par 30 secondes. Un nouveau joueur au niveau 1 possède une réserve d’Énergie de départ de 200 points.</w:t>
+      </w:r>
+      <w:r>
+        <w:rPr>
+          <w:rFonts w:ascii="Arial" w:hAnsi="Arial" w:cs="Arial"/>
+        </w:rPr>
+        <w:t xml:space="preserve"> Certaines action coûtent plus d’Énergie que d’autres.</w:t>
+      </w:r>
+    </w:p>
+    <w:p>
+      <w:pPr>
+        <w:pStyle w:val="Paragraphedeliste"/>
+        <w:numPr>
+          <w:ilvl w:val="0"/>
+          <w:numId w:val="6"/>
+        </w:numPr>
+        <w:rPr>
+          <w:rFonts w:ascii="Arial" w:hAnsi="Arial" w:cs="Arial"/>
+          <w:b/>
+        </w:rPr>
+      </w:pPr>
+      <w:r>
+        <w:rPr>
+          <w:rFonts w:ascii="Arial" w:hAnsi="Arial" w:cs="Arial"/>
+          <w:b/>
+        </w:rPr>
+        <w:t>Le joueur peut gérer sa guilde</w:t>
+      </w:r>
+      <w:r>
+        <w:rPr>
+          <w:rFonts w:ascii="Arial" w:hAnsi="Arial" w:cs="Arial"/>
+          <w:b/>
+        </w:rPr>
+        <w:t xml:space="preserve"> (</w:t>
+      </w:r>
+      <w:r>
+        <w:rPr>
+          <w:rFonts w:ascii="Arial" w:hAnsi="Arial" w:cs="Arial"/>
+          <w:b/>
+          <w:i/>
+          <w:u w:val="single"/>
+        </w:rPr>
+        <w:t>débattu : optionnel</w:t>
+      </w:r>
+      <w:r>
+        <w:rPr>
+          <w:rFonts w:ascii="Arial" w:hAnsi="Arial" w:cs="Arial"/>
+          <w:b/>
+        </w:rPr>
+        <w:t>)</w:t>
+      </w:r>
+      <w:r>
+        <w:rPr>
+          <w:rFonts w:ascii="Arial" w:hAnsi="Arial" w:cs="Arial"/>
+          <w:b/>
+        </w:rPr>
+        <w:t>.</w:t>
+      </w:r>
+    </w:p>
+    <w:p>
+      <w:pPr>
+        <w:pStyle w:val="Paragraphedeliste"/>
+        <w:numPr>
+          <w:ilvl w:val="1"/>
+          <w:numId w:val="6"/>
+        </w:numPr>
+        <w:rPr>
+          <w:rFonts w:ascii="Arial" w:hAnsi="Arial" w:cs="Arial"/>
+          <w:b/>
+        </w:rPr>
+      </w:pPr>
+      <w:r>
+        <w:rPr>
+          <w:rFonts w:ascii="Arial" w:hAnsi="Arial" w:cs="Arial"/>
+        </w:rPr>
+        <w:t xml:space="preserve">Si le joueur n’est assigné à aucune guilde, il peut en créer une nouvelle, moyennant une somme… </w:t>
+      </w:r>
+      <w:r>
+        <w:rPr>
+          <w:rFonts w:ascii="Arial" w:hAnsi="Arial" w:cs="Arial"/>
+          <w:i/>
+        </w:rPr>
+        <w:t>non-négligeable</w:t>
+      </w:r>
+      <w:r>
+        <w:rPr>
+          <w:rFonts w:ascii="Arial" w:hAnsi="Arial" w:cs="Arial"/>
+        </w:rPr>
+        <w:t xml:space="preserve"> de pièces d’or virtuelles.</w:t>
+      </w:r>
+    </w:p>
+    <w:p>
+      <w:pPr>
+        <w:pStyle w:val="Paragraphedeliste"/>
+        <w:numPr>
+          <w:ilvl w:val="1"/>
+          <w:numId w:val="6"/>
+        </w:numPr>
+        <w:rPr>
+          <w:rFonts w:ascii="Arial" w:hAnsi="Arial" w:cs="Arial"/>
+          <w:b/>
+        </w:rPr>
+      </w:pPr>
+      <w:r>
+        <w:rPr>
+          <w:rFonts w:ascii="Arial" w:hAnsi="Arial" w:cs="Arial"/>
+        </w:rPr>
+        <w:t>Si le joueur n’est assigné à aucune guilde, il peut également en joindre une déjà existante.</w:t>
+      </w:r>
+    </w:p>
+    <w:p>
+      <w:pPr>
+        <w:pStyle w:val="Paragraphedeliste"/>
+        <w:numPr>
+          <w:ilvl w:val="1"/>
+          <w:numId w:val="6"/>
+        </w:numPr>
+        <w:rPr>
+          <w:rFonts w:ascii="Arial" w:hAnsi="Arial" w:cs="Arial"/>
+          <w:b/>
+        </w:rPr>
+      </w:pPr>
+      <w:r>
+        <w:rPr>
+          <w:rFonts w:ascii="Arial" w:hAnsi="Arial" w:cs="Arial"/>
+        </w:rPr>
+        <w:t>Si le joueur est assigné à une guilde qu’il a créé, il peut gérer les permissions des membres (donner le droit d’inviter d’autres joueurs dans la guilde, modifier le message du jour ou la devise, accès à la banque de guilde, droits d’administrateurs, etc</w:t>
+      </w:r>
+      <w:r>
+        <w:rPr>
+          <w:rFonts w:ascii="Arial" w:hAnsi="Arial" w:cs="Arial"/>
+        </w:rPr>
+        <w:t>.</w:t>
+      </w:r>
+      <w:r>
+        <w:rPr>
+          <w:rFonts w:ascii="Arial" w:hAnsi="Arial" w:cs="Arial"/>
+        </w:rPr>
+        <w:t>)</w:t>
+      </w:r>
+    </w:p>
+    <w:p>
+      <w:pPr>
+        <w:pStyle w:val="Paragraphedeliste"/>
+        <w:numPr>
+          <w:ilvl w:val="1"/>
+          <w:numId w:val="6"/>
+        </w:numPr>
+        <w:rPr>
+          <w:rFonts w:ascii="Arial" w:hAnsi="Arial" w:cs="Arial"/>
+          <w:b/>
+        </w:rPr>
+      </w:pPr>
+      <w:r>
+        <w:rPr>
+          <w:rFonts w:ascii="Arial" w:hAnsi="Arial" w:cs="Arial"/>
+        </w:rPr>
+        <w:t>Si le joueur est assigné à une guilde, qu’il l’ait créé ou non, il peut accéder à une réserve de pièces d’or (ou Banque) appartenant à la guilde entière. Il doit toutefois en avoir la permission par un Administrateur de la guilde.</w:t>
+      </w:r>
+    </w:p>
+    <w:p>
+      <w:pPr>
+        <w:pStyle w:val="Paragraphedeliste"/>
+        <w:numPr>
+          <w:ilvl w:val="1"/>
+          <w:numId w:val="6"/>
+        </w:numPr>
+        <w:rPr>
+          <w:rFonts w:ascii="Arial" w:hAnsi="Arial" w:cs="Arial"/>
+          <w:b/>
+        </w:rPr>
+      </w:pPr>
+      <w:r>
+        <w:rPr>
+          <w:rFonts w:ascii="Arial" w:hAnsi="Arial" w:cs="Arial"/>
+        </w:rPr>
+        <w:t>Si le joueur est assigné à une guilde, il peut la quitter.</w:t>
+      </w:r>
+    </w:p>
+    <w:p>
+      <w:pPr>
+        <w:pStyle w:val="Paragraphedeliste"/>
+        <w:numPr>
+          <w:ilvl w:val="2"/>
+          <w:numId w:val="6"/>
+        </w:numPr>
+        <w:rPr>
+          <w:rFonts w:ascii="Arial" w:hAnsi="Arial" w:cs="Arial"/>
+          <w:b/>
+        </w:rPr>
+      </w:pPr>
+      <w:r>
+        <w:rPr>
+          <w:rFonts w:ascii="Arial" w:hAnsi="Arial" w:cs="Arial"/>
+        </w:rPr>
+        <w:t>S’il est Membre, il peut la quitter à tout moment.</w:t>
+      </w:r>
+    </w:p>
+    <w:p>
+      <w:pPr>
+        <w:pStyle w:val="Paragraphedeliste"/>
+        <w:numPr>
+          <w:ilvl w:val="2"/>
+          <w:numId w:val="6"/>
+        </w:numPr>
+        <w:rPr>
+          <w:rFonts w:ascii="Arial" w:hAnsi="Arial" w:cs="Arial"/>
+          <w:b/>
+        </w:rPr>
+      </w:pPr>
+      <w:r>
+        <w:rPr>
+          <w:rFonts w:ascii="Arial" w:hAnsi="Arial" w:cs="Arial"/>
+        </w:rPr>
+        <w:lastRenderedPageBreak/>
+        <w:t xml:space="preserve">S’il est créateur de la guilde, il peut la </w:t>
+      </w:r>
+      <w:r>
+        <w:rPr>
+          <w:rFonts w:ascii="Arial" w:hAnsi="Arial" w:cs="Arial"/>
+          <w:i/>
+        </w:rPr>
+        <w:t>Détruire</w:t>
+      </w:r>
+      <w:r>
+        <w:rPr>
+          <w:rFonts w:ascii="Arial" w:hAnsi="Arial" w:cs="Arial"/>
+        </w:rPr>
+        <w:t xml:space="preserve"> à condition que cette dernière soit exempte de membres (sauf son créateur).</w:t>
+      </w:r>
+    </w:p>
+    <w:p>
+      <w:pPr>
+        <w:pStyle w:val="Paragraphedeliste"/>
+        <w:numPr>
+          <w:ilvl w:val="2"/>
+          <w:numId w:val="6"/>
+        </w:numPr>
+        <w:rPr>
+          <w:rFonts w:ascii="Arial" w:hAnsi="Arial" w:cs="Arial"/>
+          <w:b/>
+        </w:rPr>
+      </w:pPr>
+      <w:r>
+        <w:rPr>
+          <w:rFonts w:ascii="Arial" w:hAnsi="Arial" w:cs="Arial"/>
+        </w:rPr>
+        <w:t xml:space="preserve">Le créateur de la guilde peut transférer la propriété de sa guilde à un autre </w:t>
+      </w:r>
+      <w:r>
+        <w:rPr>
+          <w:rFonts w:ascii="Arial" w:hAnsi="Arial" w:cs="Arial"/>
+          <w:i/>
+        </w:rPr>
+        <w:t>administrateur</w:t>
+      </w:r>
+      <w:r>
+        <w:rPr>
+          <w:rFonts w:ascii="Arial" w:hAnsi="Arial" w:cs="Arial"/>
+        </w:rPr>
+        <w:t>.</w:t>
+      </w:r>
+      <w:r>
+        <w:rPr>
+          <w:rFonts w:ascii="Arial" w:hAnsi="Arial" w:cs="Arial"/>
+          <w:i/>
+        </w:rPr>
+        <w:t xml:space="preserve"> </w:t>
+      </w:r>
+      <w:r>
+        <w:rPr>
+          <w:rFonts w:ascii="Arial" w:hAnsi="Arial" w:cs="Arial"/>
+        </w:rPr>
+        <w:t>Ce dernier devra payer</w:t>
+      </w:r>
+      <w:r>
+        <w:rPr>
+          <w:rFonts w:ascii="Arial" w:hAnsi="Arial" w:cs="Arial"/>
+        </w:rPr>
+        <w:t xml:space="preserve"> la moitié* de </w:t>
+      </w:r>
+      <w:r>
+        <w:rPr>
+          <w:rFonts w:ascii="Arial" w:hAnsi="Arial" w:cs="Arial"/>
+        </w:rPr>
+        <w:t>la somme requise pour la créer pour en devenir le nouveau « Créateur ». L’ancien créateur devient un simple membre de la guilde, l</w:t>
+      </w:r>
+      <w:r>
+        <w:rPr>
+          <w:rFonts w:ascii="Arial" w:hAnsi="Arial" w:cs="Arial"/>
+        </w:rPr>
+        <w:t>ui permettant de quitter normalement.</w:t>
+      </w:r>
+    </w:p>
+    <w:p>
+      <w:pPr>
+        <w:pStyle w:val="Paragraphedeliste"/>
+        <w:numPr>
+          <w:ilvl w:val="0"/>
+          <w:numId w:val="6"/>
+        </w:numPr>
+        <w:rPr>
+          <w:rFonts w:ascii="Arial" w:hAnsi="Arial" w:cs="Arial"/>
+          <w:b/>
+          <w:sz w:val="22"/>
+        </w:rPr>
+      </w:pPr>
+      <w:r>
+        <w:rPr>
+          <w:rFonts w:ascii="Arial" w:hAnsi="Arial" w:cs="Arial"/>
+          <w:b/>
+          <w:sz w:val="22"/>
+        </w:rPr>
+        <w:t>Le joueur peut combattre des monstres situés sur la même case que lui.</w:t>
+      </w:r>
+    </w:p>
+    <w:p>
+      <w:pPr>
+        <w:pStyle w:val="Paragraphedeliste"/>
+        <w:numPr>
+          <w:ilvl w:val="1"/>
+          <w:numId w:val="6"/>
+        </w:numPr>
+        <w:rPr>
+          <w:rFonts w:ascii="Arial" w:hAnsi="Arial" w:cs="Arial"/>
+          <w:b/>
+        </w:rPr>
+      </w:pPr>
+      <w:r>
+        <w:rPr>
+          <w:rFonts w:ascii="Arial" w:hAnsi="Arial" w:cs="Arial"/>
+        </w:rPr>
+        <w:t>Cliquer sur un mon</w:t>
+      </w:r>
+      <w:r>
+        <w:rPr>
+          <w:rFonts w:ascii="Arial" w:hAnsi="Arial" w:cs="Arial"/>
+        </w:rPr>
+        <w:t>stre lui inflige des dégâts</w:t>
+      </w:r>
+      <w:r>
+        <w:rPr>
+          <w:rFonts w:ascii="Arial" w:hAnsi="Arial" w:cs="Arial"/>
+        </w:rPr>
+        <w:t>, au coût de 2 points d’Énergie</w:t>
+      </w:r>
+      <w:r>
+        <w:rPr>
+          <w:rFonts w:ascii="Arial" w:hAnsi="Arial" w:cs="Arial"/>
+        </w:rPr>
+        <w:t xml:space="preserve">. </w:t>
+      </w:r>
+      <w:r>
+        <w:rPr>
+          <w:rFonts w:ascii="Arial" w:hAnsi="Arial" w:cs="Arial"/>
+        </w:rPr>
+        <w:t>D</w:t>
+      </w:r>
+      <w:r>
+        <w:rPr>
+          <w:rFonts w:ascii="Arial" w:hAnsi="Arial" w:cs="Arial"/>
+        </w:rPr>
+        <w:t>ifférents boutons pour les actions de combats et habiletés du joueur</w:t>
+      </w:r>
+      <w:r>
+        <w:rPr>
+          <w:rFonts w:ascii="Arial" w:hAnsi="Arial" w:cs="Arial"/>
+        </w:rPr>
+        <w:t xml:space="preserve"> seront aussi disponibles</w:t>
+      </w:r>
+      <w:r>
+        <w:rPr>
+          <w:rFonts w:ascii="Arial" w:hAnsi="Arial" w:cs="Arial"/>
+        </w:rPr>
+        <w:t>.</w:t>
+      </w:r>
+    </w:p>
+    <w:p>
+      <w:pPr>
+        <w:pStyle w:val="Paragraphedeliste"/>
+        <w:numPr>
+          <w:ilvl w:val="2"/>
+          <w:numId w:val="6"/>
+        </w:numPr>
+        <w:rPr>
+          <w:rFonts w:ascii="Arial" w:hAnsi="Arial" w:cs="Arial"/>
+          <w:b/>
+        </w:rPr>
+      </w:pPr>
+      <w:r>
+        <w:rPr>
+          <w:rFonts w:ascii="Arial" w:hAnsi="Arial" w:cs="Arial"/>
+        </w:rPr>
+        <w:t>Ces dernières peuvent demander plus d’Énergie et/ou des points de Mana en plus (</w:t>
+      </w:r>
+      <w:r>
+        <w:rPr>
+          <w:rFonts w:ascii="Arial" w:hAnsi="Arial" w:cs="Arial"/>
+          <w:i/>
+        </w:rPr>
+        <w:t>voir point 7)</w:t>
+      </w:r>
+      <w:r>
+        <w:rPr>
+          <w:rFonts w:ascii="Arial" w:hAnsi="Arial" w:cs="Arial"/>
+        </w:rPr>
+        <w:t>.</w:t>
+      </w:r>
+    </w:p>
+    <w:p>
+      <w:pPr>
+        <w:pStyle w:val="Paragraphedeliste"/>
+        <w:numPr>
+          <w:ilvl w:val="1"/>
+          <w:numId w:val="6"/>
+        </w:numPr>
+        <w:rPr>
+          <w:rFonts w:ascii="Arial" w:hAnsi="Arial" w:cs="Arial"/>
+          <w:b/>
+        </w:rPr>
+      </w:pPr>
+      <w:r>
+        <w:rPr>
+          <w:rFonts w:ascii="Arial" w:hAnsi="Arial" w:cs="Arial"/>
+        </w:rPr>
+        <w:t>Lorsque le monstre subit des dégâts, s’il est toujours en vie, il effectuera une contre-attaque, causant des dégâts au joueur.</w:t>
+      </w:r>
+      <w:r>
+        <w:rPr>
+          <w:rFonts w:ascii="Arial" w:hAnsi="Arial" w:cs="Arial"/>
+        </w:rPr>
+        <w:t xml:space="preserve"> Ces dégâts subis dépendront de la Force et la Dextérité du monstre, ainsi que </w:t>
+      </w:r>
+      <w:r>
+        <w:rPr>
+          <w:rFonts w:ascii="Arial" w:hAnsi="Arial" w:cs="Arial"/>
+        </w:rPr>
+        <w:t>de la Dextérité,</w:t>
+      </w:r>
+      <w:r>
+        <w:rPr>
+          <w:rFonts w:ascii="Arial" w:hAnsi="Arial" w:cs="Arial"/>
+        </w:rPr>
+        <w:t xml:space="preserve"> la Vitalité et les </w:t>
+      </w:r>
+      <w:r>
+        <w:rPr>
+          <w:rFonts w:ascii="Arial" w:hAnsi="Arial" w:cs="Arial"/>
+        </w:rPr>
+        <w:t>É</w:t>
+      </w:r>
+      <w:r>
+        <w:rPr>
+          <w:rFonts w:ascii="Arial" w:hAnsi="Arial" w:cs="Arial"/>
+        </w:rPr>
+        <w:t>quipements</w:t>
+      </w:r>
+      <w:r>
+        <w:rPr>
+          <w:rFonts w:ascii="Arial" w:hAnsi="Arial" w:cs="Arial"/>
+        </w:rPr>
+        <w:t xml:space="preserve"> du joueur</w:t>
+      </w:r>
+      <w:r>
+        <w:rPr>
+          <w:rFonts w:ascii="Arial" w:hAnsi="Arial" w:cs="Arial"/>
+        </w:rPr>
+        <w:t>.</w:t>
+      </w:r>
+    </w:p>
+    <w:p>
+      <w:pPr>
+        <w:pStyle w:val="Paragraphedeliste"/>
+        <w:numPr>
+          <w:ilvl w:val="2"/>
+          <w:numId w:val="6"/>
+        </w:numPr>
+        <w:rPr>
+          <w:rFonts w:ascii="Arial" w:hAnsi="Arial" w:cs="Arial"/>
+          <w:b/>
+        </w:rPr>
+      </w:pPr>
+      <w:r>
+        <w:rPr>
+          <w:rFonts w:ascii="Arial" w:hAnsi="Arial" w:cs="Arial"/>
+        </w:rPr>
+        <w:t>Si les points de vie du joueur se retrouvent à zéro ou moins, ce dernier est mort (</w:t>
+      </w:r>
+      <w:r>
+        <w:rPr>
+          <w:rFonts w:ascii="Arial" w:hAnsi="Arial" w:cs="Arial"/>
+          <w:i/>
+        </w:rPr>
+        <w:t>voir point 7</w:t>
+      </w:r>
+      <w:r>
+        <w:rPr>
+          <w:rFonts w:ascii="Arial" w:hAnsi="Arial" w:cs="Arial"/>
+        </w:rPr>
+        <w:t>).</w:t>
+      </w:r>
+    </w:p>
+    <w:p>
+      <w:pPr>
+        <w:pStyle w:val="Paragraphedeliste"/>
+        <w:numPr>
+          <w:ilvl w:val="2"/>
+          <w:numId w:val="6"/>
+        </w:numPr>
+        <w:rPr>
+          <w:rFonts w:ascii="Arial" w:hAnsi="Arial" w:cs="Arial"/>
+          <w:b/>
+        </w:rPr>
+      </w:pPr>
+      <w:r>
+        <w:rPr>
+          <w:rFonts w:ascii="Arial" w:hAnsi="Arial" w:cs="Arial"/>
+        </w:rPr>
+        <w:t>Si le monstre se retrouve à manquer de points de vie, il meurt. Le joueur gagne ensuite des points d’</w:t>
+      </w:r>
+      <w:r>
+        <w:rPr>
+          <w:rFonts w:ascii="Arial" w:hAnsi="Arial" w:cs="Arial"/>
+        </w:rPr>
+        <w:t>expérience</w:t>
+      </w:r>
+      <w:r>
+        <w:rPr>
+          <w:rFonts w:ascii="Arial" w:hAnsi="Arial" w:cs="Arial"/>
+        </w:rPr>
+        <w:t xml:space="preserve"> et un montant de</w:t>
+      </w:r>
+      <w:r>
+        <w:rPr>
+          <w:rFonts w:ascii="Arial" w:hAnsi="Arial" w:cs="Arial"/>
+        </w:rPr>
+        <w:t xml:space="preserve"> pièces d’or</w:t>
+      </w:r>
+      <w:r>
+        <w:rPr>
+          <w:rFonts w:ascii="Arial" w:hAnsi="Arial" w:cs="Arial"/>
+        </w:rPr>
+        <w:t xml:space="preserve"> proportionnels à la difficulté (ou niveau) du monstre. </w:t>
+      </w:r>
+      <w:r>
+        <w:rPr>
+          <w:rFonts w:ascii="Arial" w:hAnsi="Arial" w:cs="Arial"/>
+        </w:rPr>
+        <w:t>Des objets peuvent apparaître dans une « boite »</w:t>
+      </w:r>
+      <w:r>
+        <w:rPr>
+          <w:rFonts w:ascii="Arial" w:hAnsi="Arial" w:cs="Arial"/>
+        </w:rPr>
+        <w:t xml:space="preserve"> dans la case, seulement visible par le joueur/groupe vainqueur du combat.</w:t>
+      </w:r>
+    </w:p>
+    <w:p>
+      <w:pPr>
+        <w:pStyle w:val="Paragraphedeliste"/>
+        <w:numPr>
+          <w:ilvl w:val="3"/>
+          <w:numId w:val="6"/>
+        </w:numPr>
+        <w:rPr>
+          <w:rFonts w:ascii="Arial" w:hAnsi="Arial" w:cs="Arial"/>
+          <w:b/>
+        </w:rPr>
+      </w:pPr>
+      <w:r>
+        <w:rPr>
+          <w:rFonts w:ascii="Arial" w:hAnsi="Arial" w:cs="Arial"/>
+        </w:rPr>
+        <w:t xml:space="preserve"> Lors d’un déplacement, cette boite disparaît pour toujours.</w:t>
+      </w:r>
+    </w:p>
+    <w:p>
+      <w:pPr>
+        <w:pStyle w:val="Paragraphedeliste"/>
+        <w:numPr>
+          <w:ilvl w:val="0"/>
+          <w:numId w:val="6"/>
+        </w:numPr>
+        <w:rPr>
+          <w:rFonts w:ascii="Arial" w:hAnsi="Arial" w:cs="Arial"/>
+          <w:b/>
+        </w:rPr>
+      </w:pPr>
+      <w:r>
+        <w:rPr>
+          <w:rFonts w:ascii="Arial" w:hAnsi="Arial" w:cs="Arial"/>
+          <w:b/>
+        </w:rPr>
+        <w:t>Si d’autres joueurs se retrouvent sur la même c</w:t>
+      </w:r>
+      <w:r>
+        <w:rPr>
+          <w:rFonts w:ascii="Arial" w:hAnsi="Arial" w:cs="Arial"/>
+          <w:b/>
+        </w:rPr>
+        <w:t>ase que lui, le joueur peut leur donner une bonne grosse baffe</w:t>
+      </w:r>
+      <w:r>
+        <w:rPr>
+          <w:rFonts w:ascii="Arial" w:hAnsi="Arial" w:cs="Arial"/>
+          <w:b/>
+        </w:rPr>
+        <w:t>.</w:t>
+      </w:r>
+    </w:p>
+    <w:p>
+      <w:pPr>
+        <w:pStyle w:val="Paragraphedeliste"/>
+        <w:numPr>
+          <w:ilvl w:val="1"/>
+          <w:numId w:val="6"/>
+        </w:numPr>
+        <w:rPr>
+          <w:rFonts w:ascii="Arial" w:hAnsi="Arial" w:cs="Arial"/>
+          <w:b/>
+        </w:rPr>
+      </w:pPr>
+      <w:r>
+        <w:rPr>
+          <w:rFonts w:ascii="Arial" w:hAnsi="Arial" w:cs="Arial"/>
+        </w:rPr>
+        <w:t>L</w:t>
+      </w:r>
+      <w:r>
+        <w:rPr>
+          <w:rFonts w:ascii="Arial" w:hAnsi="Arial" w:cs="Arial"/>
+        </w:rPr>
+        <w:t xml:space="preserve">orsque le joueur clique sur un autre joueur présent sur sa case, il lui donne un coup. Le nombre de coups pouvant être « distribué » </w:t>
+      </w:r>
+      <w:r>
+        <w:rPr>
+          <w:rFonts w:ascii="Arial" w:hAnsi="Arial" w:cs="Arial"/>
+        </w:rPr>
+        <w:t>à chaque joueur est limité à 3 par jour</w:t>
+      </w:r>
+      <w:r>
+        <w:rPr>
+          <w:rFonts w:ascii="Arial" w:hAnsi="Arial" w:cs="Arial"/>
+        </w:rPr>
+        <w:t>.</w:t>
+      </w:r>
+      <w:r>
+        <w:rPr>
+          <w:rFonts w:ascii="Arial" w:hAnsi="Arial" w:cs="Arial"/>
+        </w:rPr>
+        <w:t xml:space="preserve"> Les dégâts sont reçus par le joueur en temps réel, </w:t>
+      </w:r>
+      <w:r>
+        <w:rPr>
+          <w:rFonts w:ascii="Arial" w:hAnsi="Arial" w:cs="Arial"/>
+        </w:rPr>
+        <w:t>selon des règles semblables à celles d’un</w:t>
+      </w:r>
+      <w:r>
+        <w:rPr>
+          <w:rFonts w:ascii="Arial" w:hAnsi="Arial" w:cs="Arial"/>
+        </w:rPr>
+        <w:t xml:space="preserve"> combat avec un monstre, </w:t>
+      </w:r>
+      <w:r>
+        <w:rPr>
+          <w:rFonts w:ascii="Arial" w:hAnsi="Arial" w:cs="Arial"/>
+        </w:rPr>
+        <w:t>et la Mort peut survenir</w:t>
+      </w:r>
+      <w:r>
+        <w:rPr>
+          <w:rFonts w:ascii="Arial" w:hAnsi="Arial" w:cs="Arial"/>
+          <w:i/>
+        </w:rPr>
+        <w:t xml:space="preserve"> (voir point 7)</w:t>
+      </w:r>
+      <w:r>
+        <w:rPr>
+          <w:rFonts w:ascii="Arial" w:hAnsi="Arial" w:cs="Arial"/>
+          <w:i/>
+        </w:rPr>
+        <w:t>.</w:t>
+      </w:r>
+      <w:r>
+        <w:rPr>
+          <w:rFonts w:ascii="Arial" w:hAnsi="Arial" w:cs="Arial"/>
+          <w:i/>
+        </w:rPr>
+        <w:t xml:space="preserve"> </w:t>
+      </w:r>
+      <w:r>
+        <w:rPr>
+          <w:rFonts w:ascii="Arial" w:hAnsi="Arial" w:cs="Arial"/>
+        </w:rPr>
+        <w:t>Lorsqu’un joueur subit des dégâts par un autre, il reçoit une notification qui l’</w:t>
+      </w:r>
+      <w:r>
+        <w:rPr>
+          <w:rFonts w:ascii="Arial" w:hAnsi="Arial" w:cs="Arial"/>
+        </w:rPr>
+        <w:t>averti</w:t>
+      </w:r>
+      <w:r>
+        <w:rPr>
+          <w:rFonts w:ascii="Arial" w:hAnsi="Arial" w:cs="Arial"/>
+        </w:rPr>
+        <w:t xml:space="preserve">, avec le nom de l’agresseur. </w:t>
+      </w:r>
+      <w:r>
+        <w:rPr>
+          <w:rFonts w:ascii="Arial" w:hAnsi="Arial" w:cs="Arial"/>
+        </w:rPr>
+        <w:t>À la fin d’un affrontement</w:t>
+      </w:r>
+      <w:r>
+        <w:rPr>
+          <w:rFonts w:ascii="Arial" w:hAnsi="Arial" w:cs="Arial"/>
+        </w:rPr>
+        <w:t>, le vainqueur reçois une partie des pièces d’or portées par le vaincu.</w:t>
+      </w:r>
+    </w:p>
+    <w:p>
+      <w:pPr>
+        <w:pStyle w:val="Paragraphedeliste"/>
+        <w:numPr>
+          <w:ilvl w:val="0"/>
+          <w:numId w:val="6"/>
+        </w:numPr>
+        <w:rPr>
+          <w:rFonts w:ascii="Arial" w:hAnsi="Arial" w:cs="Arial"/>
+          <w:b/>
+        </w:rPr>
+      </w:pPr>
+      <w:r>
+        <w:rPr>
+          <w:rFonts w:ascii="Arial" w:hAnsi="Arial" w:cs="Arial"/>
+          <w:b/>
+        </w:rPr>
+        <w:t xml:space="preserve">Si le joueur </w:t>
+      </w:r>
+      <w:r>
+        <w:rPr>
+          <w:rFonts w:ascii="Arial" w:hAnsi="Arial" w:cs="Arial"/>
+          <w:b/>
+        </w:rPr>
+        <w:t>se situe sur une case avec une ville/un village, il aura accès à un marchand/un marché</w:t>
+      </w:r>
+      <w:r>
+        <w:rPr>
+          <w:rFonts w:ascii="Arial" w:hAnsi="Arial" w:cs="Arial"/>
+          <w:b/>
+        </w:rPr>
+        <w:t>.</w:t>
+      </w:r>
+    </w:p>
+    <w:p>
+      <w:pPr>
+        <w:pStyle w:val="Paragraphedeliste"/>
+        <w:numPr>
+          <w:ilvl w:val="1"/>
+          <w:numId w:val="6"/>
+        </w:numPr>
+        <w:rPr>
+          <w:rFonts w:ascii="Arial" w:hAnsi="Arial" w:cs="Arial"/>
+          <w:b/>
+        </w:rPr>
+      </w:pPr>
+      <w:r>
+        <w:rPr>
+          <w:rFonts w:ascii="Arial" w:hAnsi="Arial" w:cs="Arial"/>
+        </w:rPr>
+        <w:t>Une liste d’objets à vendre sera visible au joueur tant qu’il reste sur la case. S’il clique sur l’un d’eux</w:t>
+      </w:r>
+    </w:p>
+    <w:p>
+      <w:pPr>
+        <w:pStyle w:val="Paragraphedeliste"/>
+        <w:numPr>
+          <w:ilvl w:val="2"/>
+          <w:numId w:val="6"/>
+        </w:numPr>
+        <w:rPr>
+          <w:rFonts w:ascii="Arial" w:hAnsi="Arial" w:cs="Arial"/>
+          <w:b/>
+        </w:rPr>
+      </w:pPr>
+      <w:r>
+        <w:rPr>
+          <w:rFonts w:ascii="Arial" w:hAnsi="Arial" w:cs="Arial"/>
+        </w:rPr>
+        <w:t>L</w:t>
+      </w:r>
+      <w:r>
+        <w:rPr>
+          <w:rFonts w:ascii="Arial" w:hAnsi="Arial" w:cs="Arial"/>
+        </w:rPr>
+        <w:t>es objets dans la liste apparaissent avec des icônes simples et leur nom et prix. Placer le curseur sur l’un d’eux affiche une boîte d’informations sur l’objet. Cliqu</w:t>
+      </w:r>
+      <w:r>
+        <w:rPr>
+          <w:rFonts w:ascii="Arial" w:hAnsi="Arial" w:cs="Arial"/>
+        </w:rPr>
+        <w:t>er dessus permets au joueur d</w:t>
+      </w:r>
+      <w:r>
+        <w:rPr>
+          <w:rFonts w:ascii="Arial" w:hAnsi="Arial" w:cs="Arial"/>
+        </w:rPr>
+        <w:t>’acheter</w:t>
+      </w:r>
+      <w:r>
+        <w:rPr>
+          <w:rFonts w:ascii="Arial" w:hAnsi="Arial" w:cs="Arial"/>
+        </w:rPr>
+        <w:t xml:space="preserve"> un exemplaire de cet objet</w:t>
+      </w:r>
+      <w:r>
+        <w:rPr>
+          <w:rFonts w:ascii="Arial" w:hAnsi="Arial" w:cs="Arial"/>
+        </w:rPr>
+        <w:t>.</w:t>
+      </w:r>
+      <w:r>
+        <w:rPr>
+          <w:rFonts w:ascii="Arial" w:hAnsi="Arial" w:cs="Arial"/>
+        </w:rPr>
+        <w:t xml:space="preserve"> La </w:t>
+      </w:r>
+      <w:r>
+        <w:rPr>
+          <w:rFonts w:ascii="Arial" w:hAnsi="Arial" w:cs="Arial"/>
+        </w:rPr>
+        <w:lastRenderedPageBreak/>
+        <w:t>plupart du temps le joueur peux cliquer à répétition sur l’objet pour en acheter une plus grande quantité.</w:t>
+      </w:r>
+    </w:p>
+    <w:p>
+      <w:pPr>
+        <w:pStyle w:val="Paragraphedeliste"/>
+        <w:numPr>
+          <w:ilvl w:val="1"/>
+          <w:numId w:val="6"/>
+        </w:numPr>
+        <w:rPr>
+          <w:rFonts w:ascii="Arial" w:hAnsi="Arial" w:cs="Arial"/>
+          <w:b/>
+        </w:rPr>
+      </w:pPr>
+      <w:r>
+        <w:rPr>
+          <w:rFonts w:ascii="Arial" w:hAnsi="Arial" w:cs="Arial"/>
+        </w:rPr>
+        <w:t>Un bouton permets au joueur d’ouvrir son inventaire pour en vendre son contenu (ou une partie). Cliquer sur un des objets dans l’</w:t>
+      </w:r>
+      <w:r>
+        <w:rPr>
+          <w:rFonts w:ascii="Arial" w:hAnsi="Arial" w:cs="Arial"/>
+        </w:rPr>
+        <w:t>inventaire effectue la vente : l’objet est vendu et quitte l’inventaire du joueur tandis que ce dernier reçoit une somme d’or inférieure au prix d’achat</w:t>
+      </w:r>
+      <w:r>
+        <w:rPr>
+          <w:rFonts w:ascii="Arial" w:hAnsi="Arial" w:cs="Arial"/>
+        </w:rPr>
+        <w:t>, sauf si l’objet viens tout juste d’être acheté, auquel cas la transaction est annulée.</w:t>
+      </w:r>
+    </w:p>
+    <w:p>
+      <w:pPr>
+        <w:pStyle w:val="Paragraphedeliste"/>
+        <w:numPr>
+          <w:ilvl w:val="2"/>
+          <w:numId w:val="6"/>
+        </w:numPr>
+        <w:rPr>
+          <w:rFonts w:ascii="Arial" w:hAnsi="Arial" w:cs="Arial"/>
+          <w:b/>
+        </w:rPr>
+      </w:pPr>
+      <w:r>
+        <w:rPr>
+          <w:rFonts w:ascii="Arial" w:hAnsi="Arial" w:cs="Arial"/>
+        </w:rPr>
+        <w:t>Une boîte de rachat est disponible pour le joueur si jamais il désire annuler la vente de l’un de ses objets. Cependant, cette opération n’est possible que si le joueur ne s’est pas déplacé : une fois qu’il quitte la boutique après avoir vendu un objet, cet objet ne pourra plus être récupéré.</w:t>
+      </w:r>
+    </w:p>
+    <w:p>
+      <w:pPr>
+        <w:pStyle w:val="Paragraphedeliste"/>
+        <w:numPr>
+          <w:ilvl w:val="2"/>
+          <w:numId w:val="6"/>
+        </w:numPr>
+        <w:rPr>
+          <w:rFonts w:ascii="Arial" w:hAnsi="Arial" w:cs="Arial"/>
+          <w:b/>
+        </w:rPr>
+      </w:pPr>
+      <w:r>
+        <w:rPr>
+          <w:rFonts w:ascii="Arial" w:hAnsi="Arial" w:cs="Arial"/>
+        </w:rPr>
+        <w:t xml:space="preserve">Les objets </w:t>
+      </w:r>
+      <w:r>
+        <w:rPr>
+          <w:rFonts w:ascii="Arial" w:hAnsi="Arial" w:cs="Arial"/>
+        </w:rPr>
+        <w:t>spéciaux/</w:t>
+      </w:r>
+      <w:r>
+        <w:rPr>
+          <w:rFonts w:ascii="Arial" w:hAnsi="Arial" w:cs="Arial"/>
+        </w:rPr>
+        <w:t>de quête ne peuvent PAS être vendus.</w:t>
+      </w:r>
+    </w:p>
+    <w:p>
+      <w:pPr>
+        <w:pStyle w:val="Paragraphedeliste"/>
+        <w:numPr>
+          <w:ilvl w:val="0"/>
+          <w:numId w:val="6"/>
+        </w:numPr>
+        <w:rPr>
+          <w:rFonts w:ascii="Arial" w:hAnsi="Arial" w:cs="Arial"/>
+          <w:b/>
+        </w:rPr>
+      </w:pPr>
+      <w:r>
+        <w:rPr>
+          <w:rFonts w:ascii="Arial" w:hAnsi="Arial" w:cs="Arial"/>
+          <w:b/>
+        </w:rPr>
+        <w:t>Le joueur peut accéder en tout temps à son inventaire, qui représente ses possessions.</w:t>
+      </w:r>
+    </w:p>
+    <w:p>
+      <w:pPr>
+        <w:pStyle w:val="Paragraphedeliste"/>
+        <w:numPr>
+          <w:ilvl w:val="1"/>
+          <w:numId w:val="6"/>
+        </w:numPr>
+        <w:rPr>
+          <w:rFonts w:ascii="Arial" w:hAnsi="Arial" w:cs="Arial"/>
+          <w:b/>
+        </w:rPr>
+      </w:pPr>
+      <w:r>
+        <w:rPr>
+          <w:rFonts w:ascii="Arial" w:hAnsi="Arial" w:cs="Arial"/>
+        </w:rPr>
+        <w:t>L</w:t>
+      </w:r>
+      <w:r>
+        <w:rPr>
+          <w:rFonts w:ascii="Arial" w:hAnsi="Arial" w:cs="Arial"/>
+        </w:rPr>
+        <w:t>’inventaire de base d’un joueur possède 10 emplacements. Un emplacement d’inventaire peut contenir plusieurs objets du même type, et ce jusqu’à une certaine limite définie par l’objet (exemple : on peut garder 8 potions de vie ordinaire dans un même emplacement, mais la 9</w:t>
+      </w:r>
+      <w:r>
+        <w:rPr>
+          <w:rFonts w:ascii="Arial" w:hAnsi="Arial" w:cs="Arial"/>
+          <w:vertAlign w:val="superscript"/>
+        </w:rPr>
+        <w:t>ième</w:t>
+      </w:r>
+      <w:r>
+        <w:rPr>
+          <w:rFonts w:ascii="Arial" w:hAnsi="Arial" w:cs="Arial"/>
+        </w:rPr>
+        <w:t xml:space="preserve"> et les suivantes en prendront un autre). </w:t>
+      </w:r>
+      <w:r>
+        <w:rPr>
+          <w:rFonts w:ascii="Arial" w:hAnsi="Arial" w:cs="Arial"/>
+        </w:rPr>
+        <w:t>Avoir un sac à dos équipé donne au joueur un certain nombre d’emplacement supplémentaires, selon la qualité du sac (généralement 4, 6, 10, etc.)</w:t>
+      </w:r>
+      <w:r>
+        <w:rPr>
+          <w:rFonts w:ascii="Arial" w:hAnsi="Arial" w:cs="Arial"/>
+        </w:rPr>
+        <w:t>.</w:t>
+      </w:r>
+      <w:r>
+        <w:rPr>
+          <w:rFonts w:ascii="Arial" w:hAnsi="Arial" w:cs="Arial"/>
+        </w:rPr>
+        <w:t xml:space="preserve"> Un sac à dos doit être vide si le joueur désire l’enlever de son dos pour le placer dans son inventaire.</w:t>
+      </w:r>
+    </w:p>
+    <w:p>
+      <w:pPr>
+        <w:pStyle w:val="Paragraphedeliste"/>
+        <w:numPr>
+          <w:ilvl w:val="1"/>
+          <w:numId w:val="6"/>
+        </w:numPr>
+        <w:rPr>
+          <w:rFonts w:ascii="Arial" w:hAnsi="Arial" w:cs="Arial"/>
+          <w:b/>
+        </w:rPr>
+      </w:pPr>
+      <w:r>
+        <w:rPr>
+          <w:rFonts w:ascii="Arial" w:hAnsi="Arial" w:cs="Arial"/>
+        </w:rPr>
+        <w:t>Le joueur possède aussi des emplacements uniques pour son corps (tête, cou, doigt, torse, bottes, etc.) qui lui servent pour les Équipements. Il peut placer un équipement de son inventaire sur l’emplacement approprié (chapeau sur la tête, etc.) à tout moment</w:t>
+      </w:r>
+      <w:r>
+        <w:rPr>
+          <w:rFonts w:ascii="Arial" w:hAnsi="Arial" w:cs="Arial"/>
+        </w:rPr>
+        <w:t>.</w:t>
+      </w:r>
+    </w:p>
+    <w:p>
+      <w:pPr>
+        <w:pStyle w:val="Paragraphedeliste"/>
+        <w:numPr>
+          <w:ilvl w:val="2"/>
+          <w:numId w:val="6"/>
+        </w:numPr>
+        <w:rPr>
+          <w:rFonts w:ascii="Arial" w:hAnsi="Arial" w:cs="Arial"/>
+          <w:b/>
+        </w:rPr>
+      </w:pPr>
+      <w:r>
+        <w:rPr>
+          <w:rFonts w:ascii="Arial" w:hAnsi="Arial" w:cs="Arial"/>
+        </w:rPr>
+        <w:t xml:space="preserve">Par contre, si le joueur modifie son équipement en laissant des monstres blessés ET vivants, ces derniers reviendront </w:t>
+      </w:r>
+      <w:r>
+        <w:rPr>
+          <w:rFonts w:ascii="Arial" w:hAnsi="Arial" w:cs="Arial"/>
+        </w:rPr>
+        <w:t>avec leur santé complètement restaurée</w:t>
+      </w:r>
+      <w:r>
+        <w:rPr>
+          <w:rFonts w:ascii="Arial" w:hAnsi="Arial" w:cs="Arial"/>
+        </w:rPr>
+        <w:t>.</w:t>
+      </w:r>
+      <w:r>
+        <w:rPr>
+          <w:rFonts w:ascii="Arial" w:hAnsi="Arial" w:cs="Arial"/>
+        </w:rPr>
+        <w:t xml:space="preserve"> L</w:t>
+      </w:r>
+      <w:r>
+        <w:rPr>
+          <w:rFonts w:ascii="Arial" w:hAnsi="Arial" w:cs="Arial"/>
+        </w:rPr>
+        <w:t>es monstres tués resteront</w:t>
+      </w:r>
+      <w:r>
+        <w:rPr>
+          <w:rFonts w:ascii="Arial" w:hAnsi="Arial" w:cs="Arial"/>
+        </w:rPr>
+        <w:t xml:space="preserve"> morts.</w:t>
+      </w:r>
+    </w:p>
+    <w:p>
+      <w:pPr>
+        <w:pStyle w:val="Paragraphedeliste"/>
+        <w:numPr>
+          <w:ilvl w:val="2"/>
+          <w:numId w:val="6"/>
+        </w:numPr>
+        <w:rPr>
+          <w:rFonts w:ascii="Arial" w:hAnsi="Arial" w:cs="Arial"/>
+          <w:b/>
+        </w:rPr>
+      </w:pPr>
+      <w:r>
+        <w:rPr>
+          <w:rFonts w:ascii="Arial" w:hAnsi="Arial" w:cs="Arial"/>
+        </w:rPr>
+        <w:t>Si le joueur désire équiper un équipement alors qu’il en porte déjà un de ce type, ces équipements sont échangés (par exemple, un joueur veux changer son chapeau pour un casque : le chapeau va dans l’inventaire du joueur à la place du casque, et ce, sans avoir besoin d’emplacement libre préalable).</w:t>
+      </w:r>
+      <w:r>
+        <w:rPr>
+          <w:rFonts w:ascii="Arial" w:hAnsi="Arial" w:cs="Arial"/>
+        </w:rPr>
+        <w:t xml:space="preserve"> Seule exception : les sacs à dos (</w:t>
+      </w:r>
+      <w:r>
+        <w:rPr>
+          <w:rFonts w:ascii="Arial" w:hAnsi="Arial" w:cs="Arial"/>
+          <w:i/>
+        </w:rPr>
+        <w:t>voir point 6.a</w:t>
+      </w:r>
+      <w:r>
+        <w:rPr>
+          <w:rFonts w:ascii="Arial" w:hAnsi="Arial" w:cs="Arial"/>
+        </w:rPr>
+        <w:t>).</w:t>
+      </w:r>
+    </w:p>
+    <w:p>
+      <w:pPr>
+        <w:pStyle w:val="Paragraphedeliste"/>
+        <w:numPr>
+          <w:ilvl w:val="2"/>
+          <w:numId w:val="6"/>
+        </w:numPr>
+        <w:rPr>
+          <w:rFonts w:ascii="Arial" w:hAnsi="Arial" w:cs="Arial"/>
+          <w:b/>
+        </w:rPr>
+      </w:pPr>
+      <w:r>
+        <w:rPr>
+          <w:rFonts w:ascii="Arial" w:hAnsi="Arial" w:cs="Arial"/>
+        </w:rPr>
+        <w:t>L</w:t>
+      </w:r>
+      <w:r>
+        <w:rPr>
+          <w:rFonts w:ascii="Arial" w:hAnsi="Arial" w:cs="Arial"/>
+        </w:rPr>
+        <w:t>es effets d’objets ou d’Équipements sont des changements temporaires, et n’affectent PAS les totaux de départ des statistiques.</w:t>
+      </w:r>
+    </w:p>
+    <w:p>
+      <w:pPr>
+        <w:pStyle w:val="Paragraphedeliste"/>
+        <w:numPr>
+          <w:ilvl w:val="1"/>
+          <w:numId w:val="6"/>
+        </w:numPr>
+        <w:rPr>
+          <w:rFonts w:ascii="Arial" w:hAnsi="Arial" w:cs="Arial"/>
+          <w:b/>
+        </w:rPr>
+      </w:pPr>
+      <w:r>
+        <w:rPr>
+          <w:rFonts w:ascii="Arial" w:hAnsi="Arial" w:cs="Arial"/>
+        </w:rPr>
+        <w:t>Les objets non-Équipements peuvent être des objets Consommables (potions, repas, flèches, parchemins, etc.).</w:t>
+      </w:r>
+      <w:r>
+        <w:rPr>
+          <w:rFonts w:ascii="Arial" w:hAnsi="Arial" w:cs="Arial"/>
+        </w:rPr>
+        <w:t xml:space="preserve"> La plupart peuvent être utilisés en combat. Le joueur peut cliquer </w:t>
+      </w:r>
+      <w:r>
+        <w:rPr>
+          <w:rFonts w:ascii="Arial" w:hAnsi="Arial" w:cs="Arial"/>
+        </w:rPr>
+        <w:lastRenderedPageBreak/>
+        <w:t xml:space="preserve">dessus et voir un petit menu contextuel avec une option pour </w:t>
+      </w:r>
+      <w:r>
+        <w:rPr>
+          <w:rFonts w:ascii="Arial" w:hAnsi="Arial" w:cs="Arial"/>
+          <w:i/>
+        </w:rPr>
+        <w:t>Utiliser</w:t>
+      </w:r>
+      <w:r>
+        <w:rPr>
+          <w:rFonts w:ascii="Arial" w:hAnsi="Arial" w:cs="Arial"/>
+        </w:rPr>
+        <w:t>. Après cette action, l’objet disparaît (ou diminue de 1 si le joueur en possède plusieurs).</w:t>
+      </w:r>
+    </w:p>
+    <w:p>
+      <w:pPr>
+        <w:pStyle w:val="Paragraphedeliste"/>
+        <w:numPr>
+          <w:ilvl w:val="1"/>
+          <w:numId w:val="6"/>
+        </w:numPr>
+        <w:rPr>
+          <w:rFonts w:ascii="Arial" w:hAnsi="Arial" w:cs="Arial"/>
+          <w:b/>
+        </w:rPr>
+      </w:pPr>
+      <w:r>
+        <w:rPr>
+          <w:rFonts w:ascii="Arial" w:hAnsi="Arial" w:cs="Arial"/>
+        </w:rPr>
+        <w:t>Certains objets obtenables par le joueur sont importants pour le déroulement d’une quête ou d’une mission spéciale. Dans ces cas exceptionnels, ce type d’objet n’apparaît pas dans l’inventaire normal du joueur, mais d</w:t>
+      </w:r>
+      <w:r>
+        <w:rPr>
+          <w:rFonts w:ascii="Arial" w:hAnsi="Arial" w:cs="Arial"/>
+        </w:rPr>
+        <w:t xml:space="preserve">ans un autre inventaire spécial, sans limite maximale. Le joueur a des interactions limitées avec ces objets : il peut rarement les utiliser, et il ne pourra </w:t>
+      </w:r>
+      <w:r>
+        <w:rPr>
+          <w:rFonts w:ascii="Arial" w:hAnsi="Arial" w:cs="Arial"/>
+          <w:i/>
+        </w:rPr>
+        <w:t>jamais</w:t>
+      </w:r>
+      <w:r>
+        <w:rPr>
+          <w:rFonts w:ascii="Arial" w:hAnsi="Arial" w:cs="Arial"/>
+        </w:rPr>
+        <w:t xml:space="preserve"> le</w:t>
+      </w:r>
+      <w:r>
+        <w:rPr>
+          <w:rFonts w:ascii="Arial" w:hAnsi="Arial" w:cs="Arial"/>
+        </w:rPr>
+        <w:t>s</w:t>
+      </w:r>
+      <w:r>
+        <w:rPr>
+          <w:rFonts w:ascii="Arial" w:hAnsi="Arial" w:cs="Arial"/>
+        </w:rPr>
+        <w:t xml:space="preserve"> jeter ou le</w:t>
+      </w:r>
+      <w:r>
+        <w:rPr>
+          <w:rFonts w:ascii="Arial" w:hAnsi="Arial" w:cs="Arial"/>
+        </w:rPr>
+        <w:t>s</w:t>
+      </w:r>
+      <w:r>
+        <w:rPr>
+          <w:rFonts w:ascii="Arial" w:hAnsi="Arial" w:cs="Arial"/>
+        </w:rPr>
+        <w:t xml:space="preserve"> vendre</w:t>
+      </w:r>
+      <w:r>
+        <w:rPr>
+          <w:rFonts w:ascii="Arial" w:hAnsi="Arial" w:cs="Arial"/>
+        </w:rPr>
+        <w:t xml:space="preserve"> (sauf si c’est le but de la mission).</w:t>
+      </w:r>
+      <w:r>
+        <w:rPr>
+          <w:rFonts w:ascii="Arial" w:hAnsi="Arial" w:cs="Arial"/>
+        </w:rPr>
+        <w:t xml:space="preserve"> Par contre, ces objets peuvent avoir un effet passif sur le joueur.</w:t>
+      </w:r>
+    </w:p>
+    <w:p>
+      <w:pPr>
+        <w:pStyle w:val="Paragraphedeliste"/>
+        <w:numPr>
+          <w:ilvl w:val="0"/>
+          <w:numId w:val="6"/>
+        </w:numPr>
+        <w:rPr>
+          <w:rFonts w:ascii="Arial" w:hAnsi="Arial" w:cs="Arial"/>
+          <w:b/>
+        </w:rPr>
+      </w:pPr>
+      <w:r>
+        <w:rPr>
+          <w:rFonts w:ascii="Arial" w:hAnsi="Arial" w:cs="Arial"/>
+          <w:b/>
+        </w:rPr>
+        <w:t>Lorsqu’un joueur a accumulé suffisamment de points d’expérience, il gagne un niveau.</w:t>
+      </w:r>
+    </w:p>
+    <w:p>
+      <w:pPr>
+        <w:pStyle w:val="Paragraphedeliste"/>
+        <w:numPr>
+          <w:ilvl w:val="1"/>
+          <w:numId w:val="6"/>
+        </w:numPr>
+        <w:rPr>
+          <w:rFonts w:ascii="Arial" w:hAnsi="Arial" w:cs="Arial"/>
+          <w:b/>
+        </w:rPr>
+      </w:pPr>
+      <w:r>
+        <w:rPr>
+          <w:rFonts w:ascii="Arial" w:hAnsi="Arial" w:cs="Arial"/>
+        </w:rPr>
+        <w:t>Le joueur a droit à 5 points à dépenser dans l’une ou plusieurs de ses 4 statistiques principales : Force, Dextérité, Vitalité et Intelligence. Chacune d’elle présente des fonctions différentes</w:t>
+      </w:r>
+      <w:r>
+        <w:rPr>
+          <w:rFonts w:ascii="Arial" w:hAnsi="Arial" w:cs="Arial"/>
+        </w:rPr>
+        <w:t>, autant lors de combats que lors de quêtes</w:t>
+      </w:r>
+      <w:r>
+        <w:rPr>
+          <w:rFonts w:ascii="Arial" w:hAnsi="Arial" w:cs="Arial"/>
+        </w:rPr>
+        <w:t> :</w:t>
+      </w:r>
+    </w:p>
+    <w:p>
+      <w:pPr>
+        <w:pStyle w:val="Paragraphedeliste"/>
+        <w:numPr>
+          <w:ilvl w:val="2"/>
+          <w:numId w:val="6"/>
+        </w:numPr>
+        <w:rPr>
+          <w:rFonts w:ascii="Arial" w:hAnsi="Arial" w:cs="Arial"/>
+          <w:b/>
+        </w:rPr>
+      </w:pPr>
+      <w:r>
+        <w:rPr>
+          <w:rFonts w:ascii="Arial" w:hAnsi="Arial" w:cs="Arial"/>
+        </w:rPr>
+        <w:t>La Force dicte l’ampleur des dommages infligés par le joueur</w:t>
+      </w:r>
+    </w:p>
+    <w:p>
+      <w:pPr>
+        <w:pStyle w:val="Paragraphedeliste"/>
+        <w:numPr>
+          <w:ilvl w:val="2"/>
+          <w:numId w:val="6"/>
+        </w:numPr>
+        <w:rPr>
+          <w:rFonts w:ascii="Arial" w:hAnsi="Arial" w:cs="Arial"/>
+          <w:b/>
+        </w:rPr>
+      </w:pPr>
+      <w:r>
+        <w:rPr>
+          <w:rFonts w:ascii="Arial" w:hAnsi="Arial" w:cs="Arial"/>
+        </w:rPr>
+        <w:t>La Dextérité représente la précision des attaques du joueur, sa capacité à atteindre des points faibles ainsi qu’à éviter les agressions portées sur lui</w:t>
+      </w:r>
+    </w:p>
+    <w:p>
+      <w:pPr>
+        <w:pStyle w:val="Paragraphedeliste"/>
+        <w:numPr>
+          <w:ilvl w:val="2"/>
+          <w:numId w:val="6"/>
+        </w:numPr>
+        <w:rPr>
+          <w:rFonts w:ascii="Arial" w:hAnsi="Arial" w:cs="Arial"/>
+          <w:b/>
+        </w:rPr>
+      </w:pPr>
+      <w:r>
+        <w:rPr>
+          <w:rFonts w:ascii="Arial" w:hAnsi="Arial" w:cs="Arial"/>
+        </w:rPr>
+        <w:t>La Vitalité représente la résistance du joueur aux épreuves et aux coups qu’il reçoit; son total de points de vie en dépend.</w:t>
+      </w:r>
+    </w:p>
+    <w:p>
+      <w:pPr>
+        <w:pStyle w:val="Paragraphedeliste"/>
+        <w:numPr>
+          <w:ilvl w:val="2"/>
+          <w:numId w:val="6"/>
+        </w:numPr>
+        <w:rPr>
+          <w:rFonts w:ascii="Arial" w:hAnsi="Arial" w:cs="Arial"/>
+          <w:b/>
+        </w:rPr>
+      </w:pPr>
+      <w:r>
+        <w:rPr>
+          <w:rFonts w:ascii="Arial" w:hAnsi="Arial" w:cs="Arial"/>
+        </w:rPr>
+        <w:t>L’Intelligence</w:t>
+      </w:r>
+      <w:r>
+        <w:rPr>
+          <w:rFonts w:ascii="Arial" w:hAnsi="Arial" w:cs="Arial"/>
+        </w:rPr>
+        <w:t xml:space="preserve"> détermine la capacité du joueur à utiliser la magie</w:t>
+      </w:r>
+      <w:r>
+        <w:rPr>
+          <w:rFonts w:ascii="Arial" w:hAnsi="Arial" w:cs="Arial"/>
+        </w:rPr>
+        <w:t>, ainsi que sa capacité à deviner les statistiques des adversaires qu’il rencontre.</w:t>
+      </w:r>
+      <w:r>
+        <w:rPr>
+          <w:rFonts w:ascii="Arial" w:hAnsi="Arial" w:cs="Arial"/>
+        </w:rPr>
+        <w:t xml:space="preserve"> La réserve maximale de points de Mana en dépend.</w:t>
+      </w:r>
+    </w:p>
+    <w:p>
+      <w:pPr>
+        <w:pStyle w:val="Paragraphedeliste"/>
+        <w:numPr>
+          <w:ilvl w:val="1"/>
+          <w:numId w:val="6"/>
+        </w:numPr>
+        <w:rPr>
+          <w:rFonts w:ascii="Arial" w:hAnsi="Arial" w:cs="Arial"/>
+          <w:b/>
+        </w:rPr>
+      </w:pPr>
+      <w:r>
+        <w:rPr>
+          <w:rFonts w:ascii="Arial" w:hAnsi="Arial" w:cs="Arial"/>
+        </w:rPr>
+        <w:t>Lorsque le joueur a alloué tous ses points, il doit confirmer son choix en cliquant sur un bouton. Ensuite, ses statistiques sont changées de façon permanente.</w:t>
+      </w:r>
+    </w:p>
+    <w:p>
+      <w:pPr>
+        <w:pStyle w:val="Paragraphedeliste"/>
+        <w:numPr>
+          <w:ilvl w:val="1"/>
+          <w:numId w:val="6"/>
+        </w:numPr>
+        <w:rPr>
+          <w:rFonts w:ascii="Arial" w:hAnsi="Arial" w:cs="Arial"/>
+          <w:b/>
+        </w:rPr>
+      </w:pPr>
+      <w:r>
+        <w:rPr>
+          <w:rFonts w:ascii="Arial" w:hAnsi="Arial" w:cs="Arial"/>
+        </w:rPr>
+        <w:t>Lors</w:t>
+      </w:r>
+      <w:r>
+        <w:rPr>
+          <w:rFonts w:ascii="Arial" w:hAnsi="Arial" w:cs="Arial"/>
+        </w:rPr>
+        <w:t xml:space="preserve"> d’un gain de niveau, tous les points de vie </w:t>
+      </w:r>
+      <w:r>
+        <w:rPr>
+          <w:rFonts w:ascii="Arial" w:hAnsi="Arial" w:cs="Arial"/>
+        </w:rPr>
+        <w:t>du joueur</w:t>
+      </w:r>
+      <w:r>
+        <w:rPr>
+          <w:rFonts w:ascii="Arial" w:hAnsi="Arial" w:cs="Arial"/>
+        </w:rPr>
+        <w:t xml:space="preserve"> lui sont restaurés</w:t>
+      </w:r>
+      <w:r>
+        <w:rPr>
+          <w:rFonts w:ascii="Arial" w:hAnsi="Arial" w:cs="Arial"/>
+        </w:rPr>
+        <w:t>.</w:t>
+      </w:r>
+      <w:r>
+        <w:rPr>
+          <w:rFonts w:ascii="Arial" w:hAnsi="Arial" w:cs="Arial"/>
+        </w:rPr>
+        <w:t xml:space="preserve"> S</w:t>
+      </w:r>
+      <w:r>
+        <w:rPr>
+          <w:rFonts w:ascii="Arial" w:hAnsi="Arial" w:cs="Arial"/>
+        </w:rPr>
+        <w:t>es totaux</w:t>
+      </w:r>
+      <w:r>
+        <w:rPr>
+          <w:rFonts w:ascii="Arial" w:hAnsi="Arial" w:cs="Arial"/>
+        </w:rPr>
+        <w:t xml:space="preserve"> maximum </w:t>
+      </w:r>
+      <w:r>
+        <w:rPr>
+          <w:rFonts w:ascii="Arial" w:hAnsi="Arial" w:cs="Arial"/>
+        </w:rPr>
+        <w:t xml:space="preserve">et actuels </w:t>
+      </w:r>
+      <w:r>
+        <w:rPr>
+          <w:rFonts w:ascii="Arial" w:hAnsi="Arial" w:cs="Arial"/>
+        </w:rPr>
+        <w:t xml:space="preserve">de points d’Énergie </w:t>
+      </w:r>
+      <w:r>
+        <w:rPr>
+          <w:rFonts w:ascii="Arial" w:hAnsi="Arial" w:cs="Arial"/>
+        </w:rPr>
+        <w:t>augment</w:t>
+      </w:r>
+      <w:r>
+        <w:rPr>
+          <w:rFonts w:ascii="Arial" w:hAnsi="Arial" w:cs="Arial"/>
+        </w:rPr>
+        <w:t>e</w:t>
+      </w:r>
+      <w:r>
+        <w:rPr>
+          <w:rFonts w:ascii="Arial" w:hAnsi="Arial" w:cs="Arial"/>
+        </w:rPr>
+        <w:t>nt</w:t>
+      </w:r>
+      <w:r>
+        <w:rPr>
+          <w:rFonts w:ascii="Arial" w:hAnsi="Arial" w:cs="Arial"/>
+        </w:rPr>
+        <w:t xml:space="preserve"> de 10 points à chaque niveau</w:t>
+      </w:r>
+      <w:r>
+        <w:rPr>
+          <w:rFonts w:ascii="Arial" w:hAnsi="Arial" w:cs="Arial"/>
+        </w:rPr>
+        <w:t>.</w:t>
+      </w:r>
+    </w:p>
+    <w:p>
+      <w:pPr>
+        <w:pStyle w:val="Paragraphedeliste"/>
+        <w:numPr>
+          <w:ilvl w:val="1"/>
+          <w:numId w:val="6"/>
+        </w:numPr>
+        <w:rPr>
+          <w:rFonts w:ascii="Arial" w:hAnsi="Arial" w:cs="Arial"/>
+          <w:b/>
+        </w:rPr>
+      </w:pPr>
+      <w:r>
+        <w:rPr>
+          <w:rFonts w:ascii="Arial" w:hAnsi="Arial" w:cs="Arial"/>
+        </w:rPr>
+        <w:t>Si le joueur venait à perdre tous ses points de vie, il meurt. Lorsque cela arrive, il perd environ 10% des points d’expérience qu’il a accumulés à ce moment.</w:t>
+      </w:r>
+    </w:p>
+    <w:p>
+      <w:pPr>
+        <w:pStyle w:val="Paragraphedeliste"/>
+        <w:numPr>
+          <w:ilvl w:val="2"/>
+          <w:numId w:val="6"/>
+        </w:numPr>
+        <w:rPr>
+          <w:rFonts w:ascii="Arial" w:hAnsi="Arial" w:cs="Arial"/>
+          <w:b/>
+        </w:rPr>
+      </w:pPr>
+      <w:r>
+        <w:rPr>
+          <w:rFonts w:ascii="Arial" w:hAnsi="Arial" w:cs="Arial"/>
+        </w:rPr>
+        <w:t>S’il est mort suite à une défaite co</w:t>
+      </w:r>
+      <w:r>
+        <w:rPr>
+          <w:rFonts w:ascii="Arial" w:hAnsi="Arial" w:cs="Arial"/>
+        </w:rPr>
+        <w:t>ntre un joueur adverse, il perd</w:t>
+      </w:r>
+      <w:r>
+        <w:rPr>
+          <w:rFonts w:ascii="Arial" w:hAnsi="Arial" w:cs="Arial"/>
+        </w:rPr>
+        <w:t xml:space="preserve"> également 10% de ses pièces d’or, qui reviennent au joueur ayant porté le coup de grâce.</w:t>
+      </w:r>
+      <w:r>
+        <w:rPr>
+          <w:rFonts w:ascii="Arial" w:hAnsi="Arial" w:cs="Arial"/>
+        </w:rPr>
+        <w:t xml:space="preserve"> </w:t>
+      </w:r>
+    </w:p>
+    <w:p>
+      <w:pPr>
+        <w:pStyle w:val="Paragraphedeliste"/>
+        <w:numPr>
+          <w:ilvl w:val="2"/>
+          <w:numId w:val="6"/>
+        </w:numPr>
+        <w:rPr>
+          <w:rFonts w:ascii="Arial" w:hAnsi="Arial" w:cs="Arial"/>
+          <w:b/>
+        </w:rPr>
+      </w:pPr>
+      <w:r>
+        <w:rPr>
+          <w:rFonts w:ascii="Arial" w:hAnsi="Arial" w:cs="Arial"/>
+        </w:rPr>
+        <w:t>Un joueur mort reste mort tant qu’il n’a pas sélectionné l’action de Résurrection. Tant que cela n’est pas fait, il reste invisible aux autres joueurs et ne peux ni combattre, ni clavarder, ni se déplacer</w:t>
+      </w:r>
+      <w:r>
+        <w:rPr>
+          <w:rFonts w:ascii="Arial" w:hAnsi="Arial" w:cs="Arial"/>
+        </w:rPr>
+        <w:t>, ni</w:t>
+      </w:r>
+      <w:r>
+        <w:rPr>
+          <w:rFonts w:ascii="Arial" w:hAnsi="Arial" w:cs="Arial"/>
+        </w:rPr>
+        <w:t xml:space="preserve"> modifier</w:t>
+      </w:r>
+      <w:r>
+        <w:rPr>
+          <w:rFonts w:ascii="Arial" w:hAnsi="Arial" w:cs="Arial"/>
+        </w:rPr>
+        <w:t xml:space="preserve"> son inventaire ou son équipement</w:t>
+      </w:r>
+      <w:r>
+        <w:rPr>
+          <w:rFonts w:ascii="Arial" w:hAnsi="Arial" w:cs="Arial"/>
+        </w:rPr>
+        <w:t xml:space="preserve"> (il peut toujours le consulter)</w:t>
+      </w:r>
+      <w:r>
+        <w:rPr>
+          <w:rFonts w:ascii="Arial" w:hAnsi="Arial" w:cs="Arial"/>
+        </w:rPr>
+        <w:t>.</w:t>
+      </w:r>
+    </w:p>
+    <w:p>
+      <w:pPr>
+        <w:pStyle w:val="Paragraphedeliste"/>
+        <w:numPr>
+          <w:ilvl w:val="2"/>
+          <w:numId w:val="6"/>
+        </w:numPr>
+        <w:rPr>
+          <w:rFonts w:ascii="Arial" w:hAnsi="Arial" w:cs="Arial"/>
+          <w:b/>
+        </w:rPr>
+      </w:pPr>
+      <w:r>
+        <w:rPr>
+          <w:rFonts w:ascii="Arial" w:hAnsi="Arial" w:cs="Arial"/>
+        </w:rPr>
+        <w:lastRenderedPageBreak/>
+        <w:t>Lors de la Résurrection, le joueur réapparait à la dernière case où il se situait avant celle sur laquelle il est mort.</w:t>
+      </w:r>
+      <w:r>
+        <w:rPr>
+          <w:rFonts w:ascii="Arial" w:hAnsi="Arial" w:cs="Arial"/>
+        </w:rPr>
+        <w:t xml:space="preserve"> Il récupère tous ses points de vie et de Mana, mais pas d’Énergie.</w:t>
+      </w:r>
+    </w:p>
+    <w:p>
+      <w:pPr>
+        <w:pStyle w:val="Paragraphedeliste"/>
+        <w:numPr>
+          <w:ilvl w:val="0"/>
+          <w:numId w:val="6"/>
+        </w:numPr>
+        <w:rPr>
+          <w:rFonts w:ascii="Arial" w:hAnsi="Arial" w:cs="Arial"/>
+          <w:b/>
+        </w:rPr>
+      </w:pPr>
+      <w:r>
+        <w:rPr>
+          <w:rFonts w:ascii="Arial" w:hAnsi="Arial" w:cs="Arial"/>
+          <w:b/>
+        </w:rPr>
+        <w:t>Le joueur peut participer à certains évènements ou quêtes.</w:t>
+      </w:r>
+    </w:p>
+    <w:p>
+      <w:pPr>
+        <w:pStyle w:val="Paragraphedeliste"/>
+        <w:numPr>
+          <w:ilvl w:val="1"/>
+          <w:numId w:val="6"/>
+        </w:numPr>
+        <w:rPr>
+          <w:rFonts w:ascii="Arial" w:hAnsi="Arial" w:cs="Arial"/>
+          <w:b/>
+        </w:rPr>
+      </w:pPr>
+      <w:r>
+        <w:rPr>
+          <w:rFonts w:ascii="Arial" w:hAnsi="Arial" w:cs="Arial"/>
+        </w:rPr>
+        <w:t xml:space="preserve">Une quête est une instruction ou condition relativement simple à remplir pour le joueur, mais qui n’est pas obligatoire pour le jeu. Le joueur peut remplir cette condition s’il le souhaite pour obtenir une récompense (plus ou moins grande selon la difficulté de la tâche). Un exemple de quête : « Tuez </w:t>
+      </w:r>
+      <w:r>
+        <w:rPr>
+          <w:rFonts w:ascii="Arial" w:hAnsi="Arial" w:cs="Arial"/>
+        </w:rPr>
+        <w:t>10 monstres</w:t>
+      </w:r>
+      <w:r>
+        <w:rPr>
+          <w:rFonts w:ascii="Arial" w:hAnsi="Arial" w:cs="Arial"/>
+        </w:rPr>
+        <w:t xml:space="preserve"> | Récompense : 300 Or et 200 pts expérience</w:t>
+      </w:r>
+      <w:r>
+        <w:rPr>
+          <w:rFonts w:ascii="Arial" w:hAnsi="Arial" w:cs="Arial"/>
+        </w:rPr>
+        <w:t> » ou « Trouver 15 dents de lutins </w:t>
+      </w:r>
+      <w:r>
+        <w:rPr>
+          <w:rFonts w:ascii="Arial" w:hAnsi="Arial" w:cs="Arial"/>
+        </w:rPr>
+        <w:t>| Récompense : 1000 pts expérience</w:t>
+      </w:r>
+      <w:r>
+        <w:rPr>
+          <w:rFonts w:ascii="Arial" w:hAnsi="Arial" w:cs="Arial"/>
+        </w:rPr>
+        <w:t>»</w:t>
+      </w:r>
+      <w:r>
+        <w:rPr>
+          <w:rFonts w:ascii="Arial" w:hAnsi="Arial" w:cs="Arial"/>
+        </w:rPr>
+        <w:t>.</w:t>
+      </w:r>
+      <w:r>
+        <w:rPr>
+          <w:rFonts w:ascii="Arial" w:hAnsi="Arial" w:cs="Arial"/>
+        </w:rPr>
+        <w:t xml:space="preserve"> Un joueur a accès à 3 quêtes par jour, qui se rechargent après une journée.</w:t>
+      </w:r>
+      <w:r>
+        <w:rPr>
+          <w:rFonts w:ascii="Arial" w:hAnsi="Arial" w:cs="Arial"/>
+        </w:rPr>
+        <w:t xml:space="preserve"> </w:t>
+      </w:r>
+    </w:p>
+    <w:p>
+      <w:pPr>
+        <w:pStyle w:val="Paragraphedeliste"/>
+        <w:numPr>
+          <w:ilvl w:val="2"/>
+          <w:numId w:val="6"/>
+        </w:numPr>
+        <w:rPr>
+          <w:rFonts w:ascii="Arial" w:hAnsi="Arial" w:cs="Arial"/>
+          <w:b/>
+        </w:rPr>
+      </w:pPr>
+      <w:r>
+        <w:rPr>
+          <w:rFonts w:ascii="Arial" w:hAnsi="Arial" w:cs="Arial"/>
+        </w:rPr>
+        <w:t>Si un joueur trouve une quête trop dure ou ne désire pas la remplir, il peut décider de l’échanger pour une nouvelle (décidée aléatoirement après confirmation du joueur). Toutefois, cette action n’est faisable qu’une seule fois par jour.</w:t>
+      </w:r>
       <w:bookmarkStart w:id="0" w:name="_GoBack"/>
       <w:bookmarkEnd w:id="0"/>
-      <w:r>
-        <w:rPr>
-          <w:rFonts w:ascii="Arial" w:hAnsi="Arial" w:cs="Arial"/>
-          <w:b/>
-          <w:szCs w:val="40"/>
-        </w:rPr>
-        <w:lastRenderedPageBreak/>
-        <w:t>Identification</w:t>
-      </w:r>
-    </w:p>
-    <w:p>
-      <w:pPr>
-        <w:rPr>
-          <w:rFonts w:ascii="Arial" w:hAnsi="Arial" w:cs="Arial"/>
-        </w:rPr>
-      </w:pPr>
-      <w:r>
-        <w:rPr>
-          <w:rFonts w:ascii="Arial" w:hAnsi="Arial" w:cs="Arial"/>
-        </w:rPr>
-        <w:t>Nom du cas : Explosion du cas « Jouer à New Angular Heroes »</w:t>
-      </w:r>
-    </w:p>
-    <w:p>
-      <w:pPr>
-        <w:rPr>
-          <w:rFonts w:ascii="Arial" w:hAnsi="Arial" w:cs="Arial"/>
-        </w:rPr>
-      </w:pPr>
-      <w:r>
-        <w:rPr>
-          <w:rFonts w:ascii="Arial" w:hAnsi="Arial" w:cs="Arial"/>
-        </w:rPr>
-        <w:t>But : décrire en détail</w:t>
-      </w:r>
-      <w:r>
-        <w:rPr>
-          <w:rFonts w:ascii="Arial" w:hAnsi="Arial" w:cs="Arial"/>
-        </w:rPr>
-        <w:t>s</w:t>
-      </w:r>
-      <w:r>
-        <w:rPr>
-          <w:rFonts w:ascii="Arial" w:hAnsi="Arial" w:cs="Arial"/>
-        </w:rPr>
-        <w:t xml:space="preserve"> les étapes permettant à un joueur de jouer au jeu</w:t>
-      </w:r>
-    </w:p>
-    <w:p>
-      <w:pPr>
-        <w:rPr>
-          <w:rFonts w:ascii="Arial" w:hAnsi="Arial" w:cs="Arial"/>
-        </w:rPr>
-      </w:pPr>
-      <w:r>
-        <w:rPr>
-          <w:rFonts w:ascii="Arial" w:hAnsi="Arial" w:cs="Arial"/>
-        </w:rPr>
-        <w:t>Acteurs principaux : le Joueur et le Système</w:t>
-      </w:r>
-    </w:p>
-    <w:p>
-      <w:pPr>
-        <w:rPr>
-          <w:rFonts w:ascii="Arial" w:hAnsi="Arial" w:cs="Arial"/>
-        </w:rPr>
-      </w:pPr>
-      <w:r>
-        <w:rPr>
-          <w:rFonts w:ascii="Arial" w:hAnsi="Arial" w:cs="Arial"/>
-        </w:rPr>
-        <w:t>Date de création : 2/12/2019</w:t>
-      </w:r>
-    </w:p>
-    <w:p>
-      <w:pPr>
-        <w:rPr>
-          <w:rFonts w:ascii="Arial" w:hAnsi="Arial" w:cs="Arial"/>
-        </w:rPr>
-      </w:pPr>
-      <w:r>
-        <w:rPr>
-          <w:rFonts w:ascii="Arial" w:hAnsi="Arial" w:cs="Arial"/>
-        </w:rPr>
-        <w:t>Responsables : Daniel Grondin, Alexis Lépine</w:t>
-      </w:r>
-    </w:p>
-    <w:p>
-      <w:pPr>
-        <w:rPr>
-          <w:rFonts w:ascii="Arial" w:hAnsi="Arial" w:cs="Arial"/>
-        </w:rPr>
-      </w:pPr>
-      <w:r>
-        <w:rPr>
-          <w:rFonts w:ascii="Arial" w:hAnsi="Arial" w:cs="Arial"/>
-        </w:rPr>
-        <w:t>Version : 2.0</w:t>
-      </w:r>
-    </w:p>
-    <w:p>
-      <w:pPr>
-        <w:rPr>
-          <w:rFonts w:ascii="Arial" w:hAnsi="Arial" w:cs="Arial"/>
-        </w:rPr>
-      </w:pPr>
-    </w:p>
-    <w:p>
-      <w:pPr>
-        <w:rPr>
-          <w:rFonts w:ascii="Arial" w:hAnsi="Arial" w:cs="Arial"/>
-        </w:rPr>
-      </w:pPr>
-    </w:p>
-    <w:p>
-      <w:pPr>
-        <w:rPr>
-          <w:rFonts w:ascii="Arial" w:hAnsi="Arial" w:cs="Arial"/>
-          <w:b/>
-        </w:rPr>
-      </w:pPr>
-      <w:r>
-        <w:rPr>
-          <w:rFonts w:ascii="Arial" w:hAnsi="Arial" w:cs="Arial"/>
-          <w:b/>
-        </w:rPr>
-        <w:t>Séquencement</w:t>
-      </w:r>
-    </w:p>
-    <w:p>
-      <w:pPr>
-        <w:pStyle w:val="Paragraphedeliste"/>
-        <w:numPr>
-          <w:ilvl w:val="0"/>
-          <w:numId w:val="6"/>
-        </w:numPr>
-        <w:rPr>
-          <w:rFonts w:ascii="Arial" w:hAnsi="Arial" w:cs="Arial"/>
-          <w:b/>
-        </w:rPr>
-      </w:pPr>
-      <w:r>
-        <w:rPr>
-          <w:rFonts w:ascii="Arial" w:hAnsi="Arial" w:cs="Arial"/>
-          <w:b/>
-        </w:rPr>
-        <w:t>Le joueur peut déplacer son pion sur la carte</w:t>
-      </w:r>
-      <w:r>
-        <w:rPr>
-          <w:rFonts w:ascii="Arial" w:hAnsi="Arial" w:cs="Arial"/>
-          <w:b/>
-        </w:rPr>
-        <w:t>.</w:t>
-      </w:r>
     </w:p>
     <w:p>
       <w:pPr>
@@ -2750,1808 +4661,75 @@
         <w:rPr>
           <w:rFonts w:ascii="Arial" w:hAnsi="Arial" w:cs="Arial"/>
         </w:rPr>
-        <w:t>Lors d’un déplacement, la boite de clavardage « </w:t>
-      </w:r>
-      <w:r>
-        <w:rPr>
-          <w:rFonts w:ascii="Arial" w:hAnsi="Arial" w:cs="Arial"/>
-        </w:rPr>
-        <w:t>Locale</w:t>
-      </w:r>
-      <w:r>
-        <w:rPr>
-          <w:rFonts w:ascii="Arial" w:hAnsi="Arial" w:cs="Arial"/>
-        </w:rPr>
-        <w:t> » se vide.</w:t>
-      </w:r>
-      <w:r>
-        <w:rPr>
-          <w:rFonts w:ascii="Arial" w:hAnsi="Arial" w:cs="Arial"/>
-        </w:rPr>
-        <w:t xml:space="preserve"> Les messages </w:t>
-      </w:r>
-      <w:r>
-        <w:rPr>
-          <w:rFonts w:ascii="Arial" w:hAnsi="Arial" w:cs="Arial"/>
-        </w:rPr>
-        <w:t>précédents</w:t>
-      </w:r>
-      <w:r>
-        <w:rPr>
-          <w:rFonts w:ascii="Arial" w:hAnsi="Arial" w:cs="Arial"/>
-        </w:rPr>
-        <w:t xml:space="preserve"> ne seront pas récupérés si le joueur </w:t>
-      </w:r>
-      <w:r>
-        <w:rPr>
-          <w:rFonts w:ascii="Arial" w:hAnsi="Arial" w:cs="Arial"/>
-        </w:rPr>
-        <w:t>revient</w:t>
-      </w:r>
-      <w:r>
-        <w:rPr>
-          <w:rFonts w:ascii="Arial" w:hAnsi="Arial" w:cs="Arial"/>
-        </w:rPr>
-        <w:t xml:space="preserve"> sur la case.</w:t>
-      </w:r>
-    </w:p>
-    <w:p>
-      <w:pPr>
-        <w:pStyle w:val="Paragraphedeliste"/>
-        <w:numPr>
-          <w:ilvl w:val="1"/>
-          <w:numId w:val="6"/>
-        </w:numPr>
-        <w:rPr>
-          <w:rFonts w:ascii="Arial" w:hAnsi="Arial" w:cs="Arial"/>
-          <w:b/>
-        </w:rPr>
-      </w:pPr>
-      <w:r>
-        <w:rPr>
-          <w:rFonts w:ascii="Arial" w:hAnsi="Arial" w:cs="Arial"/>
-        </w:rPr>
-        <w:t>Également lors d</w:t>
-      </w:r>
-      <w:r>
-        <w:rPr>
-          <w:rFonts w:ascii="Arial" w:hAnsi="Arial" w:cs="Arial"/>
-        </w:rPr>
-        <w:t>u déplacement d’un joueur, les autres joueurs présents sur la case reçoivent un message dans la boîte de clavardage « </w:t>
-      </w:r>
-      <w:r>
-        <w:rPr>
-          <w:rFonts w:ascii="Arial" w:hAnsi="Arial" w:cs="Arial"/>
-        </w:rPr>
-        <w:t>Locale</w:t>
-      </w:r>
-      <w:r>
-        <w:rPr>
-          <w:rFonts w:ascii="Arial" w:hAnsi="Arial" w:cs="Arial"/>
-        </w:rPr>
-        <w:t> » indiquant l’arrivée ou le départ du joueur venant de se déplacer.</w:t>
-      </w:r>
-    </w:p>
-    <w:p>
-      <w:pPr>
-        <w:pStyle w:val="Paragraphedeliste"/>
-        <w:numPr>
-          <w:ilvl w:val="1"/>
-          <w:numId w:val="6"/>
-        </w:numPr>
-        <w:rPr>
-          <w:rFonts w:ascii="Arial" w:hAnsi="Arial" w:cs="Arial"/>
-          <w:b/>
-        </w:rPr>
-      </w:pPr>
-      <w:r>
-        <w:rPr>
-          <w:rFonts w:ascii="Arial" w:hAnsi="Arial" w:cs="Arial"/>
-        </w:rPr>
-        <w:t xml:space="preserve">Lors d’un déplacement, si la case d’arrivée </w:t>
-      </w:r>
-      <w:r>
-        <w:rPr>
-          <w:rFonts w:ascii="Arial" w:hAnsi="Arial" w:cs="Arial"/>
-        </w:rPr>
-        <w:t>contient</w:t>
-      </w:r>
-      <w:r>
-        <w:rPr>
-          <w:rFonts w:ascii="Arial" w:hAnsi="Arial" w:cs="Arial"/>
-        </w:rPr>
-        <w:t xml:space="preserve"> des monstres, il peut recevoir des dégâts par ces derniers.</w:t>
-      </w:r>
-      <w:r>
-        <w:rPr>
-          <w:rFonts w:ascii="Arial" w:hAnsi="Arial" w:cs="Arial"/>
-        </w:rPr>
-        <w:t xml:space="preserve"> Les probabilités sont majoritairement aléatoires, mais dépendent de certaines statistiques du joueur et du/des monstres, ainsi que leur nombre.</w:t>
-      </w:r>
-    </w:p>
-    <w:p>
-      <w:pPr>
-        <w:pStyle w:val="Paragraphedeliste"/>
-        <w:numPr>
-          <w:ilvl w:val="1"/>
-          <w:numId w:val="6"/>
-        </w:numPr>
-        <w:rPr>
-          <w:rFonts w:ascii="Arial" w:hAnsi="Arial" w:cs="Arial"/>
-          <w:b/>
-        </w:rPr>
-      </w:pPr>
-      <w:r>
-        <w:rPr>
-          <w:rFonts w:ascii="Arial" w:hAnsi="Arial" w:cs="Arial"/>
-        </w:rPr>
-        <w:t>Un déplacement demande 1 point d’Énergie</w:t>
-      </w:r>
-      <w:r>
-        <w:rPr>
-          <w:rFonts w:ascii="Arial" w:hAnsi="Arial" w:cs="Arial"/>
-        </w:rPr>
-        <w:t>. L’Énergie est une valeur servant à contrôler le nombre d’action dans le jeu. Cette valeur se remplis après un certain temps, avec un taux d’environ 1 point par 30 secondes. Un nouveau joueur au niveau 1 possède une réserve d’Énergie de départ de 200 points.</w:t>
-      </w:r>
-      <w:r>
-        <w:rPr>
-          <w:rFonts w:ascii="Arial" w:hAnsi="Arial" w:cs="Arial"/>
-        </w:rPr>
-        <w:t xml:space="preserve"> Certaines action coûtent plus d’Énergie que d’autres.</w:t>
-      </w:r>
-    </w:p>
-    <w:p>
-      <w:pPr>
-        <w:pStyle w:val="Paragraphedeliste"/>
-        <w:numPr>
-          <w:ilvl w:val="0"/>
-          <w:numId w:val="6"/>
-        </w:numPr>
-        <w:rPr>
-          <w:rFonts w:ascii="Arial" w:hAnsi="Arial" w:cs="Arial"/>
-          <w:b/>
-        </w:rPr>
-      </w:pPr>
-      <w:r>
-        <w:rPr>
-          <w:rFonts w:ascii="Arial" w:hAnsi="Arial" w:cs="Arial"/>
-          <w:b/>
-        </w:rPr>
-        <w:t>Le joueur peut gérer sa guilde</w:t>
-      </w:r>
-      <w:r>
-        <w:rPr>
-          <w:rFonts w:ascii="Arial" w:hAnsi="Arial" w:cs="Arial"/>
-          <w:b/>
-        </w:rPr>
-        <w:t xml:space="preserve"> (</w:t>
-      </w:r>
-      <w:r>
-        <w:rPr>
-          <w:rFonts w:ascii="Arial" w:hAnsi="Arial" w:cs="Arial"/>
-          <w:b/>
+        <w:t xml:space="preserve">Un évènement est un… évènement à durée limité (souvent saisonnier) qui changera l’entièreté du jeu (surtout visuellement). Par exemple, un évènement des fêtes peut changer l’apparence de la carte du monde (plus de neige) et l’aspect de certains monstres (un ogre avec un chapeau rouge et une barbe blanche), et donner </w:t>
+      </w:r>
+      <w:r>
+        <w:rPr>
+          <w:rFonts w:ascii="Arial" w:hAnsi="Arial" w:cs="Arial"/>
+        </w:rPr>
+        <w:t>des</w:t>
+      </w:r>
+      <w:r>
+        <w:rPr>
+          <w:rFonts w:ascii="Arial" w:hAnsi="Arial" w:cs="Arial"/>
+        </w:rPr>
+        <w:t xml:space="preserve"> objets spéciaux aux joueurs. De même, les quêtes peuvent changer également de thématiques (« Trouver 32 Cannes en bonbons | Récompense : 3000 pts expérience »</w:t>
+      </w:r>
+      <w:r>
+        <w:rPr>
+          <w:rFonts w:ascii="Arial" w:hAnsi="Arial" w:cs="Arial"/>
+        </w:rPr>
+        <w:t>).</w:t>
+      </w:r>
+      <w:r>
+        <w:rPr>
+          <w:rFonts w:ascii="Arial" w:hAnsi="Arial" w:cs="Arial"/>
+        </w:rPr>
+        <w:t xml:space="preserve"> À la fin d’un évènement, le jeu </w:t>
+      </w:r>
+      <w:r>
+        <w:rPr>
+          <w:rFonts w:ascii="Arial" w:hAnsi="Arial" w:cs="Arial"/>
+        </w:rPr>
+        <w:t>reprendrait</w:t>
+      </w:r>
+      <w:r>
+        <w:rPr>
+          <w:rFonts w:ascii="Arial" w:hAnsi="Arial" w:cs="Arial"/>
+        </w:rPr>
+        <w:t xml:space="preserve"> son aspect original</w:t>
+      </w:r>
+      <w:r>
+        <w:rPr>
+          <w:rFonts w:ascii="Arial" w:hAnsi="Arial" w:cs="Arial"/>
+        </w:rPr>
+        <w:t xml:space="preserve">, mais les récompenses gagnées par les joueurs </w:t>
+      </w:r>
+      <w:r>
+        <w:rPr>
+          <w:rFonts w:ascii="Arial" w:hAnsi="Arial" w:cs="Arial"/>
           <w:i/>
-          <w:u w:val="single"/>
-        </w:rPr>
-        <w:t>débattu : optionnel</w:t>
-      </w:r>
-      <w:r>
-        <w:rPr>
-          <w:rFonts w:ascii="Arial" w:hAnsi="Arial" w:cs="Arial"/>
-          <w:b/>
-        </w:rPr>
-        <w:t>)</w:t>
-      </w:r>
-      <w:r>
-        <w:rPr>
-          <w:rFonts w:ascii="Arial" w:hAnsi="Arial" w:cs="Arial"/>
-          <w:b/>
-        </w:rPr>
-        <w:t>.</w:t>
-      </w:r>
-    </w:p>
-    <w:p>
-      <w:pPr>
-        <w:pStyle w:val="Paragraphedeliste"/>
-        <w:numPr>
-          <w:ilvl w:val="1"/>
-          <w:numId w:val="6"/>
-        </w:numPr>
-        <w:rPr>
-          <w:rFonts w:ascii="Arial" w:hAnsi="Arial" w:cs="Arial"/>
-          <w:b/>
-        </w:rPr>
-      </w:pPr>
-      <w:r>
-        <w:rPr>
-          <w:rFonts w:ascii="Arial" w:hAnsi="Arial" w:cs="Arial"/>
-        </w:rPr>
-        <w:t xml:space="preserve">Si le joueur n’est assigné à aucune guilde, il peut en créer une nouvelle, moyennant une somme… </w:t>
-      </w:r>
-      <w:r>
-        <w:rPr>
-          <w:rFonts w:ascii="Arial" w:hAnsi="Arial" w:cs="Arial"/>
-          <w:i/>
-        </w:rPr>
-        <w:t>non-négligeable</w:t>
-      </w:r>
-      <w:r>
-        <w:rPr>
-          <w:rFonts w:ascii="Arial" w:hAnsi="Arial" w:cs="Arial"/>
-        </w:rPr>
-        <w:t xml:space="preserve"> de pièces d’or virtuelles.</w:t>
-      </w:r>
-    </w:p>
-    <w:p>
-      <w:pPr>
-        <w:pStyle w:val="Paragraphedeliste"/>
-        <w:numPr>
-          <w:ilvl w:val="1"/>
-          <w:numId w:val="6"/>
-        </w:numPr>
-        <w:rPr>
-          <w:rFonts w:ascii="Arial" w:hAnsi="Arial" w:cs="Arial"/>
-          <w:b/>
-        </w:rPr>
-      </w:pPr>
-      <w:r>
-        <w:rPr>
-          <w:rFonts w:ascii="Arial" w:hAnsi="Arial" w:cs="Arial"/>
-        </w:rPr>
-        <w:t>Si le joueur n’est assigné à aucune guilde, il peut également en joindre une déjà existante.</w:t>
-      </w:r>
-    </w:p>
-    <w:p>
-      <w:pPr>
-        <w:pStyle w:val="Paragraphedeliste"/>
-        <w:numPr>
-          <w:ilvl w:val="1"/>
-          <w:numId w:val="6"/>
-        </w:numPr>
-        <w:rPr>
-          <w:rFonts w:ascii="Arial" w:hAnsi="Arial" w:cs="Arial"/>
-          <w:b/>
-        </w:rPr>
-      </w:pPr>
-      <w:r>
-        <w:rPr>
-          <w:rFonts w:ascii="Arial" w:hAnsi="Arial" w:cs="Arial"/>
-        </w:rPr>
-        <w:t>Si le joueur est assigné à une guilde qu’il a créé, il peut gérer les permissions des membres (donner le droit d’inviter d’autres joueurs dans la guilde, modifier le message du jour ou la devise, accès à la banque de guilde, droits d’administrateurs, etc</w:t>
-      </w:r>
-      <w:r>
-        <w:rPr>
-          <w:rFonts w:ascii="Arial" w:hAnsi="Arial" w:cs="Arial"/>
-        </w:rPr>
-        <w:t>.</w:t>
-      </w:r>
-      <w:r>
-        <w:rPr>
-          <w:rFonts w:ascii="Arial" w:hAnsi="Arial" w:cs="Arial"/>
-        </w:rPr>
-        <w:t>)</w:t>
-      </w:r>
-    </w:p>
-    <w:p>
-      <w:pPr>
-        <w:pStyle w:val="Paragraphedeliste"/>
-        <w:numPr>
-          <w:ilvl w:val="1"/>
-          <w:numId w:val="6"/>
-        </w:numPr>
-        <w:rPr>
-          <w:rFonts w:ascii="Arial" w:hAnsi="Arial" w:cs="Arial"/>
-          <w:b/>
-        </w:rPr>
-      </w:pPr>
-      <w:r>
-        <w:rPr>
-          <w:rFonts w:ascii="Arial" w:hAnsi="Arial" w:cs="Arial"/>
-        </w:rPr>
-        <w:t>Si le joueur est assigné à une guilde, qu’il l’ait créé ou non, il peut accéder à une réserve de pièces d’or (ou Banque) appartenant à la guilde entière. Il doit toutefois en avoir la permission par un Administrateur de la guilde.</w:t>
-      </w:r>
-    </w:p>
-    <w:p>
-      <w:pPr>
-        <w:pStyle w:val="Paragraphedeliste"/>
-        <w:numPr>
-          <w:ilvl w:val="1"/>
-          <w:numId w:val="6"/>
-        </w:numPr>
-        <w:rPr>
-          <w:rFonts w:ascii="Arial" w:hAnsi="Arial" w:cs="Arial"/>
-          <w:b/>
-        </w:rPr>
-      </w:pPr>
-      <w:r>
-        <w:rPr>
-          <w:rFonts w:ascii="Arial" w:hAnsi="Arial" w:cs="Arial"/>
-        </w:rPr>
-        <w:t>Si le joueur est assigné à une guilde, il peut la quitter.</w:t>
-      </w:r>
-    </w:p>
-    <w:p>
-      <w:pPr>
-        <w:pStyle w:val="Paragraphedeliste"/>
-        <w:numPr>
-          <w:ilvl w:val="2"/>
-          <w:numId w:val="6"/>
-        </w:numPr>
-        <w:rPr>
-          <w:rFonts w:ascii="Arial" w:hAnsi="Arial" w:cs="Arial"/>
-          <w:b/>
-        </w:rPr>
-      </w:pPr>
-      <w:r>
-        <w:rPr>
-          <w:rFonts w:ascii="Arial" w:hAnsi="Arial" w:cs="Arial"/>
-        </w:rPr>
-        <w:t>S’il est Membre, il peut la quitter à tout moment.</w:t>
-      </w:r>
-    </w:p>
-    <w:p>
-      <w:pPr>
-        <w:pStyle w:val="Paragraphedeliste"/>
-        <w:numPr>
-          <w:ilvl w:val="2"/>
-          <w:numId w:val="6"/>
-        </w:numPr>
-        <w:rPr>
-          <w:rFonts w:ascii="Arial" w:hAnsi="Arial" w:cs="Arial"/>
-          <w:b/>
-        </w:rPr>
-      </w:pPr>
-      <w:r>
-        <w:rPr>
-          <w:rFonts w:ascii="Arial" w:hAnsi="Arial" w:cs="Arial"/>
-        </w:rPr>
-        <w:lastRenderedPageBreak/>
-        <w:t xml:space="preserve">S’il est créateur de la guilde, il peut la </w:t>
-      </w:r>
-      <w:r>
-        <w:rPr>
-          <w:rFonts w:ascii="Arial" w:hAnsi="Arial" w:cs="Arial"/>
-          <w:i/>
-        </w:rPr>
-        <w:t>Détruire</w:t>
-      </w:r>
-      <w:r>
-        <w:rPr>
-          <w:rFonts w:ascii="Arial" w:hAnsi="Arial" w:cs="Arial"/>
-        </w:rPr>
-        <w:t xml:space="preserve"> à condition que cette dernière soit exempte de membres (sauf son créateur).</w:t>
-      </w:r>
-    </w:p>
-    <w:p>
-      <w:pPr>
-        <w:pStyle w:val="Paragraphedeliste"/>
-        <w:numPr>
-          <w:ilvl w:val="2"/>
-          <w:numId w:val="6"/>
-        </w:numPr>
-        <w:rPr>
-          <w:rFonts w:ascii="Arial" w:hAnsi="Arial" w:cs="Arial"/>
-          <w:b/>
-        </w:rPr>
-      </w:pPr>
-      <w:r>
-        <w:rPr>
-          <w:rFonts w:ascii="Arial" w:hAnsi="Arial" w:cs="Arial"/>
-        </w:rPr>
-        <w:t xml:space="preserve">Le créateur de la guilde peut transférer la propriété de sa guilde à un autre </w:t>
-      </w:r>
-      <w:r>
-        <w:rPr>
-          <w:rFonts w:ascii="Arial" w:hAnsi="Arial" w:cs="Arial"/>
-          <w:i/>
-        </w:rPr>
-        <w:t>administrateur</w:t>
-      </w:r>
-      <w:r>
-        <w:rPr>
-          <w:rFonts w:ascii="Arial" w:hAnsi="Arial" w:cs="Arial"/>
-        </w:rPr>
-        <w:t>.</w:t>
-      </w:r>
-      <w:r>
-        <w:rPr>
-          <w:rFonts w:ascii="Arial" w:hAnsi="Arial" w:cs="Arial"/>
-          <w:i/>
-        </w:rPr>
-        <w:t xml:space="preserve"> </w:t>
-      </w:r>
-      <w:r>
-        <w:rPr>
-          <w:rFonts w:ascii="Arial" w:hAnsi="Arial" w:cs="Arial"/>
-        </w:rPr>
-        <w:t>Ce dernier devra payer</w:t>
-      </w:r>
-      <w:r>
-        <w:rPr>
-          <w:rFonts w:ascii="Arial" w:hAnsi="Arial" w:cs="Arial"/>
-        </w:rPr>
-        <w:t xml:space="preserve"> la moitié* de </w:t>
-      </w:r>
-      <w:r>
-        <w:rPr>
-          <w:rFonts w:ascii="Arial" w:hAnsi="Arial" w:cs="Arial"/>
-        </w:rPr>
-        <w:t>la somme requise pour la créer pour en devenir le nouveau « Créateur ». L’ancien créateur devient un simple membre de la guilde, l</w:t>
-      </w:r>
-      <w:r>
-        <w:rPr>
-          <w:rFonts w:ascii="Arial" w:hAnsi="Arial" w:cs="Arial"/>
-        </w:rPr>
-        <w:t>ui permettant de quitter normalement.</w:t>
-      </w:r>
-    </w:p>
-    <w:p>
-      <w:pPr>
-        <w:pStyle w:val="Paragraphedeliste"/>
-        <w:numPr>
-          <w:ilvl w:val="0"/>
-          <w:numId w:val="6"/>
-        </w:numPr>
-        <w:rPr>
-          <w:rFonts w:ascii="Arial" w:hAnsi="Arial" w:cs="Arial"/>
-          <w:b/>
-          <w:sz w:val="22"/>
-        </w:rPr>
-      </w:pPr>
-      <w:r>
-        <w:rPr>
-          <w:rFonts w:ascii="Arial" w:hAnsi="Arial" w:cs="Arial"/>
-          <w:b/>
-          <w:sz w:val="22"/>
-        </w:rPr>
-        <w:t>Le joueur peut combattre des monstres situés sur la même case que lui.</w:t>
-      </w:r>
-    </w:p>
-    <w:p>
-      <w:pPr>
-        <w:pStyle w:val="Paragraphedeliste"/>
-        <w:numPr>
-          <w:ilvl w:val="1"/>
-          <w:numId w:val="6"/>
-        </w:numPr>
-        <w:rPr>
-          <w:rFonts w:ascii="Arial" w:hAnsi="Arial" w:cs="Arial"/>
-          <w:b/>
-        </w:rPr>
-      </w:pPr>
-      <w:r>
-        <w:rPr>
-          <w:rFonts w:ascii="Arial" w:hAnsi="Arial" w:cs="Arial"/>
-        </w:rPr>
-        <w:t>Cliquer sur un mon</w:t>
-      </w:r>
-      <w:r>
-        <w:rPr>
-          <w:rFonts w:ascii="Arial" w:hAnsi="Arial" w:cs="Arial"/>
-        </w:rPr>
-        <w:t>stre lui inflige des dégâts</w:t>
-      </w:r>
-      <w:r>
-        <w:rPr>
-          <w:rFonts w:ascii="Arial" w:hAnsi="Arial" w:cs="Arial"/>
-        </w:rPr>
-        <w:t>, au coût de 2 points d’Énergie</w:t>
-      </w:r>
-      <w:r>
-        <w:rPr>
-          <w:rFonts w:ascii="Arial" w:hAnsi="Arial" w:cs="Arial"/>
-        </w:rPr>
-        <w:t xml:space="preserve">. </w:t>
-      </w:r>
-      <w:r>
-        <w:rPr>
-          <w:rFonts w:ascii="Arial" w:hAnsi="Arial" w:cs="Arial"/>
-        </w:rPr>
-        <w:t>D</w:t>
-      </w:r>
-      <w:r>
-        <w:rPr>
-          <w:rFonts w:ascii="Arial" w:hAnsi="Arial" w:cs="Arial"/>
-        </w:rPr>
-        <w:t>ifférents boutons pour les actions de combats et habiletés du joueur</w:t>
-      </w:r>
-      <w:r>
-        <w:rPr>
-          <w:rFonts w:ascii="Arial" w:hAnsi="Arial" w:cs="Arial"/>
-        </w:rPr>
-        <w:t xml:space="preserve"> seront aussi disponibles</w:t>
-      </w:r>
-      <w:r>
-        <w:rPr>
-          <w:rFonts w:ascii="Arial" w:hAnsi="Arial" w:cs="Arial"/>
-        </w:rPr>
-        <w:t>.</w:t>
-      </w:r>
-    </w:p>
-    <w:p>
-      <w:pPr>
-        <w:pStyle w:val="Paragraphedeliste"/>
-        <w:numPr>
-          <w:ilvl w:val="2"/>
-          <w:numId w:val="6"/>
-        </w:numPr>
-        <w:rPr>
-          <w:rFonts w:ascii="Arial" w:hAnsi="Arial" w:cs="Arial"/>
-          <w:b/>
-        </w:rPr>
-      </w:pPr>
-      <w:r>
-        <w:rPr>
-          <w:rFonts w:ascii="Arial" w:hAnsi="Arial" w:cs="Arial"/>
-        </w:rPr>
-        <w:t>Ces dernières peuvent demander plus d’Énergie et/ou des points de Mana en plus (</w:t>
-      </w:r>
-      <w:r>
-        <w:rPr>
-          <w:rFonts w:ascii="Arial" w:hAnsi="Arial" w:cs="Arial"/>
-          <w:i/>
-        </w:rPr>
-        <w:t>voir point 7)</w:t>
-      </w:r>
-      <w:r>
-        <w:rPr>
-          <w:rFonts w:ascii="Arial" w:hAnsi="Arial" w:cs="Arial"/>
-        </w:rPr>
-        <w:t>.</w:t>
-      </w:r>
-    </w:p>
-    <w:p>
-      <w:pPr>
-        <w:pStyle w:val="Paragraphedeliste"/>
-        <w:numPr>
-          <w:ilvl w:val="1"/>
-          <w:numId w:val="6"/>
-        </w:numPr>
-        <w:rPr>
-          <w:rFonts w:ascii="Arial" w:hAnsi="Arial" w:cs="Arial"/>
-          <w:b/>
-        </w:rPr>
-      </w:pPr>
-      <w:r>
-        <w:rPr>
-          <w:rFonts w:ascii="Arial" w:hAnsi="Arial" w:cs="Arial"/>
-        </w:rPr>
-        <w:t>Lorsque le monstre subit des dégâts, s’il est toujours en vie, il effectuera une contre-attaque, causant des dégâts au joueur.</w:t>
-      </w:r>
-      <w:r>
-        <w:rPr>
-          <w:rFonts w:ascii="Arial" w:hAnsi="Arial" w:cs="Arial"/>
-        </w:rPr>
-        <w:t xml:space="preserve"> Ces dégâts subis dépendront de la Force et la Dextérité du monstre, ainsi que </w:t>
-      </w:r>
-      <w:r>
-        <w:rPr>
-          <w:rFonts w:ascii="Arial" w:hAnsi="Arial" w:cs="Arial"/>
-        </w:rPr>
-        <w:t>de la Dextérité,</w:t>
-      </w:r>
-      <w:r>
-        <w:rPr>
-          <w:rFonts w:ascii="Arial" w:hAnsi="Arial" w:cs="Arial"/>
-        </w:rPr>
-        <w:t xml:space="preserve"> la Vitalité et les </w:t>
-      </w:r>
-      <w:r>
-        <w:rPr>
-          <w:rFonts w:ascii="Arial" w:hAnsi="Arial" w:cs="Arial"/>
-        </w:rPr>
-        <w:t>É</w:t>
-      </w:r>
-      <w:r>
-        <w:rPr>
-          <w:rFonts w:ascii="Arial" w:hAnsi="Arial" w:cs="Arial"/>
-        </w:rPr>
-        <w:t>quipements</w:t>
-      </w:r>
-      <w:r>
-        <w:rPr>
-          <w:rFonts w:ascii="Arial" w:hAnsi="Arial" w:cs="Arial"/>
-        </w:rPr>
-        <w:t xml:space="preserve"> du joueur</w:t>
-      </w:r>
-      <w:r>
-        <w:rPr>
-          <w:rFonts w:ascii="Arial" w:hAnsi="Arial" w:cs="Arial"/>
-        </w:rPr>
-        <w:t>.</w:t>
-      </w:r>
-    </w:p>
-    <w:p>
-      <w:pPr>
-        <w:pStyle w:val="Paragraphedeliste"/>
-        <w:numPr>
-          <w:ilvl w:val="2"/>
-          <w:numId w:val="6"/>
-        </w:numPr>
-        <w:rPr>
-          <w:rFonts w:ascii="Arial" w:hAnsi="Arial" w:cs="Arial"/>
-          <w:b/>
-        </w:rPr>
-      </w:pPr>
-      <w:r>
-        <w:rPr>
-          <w:rFonts w:ascii="Arial" w:hAnsi="Arial" w:cs="Arial"/>
-        </w:rPr>
-        <w:t>Si les points de vie du joueur se retrouvent à zéro ou moins, ce dernier est mort (</w:t>
-      </w:r>
-      <w:r>
-        <w:rPr>
-          <w:rFonts w:ascii="Arial" w:hAnsi="Arial" w:cs="Arial"/>
-          <w:i/>
-        </w:rPr>
-        <w:t>voir point 7</w:t>
-      </w:r>
-      <w:r>
-        <w:rPr>
-          <w:rFonts w:ascii="Arial" w:hAnsi="Arial" w:cs="Arial"/>
-        </w:rPr>
-        <w:t>).</w:t>
-      </w:r>
-    </w:p>
-    <w:p>
-      <w:pPr>
-        <w:pStyle w:val="Paragraphedeliste"/>
-        <w:numPr>
-          <w:ilvl w:val="2"/>
-          <w:numId w:val="6"/>
-        </w:numPr>
-        <w:rPr>
-          <w:rFonts w:ascii="Arial" w:hAnsi="Arial" w:cs="Arial"/>
-          <w:b/>
-        </w:rPr>
-      </w:pPr>
-      <w:r>
-        <w:rPr>
-          <w:rFonts w:ascii="Arial" w:hAnsi="Arial" w:cs="Arial"/>
-        </w:rPr>
-        <w:t>Si le monstre se retrouve à manquer de points de vie, il meurt. Le joueur gagne ensuite des points d’</w:t>
-      </w:r>
-      <w:r>
-        <w:rPr>
-          <w:rFonts w:ascii="Arial" w:hAnsi="Arial" w:cs="Arial"/>
-        </w:rPr>
-        <w:t>expérience</w:t>
-      </w:r>
-      <w:r>
-        <w:rPr>
-          <w:rFonts w:ascii="Arial" w:hAnsi="Arial" w:cs="Arial"/>
-        </w:rPr>
-        <w:t xml:space="preserve"> et un montant de</w:t>
-      </w:r>
-      <w:r>
-        <w:rPr>
-          <w:rFonts w:ascii="Arial" w:hAnsi="Arial" w:cs="Arial"/>
-        </w:rPr>
-        <w:t xml:space="preserve"> pièces d’or</w:t>
-      </w:r>
-      <w:r>
-        <w:rPr>
-          <w:rFonts w:ascii="Arial" w:hAnsi="Arial" w:cs="Arial"/>
-        </w:rPr>
-        <w:t xml:space="preserve"> proportionnels à la difficulté (ou niveau) du monstre. </w:t>
-      </w:r>
-      <w:r>
-        <w:rPr>
-          <w:rFonts w:ascii="Arial" w:hAnsi="Arial" w:cs="Arial"/>
-        </w:rPr>
-        <w:t>Des objets peuvent apparaître dans une « boite »</w:t>
-      </w:r>
-      <w:r>
-        <w:rPr>
-          <w:rFonts w:ascii="Arial" w:hAnsi="Arial" w:cs="Arial"/>
-        </w:rPr>
-        <w:t xml:space="preserve"> dans la case, seulement visible par le joueur/groupe vainqueur du combat.</w:t>
-      </w:r>
-    </w:p>
-    <w:p>
-      <w:pPr>
-        <w:pStyle w:val="Paragraphedeliste"/>
-        <w:numPr>
-          <w:ilvl w:val="3"/>
-          <w:numId w:val="6"/>
-        </w:numPr>
-        <w:rPr>
-          <w:rFonts w:ascii="Arial" w:hAnsi="Arial" w:cs="Arial"/>
-          <w:b/>
-        </w:rPr>
-      </w:pPr>
-      <w:r>
-        <w:rPr>
-          <w:rFonts w:ascii="Arial" w:hAnsi="Arial" w:cs="Arial"/>
-        </w:rPr>
-        <w:t xml:space="preserve"> Lors d’un déplacement, cette boite disparaît pour toujours.</w:t>
-      </w:r>
-    </w:p>
-    <w:p>
-      <w:pPr>
-        <w:pStyle w:val="Paragraphedeliste"/>
-        <w:numPr>
-          <w:ilvl w:val="0"/>
-          <w:numId w:val="6"/>
-        </w:numPr>
-        <w:rPr>
-          <w:rFonts w:ascii="Arial" w:hAnsi="Arial" w:cs="Arial"/>
-          <w:b/>
-        </w:rPr>
-      </w:pPr>
-      <w:r>
-        <w:rPr>
-          <w:rFonts w:ascii="Arial" w:hAnsi="Arial" w:cs="Arial"/>
-          <w:b/>
-        </w:rPr>
-        <w:t>Si d’autres joueurs se retrouvent sur la même c</w:t>
-      </w:r>
-      <w:r>
-        <w:rPr>
-          <w:rFonts w:ascii="Arial" w:hAnsi="Arial" w:cs="Arial"/>
-          <w:b/>
-        </w:rPr>
-        <w:t>ase que lui, le joueur peut leur donner une bonne grosse baffe</w:t>
-      </w:r>
-      <w:r>
-        <w:rPr>
-          <w:rFonts w:ascii="Arial" w:hAnsi="Arial" w:cs="Arial"/>
-          <w:b/>
-        </w:rPr>
-        <w:t>.</w:t>
-      </w:r>
-    </w:p>
-    <w:p>
-      <w:pPr>
-        <w:pStyle w:val="Paragraphedeliste"/>
-        <w:numPr>
-          <w:ilvl w:val="1"/>
-          <w:numId w:val="6"/>
-        </w:numPr>
-        <w:rPr>
-          <w:rFonts w:ascii="Arial" w:hAnsi="Arial" w:cs="Arial"/>
-          <w:b/>
-        </w:rPr>
-      </w:pPr>
-      <w:r>
-        <w:rPr>
-          <w:rFonts w:ascii="Arial" w:hAnsi="Arial" w:cs="Arial"/>
-        </w:rPr>
-        <w:t>L</w:t>
-      </w:r>
-      <w:r>
-        <w:rPr>
-          <w:rFonts w:ascii="Arial" w:hAnsi="Arial" w:cs="Arial"/>
-        </w:rPr>
-        <w:t xml:space="preserve">orsque le joueur clique sur un autre joueur présent sur sa case, il lui donne un coup. Le nombre de coups pouvant être « distribué » </w:t>
-      </w:r>
-      <w:r>
-        <w:rPr>
-          <w:rFonts w:ascii="Arial" w:hAnsi="Arial" w:cs="Arial"/>
-        </w:rPr>
-        <w:t>à chaque joueur est limité à 3 par jour</w:t>
-      </w:r>
-      <w:r>
-        <w:rPr>
-          <w:rFonts w:ascii="Arial" w:hAnsi="Arial" w:cs="Arial"/>
-        </w:rPr>
-        <w:t>.</w:t>
-      </w:r>
-      <w:r>
-        <w:rPr>
-          <w:rFonts w:ascii="Arial" w:hAnsi="Arial" w:cs="Arial"/>
-        </w:rPr>
-        <w:t xml:space="preserve"> Les dégâts sont reçus par le joueur en temps réel, </w:t>
-      </w:r>
-      <w:r>
-        <w:rPr>
-          <w:rFonts w:ascii="Arial" w:hAnsi="Arial" w:cs="Arial"/>
-        </w:rPr>
-        <w:t>selon des règles semblables à celles d’un</w:t>
-      </w:r>
-      <w:r>
-        <w:rPr>
-          <w:rFonts w:ascii="Arial" w:hAnsi="Arial" w:cs="Arial"/>
-        </w:rPr>
-        <w:t xml:space="preserve"> combat avec un monstre, </w:t>
-      </w:r>
-      <w:r>
-        <w:rPr>
-          <w:rFonts w:ascii="Arial" w:hAnsi="Arial" w:cs="Arial"/>
-        </w:rPr>
-        <w:t>et la Mort peut survenir</w:t>
-      </w:r>
-      <w:r>
-        <w:rPr>
-          <w:rFonts w:ascii="Arial" w:hAnsi="Arial" w:cs="Arial"/>
-          <w:i/>
-        </w:rPr>
-        <w:t xml:space="preserve"> (voir point 7)</w:t>
-      </w:r>
-      <w:r>
-        <w:rPr>
-          <w:rFonts w:ascii="Arial" w:hAnsi="Arial" w:cs="Arial"/>
-          <w:i/>
-        </w:rPr>
-        <w:t>.</w:t>
-      </w:r>
-      <w:r>
-        <w:rPr>
-          <w:rFonts w:ascii="Arial" w:hAnsi="Arial" w:cs="Arial"/>
-          <w:i/>
-        </w:rPr>
-        <w:t xml:space="preserve"> </w:t>
-      </w:r>
-      <w:r>
-        <w:rPr>
-          <w:rFonts w:ascii="Arial" w:hAnsi="Arial" w:cs="Arial"/>
-        </w:rPr>
-        <w:t>Lorsqu’un joueur subit des dégâts par un autre, il reçoit une notification qui l’</w:t>
-      </w:r>
-      <w:r>
-        <w:rPr>
-          <w:rFonts w:ascii="Arial" w:hAnsi="Arial" w:cs="Arial"/>
-        </w:rPr>
-        <w:t>averti</w:t>
-      </w:r>
-      <w:r>
-        <w:rPr>
-          <w:rFonts w:ascii="Arial" w:hAnsi="Arial" w:cs="Arial"/>
-        </w:rPr>
-        <w:t xml:space="preserve">, avec le nom de l’agresseur. </w:t>
-      </w:r>
-      <w:r>
-        <w:rPr>
-          <w:rFonts w:ascii="Arial" w:hAnsi="Arial" w:cs="Arial"/>
-        </w:rPr>
-        <w:t>À la fin d’un affrontement</w:t>
-      </w:r>
-      <w:r>
-        <w:rPr>
-          <w:rFonts w:ascii="Arial" w:hAnsi="Arial" w:cs="Arial"/>
-        </w:rPr>
-        <w:t>, le vainqueur reçois une partie des pièces d’or portées par le vaincu.</w:t>
-      </w:r>
-    </w:p>
-    <w:p>
-      <w:pPr>
-        <w:pStyle w:val="Paragraphedeliste"/>
-        <w:numPr>
-          <w:ilvl w:val="0"/>
-          <w:numId w:val="6"/>
-        </w:numPr>
-        <w:rPr>
-          <w:rFonts w:ascii="Arial" w:hAnsi="Arial" w:cs="Arial"/>
-          <w:b/>
-        </w:rPr>
-      </w:pPr>
-      <w:r>
-        <w:rPr>
-          <w:rFonts w:ascii="Arial" w:hAnsi="Arial" w:cs="Arial"/>
-          <w:b/>
-        </w:rPr>
-        <w:t xml:space="preserve">Si le joueur </w:t>
-      </w:r>
-      <w:r>
-        <w:rPr>
-          <w:rFonts w:ascii="Arial" w:hAnsi="Arial" w:cs="Arial"/>
-          <w:b/>
-        </w:rPr>
-        <w:t>se situe sur une case avec une ville/un village, il aura accès à un marchand/un marché</w:t>
-      </w:r>
-      <w:r>
-        <w:rPr>
-          <w:rFonts w:ascii="Arial" w:hAnsi="Arial" w:cs="Arial"/>
-          <w:b/>
-        </w:rPr>
-        <w:t>.</w:t>
-      </w:r>
-    </w:p>
-    <w:p>
-      <w:pPr>
-        <w:pStyle w:val="Paragraphedeliste"/>
-        <w:numPr>
-          <w:ilvl w:val="1"/>
-          <w:numId w:val="6"/>
-        </w:numPr>
-        <w:rPr>
-          <w:rFonts w:ascii="Arial" w:hAnsi="Arial" w:cs="Arial"/>
-          <w:b/>
-        </w:rPr>
-      </w:pPr>
-      <w:r>
-        <w:rPr>
-          <w:rFonts w:ascii="Arial" w:hAnsi="Arial" w:cs="Arial"/>
-        </w:rPr>
-        <w:t>Une liste d’objets à vendre sera visible au joueur tant qu’il reste sur la case. S’il clique sur l’un d’eux</w:t>
-      </w:r>
-    </w:p>
-    <w:p>
-      <w:pPr>
-        <w:pStyle w:val="Paragraphedeliste"/>
-        <w:numPr>
-          <w:ilvl w:val="2"/>
-          <w:numId w:val="6"/>
-        </w:numPr>
-        <w:rPr>
-          <w:rFonts w:ascii="Arial" w:hAnsi="Arial" w:cs="Arial"/>
-          <w:b/>
-        </w:rPr>
-      </w:pPr>
-      <w:r>
-        <w:rPr>
-          <w:rFonts w:ascii="Arial" w:hAnsi="Arial" w:cs="Arial"/>
-        </w:rPr>
-        <w:t>L</w:t>
-      </w:r>
-      <w:r>
-        <w:rPr>
-          <w:rFonts w:ascii="Arial" w:hAnsi="Arial" w:cs="Arial"/>
-        </w:rPr>
-        <w:t>es objets dans la liste apparaissent avec des icônes simples et leur nom et prix. Placer le curseur sur l’un d’eux affiche une boîte d’informations sur l’objet. Cliqu</w:t>
-      </w:r>
-      <w:r>
-        <w:rPr>
-          <w:rFonts w:ascii="Arial" w:hAnsi="Arial" w:cs="Arial"/>
-        </w:rPr>
-        <w:t>er dessus permets au joueur d</w:t>
-      </w:r>
-      <w:r>
-        <w:rPr>
-          <w:rFonts w:ascii="Arial" w:hAnsi="Arial" w:cs="Arial"/>
-        </w:rPr>
-        <w:t>’acheter</w:t>
-      </w:r>
-      <w:r>
-        <w:rPr>
-          <w:rFonts w:ascii="Arial" w:hAnsi="Arial" w:cs="Arial"/>
-        </w:rPr>
-        <w:t xml:space="preserve"> un exemplaire de cet objet</w:t>
-      </w:r>
-      <w:r>
-        <w:rPr>
-          <w:rFonts w:ascii="Arial" w:hAnsi="Arial" w:cs="Arial"/>
-        </w:rPr>
-        <w:t>.</w:t>
-      </w:r>
-      <w:r>
-        <w:rPr>
-          <w:rFonts w:ascii="Arial" w:hAnsi="Arial" w:cs="Arial"/>
-        </w:rPr>
-        <w:t xml:space="preserve"> La </w:t>
-      </w:r>
-      <w:r>
-        <w:rPr>
-          <w:rFonts w:ascii="Arial" w:hAnsi="Arial" w:cs="Arial"/>
-        </w:rPr>
-        <w:lastRenderedPageBreak/>
-        <w:t>plupart du temps le joueur peux cliquer à répétition sur l’objet pour en acheter une plus grande quantité.</w:t>
-      </w:r>
-    </w:p>
-    <w:p>
-      <w:pPr>
-        <w:pStyle w:val="Paragraphedeliste"/>
-        <w:numPr>
-          <w:ilvl w:val="1"/>
-          <w:numId w:val="6"/>
-        </w:numPr>
-        <w:rPr>
-          <w:rFonts w:ascii="Arial" w:hAnsi="Arial" w:cs="Arial"/>
-          <w:b/>
-        </w:rPr>
-      </w:pPr>
-      <w:r>
-        <w:rPr>
-          <w:rFonts w:ascii="Arial" w:hAnsi="Arial" w:cs="Arial"/>
-        </w:rPr>
-        <w:t>Un bouton permets au joueur d’ouvrir son inventaire pour en vendre son contenu (ou une partie). Cliquer sur un des objets dans l’</w:t>
-      </w:r>
-      <w:r>
-        <w:rPr>
-          <w:rFonts w:ascii="Arial" w:hAnsi="Arial" w:cs="Arial"/>
-        </w:rPr>
-        <w:t>inventaire effectue la vente : l’objet est vendu et quitte l’inventaire du joueur tandis que ce dernier reçoit une somme d’or inférieure au prix d’achat</w:t>
-      </w:r>
-      <w:r>
-        <w:rPr>
-          <w:rFonts w:ascii="Arial" w:hAnsi="Arial" w:cs="Arial"/>
-        </w:rPr>
-        <w:t>, sauf si l’objet viens tout juste d’être acheté, auquel cas la transaction est annulée.</w:t>
-      </w:r>
-    </w:p>
-    <w:p>
-      <w:pPr>
-        <w:pStyle w:val="Paragraphedeliste"/>
-        <w:numPr>
-          <w:ilvl w:val="2"/>
-          <w:numId w:val="6"/>
-        </w:numPr>
-        <w:rPr>
-          <w:rFonts w:ascii="Arial" w:hAnsi="Arial" w:cs="Arial"/>
-          <w:b/>
-        </w:rPr>
-      </w:pPr>
-      <w:r>
-        <w:rPr>
-          <w:rFonts w:ascii="Arial" w:hAnsi="Arial" w:cs="Arial"/>
-        </w:rPr>
-        <w:t>Une boîte de rachat est disponible pour le joueur si jamais il désire annuler la vente de l’un de ses objets. Cependant, cette opération n’est possible que si le joueur ne s’est pas déplacé : une fois qu’il quitte la boutique après avoir vendu un objet, cet objet ne pourra plus être récupéré.</w:t>
-      </w:r>
-    </w:p>
-    <w:p>
-      <w:pPr>
-        <w:pStyle w:val="Paragraphedeliste"/>
-        <w:numPr>
-          <w:ilvl w:val="2"/>
-          <w:numId w:val="6"/>
-        </w:numPr>
-        <w:rPr>
-          <w:rFonts w:ascii="Arial" w:hAnsi="Arial" w:cs="Arial"/>
-          <w:b/>
-        </w:rPr>
-      </w:pPr>
-      <w:r>
-        <w:rPr>
-          <w:rFonts w:ascii="Arial" w:hAnsi="Arial" w:cs="Arial"/>
-        </w:rPr>
-        <w:t xml:space="preserve">Les objets </w:t>
-      </w:r>
-      <w:r>
-        <w:rPr>
-          <w:rFonts w:ascii="Arial" w:hAnsi="Arial" w:cs="Arial"/>
-        </w:rPr>
-        <w:t>spéciaux/</w:t>
-      </w:r>
-      <w:r>
-        <w:rPr>
-          <w:rFonts w:ascii="Arial" w:hAnsi="Arial" w:cs="Arial"/>
-        </w:rPr>
-        <w:t>de quête ne peuvent PAS être vendus.</w:t>
-      </w:r>
-    </w:p>
-    <w:p>
-      <w:pPr>
-        <w:pStyle w:val="Paragraphedeliste"/>
-        <w:numPr>
-          <w:ilvl w:val="0"/>
-          <w:numId w:val="6"/>
-        </w:numPr>
-        <w:rPr>
-          <w:rFonts w:ascii="Arial" w:hAnsi="Arial" w:cs="Arial"/>
-          <w:b/>
-        </w:rPr>
-      </w:pPr>
-      <w:r>
-        <w:rPr>
-          <w:rFonts w:ascii="Arial" w:hAnsi="Arial" w:cs="Arial"/>
-          <w:b/>
-        </w:rPr>
-        <w:t>Le joueur peut accéder en tout temps à son inventaire, qui représente ses possessions.</w:t>
-      </w:r>
-    </w:p>
-    <w:p>
-      <w:pPr>
-        <w:pStyle w:val="Paragraphedeliste"/>
-        <w:numPr>
-          <w:ilvl w:val="1"/>
-          <w:numId w:val="6"/>
-        </w:numPr>
-        <w:rPr>
-          <w:rFonts w:ascii="Arial" w:hAnsi="Arial" w:cs="Arial"/>
-          <w:b/>
-        </w:rPr>
-      </w:pPr>
-      <w:r>
-        <w:rPr>
-          <w:rFonts w:ascii="Arial" w:hAnsi="Arial" w:cs="Arial"/>
-        </w:rPr>
-        <w:t>L</w:t>
-      </w:r>
-      <w:r>
-        <w:rPr>
-          <w:rFonts w:ascii="Arial" w:hAnsi="Arial" w:cs="Arial"/>
-        </w:rPr>
-        <w:t>’inventaire de base d’un joueur possède 10 emplacements. Un emplacement d’inventaire peut contenir plusieurs objets du même type, et ce jusqu’à une certaine limite définie par l’objet (exemple : on peut garder 8 potions de vie ordinaire dans un même emplacement, mais la 9</w:t>
-      </w:r>
-      <w:r>
-        <w:rPr>
-          <w:rFonts w:ascii="Arial" w:hAnsi="Arial" w:cs="Arial"/>
-          <w:vertAlign w:val="superscript"/>
-        </w:rPr>
-        <w:t>ième</w:t>
-      </w:r>
-      <w:r>
-        <w:rPr>
-          <w:rFonts w:ascii="Arial" w:hAnsi="Arial" w:cs="Arial"/>
-        </w:rPr>
-        <w:t xml:space="preserve"> et les suivantes en prendront un autre). </w:t>
-      </w:r>
-      <w:r>
-        <w:rPr>
-          <w:rFonts w:ascii="Arial" w:hAnsi="Arial" w:cs="Arial"/>
-        </w:rPr>
-        <w:t>Avoir un sac à dos équipé donne au joueur un certain nombre d’emplacement supplémentaires, selon la qualité du sac (généralement 4, 6, 10, etc.)</w:t>
-      </w:r>
-      <w:r>
-        <w:rPr>
-          <w:rFonts w:ascii="Arial" w:hAnsi="Arial" w:cs="Arial"/>
-        </w:rPr>
-        <w:t>.</w:t>
-      </w:r>
-      <w:r>
-        <w:rPr>
-          <w:rFonts w:ascii="Arial" w:hAnsi="Arial" w:cs="Arial"/>
-        </w:rPr>
-        <w:t xml:space="preserve"> Un sac à dos doit être vide si le joueur désire l’enlever de son dos pour le placer dans son inventaire.</w:t>
-      </w:r>
-    </w:p>
-    <w:p>
-      <w:pPr>
-        <w:pStyle w:val="Paragraphedeliste"/>
-        <w:numPr>
-          <w:ilvl w:val="1"/>
-          <w:numId w:val="6"/>
-        </w:numPr>
-        <w:rPr>
-          <w:rFonts w:ascii="Arial" w:hAnsi="Arial" w:cs="Arial"/>
-          <w:b/>
-        </w:rPr>
-      </w:pPr>
-      <w:r>
-        <w:rPr>
-          <w:rFonts w:ascii="Arial" w:hAnsi="Arial" w:cs="Arial"/>
-        </w:rPr>
-        <w:t>Le joueur possède aussi des emplacements uniques pour son corps (tête, cou, doigt, torse, bottes, etc.) qui lui servent pour les Équipements. Il peut placer un équipement de son inventaire sur l’emplacement approprié (chapeau sur la tête, etc.) à tout moment</w:t>
-      </w:r>
-      <w:r>
-        <w:rPr>
-          <w:rFonts w:ascii="Arial" w:hAnsi="Arial" w:cs="Arial"/>
-        </w:rPr>
-        <w:t>.</w:t>
-      </w:r>
-    </w:p>
-    <w:p>
-      <w:pPr>
-        <w:pStyle w:val="Paragraphedeliste"/>
-        <w:numPr>
-          <w:ilvl w:val="2"/>
-          <w:numId w:val="6"/>
-        </w:numPr>
-        <w:rPr>
-          <w:rFonts w:ascii="Arial" w:hAnsi="Arial" w:cs="Arial"/>
-          <w:b/>
-        </w:rPr>
-      </w:pPr>
-      <w:r>
-        <w:rPr>
-          <w:rFonts w:ascii="Arial" w:hAnsi="Arial" w:cs="Arial"/>
-        </w:rPr>
-        <w:t xml:space="preserve">Par contre, si le joueur modifie son équipement en laissant des monstres blessés ET vivants, ces derniers reviendront </w:t>
-      </w:r>
-      <w:r>
-        <w:rPr>
-          <w:rFonts w:ascii="Arial" w:hAnsi="Arial" w:cs="Arial"/>
-        </w:rPr>
-        <w:t>avec leur santé complètement restaurée</w:t>
-      </w:r>
-      <w:r>
-        <w:rPr>
-          <w:rFonts w:ascii="Arial" w:hAnsi="Arial" w:cs="Arial"/>
-        </w:rPr>
-        <w:t>.</w:t>
-      </w:r>
-      <w:r>
-        <w:rPr>
-          <w:rFonts w:ascii="Arial" w:hAnsi="Arial" w:cs="Arial"/>
-        </w:rPr>
-        <w:t xml:space="preserve"> L</w:t>
-      </w:r>
-      <w:r>
-        <w:rPr>
-          <w:rFonts w:ascii="Arial" w:hAnsi="Arial" w:cs="Arial"/>
-        </w:rPr>
-        <w:t>es monstres tués resteront</w:t>
-      </w:r>
-      <w:r>
-        <w:rPr>
-          <w:rFonts w:ascii="Arial" w:hAnsi="Arial" w:cs="Arial"/>
-        </w:rPr>
-        <w:t xml:space="preserve"> morts.</w:t>
-      </w:r>
-    </w:p>
-    <w:p>
-      <w:pPr>
-        <w:pStyle w:val="Paragraphedeliste"/>
-        <w:numPr>
-          <w:ilvl w:val="2"/>
-          <w:numId w:val="6"/>
-        </w:numPr>
-        <w:rPr>
-          <w:rFonts w:ascii="Arial" w:hAnsi="Arial" w:cs="Arial"/>
-          <w:b/>
-        </w:rPr>
-      </w:pPr>
-      <w:r>
-        <w:rPr>
-          <w:rFonts w:ascii="Arial" w:hAnsi="Arial" w:cs="Arial"/>
-        </w:rPr>
-        <w:t>Si le joueur désire équiper un équipement alors qu’il en porte déjà un de ce type, ces équipements sont échangés (par exemple, un joueur veux changer son chapeau pour un casque : le chapeau va dans l’inventaire du joueur à la place du casque, et ce, sans avoir besoin d’emplacement libre préalable).</w:t>
-      </w:r>
-      <w:r>
-        <w:rPr>
-          <w:rFonts w:ascii="Arial" w:hAnsi="Arial" w:cs="Arial"/>
-        </w:rPr>
-        <w:t xml:space="preserve"> Seule exception : les sacs à dos (</w:t>
-      </w:r>
-      <w:r>
-        <w:rPr>
-          <w:rFonts w:ascii="Arial" w:hAnsi="Arial" w:cs="Arial"/>
-          <w:i/>
-        </w:rPr>
-        <w:t>voir point 6.a</w:t>
-      </w:r>
-      <w:r>
-        <w:rPr>
-          <w:rFonts w:ascii="Arial" w:hAnsi="Arial" w:cs="Arial"/>
-        </w:rPr>
-        <w:t>).</w:t>
-      </w:r>
-    </w:p>
-    <w:p>
-      <w:pPr>
-        <w:pStyle w:val="Paragraphedeliste"/>
-        <w:numPr>
-          <w:ilvl w:val="2"/>
-          <w:numId w:val="6"/>
-        </w:numPr>
-        <w:rPr>
-          <w:rFonts w:ascii="Arial" w:hAnsi="Arial" w:cs="Arial"/>
-          <w:b/>
-        </w:rPr>
-      </w:pPr>
-      <w:r>
-        <w:rPr>
-          <w:rFonts w:ascii="Arial" w:hAnsi="Arial" w:cs="Arial"/>
-        </w:rPr>
-        <w:t>L</w:t>
-      </w:r>
-      <w:r>
-        <w:rPr>
-          <w:rFonts w:ascii="Arial" w:hAnsi="Arial" w:cs="Arial"/>
-        </w:rPr>
-        <w:t>es effets d’objets ou d’Équipements sont des changements temporaires, et n’affectent PAS les totaux de départ des statistiques.</w:t>
-      </w:r>
-    </w:p>
-    <w:p>
-      <w:pPr>
-        <w:pStyle w:val="Paragraphedeliste"/>
-        <w:numPr>
-          <w:ilvl w:val="1"/>
-          <w:numId w:val="6"/>
-        </w:numPr>
-        <w:rPr>
-          <w:rFonts w:ascii="Arial" w:hAnsi="Arial" w:cs="Arial"/>
-          <w:b/>
-        </w:rPr>
-      </w:pPr>
-      <w:r>
-        <w:rPr>
-          <w:rFonts w:ascii="Arial" w:hAnsi="Arial" w:cs="Arial"/>
-        </w:rPr>
-        <w:t>Les objets non-Équipements peuvent être des objets Consommables (potions, repas, flèches, parchemins, etc.).</w:t>
-      </w:r>
-      <w:r>
-        <w:rPr>
-          <w:rFonts w:ascii="Arial" w:hAnsi="Arial" w:cs="Arial"/>
-        </w:rPr>
-        <w:t xml:space="preserve"> La plupart peuvent être utilisés en combat. Le joueur peut cliquer </w:t>
-      </w:r>
-      <w:r>
-        <w:rPr>
-          <w:rFonts w:ascii="Arial" w:hAnsi="Arial" w:cs="Arial"/>
-        </w:rPr>
-        <w:lastRenderedPageBreak/>
-        <w:t xml:space="preserve">dessus et voir un petit menu contextuel avec une option pour </w:t>
-      </w:r>
-      <w:r>
-        <w:rPr>
-          <w:rFonts w:ascii="Arial" w:hAnsi="Arial" w:cs="Arial"/>
-          <w:i/>
-        </w:rPr>
-        <w:t>Utiliser</w:t>
-      </w:r>
-      <w:r>
-        <w:rPr>
-          <w:rFonts w:ascii="Arial" w:hAnsi="Arial" w:cs="Arial"/>
-        </w:rPr>
-        <w:t>. Après cette action, l’objet disparaît (ou diminue de 1 si le joueur en possède plusieurs).</w:t>
-      </w:r>
-    </w:p>
-    <w:p>
-      <w:pPr>
-        <w:pStyle w:val="Paragraphedeliste"/>
-        <w:numPr>
-          <w:ilvl w:val="1"/>
-          <w:numId w:val="6"/>
-        </w:numPr>
-        <w:rPr>
-          <w:rFonts w:ascii="Arial" w:hAnsi="Arial" w:cs="Arial"/>
-          <w:b/>
-        </w:rPr>
-      </w:pPr>
-      <w:r>
-        <w:rPr>
-          <w:rFonts w:ascii="Arial" w:hAnsi="Arial" w:cs="Arial"/>
-        </w:rPr>
-        <w:t xml:space="preserve">Certains objets </w:t>
-      </w:r>
-      <w:proofErr w:type="spellStart"/>
-      <w:r>
-        <w:rPr>
-          <w:rFonts w:ascii="Arial" w:hAnsi="Arial" w:cs="Arial"/>
-        </w:rPr>
-        <w:t>obtenables</w:t>
-      </w:r>
-      <w:proofErr w:type="spellEnd"/>
-      <w:r>
-        <w:rPr>
-          <w:rFonts w:ascii="Arial" w:hAnsi="Arial" w:cs="Arial"/>
-        </w:rPr>
-        <w:t xml:space="preserve"> par le joueur sont importants pour le déroulement d’une quête ou d’une mission spéciale. Dans ces cas exceptionnels, ce type d’objet n’apparaît pas dans l’inventaire normal du joueur, mais d</w:t>
-      </w:r>
-      <w:r>
-        <w:rPr>
-          <w:rFonts w:ascii="Arial" w:hAnsi="Arial" w:cs="Arial"/>
-        </w:rPr>
-        <w:t xml:space="preserve">ans un autre inventaire spécial, sans limite maximale. Le joueur a des interactions limitées avec ces objets : il peut rarement les utiliser, et il ne pourra </w:t>
-      </w:r>
-      <w:r>
-        <w:rPr>
-          <w:rFonts w:ascii="Arial" w:hAnsi="Arial" w:cs="Arial"/>
-          <w:i/>
-        </w:rPr>
-        <w:t>jamais</w:t>
-      </w:r>
-      <w:r>
-        <w:rPr>
-          <w:rFonts w:ascii="Arial" w:hAnsi="Arial" w:cs="Arial"/>
-        </w:rPr>
-        <w:t xml:space="preserve"> le</w:t>
-      </w:r>
-      <w:r>
-        <w:rPr>
-          <w:rFonts w:ascii="Arial" w:hAnsi="Arial" w:cs="Arial"/>
-        </w:rPr>
-        <w:t>s</w:t>
-      </w:r>
-      <w:r>
-        <w:rPr>
-          <w:rFonts w:ascii="Arial" w:hAnsi="Arial" w:cs="Arial"/>
-        </w:rPr>
-        <w:t xml:space="preserve"> jeter ou le</w:t>
-      </w:r>
-      <w:r>
-        <w:rPr>
-          <w:rFonts w:ascii="Arial" w:hAnsi="Arial" w:cs="Arial"/>
-        </w:rPr>
-        <w:t>s</w:t>
-      </w:r>
-      <w:r>
-        <w:rPr>
-          <w:rFonts w:ascii="Arial" w:hAnsi="Arial" w:cs="Arial"/>
-        </w:rPr>
-        <w:t xml:space="preserve"> vendre</w:t>
-      </w:r>
-      <w:r>
-        <w:rPr>
-          <w:rFonts w:ascii="Arial" w:hAnsi="Arial" w:cs="Arial"/>
-        </w:rPr>
-        <w:t xml:space="preserve"> (sauf si c’est le but de la mission).</w:t>
-      </w:r>
-      <w:r>
-        <w:rPr>
-          <w:rFonts w:ascii="Arial" w:hAnsi="Arial" w:cs="Arial"/>
-        </w:rPr>
-        <w:t xml:space="preserve"> Par contre, ces objets peuvent avoir un effet passif sur le joueur.</w:t>
-      </w:r>
-    </w:p>
-    <w:p>
-      <w:pPr>
-        <w:pStyle w:val="Paragraphedeliste"/>
-        <w:numPr>
-          <w:ilvl w:val="0"/>
-          <w:numId w:val="6"/>
-        </w:numPr>
-        <w:rPr>
-          <w:rFonts w:ascii="Arial" w:hAnsi="Arial" w:cs="Arial"/>
-          <w:b/>
-        </w:rPr>
-      </w:pPr>
-      <w:r>
-        <w:rPr>
-          <w:rFonts w:ascii="Arial" w:hAnsi="Arial" w:cs="Arial"/>
-          <w:b/>
-        </w:rPr>
-        <w:t>Lorsqu’un joueur a accumulé suffisamment de points d’expérience, il gagne un niveau.</w:t>
-      </w:r>
-    </w:p>
-    <w:p>
-      <w:pPr>
-        <w:pStyle w:val="Paragraphedeliste"/>
-        <w:numPr>
-          <w:ilvl w:val="1"/>
-          <w:numId w:val="6"/>
-        </w:numPr>
-        <w:rPr>
-          <w:rFonts w:ascii="Arial" w:hAnsi="Arial" w:cs="Arial"/>
-          <w:b/>
-        </w:rPr>
-      </w:pPr>
-      <w:r>
-        <w:rPr>
-          <w:rFonts w:ascii="Arial" w:hAnsi="Arial" w:cs="Arial"/>
-        </w:rPr>
-        <w:t>Le joueur a droit à 5 points à dépenser dans l’une ou plusieurs de ses 4 statistiques principales : Force, Dextérité, Vitalité et Intelligence. Chacune d’elle présente des fonctions différentes</w:t>
-      </w:r>
-      <w:r>
-        <w:rPr>
-          <w:rFonts w:ascii="Arial" w:hAnsi="Arial" w:cs="Arial"/>
-        </w:rPr>
-        <w:t>, autant lors de combats que lors de quêtes</w:t>
-      </w:r>
-      <w:r>
-        <w:rPr>
-          <w:rFonts w:ascii="Arial" w:hAnsi="Arial" w:cs="Arial"/>
-        </w:rPr>
-        <w:t> :</w:t>
-      </w:r>
-    </w:p>
-    <w:p>
-      <w:pPr>
-        <w:pStyle w:val="Paragraphedeliste"/>
-        <w:numPr>
-          <w:ilvl w:val="2"/>
-          <w:numId w:val="6"/>
-        </w:numPr>
-        <w:rPr>
-          <w:rFonts w:ascii="Arial" w:hAnsi="Arial" w:cs="Arial"/>
-          <w:b/>
-        </w:rPr>
-      </w:pPr>
-      <w:r>
-        <w:rPr>
-          <w:rFonts w:ascii="Arial" w:hAnsi="Arial" w:cs="Arial"/>
-        </w:rPr>
-        <w:t>La Force dicte l’ampleur des dommages infligés par le joueur</w:t>
-      </w:r>
-    </w:p>
-    <w:p>
-      <w:pPr>
-        <w:pStyle w:val="Paragraphedeliste"/>
-        <w:numPr>
-          <w:ilvl w:val="2"/>
-          <w:numId w:val="6"/>
-        </w:numPr>
-        <w:rPr>
-          <w:rFonts w:ascii="Arial" w:hAnsi="Arial" w:cs="Arial"/>
-          <w:b/>
-        </w:rPr>
-      </w:pPr>
-      <w:r>
-        <w:rPr>
-          <w:rFonts w:ascii="Arial" w:hAnsi="Arial" w:cs="Arial"/>
-        </w:rPr>
-        <w:t>La Dextérité représente la précision des attaques du joueur, sa capacité à atteindre des points faibles ainsi qu’à éviter les agressions portées sur lui</w:t>
-      </w:r>
-    </w:p>
-    <w:p>
-      <w:pPr>
-        <w:pStyle w:val="Paragraphedeliste"/>
-        <w:numPr>
-          <w:ilvl w:val="2"/>
-          <w:numId w:val="6"/>
-        </w:numPr>
-        <w:rPr>
-          <w:rFonts w:ascii="Arial" w:hAnsi="Arial" w:cs="Arial"/>
-          <w:b/>
-        </w:rPr>
-      </w:pPr>
-      <w:r>
-        <w:rPr>
-          <w:rFonts w:ascii="Arial" w:hAnsi="Arial" w:cs="Arial"/>
-        </w:rPr>
-        <w:t>La Vitalité représente la résistance du joueur aux épreuves et aux coups qu’il reçoit; son total de points de vie en dépend.</w:t>
-      </w:r>
-    </w:p>
-    <w:p>
-      <w:pPr>
-        <w:pStyle w:val="Paragraphedeliste"/>
-        <w:numPr>
-          <w:ilvl w:val="2"/>
-          <w:numId w:val="6"/>
-        </w:numPr>
-        <w:rPr>
-          <w:rFonts w:ascii="Arial" w:hAnsi="Arial" w:cs="Arial"/>
-          <w:b/>
-        </w:rPr>
-      </w:pPr>
-      <w:r>
-        <w:rPr>
-          <w:rFonts w:ascii="Arial" w:hAnsi="Arial" w:cs="Arial"/>
-        </w:rPr>
-        <w:t>L’Intelligence</w:t>
-      </w:r>
-      <w:r>
-        <w:rPr>
-          <w:rFonts w:ascii="Arial" w:hAnsi="Arial" w:cs="Arial"/>
-        </w:rPr>
-        <w:t xml:space="preserve"> détermine la capacité du joueur à utiliser la magie</w:t>
-      </w:r>
-      <w:r>
-        <w:rPr>
-          <w:rFonts w:ascii="Arial" w:hAnsi="Arial" w:cs="Arial"/>
-        </w:rPr>
-        <w:t>, ainsi que sa capacité à deviner les statistiques des adversaires qu’il rencontre.</w:t>
-      </w:r>
-      <w:r>
-        <w:rPr>
-          <w:rFonts w:ascii="Arial" w:hAnsi="Arial" w:cs="Arial"/>
-        </w:rPr>
-        <w:t xml:space="preserve"> La réserve maximale de points de Mana en dépend.</w:t>
-      </w:r>
-    </w:p>
-    <w:p>
-      <w:pPr>
-        <w:pStyle w:val="Paragraphedeliste"/>
-        <w:numPr>
-          <w:ilvl w:val="1"/>
-          <w:numId w:val="6"/>
-        </w:numPr>
-        <w:rPr>
-          <w:rFonts w:ascii="Arial" w:hAnsi="Arial" w:cs="Arial"/>
-          <w:b/>
-        </w:rPr>
-      </w:pPr>
-      <w:r>
-        <w:rPr>
-          <w:rFonts w:ascii="Arial" w:hAnsi="Arial" w:cs="Arial"/>
-        </w:rPr>
-        <w:t>Lorsque le joueur a alloué tous ses points, il doit confirmer son choix en cliquant sur un bouton. Ensuite, ses statistiques sont changées de façon permanente.</w:t>
-      </w:r>
-    </w:p>
-    <w:p>
-      <w:pPr>
-        <w:pStyle w:val="Paragraphedeliste"/>
-        <w:numPr>
-          <w:ilvl w:val="1"/>
-          <w:numId w:val="6"/>
-        </w:numPr>
-        <w:rPr>
-          <w:rFonts w:ascii="Arial" w:hAnsi="Arial" w:cs="Arial"/>
-          <w:b/>
-        </w:rPr>
-      </w:pPr>
-      <w:r>
-        <w:rPr>
-          <w:rFonts w:ascii="Arial" w:hAnsi="Arial" w:cs="Arial"/>
-        </w:rPr>
-        <w:t>Lors</w:t>
-      </w:r>
-      <w:r>
-        <w:rPr>
-          <w:rFonts w:ascii="Arial" w:hAnsi="Arial" w:cs="Arial"/>
-        </w:rPr>
-        <w:t xml:space="preserve"> d’un gain de niveau, tous les points de vie </w:t>
-      </w:r>
-      <w:r>
-        <w:rPr>
-          <w:rFonts w:ascii="Arial" w:hAnsi="Arial" w:cs="Arial"/>
-        </w:rPr>
-        <w:t>du joueur</w:t>
-      </w:r>
-      <w:r>
-        <w:rPr>
-          <w:rFonts w:ascii="Arial" w:hAnsi="Arial" w:cs="Arial"/>
-        </w:rPr>
-        <w:t xml:space="preserve"> lui sont restaurés</w:t>
-      </w:r>
-      <w:r>
-        <w:rPr>
-          <w:rFonts w:ascii="Arial" w:hAnsi="Arial" w:cs="Arial"/>
-        </w:rPr>
-        <w:t>.</w:t>
-      </w:r>
-      <w:r>
-        <w:rPr>
-          <w:rFonts w:ascii="Arial" w:hAnsi="Arial" w:cs="Arial"/>
-        </w:rPr>
-        <w:t xml:space="preserve"> S</w:t>
-      </w:r>
-      <w:r>
-        <w:rPr>
-          <w:rFonts w:ascii="Arial" w:hAnsi="Arial" w:cs="Arial"/>
-        </w:rPr>
-        <w:t>es totaux</w:t>
-      </w:r>
-      <w:r>
-        <w:rPr>
-          <w:rFonts w:ascii="Arial" w:hAnsi="Arial" w:cs="Arial"/>
-        </w:rPr>
-        <w:t xml:space="preserve"> maximum </w:t>
-      </w:r>
-      <w:r>
-        <w:rPr>
-          <w:rFonts w:ascii="Arial" w:hAnsi="Arial" w:cs="Arial"/>
-        </w:rPr>
-        <w:t xml:space="preserve">et actuels </w:t>
-      </w:r>
-      <w:r>
-        <w:rPr>
-          <w:rFonts w:ascii="Arial" w:hAnsi="Arial" w:cs="Arial"/>
-        </w:rPr>
-        <w:t xml:space="preserve">de points d’Énergie </w:t>
-      </w:r>
-      <w:r>
-        <w:rPr>
-          <w:rFonts w:ascii="Arial" w:hAnsi="Arial" w:cs="Arial"/>
-        </w:rPr>
-        <w:t>augment</w:t>
-      </w:r>
-      <w:r>
-        <w:rPr>
-          <w:rFonts w:ascii="Arial" w:hAnsi="Arial" w:cs="Arial"/>
-        </w:rPr>
-        <w:t>e</w:t>
-      </w:r>
-      <w:r>
-        <w:rPr>
-          <w:rFonts w:ascii="Arial" w:hAnsi="Arial" w:cs="Arial"/>
-        </w:rPr>
-        <w:t>nt</w:t>
-      </w:r>
-      <w:r>
-        <w:rPr>
-          <w:rFonts w:ascii="Arial" w:hAnsi="Arial" w:cs="Arial"/>
-        </w:rPr>
-        <w:t xml:space="preserve"> de 10 points à chaque niveau</w:t>
-      </w:r>
-      <w:r>
-        <w:rPr>
-          <w:rFonts w:ascii="Arial" w:hAnsi="Arial" w:cs="Arial"/>
-        </w:rPr>
-        <w:t>.</w:t>
-      </w:r>
-    </w:p>
-    <w:p>
-      <w:pPr>
-        <w:pStyle w:val="Paragraphedeliste"/>
-        <w:numPr>
-          <w:ilvl w:val="1"/>
-          <w:numId w:val="6"/>
-        </w:numPr>
-        <w:rPr>
-          <w:rFonts w:ascii="Arial" w:hAnsi="Arial" w:cs="Arial"/>
-          <w:b/>
-        </w:rPr>
-      </w:pPr>
-      <w:r>
-        <w:rPr>
-          <w:rFonts w:ascii="Arial" w:hAnsi="Arial" w:cs="Arial"/>
-        </w:rPr>
-        <w:t>Si le joueur venait à perdre tous ses points de vie, il meurt. Lorsque cela arrive, il perd environ 10% des points d’expérience qu’il a accumulés à ce moment.</w:t>
-      </w:r>
-    </w:p>
-    <w:p>
-      <w:pPr>
-        <w:pStyle w:val="Paragraphedeliste"/>
-        <w:numPr>
-          <w:ilvl w:val="2"/>
-          <w:numId w:val="6"/>
-        </w:numPr>
-        <w:rPr>
-          <w:rFonts w:ascii="Arial" w:hAnsi="Arial" w:cs="Arial"/>
-          <w:b/>
-        </w:rPr>
-      </w:pPr>
-      <w:r>
-        <w:rPr>
-          <w:rFonts w:ascii="Arial" w:hAnsi="Arial" w:cs="Arial"/>
-        </w:rPr>
-        <w:t>S’il est mort suite à une défaite co</w:t>
-      </w:r>
-      <w:r>
-        <w:rPr>
-          <w:rFonts w:ascii="Arial" w:hAnsi="Arial" w:cs="Arial"/>
-        </w:rPr>
-        <w:t>ntre un joueur adverse, il perd</w:t>
-      </w:r>
-      <w:r>
-        <w:rPr>
-          <w:rFonts w:ascii="Arial" w:hAnsi="Arial" w:cs="Arial"/>
-        </w:rPr>
-        <w:t xml:space="preserve"> également 10% de ses pièces d’or, qui reviennent au joueur ayant porté le coup de grâce.</w:t>
-      </w:r>
-      <w:r>
-        <w:rPr>
-          <w:rFonts w:ascii="Arial" w:hAnsi="Arial" w:cs="Arial"/>
-        </w:rPr>
-        <w:t xml:space="preserve"> </w:t>
-      </w:r>
-    </w:p>
-    <w:p>
-      <w:pPr>
-        <w:pStyle w:val="Paragraphedeliste"/>
-        <w:numPr>
-          <w:ilvl w:val="2"/>
-          <w:numId w:val="6"/>
-        </w:numPr>
-        <w:rPr>
-          <w:rFonts w:ascii="Arial" w:hAnsi="Arial" w:cs="Arial"/>
-          <w:b/>
-        </w:rPr>
-      </w:pPr>
-      <w:r>
-        <w:rPr>
-          <w:rFonts w:ascii="Arial" w:hAnsi="Arial" w:cs="Arial"/>
-        </w:rPr>
-        <w:t>Un joueur mort reste mort tant qu’il n’a pas sélectionné l’action de Résurrection. Tant que cela n’est pas fait, il reste invisible aux autres joueurs et ne peux ni combattre, ni clavarder, ni se déplacer</w:t>
-      </w:r>
-      <w:r>
-        <w:rPr>
-          <w:rFonts w:ascii="Arial" w:hAnsi="Arial" w:cs="Arial"/>
-        </w:rPr>
-        <w:t>, ni</w:t>
-      </w:r>
-      <w:r>
-        <w:rPr>
-          <w:rFonts w:ascii="Arial" w:hAnsi="Arial" w:cs="Arial"/>
-        </w:rPr>
-        <w:t xml:space="preserve"> modifier</w:t>
-      </w:r>
-      <w:r>
-        <w:rPr>
-          <w:rFonts w:ascii="Arial" w:hAnsi="Arial" w:cs="Arial"/>
-        </w:rPr>
-        <w:t xml:space="preserve"> son inventaire ou son équipement</w:t>
-      </w:r>
-      <w:r>
-        <w:rPr>
-          <w:rFonts w:ascii="Arial" w:hAnsi="Arial" w:cs="Arial"/>
-        </w:rPr>
-        <w:t xml:space="preserve"> (il peut toujours le consulter)</w:t>
-      </w:r>
-      <w:r>
-        <w:rPr>
-          <w:rFonts w:ascii="Arial" w:hAnsi="Arial" w:cs="Arial"/>
-        </w:rPr>
-        <w:t>.</w:t>
-      </w:r>
-    </w:p>
-    <w:p>
-      <w:pPr>
-        <w:pStyle w:val="Paragraphedeliste"/>
-        <w:numPr>
-          <w:ilvl w:val="2"/>
-          <w:numId w:val="6"/>
-        </w:numPr>
-        <w:rPr>
-          <w:rFonts w:ascii="Arial" w:hAnsi="Arial" w:cs="Arial"/>
-          <w:b/>
-        </w:rPr>
-      </w:pPr>
-      <w:r>
-        <w:rPr>
-          <w:rFonts w:ascii="Arial" w:hAnsi="Arial" w:cs="Arial"/>
-        </w:rPr>
-        <w:lastRenderedPageBreak/>
-        <w:t>Lors de la Résurrection, le joueur réapparait à la dernière case où il se situait avant celle sur laquelle il est mort.</w:t>
-      </w:r>
-      <w:r>
-        <w:rPr>
-          <w:rFonts w:ascii="Arial" w:hAnsi="Arial" w:cs="Arial"/>
-        </w:rPr>
-        <w:t xml:space="preserve"> Il récupère tous ses points de vie et de Mana, mais pas d’Énergie.</w:t>
-      </w:r>
+        </w:rPr>
+        <w:t>durant</w:t>
+      </w:r>
+      <w:r>
+        <w:rPr>
+          <w:rFonts w:ascii="Arial" w:hAnsi="Arial" w:cs="Arial"/>
+        </w:rPr>
+        <w:t xml:space="preserve"> l’évènement restent en leur possession.</w:t>
+      </w:r>
+    </w:p>
+    <w:p>
+      <w:pPr>
+        <w:pStyle w:val="Paragraphedeliste"/>
+        <w:ind w:left="1440"/>
+        <w:rPr>
+          <w:rFonts w:ascii="Arial" w:hAnsi="Arial" w:cs="Arial"/>
+          <w:b/>
+          <w:sz w:val="28"/>
+          <w:szCs w:val="28"/>
+        </w:rPr>
+      </w:pPr>
     </w:p>
     <w:p>
       <w:pPr>
@@ -6755,7 +6933,7 @@
 </file>
 
 <file path=customXml/itemProps1.xml><?xml version="1.0" encoding="utf-8"?>
-<ds:datastoreItem xmlns:ds="http://schemas.openxmlformats.org/officeDocument/2006/customXml" ds:itemID="{CDC682FB-07B1-4C00-8350-51CB6D6C254A}">
+<ds:datastoreItem xmlns:ds="http://schemas.openxmlformats.org/officeDocument/2006/customXml" ds:itemID="{15153AB0-1A5A-47CB-9E42-CFEB6DF92576}">
   <ds:schemaRefs>
     <ds:schemaRef ds:uri="http://schemas.openxmlformats.org/officeDocument/2006/bibliography"/>
   </ds:schemaRefs>

</xml_diff>

<commit_message>
Made scenarios and conclusion/recommandation
</commit_message>
<xml_diff>
--- a/Preliminaire/Analyse.docx
+++ b/Preliminaire/Analyse.docx
@@ -1235,7 +1235,7 @@
           <v:shape id="_x0000_i1025" type="#_x0000_t75" style="width:475.5pt;height:388.5pt" o:ole="">
             <v:imagedata r:id="rId8" o:title=""/>
           </v:shape>
-          <o:OLEObject Type="Embed" ProgID="Visio.Drawing.15" ShapeID="_x0000_i1025" DrawAspect="Content" ObjectID="_1637475433" r:id="rId9"/>
+          <o:OLEObject Type="Embed" ProgID="Visio.Drawing.15" ShapeID="_x0000_i1025" DrawAspect="Content" ObjectID="_1637478800" r:id="rId9"/>
         </w:object>
       </w:r>
       <w:r>
@@ -4642,747 +4642,923 @@
         </w:rPr>
         <w:t>Si un joueur trouve une quête trop dure ou ne désire pas la remplir, il peut décider de l’échanger pour une nouvelle (décidée aléatoirement après confirmation du joueur). Toutefois, cette action n’est faisable qu’une seule fois par jour.</w:t>
       </w:r>
+    </w:p>
+    <w:p>
+      <w:pPr>
+        <w:pStyle w:val="Paragraphedeliste"/>
+        <w:numPr>
+          <w:ilvl w:val="1"/>
+          <w:numId w:val="6"/>
+        </w:numPr>
+        <w:rPr>
+          <w:rFonts w:ascii="Arial" w:hAnsi="Arial" w:cs="Arial"/>
+          <w:b/>
+        </w:rPr>
+      </w:pPr>
+      <w:r>
+        <w:rPr>
+          <w:rFonts w:ascii="Arial" w:hAnsi="Arial" w:cs="Arial"/>
+        </w:rPr>
+        <w:t xml:space="preserve">Un évènement est un… évènement à durée limité (souvent saisonnier) qui changera l’entièreté du jeu (surtout visuellement). Par exemple, un évènement des fêtes peut changer l’apparence de la carte du monde (plus de neige) et l’aspect de certains monstres (un ogre avec un chapeau rouge et une barbe blanche), et donner </w:t>
+      </w:r>
+      <w:r>
+        <w:rPr>
+          <w:rFonts w:ascii="Arial" w:hAnsi="Arial" w:cs="Arial"/>
+        </w:rPr>
+        <w:t>des</w:t>
+      </w:r>
+      <w:r>
+        <w:rPr>
+          <w:rFonts w:ascii="Arial" w:hAnsi="Arial" w:cs="Arial"/>
+        </w:rPr>
+        <w:t xml:space="preserve"> objets spéciaux aux joueurs. De même, les quêtes peuvent changer également de thématiques (« Trouver 32 Cannes en bonbons | Récompense : 3000 pts expérience »</w:t>
+      </w:r>
+      <w:r>
+        <w:rPr>
+          <w:rFonts w:ascii="Arial" w:hAnsi="Arial" w:cs="Arial"/>
+        </w:rPr>
+        <w:t>).</w:t>
+      </w:r>
+      <w:r>
+        <w:rPr>
+          <w:rFonts w:ascii="Arial" w:hAnsi="Arial" w:cs="Arial"/>
+        </w:rPr>
+        <w:t xml:space="preserve"> À la fin d’un évènement, le jeu </w:t>
+      </w:r>
+      <w:r>
+        <w:rPr>
+          <w:rFonts w:ascii="Arial" w:hAnsi="Arial" w:cs="Arial"/>
+        </w:rPr>
+        <w:t>reprendrait</w:t>
+      </w:r>
+      <w:r>
+        <w:rPr>
+          <w:rFonts w:ascii="Arial" w:hAnsi="Arial" w:cs="Arial"/>
+        </w:rPr>
+        <w:t xml:space="preserve"> son aspect original</w:t>
+      </w:r>
+      <w:r>
+        <w:rPr>
+          <w:rFonts w:ascii="Arial" w:hAnsi="Arial" w:cs="Arial"/>
+        </w:rPr>
+        <w:t xml:space="preserve">, mais les récompenses gagnées par les joueurs </w:t>
+      </w:r>
+      <w:r>
+        <w:rPr>
+          <w:rFonts w:ascii="Arial" w:hAnsi="Arial" w:cs="Arial"/>
+          <w:i/>
+        </w:rPr>
+        <w:t>durant</w:t>
+      </w:r>
+      <w:r>
+        <w:rPr>
+          <w:rFonts w:ascii="Arial" w:hAnsi="Arial" w:cs="Arial"/>
+        </w:rPr>
+        <w:t xml:space="preserve"> l’évènement restent en leur possession.</w:t>
+      </w:r>
+    </w:p>
+    <w:p>
+      <w:pPr>
+        <w:pStyle w:val="Paragraphedeliste"/>
+        <w:ind w:left="1440"/>
+        <w:rPr>
+          <w:rFonts w:ascii="Arial" w:hAnsi="Arial" w:cs="Arial"/>
+          <w:b/>
+          <w:sz w:val="28"/>
+          <w:szCs w:val="28"/>
+        </w:rPr>
+      </w:pPr>
+    </w:p>
+    <w:p>
+      <w:pPr>
+        <w:jc w:val="center"/>
+        <w:rPr>
+          <w:rFonts w:ascii="Arial" w:hAnsi="Arial" w:cs="Arial"/>
+          <w:b/>
+        </w:rPr>
+      </w:pPr>
+      <w:r>
+        <w:rPr>
+          <w:rFonts w:ascii="Arial" w:hAnsi="Arial" w:cs="Arial"/>
+          <w:b/>
+          <w:sz w:val="28"/>
+          <w:szCs w:val="28"/>
+          <w:lang w:val="en-CA"/>
+        </w:rPr>
+        <w:br w:type="page"/>
+      </w:r>
+      <w:r>
+        <w:rPr>
+          <w:rFonts w:ascii="Arial" w:hAnsi="Arial" w:cs="Arial"/>
+          <w:b/>
+          <w:sz w:val="28"/>
+          <w:szCs w:val="28"/>
+        </w:rPr>
+        <w:lastRenderedPageBreak/>
+        <w:t>Scénario 1</w:t>
+      </w:r>
+    </w:p>
+    <w:p>
+      <w:pPr>
+        <w:rPr>
+          <w:rFonts w:ascii="Arial" w:hAnsi="Arial" w:cs="Arial"/>
+          <w:b/>
+          <w:sz w:val="28"/>
+          <w:szCs w:val="28"/>
+        </w:rPr>
+      </w:pPr>
+    </w:p>
+    <w:p>
+      <w:pPr>
+        <w:rPr>
+          <w:rFonts w:ascii="Arial" w:hAnsi="Arial" w:cs="Arial"/>
+          <w:b/>
+          <w:sz w:val="28"/>
+          <w:szCs w:val="28"/>
+        </w:rPr>
+      </w:pPr>
+      <w:r>
+        <w:rPr>
+          <w:rFonts w:ascii="Arial" w:hAnsi="Arial" w:cs="Arial"/>
+          <w:b/>
+          <w:sz w:val="28"/>
+          <w:szCs w:val="28"/>
+        </w:rPr>
+        <w:t>Titre: Band-Aid</w:t>
+      </w:r>
+    </w:p>
+    <w:p>
+      <w:pPr>
+        <w:rPr>
+          <w:rFonts w:ascii="Arial" w:hAnsi="Arial" w:cs="Arial"/>
+          <w:b/>
+          <w:sz w:val="28"/>
+          <w:szCs w:val="28"/>
+        </w:rPr>
+      </w:pPr>
+    </w:p>
+    <w:p>
+      <w:pPr>
+        <w:rPr>
+          <w:rFonts w:ascii="Arial" w:hAnsi="Arial" w:cs="Arial"/>
+          <w:sz w:val="28"/>
+          <w:szCs w:val="28"/>
+        </w:rPr>
+      </w:pPr>
+      <w:r>
+        <w:rPr>
+          <w:rFonts w:ascii="Arial" w:hAnsi="Arial" w:cs="Arial"/>
+          <w:b/>
+          <w:sz w:val="28"/>
+          <w:szCs w:val="28"/>
+        </w:rPr>
+        <w:t xml:space="preserve">Description: </w:t>
+      </w:r>
+      <w:r>
+        <w:rPr>
+          <w:rFonts w:ascii="Arial" w:hAnsi="Arial" w:cs="Arial"/>
+          <w:sz w:val="28"/>
+          <w:szCs w:val="28"/>
+        </w:rPr>
+        <w:t>On garderai</w:t>
+      </w:r>
+      <w:r>
+        <w:rPr>
+          <w:rFonts w:ascii="Arial" w:hAnsi="Arial" w:cs="Arial"/>
+          <w:sz w:val="28"/>
+          <w:szCs w:val="28"/>
+        </w:rPr>
+        <w:t>t l’ensemble du code existant du programme dans son état actuel, pour venir ajouter du contenu par-dessus. Bref, continuer le travail exactement là où il est arrêté.</w:t>
+      </w:r>
+    </w:p>
+    <w:p>
+      <w:pPr>
+        <w:rPr>
+          <w:rFonts w:ascii="Arial" w:hAnsi="Arial" w:cs="Arial"/>
+          <w:b/>
+          <w:sz w:val="28"/>
+          <w:szCs w:val="28"/>
+        </w:rPr>
+      </w:pPr>
+    </w:p>
+    <w:p>
+      <w:pPr>
+        <w:rPr>
+          <w:rFonts w:ascii="Arial" w:hAnsi="Arial" w:cs="Arial"/>
+          <w:sz w:val="28"/>
+          <w:szCs w:val="28"/>
+        </w:rPr>
+      </w:pPr>
+      <w:r>
+        <w:rPr>
+          <w:rFonts w:ascii="Arial" w:hAnsi="Arial" w:cs="Arial"/>
+          <w:b/>
+          <w:sz w:val="28"/>
+          <w:szCs w:val="28"/>
+        </w:rPr>
+        <w:t>Avantage</w:t>
+      </w:r>
+      <w:r>
+        <w:rPr>
+          <w:rFonts w:ascii="Arial" w:hAnsi="Arial" w:cs="Arial"/>
+          <w:b/>
+          <w:sz w:val="28"/>
+          <w:szCs w:val="28"/>
+        </w:rPr>
+        <w:t xml:space="preserve"> : </w:t>
+      </w:r>
+      <w:r>
+        <w:rPr>
+          <w:rFonts w:ascii="Arial" w:hAnsi="Arial" w:cs="Arial"/>
+          <w:sz w:val="28"/>
+          <w:szCs w:val="28"/>
+        </w:rPr>
+        <w:t>peu coûteux, infrastructure déjà existante.</w:t>
+      </w:r>
+    </w:p>
+    <w:p>
+      <w:pPr>
+        <w:rPr>
+          <w:rFonts w:ascii="Arial" w:hAnsi="Arial" w:cs="Arial"/>
+          <w:b/>
+          <w:sz w:val="28"/>
+          <w:szCs w:val="28"/>
+        </w:rPr>
+      </w:pPr>
+    </w:p>
+    <w:p>
+      <w:pPr>
+        <w:rPr>
+          <w:rFonts w:ascii="Arial" w:hAnsi="Arial" w:cs="Arial"/>
+          <w:sz w:val="28"/>
+          <w:szCs w:val="28"/>
+        </w:rPr>
+      </w:pPr>
+      <w:r>
+        <w:rPr>
+          <w:rFonts w:ascii="Arial" w:hAnsi="Arial" w:cs="Arial"/>
+          <w:b/>
+          <w:sz w:val="28"/>
+          <w:szCs w:val="28"/>
+        </w:rPr>
+        <w:t>Désavantage</w:t>
+      </w:r>
+      <w:r>
+        <w:rPr>
+          <w:rFonts w:ascii="Arial" w:hAnsi="Arial" w:cs="Arial"/>
+          <w:b/>
+          <w:sz w:val="28"/>
+          <w:szCs w:val="28"/>
+        </w:rPr>
+        <w:t> :</w:t>
+      </w:r>
+      <w:r>
+        <w:rPr>
+          <w:rFonts w:ascii="Arial" w:hAnsi="Arial" w:cs="Arial"/>
+          <w:sz w:val="28"/>
+          <w:szCs w:val="28"/>
+        </w:rPr>
+        <w:t xml:space="preserve"> pas de communication en temps réel possible, besoin d’étudier le code existant et ra</w:t>
+      </w:r>
+      <w:r>
+        <w:rPr>
+          <w:rFonts w:ascii="Arial" w:hAnsi="Arial" w:cs="Arial"/>
+          <w:sz w:val="28"/>
+          <w:szCs w:val="28"/>
+        </w:rPr>
+        <w:t>fistoler si nécessaire.</w:t>
+      </w:r>
+      <w:r>
+        <w:rPr>
+          <w:rFonts w:ascii="Arial" w:hAnsi="Arial" w:cs="Arial"/>
+          <w:b/>
+          <w:sz w:val="28"/>
+          <w:szCs w:val="28"/>
+        </w:rPr>
+        <w:br w:type="page"/>
+      </w:r>
+      <w:r>
+        <w:rPr>
+          <w:rFonts w:ascii="Arial" w:hAnsi="Arial" w:cs="Arial"/>
+          <w:b/>
+          <w:sz w:val="28"/>
+          <w:szCs w:val="28"/>
+        </w:rPr>
+        <w:lastRenderedPageBreak/>
+        <w:t>Scénario</w:t>
+      </w:r>
+      <w:r>
+        <w:rPr>
+          <w:rFonts w:ascii="Arial" w:hAnsi="Arial" w:cs="Arial"/>
+          <w:b/>
+          <w:sz w:val="28"/>
+          <w:szCs w:val="28"/>
+        </w:rPr>
+        <w:t xml:space="preserve"> </w:t>
+      </w:r>
+      <w:r>
+        <w:rPr>
+          <w:rFonts w:ascii="Arial" w:hAnsi="Arial" w:cs="Arial"/>
+          <w:b/>
+          <w:sz w:val="28"/>
+          <w:szCs w:val="28"/>
+        </w:rPr>
+        <w:t>2</w:t>
+      </w:r>
+    </w:p>
+    <w:p>
+      <w:pPr>
+        <w:rPr>
+          <w:rFonts w:ascii="Arial" w:hAnsi="Arial" w:cs="Arial"/>
+          <w:b/>
+          <w:sz w:val="28"/>
+          <w:szCs w:val="28"/>
+        </w:rPr>
+      </w:pPr>
+    </w:p>
+    <w:p>
+      <w:pPr>
+        <w:rPr>
+          <w:rFonts w:ascii="Arial" w:hAnsi="Arial" w:cs="Arial"/>
+          <w:b/>
+          <w:sz w:val="28"/>
+          <w:szCs w:val="28"/>
+        </w:rPr>
+      </w:pPr>
+      <w:r>
+        <w:rPr>
+          <w:rFonts w:ascii="Arial" w:hAnsi="Arial" w:cs="Arial"/>
+          <w:b/>
+          <w:sz w:val="28"/>
+          <w:szCs w:val="28"/>
+        </w:rPr>
+        <w:t>Titre : Nouveau souffle</w:t>
+      </w:r>
+    </w:p>
+    <w:p>
+      <w:pPr>
+        <w:rPr>
+          <w:rFonts w:ascii="Arial" w:hAnsi="Arial" w:cs="Arial"/>
+          <w:b/>
+          <w:sz w:val="28"/>
+          <w:szCs w:val="28"/>
+        </w:rPr>
+      </w:pPr>
+    </w:p>
+    <w:p>
+      <w:pPr>
+        <w:rPr>
+          <w:rFonts w:ascii="Arial" w:hAnsi="Arial" w:cs="Arial"/>
+          <w:sz w:val="28"/>
+          <w:szCs w:val="28"/>
+        </w:rPr>
+      </w:pPr>
+      <w:r>
+        <w:rPr>
+          <w:rFonts w:ascii="Arial" w:hAnsi="Arial" w:cs="Arial"/>
+          <w:b/>
+          <w:sz w:val="28"/>
+          <w:szCs w:val="28"/>
+        </w:rPr>
+        <w:t>Description :</w:t>
+      </w:r>
+      <w:r>
+        <w:rPr>
+          <w:rFonts w:ascii="Arial" w:hAnsi="Arial" w:cs="Arial"/>
+          <w:sz w:val="28"/>
+          <w:szCs w:val="28"/>
+        </w:rPr>
+        <w:t xml:space="preserve"> refaire le site à l’aide de React et de Nest JS</w:t>
+      </w:r>
+      <w:r>
+        <w:rPr>
+          <w:rFonts w:ascii="Arial" w:hAnsi="Arial" w:cs="Arial"/>
+          <w:sz w:val="28"/>
+          <w:szCs w:val="28"/>
+        </w:rPr>
+        <w:t>.</w:t>
+      </w:r>
+    </w:p>
+    <w:p>
+      <w:pPr>
+        <w:rPr>
+          <w:rFonts w:ascii="Arial" w:hAnsi="Arial" w:cs="Arial"/>
+          <w:b/>
+          <w:sz w:val="28"/>
+          <w:szCs w:val="28"/>
+        </w:rPr>
+      </w:pPr>
+    </w:p>
+    <w:p>
+      <w:pPr>
+        <w:rPr>
+          <w:rFonts w:ascii="Arial" w:hAnsi="Arial" w:cs="Arial"/>
+          <w:sz w:val="28"/>
+          <w:szCs w:val="28"/>
+        </w:rPr>
+      </w:pPr>
+      <w:r>
+        <w:rPr>
+          <w:rFonts w:ascii="Arial" w:hAnsi="Arial" w:cs="Arial"/>
+          <w:b/>
+          <w:sz w:val="28"/>
+          <w:szCs w:val="28"/>
+        </w:rPr>
+        <w:t>Avantage</w:t>
+      </w:r>
+      <w:r>
+        <w:rPr>
+          <w:rFonts w:ascii="Arial" w:hAnsi="Arial" w:cs="Arial"/>
+          <w:b/>
+          <w:sz w:val="28"/>
+          <w:szCs w:val="28"/>
+        </w:rPr>
+        <w:t> :</w:t>
+      </w:r>
+      <w:r>
+        <w:rPr>
+          <w:rFonts w:ascii="Arial" w:hAnsi="Arial" w:cs="Arial"/>
+          <w:sz w:val="28"/>
+          <w:szCs w:val="28"/>
+        </w:rPr>
+        <w:t xml:space="preserve"> permets plus de versatilité</w:t>
+      </w:r>
+      <w:r>
+        <w:rPr>
+          <w:rFonts w:ascii="Arial" w:hAnsi="Arial" w:cs="Arial"/>
+          <w:sz w:val="28"/>
+          <w:szCs w:val="28"/>
+        </w:rPr>
+        <w:t xml:space="preserve"> pour les futures fonctionnalités que l’on souhaite ajouter, back-end plus léger, permets l’interaction en temps réel.</w:t>
+      </w:r>
+    </w:p>
+    <w:p>
+      <w:pPr>
+        <w:rPr>
+          <w:rFonts w:ascii="Arial" w:hAnsi="Arial" w:cs="Arial"/>
+          <w:b/>
+          <w:sz w:val="28"/>
+          <w:szCs w:val="28"/>
+        </w:rPr>
+      </w:pPr>
+    </w:p>
+    <w:p>
+      <w:pPr>
+        <w:rPr>
+          <w:rFonts w:ascii="Arial" w:hAnsi="Arial" w:cs="Arial"/>
+          <w:sz w:val="28"/>
+          <w:szCs w:val="28"/>
+        </w:rPr>
+      </w:pPr>
+      <w:r>
+        <w:rPr>
+          <w:rFonts w:ascii="Arial" w:hAnsi="Arial" w:cs="Arial"/>
+          <w:b/>
+          <w:sz w:val="28"/>
+          <w:szCs w:val="28"/>
+        </w:rPr>
+        <w:t>Désavantage</w:t>
+      </w:r>
+      <w:r>
+        <w:rPr>
+          <w:rFonts w:ascii="Arial" w:hAnsi="Arial" w:cs="Arial"/>
+          <w:b/>
+          <w:sz w:val="28"/>
+          <w:szCs w:val="28"/>
+        </w:rPr>
+        <w:t> :</w:t>
+      </w:r>
+      <w:r>
+        <w:rPr>
+          <w:rFonts w:ascii="Arial" w:hAnsi="Arial" w:cs="Arial"/>
+          <w:sz w:val="28"/>
+          <w:szCs w:val="28"/>
+        </w:rPr>
+        <w:t xml:space="preserve"> il nous faudra apprendre ces deux librairies, puis refaire l’interface de la quasi-totalité du site.</w:t>
+      </w:r>
+    </w:p>
+    <w:p>
+      <w:pPr>
+        <w:rPr>
+          <w:rFonts w:ascii="Arial" w:hAnsi="Arial" w:cs="Arial"/>
+          <w:b/>
+          <w:sz w:val="28"/>
+          <w:szCs w:val="28"/>
+        </w:rPr>
+      </w:pPr>
+    </w:p>
+    <w:p>
+      <w:pPr>
+        <w:jc w:val="center"/>
+        <w:rPr>
+          <w:rFonts w:ascii="Arial" w:hAnsi="Arial" w:cs="Arial"/>
+          <w:b/>
+          <w:sz w:val="28"/>
+          <w:szCs w:val="28"/>
+        </w:rPr>
+      </w:pPr>
+      <w:r>
+        <w:rPr>
+          <w:rFonts w:ascii="Arial" w:hAnsi="Arial" w:cs="Arial"/>
+          <w:b/>
+          <w:sz w:val="28"/>
+          <w:szCs w:val="28"/>
+        </w:rPr>
+        <w:br w:type="page"/>
+      </w:r>
+      <w:r>
+        <w:rPr>
+          <w:rFonts w:ascii="Arial" w:hAnsi="Arial" w:cs="Arial"/>
+          <w:b/>
+          <w:sz w:val="28"/>
+          <w:szCs w:val="28"/>
+        </w:rPr>
+        <w:lastRenderedPageBreak/>
+        <w:t>Scénario</w:t>
+      </w:r>
+      <w:r>
+        <w:rPr>
+          <w:rFonts w:ascii="Arial" w:hAnsi="Arial" w:cs="Arial"/>
+          <w:b/>
+          <w:sz w:val="28"/>
+          <w:szCs w:val="28"/>
+        </w:rPr>
+        <w:t xml:space="preserve"> </w:t>
+      </w:r>
+      <w:r>
+        <w:rPr>
+          <w:rFonts w:ascii="Arial" w:hAnsi="Arial" w:cs="Arial"/>
+          <w:b/>
+          <w:sz w:val="28"/>
+          <w:szCs w:val="28"/>
+        </w:rPr>
+        <w:t>3</w:t>
+      </w:r>
+    </w:p>
+    <w:p>
+      <w:pPr>
+        <w:rPr>
+          <w:rFonts w:ascii="Arial" w:hAnsi="Arial" w:cs="Arial"/>
+          <w:b/>
+          <w:sz w:val="28"/>
+          <w:szCs w:val="28"/>
+        </w:rPr>
+      </w:pPr>
+    </w:p>
+    <w:p>
+      <w:pPr>
+        <w:rPr>
+          <w:rFonts w:ascii="Arial" w:hAnsi="Arial" w:cs="Arial"/>
+          <w:b/>
+          <w:sz w:val="28"/>
+          <w:szCs w:val="28"/>
+        </w:rPr>
+      </w:pPr>
+      <w:r>
+        <w:rPr>
+          <w:rFonts w:ascii="Arial" w:hAnsi="Arial" w:cs="Arial"/>
+          <w:b/>
+          <w:sz w:val="28"/>
+          <w:szCs w:val="28"/>
+        </w:rPr>
+        <w:t>Titre : Un vrai jeu</w:t>
+      </w:r>
+    </w:p>
+    <w:p>
+      <w:pPr>
+        <w:rPr>
+          <w:rFonts w:ascii="Arial" w:hAnsi="Arial" w:cs="Arial"/>
+          <w:b/>
+          <w:sz w:val="28"/>
+          <w:szCs w:val="28"/>
+        </w:rPr>
+      </w:pPr>
+    </w:p>
+    <w:p>
+      <w:pPr>
+        <w:rPr>
+          <w:rFonts w:ascii="Arial" w:hAnsi="Arial" w:cs="Arial"/>
+          <w:sz w:val="28"/>
+          <w:szCs w:val="28"/>
+        </w:rPr>
+      </w:pPr>
+      <w:r>
+        <w:rPr>
+          <w:rFonts w:ascii="Arial" w:hAnsi="Arial" w:cs="Arial"/>
+          <w:b/>
+          <w:sz w:val="28"/>
+          <w:szCs w:val="28"/>
+        </w:rPr>
+        <w:t>Description :</w:t>
+      </w:r>
+      <w:r>
+        <w:rPr>
+          <w:rFonts w:ascii="Arial" w:hAnsi="Arial" w:cs="Arial"/>
+          <w:sz w:val="28"/>
+          <w:szCs w:val="28"/>
+        </w:rPr>
+        <w:t xml:space="preserve"> refaire le programme entièrement à l’aide d</w:t>
+      </w:r>
+      <w:r>
+        <w:rPr>
+          <w:rFonts w:ascii="Arial" w:hAnsi="Arial" w:cs="Arial"/>
+          <w:sz w:val="28"/>
+          <w:szCs w:val="28"/>
+        </w:rPr>
+        <w:t xml:space="preserve">u moteur de jeux </w:t>
+      </w:r>
+      <w:r>
+        <w:rPr>
+          <w:rFonts w:ascii="Arial" w:hAnsi="Arial" w:cs="Arial"/>
+          <w:sz w:val="28"/>
+          <w:szCs w:val="28"/>
+        </w:rPr>
+        <w:t>Unity</w:t>
+      </w:r>
+      <w:r>
+        <w:rPr>
+          <w:rFonts w:ascii="Arial" w:hAnsi="Arial" w:cs="Arial"/>
+          <w:sz w:val="28"/>
+          <w:szCs w:val="28"/>
+        </w:rPr>
+        <w:t xml:space="preserve"> (2D ou 3D).</w:t>
+      </w:r>
+    </w:p>
+    <w:p>
+      <w:pPr>
+        <w:rPr>
+          <w:rFonts w:ascii="Arial" w:hAnsi="Arial" w:cs="Arial"/>
+          <w:b/>
+          <w:sz w:val="28"/>
+          <w:szCs w:val="28"/>
+        </w:rPr>
+      </w:pPr>
+    </w:p>
+    <w:p>
+      <w:pPr>
+        <w:rPr>
+          <w:rFonts w:ascii="Arial" w:hAnsi="Arial" w:cs="Arial"/>
+          <w:sz w:val="28"/>
+          <w:szCs w:val="28"/>
+        </w:rPr>
+      </w:pPr>
+      <w:r>
+        <w:rPr>
+          <w:rFonts w:ascii="Arial" w:hAnsi="Arial" w:cs="Arial"/>
+          <w:b/>
+          <w:sz w:val="28"/>
+          <w:szCs w:val="28"/>
+        </w:rPr>
+        <w:t>Avantage</w:t>
+      </w:r>
+      <w:r>
+        <w:rPr>
+          <w:rFonts w:ascii="Arial" w:hAnsi="Arial" w:cs="Arial"/>
+          <w:b/>
+          <w:sz w:val="28"/>
+          <w:szCs w:val="28"/>
+        </w:rPr>
+        <w:t> :</w:t>
+      </w:r>
+      <w:r>
+        <w:rPr>
+          <w:rFonts w:ascii="Arial" w:hAnsi="Arial" w:cs="Arial"/>
+          <w:sz w:val="28"/>
+          <w:szCs w:val="28"/>
+        </w:rPr>
+        <w:t xml:space="preserve"> grande amélioration de l’interactivité et des animations du jeu, plus grande qualité des graphiques, interaction en temps réel.</w:t>
+      </w:r>
+    </w:p>
+    <w:p>
+      <w:pPr>
+        <w:rPr>
+          <w:rFonts w:ascii="Arial" w:hAnsi="Arial" w:cs="Arial"/>
+          <w:b/>
+          <w:sz w:val="28"/>
+          <w:szCs w:val="28"/>
+        </w:rPr>
+      </w:pPr>
+    </w:p>
+    <w:p>
+      <w:pPr>
+        <w:rPr>
+          <w:rFonts w:ascii="Arial" w:hAnsi="Arial" w:cs="Arial"/>
+          <w:sz w:val="28"/>
+          <w:szCs w:val="28"/>
+        </w:rPr>
+      </w:pPr>
+      <w:r>
+        <w:rPr>
+          <w:rFonts w:ascii="Arial" w:hAnsi="Arial" w:cs="Arial"/>
+          <w:b/>
+          <w:sz w:val="28"/>
+          <w:szCs w:val="28"/>
+        </w:rPr>
+        <w:t>Désavantage</w:t>
+      </w:r>
+      <w:r>
+        <w:rPr>
+          <w:rFonts w:ascii="Arial" w:hAnsi="Arial" w:cs="Arial"/>
+          <w:b/>
+          <w:sz w:val="28"/>
+          <w:szCs w:val="28"/>
+        </w:rPr>
+        <w:t> :</w:t>
+      </w:r>
+      <w:r>
+        <w:rPr>
+          <w:rFonts w:ascii="Arial" w:hAnsi="Arial" w:cs="Arial"/>
+          <w:sz w:val="28"/>
+          <w:szCs w:val="28"/>
+        </w:rPr>
+        <w:t xml:space="preserve"> temps de développement « absurde »,</w:t>
+      </w:r>
+      <w:r>
+        <w:rPr>
+          <w:rFonts w:ascii="Arial" w:hAnsi="Arial" w:cs="Arial"/>
+          <w:sz w:val="28"/>
+          <w:szCs w:val="28"/>
+        </w:rPr>
+        <w:t xml:space="preserve"> nécessiterais une équipe pour les dessins et animations, un budget… </w:t>
+      </w:r>
+      <w:r>
+        <w:rPr>
+          <w:rFonts w:ascii="Arial" w:hAnsi="Arial" w:cs="Arial"/>
+          <w:i/>
+          <w:sz w:val="28"/>
+          <w:szCs w:val="28"/>
+        </w:rPr>
+        <w:t>non-négligeable</w:t>
+      </w:r>
+      <w:r>
+        <w:rPr>
+          <w:rFonts w:ascii="Arial" w:hAnsi="Arial" w:cs="Arial"/>
+          <w:sz w:val="28"/>
+          <w:szCs w:val="28"/>
+        </w:rPr>
+        <w:t xml:space="preserve">, nécessite d’apprendre </w:t>
+      </w:r>
+      <w:r>
+        <w:rPr>
+          <w:rFonts w:ascii="Arial" w:hAnsi="Arial" w:cs="Arial"/>
+          <w:sz w:val="28"/>
+          <w:szCs w:val="28"/>
+        </w:rPr>
+        <w:t xml:space="preserve">à coder en </w:t>
+      </w:r>
+      <w:r>
+        <w:rPr>
+          <w:rFonts w:ascii="Arial" w:hAnsi="Arial" w:cs="Arial"/>
+          <w:sz w:val="28"/>
+          <w:szCs w:val="28"/>
+        </w:rPr>
+        <w:t>Unity.</w:t>
+      </w:r>
+    </w:p>
+    <w:p>
+      <w:pPr>
+        <w:rPr>
+          <w:rFonts w:ascii="Arial" w:hAnsi="Arial" w:cs="Arial"/>
+          <w:b/>
+          <w:sz w:val="28"/>
+          <w:szCs w:val="28"/>
+        </w:rPr>
+      </w:pPr>
+      <w:r>
+        <w:rPr>
+          <w:rFonts w:ascii="Arial" w:hAnsi="Arial" w:cs="Arial"/>
+          <w:b/>
+          <w:sz w:val="28"/>
+          <w:szCs w:val="28"/>
+        </w:rPr>
+        <w:br w:type="page"/>
+      </w:r>
+      <w:r>
+        <w:rPr>
+          <w:rFonts w:ascii="Arial" w:hAnsi="Arial" w:cs="Arial"/>
+          <w:b/>
+          <w:sz w:val="28"/>
+          <w:szCs w:val="28"/>
+        </w:rPr>
+        <w:lastRenderedPageBreak/>
+        <w:t>Conclusion et Recommandation</w:t>
+      </w:r>
+    </w:p>
+    <w:p>
+      <w:pPr>
+        <w:rPr>
+          <w:rFonts w:ascii="Arial" w:hAnsi="Arial" w:cs="Arial"/>
+          <w:szCs w:val="28"/>
+        </w:rPr>
+      </w:pPr>
+    </w:p>
+    <w:p>
+      <w:pPr>
+        <w:rPr>
+          <w:rFonts w:ascii="Arial" w:hAnsi="Arial" w:cs="Arial"/>
+          <w:szCs w:val="28"/>
+        </w:rPr>
+      </w:pPr>
+      <w:r>
+        <w:rPr>
+          <w:rFonts w:ascii="Arial" w:hAnsi="Arial" w:cs="Arial"/>
+          <w:szCs w:val="28"/>
+        </w:rPr>
+        <w:t>Considérant les contraintes de temps, le budget disponible et les demandes du client, la meilleure solution serait le scénario 2.</w:t>
+      </w:r>
+      <w:r>
+        <w:rPr>
+          <w:rFonts w:ascii="Arial" w:hAnsi="Arial" w:cs="Arial"/>
+          <w:szCs w:val="28"/>
+        </w:rPr>
+        <w:t xml:space="preserve"> En effet, le système actuel d’Angular Heroes ne permet pas de remplir l’une des demandes les plus importantes de M. Thériault, c’est-à-dire l’</w:t>
+      </w:r>
+      <w:r>
+        <w:rPr>
+          <w:rFonts w:ascii="Arial" w:hAnsi="Arial" w:cs="Arial"/>
+          <w:szCs w:val="28"/>
+        </w:rPr>
+        <w:t>interaction en temps réel : cela met de côté le scénario 1. De plus, le scénario 3 n’est pas envisageable d’</w:t>
+      </w:r>
+      <w:r>
+        <w:rPr>
+          <w:rFonts w:ascii="Arial" w:hAnsi="Arial" w:cs="Arial"/>
+          <w:szCs w:val="28"/>
+        </w:rPr>
+        <w:t xml:space="preserve">un point de vue temporel : </w:t>
+      </w:r>
+      <w:r>
+        <w:rPr>
+          <w:rFonts w:ascii="Arial" w:hAnsi="Arial" w:cs="Arial"/>
+          <w:szCs w:val="28"/>
+        </w:rPr>
+        <w:t xml:space="preserve">deux ou trois ans de développement pourraient être </w:t>
+      </w:r>
+      <w:r>
+        <w:rPr>
+          <w:rFonts w:ascii="Arial" w:hAnsi="Arial" w:cs="Arial"/>
+          <w:szCs w:val="28"/>
+        </w:rPr>
+        <w:t>nécessaires</w:t>
+      </w:r>
+      <w:r>
+        <w:rPr>
+          <w:rFonts w:ascii="Arial" w:hAnsi="Arial" w:cs="Arial"/>
+          <w:szCs w:val="28"/>
+        </w:rPr>
+        <w:t>, ce qui n’est pas exactement 12 semaines.</w:t>
+      </w:r>
+    </w:p>
+    <w:p>
+      <w:pPr>
+        <w:rPr>
+          <w:rFonts w:ascii="Arial" w:hAnsi="Arial" w:cs="Arial"/>
+          <w:szCs w:val="28"/>
+        </w:rPr>
+      </w:pPr>
+      <w:r>
+        <w:rPr>
+          <w:rFonts w:ascii="Arial" w:hAnsi="Arial" w:cs="Arial"/>
+          <w:szCs w:val="28"/>
+        </w:rPr>
+        <w:t>Nous allons réécrire le code d’Angular Heroes avec React et</w:t>
+      </w:r>
+      <w:r>
+        <w:rPr>
+          <w:rFonts w:ascii="Arial" w:hAnsi="Arial" w:cs="Arial"/>
+          <w:szCs w:val="28"/>
+        </w:rPr>
+        <w:t xml:space="preserve"> Nest</w:t>
+      </w:r>
+      <w:r>
+        <w:rPr>
+          <w:rFonts w:ascii="Arial" w:hAnsi="Arial" w:cs="Arial"/>
+          <w:szCs w:val="28"/>
+        </w:rPr>
+        <w:t xml:space="preserve"> JS pour donner au jeu son </w:t>
+      </w:r>
+      <w:r>
+        <w:rPr>
+          <w:rFonts w:ascii="Arial" w:hAnsi="Arial" w:cs="Arial"/>
+          <w:szCs w:val="28"/>
+        </w:rPr>
+        <w:t>aspect multijoueur et les autres fonctionnalités qu</w:t>
+      </w:r>
+      <w:r>
+        <w:rPr>
+          <w:rFonts w:ascii="Arial" w:hAnsi="Arial" w:cs="Arial"/>
+          <w:szCs w:val="28"/>
+        </w:rPr>
+        <w:t>i</w:t>
+      </w:r>
       <w:bookmarkStart w:id="0" w:name="_GoBack"/>
       <w:bookmarkEnd w:id="0"/>
-    </w:p>
-    <w:p>
-      <w:pPr>
-        <w:pStyle w:val="Paragraphedeliste"/>
-        <w:numPr>
-          <w:ilvl w:val="1"/>
-          <w:numId w:val="6"/>
-        </w:numPr>
-        <w:rPr>
-          <w:rFonts w:ascii="Arial" w:hAnsi="Arial" w:cs="Arial"/>
-          <w:b/>
-        </w:rPr>
-      </w:pPr>
-      <w:r>
-        <w:rPr>
-          <w:rFonts w:ascii="Arial" w:hAnsi="Arial" w:cs="Arial"/>
-        </w:rPr>
-        <w:t xml:space="preserve">Un évènement est un… évènement à durée limité (souvent saisonnier) qui changera l’entièreté du jeu (surtout visuellement). Par exemple, un évènement des fêtes peut changer l’apparence de la carte du monde (plus de neige) et l’aspect de certains monstres (un ogre avec un chapeau rouge et une barbe blanche), et donner </w:t>
-      </w:r>
-      <w:r>
-        <w:rPr>
-          <w:rFonts w:ascii="Arial" w:hAnsi="Arial" w:cs="Arial"/>
-        </w:rPr>
-        <w:t>des</w:t>
-      </w:r>
-      <w:r>
-        <w:rPr>
-          <w:rFonts w:ascii="Arial" w:hAnsi="Arial" w:cs="Arial"/>
-        </w:rPr>
-        <w:t xml:space="preserve"> objets spéciaux aux joueurs. De même, les quêtes peuvent changer également de thématiques (« Trouver 32 Cannes en bonbons | Récompense : 3000 pts expérience »</w:t>
-      </w:r>
-      <w:r>
-        <w:rPr>
-          <w:rFonts w:ascii="Arial" w:hAnsi="Arial" w:cs="Arial"/>
-        </w:rPr>
-        <w:t>).</w:t>
-      </w:r>
-      <w:r>
-        <w:rPr>
-          <w:rFonts w:ascii="Arial" w:hAnsi="Arial" w:cs="Arial"/>
-        </w:rPr>
-        <w:t xml:space="preserve"> À la fin d’un évènement, le jeu </w:t>
-      </w:r>
-      <w:r>
-        <w:rPr>
-          <w:rFonts w:ascii="Arial" w:hAnsi="Arial" w:cs="Arial"/>
-        </w:rPr>
-        <w:t>reprendrait</w:t>
-      </w:r>
-      <w:r>
-        <w:rPr>
-          <w:rFonts w:ascii="Arial" w:hAnsi="Arial" w:cs="Arial"/>
-        </w:rPr>
-        <w:t xml:space="preserve"> son aspect original</w:t>
-      </w:r>
-      <w:r>
-        <w:rPr>
-          <w:rFonts w:ascii="Arial" w:hAnsi="Arial" w:cs="Arial"/>
-        </w:rPr>
-        <w:t xml:space="preserve">, mais les récompenses gagnées par les joueurs </w:t>
-      </w:r>
-      <w:r>
-        <w:rPr>
-          <w:rFonts w:ascii="Arial" w:hAnsi="Arial" w:cs="Arial"/>
-          <w:i/>
-        </w:rPr>
-        <w:t>durant</w:t>
-      </w:r>
-      <w:r>
-        <w:rPr>
-          <w:rFonts w:ascii="Arial" w:hAnsi="Arial" w:cs="Arial"/>
-        </w:rPr>
-        <w:t xml:space="preserve"> l’évènement restent en leur possession.</w:t>
-      </w:r>
-    </w:p>
-    <w:p>
-      <w:pPr>
-        <w:pStyle w:val="Paragraphedeliste"/>
-        <w:ind w:left="1440"/>
-        <w:rPr>
-          <w:rFonts w:ascii="Arial" w:hAnsi="Arial" w:cs="Arial"/>
-          <w:b/>
-          <w:sz w:val="28"/>
-          <w:szCs w:val="28"/>
-        </w:rPr>
-      </w:pPr>
-    </w:p>
-    <w:p>
-      <w:pPr>
-        <w:pStyle w:val="Paragraphedeliste"/>
-        <w:ind w:left="1440"/>
-        <w:rPr>
-          <w:rFonts w:ascii="Arial" w:hAnsi="Arial" w:cs="Arial"/>
-          <w:b/>
-        </w:rPr>
-      </w:pPr>
-      <w:r>
-        <w:rPr>
-          <w:rFonts w:ascii="Arial" w:hAnsi="Arial" w:cs="Arial"/>
-          <w:b/>
-          <w:sz w:val="28"/>
-          <w:szCs w:val="28"/>
-        </w:rPr>
-        <w:br w:type="page"/>
-      </w:r>
-      <w:r>
-        <w:rPr>
-          <w:rFonts w:ascii="Arial" w:hAnsi="Arial" w:cs="Arial"/>
-          <w:b/>
-          <w:sz w:val="28"/>
-          <w:szCs w:val="28"/>
-        </w:rPr>
-        <w:lastRenderedPageBreak/>
-        <w:t>Scénario1  (Une page par Scénario…)</w:t>
-      </w:r>
-    </w:p>
-    <w:p>
-      <w:pPr>
-        <w:rPr>
-          <w:rFonts w:ascii="Arial" w:hAnsi="Arial" w:cs="Arial"/>
-          <w:b/>
-          <w:sz w:val="28"/>
-          <w:szCs w:val="28"/>
-        </w:rPr>
-      </w:pPr>
-    </w:p>
-    <w:p>
-      <w:pPr>
-        <w:rPr>
-          <w:rFonts w:ascii="Arial" w:hAnsi="Arial" w:cs="Arial"/>
-          <w:b/>
-          <w:sz w:val="28"/>
-          <w:szCs w:val="28"/>
-        </w:rPr>
-      </w:pPr>
-      <w:r>
-        <w:rPr>
-          <w:rFonts w:ascii="Arial" w:hAnsi="Arial" w:cs="Arial"/>
-          <w:b/>
-          <w:sz w:val="28"/>
-          <w:szCs w:val="28"/>
-        </w:rPr>
-        <w:t>Titre…</w:t>
-      </w:r>
-    </w:p>
-    <w:p>
-      <w:pPr>
-        <w:rPr>
-          <w:rFonts w:ascii="Arial" w:hAnsi="Arial" w:cs="Arial"/>
-          <w:b/>
-          <w:sz w:val="28"/>
-          <w:szCs w:val="28"/>
-        </w:rPr>
-      </w:pPr>
-    </w:p>
-    <w:p>
-      <w:pPr>
-        <w:rPr>
-          <w:rFonts w:ascii="Arial" w:hAnsi="Arial" w:cs="Arial"/>
-          <w:b/>
-          <w:sz w:val="28"/>
-          <w:szCs w:val="28"/>
-        </w:rPr>
-      </w:pPr>
-      <w:r>
-        <w:rPr>
-          <w:rFonts w:ascii="Arial" w:hAnsi="Arial" w:cs="Arial"/>
-          <w:b/>
-          <w:sz w:val="28"/>
-          <w:szCs w:val="28"/>
-        </w:rPr>
-        <w:t>Description…</w:t>
-      </w:r>
-    </w:p>
-    <w:p>
-      <w:pPr>
-        <w:rPr>
-          <w:rFonts w:ascii="Arial" w:hAnsi="Arial" w:cs="Arial"/>
-          <w:b/>
-          <w:sz w:val="28"/>
-          <w:szCs w:val="28"/>
-        </w:rPr>
-      </w:pPr>
-    </w:p>
-    <w:p>
-      <w:pPr>
-        <w:rPr>
-          <w:rFonts w:ascii="Arial" w:hAnsi="Arial" w:cs="Arial"/>
-          <w:b/>
-          <w:sz w:val="28"/>
-          <w:szCs w:val="28"/>
-        </w:rPr>
-      </w:pPr>
-      <w:r>
-        <w:rPr>
-          <w:rFonts w:ascii="Arial" w:hAnsi="Arial" w:cs="Arial"/>
-          <w:b/>
-          <w:sz w:val="28"/>
-          <w:szCs w:val="28"/>
-        </w:rPr>
-        <w:t>Avantage</w:t>
-      </w:r>
-      <w:r>
-        <w:rPr>
-          <w:rFonts w:ascii="Arial" w:hAnsi="Arial" w:cs="Arial"/>
-          <w:b/>
-          <w:sz w:val="28"/>
-          <w:szCs w:val="28"/>
-        </w:rPr>
-        <w:t>….</w:t>
-      </w:r>
-    </w:p>
-    <w:p>
-      <w:pPr>
-        <w:rPr>
-          <w:rFonts w:ascii="Arial" w:hAnsi="Arial" w:cs="Arial"/>
-          <w:b/>
-          <w:sz w:val="28"/>
-          <w:szCs w:val="28"/>
-        </w:rPr>
-      </w:pPr>
-    </w:p>
-    <w:p>
-      <w:pPr>
-        <w:rPr>
-          <w:rFonts w:ascii="Arial" w:hAnsi="Arial" w:cs="Arial"/>
-          <w:b/>
-          <w:sz w:val="28"/>
-          <w:szCs w:val="28"/>
-        </w:rPr>
-      </w:pPr>
-    </w:p>
-    <w:p>
-      <w:pPr>
-        <w:rPr>
-          <w:rFonts w:ascii="Arial" w:hAnsi="Arial" w:cs="Arial"/>
-          <w:b/>
-          <w:sz w:val="28"/>
-          <w:szCs w:val="28"/>
-        </w:rPr>
-      </w:pPr>
-    </w:p>
-    <w:p>
-      <w:pPr>
-        <w:rPr>
-          <w:rFonts w:ascii="Arial" w:hAnsi="Arial" w:cs="Arial"/>
-          <w:b/>
-          <w:sz w:val="28"/>
-          <w:szCs w:val="28"/>
-        </w:rPr>
-      </w:pPr>
-      <w:r>
-        <w:rPr>
-          <w:rFonts w:ascii="Arial" w:hAnsi="Arial" w:cs="Arial"/>
-          <w:b/>
-          <w:sz w:val="28"/>
-          <w:szCs w:val="28"/>
-        </w:rPr>
-        <w:t>Désavantage</w:t>
-      </w:r>
-      <w:r>
-        <w:rPr>
-          <w:rFonts w:ascii="Arial" w:hAnsi="Arial" w:cs="Arial"/>
-          <w:b/>
-          <w:sz w:val="28"/>
-          <w:szCs w:val="28"/>
-        </w:rPr>
-        <w:t>…</w:t>
-      </w:r>
-    </w:p>
-    <w:p>
-      <w:pPr>
-        <w:rPr>
-          <w:rFonts w:ascii="Arial" w:hAnsi="Arial" w:cs="Arial"/>
-          <w:b/>
-          <w:sz w:val="28"/>
-          <w:szCs w:val="28"/>
-        </w:rPr>
-      </w:pPr>
-      <w:r>
-        <w:rPr>
-          <w:rFonts w:ascii="Arial" w:hAnsi="Arial" w:cs="Arial"/>
-          <w:b/>
-          <w:sz w:val="28"/>
-          <w:szCs w:val="28"/>
-        </w:rPr>
-        <w:t xml:space="preserve">                            Coût…</w:t>
-      </w:r>
-      <w:r>
-        <w:rPr>
-          <w:rFonts w:ascii="Arial" w:hAnsi="Arial" w:cs="Arial"/>
-          <w:b/>
-          <w:sz w:val="28"/>
-          <w:szCs w:val="28"/>
-        </w:rPr>
-        <w:t xml:space="preserve"> Combien…</w:t>
-      </w:r>
-    </w:p>
-    <w:p>
-      <w:pPr>
-        <w:rPr>
-          <w:rFonts w:ascii="Arial" w:hAnsi="Arial" w:cs="Arial"/>
-          <w:b/>
-          <w:sz w:val="28"/>
-          <w:szCs w:val="28"/>
-        </w:rPr>
-      </w:pPr>
-      <w:r>
-        <w:rPr>
-          <w:rFonts w:ascii="Arial" w:hAnsi="Arial" w:cs="Arial"/>
-          <w:b/>
-          <w:sz w:val="28"/>
-          <w:szCs w:val="28"/>
-        </w:rPr>
-        <w:t xml:space="preserve">                            Temps de développement</w:t>
-      </w:r>
-    </w:p>
-    <w:p>
-      <w:pPr>
-        <w:rPr>
-          <w:rFonts w:ascii="Arial" w:hAnsi="Arial" w:cs="Arial"/>
-          <w:b/>
-          <w:sz w:val="28"/>
-          <w:szCs w:val="28"/>
-        </w:rPr>
-      </w:pPr>
-      <w:r>
-        <w:rPr>
-          <w:rFonts w:ascii="Arial" w:hAnsi="Arial" w:cs="Arial"/>
-          <w:b/>
-          <w:sz w:val="28"/>
-          <w:szCs w:val="28"/>
-        </w:rPr>
-        <w:t xml:space="preserve">                            Besoin de formation.</w:t>
-      </w:r>
-    </w:p>
-    <w:p>
-      <w:pPr>
-        <w:rPr>
-          <w:rFonts w:ascii="Arial" w:hAnsi="Arial" w:cs="Arial"/>
-          <w:b/>
-          <w:sz w:val="28"/>
-          <w:szCs w:val="28"/>
-        </w:rPr>
-      </w:pPr>
-      <w:r>
-        <w:rPr>
-          <w:rFonts w:ascii="Arial" w:hAnsi="Arial" w:cs="Arial"/>
-          <w:b/>
-          <w:sz w:val="28"/>
-          <w:szCs w:val="28"/>
-        </w:rPr>
-        <w:br w:type="page"/>
-      </w:r>
-      <w:r>
-        <w:rPr>
-          <w:rFonts w:ascii="Arial" w:hAnsi="Arial" w:cs="Arial"/>
-          <w:b/>
-          <w:sz w:val="28"/>
-          <w:szCs w:val="28"/>
-        </w:rPr>
-        <w:lastRenderedPageBreak/>
-        <w:t>Scénario2  (Une page par Scénario…)</w:t>
-      </w:r>
-    </w:p>
-    <w:p>
-      <w:pPr>
-        <w:rPr>
-          <w:rFonts w:ascii="Arial" w:hAnsi="Arial" w:cs="Arial"/>
-          <w:b/>
-          <w:sz w:val="28"/>
-          <w:szCs w:val="28"/>
-        </w:rPr>
-      </w:pPr>
-    </w:p>
-    <w:p>
-      <w:pPr>
-        <w:rPr>
-          <w:rFonts w:ascii="Arial" w:hAnsi="Arial" w:cs="Arial"/>
-          <w:b/>
-          <w:sz w:val="28"/>
-          <w:szCs w:val="28"/>
-        </w:rPr>
-      </w:pPr>
-      <w:r>
-        <w:rPr>
-          <w:rFonts w:ascii="Arial" w:hAnsi="Arial" w:cs="Arial"/>
-          <w:b/>
-          <w:sz w:val="28"/>
-          <w:szCs w:val="28"/>
-        </w:rPr>
-        <w:t>Titre…</w:t>
-      </w:r>
-    </w:p>
-    <w:p>
-      <w:pPr>
-        <w:rPr>
-          <w:rFonts w:ascii="Arial" w:hAnsi="Arial" w:cs="Arial"/>
-          <w:b/>
-          <w:sz w:val="28"/>
-          <w:szCs w:val="28"/>
-        </w:rPr>
-      </w:pPr>
-    </w:p>
-    <w:p>
-      <w:pPr>
-        <w:rPr>
-          <w:rFonts w:ascii="Arial" w:hAnsi="Arial" w:cs="Arial"/>
-          <w:b/>
-          <w:sz w:val="28"/>
-          <w:szCs w:val="28"/>
-        </w:rPr>
-      </w:pPr>
-      <w:r>
-        <w:rPr>
-          <w:rFonts w:ascii="Arial" w:hAnsi="Arial" w:cs="Arial"/>
-          <w:b/>
-          <w:sz w:val="28"/>
-          <w:szCs w:val="28"/>
-        </w:rPr>
-        <w:t>Description…</w:t>
-      </w:r>
-    </w:p>
-    <w:p>
-      <w:pPr>
-        <w:rPr>
-          <w:rFonts w:ascii="Arial" w:hAnsi="Arial" w:cs="Arial"/>
-          <w:b/>
-          <w:sz w:val="28"/>
-          <w:szCs w:val="28"/>
-        </w:rPr>
-      </w:pPr>
-    </w:p>
-    <w:p>
-      <w:pPr>
-        <w:rPr>
-          <w:rFonts w:ascii="Arial" w:hAnsi="Arial" w:cs="Arial"/>
-          <w:b/>
-          <w:sz w:val="28"/>
-          <w:szCs w:val="28"/>
-        </w:rPr>
-      </w:pPr>
-      <w:r>
-        <w:rPr>
-          <w:rFonts w:ascii="Arial" w:hAnsi="Arial" w:cs="Arial"/>
-          <w:b/>
-          <w:sz w:val="28"/>
-          <w:szCs w:val="28"/>
-        </w:rPr>
-        <w:t>Avantage</w:t>
-      </w:r>
-      <w:r>
-        <w:rPr>
-          <w:rFonts w:ascii="Arial" w:hAnsi="Arial" w:cs="Arial"/>
-          <w:b/>
-          <w:sz w:val="28"/>
-          <w:szCs w:val="28"/>
-        </w:rPr>
-        <w:t>….</w:t>
-      </w:r>
-    </w:p>
-    <w:p>
-      <w:pPr>
-        <w:rPr>
-          <w:rFonts w:ascii="Arial" w:hAnsi="Arial" w:cs="Arial"/>
-          <w:b/>
-          <w:sz w:val="28"/>
-          <w:szCs w:val="28"/>
-        </w:rPr>
-      </w:pPr>
-    </w:p>
-    <w:p>
-      <w:pPr>
-        <w:rPr>
-          <w:rFonts w:ascii="Arial" w:hAnsi="Arial" w:cs="Arial"/>
-          <w:b/>
-          <w:sz w:val="28"/>
-          <w:szCs w:val="28"/>
-        </w:rPr>
-      </w:pPr>
-    </w:p>
-    <w:p>
-      <w:pPr>
-        <w:rPr>
-          <w:rFonts w:ascii="Arial" w:hAnsi="Arial" w:cs="Arial"/>
-          <w:b/>
-          <w:sz w:val="28"/>
-          <w:szCs w:val="28"/>
-        </w:rPr>
-      </w:pPr>
-    </w:p>
-    <w:p>
-      <w:pPr>
-        <w:rPr>
-          <w:rFonts w:ascii="Arial" w:hAnsi="Arial" w:cs="Arial"/>
-          <w:b/>
-          <w:sz w:val="28"/>
-          <w:szCs w:val="28"/>
-        </w:rPr>
-      </w:pPr>
-      <w:r>
-        <w:rPr>
-          <w:rFonts w:ascii="Arial" w:hAnsi="Arial" w:cs="Arial"/>
-          <w:b/>
-          <w:sz w:val="28"/>
-          <w:szCs w:val="28"/>
-        </w:rPr>
-        <w:t>Désavantage</w:t>
-      </w:r>
-      <w:r>
-        <w:rPr>
-          <w:rFonts w:ascii="Arial" w:hAnsi="Arial" w:cs="Arial"/>
-          <w:b/>
-          <w:sz w:val="28"/>
-          <w:szCs w:val="28"/>
-        </w:rPr>
-        <w:t>…</w:t>
-      </w:r>
-    </w:p>
-    <w:p>
-      <w:pPr>
-        <w:rPr>
-          <w:rFonts w:ascii="Arial" w:hAnsi="Arial" w:cs="Arial"/>
-          <w:b/>
-          <w:sz w:val="28"/>
-          <w:szCs w:val="28"/>
-        </w:rPr>
-      </w:pPr>
-    </w:p>
-    <w:p>
-      <w:pPr>
-        <w:rPr>
-          <w:rFonts w:ascii="Arial" w:hAnsi="Arial" w:cs="Arial"/>
-          <w:b/>
-          <w:sz w:val="28"/>
-          <w:szCs w:val="28"/>
-        </w:rPr>
-      </w:pPr>
-      <w:r>
-        <w:rPr>
-          <w:rFonts w:ascii="Arial" w:hAnsi="Arial" w:cs="Arial"/>
-          <w:b/>
-          <w:sz w:val="28"/>
-          <w:szCs w:val="28"/>
-        </w:rPr>
-        <w:br w:type="page"/>
-      </w:r>
-      <w:r>
-        <w:rPr>
-          <w:rFonts w:ascii="Arial" w:hAnsi="Arial" w:cs="Arial"/>
-          <w:b/>
-          <w:sz w:val="28"/>
-          <w:szCs w:val="28"/>
-        </w:rPr>
-        <w:lastRenderedPageBreak/>
-        <w:t>Scénario3  (Une page par Scénario…)</w:t>
-      </w:r>
-    </w:p>
-    <w:p>
-      <w:pPr>
-        <w:rPr>
-          <w:rFonts w:ascii="Arial" w:hAnsi="Arial" w:cs="Arial"/>
-          <w:b/>
-          <w:sz w:val="28"/>
-          <w:szCs w:val="28"/>
-        </w:rPr>
-      </w:pPr>
-    </w:p>
-    <w:p>
-      <w:pPr>
-        <w:rPr>
-          <w:rFonts w:ascii="Arial" w:hAnsi="Arial" w:cs="Arial"/>
-          <w:b/>
-          <w:sz w:val="28"/>
-          <w:szCs w:val="28"/>
-        </w:rPr>
-      </w:pPr>
-      <w:r>
-        <w:rPr>
-          <w:rFonts w:ascii="Arial" w:hAnsi="Arial" w:cs="Arial"/>
-          <w:b/>
-          <w:sz w:val="28"/>
-          <w:szCs w:val="28"/>
-        </w:rPr>
-        <w:t>Titre…</w:t>
-      </w:r>
-    </w:p>
-    <w:p>
-      <w:pPr>
-        <w:rPr>
-          <w:rFonts w:ascii="Arial" w:hAnsi="Arial" w:cs="Arial"/>
-          <w:b/>
-          <w:sz w:val="28"/>
-          <w:szCs w:val="28"/>
-        </w:rPr>
-      </w:pPr>
-    </w:p>
-    <w:p>
-      <w:pPr>
-        <w:rPr>
-          <w:rFonts w:ascii="Arial" w:hAnsi="Arial" w:cs="Arial"/>
-          <w:b/>
-          <w:sz w:val="28"/>
-          <w:szCs w:val="28"/>
-        </w:rPr>
-      </w:pPr>
-      <w:r>
-        <w:rPr>
-          <w:rFonts w:ascii="Arial" w:hAnsi="Arial" w:cs="Arial"/>
-          <w:b/>
-          <w:sz w:val="28"/>
-          <w:szCs w:val="28"/>
-        </w:rPr>
-        <w:t>Description…</w:t>
-      </w:r>
-    </w:p>
-    <w:p>
-      <w:pPr>
-        <w:rPr>
-          <w:rFonts w:ascii="Arial" w:hAnsi="Arial" w:cs="Arial"/>
-          <w:b/>
-          <w:sz w:val="28"/>
-          <w:szCs w:val="28"/>
-        </w:rPr>
-      </w:pPr>
-    </w:p>
-    <w:p>
-      <w:pPr>
-        <w:rPr>
-          <w:rFonts w:ascii="Arial" w:hAnsi="Arial" w:cs="Arial"/>
-          <w:b/>
-          <w:sz w:val="28"/>
-          <w:szCs w:val="28"/>
-        </w:rPr>
-      </w:pPr>
-      <w:r>
-        <w:rPr>
-          <w:rFonts w:ascii="Arial" w:hAnsi="Arial" w:cs="Arial"/>
-          <w:b/>
-          <w:sz w:val="28"/>
-          <w:szCs w:val="28"/>
-        </w:rPr>
-        <w:t>Avantage</w:t>
-      </w:r>
-      <w:r>
-        <w:rPr>
-          <w:rFonts w:ascii="Arial" w:hAnsi="Arial" w:cs="Arial"/>
-          <w:b/>
-          <w:sz w:val="28"/>
-          <w:szCs w:val="28"/>
-        </w:rPr>
-        <w:t>….</w:t>
-      </w:r>
-    </w:p>
-    <w:p>
-      <w:pPr>
-        <w:rPr>
-          <w:rFonts w:ascii="Arial" w:hAnsi="Arial" w:cs="Arial"/>
-          <w:b/>
-          <w:sz w:val="28"/>
-          <w:szCs w:val="28"/>
-        </w:rPr>
-      </w:pPr>
-    </w:p>
-    <w:p>
-      <w:pPr>
-        <w:rPr>
-          <w:rFonts w:ascii="Arial" w:hAnsi="Arial" w:cs="Arial"/>
-          <w:b/>
-          <w:sz w:val="28"/>
-          <w:szCs w:val="28"/>
-        </w:rPr>
-      </w:pPr>
-    </w:p>
-    <w:p>
-      <w:pPr>
-        <w:rPr>
-          <w:rFonts w:ascii="Arial" w:hAnsi="Arial" w:cs="Arial"/>
-          <w:b/>
-          <w:sz w:val="28"/>
-          <w:szCs w:val="28"/>
-        </w:rPr>
-      </w:pPr>
-    </w:p>
-    <w:p>
-      <w:pPr>
-        <w:rPr>
-          <w:rFonts w:ascii="Arial" w:hAnsi="Arial" w:cs="Arial"/>
-          <w:b/>
-          <w:sz w:val="28"/>
-          <w:szCs w:val="28"/>
-        </w:rPr>
-      </w:pPr>
-      <w:r>
-        <w:rPr>
-          <w:rFonts w:ascii="Arial" w:hAnsi="Arial" w:cs="Arial"/>
-          <w:b/>
-          <w:sz w:val="28"/>
-          <w:szCs w:val="28"/>
-        </w:rPr>
-        <w:t>Désavantage</w:t>
-      </w:r>
-      <w:r>
-        <w:rPr>
-          <w:rFonts w:ascii="Arial" w:hAnsi="Arial" w:cs="Arial"/>
-          <w:b/>
-          <w:sz w:val="28"/>
-          <w:szCs w:val="28"/>
-        </w:rPr>
-        <w:t>…</w:t>
-      </w:r>
-    </w:p>
-    <w:p>
-      <w:pPr>
-        <w:rPr>
-          <w:rFonts w:ascii="Arial" w:hAnsi="Arial" w:cs="Arial"/>
-          <w:b/>
-          <w:sz w:val="28"/>
-          <w:szCs w:val="28"/>
-        </w:rPr>
-      </w:pPr>
-      <w:r>
-        <w:rPr>
-          <w:rFonts w:ascii="Arial" w:hAnsi="Arial" w:cs="Arial"/>
-          <w:b/>
-          <w:sz w:val="28"/>
-          <w:szCs w:val="28"/>
-        </w:rPr>
-        <w:br w:type="page"/>
-      </w:r>
-      <w:r>
-        <w:rPr>
-          <w:rFonts w:ascii="Arial" w:hAnsi="Arial" w:cs="Arial"/>
-          <w:b/>
-          <w:sz w:val="28"/>
-          <w:szCs w:val="28"/>
-        </w:rPr>
-        <w:lastRenderedPageBreak/>
-        <w:t>Conclusion et Recommandation</w:t>
+      <w:r>
+        <w:rPr>
+          <w:rFonts w:ascii="Arial" w:hAnsi="Arial" w:cs="Arial"/>
+          <w:szCs w:val="28"/>
+        </w:rPr>
+        <w:t xml:space="preserve"> lui manque, et ce, à l’intérieur du délai qu’on nous a donné.</w:t>
       </w:r>
     </w:p>
     <w:p>
@@ -6933,7 +7109,7 @@
 </file>
 
 <file path=customXml/itemProps1.xml><?xml version="1.0" encoding="utf-8"?>
-<ds:datastoreItem xmlns:ds="http://schemas.openxmlformats.org/officeDocument/2006/customXml" ds:itemID="{15153AB0-1A5A-47CB-9E42-CFEB6DF92576}">
+<ds:datastoreItem xmlns:ds="http://schemas.openxmlformats.org/officeDocument/2006/customXml" ds:itemID="{45E1FB4B-6652-404F-8147-D1DE812AE63F}">
   <ds:schemaRefs>
     <ds:schemaRef ds:uri="http://schemas.openxmlformats.org/officeDocument/2006/bibliography"/>
   </ds:schemaRefs>

</xml_diff>

<commit_message>
Added Table of Content and fixed some issues
</commit_message>
<xml_diff>
--- a/Preliminaire/Analyse.docx
+++ b/Preliminaire/Analyse.docx
@@ -394,97 +394,958 @@
         <w:t>02</w:t>
       </w:r>
     </w:p>
-    <w:p>
-      <w:pPr>
-        <w:rPr>
-          <w:rFonts w:ascii="Arial" w:hAnsi="Arial" w:cs="Arial"/>
-          <w:b/>
-          <w:sz w:val="28"/>
-          <w:szCs w:val="28"/>
-        </w:rPr>
-      </w:pPr>
-      <w:r>
+    <w:sdt>
+      <w:sdtPr>
+        <w:rPr>
+          <w:lang w:val="fr-FR"/>
+        </w:rPr>
+        <w:id w:val="-1660992407"/>
+        <w:docPartObj>
+          <w:docPartGallery w:val="Table of Contents"/>
+          <w:docPartUnique/>
+        </w:docPartObj>
+      </w:sdtPr>
+      <w:sdtEndPr>
+        <w:rPr>
+          <w:rFonts w:ascii="Times New Roman" w:eastAsia="Times New Roman" w:hAnsi="Times New Roman" w:cs="Times New Roman"/>
+          <w:b/>
+          <w:bCs/>
+          <w:color w:val="auto"/>
+          <w:sz w:val="24"/>
+          <w:szCs w:val="24"/>
+        </w:rPr>
+      </w:sdtEndPr>
+      <w:sdtContent>
+        <w:p>
+          <w:pPr>
+            <w:pStyle w:val="En-ttedetabledesmatires"/>
+          </w:pPr>
+          <w:r>
+            <w:rPr>
+              <w:lang w:val="fr-FR"/>
+            </w:rPr>
+            <w:t>Table des matières</w:t>
+          </w:r>
+        </w:p>
+        <w:p>
+          <w:pPr>
+            <w:pStyle w:val="TM1"/>
+            <w:tabs>
+              <w:tab w:val="right" w:leader="dot" w:pos="8636"/>
+            </w:tabs>
+            <w:rPr>
+              <w:rFonts w:asciiTheme="minorHAnsi" w:eastAsiaTheme="minorEastAsia" w:hAnsiTheme="minorHAnsi" w:cstheme="minorBidi"/>
+              <w:noProof/>
+              <w:sz w:val="22"/>
+              <w:szCs w:val="22"/>
+            </w:rPr>
+          </w:pPr>
+          <w:r>
+            <w:fldChar w:fldCharType="begin"/>
+          </w:r>
+          <w:r>
+            <w:instrText xml:space="preserve"> TOC \o "1-3" \h \z \u </w:instrText>
+          </w:r>
+          <w:r>
+            <w:fldChar w:fldCharType="separate"/>
+          </w:r>
+          <w:hyperlink w:anchor="_Toc26866810" w:history="1">
+            <w:r>
+              <w:rPr>
+                <w:rStyle w:val="Lienhypertexte"/>
+                <w:noProof/>
+              </w:rPr>
+              <w:t>Introduction</w:t>
+            </w:r>
+            <w:r>
+              <w:rPr>
+                <w:noProof/>
+                <w:webHidden/>
+              </w:rPr>
+              <w:tab/>
+            </w:r>
+            <w:r>
+              <w:rPr>
+                <w:noProof/>
+                <w:webHidden/>
+              </w:rPr>
+              <w:fldChar w:fldCharType="begin"/>
+            </w:r>
+            <w:r>
+              <w:rPr>
+                <w:noProof/>
+                <w:webHidden/>
+              </w:rPr>
+              <w:instrText xml:space="preserve"> PAGEREF _Toc26866810 \h </w:instrText>
+            </w:r>
+            <w:r>
+              <w:rPr>
+                <w:noProof/>
+                <w:webHidden/>
+              </w:rPr>
+            </w:r>
+            <w:r>
+              <w:rPr>
+                <w:noProof/>
+                <w:webHidden/>
+              </w:rPr>
+              <w:fldChar w:fldCharType="separate"/>
+            </w:r>
+            <w:r>
+              <w:rPr>
+                <w:noProof/>
+                <w:webHidden/>
+              </w:rPr>
+              <w:t>2</w:t>
+            </w:r>
+            <w:r>
+              <w:rPr>
+                <w:noProof/>
+                <w:webHidden/>
+              </w:rPr>
+              <w:fldChar w:fldCharType="end"/>
+            </w:r>
+          </w:hyperlink>
+        </w:p>
+        <w:p>
+          <w:pPr>
+            <w:pStyle w:val="TM1"/>
+            <w:tabs>
+              <w:tab w:val="right" w:leader="dot" w:pos="8636"/>
+            </w:tabs>
+            <w:rPr>
+              <w:rFonts w:asciiTheme="minorHAnsi" w:eastAsiaTheme="minorEastAsia" w:hAnsiTheme="minorHAnsi" w:cstheme="minorBidi"/>
+              <w:noProof/>
+              <w:sz w:val="22"/>
+              <w:szCs w:val="22"/>
+            </w:rPr>
+          </w:pPr>
+          <w:hyperlink w:anchor="_Toc26866811" w:history="1">
+            <w:r>
+              <w:rPr>
+                <w:rStyle w:val="Lienhypertexte"/>
+                <w:noProof/>
+              </w:rPr>
+              <w:t>Historique de l’entreprise</w:t>
+            </w:r>
+            <w:r>
+              <w:rPr>
+                <w:noProof/>
+                <w:webHidden/>
+              </w:rPr>
+              <w:tab/>
+            </w:r>
+            <w:r>
+              <w:rPr>
+                <w:noProof/>
+                <w:webHidden/>
+              </w:rPr>
+              <w:fldChar w:fldCharType="begin"/>
+            </w:r>
+            <w:r>
+              <w:rPr>
+                <w:noProof/>
+                <w:webHidden/>
+              </w:rPr>
+              <w:instrText xml:space="preserve"> PAGEREF _Toc26866811 \h </w:instrText>
+            </w:r>
+            <w:r>
+              <w:rPr>
+                <w:noProof/>
+                <w:webHidden/>
+              </w:rPr>
+            </w:r>
+            <w:r>
+              <w:rPr>
+                <w:noProof/>
+                <w:webHidden/>
+              </w:rPr>
+              <w:fldChar w:fldCharType="separate"/>
+            </w:r>
+            <w:r>
+              <w:rPr>
+                <w:noProof/>
+                <w:webHidden/>
+              </w:rPr>
+              <w:t>3</w:t>
+            </w:r>
+            <w:r>
+              <w:rPr>
+                <w:noProof/>
+                <w:webHidden/>
+              </w:rPr>
+              <w:fldChar w:fldCharType="end"/>
+            </w:r>
+          </w:hyperlink>
+        </w:p>
+        <w:p>
+          <w:pPr>
+            <w:pStyle w:val="TM1"/>
+            <w:tabs>
+              <w:tab w:val="right" w:leader="dot" w:pos="8636"/>
+            </w:tabs>
+            <w:rPr>
+              <w:rFonts w:asciiTheme="minorHAnsi" w:eastAsiaTheme="minorEastAsia" w:hAnsiTheme="minorHAnsi" w:cstheme="minorBidi"/>
+              <w:noProof/>
+              <w:sz w:val="22"/>
+              <w:szCs w:val="22"/>
+            </w:rPr>
+          </w:pPr>
+          <w:hyperlink w:anchor="_Toc26866812" w:history="1">
+            <w:r>
+              <w:rPr>
+                <w:rStyle w:val="Lienhypertexte"/>
+                <w:noProof/>
+              </w:rPr>
+              <w:t>Problématique et Besoins de l’entreprise</w:t>
+            </w:r>
+            <w:r>
+              <w:rPr>
+                <w:noProof/>
+                <w:webHidden/>
+              </w:rPr>
+              <w:tab/>
+            </w:r>
+            <w:r>
+              <w:rPr>
+                <w:noProof/>
+                <w:webHidden/>
+              </w:rPr>
+              <w:fldChar w:fldCharType="begin"/>
+            </w:r>
+            <w:r>
+              <w:rPr>
+                <w:noProof/>
+                <w:webHidden/>
+              </w:rPr>
+              <w:instrText xml:space="preserve"> PAGEREF _Toc26866812 \h </w:instrText>
+            </w:r>
+            <w:r>
+              <w:rPr>
+                <w:noProof/>
+                <w:webHidden/>
+              </w:rPr>
+            </w:r>
+            <w:r>
+              <w:rPr>
+                <w:noProof/>
+                <w:webHidden/>
+              </w:rPr>
+              <w:fldChar w:fldCharType="separate"/>
+            </w:r>
+            <w:r>
+              <w:rPr>
+                <w:noProof/>
+                <w:webHidden/>
+              </w:rPr>
+              <w:t>4</w:t>
+            </w:r>
+            <w:r>
+              <w:rPr>
+                <w:noProof/>
+                <w:webHidden/>
+              </w:rPr>
+              <w:fldChar w:fldCharType="end"/>
+            </w:r>
+          </w:hyperlink>
+        </w:p>
+        <w:p>
+          <w:pPr>
+            <w:pStyle w:val="TM1"/>
+            <w:tabs>
+              <w:tab w:val="right" w:leader="dot" w:pos="8636"/>
+            </w:tabs>
+            <w:rPr>
+              <w:rFonts w:asciiTheme="minorHAnsi" w:eastAsiaTheme="minorEastAsia" w:hAnsiTheme="minorHAnsi" w:cstheme="minorBidi"/>
+              <w:noProof/>
+              <w:sz w:val="22"/>
+              <w:szCs w:val="22"/>
+            </w:rPr>
+          </w:pPr>
+          <w:hyperlink w:anchor="_Toc26866813" w:history="1">
+            <w:r>
+              <w:rPr>
+                <w:rStyle w:val="Lienhypertexte"/>
+                <w:noProof/>
+              </w:rPr>
+              <w:t>Cas Utilisation du Système Actuel</w:t>
+            </w:r>
+            <w:r>
+              <w:rPr>
+                <w:noProof/>
+                <w:webHidden/>
+              </w:rPr>
+              <w:tab/>
+            </w:r>
+            <w:r>
+              <w:rPr>
+                <w:noProof/>
+                <w:webHidden/>
+              </w:rPr>
+              <w:fldChar w:fldCharType="begin"/>
+            </w:r>
+            <w:r>
+              <w:rPr>
+                <w:noProof/>
+                <w:webHidden/>
+              </w:rPr>
+              <w:instrText xml:space="preserve"> PAGEREF _Toc26866813 \h </w:instrText>
+            </w:r>
+            <w:r>
+              <w:rPr>
+                <w:noProof/>
+                <w:webHidden/>
+              </w:rPr>
+            </w:r>
+            <w:r>
+              <w:rPr>
+                <w:noProof/>
+                <w:webHidden/>
+              </w:rPr>
+              <w:fldChar w:fldCharType="separate"/>
+            </w:r>
+            <w:r>
+              <w:rPr>
+                <w:noProof/>
+                <w:webHidden/>
+              </w:rPr>
+              <w:t>5</w:t>
+            </w:r>
+            <w:r>
+              <w:rPr>
+                <w:noProof/>
+                <w:webHidden/>
+              </w:rPr>
+              <w:fldChar w:fldCharType="end"/>
+            </w:r>
+          </w:hyperlink>
+        </w:p>
+        <w:p>
+          <w:pPr>
+            <w:pStyle w:val="TM1"/>
+            <w:tabs>
+              <w:tab w:val="right" w:leader="dot" w:pos="8636"/>
+            </w:tabs>
+            <w:rPr>
+              <w:rFonts w:asciiTheme="minorHAnsi" w:eastAsiaTheme="minorEastAsia" w:hAnsiTheme="minorHAnsi" w:cstheme="minorBidi"/>
+              <w:noProof/>
+              <w:sz w:val="22"/>
+              <w:szCs w:val="22"/>
+            </w:rPr>
+          </w:pPr>
+          <w:hyperlink w:anchor="_Toc26866814" w:history="1">
+            <w:r>
+              <w:rPr>
+                <w:rStyle w:val="Lienhypertexte"/>
+                <w:noProof/>
+              </w:rPr>
+              <w:t>Cas d’Utilisation du nouveau système</w:t>
+            </w:r>
+            <w:r>
+              <w:rPr>
+                <w:noProof/>
+                <w:webHidden/>
+              </w:rPr>
+              <w:tab/>
+            </w:r>
+            <w:r>
+              <w:rPr>
+                <w:noProof/>
+                <w:webHidden/>
+              </w:rPr>
+              <w:fldChar w:fldCharType="begin"/>
+            </w:r>
+            <w:r>
+              <w:rPr>
+                <w:noProof/>
+                <w:webHidden/>
+              </w:rPr>
+              <w:instrText xml:space="preserve"> PAGEREF _Toc26866814 \h </w:instrText>
+            </w:r>
+            <w:r>
+              <w:rPr>
+                <w:noProof/>
+                <w:webHidden/>
+              </w:rPr>
+            </w:r>
+            <w:r>
+              <w:rPr>
+                <w:noProof/>
+                <w:webHidden/>
+              </w:rPr>
+              <w:fldChar w:fldCharType="separate"/>
+            </w:r>
+            <w:r>
+              <w:rPr>
+                <w:noProof/>
+                <w:webHidden/>
+              </w:rPr>
+              <w:t>7</w:t>
+            </w:r>
+            <w:r>
+              <w:rPr>
+                <w:noProof/>
+                <w:webHidden/>
+              </w:rPr>
+              <w:fldChar w:fldCharType="end"/>
+            </w:r>
+          </w:hyperlink>
+        </w:p>
+        <w:p>
+          <w:pPr>
+            <w:pStyle w:val="TM1"/>
+            <w:tabs>
+              <w:tab w:val="right" w:leader="dot" w:pos="8636"/>
+            </w:tabs>
+            <w:rPr>
+              <w:rFonts w:asciiTheme="minorHAnsi" w:eastAsiaTheme="minorEastAsia" w:hAnsiTheme="minorHAnsi" w:cstheme="minorBidi"/>
+              <w:noProof/>
+              <w:sz w:val="22"/>
+              <w:szCs w:val="22"/>
+            </w:rPr>
+          </w:pPr>
+          <w:hyperlink w:anchor="_Toc26866815" w:history="1">
+            <w:r>
+              <w:rPr>
+                <w:rStyle w:val="Lienhypertexte"/>
+                <w:noProof/>
+              </w:rPr>
+              <w:t>Description du nouveau système</w:t>
+            </w:r>
+            <w:r>
+              <w:rPr>
+                <w:noProof/>
+                <w:webHidden/>
+              </w:rPr>
+              <w:tab/>
+            </w:r>
+            <w:r>
+              <w:rPr>
+                <w:noProof/>
+                <w:webHidden/>
+              </w:rPr>
+              <w:fldChar w:fldCharType="begin"/>
+            </w:r>
+            <w:r>
+              <w:rPr>
+                <w:noProof/>
+                <w:webHidden/>
+              </w:rPr>
+              <w:instrText xml:space="preserve"> PAGEREF _Toc26866815 \h </w:instrText>
+            </w:r>
+            <w:r>
+              <w:rPr>
+                <w:noProof/>
+                <w:webHidden/>
+              </w:rPr>
+            </w:r>
+            <w:r>
+              <w:rPr>
+                <w:noProof/>
+                <w:webHidden/>
+              </w:rPr>
+              <w:fldChar w:fldCharType="separate"/>
+            </w:r>
+            <w:r>
+              <w:rPr>
+                <w:noProof/>
+                <w:webHidden/>
+              </w:rPr>
+              <w:t>8</w:t>
+            </w:r>
+            <w:r>
+              <w:rPr>
+                <w:noProof/>
+                <w:webHidden/>
+              </w:rPr>
+              <w:fldChar w:fldCharType="end"/>
+            </w:r>
+          </w:hyperlink>
+        </w:p>
+        <w:p>
+          <w:pPr>
+            <w:pStyle w:val="TM1"/>
+            <w:tabs>
+              <w:tab w:val="right" w:leader="dot" w:pos="8636"/>
+            </w:tabs>
+            <w:rPr>
+              <w:rFonts w:asciiTheme="minorHAnsi" w:eastAsiaTheme="minorEastAsia" w:hAnsiTheme="minorHAnsi" w:cstheme="minorBidi"/>
+              <w:noProof/>
+              <w:sz w:val="22"/>
+              <w:szCs w:val="22"/>
+            </w:rPr>
+          </w:pPr>
+          <w:hyperlink w:anchor="_Toc26866816" w:history="1">
+            <w:r>
+              <w:rPr>
+                <w:rStyle w:val="Lienhypertexte"/>
+                <w:noProof/>
+              </w:rPr>
+              <w:t>Scénario 1</w:t>
+            </w:r>
+            <w:r>
+              <w:rPr>
+                <w:noProof/>
+                <w:webHidden/>
+              </w:rPr>
+              <w:tab/>
+            </w:r>
+            <w:r>
+              <w:rPr>
+                <w:noProof/>
+                <w:webHidden/>
+              </w:rPr>
+              <w:fldChar w:fldCharType="begin"/>
+            </w:r>
+            <w:r>
+              <w:rPr>
+                <w:noProof/>
+                <w:webHidden/>
+              </w:rPr>
+              <w:instrText xml:space="preserve"> PAGEREF _Toc26866816 \h </w:instrText>
+            </w:r>
+            <w:r>
+              <w:rPr>
+                <w:noProof/>
+                <w:webHidden/>
+              </w:rPr>
+            </w:r>
+            <w:r>
+              <w:rPr>
+                <w:noProof/>
+                <w:webHidden/>
+              </w:rPr>
+              <w:fldChar w:fldCharType="separate"/>
+            </w:r>
+            <w:r>
+              <w:rPr>
+                <w:noProof/>
+                <w:webHidden/>
+              </w:rPr>
+              <w:t>15</w:t>
+            </w:r>
+            <w:r>
+              <w:rPr>
+                <w:noProof/>
+                <w:webHidden/>
+              </w:rPr>
+              <w:fldChar w:fldCharType="end"/>
+            </w:r>
+          </w:hyperlink>
+        </w:p>
+        <w:p>
+          <w:pPr>
+            <w:pStyle w:val="TM1"/>
+            <w:tabs>
+              <w:tab w:val="right" w:leader="dot" w:pos="8636"/>
+            </w:tabs>
+            <w:rPr>
+              <w:rFonts w:asciiTheme="minorHAnsi" w:eastAsiaTheme="minorEastAsia" w:hAnsiTheme="minorHAnsi" w:cstheme="minorBidi"/>
+              <w:noProof/>
+              <w:sz w:val="22"/>
+              <w:szCs w:val="22"/>
+            </w:rPr>
+          </w:pPr>
+          <w:hyperlink w:anchor="_Toc26866817" w:history="1">
+            <w:r>
+              <w:rPr>
+                <w:rStyle w:val="Lienhypertexte"/>
+                <w:noProof/>
+              </w:rPr>
+              <w:t>Scénario 2</w:t>
+            </w:r>
+            <w:r>
+              <w:rPr>
+                <w:noProof/>
+                <w:webHidden/>
+              </w:rPr>
+              <w:tab/>
+            </w:r>
+            <w:r>
+              <w:rPr>
+                <w:noProof/>
+                <w:webHidden/>
+              </w:rPr>
+              <w:fldChar w:fldCharType="begin"/>
+            </w:r>
+            <w:r>
+              <w:rPr>
+                <w:noProof/>
+                <w:webHidden/>
+              </w:rPr>
+              <w:instrText xml:space="preserve"> PAGEREF _Toc26866817 \h </w:instrText>
+            </w:r>
+            <w:r>
+              <w:rPr>
+                <w:noProof/>
+                <w:webHidden/>
+              </w:rPr>
+            </w:r>
+            <w:r>
+              <w:rPr>
+                <w:noProof/>
+                <w:webHidden/>
+              </w:rPr>
+              <w:fldChar w:fldCharType="separate"/>
+            </w:r>
+            <w:r>
+              <w:rPr>
+                <w:noProof/>
+                <w:webHidden/>
+              </w:rPr>
+              <w:t>16</w:t>
+            </w:r>
+            <w:r>
+              <w:rPr>
+                <w:noProof/>
+                <w:webHidden/>
+              </w:rPr>
+              <w:fldChar w:fldCharType="end"/>
+            </w:r>
+          </w:hyperlink>
+        </w:p>
+        <w:p>
+          <w:pPr>
+            <w:pStyle w:val="TM1"/>
+            <w:tabs>
+              <w:tab w:val="right" w:leader="dot" w:pos="8636"/>
+            </w:tabs>
+            <w:rPr>
+              <w:rFonts w:asciiTheme="minorHAnsi" w:eastAsiaTheme="minorEastAsia" w:hAnsiTheme="minorHAnsi" w:cstheme="minorBidi"/>
+              <w:noProof/>
+              <w:sz w:val="22"/>
+              <w:szCs w:val="22"/>
+            </w:rPr>
+          </w:pPr>
+          <w:hyperlink w:anchor="_Toc26866818" w:history="1">
+            <w:r>
+              <w:rPr>
+                <w:rStyle w:val="Lienhypertexte"/>
+                <w:noProof/>
+              </w:rPr>
+              <w:t>Scénario 3</w:t>
+            </w:r>
+            <w:r>
+              <w:rPr>
+                <w:noProof/>
+                <w:webHidden/>
+              </w:rPr>
+              <w:tab/>
+            </w:r>
+            <w:r>
+              <w:rPr>
+                <w:noProof/>
+                <w:webHidden/>
+              </w:rPr>
+              <w:fldChar w:fldCharType="begin"/>
+            </w:r>
+            <w:r>
+              <w:rPr>
+                <w:noProof/>
+                <w:webHidden/>
+              </w:rPr>
+              <w:instrText xml:space="preserve"> PAGEREF _Toc26866818 \h </w:instrText>
+            </w:r>
+            <w:r>
+              <w:rPr>
+                <w:noProof/>
+                <w:webHidden/>
+              </w:rPr>
+            </w:r>
+            <w:r>
+              <w:rPr>
+                <w:noProof/>
+                <w:webHidden/>
+              </w:rPr>
+              <w:fldChar w:fldCharType="separate"/>
+            </w:r>
+            <w:r>
+              <w:rPr>
+                <w:noProof/>
+                <w:webHidden/>
+              </w:rPr>
+              <w:t>17</w:t>
+            </w:r>
+            <w:r>
+              <w:rPr>
+                <w:noProof/>
+                <w:webHidden/>
+              </w:rPr>
+              <w:fldChar w:fldCharType="end"/>
+            </w:r>
+          </w:hyperlink>
+        </w:p>
+        <w:p>
+          <w:pPr>
+            <w:pStyle w:val="TM1"/>
+            <w:tabs>
+              <w:tab w:val="right" w:leader="dot" w:pos="8636"/>
+            </w:tabs>
+            <w:rPr>
+              <w:rFonts w:asciiTheme="minorHAnsi" w:eastAsiaTheme="minorEastAsia" w:hAnsiTheme="minorHAnsi" w:cstheme="minorBidi"/>
+              <w:noProof/>
+              <w:sz w:val="22"/>
+              <w:szCs w:val="22"/>
+            </w:rPr>
+          </w:pPr>
+          <w:hyperlink w:anchor="_Toc26866819" w:history="1">
+            <w:r>
+              <w:rPr>
+                <w:rStyle w:val="Lienhypertexte"/>
+                <w:noProof/>
+              </w:rPr>
+              <w:t>Conclusion et Recommandation</w:t>
+            </w:r>
+            <w:r>
+              <w:rPr>
+                <w:noProof/>
+                <w:webHidden/>
+              </w:rPr>
+              <w:tab/>
+            </w:r>
+            <w:r>
+              <w:rPr>
+                <w:noProof/>
+                <w:webHidden/>
+              </w:rPr>
+              <w:fldChar w:fldCharType="begin"/>
+            </w:r>
+            <w:r>
+              <w:rPr>
+                <w:noProof/>
+                <w:webHidden/>
+              </w:rPr>
+              <w:instrText xml:space="preserve"> PAGEREF _Toc26866819 \h </w:instrText>
+            </w:r>
+            <w:r>
+              <w:rPr>
+                <w:noProof/>
+                <w:webHidden/>
+              </w:rPr>
+            </w:r>
+            <w:r>
+              <w:rPr>
+                <w:noProof/>
+                <w:webHidden/>
+              </w:rPr>
+              <w:fldChar w:fldCharType="separate"/>
+            </w:r>
+            <w:r>
+              <w:rPr>
+                <w:noProof/>
+                <w:webHidden/>
+              </w:rPr>
+              <w:t>18</w:t>
+            </w:r>
+            <w:r>
+              <w:rPr>
+                <w:noProof/>
+                <w:webHidden/>
+              </w:rPr>
+              <w:fldChar w:fldCharType="end"/>
+            </w:r>
+          </w:hyperlink>
+        </w:p>
+        <w:p>
+          <w:pPr>
+            <w:pStyle w:val="TM1"/>
+            <w:tabs>
+              <w:tab w:val="right" w:leader="dot" w:pos="8636"/>
+            </w:tabs>
+            <w:rPr>
+              <w:rFonts w:asciiTheme="minorHAnsi" w:eastAsiaTheme="minorEastAsia" w:hAnsiTheme="minorHAnsi" w:cstheme="minorBidi"/>
+              <w:noProof/>
+              <w:sz w:val="22"/>
+              <w:szCs w:val="22"/>
+            </w:rPr>
+          </w:pPr>
+          <w:hyperlink w:anchor="_Toc26866820" w:history="1">
+            <w:r>
+              <w:rPr>
+                <w:rStyle w:val="Lienhypertexte"/>
+                <w:noProof/>
+              </w:rPr>
+              <w:t>Annexe…</w:t>
+            </w:r>
+            <w:r>
+              <w:rPr>
+                <w:noProof/>
+                <w:webHidden/>
+              </w:rPr>
+              <w:tab/>
+            </w:r>
+            <w:r>
+              <w:rPr>
+                <w:noProof/>
+                <w:webHidden/>
+              </w:rPr>
+              <w:fldChar w:fldCharType="begin"/>
+            </w:r>
+            <w:r>
+              <w:rPr>
+                <w:noProof/>
+                <w:webHidden/>
+              </w:rPr>
+              <w:instrText xml:space="preserve"> PAGEREF _Toc26866820 \h </w:instrText>
+            </w:r>
+            <w:r>
+              <w:rPr>
+                <w:noProof/>
+                <w:webHidden/>
+              </w:rPr>
+            </w:r>
+            <w:r>
+              <w:rPr>
+                <w:noProof/>
+                <w:webHidden/>
+              </w:rPr>
+              <w:fldChar w:fldCharType="separate"/>
+            </w:r>
+            <w:r>
+              <w:rPr>
+                <w:noProof/>
+                <w:webHidden/>
+              </w:rPr>
+              <w:t>19</w:t>
+            </w:r>
+            <w:r>
+              <w:rPr>
+                <w:noProof/>
+                <w:webHidden/>
+              </w:rPr>
+              <w:fldChar w:fldCharType="end"/>
+            </w:r>
+          </w:hyperlink>
+        </w:p>
+        <w:p>
+          <w:pPr>
+            <w:pStyle w:val="TM1"/>
+            <w:tabs>
+              <w:tab w:val="right" w:leader="dot" w:pos="8636"/>
+            </w:tabs>
+            <w:rPr>
+              <w:rFonts w:asciiTheme="minorHAnsi" w:eastAsiaTheme="minorEastAsia" w:hAnsiTheme="minorHAnsi" w:cstheme="minorBidi"/>
+              <w:noProof/>
+              <w:sz w:val="22"/>
+              <w:szCs w:val="22"/>
+            </w:rPr>
+          </w:pPr>
+          <w:hyperlink w:anchor="_Toc26866821" w:history="1">
+            <w:r>
+              <w:rPr>
+                <w:rStyle w:val="Lienhypertexte"/>
+                <w:noProof/>
+              </w:rPr>
+              <w:t>Ms-Project (Planification du projet)</w:t>
+            </w:r>
+            <w:r>
+              <w:rPr>
+                <w:noProof/>
+                <w:webHidden/>
+              </w:rPr>
+              <w:tab/>
+            </w:r>
+            <w:r>
+              <w:rPr>
+                <w:noProof/>
+                <w:webHidden/>
+              </w:rPr>
+              <w:fldChar w:fldCharType="begin"/>
+            </w:r>
+            <w:r>
+              <w:rPr>
+                <w:noProof/>
+                <w:webHidden/>
+              </w:rPr>
+              <w:instrText xml:space="preserve"> PAGEREF _Toc26866821 \h </w:instrText>
+            </w:r>
+            <w:r>
+              <w:rPr>
+                <w:noProof/>
+                <w:webHidden/>
+              </w:rPr>
+            </w:r>
+            <w:r>
+              <w:rPr>
+                <w:noProof/>
+                <w:webHidden/>
+              </w:rPr>
+              <w:fldChar w:fldCharType="separate"/>
+            </w:r>
+            <w:r>
+              <w:rPr>
+                <w:noProof/>
+                <w:webHidden/>
+              </w:rPr>
+              <w:t>20</w:t>
+            </w:r>
+            <w:r>
+              <w:rPr>
+                <w:noProof/>
+                <w:webHidden/>
+              </w:rPr>
+              <w:fldChar w:fldCharType="end"/>
+            </w:r>
+          </w:hyperlink>
+        </w:p>
+        <w:p>
+          <w:r>
+            <w:rPr>
+              <w:b/>
+              <w:bCs/>
+              <w:lang w:val="fr-FR"/>
+            </w:rPr>
+            <w:fldChar w:fldCharType="end"/>
+          </w:r>
+        </w:p>
+      </w:sdtContent>
+    </w:sdt>
+    <w:p>
+      <w:pPr>
         <w:rPr>
           <w:b/>
           <w:sz w:val="40"/>
           <w:szCs w:val="40"/>
         </w:rPr>
-        <w:br w:type="page"/>
-      </w:r>
-      <w:r>
-        <w:rPr>
-          <w:b/>
+      </w:pPr>
+    </w:p>
+    <w:p>
+      <w:pPr>
+        <w:pStyle w:val="Titre1"/>
+      </w:pPr>
+      <w:r>
+        <w:rPr>
           <w:sz w:val="40"/>
           <w:szCs w:val="40"/>
         </w:rPr>
-        <w:lastRenderedPageBreak/>
-        <w:t>Table des matières</w:t>
-      </w:r>
-      <w:r>
-        <w:rPr>
-          <w:b/>
-          <w:sz w:val="40"/>
-          <w:szCs w:val="40"/>
-        </w:rPr>
         <w:br w:type="page"/>
       </w:r>
-      <w:r>
-        <w:rPr>
-          <w:rFonts w:ascii="Arial" w:hAnsi="Arial" w:cs="Arial"/>
-          <w:b/>
-          <w:sz w:val="28"/>
-          <w:szCs w:val="28"/>
-        </w:rPr>
+      <w:bookmarkStart w:id="0" w:name="_Toc26866810"/>
+      <w:r>
         <w:lastRenderedPageBreak/>
         <w:t>Introduction</w:t>
       </w:r>
-    </w:p>
-    <w:p>
-      <w:pPr>
-        <w:rPr>
-          <w:rFonts w:ascii="Arial" w:hAnsi="Arial" w:cs="Arial"/>
-          <w:b/>
-          <w:sz w:val="28"/>
-          <w:szCs w:val="28"/>
-        </w:rPr>
-      </w:pPr>
-      <w:r>
-        <w:rPr>
-          <w:rFonts w:ascii="Arial" w:hAnsi="Arial" w:cs="Arial"/>
-          <w:b/>
-          <w:sz w:val="28"/>
-          <w:szCs w:val="28"/>
-        </w:rPr>
+      <w:bookmarkEnd w:id="0"/>
+    </w:p>
+    <w:p>
+      <w:pPr>
+        <w:pStyle w:val="Titre1"/>
+      </w:pPr>
+      <w:r>
         <w:br w:type="page"/>
       </w:r>
-      <w:r>
-        <w:rPr>
-          <w:rFonts w:ascii="Arial" w:hAnsi="Arial" w:cs="Arial"/>
-          <w:b/>
-          <w:sz w:val="28"/>
-          <w:szCs w:val="28"/>
-        </w:rPr>
+      <w:bookmarkStart w:id="1" w:name="_Toc26866811"/>
+      <w:r>
         <w:lastRenderedPageBreak/>
         <w:t xml:space="preserve">Historique </w:t>
       </w:r>
       <w:r>
-        <w:rPr>
-          <w:rFonts w:ascii="Arial" w:hAnsi="Arial" w:cs="Arial"/>
-          <w:b/>
-          <w:sz w:val="28"/>
-          <w:szCs w:val="28"/>
-        </w:rPr>
         <w:t xml:space="preserve">de </w:t>
       </w:r>
       <w:r>
-        <w:rPr>
-          <w:rFonts w:ascii="Arial" w:hAnsi="Arial" w:cs="Arial"/>
-          <w:b/>
-          <w:sz w:val="28"/>
-          <w:szCs w:val="28"/>
-        </w:rPr>
         <w:t>l’entreprise</w:t>
       </w:r>
+      <w:bookmarkEnd w:id="1"/>
     </w:p>
     <w:p>
       <w:pPr>
@@ -544,37 +1405,21 @@
     </w:p>
     <w:p>
       <w:pPr>
-        <w:jc w:val="center"/>
-        <w:rPr>
-          <w:rFonts w:ascii="Arial" w:hAnsi="Arial" w:cs="Arial"/>
-          <w:b/>
-          <w:sz w:val="28"/>
-          <w:szCs w:val="28"/>
-        </w:rPr>
-      </w:pPr>
-      <w:r>
-        <w:rPr>
-          <w:rFonts w:ascii="Arial" w:hAnsi="Arial" w:cs="Arial"/>
-          <w:b/>
-          <w:sz w:val="28"/>
-          <w:szCs w:val="28"/>
-        </w:rPr>
+        <w:pStyle w:val="Titre1"/>
+      </w:pPr>
+      <w:r>
         <w:br w:type="page"/>
       </w:r>
-      <w:r>
-        <w:rPr>
-          <w:rFonts w:ascii="Arial" w:hAnsi="Arial" w:cs="Arial"/>
-          <w:b/>
-          <w:sz w:val="28"/>
-          <w:szCs w:val="28"/>
-        </w:rPr>
+      <w:bookmarkStart w:id="2" w:name="_Toc26866812"/>
+      <w:r>
         <w:lastRenderedPageBreak/>
         <w:t>Problématique et Besoins de l’entreprise</w:t>
       </w:r>
-    </w:p>
-    <w:p>
-      <w:pPr>
-        <w:jc w:val="center"/>
+      <w:bookmarkEnd w:id="2"/>
+    </w:p>
+    <w:p>
+      <w:pPr>
+        <w:pStyle w:val="Titre1"/>
         <w:rPr>
           <w:rFonts w:ascii="Arial" w:hAnsi="Arial" w:cs="Arial"/>
           <w:b/>
@@ -1117,32 +1962,26 @@
     </w:p>
     <w:p>
       <w:pPr>
+        <w:pStyle w:val="Titre1"/>
         <w:jc w:val="center"/>
-        <w:rPr>
-          <w:rFonts w:ascii="Arial" w:hAnsi="Arial" w:cs="Arial"/>
-          <w:b/>
-          <w:sz w:val="52"/>
-          <w:szCs w:val="52"/>
-        </w:rPr>
-      </w:pPr>
-      <w:r>
-        <w:rPr>
-          <w:rFonts w:ascii="Arial" w:hAnsi="Arial" w:cs="Arial"/>
-          <w:b/>
-          <w:sz w:val="52"/>
-          <w:szCs w:val="52"/>
-        </w:rPr>
-        <w:t xml:space="preserve">Diagramme </w:t>
-      </w:r>
-      <w:r>
-        <w:rPr>
-          <w:rFonts w:ascii="Arial" w:hAnsi="Arial" w:cs="Arial"/>
-          <w:b/>
-          <w:sz w:val="52"/>
-          <w:szCs w:val="52"/>
-        </w:rPr>
-        <w:t>UML Cas Utilisation</w:t>
-      </w:r>
+      </w:pPr>
+      <w:bookmarkStart w:id="3" w:name="_Toc26866813"/>
+      <w:r>
+        <w:t>Cas Utilisation</w:t>
+      </w:r>
+      <w:r>
+        <w:t xml:space="preserve"> du Système Actuel</w:t>
+      </w:r>
+      <w:bookmarkEnd w:id="3"/>
+    </w:p>
+    <w:p>
+      <w:pPr>
+        <w:rPr>
+          <w:rFonts w:ascii="Arial" w:hAnsi="Arial" w:cs="Arial"/>
+          <w:sz w:val="28"/>
+          <w:szCs w:val="28"/>
+        </w:rPr>
+      </w:pPr>
     </w:p>
     <w:p>
       <w:pPr>
@@ -1156,63 +1995,15 @@
     </w:p>
     <w:p>
       <w:pPr>
-        <w:jc w:val="center"/>
-        <w:rPr>
-          <w:rFonts w:ascii="Arial" w:hAnsi="Arial" w:cs="Arial"/>
-          <w:sz w:val="28"/>
-          <w:szCs w:val="28"/>
-        </w:rPr>
-      </w:pPr>
-    </w:p>
-    <w:p>
-      <w:pPr>
-        <w:jc w:val="center"/>
-        <w:rPr>
-          <w:rFonts w:ascii="Arial" w:hAnsi="Arial" w:cs="Arial"/>
-          <w:sz w:val="28"/>
-          <w:szCs w:val="28"/>
-        </w:rPr>
-      </w:pPr>
-      <w:r>
-        <w:rPr>
-          <w:rFonts w:ascii="Arial" w:hAnsi="Arial" w:cs="Arial"/>
-          <w:sz w:val="28"/>
-          <w:szCs w:val="28"/>
-        </w:rPr>
-        <w:t>Système Actuel</w:t>
-      </w:r>
-    </w:p>
-    <w:p>
-      <w:pPr>
-        <w:jc w:val="center"/>
-        <w:rPr>
-          <w:rFonts w:ascii="Arial" w:hAnsi="Arial" w:cs="Arial"/>
-          <w:sz w:val="28"/>
-          <w:szCs w:val="28"/>
-        </w:rPr>
-      </w:pPr>
-    </w:p>
-    <w:p>
-      <w:pPr>
-        <w:jc w:val="center"/>
-        <w:rPr>
-          <w:rFonts w:ascii="Arial" w:hAnsi="Arial" w:cs="Arial"/>
-          <w:sz w:val="28"/>
-          <w:szCs w:val="28"/>
-        </w:rPr>
-      </w:pPr>
-    </w:p>
-    <w:p>
-      <w:pPr>
-        <w:rPr>
-          <w:rFonts w:ascii="Arial" w:hAnsi="Arial" w:cs="Arial"/>
-          <w:b/>
-          <w:sz w:val="40"/>
-          <w:szCs w:val="40"/>
-        </w:rPr>
-      </w:pPr>
-      <w:r>
-        <w:object w:dxaOrig="13741" w:dyaOrig="11266">
+        <w:rPr>
+          <w:rStyle w:val="Titre1Car"/>
+        </w:rPr>
+      </w:pPr>
+      <w:r>
+        <w:rPr>
+          <w:noProof/>
+        </w:rPr>
+        <w:object w:dxaOrig="225" w:dyaOrig="225">
           <v:shapetype id="_x0000_t75" coordsize="21600,21600" o:spt="75" o:preferrelative="t" path="m@4@5l@4@11@9@11@9@5xe" filled="f" stroked="f">
             <v:stroke joinstyle="miter"/>
             <v:formulas>
@@ -1232,546 +2023,577 @@
             <v:path o:extrusionok="f" gradientshapeok="t" o:connecttype="rect"/>
             <o:lock v:ext="edit" aspectratio="t"/>
           </v:shapetype>
-          <v:shape id="_x0000_i1025" type="#_x0000_t75" style="width:475.5pt;height:388.5pt" o:ole="">
+          <v:shape id="_x0000_s1027" type="#_x0000_t75" style="position:absolute;margin-left:-21.6pt;margin-top:53.25pt;width:475.5pt;height:388.5pt;z-index:251661312;mso-position-horizontal-relative:text;mso-position-vertical-relative:text;mso-width-relative:page;mso-height-relative:page" wrapcoords="3066 42 3066 5379 2623 6046 681 6255 409 6338 443 6714 170 7047 102 7172 102 8048 307 8715 170 9591 2180 10049 3066 10049 3066 21475 19624 21475 19624 12051 21362 11884 21362 11676 19624 11384 20953 11384 21191 11300 21225 10717 21396 10258 21362 9382 21055 8673 20578 8423 19624 8048 19624 42 3066 42">
             <v:imagedata r:id="rId8" o:title=""/>
+            <w10:wrap type="through"/>
           </v:shape>
-          <o:OLEObject Type="Embed" ProgID="Visio.Drawing.15" ShapeID="_x0000_i1025" DrawAspect="Content" ObjectID="_1637478800" r:id="rId9"/>
+          <o:OLEObject Type="Embed" ProgID="Visio.Drawing.15" ShapeID="_x0000_s1027" DrawAspect="Content" ObjectID="_1637479608" r:id="rId9"/>
         </w:object>
       </w:r>
       <w:r>
         <w:br w:type="page"/>
       </w:r>
       <w:r>
+        <w:rPr>
+          <w:rStyle w:val="Titre1Car"/>
+        </w:rPr>
+        <w:lastRenderedPageBreak/>
+        <w:t>Description du système actuel</w:t>
+      </w:r>
+    </w:p>
+    <w:p>
+      <w:pPr>
+        <w:rPr>
+          <w:rFonts w:ascii="Arial" w:hAnsi="Arial" w:cs="Arial"/>
+          <w:b/>
+        </w:rPr>
+      </w:pPr>
+      <w:r>
+        <w:rPr>
+          <w:rFonts w:ascii="Arial" w:hAnsi="Arial" w:cs="Arial"/>
+          <w:b/>
+        </w:rPr>
+        <w:t>Identification</w:t>
+      </w:r>
+    </w:p>
+    <w:p>
+      <w:pPr>
+        <w:rPr>
+          <w:rFonts w:ascii="Arial" w:hAnsi="Arial" w:cs="Arial"/>
+        </w:rPr>
+      </w:pPr>
+      <w:r>
+        <w:rPr>
+          <w:rFonts w:ascii="Arial" w:hAnsi="Arial" w:cs="Arial"/>
+        </w:rPr>
+        <w:t>Nom du cas : « Jouer à Angular Heroes »</w:t>
+      </w:r>
+    </w:p>
+    <w:p>
+      <w:pPr>
+        <w:rPr>
+          <w:rFonts w:ascii="Arial" w:hAnsi="Arial" w:cs="Arial"/>
+        </w:rPr>
+      </w:pPr>
+      <w:r>
+        <w:rPr>
+          <w:rFonts w:ascii="Arial" w:hAnsi="Arial" w:cs="Arial"/>
+        </w:rPr>
+        <w:t>But : décrire les étapes permettant à un joueur de jouer au jeu</w:t>
+      </w:r>
+    </w:p>
+    <w:p>
+      <w:pPr>
+        <w:rPr>
+          <w:rFonts w:ascii="Arial" w:hAnsi="Arial" w:cs="Arial"/>
+        </w:rPr>
+      </w:pPr>
+      <w:r>
+        <w:rPr>
+          <w:rFonts w:ascii="Arial" w:hAnsi="Arial" w:cs="Arial"/>
+        </w:rPr>
+        <w:t>Acteurs principaux</w:t>
+      </w:r>
+      <w:r>
+        <w:rPr>
+          <w:rFonts w:ascii="Arial" w:hAnsi="Arial" w:cs="Arial"/>
+        </w:rPr>
+        <w:t> : le Joueur et le Système</w:t>
+      </w:r>
+    </w:p>
+    <w:p>
+      <w:pPr>
+        <w:rPr>
+          <w:rFonts w:ascii="Arial" w:hAnsi="Arial" w:cs="Arial"/>
+        </w:rPr>
+      </w:pPr>
+      <w:r>
+        <w:rPr>
+          <w:rFonts w:ascii="Arial" w:hAnsi="Arial" w:cs="Arial"/>
+        </w:rPr>
+        <w:t>Date de création : 2/12/2019</w:t>
+      </w:r>
+    </w:p>
+    <w:p>
+      <w:pPr>
+        <w:rPr>
+          <w:rFonts w:ascii="Arial" w:hAnsi="Arial" w:cs="Arial"/>
+        </w:rPr>
+      </w:pPr>
+      <w:r>
+        <w:rPr>
+          <w:rFonts w:ascii="Arial" w:hAnsi="Arial" w:cs="Arial"/>
+        </w:rPr>
+        <w:t>Responsable : Marc-André Thériault</w:t>
+      </w:r>
+    </w:p>
+    <w:p>
+      <w:pPr>
+        <w:rPr>
+          <w:rFonts w:ascii="Arial" w:hAnsi="Arial" w:cs="Arial"/>
+        </w:rPr>
+      </w:pPr>
+      <w:r>
+        <w:rPr>
+          <w:rFonts w:ascii="Arial" w:hAnsi="Arial" w:cs="Arial"/>
+        </w:rPr>
+        <w:t>Version : 1.0</w:t>
+      </w:r>
+    </w:p>
+    <w:p>
+      <w:pPr>
+        <w:rPr>
+          <w:rFonts w:ascii="Arial" w:hAnsi="Arial" w:cs="Arial"/>
+        </w:rPr>
+      </w:pPr>
+    </w:p>
+    <w:p>
+      <w:pPr>
+        <w:rPr>
+          <w:rFonts w:ascii="Arial" w:hAnsi="Arial" w:cs="Arial"/>
+          <w:b/>
+        </w:rPr>
+      </w:pPr>
+      <w:r>
+        <w:rPr>
+          <w:rFonts w:ascii="Arial" w:hAnsi="Arial" w:cs="Arial"/>
+          <w:b/>
+        </w:rPr>
+        <w:t>Séquencement</w:t>
+      </w:r>
+    </w:p>
+    <w:p>
+      <w:pPr>
+        <w:rPr>
+          <w:rFonts w:ascii="Arial" w:hAnsi="Arial" w:cs="Arial"/>
+        </w:rPr>
+      </w:pPr>
+      <w:r>
+        <w:rPr>
+          <w:rFonts w:ascii="Arial" w:hAnsi="Arial" w:cs="Arial"/>
+        </w:rPr>
+        <w:t>Le cas démarre quand l’utilisateur entre l’adresse Web du jeu</w:t>
+      </w:r>
+    </w:p>
+    <w:p>
+      <w:pPr>
+        <w:pStyle w:val="Paragraphedeliste"/>
+        <w:numPr>
+          <w:ilvl w:val="0"/>
+          <w:numId w:val="4"/>
+        </w:numPr>
+        <w:rPr>
+          <w:rFonts w:ascii="Arial" w:hAnsi="Arial" w:cs="Arial"/>
+        </w:rPr>
+      </w:pPr>
+      <w:r>
+        <w:rPr>
+          <w:rFonts w:ascii="Arial" w:hAnsi="Arial" w:cs="Arial"/>
+        </w:rPr>
+        <w:t>Le système demande au joueur de s’authentifier</w:t>
+      </w:r>
+    </w:p>
+    <w:p>
+      <w:pPr>
+        <w:pStyle w:val="Paragraphedeliste"/>
+        <w:numPr>
+          <w:ilvl w:val="1"/>
+          <w:numId w:val="4"/>
+        </w:numPr>
+        <w:rPr>
+          <w:rFonts w:ascii="Arial" w:hAnsi="Arial" w:cs="Arial"/>
+        </w:rPr>
+      </w:pPr>
+      <w:r>
+        <w:rPr>
+          <w:rFonts w:ascii="Arial" w:hAnsi="Arial" w:cs="Arial"/>
+        </w:rPr>
+        <w:t>Si le joueur n’a pas de compte, le système demande au joueur de s’en créer un</w:t>
+      </w:r>
+    </w:p>
+    <w:p>
+      <w:pPr>
+        <w:pStyle w:val="Paragraphedeliste"/>
+        <w:numPr>
+          <w:ilvl w:val="1"/>
+          <w:numId w:val="4"/>
+        </w:numPr>
+        <w:rPr>
+          <w:rFonts w:ascii="Arial" w:hAnsi="Arial" w:cs="Arial"/>
+        </w:rPr>
+      </w:pPr>
+      <w:r>
+        <w:rPr>
+          <w:rFonts w:ascii="Arial" w:hAnsi="Arial" w:cs="Arial"/>
+        </w:rPr>
+        <w:t>Si le joueur n’a pas de personnage, le système lui demande d’en créer un</w:t>
+      </w:r>
+    </w:p>
+    <w:p>
+      <w:pPr>
+        <w:pStyle w:val="Paragraphedeliste"/>
+        <w:numPr>
+          <w:ilvl w:val="0"/>
+          <w:numId w:val="4"/>
+        </w:numPr>
+        <w:rPr>
+          <w:rFonts w:ascii="Arial" w:hAnsi="Arial" w:cs="Arial"/>
+        </w:rPr>
+      </w:pPr>
+      <w:r>
+        <w:rPr>
+          <w:rFonts w:ascii="Arial" w:hAnsi="Arial" w:cs="Arial"/>
+        </w:rPr>
+        <w:t>Le joueur peut maintenant jouer au jeu</w:t>
+      </w:r>
+    </w:p>
+    <w:p>
+      <w:pPr>
+        <w:pStyle w:val="Paragraphedeliste"/>
+        <w:numPr>
+          <w:ilvl w:val="1"/>
+          <w:numId w:val="4"/>
+        </w:numPr>
+        <w:rPr>
+          <w:rFonts w:ascii="Arial" w:hAnsi="Arial" w:cs="Arial"/>
+        </w:rPr>
+      </w:pPr>
+      <w:r>
+        <w:rPr>
+          <w:rFonts w:ascii="Arial" w:hAnsi="Arial" w:cs="Arial"/>
+        </w:rPr>
+        <w:t>Le joueur doit déplacer son pion sur la carte du monde</w:t>
+      </w:r>
+    </w:p>
+    <w:p>
+      <w:pPr>
+        <w:pStyle w:val="Paragraphedeliste"/>
+        <w:numPr>
+          <w:ilvl w:val="2"/>
+          <w:numId w:val="4"/>
+        </w:numPr>
+        <w:rPr>
+          <w:rFonts w:ascii="Arial" w:hAnsi="Arial" w:cs="Arial"/>
+        </w:rPr>
+      </w:pPr>
+      <w:r>
+        <w:rPr>
+          <w:rFonts w:ascii="Arial" w:hAnsi="Arial" w:cs="Arial"/>
+        </w:rPr>
+        <w:t xml:space="preserve">À chaque déplacement, le joueur </w:t>
+      </w:r>
+      <w:r>
+        <w:rPr>
+          <w:rFonts w:ascii="Arial" w:hAnsi="Arial" w:cs="Arial"/>
+        </w:rPr>
+        <w:t xml:space="preserve">récupère </w:t>
+      </w:r>
+      <w:r>
+        <w:rPr>
+          <w:rFonts w:ascii="Arial" w:hAnsi="Arial" w:cs="Arial"/>
+        </w:rPr>
+        <w:t>tous ses points de vie</w:t>
+      </w:r>
+    </w:p>
+    <w:p>
+      <w:pPr>
+        <w:pStyle w:val="Paragraphedeliste"/>
+        <w:numPr>
+          <w:ilvl w:val="1"/>
+          <w:numId w:val="4"/>
+        </w:numPr>
+        <w:rPr>
+          <w:rFonts w:ascii="Arial" w:hAnsi="Arial" w:cs="Arial"/>
+        </w:rPr>
+      </w:pPr>
+      <w:r>
+        <w:rPr>
+          <w:rFonts w:ascii="Arial" w:hAnsi="Arial" w:cs="Arial"/>
+        </w:rPr>
+        <w:t>Le joueur peut combattre les différents monstres sur la case où il se trouve</w:t>
+      </w:r>
+    </w:p>
+    <w:p>
+      <w:pPr>
+        <w:pStyle w:val="Paragraphedeliste"/>
+        <w:numPr>
+          <w:ilvl w:val="2"/>
+          <w:numId w:val="4"/>
+        </w:numPr>
+        <w:rPr>
+          <w:rFonts w:ascii="Arial" w:hAnsi="Arial" w:cs="Arial"/>
+        </w:rPr>
+      </w:pPr>
+      <w:r>
+        <w:rPr>
+          <w:rFonts w:ascii="Arial" w:hAnsi="Arial" w:cs="Arial"/>
+        </w:rPr>
+        <w:t>Le joueur clique sur un monstre pour infliger des dégâts</w:t>
+      </w:r>
+    </w:p>
+    <w:p>
+      <w:pPr>
+        <w:pStyle w:val="Paragraphedeliste"/>
+        <w:numPr>
+          <w:ilvl w:val="2"/>
+          <w:numId w:val="4"/>
+        </w:numPr>
+        <w:rPr>
+          <w:rFonts w:ascii="Arial" w:hAnsi="Arial" w:cs="Arial"/>
+        </w:rPr>
+      </w:pPr>
+      <w:r>
+        <w:rPr>
+          <w:rFonts w:ascii="Arial" w:hAnsi="Arial" w:cs="Arial"/>
+        </w:rPr>
+        <w:t>Le monstre répond par une contre-attaque</w:t>
+      </w:r>
+    </w:p>
+    <w:p>
+      <w:pPr>
+        <w:pStyle w:val="Paragraphedeliste"/>
+        <w:numPr>
+          <w:ilvl w:val="2"/>
+          <w:numId w:val="4"/>
+        </w:numPr>
+        <w:rPr>
+          <w:rFonts w:ascii="Arial" w:hAnsi="Arial" w:cs="Arial"/>
+        </w:rPr>
+      </w:pPr>
+      <w:r>
+        <w:rPr>
+          <w:rFonts w:ascii="Arial" w:hAnsi="Arial" w:cs="Arial"/>
+        </w:rPr>
+        <w:t>Le joueur et le monstre perdent des points de vie</w:t>
+      </w:r>
+    </w:p>
+    <w:p>
+      <w:pPr>
+        <w:pStyle w:val="Paragraphedeliste"/>
+        <w:numPr>
+          <w:ilvl w:val="2"/>
+          <w:numId w:val="4"/>
+        </w:numPr>
+        <w:rPr>
+          <w:rFonts w:ascii="Arial" w:hAnsi="Arial" w:cs="Arial"/>
+        </w:rPr>
+      </w:pPr>
+      <w:r>
+        <w:rPr>
+          <w:rFonts w:ascii="Arial" w:hAnsi="Arial" w:cs="Arial"/>
+        </w:rPr>
+        <w:t>Si le monstre n’a plus</w:t>
+      </w:r>
+      <w:r>
+        <w:rPr>
+          <w:rFonts w:ascii="Arial" w:hAnsi="Arial" w:cs="Arial"/>
+        </w:rPr>
+        <w:t xml:space="preserve"> de points de vie</w:t>
+      </w:r>
+      <w:r>
+        <w:rPr>
+          <w:rFonts w:ascii="Arial" w:hAnsi="Arial" w:cs="Arial"/>
+        </w:rPr>
+        <w:t>, il est mort et le joueur gagne des points d’expérience</w:t>
+      </w:r>
+    </w:p>
+    <w:p>
+      <w:pPr>
+        <w:pStyle w:val="Paragraphedeliste"/>
+        <w:numPr>
+          <w:ilvl w:val="2"/>
+          <w:numId w:val="4"/>
+        </w:numPr>
+        <w:rPr>
+          <w:rFonts w:ascii="Arial" w:hAnsi="Arial" w:cs="Arial"/>
+        </w:rPr>
+      </w:pPr>
+      <w:r>
+        <w:rPr>
+          <w:rFonts w:ascii="Arial" w:hAnsi="Arial" w:cs="Arial"/>
+        </w:rPr>
+        <w:t>Si le joueur n</w:t>
+      </w:r>
+      <w:r>
+        <w:rPr>
+          <w:rFonts w:ascii="Arial" w:hAnsi="Arial" w:cs="Arial"/>
+        </w:rPr>
+        <w:t>’</w:t>
+      </w:r>
+      <w:r>
+        <w:rPr>
+          <w:rFonts w:ascii="Arial" w:hAnsi="Arial" w:cs="Arial"/>
+        </w:rPr>
+        <w:t>a plus</w:t>
+      </w:r>
+      <w:r>
+        <w:rPr>
+          <w:rFonts w:ascii="Arial" w:hAnsi="Arial" w:cs="Arial"/>
+        </w:rPr>
+        <w:t xml:space="preserve"> de points de vie</w:t>
+      </w:r>
+      <w:r>
+        <w:rPr>
+          <w:rFonts w:ascii="Arial" w:hAnsi="Arial" w:cs="Arial"/>
+        </w:rPr>
+        <w:t>, il est mort et doit ressusciter pour pouvoir continuer à jouer (ce qui lui coute 10% de ses points d’expérience)</w:t>
+      </w:r>
+    </w:p>
+    <w:p>
+      <w:pPr>
+        <w:pStyle w:val="Paragraphedeliste"/>
+        <w:numPr>
+          <w:ilvl w:val="2"/>
+          <w:numId w:val="4"/>
+        </w:numPr>
+        <w:rPr>
+          <w:rFonts w:ascii="Arial" w:hAnsi="Arial" w:cs="Arial"/>
+        </w:rPr>
+      </w:pPr>
+      <w:r>
+        <w:rPr>
+          <w:rFonts w:ascii="Arial" w:hAnsi="Arial" w:cs="Arial"/>
+        </w:rPr>
+        <w:t>Si aucun n’est mort, le joueur peut continuer à combattre ou quitter cette case</w:t>
+      </w:r>
+    </w:p>
+    <w:p>
+      <w:pPr>
+        <w:pStyle w:val="Paragraphedeliste"/>
+        <w:numPr>
+          <w:ilvl w:val="1"/>
+          <w:numId w:val="4"/>
+        </w:numPr>
+        <w:rPr>
+          <w:rFonts w:ascii="Arial" w:hAnsi="Arial" w:cs="Arial"/>
+        </w:rPr>
+      </w:pPr>
+      <w:r>
+        <w:rPr>
+          <w:rFonts w:ascii="Arial" w:hAnsi="Arial" w:cs="Arial"/>
+        </w:rPr>
+        <w:t>Si le joueur a accumulé suffisamment de point d’expérience, il gagne un niveau</w:t>
+      </w:r>
+    </w:p>
+    <w:p>
+      <w:pPr>
+        <w:pStyle w:val="Paragraphedeliste"/>
+        <w:numPr>
+          <w:ilvl w:val="2"/>
+          <w:numId w:val="4"/>
+        </w:numPr>
+        <w:rPr>
+          <w:rFonts w:ascii="Arial" w:hAnsi="Arial" w:cs="Arial"/>
+        </w:rPr>
+      </w:pPr>
+      <w:r>
+        <w:rPr>
+          <w:rFonts w:ascii="Arial" w:hAnsi="Arial" w:cs="Arial"/>
+        </w:rPr>
+        <w:t>Le joueur doit assigner 5 points de statistique aux 4 différentes statistiques de son personnage (soit Force, Dextérité, Vitalité et Intelligence)</w:t>
+      </w:r>
+    </w:p>
+    <w:p>
+      <w:pPr>
+        <w:pStyle w:val="Paragraphedeliste"/>
+        <w:numPr>
+          <w:ilvl w:val="2"/>
+          <w:numId w:val="4"/>
+        </w:numPr>
+        <w:rPr>
+          <w:rFonts w:ascii="Arial" w:hAnsi="Arial" w:cs="Arial"/>
+        </w:rPr>
+      </w:pPr>
+      <w:r>
+        <w:rPr>
+          <w:rFonts w:ascii="Arial" w:hAnsi="Arial" w:cs="Arial"/>
+        </w:rPr>
+        <w:t xml:space="preserve">Seulement une fois que ces points sont </w:t>
+      </w:r>
+      <w:r>
+        <w:rPr>
+          <w:rFonts w:ascii="Arial" w:hAnsi="Arial" w:cs="Arial"/>
+        </w:rPr>
+        <w:t>assignés</w:t>
+      </w:r>
+      <w:r>
+        <w:rPr>
+          <w:rFonts w:ascii="Arial" w:hAnsi="Arial" w:cs="Arial"/>
+        </w:rPr>
+        <w:t>, le jeu peut reprendre</w:t>
+      </w:r>
+    </w:p>
+    <w:p>
+      <w:pPr>
+        <w:pStyle w:val="Paragraphedeliste"/>
+        <w:numPr>
+          <w:ilvl w:val="0"/>
+          <w:numId w:val="4"/>
+        </w:numPr>
+        <w:rPr>
+          <w:rFonts w:ascii="Arial" w:hAnsi="Arial" w:cs="Arial"/>
+        </w:rPr>
+      </w:pPr>
+      <w:r>
+        <w:rPr>
+          <w:rFonts w:ascii="Arial" w:hAnsi="Arial" w:cs="Arial"/>
+        </w:rPr>
+        <w:t>Le joueur peut envoyer des messages à d’autres joueurs</w:t>
+      </w:r>
+    </w:p>
+    <w:p>
+      <w:pPr>
+        <w:pStyle w:val="Paragraphedeliste"/>
+        <w:numPr>
+          <w:ilvl w:val="1"/>
+          <w:numId w:val="4"/>
+        </w:numPr>
+        <w:rPr>
+          <w:rFonts w:ascii="Arial" w:hAnsi="Arial" w:cs="Arial"/>
+        </w:rPr>
+      </w:pPr>
+      <w:r>
+        <w:rPr>
+          <w:rFonts w:ascii="Arial" w:hAnsi="Arial" w:cs="Arial"/>
+        </w:rPr>
+        <w:t>Si le joueur a des messages non-lus, un compteur est affiché au haut de l’écran</w:t>
+      </w:r>
+    </w:p>
+    <w:p>
+      <w:pPr>
+        <w:pStyle w:val="Titre1"/>
+        <w:jc w:val="center"/>
+      </w:pPr>
+      <w:r>
+        <w:rPr>
+          <w:sz w:val="28"/>
+          <w:szCs w:val="28"/>
+        </w:rPr>
+        <w:br w:type="page"/>
+      </w:r>
+      <w:bookmarkStart w:id="4" w:name="_Toc26866814"/>
+      <w:r>
+        <w:lastRenderedPageBreak/>
+        <w:t>Cas d’Utilisation</w:t>
+      </w:r>
+      <w:r>
+        <w:t xml:space="preserve"> du nouveau système</w:t>
+      </w:r>
+      <w:bookmarkEnd w:id="4"/>
+    </w:p>
+    <w:p>
+      <w:pPr>
         <w:rPr>
           <w:rFonts w:ascii="Arial" w:hAnsi="Arial" w:cs="Arial"/>
           <w:b/>
           <w:sz w:val="40"/>
           <w:szCs w:val="40"/>
         </w:rPr>
-        <w:lastRenderedPageBreak/>
-        <w:t>Description du système actuel</w:t>
-      </w:r>
-    </w:p>
-    <w:p>
-      <w:pPr>
-        <w:rPr>
-          <w:rFonts w:ascii="Arial" w:hAnsi="Arial" w:cs="Arial"/>
-          <w:b/>
-        </w:rPr>
-      </w:pPr>
-      <w:r>
-        <w:rPr>
-          <w:rFonts w:ascii="Arial" w:hAnsi="Arial" w:cs="Arial"/>
-          <w:b/>
-        </w:rPr>
-        <w:t>Identification</w:t>
-      </w:r>
-    </w:p>
-    <w:p>
-      <w:pPr>
-        <w:rPr>
-          <w:rFonts w:ascii="Arial" w:hAnsi="Arial" w:cs="Arial"/>
-        </w:rPr>
-      </w:pPr>
-      <w:r>
-        <w:rPr>
-          <w:rFonts w:ascii="Arial" w:hAnsi="Arial" w:cs="Arial"/>
-        </w:rPr>
-        <w:t>Nom du cas : « Jouer à Angular Heroes »</w:t>
-      </w:r>
-    </w:p>
-    <w:p>
-      <w:pPr>
-        <w:rPr>
-          <w:rFonts w:ascii="Arial" w:hAnsi="Arial" w:cs="Arial"/>
-        </w:rPr>
-      </w:pPr>
-      <w:r>
-        <w:rPr>
-          <w:rFonts w:ascii="Arial" w:hAnsi="Arial" w:cs="Arial"/>
-        </w:rPr>
-        <w:t>But : décrire les étapes permettant à un joueur de jouer au jeu</w:t>
-      </w:r>
-    </w:p>
-    <w:p>
-      <w:pPr>
-        <w:rPr>
-          <w:rFonts w:ascii="Arial" w:hAnsi="Arial" w:cs="Arial"/>
-        </w:rPr>
-      </w:pPr>
-      <w:r>
-        <w:rPr>
-          <w:rFonts w:ascii="Arial" w:hAnsi="Arial" w:cs="Arial"/>
-        </w:rPr>
-        <w:t>Acteurs principaux</w:t>
-      </w:r>
-      <w:r>
-        <w:rPr>
-          <w:rFonts w:ascii="Arial" w:hAnsi="Arial" w:cs="Arial"/>
-        </w:rPr>
-        <w:t> : le Joueur et le Système</w:t>
-      </w:r>
-    </w:p>
-    <w:p>
-      <w:pPr>
-        <w:rPr>
-          <w:rFonts w:ascii="Arial" w:hAnsi="Arial" w:cs="Arial"/>
-        </w:rPr>
-      </w:pPr>
-      <w:r>
-        <w:rPr>
-          <w:rFonts w:ascii="Arial" w:hAnsi="Arial" w:cs="Arial"/>
-        </w:rPr>
-        <w:t>Date de création : 2/12/2019</w:t>
-      </w:r>
-    </w:p>
-    <w:p>
-      <w:pPr>
-        <w:rPr>
-          <w:rFonts w:ascii="Arial" w:hAnsi="Arial" w:cs="Arial"/>
-        </w:rPr>
-      </w:pPr>
-      <w:r>
-        <w:rPr>
-          <w:rFonts w:ascii="Arial" w:hAnsi="Arial" w:cs="Arial"/>
-        </w:rPr>
-        <w:t>Responsable : Marc-André Thériault</w:t>
-      </w:r>
-    </w:p>
-    <w:p>
-      <w:pPr>
-        <w:rPr>
-          <w:rFonts w:ascii="Arial" w:hAnsi="Arial" w:cs="Arial"/>
-        </w:rPr>
-      </w:pPr>
-      <w:r>
-        <w:rPr>
-          <w:rFonts w:ascii="Arial" w:hAnsi="Arial" w:cs="Arial"/>
-        </w:rPr>
-        <w:t>Version : 1.0</w:t>
-      </w:r>
-    </w:p>
-    <w:p>
-      <w:pPr>
-        <w:rPr>
-          <w:rFonts w:ascii="Arial" w:hAnsi="Arial" w:cs="Arial"/>
-        </w:rPr>
-      </w:pPr>
-    </w:p>
-    <w:p>
-      <w:pPr>
-        <w:rPr>
-          <w:rFonts w:ascii="Arial" w:hAnsi="Arial" w:cs="Arial"/>
-          <w:b/>
-        </w:rPr>
-      </w:pPr>
-      <w:r>
-        <w:rPr>
-          <w:rFonts w:ascii="Arial" w:hAnsi="Arial" w:cs="Arial"/>
-          <w:b/>
-        </w:rPr>
-        <w:t>Séquencement</w:t>
-      </w:r>
-    </w:p>
-    <w:p>
-      <w:pPr>
-        <w:rPr>
-          <w:rFonts w:ascii="Arial" w:hAnsi="Arial" w:cs="Arial"/>
-        </w:rPr>
-      </w:pPr>
-      <w:r>
-        <w:rPr>
-          <w:rFonts w:ascii="Arial" w:hAnsi="Arial" w:cs="Arial"/>
-        </w:rPr>
-        <w:t>Le cas démarre quand l’utilisateur entre l’adresse Web du jeu</w:t>
-      </w:r>
-    </w:p>
-    <w:p>
-      <w:pPr>
-        <w:pStyle w:val="Paragraphedeliste"/>
-        <w:numPr>
-          <w:ilvl w:val="0"/>
-          <w:numId w:val="4"/>
-        </w:numPr>
-        <w:rPr>
-          <w:rFonts w:ascii="Arial" w:hAnsi="Arial" w:cs="Arial"/>
-        </w:rPr>
-      </w:pPr>
-      <w:r>
-        <w:rPr>
-          <w:rFonts w:ascii="Arial" w:hAnsi="Arial" w:cs="Arial"/>
-        </w:rPr>
-        <w:t>Le système demande au joueur de s’authentifier</w:t>
-      </w:r>
-    </w:p>
-    <w:p>
-      <w:pPr>
-        <w:pStyle w:val="Paragraphedeliste"/>
-        <w:numPr>
-          <w:ilvl w:val="1"/>
-          <w:numId w:val="4"/>
-        </w:numPr>
-        <w:rPr>
-          <w:rFonts w:ascii="Arial" w:hAnsi="Arial" w:cs="Arial"/>
-        </w:rPr>
-      </w:pPr>
-      <w:r>
-        <w:rPr>
-          <w:rFonts w:ascii="Arial" w:hAnsi="Arial" w:cs="Arial"/>
-        </w:rPr>
-        <w:t>Si le joueur n’a pas de compte, le système demande au joueur de s’en créer un</w:t>
-      </w:r>
-    </w:p>
-    <w:p>
-      <w:pPr>
-        <w:pStyle w:val="Paragraphedeliste"/>
-        <w:numPr>
-          <w:ilvl w:val="1"/>
-          <w:numId w:val="4"/>
-        </w:numPr>
-        <w:rPr>
-          <w:rFonts w:ascii="Arial" w:hAnsi="Arial" w:cs="Arial"/>
-        </w:rPr>
-      </w:pPr>
-      <w:r>
-        <w:rPr>
-          <w:rFonts w:ascii="Arial" w:hAnsi="Arial" w:cs="Arial"/>
-        </w:rPr>
-        <w:t>Si le joueur n’a pas de personnage, le système lui demande d’en créer un</w:t>
-      </w:r>
-    </w:p>
-    <w:p>
-      <w:pPr>
-        <w:pStyle w:val="Paragraphedeliste"/>
-        <w:numPr>
-          <w:ilvl w:val="0"/>
-          <w:numId w:val="4"/>
-        </w:numPr>
-        <w:rPr>
-          <w:rFonts w:ascii="Arial" w:hAnsi="Arial" w:cs="Arial"/>
-        </w:rPr>
-      </w:pPr>
-      <w:r>
-        <w:rPr>
-          <w:rFonts w:ascii="Arial" w:hAnsi="Arial" w:cs="Arial"/>
-        </w:rPr>
-        <w:t>Le joueur peut maintenant jouer au jeu</w:t>
-      </w:r>
-    </w:p>
-    <w:p>
-      <w:pPr>
-        <w:pStyle w:val="Paragraphedeliste"/>
-        <w:numPr>
-          <w:ilvl w:val="1"/>
-          <w:numId w:val="4"/>
-        </w:numPr>
-        <w:rPr>
-          <w:rFonts w:ascii="Arial" w:hAnsi="Arial" w:cs="Arial"/>
-        </w:rPr>
-      </w:pPr>
-      <w:r>
-        <w:rPr>
-          <w:rFonts w:ascii="Arial" w:hAnsi="Arial" w:cs="Arial"/>
-        </w:rPr>
-        <w:t>Le joueur doit déplacer son pion sur la carte du monde</w:t>
-      </w:r>
-    </w:p>
-    <w:p>
-      <w:pPr>
-        <w:pStyle w:val="Paragraphedeliste"/>
-        <w:numPr>
-          <w:ilvl w:val="2"/>
-          <w:numId w:val="4"/>
-        </w:numPr>
-        <w:rPr>
-          <w:rFonts w:ascii="Arial" w:hAnsi="Arial" w:cs="Arial"/>
-        </w:rPr>
-      </w:pPr>
-      <w:r>
-        <w:rPr>
-          <w:rFonts w:ascii="Arial" w:hAnsi="Arial" w:cs="Arial"/>
-        </w:rPr>
-        <w:t xml:space="preserve">À chaque déplacement, le joueur </w:t>
-      </w:r>
-      <w:r>
-        <w:rPr>
-          <w:rFonts w:ascii="Arial" w:hAnsi="Arial" w:cs="Arial"/>
-        </w:rPr>
-        <w:t xml:space="preserve">récupère </w:t>
-      </w:r>
-      <w:r>
-        <w:rPr>
-          <w:rFonts w:ascii="Arial" w:hAnsi="Arial" w:cs="Arial"/>
-        </w:rPr>
-        <w:t>tous ses points de vie</w:t>
-      </w:r>
-    </w:p>
-    <w:p>
-      <w:pPr>
-        <w:pStyle w:val="Paragraphedeliste"/>
-        <w:numPr>
-          <w:ilvl w:val="1"/>
-          <w:numId w:val="4"/>
-        </w:numPr>
-        <w:rPr>
-          <w:rFonts w:ascii="Arial" w:hAnsi="Arial" w:cs="Arial"/>
-        </w:rPr>
-      </w:pPr>
-      <w:r>
-        <w:rPr>
-          <w:rFonts w:ascii="Arial" w:hAnsi="Arial" w:cs="Arial"/>
-        </w:rPr>
-        <w:t>Le joueur peut combattre les différents monstres sur la case où il se trouve</w:t>
-      </w:r>
-    </w:p>
-    <w:p>
-      <w:pPr>
-        <w:pStyle w:val="Paragraphedeliste"/>
-        <w:numPr>
-          <w:ilvl w:val="2"/>
-          <w:numId w:val="4"/>
-        </w:numPr>
-        <w:rPr>
-          <w:rFonts w:ascii="Arial" w:hAnsi="Arial" w:cs="Arial"/>
-        </w:rPr>
-      </w:pPr>
-      <w:r>
-        <w:rPr>
-          <w:rFonts w:ascii="Arial" w:hAnsi="Arial" w:cs="Arial"/>
-        </w:rPr>
-        <w:t>Le joueur clique sur un monstre pour infliger des dégâts</w:t>
-      </w:r>
-    </w:p>
-    <w:p>
-      <w:pPr>
-        <w:pStyle w:val="Paragraphedeliste"/>
-        <w:numPr>
-          <w:ilvl w:val="2"/>
-          <w:numId w:val="4"/>
-        </w:numPr>
-        <w:rPr>
-          <w:rFonts w:ascii="Arial" w:hAnsi="Arial" w:cs="Arial"/>
-        </w:rPr>
-      </w:pPr>
-      <w:r>
-        <w:rPr>
-          <w:rFonts w:ascii="Arial" w:hAnsi="Arial" w:cs="Arial"/>
-        </w:rPr>
-        <w:t>Le monstre répond par une contre-attaque</w:t>
-      </w:r>
-    </w:p>
-    <w:p>
-      <w:pPr>
-        <w:pStyle w:val="Paragraphedeliste"/>
-        <w:numPr>
-          <w:ilvl w:val="2"/>
-          <w:numId w:val="4"/>
-        </w:numPr>
-        <w:rPr>
-          <w:rFonts w:ascii="Arial" w:hAnsi="Arial" w:cs="Arial"/>
-        </w:rPr>
-      </w:pPr>
-      <w:r>
-        <w:rPr>
-          <w:rFonts w:ascii="Arial" w:hAnsi="Arial" w:cs="Arial"/>
-        </w:rPr>
-        <w:t>Le joueur et le monstre perdent des points de vie</w:t>
-      </w:r>
-    </w:p>
-    <w:p>
-      <w:pPr>
-        <w:pStyle w:val="Paragraphedeliste"/>
-        <w:numPr>
-          <w:ilvl w:val="2"/>
-          <w:numId w:val="4"/>
-        </w:numPr>
-        <w:rPr>
-          <w:rFonts w:ascii="Arial" w:hAnsi="Arial" w:cs="Arial"/>
-        </w:rPr>
-      </w:pPr>
-      <w:r>
-        <w:rPr>
-          <w:rFonts w:ascii="Arial" w:hAnsi="Arial" w:cs="Arial"/>
-        </w:rPr>
-        <w:t>Si le monstre n’a plus</w:t>
-      </w:r>
-      <w:r>
-        <w:rPr>
-          <w:rFonts w:ascii="Arial" w:hAnsi="Arial" w:cs="Arial"/>
-        </w:rPr>
-        <w:t xml:space="preserve"> de points de vie</w:t>
-      </w:r>
-      <w:r>
-        <w:rPr>
-          <w:rFonts w:ascii="Arial" w:hAnsi="Arial" w:cs="Arial"/>
-        </w:rPr>
-        <w:t>, il est mort et le joueur gagne des points d’expérience</w:t>
-      </w:r>
-    </w:p>
-    <w:p>
-      <w:pPr>
-        <w:pStyle w:val="Paragraphedeliste"/>
-        <w:numPr>
-          <w:ilvl w:val="2"/>
-          <w:numId w:val="4"/>
-        </w:numPr>
-        <w:rPr>
-          <w:rFonts w:ascii="Arial" w:hAnsi="Arial" w:cs="Arial"/>
-        </w:rPr>
-      </w:pPr>
-      <w:r>
-        <w:rPr>
-          <w:rFonts w:ascii="Arial" w:hAnsi="Arial" w:cs="Arial"/>
-        </w:rPr>
-        <w:t>Si le joueur n</w:t>
-      </w:r>
-      <w:r>
-        <w:rPr>
-          <w:rFonts w:ascii="Arial" w:hAnsi="Arial" w:cs="Arial"/>
-        </w:rPr>
-        <w:t>’</w:t>
-      </w:r>
-      <w:r>
-        <w:rPr>
-          <w:rFonts w:ascii="Arial" w:hAnsi="Arial" w:cs="Arial"/>
-        </w:rPr>
-        <w:t>a plus</w:t>
-      </w:r>
-      <w:r>
-        <w:rPr>
-          <w:rFonts w:ascii="Arial" w:hAnsi="Arial" w:cs="Arial"/>
-        </w:rPr>
-        <w:t xml:space="preserve"> de points de vie</w:t>
-      </w:r>
-      <w:r>
-        <w:rPr>
-          <w:rFonts w:ascii="Arial" w:hAnsi="Arial" w:cs="Arial"/>
-        </w:rPr>
-        <w:t>, il est mort et doit ressusciter pour pouvoir continuer à jouer (ce qui lui coute 10% de ses points d’expérience)</w:t>
-      </w:r>
-    </w:p>
-    <w:p>
-      <w:pPr>
-        <w:pStyle w:val="Paragraphedeliste"/>
-        <w:numPr>
-          <w:ilvl w:val="2"/>
-          <w:numId w:val="4"/>
-        </w:numPr>
-        <w:rPr>
-          <w:rFonts w:ascii="Arial" w:hAnsi="Arial" w:cs="Arial"/>
-        </w:rPr>
-      </w:pPr>
-      <w:r>
-        <w:rPr>
-          <w:rFonts w:ascii="Arial" w:hAnsi="Arial" w:cs="Arial"/>
-        </w:rPr>
-        <w:t>Si aucun n’est mort, le joueur peut continuer à combattre ou quitter cette case</w:t>
-      </w:r>
-    </w:p>
-    <w:p>
-      <w:pPr>
-        <w:pStyle w:val="Paragraphedeliste"/>
-        <w:numPr>
-          <w:ilvl w:val="1"/>
-          <w:numId w:val="4"/>
-        </w:numPr>
-        <w:rPr>
-          <w:rFonts w:ascii="Arial" w:hAnsi="Arial" w:cs="Arial"/>
-        </w:rPr>
-      </w:pPr>
-      <w:r>
-        <w:rPr>
-          <w:rFonts w:ascii="Arial" w:hAnsi="Arial" w:cs="Arial"/>
-        </w:rPr>
-        <w:t>Si le joueur a accumulé suffisamment de point d’expérience, il gagne un niveau</w:t>
-      </w:r>
-    </w:p>
-    <w:p>
-      <w:pPr>
-        <w:pStyle w:val="Paragraphedeliste"/>
-        <w:numPr>
-          <w:ilvl w:val="2"/>
-          <w:numId w:val="4"/>
-        </w:numPr>
-        <w:rPr>
-          <w:rFonts w:ascii="Arial" w:hAnsi="Arial" w:cs="Arial"/>
-        </w:rPr>
-      </w:pPr>
-      <w:r>
-        <w:rPr>
-          <w:rFonts w:ascii="Arial" w:hAnsi="Arial" w:cs="Arial"/>
-        </w:rPr>
-        <w:t>Le joueur doit assigner 5 points de statistique aux 4 différentes statistiques de son personnage (soit Force, Dextérité, Vitalité et Intelligence)</w:t>
-      </w:r>
-    </w:p>
-    <w:p>
-      <w:pPr>
-        <w:pStyle w:val="Paragraphedeliste"/>
-        <w:numPr>
-          <w:ilvl w:val="2"/>
-          <w:numId w:val="4"/>
-        </w:numPr>
-        <w:rPr>
-          <w:rFonts w:ascii="Arial" w:hAnsi="Arial" w:cs="Arial"/>
-        </w:rPr>
-      </w:pPr>
-      <w:r>
-        <w:rPr>
-          <w:rFonts w:ascii="Arial" w:hAnsi="Arial" w:cs="Arial"/>
-        </w:rPr>
-        <w:t xml:space="preserve">Seulement une fois que ces points sont </w:t>
-      </w:r>
-      <w:r>
-        <w:rPr>
-          <w:rFonts w:ascii="Arial" w:hAnsi="Arial" w:cs="Arial"/>
-        </w:rPr>
-        <w:t>assignés</w:t>
-      </w:r>
-      <w:r>
-        <w:rPr>
-          <w:rFonts w:ascii="Arial" w:hAnsi="Arial" w:cs="Arial"/>
-        </w:rPr>
-        <w:t>, le jeu peut reprendre</w:t>
-      </w:r>
-    </w:p>
-    <w:p>
-      <w:pPr>
-        <w:pStyle w:val="Paragraphedeliste"/>
-        <w:numPr>
-          <w:ilvl w:val="0"/>
-          <w:numId w:val="4"/>
-        </w:numPr>
-        <w:rPr>
-          <w:rFonts w:ascii="Arial" w:hAnsi="Arial" w:cs="Arial"/>
-        </w:rPr>
-      </w:pPr>
-      <w:r>
-        <w:rPr>
-          <w:rFonts w:ascii="Arial" w:hAnsi="Arial" w:cs="Arial"/>
-        </w:rPr>
-        <w:t>Le joueur peut envoyer des messages à d’autres joueurs</w:t>
-      </w:r>
-    </w:p>
-    <w:p>
-      <w:pPr>
-        <w:pStyle w:val="Paragraphedeliste"/>
-        <w:numPr>
-          <w:ilvl w:val="1"/>
-          <w:numId w:val="4"/>
-        </w:numPr>
-        <w:rPr>
-          <w:rFonts w:ascii="Arial" w:hAnsi="Arial" w:cs="Arial"/>
-        </w:rPr>
-      </w:pPr>
-      <w:r>
-        <w:rPr>
-          <w:rFonts w:ascii="Arial" w:hAnsi="Arial" w:cs="Arial"/>
-        </w:rPr>
-        <w:t>Si le joueur a des messages non-lus, un compteur est affiché au haut de l’écran</w:t>
-      </w:r>
-    </w:p>
-    <w:p>
-      <w:pPr>
+      </w:pPr>
+    </w:p>
+    <w:p>
+      <w:pPr>
+        <w:jc w:val="center"/>
         <w:rPr>
           <w:rFonts w:ascii="Arial" w:hAnsi="Arial" w:cs="Arial"/>
           <w:b/>
@@ -1779,81 +2601,28 @@
           <w:szCs w:val="40"/>
         </w:rPr>
       </w:pPr>
-      <w:r>
-        <w:rPr>
-          <w:rFonts w:ascii="Arial" w:hAnsi="Arial" w:cs="Arial"/>
-          <w:b/>
-          <w:sz w:val="28"/>
-          <w:szCs w:val="28"/>
-        </w:rPr>
-        <w:br w:type="page"/>
-      </w:r>
-      <w:r>
-        <w:rPr>
-          <w:rFonts w:ascii="Arial" w:hAnsi="Arial" w:cs="Arial"/>
-          <w:b/>
-          <w:sz w:val="40"/>
-          <w:szCs w:val="40"/>
-        </w:rPr>
-        <w:lastRenderedPageBreak/>
-        <w:t>Cas d’Utilisation</w:t>
-      </w:r>
-      <w:r>
-        <w:rPr>
-          <w:rFonts w:ascii="Arial" w:hAnsi="Arial" w:cs="Arial"/>
-          <w:b/>
-          <w:sz w:val="40"/>
-          <w:szCs w:val="40"/>
-        </w:rPr>
-        <w:t xml:space="preserve"> du nouveau système</w:t>
-      </w:r>
-    </w:p>
-    <w:p>
-      <w:pPr>
-        <w:rPr>
-          <w:rFonts w:ascii="Arial" w:hAnsi="Arial" w:cs="Arial"/>
-          <w:b/>
-          <w:sz w:val="40"/>
-          <w:szCs w:val="40"/>
-        </w:rPr>
-      </w:pPr>
-    </w:p>
-    <w:p>
-      <w:pPr>
-        <w:jc w:val="center"/>
-        <w:rPr>
-          <w:rFonts w:ascii="Arial" w:hAnsi="Arial" w:cs="Arial"/>
-          <w:b/>
-          <w:sz w:val="40"/>
-          <w:szCs w:val="40"/>
-        </w:rPr>
-      </w:pPr>
-    </w:p>
-    <w:p>
-      <w:pPr>
-        <w:rPr>
-          <w:rFonts w:ascii="Arial" w:hAnsi="Arial" w:cs="Arial"/>
-          <w:b/>
-          <w:sz w:val="40"/>
-          <w:szCs w:val="40"/>
-        </w:rPr>
-      </w:pPr>
-      <w:r>
-        <w:rPr>
-          <w:rFonts w:ascii="Arial" w:hAnsi="Arial" w:cs="Arial"/>
-          <w:b/>
+    </w:p>
+    <w:p>
+      <w:pPr>
+        <w:rPr>
+          <w:rFonts w:asciiTheme="majorHAnsi" w:eastAsiaTheme="majorEastAsia" w:hAnsiTheme="majorHAnsi" w:cstheme="majorBidi"/>
+          <w:color w:val="2E74B5" w:themeColor="accent1" w:themeShade="BF"/>
+          <w:sz w:val="32"/>
+          <w:szCs w:val="32"/>
+        </w:rPr>
+      </w:pPr>
+      <w:r>
+        <w:rPr>
           <w:noProof/>
-          <w:sz w:val="40"/>
-          <w:szCs w:val="40"/>
         </w:rPr>
         <w:drawing>
-          <wp:anchor distT="0" distB="0" distL="114300" distR="114300" simplePos="0" relativeHeight="251659264" behindDoc="0" locked="0" layoutInCell="1" allowOverlap="1" wp14:anchorId="6E6B3FD5" wp14:editId="237CBF4C">
+          <wp:anchor distT="0" distB="0" distL="114300" distR="114300" simplePos="0" relativeHeight="251659264" behindDoc="0" locked="0" layoutInCell="1" allowOverlap="1" wp14:anchorId="7A640E1E" wp14:editId="6B7E97CC">
             <wp:simplePos x="0" y="0"/>
             <wp:positionH relativeFrom="margin">
               <wp:align>right</wp:align>
             </wp:positionH>
             <wp:positionV relativeFrom="paragraph">
-              <wp:posOffset>424820</wp:posOffset>
+              <wp:posOffset>535305</wp:posOffset>
             </wp:positionV>
             <wp:extent cx="7332318" cy="5482701"/>
             <wp:effectExtent l="0" t="8890" r="0" b="0"/>
@@ -1903,24 +2672,19 @@
         </w:drawing>
       </w:r>
       <w:r>
-        <w:rPr>
-          <w:rFonts w:ascii="Arial" w:hAnsi="Arial" w:cs="Arial"/>
-          <w:b/>
-          <w:sz w:val="28"/>
-          <w:szCs w:val="28"/>
-        </w:rPr>
         <w:br w:type="page"/>
       </w:r>
-      <w:r>
-        <w:rPr>
-          <w:rFonts w:ascii="Arial" w:hAnsi="Arial" w:cs="Arial"/>
-          <w:b/>
-          <w:sz w:val="40"/>
-          <w:szCs w:val="40"/>
-        </w:rPr>
+    </w:p>
+    <w:p>
+      <w:pPr>
+        <w:pStyle w:val="Titre1"/>
+      </w:pPr>
+      <w:bookmarkStart w:id="5" w:name="_Toc26866815"/>
+      <w:r>
         <w:lastRenderedPageBreak/>
-        <w:t>Texte Expliquant le nouveau DFD</w:t>
-      </w:r>
+        <w:t>Description du nouveau système</w:t>
+      </w:r>
+      <w:bookmarkEnd w:id="5"/>
     </w:p>
     <w:p>
       <w:pPr>
@@ -2410,7 +3174,7 @@
           <w:szCs w:val="40"/>
         </w:rPr>
         <w:drawing>
-          <wp:anchor distT="0" distB="0" distL="114300" distR="114300" simplePos="0" relativeHeight="251658240" behindDoc="0" locked="0" layoutInCell="1" allowOverlap="1" wp14:anchorId="1E9814C8" wp14:editId="4B61F7D9">
+          <wp:anchor distT="0" distB="0" distL="114300" distR="114300" simplePos="0" relativeHeight="251658240" behindDoc="0" locked="0" layoutInCell="1" allowOverlap="1" wp14:anchorId="5AFF6C61" wp14:editId="13EDBB54">
             <wp:simplePos x="0" y="0"/>
             <wp:positionH relativeFrom="margin">
               <wp:align>right</wp:align>
@@ -4731,32 +5495,18 @@
     </w:p>
     <w:p>
       <w:pPr>
+        <w:pStyle w:val="Titre1"/>
         <w:jc w:val="center"/>
-        <w:rPr>
-          <w:rFonts w:ascii="Arial" w:hAnsi="Arial" w:cs="Arial"/>
-          <w:b/>
-        </w:rPr>
-      </w:pPr>
-      <w:r>
-        <w:rPr>
-          <w:rFonts w:ascii="Arial" w:hAnsi="Arial" w:cs="Arial"/>
-          <w:b/>
-          <w:sz w:val="28"/>
-          <w:szCs w:val="28"/>
-          <w:lang w:val="en-CA"/>
-        </w:rPr>
+      </w:pPr>
+      <w:r>
         <w:br w:type="page"/>
       </w:r>
-      <w:r>
-        <w:rPr>
-          <w:rFonts w:ascii="Arial" w:hAnsi="Arial" w:cs="Arial"/>
-          <w:b/>
-          <w:sz w:val="28"/>
-          <w:szCs w:val="28"/>
-        </w:rPr>
+      <w:bookmarkStart w:id="6" w:name="_Toc26866816"/>
+      <w:r>
         <w:lastRenderedPageBreak/>
         <w:t>Scénario 1</w:t>
       </w:r>
+      <w:bookmarkEnd w:id="6"/>
     </w:p>
     <w:p>
       <w:pPr>
@@ -4890,6 +5640,7 @@
       <w:pPr>
         <w:rPr>
           <w:rFonts w:ascii="Arial" w:hAnsi="Arial" w:cs="Arial"/>
+          <w:b/>
           <w:sz w:val="28"/>
           <w:szCs w:val="28"/>
         </w:rPr>
@@ -4928,53 +5679,83 @@
         </w:rPr>
         <w:t>fistoler si nécessaire.</w:t>
       </w:r>
-      <w:r>
+    </w:p>
+    <w:p>
+      <w:pPr>
         <w:rPr>
           <w:rFonts w:ascii="Arial" w:hAnsi="Arial" w:cs="Arial"/>
           <w:b/>
           <w:sz w:val="28"/>
           <w:szCs w:val="28"/>
         </w:rPr>
+      </w:pPr>
+      <w:r>
+        <w:rPr>
+          <w:rFonts w:ascii="Arial" w:hAnsi="Arial" w:cs="Arial"/>
+          <w:b/>
+          <w:sz w:val="28"/>
+          <w:szCs w:val="28"/>
+        </w:rPr>
         <w:br w:type="page"/>
       </w:r>
-      <w:r>
-        <w:rPr>
-          <w:rFonts w:ascii="Arial" w:hAnsi="Arial" w:cs="Arial"/>
-          <w:b/>
-          <w:sz w:val="28"/>
-          <w:szCs w:val="28"/>
+    </w:p>
+    <w:p>
+      <w:pPr>
+        <w:jc w:val="center"/>
+        <w:rPr>
+          <w:rStyle w:val="Titre1Car"/>
+        </w:rPr>
+      </w:pPr>
+      <w:bookmarkStart w:id="7" w:name="_Toc26866817"/>
+      <w:r>
+        <w:rPr>
+          <w:rStyle w:val="Titre1Car"/>
         </w:rPr>
         <w:lastRenderedPageBreak/>
         <w:t>Scénario</w:t>
       </w:r>
       <w:r>
         <w:rPr>
+          <w:rStyle w:val="Titre1Car"/>
+        </w:rPr>
+        <w:t xml:space="preserve"> </w:t>
+      </w:r>
+      <w:r>
+        <w:rPr>
+          <w:rStyle w:val="Titre1Car"/>
+        </w:rPr>
+        <w:t>2</w:t>
+      </w:r>
+      <w:bookmarkEnd w:id="7"/>
+    </w:p>
+    <w:p>
+      <w:pPr>
+        <w:rPr>
           <w:rFonts w:ascii="Arial" w:hAnsi="Arial" w:cs="Arial"/>
           <w:b/>
           <w:sz w:val="28"/>
           <w:szCs w:val="28"/>
         </w:rPr>
-        <w:t xml:space="preserve"> </w:t>
-      </w:r>
-      <w:r>
+      </w:pPr>
+    </w:p>
+    <w:p>
+      <w:pPr>
         <w:rPr>
           <w:rFonts w:ascii="Arial" w:hAnsi="Arial" w:cs="Arial"/>
           <w:b/>
           <w:sz w:val="28"/>
           <w:szCs w:val="28"/>
         </w:rPr>
-        <w:t>2</w:t>
-      </w:r>
-    </w:p>
-    <w:p>
-      <w:pPr>
+      </w:pPr>
+      <w:r>
         <w:rPr>
           <w:rFonts w:ascii="Arial" w:hAnsi="Arial" w:cs="Arial"/>
           <w:b/>
           <w:sz w:val="28"/>
           <w:szCs w:val="28"/>
         </w:rPr>
-      </w:pPr>
+        <w:t>Titre : Nouveau souffle</w:t>
+      </w:r>
     </w:p>
     <w:p>
       <w:pPr>
@@ -4985,42 +5766,41 @@
           <w:szCs w:val="28"/>
         </w:rPr>
       </w:pPr>
-      <w:r>
-        <w:rPr>
-          <w:rFonts w:ascii="Arial" w:hAnsi="Arial" w:cs="Arial"/>
-          <w:b/>
+    </w:p>
+    <w:p>
+      <w:pPr>
+        <w:rPr>
+          <w:rFonts w:ascii="Arial" w:hAnsi="Arial" w:cs="Arial"/>
           <w:sz w:val="28"/>
           <w:szCs w:val="28"/>
         </w:rPr>
-        <w:t>Titre : Nouveau souffle</w:t>
-      </w:r>
-    </w:p>
-    <w:p>
-      <w:pPr>
+      </w:pPr>
+      <w:r>
         <w:rPr>
           <w:rFonts w:ascii="Arial" w:hAnsi="Arial" w:cs="Arial"/>
           <w:b/>
           <w:sz w:val="28"/>
           <w:szCs w:val="28"/>
         </w:rPr>
-      </w:pPr>
-    </w:p>
-    <w:p>
-      <w:pPr>
+        <w:t>Description :</w:t>
+      </w:r>
+      <w:r>
         <w:rPr>
           <w:rFonts w:ascii="Arial" w:hAnsi="Arial" w:cs="Arial"/>
           <w:sz w:val="28"/>
           <w:szCs w:val="28"/>
         </w:rPr>
-      </w:pPr>
-      <w:r>
-        <w:rPr>
-          <w:rFonts w:ascii="Arial" w:hAnsi="Arial" w:cs="Arial"/>
-          <w:b/>
+        <w:t xml:space="preserve"> refaire le site à l’aide de React et de Nest</w:t>
+      </w:r>
+      <w:bookmarkStart w:id="8" w:name="_GoBack"/>
+      <w:bookmarkEnd w:id="8"/>
+      <w:r>
+        <w:rPr>
+          <w:rFonts w:ascii="Arial" w:hAnsi="Arial" w:cs="Arial"/>
           <w:sz w:val="28"/>
           <w:szCs w:val="28"/>
         </w:rPr>
-        <w:t>Description :</w:t>
+        <w:t xml:space="preserve"> JS</w:t>
       </w:r>
       <w:r>
         <w:rPr>
@@ -5028,35 +5808,36 @@
           <w:sz w:val="28"/>
           <w:szCs w:val="28"/>
         </w:rPr>
-        <w:t xml:space="preserve"> refaire le site à l’aide de React et de Nest JS</w:t>
-      </w:r>
-      <w:r>
-        <w:rPr>
-          <w:rFonts w:ascii="Arial" w:hAnsi="Arial" w:cs="Arial"/>
+        <w:t>.</w:t>
+      </w:r>
+    </w:p>
+    <w:p>
+      <w:pPr>
+        <w:rPr>
+          <w:rFonts w:ascii="Arial" w:hAnsi="Arial" w:cs="Arial"/>
+          <w:b/>
           <w:sz w:val="28"/>
           <w:szCs w:val="28"/>
         </w:rPr>
-        <w:t>.</w:t>
-      </w:r>
-    </w:p>
-    <w:p>
-      <w:pPr>
-        <w:rPr>
-          <w:rFonts w:ascii="Arial" w:hAnsi="Arial" w:cs="Arial"/>
-          <w:b/>
+      </w:pPr>
+    </w:p>
+    <w:p>
+      <w:pPr>
+        <w:rPr>
+          <w:rFonts w:ascii="Arial" w:hAnsi="Arial" w:cs="Arial"/>
           <w:sz w:val="28"/>
           <w:szCs w:val="28"/>
         </w:rPr>
       </w:pPr>
-    </w:p>
-    <w:p>
-      <w:pPr>
-        <w:rPr>
-          <w:rFonts w:ascii="Arial" w:hAnsi="Arial" w:cs="Arial"/>
+      <w:r>
+        <w:rPr>
+          <w:rFonts w:ascii="Arial" w:hAnsi="Arial" w:cs="Arial"/>
+          <w:b/>
           <w:sz w:val="28"/>
           <w:szCs w:val="28"/>
         </w:rPr>
-      </w:pPr>
+        <w:t>Avantage</w:t>
+      </w:r>
       <w:r>
         <w:rPr>
           <w:rFonts w:ascii="Arial" w:hAnsi="Arial" w:cs="Arial"/>
@@ -5064,15 +5845,59 @@
           <w:sz w:val="28"/>
           <w:szCs w:val="28"/>
         </w:rPr>
-        <w:t>Avantage</w:t>
-      </w:r>
-      <w:r>
-        <w:rPr>
-          <w:rFonts w:ascii="Arial" w:hAnsi="Arial" w:cs="Arial"/>
-          <w:b/>
+        <w:t> :</w:t>
+      </w:r>
+      <w:r>
+        <w:rPr>
+          <w:rFonts w:ascii="Arial" w:hAnsi="Arial" w:cs="Arial"/>
           <w:sz w:val="28"/>
           <w:szCs w:val="28"/>
         </w:rPr>
+        <w:t xml:space="preserve"> permets plus de versatilité</w:t>
+      </w:r>
+      <w:r>
+        <w:rPr>
+          <w:rFonts w:ascii="Arial" w:hAnsi="Arial" w:cs="Arial"/>
+          <w:sz w:val="28"/>
+          <w:szCs w:val="28"/>
+        </w:rPr>
+        <w:t xml:space="preserve"> pour les futures fonctionnalités que l’on souhaite ajouter, back-end plus léger, permets l’interaction en temps réel.</w:t>
+      </w:r>
+    </w:p>
+    <w:p>
+      <w:pPr>
+        <w:rPr>
+          <w:rFonts w:ascii="Arial" w:hAnsi="Arial" w:cs="Arial"/>
+          <w:b/>
+          <w:sz w:val="28"/>
+          <w:szCs w:val="28"/>
+        </w:rPr>
+      </w:pPr>
+    </w:p>
+    <w:p>
+      <w:pPr>
+        <w:rPr>
+          <w:rFonts w:ascii="Arial" w:hAnsi="Arial" w:cs="Arial"/>
+          <w:sz w:val="28"/>
+          <w:szCs w:val="28"/>
+        </w:rPr>
+      </w:pPr>
+      <w:r>
+        <w:rPr>
+          <w:rFonts w:ascii="Arial" w:hAnsi="Arial" w:cs="Arial"/>
+          <w:b/>
+          <w:sz w:val="28"/>
+          <w:szCs w:val="28"/>
+        </w:rPr>
+        <w:t>Désavantage</w:t>
+      </w:r>
+      <w:r>
+        <w:rPr>
+          <w:rFonts w:ascii="Arial" w:hAnsi="Arial" w:cs="Arial"/>
+          <w:b/>
+          <w:sz w:val="28"/>
+          <w:szCs w:val="28"/>
+        </w:rPr>
         <w:t> :</w:t>
       </w:r>
       <w:r>
@@ -5081,119 +5906,39 @@
           <w:sz w:val="28"/>
           <w:szCs w:val="28"/>
         </w:rPr>
-        <w:t xml:space="preserve"> permets plus de versatilité</w:t>
-      </w:r>
-      <w:r>
-        <w:rPr>
-          <w:rFonts w:ascii="Arial" w:hAnsi="Arial" w:cs="Arial"/>
+        <w:t xml:space="preserve"> il nous faudra apprendre ces deux librairies, puis refaire l’interface de la quasi-totalité du site.</w:t>
+      </w:r>
+    </w:p>
+    <w:p>
+      <w:pPr>
+        <w:rPr>
+          <w:rFonts w:ascii="Arial" w:hAnsi="Arial" w:cs="Arial"/>
+          <w:b/>
           <w:sz w:val="28"/>
           <w:szCs w:val="28"/>
         </w:rPr>
-        <w:t xml:space="preserve"> pour les futures fonctionnalités que l’on souhaite ajouter, back-end plus léger, permets l’interaction en temps réel.</w:t>
-      </w:r>
-    </w:p>
-    <w:p>
-      <w:pPr>
-        <w:rPr>
-          <w:rFonts w:ascii="Arial" w:hAnsi="Arial" w:cs="Arial"/>
-          <w:b/>
-          <w:sz w:val="28"/>
-          <w:szCs w:val="28"/>
-        </w:rPr>
-      </w:pPr>
-    </w:p>
-    <w:p>
-      <w:pPr>
-        <w:rPr>
-          <w:rFonts w:ascii="Arial" w:hAnsi="Arial" w:cs="Arial"/>
-          <w:sz w:val="28"/>
-          <w:szCs w:val="28"/>
-        </w:rPr>
-      </w:pPr>
-      <w:r>
-        <w:rPr>
-          <w:rFonts w:ascii="Arial" w:hAnsi="Arial" w:cs="Arial"/>
-          <w:b/>
-          <w:sz w:val="28"/>
-          <w:szCs w:val="28"/>
-        </w:rPr>
-        <w:t>Désavantage</w:t>
-      </w:r>
-      <w:r>
-        <w:rPr>
-          <w:rFonts w:ascii="Arial" w:hAnsi="Arial" w:cs="Arial"/>
-          <w:b/>
-          <w:sz w:val="28"/>
-          <w:szCs w:val="28"/>
-        </w:rPr>
-        <w:t> :</w:t>
-      </w:r>
-      <w:r>
-        <w:rPr>
-          <w:rFonts w:ascii="Arial" w:hAnsi="Arial" w:cs="Arial"/>
-          <w:sz w:val="28"/>
-          <w:szCs w:val="28"/>
-        </w:rPr>
-        <w:t xml:space="preserve"> il nous faudra apprendre ces deux librairies, puis refaire l’interface de la quasi-totalité du site.</w:t>
-      </w:r>
-    </w:p>
-    <w:p>
-      <w:pPr>
-        <w:rPr>
-          <w:rFonts w:ascii="Arial" w:hAnsi="Arial" w:cs="Arial"/>
-          <w:b/>
-          <w:sz w:val="28"/>
-          <w:szCs w:val="28"/>
-        </w:rPr>
-      </w:pPr>
-    </w:p>
-    <w:p>
-      <w:pPr>
+      </w:pPr>
+    </w:p>
+    <w:p>
+      <w:pPr>
+        <w:pStyle w:val="Titre1"/>
         <w:jc w:val="center"/>
-        <w:rPr>
-          <w:rFonts w:ascii="Arial" w:hAnsi="Arial" w:cs="Arial"/>
-          <w:b/>
-          <w:sz w:val="28"/>
-          <w:szCs w:val="28"/>
-        </w:rPr>
-      </w:pPr>
-      <w:r>
-        <w:rPr>
-          <w:rFonts w:ascii="Arial" w:hAnsi="Arial" w:cs="Arial"/>
-          <w:b/>
-          <w:sz w:val="28"/>
-          <w:szCs w:val="28"/>
-        </w:rPr>
+      </w:pPr>
+      <w:r>
         <w:br w:type="page"/>
       </w:r>
-      <w:r>
-        <w:rPr>
-          <w:rFonts w:ascii="Arial" w:hAnsi="Arial" w:cs="Arial"/>
-          <w:b/>
-          <w:sz w:val="28"/>
-          <w:szCs w:val="28"/>
-        </w:rPr>
+      <w:bookmarkStart w:id="9" w:name="_Toc26866818"/>
+      <w:r>
         <w:lastRenderedPageBreak/>
         <w:t>Scénario</w:t>
       </w:r>
       <w:r>
-        <w:rPr>
-          <w:rFonts w:ascii="Arial" w:hAnsi="Arial" w:cs="Arial"/>
-          <w:b/>
-          <w:sz w:val="28"/>
-          <w:szCs w:val="28"/>
-        </w:rPr>
         <w:t xml:space="preserve"> </w:t>
       </w:r>
       <w:r>
-        <w:rPr>
-          <w:rFonts w:ascii="Arial" w:hAnsi="Arial" w:cs="Arial"/>
-          <w:b/>
-          <w:sz w:val="28"/>
-          <w:szCs w:val="28"/>
-        </w:rPr>
         <w:t>3</w:t>
       </w:r>
+      <w:bookmarkEnd w:id="9"/>
     </w:p>
     <w:p>
       <w:pPr>
@@ -5417,32 +6162,17 @@
     </w:p>
     <w:p>
       <w:pPr>
-        <w:rPr>
-          <w:rFonts w:ascii="Arial" w:hAnsi="Arial" w:cs="Arial"/>
-          <w:b/>
-          <w:sz w:val="28"/>
-          <w:szCs w:val="28"/>
-        </w:rPr>
-      </w:pPr>
-      <w:r>
-        <w:rPr>
-          <w:rFonts w:ascii="Arial" w:hAnsi="Arial" w:cs="Arial"/>
-          <w:b/>
-          <w:sz w:val="28"/>
-          <w:szCs w:val="28"/>
-        </w:rPr>
+        <w:pStyle w:val="Titre1"/>
+      </w:pPr>
+      <w:r>
         <w:br w:type="page"/>
       </w:r>
-      <w:r>
-        <w:rPr>
-          <w:rFonts w:ascii="Arial" w:hAnsi="Arial" w:cs="Arial"/>
-          <w:b/>
-          <w:sz w:val="28"/>
-          <w:szCs w:val="28"/>
-        </w:rPr>
+      <w:bookmarkStart w:id="10" w:name="_Toc26866819"/>
+      <w:r>
         <w:lastRenderedPageBreak/>
         <w:t>Conclusion et Recommandation</w:t>
       </w:r>
+      <w:bookmarkEnd w:id="10"/>
     </w:p>
     <w:p>
       <w:pPr>
@@ -5551,8 +6281,6 @@
         </w:rPr>
         <w:t>i</w:t>
       </w:r>
-      <w:bookmarkStart w:id="0" w:name="_GoBack"/>
-      <w:bookmarkEnd w:id="0"/>
       <w:r>
         <w:rPr>
           <w:rFonts w:ascii="Arial" w:hAnsi="Arial" w:cs="Arial"/>
@@ -5563,70 +6291,34 @@
     </w:p>
     <w:p>
       <w:pPr>
-        <w:rPr>
-          <w:rFonts w:ascii="Arial" w:hAnsi="Arial" w:cs="Arial"/>
-          <w:b/>
-          <w:sz w:val="28"/>
-          <w:szCs w:val="28"/>
-        </w:rPr>
-      </w:pPr>
-      <w:r>
-        <w:rPr>
-          <w:rFonts w:ascii="Arial" w:hAnsi="Arial" w:cs="Arial"/>
-          <w:b/>
-          <w:sz w:val="28"/>
-          <w:szCs w:val="28"/>
-        </w:rPr>
+        <w:pStyle w:val="Titre1"/>
+      </w:pPr>
+      <w:r>
         <w:br w:type="page"/>
       </w:r>
-      <w:r>
-        <w:rPr>
-          <w:rFonts w:ascii="Arial" w:hAnsi="Arial" w:cs="Arial"/>
-          <w:b/>
-          <w:sz w:val="28"/>
-          <w:szCs w:val="28"/>
-        </w:rPr>
+      <w:bookmarkStart w:id="11" w:name="_Toc26866820"/>
+      <w:r>
         <w:lastRenderedPageBreak/>
         <w:t>Annexe</w:t>
       </w:r>
       <w:r>
-        <w:rPr>
-          <w:rFonts w:ascii="Arial" w:hAnsi="Arial" w:cs="Arial"/>
-          <w:b/>
-          <w:sz w:val="28"/>
-          <w:szCs w:val="28"/>
-        </w:rPr>
         <w:t>…</w:t>
       </w:r>
-    </w:p>
-    <w:p>
-      <w:pPr>
-        <w:rPr>
-          <w:rFonts w:ascii="Arial" w:hAnsi="Arial" w:cs="Arial"/>
-          <w:b/>
-          <w:sz w:val="28"/>
-          <w:szCs w:val="28"/>
-        </w:rPr>
-      </w:pPr>
-      <w:r>
-        <w:rPr>
-          <w:rFonts w:ascii="Arial" w:hAnsi="Arial" w:cs="Arial"/>
-          <w:b/>
-          <w:sz w:val="28"/>
-          <w:szCs w:val="28"/>
-        </w:rPr>
+      <w:bookmarkEnd w:id="11"/>
+    </w:p>
+    <w:p>
+      <w:pPr>
+        <w:pStyle w:val="Titre1"/>
+      </w:pPr>
+      <w:r>
         <w:br w:type="page"/>
       </w:r>
-      <w:r>
-        <w:rPr>
-          <w:rFonts w:ascii="Arial" w:hAnsi="Arial" w:cs="Arial"/>
-          <w:b/>
-          <w:sz w:val="28"/>
-          <w:szCs w:val="28"/>
-        </w:rPr>
+      <w:bookmarkStart w:id="12" w:name="_Toc26866821"/>
+      <w:r>
         <w:lastRenderedPageBreak/>
         <w:t>Ms-Project (Planification du projet)</w:t>
       </w:r>
+      <w:bookmarkEnd w:id="12"/>
     </w:p>
     <w:p/>
     <w:sectPr>
@@ -6457,9 +7149,11 @@
     <w:lsdException w:name="heading 7" w:semiHidden="1" w:unhideWhenUsed="1" w:qFormat="1"/>
     <w:lsdException w:name="heading 8" w:semiHidden="1" w:unhideWhenUsed="1" w:qFormat="1"/>
     <w:lsdException w:name="heading 9" w:semiHidden="1" w:unhideWhenUsed="1" w:qFormat="1"/>
+    <w:lsdException w:name="toc 1" w:uiPriority="39"/>
     <w:lsdException w:name="caption" w:semiHidden="1" w:unhideWhenUsed="1" w:qFormat="1"/>
     <w:lsdException w:name="Title" w:qFormat="1"/>
     <w:lsdException w:name="Subtitle" w:qFormat="1"/>
+    <w:lsdException w:name="Hyperlink" w:uiPriority="99"/>
     <w:lsdException w:name="Strong" w:qFormat="1"/>
     <w:lsdException w:name="Emphasis" w:qFormat="1"/>
     <w:lsdException w:name="Normal Table" w:semiHidden="1" w:unhideWhenUsed="1"/>
@@ -6731,6 +7425,26 @@
       <w:szCs w:val="24"/>
     </w:rPr>
   </w:style>
+  <w:style w:type="paragraph" w:styleId="Titre1">
+    <w:name w:val="heading 1"/>
+    <w:basedOn w:val="Normal"/>
+    <w:next w:val="Normal"/>
+    <w:link w:val="Titre1Car"/>
+    <w:qFormat/>
+    <w:rsid w:val="00F276CB"/>
+    <w:pPr>
+      <w:keepNext/>
+      <w:keepLines/>
+      <w:spacing w:before="240"/>
+      <w:outlineLvl w:val="0"/>
+    </w:pPr>
+    <w:rPr>
+      <w:rFonts w:asciiTheme="majorHAnsi" w:eastAsiaTheme="majorEastAsia" w:hAnsiTheme="majorHAnsi" w:cstheme="majorBidi"/>
+      <w:color w:val="2E74B5" w:themeColor="accent1" w:themeShade="BF"/>
+      <w:sz w:val="32"/>
+      <w:szCs w:val="32"/>
+    </w:rPr>
+  </w:style>
   <w:style w:type="character" w:default="1" w:styleId="Policepardfaut">
     <w:name w:val="Default Paragraph Font"/>
     <w:uiPriority w:val="1"/>
@@ -6839,6 +7553,84 @@
       <w:ind w:left="720"/>
       <w:contextualSpacing/>
     </w:pPr>
+  </w:style>
+  <w:style w:type="character" w:customStyle="1" w:styleId="Titre1Car">
+    <w:name w:val="Titre 1 Car"/>
+    <w:basedOn w:val="Policepardfaut"/>
+    <w:link w:val="Titre1"/>
+    <w:rsid w:val="00F276CB"/>
+    <w:rPr>
+      <w:rFonts w:asciiTheme="majorHAnsi" w:eastAsiaTheme="majorEastAsia" w:hAnsiTheme="majorHAnsi" w:cstheme="majorBidi"/>
+      <w:color w:val="2E74B5" w:themeColor="accent1" w:themeShade="BF"/>
+      <w:sz w:val="32"/>
+      <w:szCs w:val="32"/>
+    </w:rPr>
+  </w:style>
+  <w:style w:type="paragraph" w:styleId="En-ttedetabledesmatires">
+    <w:name w:val="TOC Heading"/>
+    <w:basedOn w:val="Titre1"/>
+    <w:next w:val="Normal"/>
+    <w:uiPriority w:val="39"/>
+    <w:unhideWhenUsed/>
+    <w:qFormat/>
+    <w:rsid w:val="00F276CB"/>
+    <w:pPr>
+      <w:spacing w:line="259" w:lineRule="auto"/>
+      <w:outlineLvl w:val="9"/>
+    </w:pPr>
+  </w:style>
+  <w:style w:type="paragraph" w:styleId="Titre">
+    <w:name w:val="Title"/>
+    <w:basedOn w:val="Normal"/>
+    <w:next w:val="Normal"/>
+    <w:link w:val="TitreCar"/>
+    <w:qFormat/>
+    <w:rsid w:val="00F276CB"/>
+    <w:pPr>
+      <w:contextualSpacing/>
+    </w:pPr>
+    <w:rPr>
+      <w:rFonts w:asciiTheme="majorHAnsi" w:eastAsiaTheme="majorEastAsia" w:hAnsiTheme="majorHAnsi" w:cstheme="majorBidi"/>
+      <w:spacing w:val="-10"/>
+      <w:kern w:val="28"/>
+      <w:sz w:val="56"/>
+      <w:szCs w:val="56"/>
+    </w:rPr>
+  </w:style>
+  <w:style w:type="character" w:customStyle="1" w:styleId="TitreCar">
+    <w:name w:val="Titre Car"/>
+    <w:basedOn w:val="Policepardfaut"/>
+    <w:link w:val="Titre"/>
+    <w:rsid w:val="00F276CB"/>
+    <w:rPr>
+      <w:rFonts w:asciiTheme="majorHAnsi" w:eastAsiaTheme="majorEastAsia" w:hAnsiTheme="majorHAnsi" w:cstheme="majorBidi"/>
+      <w:spacing w:val="-10"/>
+      <w:kern w:val="28"/>
+      <w:sz w:val="56"/>
+      <w:szCs w:val="56"/>
+    </w:rPr>
+  </w:style>
+  <w:style w:type="paragraph" w:styleId="TM1">
+    <w:name w:val="toc 1"/>
+    <w:basedOn w:val="Normal"/>
+    <w:next w:val="Normal"/>
+    <w:autoRedefine/>
+    <w:uiPriority w:val="39"/>
+    <w:rsid w:val="00023408"/>
+    <w:pPr>
+      <w:spacing w:after="100"/>
+    </w:pPr>
+  </w:style>
+  <w:style w:type="character" w:styleId="Lienhypertexte">
+    <w:name w:val="Hyperlink"/>
+    <w:basedOn w:val="Policepardfaut"/>
+    <w:uiPriority w:val="99"/>
+    <w:unhideWhenUsed/>
+    <w:rsid w:val="00023408"/>
+    <w:rPr>
+      <w:color w:val="0563C1" w:themeColor="hyperlink"/>
+      <w:u w:val="single"/>
+    </w:rPr>
   </w:style>
 </w:styles>
 </file>
@@ -7109,7 +7901,7 @@
 </file>
 
 <file path=customXml/itemProps1.xml><?xml version="1.0" encoding="utf-8"?>
-<ds:datastoreItem xmlns:ds="http://schemas.openxmlformats.org/officeDocument/2006/customXml" ds:itemID="{45E1FB4B-6652-404F-8147-D1DE812AE63F}">
+<ds:datastoreItem xmlns:ds="http://schemas.openxmlformats.org/officeDocument/2006/customXml" ds:itemID="{E9AA9066-1CC7-4D26-AFDB-B6BBDDF7CD70}">
   <ds:schemaRefs>
     <ds:schemaRef ds:uri="http://schemas.openxmlformats.org/officeDocument/2006/bibliography"/>
   </ds:schemaRefs>

</xml_diff>

<commit_message>
Replaced needs and problems
</commit_message>
<xml_diff>
--- a/Preliminaire/Analyse.docx
+++ b/Preliminaire/Analyse.docx
@@ -145,24 +145,24 @@
         </w:rPr>
         <w:t xml:space="preserve">Pour </w:t>
       </w:r>
+      <w:proofErr w:type="spellStart"/>
       <w:r>
         <w:rPr>
           <w:b/>
           <w:sz w:val="40"/>
           <w:szCs w:val="40"/>
         </w:rPr>
-        <w:t>Theriault’s Games</w:t>
-      </w:r>
-    </w:p>
-    <w:p>
-      <w:pPr>
-        <w:jc w:val="center"/>
+        <w:t>Theriault’s</w:t>
+      </w:r>
+      <w:proofErr w:type="spellEnd"/>
+      <w:r>
         <w:rPr>
           <w:b/>
           <w:sz w:val="40"/>
           <w:szCs w:val="40"/>
         </w:rPr>
-      </w:pPr>
+        <w:t xml:space="preserve"> Games</w:t>
+      </w:r>
     </w:p>
     <w:p>
       <w:pPr>
@@ -173,24 +173,24 @@
           <w:szCs w:val="40"/>
         </w:rPr>
       </w:pPr>
-      <w:r>
+    </w:p>
+    <w:p>
+      <w:pPr>
+        <w:jc w:val="center"/>
         <w:rPr>
           <w:b/>
           <w:sz w:val="40"/>
           <w:szCs w:val="40"/>
         </w:rPr>
-        <w:t xml:space="preserve">Fait Par : </w:t>
-      </w:r>
-    </w:p>
-    <w:p>
-      <w:pPr>
-        <w:jc w:val="center"/>
+      </w:pPr>
+      <w:r>
         <w:rPr>
           <w:b/>
           <w:sz w:val="40"/>
           <w:szCs w:val="40"/>
         </w:rPr>
-      </w:pPr>
+        <w:t xml:space="preserve">Fait Par : </w:t>
+      </w:r>
     </w:p>
     <w:p>
       <w:pPr>
@@ -201,42 +201,42 @@
           <w:szCs w:val="40"/>
         </w:rPr>
       </w:pPr>
-      <w:r>
+    </w:p>
+    <w:p>
+      <w:pPr>
+        <w:jc w:val="center"/>
         <w:rPr>
           <w:b/>
           <w:sz w:val="40"/>
           <w:szCs w:val="40"/>
         </w:rPr>
-        <w:t>Daniel Grondin</w:t>
-      </w:r>
-    </w:p>
-    <w:p>
-      <w:pPr>
-        <w:jc w:val="center"/>
+      </w:pPr>
+      <w:r>
         <w:rPr>
           <w:b/>
           <w:sz w:val="40"/>
           <w:szCs w:val="40"/>
         </w:rPr>
-      </w:pPr>
-      <w:r>
+        <w:t>Daniel Grondin</w:t>
+      </w:r>
+    </w:p>
+    <w:p>
+      <w:pPr>
+        <w:jc w:val="center"/>
         <w:rPr>
           <w:b/>
           <w:sz w:val="40"/>
           <w:szCs w:val="40"/>
         </w:rPr>
-        <w:t>Alexis Lépine</w:t>
-      </w:r>
-    </w:p>
-    <w:p>
-      <w:pPr>
-        <w:jc w:val="center"/>
+      </w:pPr>
+      <w:r>
         <w:rPr>
           <w:b/>
           <w:sz w:val="40"/>
           <w:szCs w:val="40"/>
         </w:rPr>
-      </w:pPr>
+        <w:t>Alexis Lépine</w:t>
+      </w:r>
     </w:p>
     <w:p>
       <w:pPr>
@@ -337,21 +337,23 @@
           <w:szCs w:val="40"/>
         </w:rPr>
       </w:pPr>
-      <w:r>
+    </w:p>
+    <w:p>
+      <w:pPr>
+        <w:jc w:val="center"/>
         <w:rPr>
           <w:b/>
           <w:sz w:val="40"/>
           <w:szCs w:val="40"/>
         </w:rPr>
-        <w:t>20</w:t>
-      </w:r>
+      </w:pPr>
       <w:r>
         <w:rPr>
           <w:b/>
           <w:sz w:val="40"/>
           <w:szCs w:val="40"/>
         </w:rPr>
-        <w:t>1</w:t>
+        <w:t>20</w:t>
       </w:r>
       <w:r>
         <w:rPr>
@@ -359,7 +361,7 @@
           <w:sz w:val="40"/>
           <w:szCs w:val="40"/>
         </w:rPr>
-        <w:t>9</w:t>
+        <w:t>1</w:t>
       </w:r>
       <w:r>
         <w:rPr>
@@ -367,7 +369,7 @@
           <w:sz w:val="40"/>
           <w:szCs w:val="40"/>
         </w:rPr>
-        <w:t>-</w:t>
+        <w:t>9</w:t>
       </w:r>
       <w:r>
         <w:rPr>
@@ -375,7 +377,7 @@
           <w:sz w:val="40"/>
           <w:szCs w:val="40"/>
         </w:rPr>
-        <w:t>12</w:t>
+        <w:t>-</w:t>
       </w:r>
       <w:r>
         <w:rPr>
@@ -383,7 +385,7 @@
           <w:sz w:val="40"/>
           <w:szCs w:val="40"/>
         </w:rPr>
-        <w:t>-</w:t>
+        <w:t>12</w:t>
       </w:r>
       <w:r>
         <w:rPr>
@@ -391,12 +393,24 @@
           <w:sz w:val="40"/>
           <w:szCs w:val="40"/>
         </w:rPr>
+        <w:t>-</w:t>
+      </w:r>
+      <w:r>
+        <w:rPr>
+          <w:b/>
+          <w:sz w:val="40"/>
+          <w:szCs w:val="40"/>
+        </w:rPr>
         <w:t>02</w:t>
       </w:r>
     </w:p>
     <w:sdt>
       <w:sdtPr>
         <w:rPr>
+          <w:rFonts w:ascii="Times New Roman" w:eastAsia="Times New Roman" w:hAnsi="Times New Roman" w:cs="Times New Roman"/>
+          <w:color w:val="auto"/>
+          <w:sz w:val="24"/>
+          <w:szCs w:val="24"/>
           <w:lang w:val="fr-FR"/>
         </w:rPr>
         <w:id w:val="-1660992407"/>
@@ -407,12 +421,8 @@
       </w:sdtPr>
       <w:sdtEndPr>
         <w:rPr>
-          <w:rFonts w:ascii="Times New Roman" w:eastAsia="Times New Roman" w:hAnsi="Times New Roman" w:cs="Times New Roman"/>
           <w:b/>
           <w:bCs/>
-          <w:color w:val="auto"/>
-          <w:sz w:val="24"/>
-          <w:szCs w:val="24"/>
         </w:rPr>
       </w:sdtEndPr>
       <w:sdtContent>
@@ -1362,12 +1372,21 @@
           <w:szCs w:val="28"/>
         </w:rPr>
       </w:pPr>
-      <w:r>
-        <w:rPr>
-          <w:rFonts w:ascii="Arial" w:hAnsi="Arial" w:cs="Arial"/>
-          <w:szCs w:val="28"/>
-        </w:rPr>
-        <w:t>Theriault’s Games n’est pas à proprement parler une entreprise : il s’agit d’un enseignant en programmation au collège Multihexa, Marc-André Thériault, qui développe son jeu dans son temps libre, et qui désire voir son projet prendre de l’expansion.</w:t>
+      <w:proofErr w:type="spellStart"/>
+      <w:r>
+        <w:rPr>
+          <w:rFonts w:ascii="Arial" w:hAnsi="Arial" w:cs="Arial"/>
+          <w:szCs w:val="28"/>
+        </w:rPr>
+        <w:t>Theriault’s</w:t>
+      </w:r>
+      <w:proofErr w:type="spellEnd"/>
+      <w:r>
+        <w:rPr>
+          <w:rFonts w:ascii="Arial" w:hAnsi="Arial" w:cs="Arial"/>
+          <w:szCs w:val="28"/>
+        </w:rPr>
+        <w:t xml:space="preserve"> Games n’est pas à proprement parler une entreprise : il s’agit d’un enseignant en programmation au collège Multihexa, Marc-André Thériault, qui développe son jeu dans son temps libre, et qui désire voir son projet prendre de l’expansion.</w:t>
       </w:r>
     </w:p>
     <w:p>
@@ -1493,6 +1512,8 @@
                 <w:rFonts w:ascii="Arial" w:hAnsi="Arial" w:cs="Arial"/>
               </w:rPr>
             </w:pPr>
+            <w:bookmarkStart w:id="3" w:name="_GoBack"/>
+            <w:bookmarkEnd w:id="3"/>
           </w:p>
         </w:tc>
         <w:tc>
@@ -1509,51 +1530,13 @@
               <w:rPr>
                 <w:rFonts w:ascii="Arial" w:hAnsi="Arial" w:cs="Arial"/>
               </w:rPr>
-              <w:t xml:space="preserve">Pas de sockets pour les joueurs </w:t>
+              <w:t>La carte du monde n’est pas complète et manque d’</w:t>
             </w:r>
             <w:r>
               <w:rPr>
                 <w:rFonts w:ascii="Arial" w:hAnsi="Arial" w:cs="Arial"/>
               </w:rPr>
-              <w:t>(</w:t>
-            </w:r>
-            <w:r>
-              <w:rPr>
-                <w:rFonts w:ascii="Arial" w:hAnsi="Arial" w:cs="Arial"/>
-              </w:rPr>
-              <w:t xml:space="preserve">les nouveaux messages du chat ne peuvent être vus qu’après un rechargement de page; tous les messages sont aussi visibles par </w:t>
-            </w:r>
-            <w:r>
-              <w:rPr>
-                <w:rFonts w:ascii="Arial" w:hAnsi="Arial" w:cs="Arial"/>
-                <w:i/>
-              </w:rPr>
-              <w:t xml:space="preserve">tous </w:t>
-            </w:r>
-            <w:r>
-              <w:rPr>
-                <w:rFonts w:ascii="Arial" w:hAnsi="Arial" w:cs="Arial"/>
-              </w:rPr>
-              <w:t xml:space="preserve">les joueurs, résultant en une </w:t>
-            </w:r>
-            <w:r>
-              <w:rPr>
-                <w:rFonts w:ascii="Arial" w:hAnsi="Arial" w:cs="Arial"/>
-                <w:i/>
-              </w:rPr>
-              <w:t>très longue</w:t>
-            </w:r>
-            <w:r>
-              <w:rPr>
-                <w:rFonts w:ascii="Arial" w:hAnsi="Arial" w:cs="Arial"/>
-              </w:rPr>
-              <w:t xml:space="preserve"> liste de messages</w:t>
-            </w:r>
-            <w:r>
-              <w:rPr>
-                <w:rFonts w:ascii="Arial" w:hAnsi="Arial" w:cs="Arial"/>
-              </w:rPr>
-              <w:t>)</w:t>
+              <w:t>interactivité (peu d’ennemis, aucun but réel, etc.)</w:t>
             </w:r>
           </w:p>
         </w:tc>
@@ -1590,104 +1573,6 @@
               <w:rPr>
                 <w:rFonts w:ascii="Arial" w:hAnsi="Arial" w:cs="Arial"/>
               </w:rPr>
-              <w:t xml:space="preserve">Quelques bugs </w:t>
-            </w:r>
-            <w:r>
-              <w:rPr>
-                <w:rFonts w:ascii="Arial" w:hAnsi="Arial" w:cs="Arial"/>
-              </w:rPr>
-              <w:t xml:space="preserve">au niveau </w:t>
-            </w:r>
-            <w:r>
-              <w:rPr>
-                <w:rFonts w:ascii="Arial" w:hAnsi="Arial" w:cs="Arial"/>
-              </w:rPr>
-              <w:t>des animations</w:t>
-            </w:r>
-            <w:r>
-              <w:rPr>
-                <w:rFonts w:ascii="Arial" w:hAnsi="Arial" w:cs="Arial"/>
-              </w:rPr>
-              <w:t>.</w:t>
-            </w:r>
-          </w:p>
-        </w:tc>
-      </w:tr>
-      <w:tr>
-        <w:tc>
-          <w:tcPr>
-            <w:tcW w:w="991" w:type="dxa"/>
-          </w:tcPr>
-          <w:p>
-            <w:pPr>
-              <w:numPr>
-                <w:ilvl w:val="0"/>
-                <w:numId w:val="1"/>
-              </w:numPr>
-              <w:jc w:val="center"/>
-              <w:rPr>
-                <w:rFonts w:ascii="Arial" w:hAnsi="Arial" w:cs="Arial"/>
-              </w:rPr>
-            </w:pPr>
-          </w:p>
-        </w:tc>
-        <w:tc>
-          <w:tcPr>
-            <w:tcW w:w="7645" w:type="dxa"/>
-          </w:tcPr>
-          <w:p>
-            <w:pPr>
-              <w:rPr>
-                <w:rFonts w:ascii="Arial" w:hAnsi="Arial" w:cs="Arial"/>
-              </w:rPr>
-            </w:pPr>
-            <w:r>
-              <w:rPr>
-                <w:rFonts w:ascii="Arial" w:hAnsi="Arial" w:cs="Arial"/>
-              </w:rPr>
-              <w:t>La carte du monde n’est pas complète et manque d’</w:t>
-            </w:r>
-            <w:r>
-              <w:rPr>
-                <w:rFonts w:ascii="Arial" w:hAnsi="Arial" w:cs="Arial"/>
-              </w:rPr>
-              <w:t>interactivité (peu d’ennemis, aucun but réel, etc.)</w:t>
-            </w:r>
-          </w:p>
-        </w:tc>
-      </w:tr>
-      <w:tr>
-        <w:tc>
-          <w:tcPr>
-            <w:tcW w:w="991" w:type="dxa"/>
-          </w:tcPr>
-          <w:p>
-            <w:pPr>
-              <w:numPr>
-                <w:ilvl w:val="0"/>
-                <w:numId w:val="1"/>
-              </w:numPr>
-              <w:jc w:val="center"/>
-              <w:rPr>
-                <w:rFonts w:ascii="Arial" w:hAnsi="Arial" w:cs="Arial"/>
-              </w:rPr>
-            </w:pPr>
-          </w:p>
-        </w:tc>
-        <w:tc>
-          <w:tcPr>
-            <w:tcW w:w="7645" w:type="dxa"/>
-          </w:tcPr>
-          <w:p>
-            <w:pPr>
-              <w:rPr>
-                <w:rFonts w:ascii="Arial" w:hAnsi="Arial" w:cs="Arial"/>
-              </w:rPr>
-            </w:pPr>
-            <w:r>
-              <w:rPr>
-                <w:rFonts w:ascii="Arial" w:hAnsi="Arial" w:cs="Arial"/>
-              </w:rPr>
               <w:t>Certaines statistiques des personnages, comme l’</w:t>
             </w:r>
             <w:r>
@@ -1856,12 +1741,6 @@
               </w:rPr>
               <w:t>Micro transaction</w:t>
             </w:r>
-            <w:r>
-              <w:rPr>
-                <w:rFonts w:ascii="Arial" w:hAnsi="Arial" w:cs="Arial"/>
-              </w:rPr>
-              <w:t>*</w:t>
-            </w:r>
           </w:p>
         </w:tc>
       </w:tr>
@@ -1902,6 +1781,69 @@
           </w:p>
         </w:tc>
       </w:tr>
+      <w:tr>
+        <w:tc>
+          <w:tcPr>
+            <w:tcW w:w="991" w:type="dxa"/>
+          </w:tcPr>
+          <w:p>
+            <w:pPr>
+              <w:numPr>
+                <w:ilvl w:val="0"/>
+                <w:numId w:val="2"/>
+              </w:numPr>
+              <w:jc w:val="center"/>
+              <w:rPr>
+                <w:rFonts w:ascii="Arial" w:hAnsi="Arial" w:cs="Arial"/>
+              </w:rPr>
+            </w:pPr>
+          </w:p>
+        </w:tc>
+        <w:tc>
+          <w:tcPr>
+            <w:tcW w:w="7645" w:type="dxa"/>
+          </w:tcPr>
+          <w:p>
+            <w:pPr>
+              <w:rPr>
+                <w:rFonts w:ascii="Arial" w:hAnsi="Arial" w:cs="Arial"/>
+              </w:rPr>
+            </w:pPr>
+            <w:r>
+              <w:rPr>
+                <w:rFonts w:ascii="Arial" w:hAnsi="Arial" w:cs="Arial"/>
+              </w:rPr>
+              <w:t xml:space="preserve">Pas de sockets pour les joueurs (les nouveaux messages du chat ne peuvent être vus qu’après un rechargement de page; tous les messages sont aussi visibles par </w:t>
+            </w:r>
+            <w:r>
+              <w:rPr>
+                <w:rFonts w:ascii="Arial" w:hAnsi="Arial" w:cs="Arial"/>
+                <w:i/>
+              </w:rPr>
+              <w:t xml:space="preserve">tous </w:t>
+            </w:r>
+            <w:r>
+              <w:rPr>
+                <w:rFonts w:ascii="Arial" w:hAnsi="Arial" w:cs="Arial"/>
+              </w:rPr>
+              <w:t xml:space="preserve">les joueurs, résultant en une </w:t>
+            </w:r>
+            <w:r>
+              <w:rPr>
+                <w:rFonts w:ascii="Arial" w:hAnsi="Arial" w:cs="Arial"/>
+                <w:i/>
+              </w:rPr>
+              <w:t>très longue</w:t>
+            </w:r>
+            <w:r>
+              <w:rPr>
+                <w:rFonts w:ascii="Arial" w:hAnsi="Arial" w:cs="Arial"/>
+              </w:rPr>
+              <w:t xml:space="preserve"> liste de messages)</w:t>
+            </w:r>
+          </w:p>
+        </w:tc>
+      </w:tr>
     </w:tbl>
     <w:p>
       <w:pPr>
@@ -1965,14 +1907,14 @@
         <w:pStyle w:val="Titre1"/>
         <w:jc w:val="center"/>
       </w:pPr>
-      <w:bookmarkStart w:id="3" w:name="_Toc26866813"/>
+      <w:bookmarkStart w:id="4" w:name="_Toc26866813"/>
       <w:r>
         <w:t>Cas Utilisation</w:t>
       </w:r>
       <w:r>
         <w:t xml:space="preserve"> du Système Actuel</w:t>
       </w:r>
-      <w:bookmarkEnd w:id="3"/>
+      <w:bookmarkEnd w:id="4"/>
     </w:p>
     <w:p>
       <w:pPr>
@@ -2003,7 +1945,7 @@
         <w:rPr>
           <w:noProof/>
         </w:rPr>
-        <w:object w:dxaOrig="225" w:dyaOrig="225">
+        <w:object w:dxaOrig="1440" w:dyaOrig="1440">
           <v:shapetype id="_x0000_t75" coordsize="21600,21600" o:spt="75" o:preferrelative="t" path="m@4@5l@4@11@9@11@9@5xe" filled="f" stroked="f">
             <v:stroke joinstyle="miter"/>
             <v:formulas>
@@ -2027,7 +1969,7 @@
             <v:imagedata r:id="rId8" o:title=""/>
             <w10:wrap type="through"/>
           </v:shape>
-          <o:OLEObject Type="Embed" ProgID="Visio.Drawing.15" ShapeID="_x0000_s1027" DrawAspect="Content" ObjectID="_1637479608" r:id="rId9"/>
+          <o:OLEObject Type="Embed" ProgID="Visio.Drawing.15" ShapeID="_x0000_s1027" DrawAspect="Content" ObjectID="_1637479849" r:id="rId9"/>
         </w:object>
       </w:r>
       <w:r>
@@ -2066,7 +2008,35 @@
         <w:rPr>
           <w:rFonts w:ascii="Arial" w:hAnsi="Arial" w:cs="Arial"/>
         </w:rPr>
-        <w:t>Nom du cas : « Jouer à Angular Heroes »</w:t>
+        <w:t xml:space="preserve">Nom du cas : « Jouer à </w:t>
+      </w:r>
+      <w:proofErr w:type="spellStart"/>
+      <w:r>
+        <w:rPr>
+          <w:rFonts w:ascii="Arial" w:hAnsi="Arial" w:cs="Arial"/>
+        </w:rPr>
+        <w:t>Angular</w:t>
+      </w:r>
+      <w:proofErr w:type="spellEnd"/>
+      <w:r>
+        <w:rPr>
+          <w:rFonts w:ascii="Arial" w:hAnsi="Arial" w:cs="Arial"/>
+        </w:rPr>
+        <w:t xml:space="preserve"> </w:t>
+      </w:r>
+      <w:proofErr w:type="spellStart"/>
+      <w:r>
+        <w:rPr>
+          <w:rFonts w:ascii="Arial" w:hAnsi="Arial" w:cs="Arial"/>
+        </w:rPr>
+        <w:t>Heroes</w:t>
+      </w:r>
+      <w:proofErr w:type="spellEnd"/>
+      <w:r>
+        <w:rPr>
+          <w:rFonts w:ascii="Arial" w:hAnsi="Arial" w:cs="Arial"/>
+        </w:rPr>
+        <w:t> »</w:t>
       </w:r>
     </w:p>
     <w:p>
@@ -2571,7 +2541,7 @@
         </w:rPr>
         <w:br w:type="page"/>
       </w:r>
-      <w:bookmarkStart w:id="4" w:name="_Toc26866814"/>
+      <w:bookmarkStart w:id="5" w:name="_Toc26866814"/>
       <w:r>
         <w:lastRenderedPageBreak/>
         <w:t>Cas d’Utilisation</w:t>
@@ -2579,7 +2549,7 @@
       <w:r>
         <w:t xml:space="preserve"> du nouveau système</w:t>
       </w:r>
-      <w:bookmarkEnd w:id="4"/>
+      <w:bookmarkEnd w:id="5"/>
     </w:p>
     <w:p>
       <w:pPr>
@@ -2679,12 +2649,12 @@
       <w:pPr>
         <w:pStyle w:val="Titre1"/>
       </w:pPr>
-      <w:bookmarkStart w:id="5" w:name="_Toc26866815"/>
+      <w:bookmarkStart w:id="6" w:name="_Toc26866815"/>
       <w:r>
         <w:lastRenderedPageBreak/>
         <w:t>Description du nouveau système</w:t>
       </w:r>
-      <w:bookmarkEnd w:id="5"/>
+      <w:bookmarkEnd w:id="6"/>
     </w:p>
     <w:p>
       <w:pPr>
@@ -2719,7 +2689,14 @@
         <w:rPr>
           <w:rFonts w:ascii="Arial" w:hAnsi="Arial" w:cs="Arial"/>
         </w:rPr>
-        <w:t>« Jouer à New Ang</w:t>
+        <w:t xml:space="preserve">« Jouer à New </w:t>
+      </w:r>
+      <w:proofErr w:type="spellStart"/>
+      <w:r>
+        <w:rPr>
+          <w:rFonts w:ascii="Arial" w:hAnsi="Arial" w:cs="Arial"/>
+        </w:rPr>
+        <w:t>Ang</w:t>
       </w:r>
       <w:r>
         <w:rPr>
@@ -2727,11 +2704,26 @@
         </w:rPr>
         <w:t>ular</w:t>
       </w:r>
-      <w:r>
-        <w:rPr>
-          <w:rFonts w:ascii="Arial" w:hAnsi="Arial" w:cs="Arial"/>
-        </w:rPr>
-        <w:t xml:space="preserve"> Heroes »</w:t>
+      <w:proofErr w:type="spellEnd"/>
+      <w:r>
+        <w:rPr>
+          <w:rFonts w:ascii="Arial" w:hAnsi="Arial" w:cs="Arial"/>
+        </w:rPr>
+        <w:t xml:space="preserve"> </w:t>
+      </w:r>
+      <w:proofErr w:type="spellStart"/>
+      <w:r>
+        <w:rPr>
+          <w:rFonts w:ascii="Arial" w:hAnsi="Arial" w:cs="Arial"/>
+        </w:rPr>
+        <w:t>Heroes</w:t>
+      </w:r>
+      <w:proofErr w:type="spellEnd"/>
+      <w:r>
+        <w:rPr>
+          <w:rFonts w:ascii="Arial" w:hAnsi="Arial" w:cs="Arial"/>
+        </w:rPr>
+        <w:t> »</w:t>
       </w:r>
     </w:p>
     <w:p>
@@ -2945,7 +2937,39 @@
           <w:rFonts w:ascii="Arial" w:hAnsi="Arial" w:cs="Arial"/>
           <w:i/>
         </w:rPr>
-        <w:t>Explosion du cas « Jouer à New Angular Heroes »</w:t>
+        <w:t xml:space="preserve">Explosion du cas « Jouer à New </w:t>
+      </w:r>
+      <w:proofErr w:type="spellStart"/>
+      <w:r>
+        <w:rPr>
+          <w:rFonts w:ascii="Arial" w:hAnsi="Arial" w:cs="Arial"/>
+          <w:i/>
+        </w:rPr>
+        <w:t>Angular</w:t>
+      </w:r>
+      <w:proofErr w:type="spellEnd"/>
+      <w:r>
+        <w:rPr>
+          <w:rFonts w:ascii="Arial" w:hAnsi="Arial" w:cs="Arial"/>
+          <w:i/>
+        </w:rPr>
+        <w:t xml:space="preserve"> </w:t>
+      </w:r>
+      <w:proofErr w:type="spellStart"/>
+      <w:r>
+        <w:rPr>
+          <w:rFonts w:ascii="Arial" w:hAnsi="Arial" w:cs="Arial"/>
+          <w:i/>
+        </w:rPr>
+        <w:t>Heroes</w:t>
+      </w:r>
+      <w:proofErr w:type="spellEnd"/>
+      <w:r>
+        <w:rPr>
+          <w:rFonts w:ascii="Arial" w:hAnsi="Arial" w:cs="Arial"/>
+          <w:i/>
+        </w:rPr>
+        <w:t> »</w:t>
       </w:r>
       <w:r>
         <w:rPr>
@@ -3360,7 +3384,35 @@
         <w:rPr>
           <w:rFonts w:ascii="Arial" w:hAnsi="Arial" w:cs="Arial"/>
         </w:rPr>
-        <w:t>Nom du cas : Explosion du cas « Jouer à New Angular Heroes »</w:t>
+        <w:t xml:space="preserve">Nom du cas : Explosion du cas « Jouer à New </w:t>
+      </w:r>
+      <w:proofErr w:type="spellStart"/>
+      <w:r>
+        <w:rPr>
+          <w:rFonts w:ascii="Arial" w:hAnsi="Arial" w:cs="Arial"/>
+        </w:rPr>
+        <w:t>Angular</w:t>
+      </w:r>
+      <w:proofErr w:type="spellEnd"/>
+      <w:r>
+        <w:rPr>
+          <w:rFonts w:ascii="Arial" w:hAnsi="Arial" w:cs="Arial"/>
+        </w:rPr>
+        <w:t xml:space="preserve"> </w:t>
+      </w:r>
+      <w:proofErr w:type="spellStart"/>
+      <w:r>
+        <w:rPr>
+          <w:rFonts w:ascii="Arial" w:hAnsi="Arial" w:cs="Arial"/>
+        </w:rPr>
+        <w:t>Heroes</w:t>
+      </w:r>
+      <w:proofErr w:type="spellEnd"/>
+      <w:r>
+        <w:rPr>
+          <w:rFonts w:ascii="Arial" w:hAnsi="Arial" w:cs="Arial"/>
+        </w:rPr>
+        <w:t> »</w:t>
       </w:r>
     </w:p>
     <w:p>
@@ -5501,12 +5553,12 @@
       <w:r>
         <w:br w:type="page"/>
       </w:r>
-      <w:bookmarkStart w:id="6" w:name="_Toc26866816"/>
+      <w:bookmarkStart w:id="7" w:name="_Toc26866816"/>
       <w:r>
         <w:lastRenderedPageBreak/>
         <w:t>Scénario 1</w:t>
       </w:r>
-      <w:bookmarkEnd w:id="6"/>
+      <w:bookmarkEnd w:id="7"/>
     </w:p>
     <w:p>
       <w:pPr>
@@ -5534,34 +5586,45 @@
           <w:sz w:val="28"/>
           <w:szCs w:val="28"/>
         </w:rPr>
-        <w:t>Titre: Band-Aid</w:t>
-      </w:r>
-    </w:p>
-    <w:p>
-      <w:pPr>
+        <w:t>Titre: Band-</w:t>
+      </w:r>
+      <w:proofErr w:type="spellStart"/>
+      <w:r>
         <w:rPr>
           <w:rFonts w:ascii="Arial" w:hAnsi="Arial" w:cs="Arial"/>
           <w:b/>
           <w:sz w:val="28"/>
           <w:szCs w:val="28"/>
         </w:rPr>
-      </w:pPr>
-    </w:p>
-    <w:p>
-      <w:pPr>
-        <w:rPr>
-          <w:rFonts w:ascii="Arial" w:hAnsi="Arial" w:cs="Arial"/>
+        <w:t>Aid</w:t>
+      </w:r>
+      <w:proofErr w:type="spellEnd"/>
+    </w:p>
+    <w:p>
+      <w:pPr>
+        <w:rPr>
+          <w:rFonts w:ascii="Arial" w:hAnsi="Arial" w:cs="Arial"/>
+          <w:b/>
           <w:sz w:val="28"/>
           <w:szCs w:val="28"/>
         </w:rPr>
       </w:pPr>
-      <w:r>
-        <w:rPr>
-          <w:rFonts w:ascii="Arial" w:hAnsi="Arial" w:cs="Arial"/>
-          <w:b/>
+    </w:p>
+    <w:p>
+      <w:pPr>
+        <w:rPr>
+          <w:rFonts w:ascii="Arial" w:hAnsi="Arial" w:cs="Arial"/>
           <w:sz w:val="28"/>
           <w:szCs w:val="28"/>
         </w:rPr>
+      </w:pPr>
+      <w:r>
+        <w:rPr>
+          <w:rFonts w:ascii="Arial" w:hAnsi="Arial" w:cs="Arial"/>
+          <w:b/>
+          <w:sz w:val="28"/>
+          <w:szCs w:val="28"/>
+        </w:rPr>
         <w:t xml:space="preserve">Description: </w:t>
       </w:r>
       <w:r>
@@ -5706,7 +5769,7 @@
           <w:rStyle w:val="Titre1Car"/>
         </w:rPr>
       </w:pPr>
-      <w:bookmarkStart w:id="7" w:name="_Toc26866817"/>
+      <w:bookmarkStart w:id="8" w:name="_Toc26866817"/>
       <w:r>
         <w:rPr>
           <w:rStyle w:val="Titre1Car"/>
@@ -5726,7 +5789,7 @@
         </w:rPr>
         <w:t>2</w:t>
       </w:r>
-      <w:bookmarkEnd w:id="7"/>
+      <w:bookmarkEnd w:id="8"/>
     </w:p>
     <w:p>
       <w:pPr>
@@ -5790,10 +5853,36 @@
           <w:sz w:val="28"/>
           <w:szCs w:val="28"/>
         </w:rPr>
-        <w:t xml:space="preserve"> refaire le site à l’aide de React et de Nest</w:t>
-      </w:r>
-      <w:bookmarkStart w:id="8" w:name="_GoBack"/>
-      <w:bookmarkEnd w:id="8"/>
+        <w:t xml:space="preserve"> refaire le site à l’aide de </w:t>
+      </w:r>
+      <w:proofErr w:type="spellStart"/>
+      <w:r>
+        <w:rPr>
+          <w:rFonts w:ascii="Arial" w:hAnsi="Arial" w:cs="Arial"/>
+          <w:sz w:val="28"/>
+          <w:szCs w:val="28"/>
+        </w:rPr>
+        <w:t>React</w:t>
+      </w:r>
+      <w:proofErr w:type="spellEnd"/>
+      <w:r>
+        <w:rPr>
+          <w:rFonts w:ascii="Arial" w:hAnsi="Arial" w:cs="Arial"/>
+          <w:sz w:val="28"/>
+          <w:szCs w:val="28"/>
+        </w:rPr>
+        <w:t xml:space="preserve"> et de </w:t>
+      </w:r>
+      <w:proofErr w:type="spellStart"/>
+      <w:r>
+        <w:rPr>
+          <w:rFonts w:ascii="Arial" w:hAnsi="Arial" w:cs="Arial"/>
+          <w:sz w:val="28"/>
+          <w:szCs w:val="28"/>
+        </w:rPr>
+        <w:t>Nest</w:t>
+      </w:r>
+      <w:proofErr w:type="spellEnd"/>
       <w:r>
         <w:rPr>
           <w:rFonts w:ascii="Arial" w:hAnsi="Arial" w:cs="Arial"/>
@@ -6012,6 +6101,7 @@
         </w:rPr>
         <w:t xml:space="preserve">u moteur de jeux </w:t>
       </w:r>
+      <w:proofErr w:type="spellStart"/>
       <w:r>
         <w:rPr>
           <w:rFonts w:ascii="Arial" w:hAnsi="Arial" w:cs="Arial"/>
@@ -6020,6 +6110,7 @@
         </w:rPr>
         <w:t>Unity</w:t>
       </w:r>
+      <w:proofErr w:type="spellEnd"/>
       <w:r>
         <w:rPr>
           <w:rFonts w:ascii="Arial" w:hAnsi="Arial" w:cs="Arial"/>
@@ -6151,13 +6242,23 @@
         </w:rPr>
         <w:t xml:space="preserve">à coder en </w:t>
       </w:r>
+      <w:proofErr w:type="spellStart"/>
       <w:r>
         <w:rPr>
           <w:rFonts w:ascii="Arial" w:hAnsi="Arial" w:cs="Arial"/>
           <w:sz w:val="28"/>
           <w:szCs w:val="28"/>
         </w:rPr>
-        <w:t>Unity.</w:t>
+        <w:t>Unity</w:t>
+      </w:r>
+      <w:proofErr w:type="spellEnd"/>
+      <w:r>
+        <w:rPr>
+          <w:rFonts w:ascii="Arial" w:hAnsi="Arial" w:cs="Arial"/>
+          <w:sz w:val="28"/>
+          <w:szCs w:val="28"/>
+        </w:rPr>
+        <w:t>.</w:t>
       </w:r>
     </w:p>
     <w:p>
@@ -6201,7 +6302,39 @@
           <w:rFonts w:ascii="Arial" w:hAnsi="Arial" w:cs="Arial"/>
           <w:szCs w:val="28"/>
         </w:rPr>
-        <w:t xml:space="preserve"> En effet, le système actuel d’Angular Heroes ne permet pas de remplir l’une des demandes les plus importantes de M. Thériault, c’est-à-dire l’</w:t>
+        <w:t xml:space="preserve"> En effet, le système actuel d’</w:t>
+      </w:r>
+      <w:proofErr w:type="spellStart"/>
+      <w:r>
+        <w:rPr>
+          <w:rFonts w:ascii="Arial" w:hAnsi="Arial" w:cs="Arial"/>
+          <w:szCs w:val="28"/>
+        </w:rPr>
+        <w:t>Angular</w:t>
+      </w:r>
+      <w:proofErr w:type="spellEnd"/>
+      <w:r>
+        <w:rPr>
+          <w:rFonts w:ascii="Arial" w:hAnsi="Arial" w:cs="Arial"/>
+          <w:szCs w:val="28"/>
+        </w:rPr>
+        <w:t xml:space="preserve"> </w:t>
+      </w:r>
+      <w:proofErr w:type="spellStart"/>
+      <w:r>
+        <w:rPr>
+          <w:rFonts w:ascii="Arial" w:hAnsi="Arial" w:cs="Arial"/>
+          <w:szCs w:val="28"/>
+        </w:rPr>
+        <w:t>Heroes</w:t>
+      </w:r>
+      <w:proofErr w:type="spellEnd"/>
+      <w:r>
+        <w:rPr>
+          <w:rFonts w:ascii="Arial" w:hAnsi="Arial" w:cs="Arial"/>
+          <w:szCs w:val="28"/>
+        </w:rPr>
+        <w:t xml:space="preserve"> ne permet pas de remplir l’une des demandes les plus importantes de M. Thériault, c’est-à-dire l’</w:t>
       </w:r>
       <w:r>
         <w:rPr>
@@ -6251,15 +6384,72 @@
           <w:rFonts w:ascii="Arial" w:hAnsi="Arial" w:cs="Arial"/>
           <w:szCs w:val="28"/>
         </w:rPr>
-        <w:t>Nous allons réécrire le code d’Angular Heroes avec React et</w:t>
-      </w:r>
-      <w:r>
-        <w:rPr>
-          <w:rFonts w:ascii="Arial" w:hAnsi="Arial" w:cs="Arial"/>
-          <w:szCs w:val="28"/>
-        </w:rPr>
-        <w:t xml:space="preserve"> Nest</w:t>
-      </w:r>
+        <w:t>Nous allons réécrire le code d’</w:t>
+      </w:r>
+      <w:proofErr w:type="spellStart"/>
+      <w:r>
+        <w:rPr>
+          <w:rFonts w:ascii="Arial" w:hAnsi="Arial" w:cs="Arial"/>
+          <w:szCs w:val="28"/>
+        </w:rPr>
+        <w:t>Angular</w:t>
+      </w:r>
+      <w:proofErr w:type="spellEnd"/>
+      <w:r>
+        <w:rPr>
+          <w:rFonts w:ascii="Arial" w:hAnsi="Arial" w:cs="Arial"/>
+          <w:szCs w:val="28"/>
+        </w:rPr>
+        <w:t xml:space="preserve"> </w:t>
+      </w:r>
+      <w:proofErr w:type="spellStart"/>
+      <w:r>
+        <w:rPr>
+          <w:rFonts w:ascii="Arial" w:hAnsi="Arial" w:cs="Arial"/>
+          <w:szCs w:val="28"/>
+        </w:rPr>
+        <w:t>Heroes</w:t>
+      </w:r>
+      <w:proofErr w:type="spellEnd"/>
+      <w:r>
+        <w:rPr>
+          <w:rFonts w:ascii="Arial" w:hAnsi="Arial" w:cs="Arial"/>
+          <w:szCs w:val="28"/>
+        </w:rPr>
+        <w:t xml:space="preserve"> avec </w:t>
+      </w:r>
+      <w:proofErr w:type="spellStart"/>
+      <w:r>
+        <w:rPr>
+          <w:rFonts w:ascii="Arial" w:hAnsi="Arial" w:cs="Arial"/>
+          <w:szCs w:val="28"/>
+        </w:rPr>
+        <w:t>React</w:t>
+      </w:r>
+      <w:proofErr w:type="spellEnd"/>
+      <w:r>
+        <w:rPr>
+          <w:rFonts w:ascii="Arial" w:hAnsi="Arial" w:cs="Arial"/>
+          <w:szCs w:val="28"/>
+        </w:rPr>
+        <w:t xml:space="preserve"> et</w:t>
+      </w:r>
+      <w:r>
+        <w:rPr>
+          <w:rFonts w:ascii="Arial" w:hAnsi="Arial" w:cs="Arial"/>
+          <w:szCs w:val="28"/>
+        </w:rPr>
+        <w:t xml:space="preserve"> </w:t>
+      </w:r>
+      <w:proofErr w:type="spellStart"/>
+      <w:r>
+        <w:rPr>
+          <w:rFonts w:ascii="Arial" w:hAnsi="Arial" w:cs="Arial"/>
+          <w:szCs w:val="28"/>
+        </w:rPr>
+        <w:t>Nest</w:t>
+      </w:r>
+      <w:proofErr w:type="spellEnd"/>
       <w:r>
         <w:rPr>
           <w:rFonts w:ascii="Arial" w:hAnsi="Arial" w:cs="Arial"/>
@@ -6480,13 +6670,23 @@
       </w:rPr>
       <w:tab/>
     </w:r>
+    <w:proofErr w:type="spellStart"/>
     <w:r>
       <w:rPr>
         <w:rFonts w:ascii="Arial" w:hAnsi="Arial" w:cs="Arial"/>
         <w:sz w:val="20"/>
         <w:szCs w:val="20"/>
       </w:rPr>
-      <w:t>Theriault’s Games</w:t>
+      <w:t>Theriault’s</w:t>
+    </w:r>
+    <w:proofErr w:type="spellEnd"/>
+    <w:r>
+      <w:rPr>
+        <w:rFonts w:ascii="Arial" w:hAnsi="Arial" w:cs="Arial"/>
+        <w:sz w:val="20"/>
+        <w:szCs w:val="20"/>
+      </w:rPr>
+      <w:t xml:space="preserve"> Games</w:t>
     </w:r>
   </w:p>
 </w:hdr>
@@ -7901,7 +8101,7 @@
 </file>
 
 <file path=customXml/itemProps1.xml><?xml version="1.0" encoding="utf-8"?>
-<ds:datastoreItem xmlns:ds="http://schemas.openxmlformats.org/officeDocument/2006/customXml" ds:itemID="{E9AA9066-1CC7-4D26-AFDB-B6BBDDF7CD70}">
+<ds:datastoreItem xmlns:ds="http://schemas.openxmlformats.org/officeDocument/2006/customXml" ds:itemID="{7AE897B1-CBD4-4C57-A4AE-D6B73953AADD}">
   <ds:schemaRefs>
     <ds:schemaRef ds:uri="http://schemas.openxmlformats.org/officeDocument/2006/bibliography"/>
   </ds:schemaRefs>

</xml_diff>

<commit_message>
Updated Analyse after Bruno's judgement
</commit_message>
<xml_diff>
--- a/Preliminaire/Analyse.docx
+++ b/Preliminaire/Analyse.docx
@@ -145,23 +145,13 @@
         </w:rPr>
         <w:t xml:space="preserve">Pour </w:t>
       </w:r>
-      <w:proofErr w:type="spellStart"/>
       <w:r>
         <w:rPr>
           <w:b/>
           <w:sz w:val="40"/>
           <w:szCs w:val="40"/>
         </w:rPr>
-        <w:t>Theriault’s</w:t>
-      </w:r>
-      <w:proofErr w:type="spellEnd"/>
-      <w:r>
-        <w:rPr>
-          <w:b/>
-          <w:sz w:val="40"/>
-          <w:szCs w:val="40"/>
-        </w:rPr>
-        <w:t xml:space="preserve"> Games</w:t>
+        <w:t>Theriault’s Games</w:t>
       </w:r>
     </w:p>
     <w:p>
@@ -444,31 +434,42 @@
               <w:tab w:val="right" w:leader="dot" w:pos="8636"/>
             </w:tabs>
             <w:rPr>
-              <w:rFonts w:asciiTheme="minorHAnsi" w:eastAsiaTheme="minorEastAsia" w:hAnsiTheme="minorHAnsi" w:cstheme="minorBidi"/>
+              <w:rFonts w:ascii="Arial" w:eastAsiaTheme="minorEastAsia" w:hAnsi="Arial" w:cs="Arial"/>
               <w:noProof/>
               <w:sz w:val="22"/>
               <w:szCs w:val="22"/>
             </w:rPr>
           </w:pPr>
           <w:r>
+            <w:rPr>
+              <w:rFonts w:ascii="Arial" w:hAnsi="Arial" w:cs="Arial"/>
+            </w:rPr>
             <w:fldChar w:fldCharType="begin"/>
           </w:r>
           <w:r>
+            <w:rPr>
+              <w:rFonts w:ascii="Arial" w:hAnsi="Arial" w:cs="Arial"/>
+            </w:rPr>
             <w:instrText xml:space="preserve"> TOC \o "1-3" \h \z \u </w:instrText>
           </w:r>
           <w:r>
+            <w:rPr>
+              <w:rFonts w:ascii="Arial" w:hAnsi="Arial" w:cs="Arial"/>
+            </w:rPr>
             <w:fldChar w:fldCharType="separate"/>
           </w:r>
-          <w:hyperlink w:anchor="_Toc26866810" w:history="1">
+          <w:hyperlink w:anchor="_Toc26877915" w:history="1">
             <w:r>
               <w:rPr>
                 <w:rStyle w:val="Lienhypertexte"/>
+                <w:rFonts w:ascii="Arial" w:hAnsi="Arial" w:cs="Arial"/>
                 <w:noProof/>
               </w:rPr>
               <w:t>Introduction</w:t>
             </w:r>
             <w:r>
               <w:rPr>
+                <w:rFonts w:ascii="Arial" w:hAnsi="Arial" w:cs="Arial"/>
                 <w:noProof/>
                 <w:webHidden/>
               </w:rPr>
@@ -476,6 +477,7 @@
             </w:r>
             <w:r>
               <w:rPr>
+                <w:rFonts w:ascii="Arial" w:hAnsi="Arial" w:cs="Arial"/>
                 <w:noProof/>
                 <w:webHidden/>
               </w:rPr>
@@ -483,19 +485,22 @@
             </w:r>
             <w:r>
               <w:rPr>
+                <w:rFonts w:ascii="Arial" w:hAnsi="Arial" w:cs="Arial"/>
                 <w:noProof/>
                 <w:webHidden/>
               </w:rPr>
-              <w:instrText xml:space="preserve"> PAGEREF _Toc26866810 \h </w:instrText>
-            </w:r>
-            <w:r>
-              <w:rPr>
+              <w:instrText xml:space="preserve"> PAGEREF _Toc26877915 \h </w:instrText>
+            </w:r>
+            <w:r>
+              <w:rPr>
+                <w:rFonts w:ascii="Arial" w:hAnsi="Arial" w:cs="Arial"/>
                 <w:noProof/>
                 <w:webHidden/>
               </w:rPr>
             </w:r>
             <w:r>
               <w:rPr>
+                <w:rFonts w:ascii="Arial" w:hAnsi="Arial" w:cs="Arial"/>
                 <w:noProof/>
                 <w:webHidden/>
               </w:rPr>
@@ -503,6 +508,7 @@
             </w:r>
             <w:r>
               <w:rPr>
+                <w:rFonts w:ascii="Arial" w:hAnsi="Arial" w:cs="Arial"/>
                 <w:noProof/>
                 <w:webHidden/>
               </w:rPr>
@@ -510,6 +516,7 @@
             </w:r>
             <w:r>
               <w:rPr>
+                <w:rFonts w:ascii="Arial" w:hAnsi="Arial" w:cs="Arial"/>
                 <w:noProof/>
                 <w:webHidden/>
               </w:rPr>
@@ -524,22 +531,24 @@
               <w:tab w:val="right" w:leader="dot" w:pos="8636"/>
             </w:tabs>
             <w:rPr>
-              <w:rFonts w:asciiTheme="minorHAnsi" w:eastAsiaTheme="minorEastAsia" w:hAnsiTheme="minorHAnsi" w:cstheme="minorBidi"/>
+              <w:rFonts w:ascii="Arial" w:eastAsiaTheme="minorEastAsia" w:hAnsi="Arial" w:cs="Arial"/>
               <w:noProof/>
               <w:sz w:val="22"/>
               <w:szCs w:val="22"/>
             </w:rPr>
           </w:pPr>
-          <w:hyperlink w:anchor="_Toc26866811" w:history="1">
+          <w:hyperlink w:anchor="_Toc26877916" w:history="1">
             <w:r>
               <w:rPr>
                 <w:rStyle w:val="Lienhypertexte"/>
+                <w:rFonts w:ascii="Arial" w:hAnsi="Arial" w:cs="Arial"/>
                 <w:noProof/>
               </w:rPr>
               <w:t>Historique de l’entreprise</w:t>
             </w:r>
             <w:r>
               <w:rPr>
+                <w:rFonts w:ascii="Arial" w:hAnsi="Arial" w:cs="Arial"/>
                 <w:noProof/>
                 <w:webHidden/>
               </w:rPr>
@@ -547,6 +556,7 @@
             </w:r>
             <w:r>
               <w:rPr>
+                <w:rFonts w:ascii="Arial" w:hAnsi="Arial" w:cs="Arial"/>
                 <w:noProof/>
                 <w:webHidden/>
               </w:rPr>
@@ -554,19 +564,22 @@
             </w:r>
             <w:r>
               <w:rPr>
+                <w:rFonts w:ascii="Arial" w:hAnsi="Arial" w:cs="Arial"/>
                 <w:noProof/>
                 <w:webHidden/>
               </w:rPr>
-              <w:instrText xml:space="preserve"> PAGEREF _Toc26866811 \h </w:instrText>
-            </w:r>
-            <w:r>
-              <w:rPr>
+              <w:instrText xml:space="preserve"> PAGEREF _Toc26877916 \h </w:instrText>
+            </w:r>
+            <w:r>
+              <w:rPr>
+                <w:rFonts w:ascii="Arial" w:hAnsi="Arial" w:cs="Arial"/>
                 <w:noProof/>
                 <w:webHidden/>
               </w:rPr>
             </w:r>
             <w:r>
               <w:rPr>
+                <w:rFonts w:ascii="Arial" w:hAnsi="Arial" w:cs="Arial"/>
                 <w:noProof/>
                 <w:webHidden/>
               </w:rPr>
@@ -574,13 +587,15 @@
             </w:r>
             <w:r>
               <w:rPr>
+                <w:rFonts w:ascii="Arial" w:hAnsi="Arial" w:cs="Arial"/>
                 <w:noProof/>
                 <w:webHidden/>
               </w:rPr>
-              <w:t>3</w:t>
-            </w:r>
-            <w:r>
-              <w:rPr>
+              <w:t>2</w:t>
+            </w:r>
+            <w:r>
+              <w:rPr>
+                <w:rFonts w:ascii="Arial" w:hAnsi="Arial" w:cs="Arial"/>
                 <w:noProof/>
                 <w:webHidden/>
               </w:rPr>
@@ -595,22 +610,24 @@
               <w:tab w:val="right" w:leader="dot" w:pos="8636"/>
             </w:tabs>
             <w:rPr>
-              <w:rFonts w:asciiTheme="minorHAnsi" w:eastAsiaTheme="minorEastAsia" w:hAnsiTheme="minorHAnsi" w:cstheme="minorBidi"/>
+              <w:rFonts w:ascii="Arial" w:eastAsiaTheme="minorEastAsia" w:hAnsi="Arial" w:cs="Arial"/>
               <w:noProof/>
               <w:sz w:val="22"/>
               <w:szCs w:val="22"/>
             </w:rPr>
           </w:pPr>
-          <w:hyperlink w:anchor="_Toc26866812" w:history="1">
+          <w:hyperlink w:anchor="_Toc26877917" w:history="1">
             <w:r>
               <w:rPr>
                 <w:rStyle w:val="Lienhypertexte"/>
+                <w:rFonts w:ascii="Arial" w:hAnsi="Arial" w:cs="Arial"/>
                 <w:noProof/>
               </w:rPr>
               <w:t>Problématique et Besoins de l’entreprise</w:t>
             </w:r>
             <w:r>
               <w:rPr>
+                <w:rFonts w:ascii="Arial" w:hAnsi="Arial" w:cs="Arial"/>
                 <w:noProof/>
                 <w:webHidden/>
               </w:rPr>
@@ -618,6 +635,7 @@
             </w:r>
             <w:r>
               <w:rPr>
+                <w:rFonts w:ascii="Arial" w:hAnsi="Arial" w:cs="Arial"/>
                 <w:noProof/>
                 <w:webHidden/>
               </w:rPr>
@@ -625,19 +643,22 @@
             </w:r>
             <w:r>
               <w:rPr>
+                <w:rFonts w:ascii="Arial" w:hAnsi="Arial" w:cs="Arial"/>
                 <w:noProof/>
                 <w:webHidden/>
               </w:rPr>
-              <w:instrText xml:space="preserve"> PAGEREF _Toc26866812 \h </w:instrText>
-            </w:r>
-            <w:r>
-              <w:rPr>
+              <w:instrText xml:space="preserve"> PAGEREF _Toc26877917 \h </w:instrText>
+            </w:r>
+            <w:r>
+              <w:rPr>
+                <w:rFonts w:ascii="Arial" w:hAnsi="Arial" w:cs="Arial"/>
                 <w:noProof/>
                 <w:webHidden/>
               </w:rPr>
             </w:r>
             <w:r>
               <w:rPr>
+                <w:rFonts w:ascii="Arial" w:hAnsi="Arial" w:cs="Arial"/>
                 <w:noProof/>
                 <w:webHidden/>
               </w:rPr>
@@ -645,13 +666,15 @@
             </w:r>
             <w:r>
               <w:rPr>
+                <w:rFonts w:ascii="Arial" w:hAnsi="Arial" w:cs="Arial"/>
                 <w:noProof/>
                 <w:webHidden/>
               </w:rPr>
-              <w:t>4</w:t>
-            </w:r>
-            <w:r>
-              <w:rPr>
+              <w:t>3</w:t>
+            </w:r>
+            <w:r>
+              <w:rPr>
+                <w:rFonts w:ascii="Arial" w:hAnsi="Arial" w:cs="Arial"/>
                 <w:noProof/>
                 <w:webHidden/>
               </w:rPr>
@@ -666,22 +689,24 @@
               <w:tab w:val="right" w:leader="dot" w:pos="8636"/>
             </w:tabs>
             <w:rPr>
-              <w:rFonts w:asciiTheme="minorHAnsi" w:eastAsiaTheme="minorEastAsia" w:hAnsiTheme="minorHAnsi" w:cstheme="minorBidi"/>
+              <w:rFonts w:ascii="Arial" w:eastAsiaTheme="minorEastAsia" w:hAnsi="Arial" w:cs="Arial"/>
               <w:noProof/>
               <w:sz w:val="22"/>
               <w:szCs w:val="22"/>
             </w:rPr>
           </w:pPr>
-          <w:hyperlink w:anchor="_Toc26866813" w:history="1">
+          <w:hyperlink w:anchor="_Toc26877918" w:history="1">
             <w:r>
               <w:rPr>
                 <w:rStyle w:val="Lienhypertexte"/>
+                <w:rFonts w:ascii="Arial" w:hAnsi="Arial" w:cs="Arial"/>
                 <w:noProof/>
               </w:rPr>
               <w:t>Cas Utilisation du Système Actuel</w:t>
             </w:r>
             <w:r>
               <w:rPr>
+                <w:rFonts w:ascii="Arial" w:hAnsi="Arial" w:cs="Arial"/>
                 <w:noProof/>
                 <w:webHidden/>
               </w:rPr>
@@ -689,6 +714,7 @@
             </w:r>
             <w:r>
               <w:rPr>
+                <w:rFonts w:ascii="Arial" w:hAnsi="Arial" w:cs="Arial"/>
                 <w:noProof/>
                 <w:webHidden/>
               </w:rPr>
@@ -696,19 +722,22 @@
             </w:r>
             <w:r>
               <w:rPr>
+                <w:rFonts w:ascii="Arial" w:hAnsi="Arial" w:cs="Arial"/>
                 <w:noProof/>
                 <w:webHidden/>
               </w:rPr>
-              <w:instrText xml:space="preserve"> PAGEREF _Toc26866813 \h </w:instrText>
-            </w:r>
-            <w:r>
-              <w:rPr>
+              <w:instrText xml:space="preserve"> PAGEREF _Toc26877918 \h </w:instrText>
+            </w:r>
+            <w:r>
+              <w:rPr>
+                <w:rFonts w:ascii="Arial" w:hAnsi="Arial" w:cs="Arial"/>
                 <w:noProof/>
                 <w:webHidden/>
               </w:rPr>
             </w:r>
             <w:r>
               <w:rPr>
+                <w:rFonts w:ascii="Arial" w:hAnsi="Arial" w:cs="Arial"/>
                 <w:noProof/>
                 <w:webHidden/>
               </w:rPr>
@@ -716,13 +745,15 @@
             </w:r>
             <w:r>
               <w:rPr>
+                <w:rFonts w:ascii="Arial" w:hAnsi="Arial" w:cs="Arial"/>
                 <w:noProof/>
                 <w:webHidden/>
               </w:rPr>
-              <w:t>5</w:t>
-            </w:r>
-            <w:r>
-              <w:rPr>
+              <w:t>4</w:t>
+            </w:r>
+            <w:r>
+              <w:rPr>
+                <w:rFonts w:ascii="Arial" w:hAnsi="Arial" w:cs="Arial"/>
                 <w:noProof/>
                 <w:webHidden/>
               </w:rPr>
@@ -737,22 +768,24 @@
               <w:tab w:val="right" w:leader="dot" w:pos="8636"/>
             </w:tabs>
             <w:rPr>
-              <w:rFonts w:asciiTheme="minorHAnsi" w:eastAsiaTheme="minorEastAsia" w:hAnsiTheme="minorHAnsi" w:cstheme="minorBidi"/>
+              <w:rFonts w:ascii="Arial" w:eastAsiaTheme="minorEastAsia" w:hAnsi="Arial" w:cs="Arial"/>
               <w:noProof/>
               <w:sz w:val="22"/>
               <w:szCs w:val="22"/>
             </w:rPr>
           </w:pPr>
-          <w:hyperlink w:anchor="_Toc26866814" w:history="1">
+          <w:hyperlink w:anchor="_Toc26877919" w:history="1">
             <w:r>
               <w:rPr>
                 <w:rStyle w:val="Lienhypertexte"/>
+                <w:rFonts w:ascii="Arial" w:hAnsi="Arial" w:cs="Arial"/>
                 <w:noProof/>
               </w:rPr>
               <w:t>Cas d’Utilisation du nouveau système</w:t>
             </w:r>
             <w:r>
               <w:rPr>
+                <w:rFonts w:ascii="Arial" w:hAnsi="Arial" w:cs="Arial"/>
                 <w:noProof/>
                 <w:webHidden/>
               </w:rPr>
@@ -760,6 +793,7 @@
             </w:r>
             <w:r>
               <w:rPr>
+                <w:rFonts w:ascii="Arial" w:hAnsi="Arial" w:cs="Arial"/>
                 <w:noProof/>
                 <w:webHidden/>
               </w:rPr>
@@ -767,19 +801,22 @@
             </w:r>
             <w:r>
               <w:rPr>
+                <w:rFonts w:ascii="Arial" w:hAnsi="Arial" w:cs="Arial"/>
                 <w:noProof/>
                 <w:webHidden/>
               </w:rPr>
-              <w:instrText xml:space="preserve"> PAGEREF _Toc26866814 \h </w:instrText>
-            </w:r>
-            <w:r>
-              <w:rPr>
+              <w:instrText xml:space="preserve"> PAGEREF _Toc26877919 \h </w:instrText>
+            </w:r>
+            <w:r>
+              <w:rPr>
+                <w:rFonts w:ascii="Arial" w:hAnsi="Arial" w:cs="Arial"/>
                 <w:noProof/>
                 <w:webHidden/>
               </w:rPr>
             </w:r>
             <w:r>
               <w:rPr>
+                <w:rFonts w:ascii="Arial" w:hAnsi="Arial" w:cs="Arial"/>
                 <w:noProof/>
                 <w:webHidden/>
               </w:rPr>
@@ -787,13 +824,15 @@
             </w:r>
             <w:r>
               <w:rPr>
+                <w:rFonts w:ascii="Arial" w:hAnsi="Arial" w:cs="Arial"/>
                 <w:noProof/>
                 <w:webHidden/>
               </w:rPr>
-              <w:t>7</w:t>
-            </w:r>
-            <w:r>
-              <w:rPr>
+              <w:t>6</w:t>
+            </w:r>
+            <w:r>
+              <w:rPr>
+                <w:rFonts w:ascii="Arial" w:hAnsi="Arial" w:cs="Arial"/>
                 <w:noProof/>
                 <w:webHidden/>
               </w:rPr>
@@ -808,22 +847,24 @@
               <w:tab w:val="right" w:leader="dot" w:pos="8636"/>
             </w:tabs>
             <w:rPr>
-              <w:rFonts w:asciiTheme="minorHAnsi" w:eastAsiaTheme="minorEastAsia" w:hAnsiTheme="minorHAnsi" w:cstheme="minorBidi"/>
+              <w:rFonts w:ascii="Arial" w:eastAsiaTheme="minorEastAsia" w:hAnsi="Arial" w:cs="Arial"/>
               <w:noProof/>
               <w:sz w:val="22"/>
               <w:szCs w:val="22"/>
             </w:rPr>
           </w:pPr>
-          <w:hyperlink w:anchor="_Toc26866815" w:history="1">
+          <w:hyperlink w:anchor="_Toc26877920" w:history="1">
             <w:r>
               <w:rPr>
                 <w:rStyle w:val="Lienhypertexte"/>
+                <w:rFonts w:ascii="Arial" w:hAnsi="Arial" w:cs="Arial"/>
                 <w:noProof/>
               </w:rPr>
               <w:t>Description du nouveau système</w:t>
             </w:r>
             <w:r>
               <w:rPr>
+                <w:rFonts w:ascii="Arial" w:hAnsi="Arial" w:cs="Arial"/>
                 <w:noProof/>
                 <w:webHidden/>
               </w:rPr>
@@ -831,6 +872,7 @@
             </w:r>
             <w:r>
               <w:rPr>
+                <w:rFonts w:ascii="Arial" w:hAnsi="Arial" w:cs="Arial"/>
                 <w:noProof/>
                 <w:webHidden/>
               </w:rPr>
@@ -838,19 +880,22 @@
             </w:r>
             <w:r>
               <w:rPr>
+                <w:rFonts w:ascii="Arial" w:hAnsi="Arial" w:cs="Arial"/>
                 <w:noProof/>
                 <w:webHidden/>
               </w:rPr>
-              <w:instrText xml:space="preserve"> PAGEREF _Toc26866815 \h </w:instrText>
-            </w:r>
-            <w:r>
-              <w:rPr>
+              <w:instrText xml:space="preserve"> PAGEREF _Toc26877920 \h </w:instrText>
+            </w:r>
+            <w:r>
+              <w:rPr>
+                <w:rFonts w:ascii="Arial" w:hAnsi="Arial" w:cs="Arial"/>
                 <w:noProof/>
                 <w:webHidden/>
               </w:rPr>
             </w:r>
             <w:r>
               <w:rPr>
+                <w:rFonts w:ascii="Arial" w:hAnsi="Arial" w:cs="Arial"/>
                 <w:noProof/>
                 <w:webHidden/>
               </w:rPr>
@@ -858,13 +903,15 @@
             </w:r>
             <w:r>
               <w:rPr>
+                <w:rFonts w:ascii="Arial" w:hAnsi="Arial" w:cs="Arial"/>
                 <w:noProof/>
                 <w:webHidden/>
               </w:rPr>
-              <w:t>8</w:t>
-            </w:r>
-            <w:r>
-              <w:rPr>
+              <w:t>7</w:t>
+            </w:r>
+            <w:r>
+              <w:rPr>
+                <w:rFonts w:ascii="Arial" w:hAnsi="Arial" w:cs="Arial"/>
                 <w:noProof/>
                 <w:webHidden/>
               </w:rPr>
@@ -879,22 +926,24 @@
               <w:tab w:val="right" w:leader="dot" w:pos="8636"/>
             </w:tabs>
             <w:rPr>
-              <w:rFonts w:asciiTheme="minorHAnsi" w:eastAsiaTheme="minorEastAsia" w:hAnsiTheme="minorHAnsi" w:cstheme="minorBidi"/>
+              <w:rFonts w:ascii="Arial" w:eastAsiaTheme="minorEastAsia" w:hAnsi="Arial" w:cs="Arial"/>
               <w:noProof/>
               <w:sz w:val="22"/>
               <w:szCs w:val="22"/>
             </w:rPr>
           </w:pPr>
-          <w:hyperlink w:anchor="_Toc26866816" w:history="1">
+          <w:hyperlink w:anchor="_Toc26877921" w:history="1">
             <w:r>
               <w:rPr>
                 <w:rStyle w:val="Lienhypertexte"/>
+                <w:rFonts w:ascii="Arial" w:hAnsi="Arial" w:cs="Arial"/>
                 <w:noProof/>
               </w:rPr>
               <w:t>Scénario 1</w:t>
             </w:r>
             <w:r>
               <w:rPr>
+                <w:rFonts w:ascii="Arial" w:hAnsi="Arial" w:cs="Arial"/>
                 <w:noProof/>
                 <w:webHidden/>
               </w:rPr>
@@ -902,6 +951,7 @@
             </w:r>
             <w:r>
               <w:rPr>
+                <w:rFonts w:ascii="Arial" w:hAnsi="Arial" w:cs="Arial"/>
                 <w:noProof/>
                 <w:webHidden/>
               </w:rPr>
@@ -909,19 +959,22 @@
             </w:r>
             <w:r>
               <w:rPr>
+                <w:rFonts w:ascii="Arial" w:hAnsi="Arial" w:cs="Arial"/>
                 <w:noProof/>
                 <w:webHidden/>
               </w:rPr>
-              <w:instrText xml:space="preserve"> PAGEREF _Toc26866816 \h </w:instrText>
-            </w:r>
-            <w:r>
-              <w:rPr>
+              <w:instrText xml:space="preserve"> PAGEREF _Toc26877921 \h </w:instrText>
+            </w:r>
+            <w:r>
+              <w:rPr>
+                <w:rFonts w:ascii="Arial" w:hAnsi="Arial" w:cs="Arial"/>
                 <w:noProof/>
                 <w:webHidden/>
               </w:rPr>
             </w:r>
             <w:r>
               <w:rPr>
+                <w:rFonts w:ascii="Arial" w:hAnsi="Arial" w:cs="Arial"/>
                 <w:noProof/>
                 <w:webHidden/>
               </w:rPr>
@@ -929,13 +982,15 @@
             </w:r>
             <w:r>
               <w:rPr>
+                <w:rFonts w:ascii="Arial" w:hAnsi="Arial" w:cs="Arial"/>
                 <w:noProof/>
                 <w:webHidden/>
               </w:rPr>
-              <w:t>15</w:t>
-            </w:r>
-            <w:r>
-              <w:rPr>
+              <w:t>14</w:t>
+            </w:r>
+            <w:r>
+              <w:rPr>
+                <w:rFonts w:ascii="Arial" w:hAnsi="Arial" w:cs="Arial"/>
                 <w:noProof/>
                 <w:webHidden/>
               </w:rPr>
@@ -950,22 +1005,24 @@
               <w:tab w:val="right" w:leader="dot" w:pos="8636"/>
             </w:tabs>
             <w:rPr>
-              <w:rFonts w:asciiTheme="minorHAnsi" w:eastAsiaTheme="minorEastAsia" w:hAnsiTheme="minorHAnsi" w:cstheme="minorBidi"/>
+              <w:rFonts w:ascii="Arial" w:eastAsiaTheme="minorEastAsia" w:hAnsi="Arial" w:cs="Arial"/>
               <w:noProof/>
               <w:sz w:val="22"/>
               <w:szCs w:val="22"/>
             </w:rPr>
           </w:pPr>
-          <w:hyperlink w:anchor="_Toc26866817" w:history="1">
+          <w:hyperlink w:anchor="_Toc26877922" w:history="1">
             <w:r>
               <w:rPr>
                 <w:rStyle w:val="Lienhypertexte"/>
+                <w:rFonts w:ascii="Arial" w:hAnsi="Arial" w:cs="Arial"/>
                 <w:noProof/>
               </w:rPr>
               <w:t>Scénario 2</w:t>
             </w:r>
             <w:r>
               <w:rPr>
+                <w:rFonts w:ascii="Arial" w:hAnsi="Arial" w:cs="Arial"/>
                 <w:noProof/>
                 <w:webHidden/>
               </w:rPr>
@@ -973,6 +1030,7 @@
             </w:r>
             <w:r>
               <w:rPr>
+                <w:rFonts w:ascii="Arial" w:hAnsi="Arial" w:cs="Arial"/>
                 <w:noProof/>
                 <w:webHidden/>
               </w:rPr>
@@ -980,19 +1038,22 @@
             </w:r>
             <w:r>
               <w:rPr>
+                <w:rFonts w:ascii="Arial" w:hAnsi="Arial" w:cs="Arial"/>
                 <w:noProof/>
                 <w:webHidden/>
               </w:rPr>
-              <w:instrText xml:space="preserve"> PAGEREF _Toc26866817 \h </w:instrText>
-            </w:r>
-            <w:r>
-              <w:rPr>
+              <w:instrText xml:space="preserve"> PAGEREF _Toc26877922 \h </w:instrText>
+            </w:r>
+            <w:r>
+              <w:rPr>
+                <w:rFonts w:ascii="Arial" w:hAnsi="Arial" w:cs="Arial"/>
                 <w:noProof/>
                 <w:webHidden/>
               </w:rPr>
             </w:r>
             <w:r>
               <w:rPr>
+                <w:rFonts w:ascii="Arial" w:hAnsi="Arial" w:cs="Arial"/>
                 <w:noProof/>
                 <w:webHidden/>
               </w:rPr>
@@ -1000,13 +1061,15 @@
             </w:r>
             <w:r>
               <w:rPr>
+                <w:rFonts w:ascii="Arial" w:hAnsi="Arial" w:cs="Arial"/>
                 <w:noProof/>
                 <w:webHidden/>
               </w:rPr>
-              <w:t>16</w:t>
-            </w:r>
-            <w:r>
-              <w:rPr>
+              <w:t>15</w:t>
+            </w:r>
+            <w:r>
+              <w:rPr>
+                <w:rFonts w:ascii="Arial" w:hAnsi="Arial" w:cs="Arial"/>
                 <w:noProof/>
                 <w:webHidden/>
               </w:rPr>
@@ -1021,22 +1084,24 @@
               <w:tab w:val="right" w:leader="dot" w:pos="8636"/>
             </w:tabs>
             <w:rPr>
-              <w:rFonts w:asciiTheme="minorHAnsi" w:eastAsiaTheme="minorEastAsia" w:hAnsiTheme="minorHAnsi" w:cstheme="minorBidi"/>
+              <w:rFonts w:ascii="Arial" w:eastAsiaTheme="minorEastAsia" w:hAnsi="Arial" w:cs="Arial"/>
               <w:noProof/>
               <w:sz w:val="22"/>
               <w:szCs w:val="22"/>
             </w:rPr>
           </w:pPr>
-          <w:hyperlink w:anchor="_Toc26866818" w:history="1">
+          <w:hyperlink w:anchor="_Toc26877923" w:history="1">
             <w:r>
               <w:rPr>
                 <w:rStyle w:val="Lienhypertexte"/>
+                <w:rFonts w:ascii="Arial" w:hAnsi="Arial" w:cs="Arial"/>
                 <w:noProof/>
               </w:rPr>
               <w:t>Scénario 3</w:t>
             </w:r>
             <w:r>
               <w:rPr>
+                <w:rFonts w:ascii="Arial" w:hAnsi="Arial" w:cs="Arial"/>
                 <w:noProof/>
                 <w:webHidden/>
               </w:rPr>
@@ -1044,6 +1109,7 @@
             </w:r>
             <w:r>
               <w:rPr>
+                <w:rFonts w:ascii="Arial" w:hAnsi="Arial" w:cs="Arial"/>
                 <w:noProof/>
                 <w:webHidden/>
               </w:rPr>
@@ -1051,19 +1117,22 @@
             </w:r>
             <w:r>
               <w:rPr>
+                <w:rFonts w:ascii="Arial" w:hAnsi="Arial" w:cs="Arial"/>
                 <w:noProof/>
                 <w:webHidden/>
               </w:rPr>
-              <w:instrText xml:space="preserve"> PAGEREF _Toc26866818 \h </w:instrText>
-            </w:r>
-            <w:r>
-              <w:rPr>
+              <w:instrText xml:space="preserve"> PAGEREF _Toc26877923 \h </w:instrText>
+            </w:r>
+            <w:r>
+              <w:rPr>
+                <w:rFonts w:ascii="Arial" w:hAnsi="Arial" w:cs="Arial"/>
                 <w:noProof/>
                 <w:webHidden/>
               </w:rPr>
             </w:r>
             <w:r>
               <w:rPr>
+                <w:rFonts w:ascii="Arial" w:hAnsi="Arial" w:cs="Arial"/>
                 <w:noProof/>
                 <w:webHidden/>
               </w:rPr>
@@ -1071,13 +1140,15 @@
             </w:r>
             <w:r>
               <w:rPr>
+                <w:rFonts w:ascii="Arial" w:hAnsi="Arial" w:cs="Arial"/>
                 <w:noProof/>
                 <w:webHidden/>
               </w:rPr>
-              <w:t>17</w:t>
-            </w:r>
-            <w:r>
-              <w:rPr>
+              <w:t>16</w:t>
+            </w:r>
+            <w:r>
+              <w:rPr>
+                <w:rFonts w:ascii="Arial" w:hAnsi="Arial" w:cs="Arial"/>
                 <w:noProof/>
                 <w:webHidden/>
               </w:rPr>
@@ -1092,22 +1163,24 @@
               <w:tab w:val="right" w:leader="dot" w:pos="8636"/>
             </w:tabs>
             <w:rPr>
-              <w:rFonts w:asciiTheme="minorHAnsi" w:eastAsiaTheme="minorEastAsia" w:hAnsiTheme="minorHAnsi" w:cstheme="minorBidi"/>
+              <w:rFonts w:ascii="Arial" w:eastAsiaTheme="minorEastAsia" w:hAnsi="Arial" w:cs="Arial"/>
               <w:noProof/>
               <w:sz w:val="22"/>
               <w:szCs w:val="22"/>
             </w:rPr>
           </w:pPr>
-          <w:hyperlink w:anchor="_Toc26866819" w:history="1">
+          <w:hyperlink w:anchor="_Toc26877924" w:history="1">
             <w:r>
               <w:rPr>
                 <w:rStyle w:val="Lienhypertexte"/>
+                <w:rFonts w:ascii="Arial" w:hAnsi="Arial" w:cs="Arial"/>
                 <w:noProof/>
               </w:rPr>
               <w:t>Conclusion et Recommandation</w:t>
             </w:r>
             <w:r>
               <w:rPr>
+                <w:rFonts w:ascii="Arial" w:hAnsi="Arial" w:cs="Arial"/>
                 <w:noProof/>
                 <w:webHidden/>
               </w:rPr>
@@ -1115,6 +1188,7 @@
             </w:r>
             <w:r>
               <w:rPr>
+                <w:rFonts w:ascii="Arial" w:hAnsi="Arial" w:cs="Arial"/>
                 <w:noProof/>
                 <w:webHidden/>
               </w:rPr>
@@ -1122,19 +1196,22 @@
             </w:r>
             <w:r>
               <w:rPr>
+                <w:rFonts w:ascii="Arial" w:hAnsi="Arial" w:cs="Arial"/>
                 <w:noProof/>
                 <w:webHidden/>
               </w:rPr>
-              <w:instrText xml:space="preserve"> PAGEREF _Toc26866819 \h </w:instrText>
-            </w:r>
-            <w:r>
-              <w:rPr>
+              <w:instrText xml:space="preserve"> PAGEREF _Toc26877924 \h </w:instrText>
+            </w:r>
+            <w:r>
+              <w:rPr>
+                <w:rFonts w:ascii="Arial" w:hAnsi="Arial" w:cs="Arial"/>
                 <w:noProof/>
                 <w:webHidden/>
               </w:rPr>
             </w:r>
             <w:r>
               <w:rPr>
+                <w:rFonts w:ascii="Arial" w:hAnsi="Arial" w:cs="Arial"/>
                 <w:noProof/>
                 <w:webHidden/>
               </w:rPr>
@@ -1142,13 +1219,15 @@
             </w:r>
             <w:r>
               <w:rPr>
+                <w:rFonts w:ascii="Arial" w:hAnsi="Arial" w:cs="Arial"/>
                 <w:noProof/>
                 <w:webHidden/>
               </w:rPr>
-              <w:t>18</w:t>
-            </w:r>
-            <w:r>
-              <w:rPr>
+              <w:t>17</w:t>
+            </w:r>
+            <w:r>
+              <w:rPr>
+                <w:rFonts w:ascii="Arial" w:hAnsi="Arial" w:cs="Arial"/>
                 <w:noProof/>
                 <w:webHidden/>
               </w:rPr>
@@ -1163,22 +1242,24 @@
               <w:tab w:val="right" w:leader="dot" w:pos="8636"/>
             </w:tabs>
             <w:rPr>
-              <w:rFonts w:asciiTheme="minorHAnsi" w:eastAsiaTheme="minorEastAsia" w:hAnsiTheme="minorHAnsi" w:cstheme="minorBidi"/>
+              <w:rFonts w:ascii="Arial" w:eastAsiaTheme="minorEastAsia" w:hAnsi="Arial" w:cs="Arial"/>
               <w:noProof/>
               <w:sz w:val="22"/>
               <w:szCs w:val="22"/>
             </w:rPr>
           </w:pPr>
-          <w:hyperlink w:anchor="_Toc26866820" w:history="1">
+          <w:hyperlink w:anchor="_Toc26877925" w:history="1">
             <w:r>
               <w:rPr>
                 <w:rStyle w:val="Lienhypertexte"/>
-                <w:noProof/>
-              </w:rPr>
-              <w:t>Annexe…</w:t>
-            </w:r>
-            <w:r>
-              <w:rPr>
+                <w:rFonts w:ascii="Arial" w:hAnsi="Arial" w:cs="Arial"/>
+                <w:noProof/>
+              </w:rPr>
+              <w:t>Planification du projet</w:t>
+            </w:r>
+            <w:r>
+              <w:rPr>
+                <w:rFonts w:ascii="Arial" w:hAnsi="Arial" w:cs="Arial"/>
                 <w:noProof/>
                 <w:webHidden/>
               </w:rPr>
@@ -1186,6 +1267,7 @@
             </w:r>
             <w:r>
               <w:rPr>
+                <w:rFonts w:ascii="Arial" w:hAnsi="Arial" w:cs="Arial"/>
                 <w:noProof/>
                 <w:webHidden/>
               </w:rPr>
@@ -1193,19 +1275,22 @@
             </w:r>
             <w:r>
               <w:rPr>
+                <w:rFonts w:ascii="Arial" w:hAnsi="Arial" w:cs="Arial"/>
                 <w:noProof/>
                 <w:webHidden/>
               </w:rPr>
-              <w:instrText xml:space="preserve"> PAGEREF _Toc26866820 \h </w:instrText>
-            </w:r>
-            <w:r>
-              <w:rPr>
+              <w:instrText xml:space="preserve"> PAGEREF _Toc26877925 \h </w:instrText>
+            </w:r>
+            <w:r>
+              <w:rPr>
+                <w:rFonts w:ascii="Arial" w:hAnsi="Arial" w:cs="Arial"/>
                 <w:noProof/>
                 <w:webHidden/>
               </w:rPr>
             </w:r>
             <w:r>
               <w:rPr>
+                <w:rFonts w:ascii="Arial" w:hAnsi="Arial" w:cs="Arial"/>
                 <w:noProof/>
                 <w:webHidden/>
               </w:rPr>
@@ -1213,84 +1298,15 @@
             </w:r>
             <w:r>
               <w:rPr>
+                <w:rFonts w:ascii="Arial" w:hAnsi="Arial" w:cs="Arial"/>
                 <w:noProof/>
                 <w:webHidden/>
               </w:rPr>
-              <w:t>19</w:t>
-            </w:r>
-            <w:r>
-              <w:rPr>
-                <w:noProof/>
-                <w:webHidden/>
-              </w:rPr>
-              <w:fldChar w:fldCharType="end"/>
-            </w:r>
-          </w:hyperlink>
-        </w:p>
-        <w:p>
-          <w:pPr>
-            <w:pStyle w:val="TM1"/>
-            <w:tabs>
-              <w:tab w:val="right" w:leader="dot" w:pos="8636"/>
-            </w:tabs>
-            <w:rPr>
-              <w:rFonts w:asciiTheme="minorHAnsi" w:eastAsiaTheme="minorEastAsia" w:hAnsiTheme="minorHAnsi" w:cstheme="minorBidi"/>
-              <w:noProof/>
-              <w:sz w:val="22"/>
-              <w:szCs w:val="22"/>
-            </w:rPr>
-          </w:pPr>
-          <w:hyperlink w:anchor="_Toc26866821" w:history="1">
-            <w:r>
-              <w:rPr>
-                <w:rStyle w:val="Lienhypertexte"/>
-                <w:noProof/>
-              </w:rPr>
-              <w:t>Ms-Project (Planification du projet)</w:t>
-            </w:r>
-            <w:r>
-              <w:rPr>
-                <w:noProof/>
-                <w:webHidden/>
-              </w:rPr>
-              <w:tab/>
-            </w:r>
-            <w:r>
-              <w:rPr>
-                <w:noProof/>
-                <w:webHidden/>
-              </w:rPr>
-              <w:fldChar w:fldCharType="begin"/>
-            </w:r>
-            <w:r>
-              <w:rPr>
-                <w:noProof/>
-                <w:webHidden/>
-              </w:rPr>
-              <w:instrText xml:space="preserve"> PAGEREF _Toc26866821 \h </w:instrText>
-            </w:r>
-            <w:r>
-              <w:rPr>
-                <w:noProof/>
-                <w:webHidden/>
-              </w:rPr>
-            </w:r>
-            <w:r>
-              <w:rPr>
-                <w:noProof/>
-                <w:webHidden/>
-              </w:rPr>
-              <w:fldChar w:fldCharType="separate"/>
-            </w:r>
-            <w:r>
-              <w:rPr>
-                <w:noProof/>
-                <w:webHidden/>
-              </w:rPr>
-              <w:t>20</w:t>
-            </w:r>
-            <w:r>
-              <w:rPr>
+              <w:t>18</w:t>
+            </w:r>
+            <w:r>
+              <w:rPr>
+                <w:rFonts w:ascii="Arial" w:hAnsi="Arial" w:cs="Arial"/>
                 <w:noProof/>
                 <w:webHidden/>
               </w:rPr>
@@ -1301,6 +1317,7 @@
         <w:p>
           <w:r>
             <w:rPr>
+              <w:rFonts w:ascii="Arial" w:hAnsi="Arial" w:cs="Arial"/>
               <w:b/>
               <w:bCs/>
               <w:lang w:val="fr-FR"/>
@@ -1330,106 +1347,291 @@
         </w:rPr>
         <w:br w:type="page"/>
       </w:r>
-      <w:bookmarkStart w:id="0" w:name="_Toc26866810"/>
+      <w:bookmarkStart w:id="0" w:name="_Toc26877915"/>
       <w:r>
         <w:lastRenderedPageBreak/>
         <w:t>Introduction</w:t>
       </w:r>
       <w:bookmarkEnd w:id="0"/>
     </w:p>
+    <w:p/>
+    <w:p>
+      <w:pPr>
+        <w:rPr>
+          <w:rFonts w:ascii="Arial" w:hAnsi="Arial" w:cs="Arial"/>
+          <w:sz w:val="28"/>
+        </w:rPr>
+      </w:pPr>
+      <w:r>
+        <w:rPr>
+          <w:rFonts w:ascii="Arial" w:hAnsi="Arial" w:cs="Arial"/>
+          <w:sz w:val="28"/>
+        </w:rPr>
+        <w:t>Dans le cadre de notre projet de fin d’études</w:t>
+      </w:r>
+      <w:r>
+        <w:rPr>
+          <w:rFonts w:ascii="Arial" w:hAnsi="Arial" w:cs="Arial"/>
+          <w:sz w:val="28"/>
+        </w:rPr>
+        <w:t xml:space="preserve"> chez Multihexa, nous avons reçu</w:t>
+      </w:r>
+      <w:r>
+        <w:rPr>
+          <w:rFonts w:ascii="Arial" w:hAnsi="Arial" w:cs="Arial"/>
+          <w:sz w:val="28"/>
+        </w:rPr>
+        <w:t xml:space="preserve"> comme tâche d’</w:t>
+      </w:r>
+      <w:r>
+        <w:rPr>
+          <w:rFonts w:ascii="Arial" w:hAnsi="Arial" w:cs="Arial"/>
+          <w:sz w:val="28"/>
+        </w:rPr>
+        <w:t xml:space="preserve">entrer en contact avec </w:t>
+      </w:r>
+      <w:r>
+        <w:rPr>
+          <w:rFonts w:ascii="Arial" w:hAnsi="Arial" w:cs="Arial"/>
+          <w:sz w:val="28"/>
+        </w:rPr>
+        <w:t>un client</w:t>
+      </w:r>
+      <w:r>
+        <w:rPr>
+          <w:rFonts w:ascii="Arial" w:hAnsi="Arial" w:cs="Arial"/>
+          <w:sz w:val="28"/>
+        </w:rPr>
+        <w:t xml:space="preserve"> et d’offrir nos services en tant que programmeurs-analystes afin de :</w:t>
+      </w:r>
+    </w:p>
+    <w:p>
+      <w:pPr>
+        <w:pStyle w:val="Paragraphedeliste"/>
+        <w:numPr>
+          <w:ilvl w:val="0"/>
+          <w:numId w:val="7"/>
+        </w:numPr>
+        <w:rPr>
+          <w:rFonts w:ascii="Arial" w:hAnsi="Arial" w:cs="Arial"/>
+          <w:sz w:val="28"/>
+        </w:rPr>
+      </w:pPr>
+      <w:r>
+        <w:rPr>
+          <w:rFonts w:ascii="Arial" w:hAnsi="Arial" w:cs="Arial"/>
+          <w:sz w:val="28"/>
+        </w:rPr>
+        <w:t>Construir</w:t>
+      </w:r>
+      <w:r>
+        <w:rPr>
+          <w:rFonts w:ascii="Arial" w:hAnsi="Arial" w:cs="Arial"/>
+          <w:sz w:val="28"/>
+        </w:rPr>
+        <w:t>e un système informatique pour le client/son entreprise</w:t>
+      </w:r>
+      <w:r>
+        <w:rPr>
+          <w:rFonts w:ascii="Arial" w:hAnsi="Arial" w:cs="Arial"/>
+          <w:sz w:val="28"/>
+        </w:rPr>
+        <w:t xml:space="preserve"> ou</w:t>
+      </w:r>
+      <w:r>
+        <w:rPr>
+          <w:rFonts w:ascii="Arial" w:hAnsi="Arial" w:cs="Arial"/>
+          <w:sz w:val="28"/>
+        </w:rPr>
+        <w:t>;</w:t>
+      </w:r>
+    </w:p>
+    <w:p>
+      <w:pPr>
+        <w:pStyle w:val="Paragraphedeliste"/>
+        <w:numPr>
+          <w:ilvl w:val="0"/>
+          <w:numId w:val="7"/>
+        </w:numPr>
+        <w:rPr>
+          <w:rFonts w:ascii="Arial" w:hAnsi="Arial" w:cs="Arial"/>
+          <w:sz w:val="28"/>
+        </w:rPr>
+      </w:pPr>
+      <w:r>
+        <w:rPr>
+          <w:rFonts w:ascii="Arial" w:hAnsi="Arial" w:cs="Arial"/>
+          <w:sz w:val="28"/>
+        </w:rPr>
+        <w:t>Amél</w:t>
+      </w:r>
+      <w:r>
+        <w:rPr>
+          <w:rFonts w:ascii="Arial" w:hAnsi="Arial" w:cs="Arial"/>
+          <w:sz w:val="28"/>
+        </w:rPr>
+        <w:t>iorer son</w:t>
+      </w:r>
+      <w:r>
+        <w:rPr>
+          <w:rFonts w:ascii="Arial" w:hAnsi="Arial" w:cs="Arial"/>
+          <w:sz w:val="28"/>
+        </w:rPr>
+        <w:t xml:space="preserve"> système informatique existant.</w:t>
+      </w:r>
+    </w:p>
+    <w:p>
+      <w:pPr>
+        <w:rPr>
+          <w:rFonts w:ascii="Arial" w:hAnsi="Arial" w:cs="Arial"/>
+          <w:sz w:val="28"/>
+        </w:rPr>
+      </w:pPr>
+    </w:p>
+    <w:p>
+      <w:pPr>
+        <w:rPr>
+          <w:rFonts w:ascii="Arial" w:hAnsi="Arial" w:cs="Arial"/>
+          <w:sz w:val="28"/>
+        </w:rPr>
+      </w:pPr>
+      <w:r>
+        <w:rPr>
+          <w:rFonts w:ascii="Arial" w:hAnsi="Arial" w:cs="Arial"/>
+          <w:sz w:val="28"/>
+        </w:rPr>
+        <w:t>Notre client développe une application Web de jeu appelée « Angular Heroes » (le nom est susceptible de changer).</w:t>
+      </w:r>
+      <w:r>
+        <w:rPr>
+          <w:rFonts w:ascii="Arial" w:hAnsi="Arial" w:cs="Arial"/>
+          <w:sz w:val="28"/>
+        </w:rPr>
+        <w:t xml:space="preserve"> Il nous a été proposé de prendre le relais en poussant ce pr</w:t>
+      </w:r>
+      <w:r>
+        <w:rPr>
+          <w:rFonts w:ascii="Arial" w:hAnsi="Arial" w:cs="Arial"/>
+          <w:sz w:val="28"/>
+        </w:rPr>
+        <w:t>ojet plus loin, même le revoir</w:t>
+      </w:r>
+      <w:r>
+        <w:rPr>
+          <w:rFonts w:ascii="Arial" w:hAnsi="Arial" w:cs="Arial"/>
+          <w:sz w:val="28"/>
+        </w:rPr>
+        <w:t xml:space="preserve"> sous un nouvel angle.</w:t>
+      </w:r>
+      <w:r>
+        <w:rPr>
+          <w:rFonts w:ascii="Arial" w:hAnsi="Arial" w:cs="Arial"/>
+          <w:sz w:val="28"/>
+        </w:rPr>
+        <w:t xml:space="preserve"> </w:t>
+      </w:r>
+    </w:p>
     <w:p>
       <w:pPr>
         <w:pStyle w:val="Titre1"/>
       </w:pPr>
+      <w:bookmarkStart w:id="1" w:name="_Toc26877916"/>
+      <w:r>
+        <w:t xml:space="preserve">Historique </w:t>
+      </w:r>
+      <w:r>
+        <w:t xml:space="preserve">de </w:t>
+      </w:r>
+      <w:r>
+        <w:t>l’entreprise</w:t>
+      </w:r>
+      <w:bookmarkEnd w:id="1"/>
+    </w:p>
+    <w:p>
+      <w:pPr>
+        <w:rPr>
+          <w:rFonts w:ascii="Arial" w:hAnsi="Arial" w:cs="Arial"/>
+          <w:szCs w:val="28"/>
+        </w:rPr>
+      </w:pPr>
+    </w:p>
+    <w:p>
+      <w:pPr>
+        <w:rPr>
+          <w:rFonts w:ascii="Arial" w:hAnsi="Arial" w:cs="Arial"/>
+          <w:sz w:val="28"/>
+          <w:szCs w:val="28"/>
+        </w:rPr>
+      </w:pPr>
+      <w:r>
+        <w:rPr>
+          <w:rFonts w:ascii="Arial" w:hAnsi="Arial" w:cs="Arial"/>
+          <w:sz w:val="28"/>
+          <w:szCs w:val="28"/>
+        </w:rPr>
+        <w:t>Theriault’s Games n’est pas à proprement parler une entreprise : il s’agit d’un enseignant en programmation au collège Multihexa, Marc-André Thériault, qui dévelop</w:t>
+      </w:r>
+      <w:r>
+        <w:rPr>
+          <w:rFonts w:ascii="Arial" w:hAnsi="Arial" w:cs="Arial"/>
+          <w:sz w:val="28"/>
+          <w:szCs w:val="28"/>
+        </w:rPr>
+        <w:t>pe son jeu dans son temps libre</w:t>
+      </w:r>
+      <w:r>
+        <w:rPr>
+          <w:rFonts w:ascii="Arial" w:hAnsi="Arial" w:cs="Arial"/>
+          <w:sz w:val="28"/>
+          <w:szCs w:val="28"/>
+        </w:rPr>
+        <w:t xml:space="preserve"> et qui désire voir son projet prendre de l’expansion.</w:t>
+      </w:r>
+    </w:p>
+    <w:p>
+      <w:pPr>
+        <w:rPr>
+          <w:rFonts w:ascii="Arial" w:hAnsi="Arial" w:cs="Arial"/>
+          <w:sz w:val="28"/>
+          <w:szCs w:val="28"/>
+        </w:rPr>
+      </w:pPr>
+    </w:p>
+    <w:p>
+      <w:pPr>
+        <w:rPr>
+          <w:rFonts w:ascii="Arial" w:hAnsi="Arial" w:cs="Arial"/>
+          <w:sz w:val="28"/>
+          <w:szCs w:val="28"/>
+        </w:rPr>
+      </w:pPr>
+      <w:r>
+        <w:rPr>
+          <w:rFonts w:ascii="Arial" w:hAnsi="Arial" w:cs="Arial"/>
+          <w:sz w:val="28"/>
+          <w:szCs w:val="28"/>
+        </w:rPr>
+        <w:t xml:space="preserve">Ledit projet est fonctionnel, mais manque encore de certaines fonctionnalités intéressantes pour une expérience de jeu optimale. </w:t>
+      </w:r>
+    </w:p>
+    <w:p>
+      <w:pPr>
+        <w:rPr>
+          <w:rFonts w:ascii="Arial" w:hAnsi="Arial" w:cs="Arial"/>
+          <w:b/>
+          <w:sz w:val="22"/>
+          <w:szCs w:val="28"/>
+        </w:rPr>
+      </w:pPr>
+    </w:p>
+    <w:p>
+      <w:pPr>
+        <w:pStyle w:val="Titre1"/>
+      </w:pPr>
       <w:r>
         <w:br w:type="page"/>
       </w:r>
-      <w:bookmarkStart w:id="1" w:name="_Toc26866811"/>
-      <w:r>
-        <w:lastRenderedPageBreak/>
-        <w:t xml:space="preserve">Historique </w:t>
-      </w:r>
-      <w:r>
-        <w:t xml:space="preserve">de </w:t>
-      </w:r>
-      <w:r>
-        <w:t>l’entreprise</w:t>
-      </w:r>
-      <w:bookmarkEnd w:id="1"/>
-    </w:p>
-    <w:p>
-      <w:pPr>
-        <w:rPr>
-          <w:rFonts w:ascii="Arial" w:hAnsi="Arial" w:cs="Arial"/>
-          <w:szCs w:val="28"/>
-        </w:rPr>
-      </w:pPr>
-    </w:p>
-    <w:p>
-      <w:pPr>
-        <w:rPr>
-          <w:rFonts w:ascii="Arial" w:hAnsi="Arial" w:cs="Arial"/>
-          <w:szCs w:val="28"/>
-        </w:rPr>
-      </w:pPr>
-      <w:proofErr w:type="spellStart"/>
-      <w:r>
-        <w:rPr>
-          <w:rFonts w:ascii="Arial" w:hAnsi="Arial" w:cs="Arial"/>
-          <w:szCs w:val="28"/>
-        </w:rPr>
-        <w:t>Theriault’s</w:t>
-      </w:r>
-      <w:proofErr w:type="spellEnd"/>
-      <w:r>
-        <w:rPr>
-          <w:rFonts w:ascii="Arial" w:hAnsi="Arial" w:cs="Arial"/>
-          <w:szCs w:val="28"/>
-        </w:rPr>
-        <w:t xml:space="preserve"> Games n’est pas à proprement parler une entreprise : il s’agit d’un enseignant en programmation au collège Multihexa, Marc-André Thériault, qui développe son jeu dans son temps libre, et qui désire voir son projet prendre de l’expansion.</w:t>
-      </w:r>
-    </w:p>
-    <w:p>
-      <w:pPr>
-        <w:rPr>
-          <w:rFonts w:ascii="Arial" w:hAnsi="Arial" w:cs="Arial"/>
-          <w:szCs w:val="28"/>
-        </w:rPr>
-      </w:pPr>
-    </w:p>
-    <w:p>
-      <w:pPr>
-        <w:rPr>
-          <w:rFonts w:ascii="Arial" w:hAnsi="Arial" w:cs="Arial"/>
-          <w:szCs w:val="28"/>
-        </w:rPr>
-      </w:pPr>
-      <w:r>
-        <w:rPr>
-          <w:rFonts w:ascii="Arial" w:hAnsi="Arial" w:cs="Arial"/>
-          <w:szCs w:val="28"/>
-        </w:rPr>
-        <w:t xml:space="preserve">Ledit projet est fonctionnel, mais manque encore de certaines fonctionnalités intéressantes pour une expérience de jeu optimale. </w:t>
-      </w:r>
-    </w:p>
-    <w:p>
-      <w:pPr>
-        <w:rPr>
-          <w:rFonts w:ascii="Arial" w:hAnsi="Arial" w:cs="Arial"/>
-          <w:b/>
-          <w:sz w:val="22"/>
-          <w:szCs w:val="28"/>
-        </w:rPr>
-      </w:pPr>
-    </w:p>
-    <w:p>
-      <w:pPr>
-        <w:pStyle w:val="Titre1"/>
-      </w:pPr>
-      <w:r>
-        <w:br w:type="page"/>
-      </w:r>
-      <w:bookmarkStart w:id="2" w:name="_Toc26866812"/>
+      <w:bookmarkStart w:id="2" w:name="_Toc26877917"/>
       <w:r>
         <w:lastRenderedPageBreak/>
         <w:t>Problématique et Besoins de l’entreprise</w:t>
@@ -1510,10 +1712,9 @@
               <w:jc w:val="center"/>
               <w:rPr>
                 <w:rFonts w:ascii="Arial" w:hAnsi="Arial" w:cs="Arial"/>
+                <w:sz w:val="28"/>
               </w:rPr>
             </w:pPr>
-            <w:bookmarkStart w:id="3" w:name="_GoBack"/>
-            <w:bookmarkEnd w:id="3"/>
           </w:p>
         </w:tc>
         <w:tc>
@@ -1524,19 +1725,15 @@
             <w:pPr>
               <w:rPr>
                 <w:rFonts w:ascii="Arial" w:hAnsi="Arial" w:cs="Arial"/>
+                <w:sz w:val="28"/>
               </w:rPr>
             </w:pPr>
             <w:r>
               <w:rPr>
                 <w:rFonts w:ascii="Arial" w:hAnsi="Arial" w:cs="Arial"/>
-              </w:rPr>
-              <w:t>La carte du monde n’est pas complète et manque d’</w:t>
-            </w:r>
-            <w:r>
-              <w:rPr>
-                <w:rFonts w:ascii="Arial" w:hAnsi="Arial" w:cs="Arial"/>
-              </w:rPr>
-              <w:t>interactivité (peu d’ennemis, aucun but réel, etc.)</w:t>
+                <w:sz w:val="28"/>
+              </w:rPr>
+              <w:t xml:space="preserve">Carte du monde incomplète (monde généralement vide, peu d’interaction possible, pas de destinations intéressantes) </w:t>
             </w:r>
           </w:p>
         </w:tc>
@@ -1555,6 +1752,7 @@
               <w:jc w:val="center"/>
               <w:rPr>
                 <w:rFonts w:ascii="Arial" w:hAnsi="Arial" w:cs="Arial"/>
+                <w:sz w:val="28"/>
               </w:rPr>
             </w:pPr>
           </w:p>
@@ -1567,37 +1765,15 @@
             <w:pPr>
               <w:rPr>
                 <w:rFonts w:ascii="Arial" w:hAnsi="Arial" w:cs="Arial"/>
+                <w:sz w:val="28"/>
               </w:rPr>
             </w:pPr>
             <w:r>
               <w:rPr>
                 <w:rFonts w:ascii="Arial" w:hAnsi="Arial" w:cs="Arial"/>
-              </w:rPr>
-              <w:t>Certaines statistiques des personnages, comme l’</w:t>
-            </w:r>
-            <w:r>
-              <w:rPr>
-                <w:rFonts w:ascii="Arial" w:hAnsi="Arial" w:cs="Arial"/>
-              </w:rPr>
-              <w:t xml:space="preserve">Intelligence, </w:t>
-            </w:r>
-            <w:r>
-              <w:rPr>
-                <w:rFonts w:ascii="Arial" w:hAnsi="Arial" w:cs="Arial"/>
-              </w:rPr>
-              <w:t>la Dextérité</w:t>
-            </w:r>
-            <w:r>
-              <w:rPr>
-                <w:rFonts w:ascii="Arial" w:hAnsi="Arial" w:cs="Arial"/>
-              </w:rPr>
-              <w:t xml:space="preserve"> et les pièces d’or</w:t>
-            </w:r>
-            <w:r>
-              <w:rPr>
-                <w:rFonts w:ascii="Arial" w:hAnsi="Arial" w:cs="Arial"/>
-              </w:rPr>
-              <w:t>, sont présentes dans le jeu, mais n’ont aucun impact sur la partie en tant que telle, ni sur le personnage du joueur.</w:t>
+                <w:sz w:val="28"/>
+              </w:rPr>
+              <w:t>Statistiques inutiles (certaines statistiques du joueur ainsi que les pièces d’or n’ont aucun impact réel sur le jeu)</w:t>
             </w:r>
           </w:p>
         </w:tc>
@@ -1615,12 +1791,14 @@
               <w:rPr>
                 <w:rFonts w:ascii="Arial" w:hAnsi="Arial" w:cs="Arial"/>
                 <w:b/>
+                <w:sz w:val="28"/>
               </w:rPr>
             </w:pPr>
             <w:r>
               <w:rPr>
                 <w:rFonts w:ascii="Arial" w:hAnsi="Arial" w:cs="Arial"/>
                 <w:b/>
+                <w:sz w:val="28"/>
               </w:rPr>
               <w:t>Besoins</w:t>
             </w:r>
@@ -1641,6 +1819,7 @@
               <w:jc w:val="center"/>
               <w:rPr>
                 <w:rFonts w:ascii="Arial" w:hAnsi="Arial" w:cs="Arial"/>
+                <w:sz w:val="28"/>
               </w:rPr>
             </w:pPr>
           </w:p>
@@ -1653,13 +1832,15 @@
             <w:pPr>
               <w:rPr>
                 <w:rFonts w:ascii="Arial" w:hAnsi="Arial" w:cs="Arial"/>
+                <w:sz w:val="28"/>
               </w:rPr>
             </w:pPr>
             <w:r>
               <w:rPr>
                 <w:rFonts w:ascii="Arial" w:hAnsi="Arial" w:cs="Arial"/>
-              </w:rPr>
-              <w:t>Quêtes et évènements périodiques</w:t>
+                <w:sz w:val="28"/>
+              </w:rPr>
+              <w:t>Quêtes quotidiennes et évènements saisonniers (missions à remplir en échange de récompenses, changements spéciaux temporaires)</w:t>
             </w:r>
           </w:p>
         </w:tc>
@@ -1678,6 +1859,7 @@
               <w:jc w:val="center"/>
               <w:rPr>
                 <w:rFonts w:ascii="Arial" w:hAnsi="Arial" w:cs="Arial"/>
+                <w:sz w:val="28"/>
               </w:rPr>
             </w:pPr>
           </w:p>
@@ -1690,19 +1872,22 @@
             <w:pPr>
               <w:rPr>
                 <w:rFonts w:ascii="Arial" w:hAnsi="Arial" w:cs="Arial"/>
+                <w:sz w:val="28"/>
               </w:rPr>
             </w:pPr>
             <w:r>
               <w:rPr>
                 <w:rFonts w:ascii="Arial" w:hAnsi="Arial" w:cs="Arial"/>
+                <w:sz w:val="28"/>
               </w:rPr>
               <w:t>Équipements</w:t>
             </w:r>
             <w:r>
               <w:rPr>
                 <w:rFonts w:ascii="Arial" w:hAnsi="Arial" w:cs="Arial"/>
-              </w:rPr>
-              <w:t xml:space="preserve"> pour le personnage</w:t>
+                <w:sz w:val="28"/>
+              </w:rPr>
+              <w:t xml:space="preserve"> (les joueurs doivent avoir accès à un système d’objets consommables ou pouvant être équipés pour pimenter leurs parties)</w:t>
             </w:r>
           </w:p>
         </w:tc>
@@ -1721,6 +1906,7 @@
               <w:jc w:val="center"/>
               <w:rPr>
                 <w:rFonts w:ascii="Arial" w:hAnsi="Arial" w:cs="Arial"/>
+                <w:sz w:val="28"/>
               </w:rPr>
             </w:pPr>
           </w:p>
@@ -1733,13 +1919,36 @@
             <w:pPr>
               <w:rPr>
                 <w:rFonts w:ascii="Arial" w:hAnsi="Arial" w:cs="Arial"/>
+                <w:sz w:val="28"/>
               </w:rPr>
             </w:pPr>
             <w:r>
               <w:rPr>
                 <w:rFonts w:ascii="Arial" w:hAnsi="Arial" w:cs="Arial"/>
-              </w:rPr>
-              <w:t>Micro transaction</w:t>
+                <w:sz w:val="28"/>
+              </w:rPr>
+              <w:t>Interaction en temps réel entre les joueurs</w:t>
+            </w:r>
+            <w:r>
+              <w:rPr>
+                <w:rFonts w:ascii="Arial" w:hAnsi="Arial" w:cs="Arial"/>
+                <w:sz w:val="28"/>
+              </w:rPr>
+              <w:t xml:space="preserve"> (</w:t>
+            </w:r>
+            <w:r>
+              <w:rPr>
+                <w:rFonts w:ascii="Arial" w:hAnsi="Arial" w:cs="Arial"/>
+                <w:sz w:val="28"/>
+              </w:rPr>
+              <w:t>le client veut un système de clavardage en temps réel entre les joueurs, ainsi que la possibilité de combattre d’autres joueurs</w:t>
+            </w:r>
+            <w:r>
+              <w:rPr>
+                <w:rFonts w:ascii="Arial" w:hAnsi="Arial" w:cs="Arial"/>
+                <w:sz w:val="28"/>
+              </w:rPr>
+              <w:t>)</w:t>
             </w:r>
           </w:p>
         </w:tc>
@@ -1758,6 +1967,7 @@
               <w:jc w:val="center"/>
               <w:rPr>
                 <w:rFonts w:ascii="Arial" w:hAnsi="Arial" w:cs="Arial"/>
+                <w:sz w:val="28"/>
               </w:rPr>
             </w:pPr>
           </w:p>
@@ -1770,76 +1980,22 @@
             <w:pPr>
               <w:rPr>
                 <w:rFonts w:ascii="Arial" w:hAnsi="Arial" w:cs="Arial"/>
+                <w:sz w:val="28"/>
               </w:rPr>
             </w:pPr>
             <w:r>
               <w:rPr>
                 <w:rFonts w:ascii="Arial" w:hAnsi="Arial" w:cs="Arial"/>
-              </w:rPr>
-              <w:t>Instaurer un système de guildes entre joueurs</w:t>
-            </w:r>
-          </w:p>
-        </w:tc>
-      </w:tr>
-      <w:tr>
-        <w:tc>
-          <w:tcPr>
-            <w:tcW w:w="991" w:type="dxa"/>
-          </w:tcPr>
-          <w:p>
-            <w:pPr>
-              <w:numPr>
-                <w:ilvl w:val="0"/>
-                <w:numId w:val="2"/>
-              </w:numPr>
-              <w:jc w:val="center"/>
-              <w:rPr>
-                <w:rFonts w:ascii="Arial" w:hAnsi="Arial" w:cs="Arial"/>
-              </w:rPr>
-            </w:pPr>
-          </w:p>
-        </w:tc>
-        <w:tc>
-          <w:tcPr>
-            <w:tcW w:w="7645" w:type="dxa"/>
-          </w:tcPr>
-          <w:p>
-            <w:pPr>
-              <w:rPr>
-                <w:rFonts w:ascii="Arial" w:hAnsi="Arial" w:cs="Arial"/>
-              </w:rPr>
-            </w:pPr>
-            <w:r>
-              <w:rPr>
-                <w:rFonts w:ascii="Arial" w:hAnsi="Arial" w:cs="Arial"/>
-              </w:rPr>
-              <w:t xml:space="preserve">Pas de sockets pour les joueurs (les nouveaux messages du chat ne peuvent être vus qu’après un rechargement de page; tous les messages sont aussi visibles par </w:t>
-            </w:r>
-            <w:r>
-              <w:rPr>
-                <w:rFonts w:ascii="Arial" w:hAnsi="Arial" w:cs="Arial"/>
-                <w:i/>
-              </w:rPr>
-              <w:t xml:space="preserve">tous </w:t>
-            </w:r>
-            <w:r>
-              <w:rPr>
-                <w:rFonts w:ascii="Arial" w:hAnsi="Arial" w:cs="Arial"/>
-              </w:rPr>
-              <w:t xml:space="preserve">les joueurs, résultant en une </w:t>
-            </w:r>
-            <w:r>
-              <w:rPr>
-                <w:rFonts w:ascii="Arial" w:hAnsi="Arial" w:cs="Arial"/>
-                <w:i/>
-              </w:rPr>
-              <w:t>très longue</w:t>
-            </w:r>
-            <w:r>
-              <w:rPr>
-                <w:rFonts w:ascii="Arial" w:hAnsi="Arial" w:cs="Arial"/>
-              </w:rPr>
-              <w:t xml:space="preserve"> liste de messages)</w:t>
+                <w:sz w:val="28"/>
+              </w:rPr>
+              <w:t>Guildes (</w:t>
+            </w:r>
+            <w:r>
+              <w:rPr>
+                <w:rFonts w:ascii="Arial" w:hAnsi="Arial" w:cs="Arial"/>
+                <w:sz w:val="28"/>
+              </w:rPr>
+              <w:t xml:space="preserve">le client aimerait aussi que les joueurs puissent former des groupes/équipes entre eux, pour partager des pièces d’or et des objets, ainsi que discuter entre eux) </w:t>
             </w:r>
           </w:p>
         </w:tc>
@@ -1850,40 +2006,41 @@
         <w:jc w:val="center"/>
         <w:rPr>
           <w:rFonts w:ascii="Arial" w:hAnsi="Arial" w:cs="Arial"/>
-        </w:rPr>
-      </w:pPr>
-    </w:p>
-    <w:p>
-      <w:pPr>
-        <w:rPr>
-          <w:rFonts w:ascii="Arial" w:hAnsi="Arial" w:cs="Arial"/>
-        </w:rPr>
-      </w:pPr>
-      <w:r>
-        <w:rPr>
-          <w:rFonts w:ascii="Arial" w:hAnsi="Arial" w:cs="Arial"/>
-          <w:sz w:val="22"/>
+          <w:sz w:val="32"/>
+        </w:rPr>
+      </w:pPr>
+    </w:p>
+    <w:p>
+      <w:pPr>
+        <w:rPr>
+          <w:rFonts w:ascii="Arial" w:hAnsi="Arial" w:cs="Arial"/>
+        </w:rPr>
+      </w:pPr>
+      <w:r>
+        <w:rPr>
+          <w:rFonts w:ascii="Arial" w:hAnsi="Arial" w:cs="Arial"/>
+          <w:sz w:val="28"/>
         </w:rPr>
         <w:t xml:space="preserve">En plus du contenu du tableau ci-haut, M. Thériault nous a </w:t>
       </w:r>
       <w:r>
         <w:rPr>
           <w:rFonts w:ascii="Arial" w:hAnsi="Arial" w:cs="Arial"/>
-          <w:sz w:val="22"/>
+          <w:sz w:val="28"/>
         </w:rPr>
         <w:t>autorisés</w:t>
       </w:r>
       <w:r>
         <w:rPr>
           <w:rFonts w:ascii="Arial" w:hAnsi="Arial" w:cs="Arial"/>
-          <w:sz w:val="22"/>
+          <w:sz w:val="28"/>
         </w:rPr>
         <w:t xml:space="preserve"> à apporter d’autres  modifications ou ajustements à notre discrétion</w:t>
       </w:r>
       <w:r>
         <w:rPr>
           <w:rFonts w:ascii="Arial" w:hAnsi="Arial" w:cs="Arial"/>
-          <w:sz w:val="22"/>
+          <w:sz w:val="28"/>
         </w:rPr>
         <w:t>, si le cas venait à se présenter.</w:t>
       </w:r>
@@ -1907,14 +2064,14 @@
         <w:pStyle w:val="Titre1"/>
         <w:jc w:val="center"/>
       </w:pPr>
-      <w:bookmarkStart w:id="4" w:name="_Toc26866813"/>
+      <w:bookmarkStart w:id="3" w:name="_Toc26877918"/>
       <w:r>
         <w:t>Cas Utilisation</w:t>
       </w:r>
       <w:r>
         <w:t xml:space="preserve"> du Système Actuel</w:t>
       </w:r>
-      <w:bookmarkEnd w:id="4"/>
+      <w:bookmarkEnd w:id="3"/>
     </w:p>
     <w:p>
       <w:pPr>
@@ -1969,7 +2126,7 @@
             <v:imagedata r:id="rId8" o:title=""/>
             <w10:wrap type="through"/>
           </v:shape>
-          <o:OLEObject Type="Embed" ProgID="Visio.Drawing.15" ShapeID="_x0000_s1027" DrawAspect="Content" ObjectID="_1637479849" r:id="rId9"/>
+          <o:OLEObject Type="Embed" ProgID="Visio.Drawing.15" ShapeID="_x0000_s1027" DrawAspect="Content" ObjectID="_1637495993" r:id="rId9"/>
         </w:object>
       </w:r>
       <w:r>
@@ -2008,35 +2165,7 @@
         <w:rPr>
           <w:rFonts w:ascii="Arial" w:hAnsi="Arial" w:cs="Arial"/>
         </w:rPr>
-        <w:t xml:space="preserve">Nom du cas : « Jouer à </w:t>
-      </w:r>
-      <w:proofErr w:type="spellStart"/>
-      <w:r>
-        <w:rPr>
-          <w:rFonts w:ascii="Arial" w:hAnsi="Arial" w:cs="Arial"/>
-        </w:rPr>
-        <w:t>Angular</w:t>
-      </w:r>
-      <w:proofErr w:type="spellEnd"/>
-      <w:r>
-        <w:rPr>
-          <w:rFonts w:ascii="Arial" w:hAnsi="Arial" w:cs="Arial"/>
-        </w:rPr>
-        <w:t xml:space="preserve"> </w:t>
-      </w:r>
-      <w:proofErr w:type="spellStart"/>
-      <w:r>
-        <w:rPr>
-          <w:rFonts w:ascii="Arial" w:hAnsi="Arial" w:cs="Arial"/>
-        </w:rPr>
-        <w:t>Heroes</w:t>
-      </w:r>
-      <w:proofErr w:type="spellEnd"/>
-      <w:r>
-        <w:rPr>
-          <w:rFonts w:ascii="Arial" w:hAnsi="Arial" w:cs="Arial"/>
-        </w:rPr>
-        <w:t> »</w:t>
+        <w:t>Nom du cas : « Jouer à Angular Heroes »</w:t>
       </w:r>
     </w:p>
     <w:p>
@@ -2143,6 +2272,12 @@
           <w:rFonts w:ascii="Arial" w:hAnsi="Arial" w:cs="Arial"/>
         </w:rPr>
         <w:t>Le cas démarre quand l’utilisateur entre l’adresse Web du jeu</w:t>
+      </w:r>
+      <w:r>
+        <w:rPr>
+          <w:rFonts w:ascii="Arial" w:hAnsi="Arial" w:cs="Arial"/>
+        </w:rPr>
+        <w:t>.</w:t>
       </w:r>
     </w:p>
     <w:p>
@@ -2162,6 +2297,12 @@
         </w:rPr>
         <w:t>Le système demande au joueur de s’authentifier</w:t>
       </w:r>
+      <w:r>
+        <w:rPr>
+          <w:rFonts w:ascii="Arial" w:hAnsi="Arial" w:cs="Arial"/>
+        </w:rPr>
+        <w:t>.</w:t>
+      </w:r>
     </w:p>
     <w:p>
       <w:pPr>
@@ -2180,6 +2321,12 @@
         </w:rPr>
         <w:t>Si le joueur n’a pas de compte, le système demande au joueur de s’en créer un</w:t>
       </w:r>
+      <w:r>
+        <w:rPr>
+          <w:rFonts w:ascii="Arial" w:hAnsi="Arial" w:cs="Arial"/>
+        </w:rPr>
+        <w:t>.</w:t>
+      </w:r>
     </w:p>
     <w:p>
       <w:pPr>
@@ -2198,6 +2345,12 @@
         </w:rPr>
         <w:t>Si le joueur n’a pas de personnage, le système lui demande d’en créer un</w:t>
       </w:r>
+      <w:r>
+        <w:rPr>
+          <w:rFonts w:ascii="Arial" w:hAnsi="Arial" w:cs="Arial"/>
+        </w:rPr>
+        <w:t>.</w:t>
+      </w:r>
     </w:p>
     <w:p>
       <w:pPr>
@@ -2216,6 +2369,12 @@
         </w:rPr>
         <w:t>Le joueur peut maintenant jouer au jeu</w:t>
       </w:r>
+      <w:r>
+        <w:rPr>
+          <w:rFonts w:ascii="Arial" w:hAnsi="Arial" w:cs="Arial"/>
+        </w:rPr>
+        <w:t>.</w:t>
+      </w:r>
     </w:p>
     <w:p>
       <w:pPr>
@@ -2234,6 +2393,12 @@
         </w:rPr>
         <w:t>Le joueur doit déplacer son pion sur la carte du monde</w:t>
       </w:r>
+      <w:r>
+        <w:rPr>
+          <w:rFonts w:ascii="Arial" w:hAnsi="Arial" w:cs="Arial"/>
+        </w:rPr>
+        <w:t>.</w:t>
+      </w:r>
     </w:p>
     <w:p>
       <w:pPr>
@@ -2264,6 +2429,12 @@
         </w:rPr>
         <w:t>tous ses points de vie</w:t>
       </w:r>
+      <w:r>
+        <w:rPr>
+          <w:rFonts w:ascii="Arial" w:hAnsi="Arial" w:cs="Arial"/>
+        </w:rPr>
+        <w:t>.</w:t>
+      </w:r>
     </w:p>
     <w:p>
       <w:pPr>
@@ -2282,6 +2453,12 @@
         </w:rPr>
         <w:t>Le joueur peut combattre les différents monstres sur la case où il se trouve</w:t>
       </w:r>
+      <w:r>
+        <w:rPr>
+          <w:rFonts w:ascii="Arial" w:hAnsi="Arial" w:cs="Arial"/>
+        </w:rPr>
+        <w:t>.</w:t>
+      </w:r>
     </w:p>
     <w:p>
       <w:pPr>
@@ -2300,6 +2477,12 @@
         </w:rPr>
         <w:t>Le joueur clique sur un monstre pour infliger des dégâts</w:t>
       </w:r>
+      <w:r>
+        <w:rPr>
+          <w:rFonts w:ascii="Arial" w:hAnsi="Arial" w:cs="Arial"/>
+        </w:rPr>
+        <w:t>.</w:t>
+      </w:r>
     </w:p>
     <w:p>
       <w:pPr>
@@ -2318,6 +2501,12 @@
         </w:rPr>
         <w:t>Le monstre répond par une contre-attaque</w:t>
       </w:r>
+      <w:r>
+        <w:rPr>
+          <w:rFonts w:ascii="Arial" w:hAnsi="Arial" w:cs="Arial"/>
+        </w:rPr>
+        <w:t>.</w:t>
+      </w:r>
     </w:p>
     <w:p>
       <w:pPr>
@@ -2336,6 +2525,12 @@
         </w:rPr>
         <w:t>Le joueur et le monstre perdent des points de vie</w:t>
       </w:r>
+      <w:r>
+        <w:rPr>
+          <w:rFonts w:ascii="Arial" w:hAnsi="Arial" w:cs="Arial"/>
+        </w:rPr>
+        <w:t>.</w:t>
+      </w:r>
     </w:p>
     <w:p>
       <w:pPr>
@@ -2366,6 +2561,12 @@
         </w:rPr>
         <w:t>, il est mort et le joueur gagne des points d’expérience</w:t>
       </w:r>
+      <w:r>
+        <w:rPr>
+          <w:rFonts w:ascii="Arial" w:hAnsi="Arial" w:cs="Arial"/>
+        </w:rPr>
+        <w:t>.</w:t>
+      </w:r>
     </w:p>
     <w:p>
       <w:pPr>
@@ -2408,6 +2609,12 @@
         </w:rPr>
         <w:t>, il est mort et doit ressusciter pour pouvoir continuer à jouer (ce qui lui coute 10% de ses points d’expérience)</w:t>
       </w:r>
+      <w:r>
+        <w:rPr>
+          <w:rFonts w:ascii="Arial" w:hAnsi="Arial" w:cs="Arial"/>
+        </w:rPr>
+        <w:t>.</w:t>
+      </w:r>
     </w:p>
     <w:p>
       <w:pPr>
@@ -2424,7 +2631,19 @@
         <w:rPr>
           <w:rFonts w:ascii="Arial" w:hAnsi="Arial" w:cs="Arial"/>
         </w:rPr>
-        <w:t>Si aucun n’est mort, le joueur peut continuer à combattre ou quitter cette case</w:t>
+        <w:t>Tant qu’il n’y a pas de vainqueur</w:t>
+      </w:r>
+      <w:r>
+        <w:rPr>
+          <w:rFonts w:ascii="Arial" w:hAnsi="Arial" w:cs="Arial"/>
+        </w:rPr>
+        <w:t>, le joueur peut continuer à combattre ou quitter cette case</w:t>
+      </w:r>
+      <w:r>
+        <w:rPr>
+          <w:rFonts w:ascii="Arial" w:hAnsi="Arial" w:cs="Arial"/>
+        </w:rPr>
+        <w:t>.</w:t>
       </w:r>
     </w:p>
     <w:p>
@@ -2442,7 +2661,25 @@
         <w:rPr>
           <w:rFonts w:ascii="Arial" w:hAnsi="Arial" w:cs="Arial"/>
         </w:rPr>
-        <w:t>Si le joueur a accumulé suffisamment de point d’expérience, il gagne un niveau</w:t>
+        <w:t>Si le joueur a accumulé suffisamment de point</w:t>
+      </w:r>
+      <w:r>
+        <w:rPr>
+          <w:rFonts w:ascii="Arial" w:hAnsi="Arial" w:cs="Arial"/>
+        </w:rPr>
+        <w:t>s</w:t>
+      </w:r>
+      <w:r>
+        <w:rPr>
+          <w:rFonts w:ascii="Arial" w:hAnsi="Arial" w:cs="Arial"/>
+        </w:rPr>
+        <w:t xml:space="preserve"> </w:t>
+      </w:r>
+      <w:r>
+        <w:rPr>
+          <w:rFonts w:ascii="Arial" w:hAnsi="Arial" w:cs="Arial"/>
+        </w:rPr>
+        <w:t>d’expérience, il gagne un niveau.</w:t>
       </w:r>
     </w:p>
     <w:p>
@@ -2460,7 +2697,19 @@
         <w:rPr>
           <w:rFonts w:ascii="Arial" w:hAnsi="Arial" w:cs="Arial"/>
         </w:rPr>
-        <w:t>Le joueur doit assigner 5 points de statistique aux 4 différentes statistiques de son personnage (soit Force, Dextérité, Vitalité et Intelligence)</w:t>
+        <w:t>Le joueur doit assigner 5 points de statistique</w:t>
+      </w:r>
+      <w:r>
+        <w:rPr>
+          <w:rFonts w:ascii="Arial" w:hAnsi="Arial" w:cs="Arial"/>
+        </w:rPr>
+        <w:t>s</w:t>
+      </w:r>
+      <w:r>
+        <w:rPr>
+          <w:rFonts w:ascii="Arial" w:hAnsi="Arial" w:cs="Arial"/>
+        </w:rPr>
+        <w:t xml:space="preserve"> aux 4 différentes statistiques de son personnage (soit Force, Dextérité, Vitalité et Intelligence)</w:t>
       </w:r>
     </w:p>
     <w:p>
@@ -2492,6 +2741,12 @@
         </w:rPr>
         <w:t>, le jeu peut reprendre</w:t>
       </w:r>
+      <w:r>
+        <w:rPr>
+          <w:rFonts w:ascii="Arial" w:hAnsi="Arial" w:cs="Arial"/>
+        </w:rPr>
+        <w:t>.</w:t>
+      </w:r>
     </w:p>
     <w:p>
       <w:pPr>
@@ -2510,6 +2765,12 @@
         </w:rPr>
         <w:t>Le joueur peut envoyer des messages à d’autres joueurs</w:t>
       </w:r>
+      <w:r>
+        <w:rPr>
+          <w:rFonts w:ascii="Arial" w:hAnsi="Arial" w:cs="Arial"/>
+        </w:rPr>
+        <w:t>.</w:t>
+      </w:r>
     </w:p>
     <w:p>
       <w:pPr>
@@ -2528,6 +2789,12 @@
         </w:rPr>
         <w:t>Si le joueur a des messages non-lus, un compteur est affiché au haut de l’écran</w:t>
       </w:r>
+      <w:r>
+        <w:rPr>
+          <w:rFonts w:ascii="Arial" w:hAnsi="Arial" w:cs="Arial"/>
+        </w:rPr>
+        <w:t>.</w:t>
+      </w:r>
     </w:p>
     <w:p>
       <w:pPr>
@@ -2541,7 +2808,7 @@
         </w:rPr>
         <w:br w:type="page"/>
       </w:r>
-      <w:bookmarkStart w:id="5" w:name="_Toc26866814"/>
+      <w:bookmarkStart w:id="4" w:name="_Toc26877919"/>
       <w:r>
         <w:lastRenderedPageBreak/>
         <w:t>Cas d’Utilisation</w:t>
@@ -2549,7 +2816,7 @@
       <w:r>
         <w:t xml:space="preserve"> du nouveau système</w:t>
       </w:r>
-      <w:bookmarkEnd w:id="5"/>
+      <w:bookmarkEnd w:id="4"/>
     </w:p>
     <w:p>
       <w:pPr>
@@ -2649,18 +2916,19 @@
       <w:pPr>
         <w:pStyle w:val="Titre1"/>
       </w:pPr>
-      <w:bookmarkStart w:id="6" w:name="_Toc26866815"/>
+      <w:bookmarkStart w:id="5" w:name="_Toc26877920"/>
       <w:r>
         <w:lastRenderedPageBreak/>
         <w:t>Description du nouveau système</w:t>
       </w:r>
-      <w:bookmarkEnd w:id="6"/>
-    </w:p>
-    <w:p>
-      <w:pPr>
-        <w:rPr>
-          <w:rFonts w:ascii="Arial" w:hAnsi="Arial" w:cs="Arial"/>
-          <w:b/>
+      <w:bookmarkEnd w:id="5"/>
+    </w:p>
+    <w:p>
+      <w:pPr>
+        <w:rPr>
+          <w:rFonts w:ascii="Arial" w:hAnsi="Arial" w:cs="Arial"/>
+          <w:b/>
+          <w:sz w:val="28"/>
           <w:szCs w:val="40"/>
         </w:rPr>
       </w:pPr>
@@ -2668,6 +2936,7 @@
         <w:rPr>
           <w:rFonts w:ascii="Arial" w:hAnsi="Arial" w:cs="Arial"/>
           <w:b/>
+          <w:sz w:val="28"/>
           <w:szCs w:val="40"/>
         </w:rPr>
         <w:t>Identification</w:t>
@@ -2677,76 +2946,63 @@
       <w:pPr>
         <w:rPr>
           <w:rFonts w:ascii="Arial" w:hAnsi="Arial" w:cs="Arial"/>
-        </w:rPr>
-      </w:pPr>
-      <w:r>
-        <w:rPr>
-          <w:rFonts w:ascii="Arial" w:hAnsi="Arial" w:cs="Arial"/>
+          <w:sz w:val="28"/>
+        </w:rPr>
+      </w:pPr>
+      <w:r>
+        <w:rPr>
+          <w:rFonts w:ascii="Arial" w:hAnsi="Arial" w:cs="Arial"/>
+          <w:sz w:val="28"/>
         </w:rPr>
         <w:t xml:space="preserve">Nom du cas : </w:t>
       </w:r>
       <w:r>
         <w:rPr>
           <w:rFonts w:ascii="Arial" w:hAnsi="Arial" w:cs="Arial"/>
-        </w:rPr>
-        <w:t xml:space="preserve">« Jouer à New </w:t>
-      </w:r>
-      <w:proofErr w:type="spellStart"/>
-      <w:r>
-        <w:rPr>
-          <w:rFonts w:ascii="Arial" w:hAnsi="Arial" w:cs="Arial"/>
-        </w:rPr>
-        <w:t>Ang</w:t>
-      </w:r>
-      <w:r>
-        <w:rPr>
-          <w:rFonts w:ascii="Arial" w:hAnsi="Arial" w:cs="Arial"/>
+          <w:sz w:val="28"/>
+        </w:rPr>
+        <w:t>« Jouer à New Ang</w:t>
+      </w:r>
+      <w:r>
+        <w:rPr>
+          <w:rFonts w:ascii="Arial" w:hAnsi="Arial" w:cs="Arial"/>
+          <w:sz w:val="28"/>
         </w:rPr>
         <w:t>ular</w:t>
       </w:r>
-      <w:proofErr w:type="spellEnd"/>
-      <w:r>
-        <w:rPr>
-          <w:rFonts w:ascii="Arial" w:hAnsi="Arial" w:cs="Arial"/>
-        </w:rPr>
-        <w:t xml:space="preserve"> </w:t>
-      </w:r>
-      <w:proofErr w:type="spellStart"/>
-      <w:r>
-        <w:rPr>
-          <w:rFonts w:ascii="Arial" w:hAnsi="Arial" w:cs="Arial"/>
-        </w:rPr>
-        <w:t>Heroes</w:t>
-      </w:r>
-      <w:proofErr w:type="spellEnd"/>
-      <w:r>
-        <w:rPr>
-          <w:rFonts w:ascii="Arial" w:hAnsi="Arial" w:cs="Arial"/>
-        </w:rPr>
-        <w:t> »</w:t>
-      </w:r>
-    </w:p>
-    <w:p>
-      <w:pPr>
-        <w:rPr>
-          <w:rFonts w:ascii="Arial" w:hAnsi="Arial" w:cs="Arial"/>
-        </w:rPr>
-      </w:pPr>
-      <w:r>
-        <w:rPr>
-          <w:rFonts w:ascii="Arial" w:hAnsi="Arial" w:cs="Arial"/>
+      <w:r>
+        <w:rPr>
+          <w:rFonts w:ascii="Arial" w:hAnsi="Arial" w:cs="Arial"/>
+          <w:sz w:val="28"/>
+        </w:rPr>
+        <w:t xml:space="preserve"> Heroes »</w:t>
+      </w:r>
+    </w:p>
+    <w:p>
+      <w:pPr>
+        <w:rPr>
+          <w:rFonts w:ascii="Arial" w:hAnsi="Arial" w:cs="Arial"/>
+          <w:sz w:val="28"/>
+        </w:rPr>
+      </w:pPr>
+      <w:r>
+        <w:rPr>
+          <w:rFonts w:ascii="Arial" w:hAnsi="Arial" w:cs="Arial"/>
+          <w:sz w:val="28"/>
         </w:rPr>
         <w:t>But : décrire les é</w:t>
       </w:r>
       <w:r>
         <w:rPr>
           <w:rFonts w:ascii="Arial" w:hAnsi="Arial" w:cs="Arial"/>
+          <w:sz w:val="28"/>
         </w:rPr>
         <w:t xml:space="preserve">tapes permettant à un joueur de </w:t>
       </w:r>
       <w:r>
         <w:rPr>
           <w:rFonts w:ascii="Arial" w:hAnsi="Arial" w:cs="Arial"/>
+          <w:sz w:val="28"/>
         </w:rPr>
         <w:t>jouer au jeu</w:t>
       </w:r>
@@ -2755,11 +3011,13 @@
       <w:pPr>
         <w:rPr>
           <w:rFonts w:ascii="Arial" w:hAnsi="Arial" w:cs="Arial"/>
-        </w:rPr>
-      </w:pPr>
-      <w:r>
-        <w:rPr>
-          <w:rFonts w:ascii="Arial" w:hAnsi="Arial" w:cs="Arial"/>
+          <w:sz w:val="28"/>
+        </w:rPr>
+      </w:pPr>
+      <w:r>
+        <w:rPr>
+          <w:rFonts w:ascii="Arial" w:hAnsi="Arial" w:cs="Arial"/>
+          <w:sz w:val="28"/>
         </w:rPr>
         <w:t>Acteurs principaux : le Joueur et le Système</w:t>
       </w:r>
@@ -2768,11 +3026,13 @@
       <w:pPr>
         <w:rPr>
           <w:rFonts w:ascii="Arial" w:hAnsi="Arial" w:cs="Arial"/>
-        </w:rPr>
-      </w:pPr>
-      <w:r>
-        <w:rPr>
-          <w:rFonts w:ascii="Arial" w:hAnsi="Arial" w:cs="Arial"/>
+          <w:sz w:val="28"/>
+        </w:rPr>
+      </w:pPr>
+      <w:r>
+        <w:rPr>
+          <w:rFonts w:ascii="Arial" w:hAnsi="Arial" w:cs="Arial"/>
+          <w:sz w:val="28"/>
         </w:rPr>
         <w:t>Date de création : 2/12/2019</w:t>
       </w:r>
@@ -2781,29 +3041,34 @@
       <w:pPr>
         <w:rPr>
           <w:rFonts w:ascii="Arial" w:hAnsi="Arial" w:cs="Arial"/>
-        </w:rPr>
-      </w:pPr>
-      <w:r>
-        <w:rPr>
-          <w:rFonts w:ascii="Arial" w:hAnsi="Arial" w:cs="Arial"/>
+          <w:sz w:val="28"/>
+        </w:rPr>
+      </w:pPr>
+      <w:r>
+        <w:rPr>
+          <w:rFonts w:ascii="Arial" w:hAnsi="Arial" w:cs="Arial"/>
+          <w:sz w:val="28"/>
         </w:rPr>
         <w:t>Responsable</w:t>
       </w:r>
       <w:r>
         <w:rPr>
           <w:rFonts w:ascii="Arial" w:hAnsi="Arial" w:cs="Arial"/>
+          <w:sz w:val="28"/>
         </w:rPr>
         <w:t>s</w:t>
       </w:r>
       <w:r>
         <w:rPr>
           <w:rFonts w:ascii="Arial" w:hAnsi="Arial" w:cs="Arial"/>
+          <w:sz w:val="28"/>
         </w:rPr>
         <w:t xml:space="preserve"> : </w:t>
       </w:r>
       <w:r>
         <w:rPr>
           <w:rFonts w:ascii="Arial" w:hAnsi="Arial" w:cs="Arial"/>
+          <w:sz w:val="28"/>
         </w:rPr>
         <w:t>Daniel Grondin, Alexis Lépine</w:t>
       </w:r>
@@ -2812,17 +3077,20 @@
       <w:pPr>
         <w:rPr>
           <w:rFonts w:ascii="Arial" w:hAnsi="Arial" w:cs="Arial"/>
-        </w:rPr>
-      </w:pPr>
-      <w:r>
-        <w:rPr>
-          <w:rFonts w:ascii="Arial" w:hAnsi="Arial" w:cs="Arial"/>
+          <w:sz w:val="28"/>
+        </w:rPr>
+      </w:pPr>
+      <w:r>
+        <w:rPr>
+          <w:rFonts w:ascii="Arial" w:hAnsi="Arial" w:cs="Arial"/>
+          <w:sz w:val="28"/>
         </w:rPr>
         <w:t>Version : 2</w:t>
       </w:r>
       <w:r>
         <w:rPr>
           <w:rFonts w:ascii="Arial" w:hAnsi="Arial" w:cs="Arial"/>
+          <w:sz w:val="28"/>
         </w:rPr>
         <w:t>.0</w:t>
       </w:r>
@@ -2832,12 +3100,14 @@
         <w:rPr>
           <w:rFonts w:ascii="Arial" w:hAnsi="Arial" w:cs="Arial"/>
           <w:b/>
-        </w:rPr>
-      </w:pPr>
-      <w:r>
-        <w:rPr>
-          <w:rFonts w:ascii="Arial" w:hAnsi="Arial" w:cs="Arial"/>
-          <w:b/>
+          <w:sz w:val="28"/>
+        </w:rPr>
+      </w:pPr>
+      <w:r>
+        <w:rPr>
+          <w:rFonts w:ascii="Arial" w:hAnsi="Arial" w:cs="Arial"/>
+          <w:b/>
+          <w:sz w:val="28"/>
         </w:rPr>
         <w:t>Séquencement</w:t>
       </w:r>
@@ -2846,11 +3116,13 @@
       <w:pPr>
         <w:rPr>
           <w:rFonts w:ascii="Arial" w:hAnsi="Arial" w:cs="Arial"/>
-        </w:rPr>
-      </w:pPr>
-      <w:r>
-        <w:rPr>
-          <w:rFonts w:ascii="Arial" w:hAnsi="Arial" w:cs="Arial"/>
+          <w:sz w:val="28"/>
+        </w:rPr>
+      </w:pPr>
+      <w:r>
+        <w:rPr>
+          <w:rFonts w:ascii="Arial" w:hAnsi="Arial" w:cs="Arial"/>
+          <w:sz w:val="28"/>
         </w:rPr>
         <w:t>Le cas démarre quand l’utilisateur entre l’adresse Web du jeu</w:t>
       </w:r>
@@ -2864,11 +3136,13 @@
         </w:numPr>
         <w:rPr>
           <w:rFonts w:ascii="Arial" w:hAnsi="Arial" w:cs="Arial"/>
-        </w:rPr>
-      </w:pPr>
-      <w:r>
-        <w:rPr>
-          <w:rFonts w:ascii="Arial" w:hAnsi="Arial" w:cs="Arial"/>
+          <w:sz w:val="28"/>
+        </w:rPr>
+      </w:pPr>
+      <w:r>
+        <w:rPr>
+          <w:rFonts w:ascii="Arial" w:hAnsi="Arial" w:cs="Arial"/>
+          <w:sz w:val="28"/>
         </w:rPr>
         <w:t>Le système demande au joueur de s’authentifier</w:t>
       </w:r>
@@ -2882,13 +3156,22 @@
         </w:numPr>
         <w:rPr>
           <w:rFonts w:ascii="Arial" w:hAnsi="Arial" w:cs="Arial"/>
-        </w:rPr>
-      </w:pPr>
-      <w:r>
-        <w:rPr>
-          <w:rFonts w:ascii="Arial" w:hAnsi="Arial" w:cs="Arial"/>
+          <w:sz w:val="28"/>
+        </w:rPr>
+      </w:pPr>
+      <w:r>
+        <w:rPr>
+          <w:rFonts w:ascii="Arial" w:hAnsi="Arial" w:cs="Arial"/>
+          <w:sz w:val="28"/>
         </w:rPr>
         <w:t>Si le joueur n’a pas de compte, le système demande au joueur de s’en créer un</w:t>
+      </w:r>
+      <w:r>
+        <w:rPr>
+          <w:rFonts w:ascii="Arial" w:hAnsi="Arial" w:cs="Arial"/>
+          <w:sz w:val="28"/>
+        </w:rPr>
+        <w:t>.</w:t>
       </w:r>
     </w:p>
     <w:p>
@@ -2900,13 +3183,22 @@
         </w:numPr>
         <w:rPr>
           <w:rFonts w:ascii="Arial" w:hAnsi="Arial" w:cs="Arial"/>
-        </w:rPr>
-      </w:pPr>
-      <w:r>
-        <w:rPr>
-          <w:rFonts w:ascii="Arial" w:hAnsi="Arial" w:cs="Arial"/>
+          <w:sz w:val="28"/>
+        </w:rPr>
+      </w:pPr>
+      <w:r>
+        <w:rPr>
+          <w:rFonts w:ascii="Arial" w:hAnsi="Arial" w:cs="Arial"/>
+          <w:sz w:val="28"/>
         </w:rPr>
         <w:t>Si le joueur n’a pas de personnage, le système lui demande d’en créer un</w:t>
+      </w:r>
+      <w:r>
+        <w:rPr>
+          <w:rFonts w:ascii="Arial" w:hAnsi="Arial" w:cs="Arial"/>
+          <w:sz w:val="28"/>
+        </w:rPr>
+        <w:t>.</w:t>
       </w:r>
     </w:p>
     <w:p>
@@ -2918,17 +3210,20 @@
         </w:numPr>
         <w:rPr>
           <w:rFonts w:ascii="Arial" w:hAnsi="Arial" w:cs="Arial"/>
-        </w:rPr>
-      </w:pPr>
-      <w:r>
-        <w:rPr>
-          <w:rFonts w:ascii="Arial" w:hAnsi="Arial" w:cs="Arial"/>
+          <w:sz w:val="28"/>
+        </w:rPr>
+      </w:pPr>
+      <w:r>
+        <w:rPr>
+          <w:rFonts w:ascii="Arial" w:hAnsi="Arial" w:cs="Arial"/>
+          <w:sz w:val="28"/>
         </w:rPr>
         <w:t>Le joueur peut maintenant jouer au jeu</w:t>
       </w:r>
       <w:r>
         <w:rPr>
           <w:rFonts w:ascii="Arial" w:hAnsi="Arial" w:cs="Arial"/>
+          <w:sz w:val="28"/>
         </w:rPr>
         <w:t xml:space="preserve"> (voir </w:t>
       </w:r>
@@ -2936,44 +3231,14 @@
         <w:rPr>
           <w:rFonts w:ascii="Arial" w:hAnsi="Arial" w:cs="Arial"/>
           <w:i/>
-        </w:rPr>
-        <w:t xml:space="preserve">Explosion du cas « Jouer à New </w:t>
-      </w:r>
-      <w:proofErr w:type="spellStart"/>
-      <w:r>
-        <w:rPr>
-          <w:rFonts w:ascii="Arial" w:hAnsi="Arial" w:cs="Arial"/>
-          <w:i/>
-        </w:rPr>
-        <w:t>Angular</w:t>
-      </w:r>
-      <w:proofErr w:type="spellEnd"/>
-      <w:r>
-        <w:rPr>
-          <w:rFonts w:ascii="Arial" w:hAnsi="Arial" w:cs="Arial"/>
-          <w:i/>
-        </w:rPr>
-        <w:t xml:space="preserve"> </w:t>
-      </w:r>
-      <w:proofErr w:type="spellStart"/>
-      <w:r>
-        <w:rPr>
-          <w:rFonts w:ascii="Arial" w:hAnsi="Arial" w:cs="Arial"/>
-          <w:i/>
-        </w:rPr>
-        <w:t>Heroes</w:t>
-      </w:r>
-      <w:proofErr w:type="spellEnd"/>
-      <w:r>
-        <w:rPr>
-          <w:rFonts w:ascii="Arial" w:hAnsi="Arial" w:cs="Arial"/>
-          <w:i/>
-        </w:rPr>
-        <w:t> »</w:t>
-      </w:r>
-      <w:r>
-        <w:rPr>
-          <w:rFonts w:ascii="Arial" w:hAnsi="Arial" w:cs="Arial"/>
+          <w:sz w:val="28"/>
+        </w:rPr>
+        <w:t>Explosion du cas « Jouer à New Angular Heroes »</w:t>
+      </w:r>
+      <w:r>
+        <w:rPr>
+          <w:rFonts w:ascii="Arial" w:hAnsi="Arial" w:cs="Arial"/>
+          <w:sz w:val="28"/>
         </w:rPr>
         <w:t>).</w:t>
       </w:r>
@@ -2987,11 +3252,13 @@
         </w:numPr>
         <w:rPr>
           <w:rFonts w:ascii="Arial" w:hAnsi="Arial" w:cs="Arial"/>
-        </w:rPr>
-      </w:pPr>
-      <w:r>
-        <w:rPr>
-          <w:rFonts w:ascii="Arial" w:hAnsi="Arial" w:cs="Arial"/>
+          <w:sz w:val="28"/>
+        </w:rPr>
+      </w:pPr>
+      <w:r>
+        <w:rPr>
+          <w:rFonts w:ascii="Arial" w:hAnsi="Arial" w:cs="Arial"/>
+          <w:sz w:val="28"/>
         </w:rPr>
         <w:t>Le joueur peut envoyer des messages à d’autres joueurs</w:t>
       </w:r>
@@ -3005,13 +3272,22 @@
         </w:numPr>
         <w:rPr>
           <w:rFonts w:ascii="Arial" w:hAnsi="Arial" w:cs="Arial"/>
-        </w:rPr>
-      </w:pPr>
-      <w:r>
-        <w:rPr>
-          <w:rFonts w:ascii="Arial" w:hAnsi="Arial" w:cs="Arial"/>
+          <w:sz w:val="28"/>
+        </w:rPr>
+      </w:pPr>
+      <w:r>
+        <w:rPr>
+          <w:rFonts w:ascii="Arial" w:hAnsi="Arial" w:cs="Arial"/>
+          <w:sz w:val="28"/>
         </w:rPr>
         <w:t>Si le joueur a des messages non-lus, un compteur est affiché au haut de l’écran</w:t>
+      </w:r>
+      <w:r>
+        <w:rPr>
+          <w:rFonts w:ascii="Arial" w:hAnsi="Arial" w:cs="Arial"/>
+          <w:sz w:val="28"/>
+        </w:rPr>
+        <w:t>.</w:t>
       </w:r>
     </w:p>
     <w:p>
@@ -3023,11 +3299,13 @@
         </w:numPr>
         <w:rPr>
           <w:rFonts w:ascii="Arial" w:hAnsi="Arial" w:cs="Arial"/>
-        </w:rPr>
-      </w:pPr>
-      <w:r>
-        <w:rPr>
-          <w:rFonts w:ascii="Arial" w:hAnsi="Arial" w:cs="Arial"/>
+          <w:sz w:val="28"/>
+        </w:rPr>
+      </w:pPr>
+      <w:r>
+        <w:rPr>
+          <w:rFonts w:ascii="Arial" w:hAnsi="Arial" w:cs="Arial"/>
+          <w:sz w:val="28"/>
         </w:rPr>
         <w:t>Le joueur peut clavarder avec d’autres joueurs en temps réel.</w:t>
       </w:r>
@@ -3041,23 +3319,27 @@
         </w:numPr>
         <w:rPr>
           <w:rFonts w:ascii="Arial" w:hAnsi="Arial" w:cs="Arial"/>
-        </w:rPr>
-      </w:pPr>
-      <w:r>
-        <w:rPr>
-          <w:rFonts w:ascii="Arial" w:hAnsi="Arial" w:cs="Arial"/>
+          <w:sz w:val="28"/>
+        </w:rPr>
+      </w:pPr>
+      <w:r>
+        <w:rPr>
+          <w:rFonts w:ascii="Arial" w:hAnsi="Arial" w:cs="Arial"/>
+          <w:sz w:val="28"/>
         </w:rPr>
         <w:t>Si le joueur vient</w:t>
       </w:r>
       <w:r>
         <w:rPr>
           <w:rFonts w:ascii="Arial" w:hAnsi="Arial" w:cs="Arial"/>
+          <w:sz w:val="28"/>
         </w:rPr>
         <w:t xml:space="preserve"> de se connecter, </w:t>
       </w:r>
       <w:r>
         <w:rPr>
           <w:rFonts w:ascii="Arial" w:hAnsi="Arial" w:cs="Arial"/>
+          <w:sz w:val="28"/>
         </w:rPr>
         <w:t>la boite de clavardage est vide</w:t>
       </w:r>
@@ -3071,23 +3353,27 @@
         </w:numPr>
         <w:rPr>
           <w:rFonts w:ascii="Arial" w:hAnsi="Arial" w:cs="Arial"/>
-        </w:rPr>
-      </w:pPr>
-      <w:r>
-        <w:rPr>
-          <w:rFonts w:ascii="Arial" w:hAnsi="Arial" w:cs="Arial"/>
+          <w:sz w:val="28"/>
+        </w:rPr>
+      </w:pPr>
+      <w:r>
+        <w:rPr>
+          <w:rFonts w:ascii="Arial" w:hAnsi="Arial" w:cs="Arial"/>
+          <w:sz w:val="28"/>
         </w:rPr>
         <w:t xml:space="preserve">La boîte de clavardage est divisée en onglets pour différentes « salles » de discussion : mondiale, </w:t>
       </w:r>
       <w:r>
         <w:rPr>
           <w:rFonts w:ascii="Arial" w:hAnsi="Arial" w:cs="Arial"/>
+          <w:sz w:val="28"/>
         </w:rPr>
         <w:t>locale</w:t>
       </w:r>
       <w:r>
         <w:rPr>
           <w:rFonts w:ascii="Arial" w:hAnsi="Arial" w:cs="Arial"/>
+          <w:sz w:val="28"/>
         </w:rPr>
         <w:t>, guilde, amis, groupe, etc.</w:t>
       </w:r>
@@ -3102,11 +3388,13 @@
         <w:rPr>
           <w:rFonts w:ascii="Arial" w:hAnsi="Arial" w:cs="Arial"/>
           <w:b/>
-        </w:rPr>
-      </w:pPr>
-      <w:r>
-        <w:rPr>
-          <w:rFonts w:ascii="Arial" w:hAnsi="Arial" w:cs="Arial"/>
+          <w:sz w:val="28"/>
+        </w:rPr>
+      </w:pPr>
+      <w:r>
+        <w:rPr>
+          <w:rFonts w:ascii="Arial" w:hAnsi="Arial" w:cs="Arial"/>
+          <w:sz w:val="28"/>
         </w:rPr>
         <w:t>Si le joueur est assigné à une guilde, il aura accès à la boîte de clavardage « Guilde ». Il pourra ainsi clavarder avec les membres de sa guilde, et ce depuis n’importe quel emplacement de la carte.</w:t>
       </w:r>
@@ -3384,35 +3672,7 @@
         <w:rPr>
           <w:rFonts w:ascii="Arial" w:hAnsi="Arial" w:cs="Arial"/>
         </w:rPr>
-        <w:t xml:space="preserve">Nom du cas : Explosion du cas « Jouer à New </w:t>
-      </w:r>
-      <w:proofErr w:type="spellStart"/>
-      <w:r>
-        <w:rPr>
-          <w:rFonts w:ascii="Arial" w:hAnsi="Arial" w:cs="Arial"/>
-        </w:rPr>
-        <w:t>Angular</w:t>
-      </w:r>
-      <w:proofErr w:type="spellEnd"/>
-      <w:r>
-        <w:rPr>
-          <w:rFonts w:ascii="Arial" w:hAnsi="Arial" w:cs="Arial"/>
-        </w:rPr>
-        <w:t xml:space="preserve"> </w:t>
-      </w:r>
-      <w:proofErr w:type="spellStart"/>
-      <w:r>
-        <w:rPr>
-          <w:rFonts w:ascii="Arial" w:hAnsi="Arial" w:cs="Arial"/>
-        </w:rPr>
-        <w:t>Heroes</w:t>
-      </w:r>
-      <w:proofErr w:type="spellEnd"/>
-      <w:r>
-        <w:rPr>
-          <w:rFonts w:ascii="Arial" w:hAnsi="Arial" w:cs="Arial"/>
-        </w:rPr>
-        <w:t> »</w:t>
+        <w:t>Nom du cas : Explosion du cas « Jouer à New Angular Heroes »</w:t>
       </w:r>
     </w:p>
     <w:p>
@@ -3831,7 +4091,19 @@
         <w:rPr>
           <w:rFonts w:ascii="Arial" w:hAnsi="Arial" w:cs="Arial"/>
         </w:rPr>
-        <w:t>Si le joueur est assigné à une guilde qu’il a créé, il peut gérer les permissions des membres (donner le droit d’inviter d’autres joueurs dans la guilde, modifier le message du jour ou la devise, accès à la banque de guilde, droits d’administrateurs, etc</w:t>
+        <w:t xml:space="preserve">Si le joueur est assigné à une guilde qu’il a créé, il peut gérer les permissions des membres (donner le droit d’inviter d’autres joueurs dans la guilde, modifier le message du jour ou la devise, accès à la banque de </w:t>
+      </w:r>
+      <w:r>
+        <w:rPr>
+          <w:rFonts w:ascii="Arial" w:hAnsi="Arial" w:cs="Arial"/>
+        </w:rPr>
+        <w:t xml:space="preserve">la </w:t>
+      </w:r>
+      <w:r>
+        <w:rPr>
+          <w:rFonts w:ascii="Arial" w:hAnsi="Arial" w:cs="Arial"/>
+        </w:rPr>
+        <w:t>guilde, droits d’administrateurs, etc</w:t>
       </w:r>
       <w:r>
         <w:rPr>
@@ -5553,52 +5825,41 @@
       <w:r>
         <w:br w:type="page"/>
       </w:r>
-      <w:bookmarkStart w:id="7" w:name="_Toc26866816"/>
+      <w:bookmarkStart w:id="6" w:name="_Toc26877921"/>
       <w:r>
         <w:lastRenderedPageBreak/>
         <w:t>Scénario 1</w:t>
       </w:r>
-      <w:bookmarkEnd w:id="7"/>
-    </w:p>
-    <w:p>
-      <w:pPr>
-        <w:rPr>
-          <w:rFonts w:ascii="Arial" w:hAnsi="Arial" w:cs="Arial"/>
-          <w:b/>
-          <w:sz w:val="28"/>
-          <w:szCs w:val="28"/>
-        </w:rPr>
-      </w:pPr>
-    </w:p>
-    <w:p>
-      <w:pPr>
-        <w:rPr>
-          <w:rFonts w:ascii="Arial" w:hAnsi="Arial" w:cs="Arial"/>
-          <w:b/>
-          <w:sz w:val="28"/>
-          <w:szCs w:val="28"/>
-        </w:rPr>
-      </w:pPr>
-      <w:r>
-        <w:rPr>
-          <w:rFonts w:ascii="Arial" w:hAnsi="Arial" w:cs="Arial"/>
-          <w:b/>
-          <w:sz w:val="28"/>
-          <w:szCs w:val="28"/>
-        </w:rPr>
-        <w:t>Titre: Band-</w:t>
-      </w:r>
-      <w:proofErr w:type="spellStart"/>
-      <w:r>
-        <w:rPr>
-          <w:rFonts w:ascii="Arial" w:hAnsi="Arial" w:cs="Arial"/>
-          <w:b/>
-          <w:sz w:val="28"/>
-          <w:szCs w:val="28"/>
-        </w:rPr>
-        <w:t>Aid</w:t>
-      </w:r>
-      <w:proofErr w:type="spellEnd"/>
+      <w:bookmarkEnd w:id="6"/>
+    </w:p>
+    <w:p>
+      <w:pPr>
+        <w:rPr>
+          <w:rFonts w:ascii="Arial" w:hAnsi="Arial" w:cs="Arial"/>
+          <w:b/>
+          <w:sz w:val="28"/>
+          <w:szCs w:val="28"/>
+        </w:rPr>
+      </w:pPr>
+    </w:p>
+    <w:p>
+      <w:pPr>
+        <w:rPr>
+          <w:rFonts w:ascii="Arial" w:hAnsi="Arial" w:cs="Arial"/>
+          <w:b/>
+          <w:sz w:val="28"/>
+          <w:szCs w:val="28"/>
+        </w:rPr>
+      </w:pPr>
+      <w:r>
+        <w:rPr>
+          <w:rFonts w:ascii="Arial" w:hAnsi="Arial" w:cs="Arial"/>
+          <w:b/>
+          <w:sz w:val="28"/>
+          <w:szCs w:val="28"/>
+        </w:rPr>
+        <w:t>Titre: Band-Aid</w:t>
+      </w:r>
     </w:p>
     <w:p>
       <w:pPr>
@@ -5686,7 +5947,15 @@
           <w:sz w:val="28"/>
           <w:szCs w:val="28"/>
         </w:rPr>
-        <w:t>peu coûteux, infrastructure déjà existante.</w:t>
+        <w:t>solution peu coûteuse, qui enlève le besoin de reconstruire l’infrastructure déjà existante. Permets sans problème de régler le besoin d’équipements, de guildes et de quêtes, ainsi que donner aux statistiques inutiles une fonction plus importante.</w:t>
+      </w:r>
+      <w:r>
+        <w:rPr>
+          <w:rFonts w:ascii="Arial" w:hAnsi="Arial" w:cs="Arial"/>
+          <w:sz w:val="28"/>
+          <w:szCs w:val="28"/>
+        </w:rPr>
+        <w:t xml:space="preserve"> La carte du monde serait aussi remplie et plus intéressante.</w:t>
       </w:r>
     </w:p>
     <w:p>
@@ -5732,15 +6001,39 @@
           <w:sz w:val="28"/>
           <w:szCs w:val="28"/>
         </w:rPr>
-        <w:t xml:space="preserve"> pas de communication en temps réel possible, besoin d’étudier le code existant et ra</w:t>
-      </w:r>
-      <w:r>
-        <w:rPr>
-          <w:rFonts w:ascii="Arial" w:hAnsi="Arial" w:cs="Arial"/>
-          <w:sz w:val="28"/>
-          <w:szCs w:val="28"/>
-        </w:rPr>
-        <w:t>fistoler si nécessaire.</w:t>
+        <w:t xml:space="preserve"> </w:t>
+      </w:r>
+      <w:r>
+        <w:rPr>
+          <w:rFonts w:ascii="Arial" w:hAnsi="Arial" w:cs="Arial"/>
+          <w:sz w:val="28"/>
+          <w:szCs w:val="28"/>
+        </w:rPr>
+        <w:t xml:space="preserve">Le </w:t>
+      </w:r>
+      <w:r>
+        <w:rPr>
+          <w:rFonts w:ascii="Arial" w:hAnsi="Arial" w:cs="Arial"/>
+          <w:sz w:val="28"/>
+          <w:szCs w:val="28"/>
+        </w:rPr>
+        <w:t>serveur</w:t>
+      </w:r>
+      <w:r>
+        <w:rPr>
+          <w:rFonts w:ascii="Arial" w:hAnsi="Arial" w:cs="Arial"/>
+          <w:sz w:val="28"/>
+          <w:szCs w:val="28"/>
+        </w:rPr>
+        <w:t xml:space="preserve"> courant du « vieux » système ne supporterais pas les interactions en temps réel entre joueurs</w:t>
+      </w:r>
+      <w:r>
+        <w:rPr>
+          <w:rFonts w:ascii="Arial" w:hAnsi="Arial" w:cs="Arial"/>
+          <w:sz w:val="28"/>
+          <w:szCs w:val="28"/>
+        </w:rPr>
+        <w:t>. De plus, il nous faudrait l’étudier et le rafistoler là où c’est nécessaire.</w:t>
       </w:r>
     </w:p>
     <w:p>
@@ -5769,7 +6062,7 @@
           <w:rStyle w:val="Titre1Car"/>
         </w:rPr>
       </w:pPr>
-      <w:bookmarkStart w:id="8" w:name="_Toc26866817"/>
+      <w:bookmarkStart w:id="7" w:name="_Toc26877922"/>
       <w:r>
         <w:rPr>
           <w:rStyle w:val="Titre1Car"/>
@@ -5789,7 +6082,7 @@
         </w:rPr>
         <w:t>2</w:t>
       </w:r>
-      <w:bookmarkEnd w:id="8"/>
+      <w:bookmarkEnd w:id="7"/>
     </w:p>
     <w:p>
       <w:pPr>
@@ -5853,43 +6146,7 @@
           <w:sz w:val="28"/>
           <w:szCs w:val="28"/>
         </w:rPr>
-        <w:t xml:space="preserve"> refaire le site à l’aide de </w:t>
-      </w:r>
-      <w:proofErr w:type="spellStart"/>
-      <w:r>
-        <w:rPr>
-          <w:rFonts w:ascii="Arial" w:hAnsi="Arial" w:cs="Arial"/>
-          <w:sz w:val="28"/>
-          <w:szCs w:val="28"/>
-        </w:rPr>
-        <w:t>React</w:t>
-      </w:r>
-      <w:proofErr w:type="spellEnd"/>
-      <w:r>
-        <w:rPr>
-          <w:rFonts w:ascii="Arial" w:hAnsi="Arial" w:cs="Arial"/>
-          <w:sz w:val="28"/>
-          <w:szCs w:val="28"/>
-        </w:rPr>
-        <w:t xml:space="preserve"> et de </w:t>
-      </w:r>
-      <w:proofErr w:type="spellStart"/>
-      <w:r>
-        <w:rPr>
-          <w:rFonts w:ascii="Arial" w:hAnsi="Arial" w:cs="Arial"/>
-          <w:sz w:val="28"/>
-          <w:szCs w:val="28"/>
-        </w:rPr>
-        <w:t>Nest</w:t>
-      </w:r>
-      <w:proofErr w:type="spellEnd"/>
-      <w:r>
-        <w:rPr>
-          <w:rFonts w:ascii="Arial" w:hAnsi="Arial" w:cs="Arial"/>
-          <w:sz w:val="28"/>
-          <w:szCs w:val="28"/>
-        </w:rPr>
-        <w:t xml:space="preserve"> JS</w:t>
+        <w:t xml:space="preserve"> refaire le site à l’aide de React et de Nest JS</w:t>
       </w:r>
       <w:r>
         <w:rPr>
@@ -5942,31 +6199,72 @@
           <w:sz w:val="28"/>
           <w:szCs w:val="28"/>
         </w:rPr>
-        <w:t xml:space="preserve"> permets plus de versatilité</w:t>
-      </w:r>
-      <w:r>
-        <w:rPr>
-          <w:rFonts w:ascii="Arial" w:hAnsi="Arial" w:cs="Arial"/>
-          <w:sz w:val="28"/>
-          <w:szCs w:val="28"/>
-        </w:rPr>
-        <w:t xml:space="preserve"> pour les futures fonctionnalités que l’on souhaite ajouter, back-end plus léger, permets l’interaction en temps réel.</w:t>
-      </w:r>
-    </w:p>
-    <w:p>
-      <w:pPr>
-        <w:rPr>
-          <w:rFonts w:ascii="Arial" w:hAnsi="Arial" w:cs="Arial"/>
-          <w:b/>
-          <w:sz w:val="28"/>
-          <w:szCs w:val="28"/>
-        </w:rPr>
-      </w:pPr>
-    </w:p>
-    <w:p>
-      <w:pPr>
-        <w:rPr>
-          <w:rFonts w:ascii="Arial" w:hAnsi="Arial" w:cs="Arial"/>
+        <w:t xml:space="preserve"> </w:t>
+      </w:r>
+      <w:r>
+        <w:rPr>
+          <w:rFonts w:ascii="Arial" w:hAnsi="Arial" w:cs="Arial"/>
+          <w:sz w:val="28"/>
+          <w:szCs w:val="28"/>
+        </w:rPr>
+        <w:t xml:space="preserve">Règle absolument tous les problèmes, </w:t>
+      </w:r>
+      <w:r>
+        <w:rPr>
+          <w:rFonts w:ascii="Arial" w:hAnsi="Arial" w:cs="Arial"/>
+          <w:sz w:val="28"/>
+          <w:szCs w:val="28"/>
+        </w:rPr>
+        <w:t>d</w:t>
+      </w:r>
+      <w:r>
+        <w:rPr>
+          <w:rFonts w:ascii="Arial" w:hAnsi="Arial" w:cs="Arial"/>
+          <w:sz w:val="28"/>
+          <w:szCs w:val="28"/>
+        </w:rPr>
+        <w:t>ûs</w:t>
+      </w:r>
+      <w:r>
+        <w:rPr>
+          <w:rFonts w:ascii="Arial" w:hAnsi="Arial" w:cs="Arial"/>
+          <w:sz w:val="28"/>
+          <w:szCs w:val="28"/>
+        </w:rPr>
+        <w:t xml:space="preserve"> à la versatilité des nouvelles librair</w:t>
+      </w:r>
+      <w:r>
+        <w:rPr>
+          <w:rFonts w:ascii="Arial" w:hAnsi="Arial" w:cs="Arial"/>
+          <w:sz w:val="28"/>
+          <w:szCs w:val="28"/>
+        </w:rPr>
+        <w:t>i</w:t>
+      </w:r>
+      <w:r>
+        <w:rPr>
+          <w:rFonts w:ascii="Arial" w:hAnsi="Arial" w:cs="Arial"/>
+          <w:sz w:val="28"/>
+          <w:szCs w:val="28"/>
+        </w:rPr>
+        <w:t>es : carte interactive et intéressante, système d’équipements, interaction entre joueurs en temps réel, statistiques utiles, quêtes et guildes.</w:t>
+      </w:r>
+    </w:p>
+    <w:p>
+      <w:pPr>
+        <w:rPr>
+          <w:rFonts w:ascii="Arial" w:hAnsi="Arial" w:cs="Arial"/>
+          <w:b/>
+          <w:sz w:val="28"/>
+          <w:szCs w:val="28"/>
+        </w:rPr>
+      </w:pPr>
+    </w:p>
+    <w:p>
+      <w:pPr>
+        <w:rPr>
+          <w:rFonts w:ascii="Arial" w:hAnsi="Arial" w:cs="Arial"/>
+          <w:b/>
           <w:sz w:val="28"/>
           <w:szCs w:val="28"/>
         </w:rPr>
@@ -5995,18 +6293,33 @@
           <w:sz w:val="28"/>
           <w:szCs w:val="28"/>
         </w:rPr>
-        <w:t xml:space="preserve"> il nous faudra apprendre ces deux librairies, puis refaire l’interface de la quasi-totalité du site.</w:t>
-      </w:r>
-    </w:p>
-    <w:p>
-      <w:pPr>
-        <w:rPr>
-          <w:rFonts w:ascii="Arial" w:hAnsi="Arial" w:cs="Arial"/>
-          <w:b/>
-          <w:sz w:val="28"/>
-          <w:szCs w:val="28"/>
-        </w:rPr>
-      </w:pPr>
+        <w:t xml:space="preserve"> </w:t>
+      </w:r>
+      <w:r>
+        <w:rPr>
+          <w:rFonts w:ascii="Arial" w:hAnsi="Arial" w:cs="Arial"/>
+          <w:sz w:val="28"/>
+          <w:szCs w:val="28"/>
+        </w:rPr>
+        <w:t xml:space="preserve">Il nous coûterait du temps d’apprendre ces deux librairies, puis de refaire la quasi-totalité de l’interface </w:t>
+      </w:r>
+      <w:r>
+        <w:rPr>
+          <w:rFonts w:ascii="Arial" w:hAnsi="Arial" w:cs="Arial"/>
+          <w:i/>
+          <w:sz w:val="28"/>
+          <w:szCs w:val="28"/>
+        </w:rPr>
+        <w:t>courante</w:t>
+      </w:r>
+      <w:r>
+        <w:rPr>
+          <w:rFonts w:ascii="Arial" w:hAnsi="Arial" w:cs="Arial"/>
+          <w:sz w:val="28"/>
+          <w:szCs w:val="28"/>
+        </w:rPr>
+        <w:t xml:space="preserve"> du jeu, en plus de ce qu’il faut ajouter. Il y a risque de manque de temps pour tout compléter, auquel cas les guildes seraient les premières sur le bloc de coupe.</w:t>
+      </w:r>
     </w:p>
     <w:p>
       <w:pPr>
@@ -6016,7 +6329,7 @@
       <w:r>
         <w:br w:type="page"/>
       </w:r>
-      <w:bookmarkStart w:id="9" w:name="_Toc26866818"/>
+      <w:bookmarkStart w:id="8" w:name="_Toc26877923"/>
       <w:r>
         <w:lastRenderedPageBreak/>
         <w:t>Scénario</w:t>
@@ -6027,195 +6340,244 @@
       <w:r>
         <w:t>3</w:t>
       </w:r>
+      <w:bookmarkEnd w:id="8"/>
+    </w:p>
+    <w:p>
+      <w:pPr>
+        <w:rPr>
+          <w:rFonts w:ascii="Arial" w:hAnsi="Arial" w:cs="Arial"/>
+          <w:b/>
+          <w:sz w:val="28"/>
+          <w:szCs w:val="28"/>
+        </w:rPr>
+      </w:pPr>
+    </w:p>
+    <w:p>
+      <w:pPr>
+        <w:rPr>
+          <w:rFonts w:ascii="Arial" w:hAnsi="Arial" w:cs="Arial"/>
+          <w:b/>
+          <w:sz w:val="28"/>
+          <w:szCs w:val="28"/>
+        </w:rPr>
+      </w:pPr>
+      <w:r>
+        <w:rPr>
+          <w:rFonts w:ascii="Arial" w:hAnsi="Arial" w:cs="Arial"/>
+          <w:b/>
+          <w:sz w:val="28"/>
+          <w:szCs w:val="28"/>
+        </w:rPr>
+        <w:t>Titre : Un vrai jeu</w:t>
+      </w:r>
+    </w:p>
+    <w:p>
+      <w:pPr>
+        <w:rPr>
+          <w:rFonts w:ascii="Arial" w:hAnsi="Arial" w:cs="Arial"/>
+          <w:b/>
+          <w:sz w:val="28"/>
+          <w:szCs w:val="28"/>
+        </w:rPr>
+      </w:pPr>
+    </w:p>
+    <w:p>
+      <w:pPr>
+        <w:rPr>
+          <w:rFonts w:ascii="Arial" w:hAnsi="Arial" w:cs="Arial"/>
+          <w:sz w:val="28"/>
+          <w:szCs w:val="28"/>
+        </w:rPr>
+      </w:pPr>
+      <w:r>
+        <w:rPr>
+          <w:rFonts w:ascii="Arial" w:hAnsi="Arial" w:cs="Arial"/>
+          <w:b/>
+          <w:sz w:val="28"/>
+          <w:szCs w:val="28"/>
+        </w:rPr>
+        <w:t>Description :</w:t>
+      </w:r>
+      <w:r>
+        <w:rPr>
+          <w:rFonts w:ascii="Arial" w:hAnsi="Arial" w:cs="Arial"/>
+          <w:sz w:val="28"/>
+          <w:szCs w:val="28"/>
+        </w:rPr>
+        <w:t xml:space="preserve"> refaire le programme entièrement à l’aide d</w:t>
+      </w:r>
+      <w:r>
+        <w:rPr>
+          <w:rFonts w:ascii="Arial" w:hAnsi="Arial" w:cs="Arial"/>
+          <w:sz w:val="28"/>
+          <w:szCs w:val="28"/>
+        </w:rPr>
+        <w:t xml:space="preserve">u moteur de jeux </w:t>
+      </w:r>
+      <w:r>
+        <w:rPr>
+          <w:rFonts w:ascii="Arial" w:hAnsi="Arial" w:cs="Arial"/>
+          <w:sz w:val="28"/>
+          <w:szCs w:val="28"/>
+        </w:rPr>
+        <w:t>Unity</w:t>
+      </w:r>
+      <w:r>
+        <w:rPr>
+          <w:rFonts w:ascii="Arial" w:hAnsi="Arial" w:cs="Arial"/>
+          <w:sz w:val="28"/>
+          <w:szCs w:val="28"/>
+        </w:rPr>
+        <w:t xml:space="preserve"> (2D ou 3D).</w:t>
+      </w:r>
+    </w:p>
+    <w:p>
+      <w:pPr>
+        <w:rPr>
+          <w:rFonts w:ascii="Arial" w:hAnsi="Arial" w:cs="Arial"/>
+          <w:b/>
+          <w:sz w:val="28"/>
+          <w:szCs w:val="28"/>
+        </w:rPr>
+      </w:pPr>
+    </w:p>
+    <w:p>
+      <w:pPr>
+        <w:rPr>
+          <w:rFonts w:ascii="Arial" w:hAnsi="Arial" w:cs="Arial"/>
+          <w:sz w:val="28"/>
+          <w:szCs w:val="28"/>
+        </w:rPr>
+      </w:pPr>
+      <w:r>
+        <w:rPr>
+          <w:rFonts w:ascii="Arial" w:hAnsi="Arial" w:cs="Arial"/>
+          <w:b/>
+          <w:sz w:val="28"/>
+          <w:szCs w:val="28"/>
+        </w:rPr>
+        <w:t>Avantage</w:t>
+      </w:r>
+      <w:r>
+        <w:rPr>
+          <w:rFonts w:ascii="Arial" w:hAnsi="Arial" w:cs="Arial"/>
+          <w:b/>
+          <w:sz w:val="28"/>
+          <w:szCs w:val="28"/>
+        </w:rPr>
+        <w:t> :</w:t>
+      </w:r>
+      <w:r>
+        <w:rPr>
+          <w:rFonts w:ascii="Arial" w:hAnsi="Arial" w:cs="Arial"/>
+          <w:sz w:val="28"/>
+          <w:szCs w:val="28"/>
+        </w:rPr>
+        <w:t xml:space="preserve"> </w:t>
+      </w:r>
+      <w:r>
+        <w:rPr>
+          <w:rFonts w:ascii="Arial" w:hAnsi="Arial" w:cs="Arial"/>
+          <w:sz w:val="28"/>
+          <w:szCs w:val="28"/>
+        </w:rPr>
+        <w:t xml:space="preserve">tous ce qui pourrait être </w:t>
+      </w:r>
+      <w:r>
+        <w:rPr>
+          <w:rFonts w:ascii="Arial" w:hAnsi="Arial" w:cs="Arial"/>
+          <w:sz w:val="28"/>
+          <w:szCs w:val="28"/>
+        </w:rPr>
+        <w:t xml:space="preserve">fait dans le scénario précédent, avec une </w:t>
+      </w:r>
+      <w:r>
+        <w:rPr>
+          <w:rFonts w:ascii="Arial" w:hAnsi="Arial" w:cs="Arial"/>
+          <w:i/>
+          <w:sz w:val="28"/>
+          <w:szCs w:val="28"/>
+        </w:rPr>
+        <w:t>tonne</w:t>
+      </w:r>
+      <w:r>
+        <w:rPr>
+          <w:rFonts w:ascii="Arial" w:hAnsi="Arial" w:cs="Arial"/>
+          <w:sz w:val="28"/>
+          <w:szCs w:val="28"/>
+        </w:rPr>
+        <w:t xml:space="preserve"> de points en plus : des graphiques plus avancés, des effets sonores, des animations poussées et de la musique.</w:t>
+      </w:r>
+      <w:r>
+        <w:rPr>
+          <w:rFonts w:ascii="Arial" w:hAnsi="Arial" w:cs="Arial"/>
+          <w:sz w:val="28"/>
+          <w:szCs w:val="28"/>
+        </w:rPr>
+        <w:t xml:space="preserve"> </w:t>
+      </w:r>
+    </w:p>
+    <w:p>
+      <w:pPr>
+        <w:rPr>
+          <w:rFonts w:ascii="Arial" w:hAnsi="Arial" w:cs="Arial"/>
+          <w:b/>
+          <w:sz w:val="28"/>
+          <w:szCs w:val="28"/>
+        </w:rPr>
+      </w:pPr>
+    </w:p>
+    <w:p>
+      <w:pPr>
+        <w:rPr>
+          <w:rFonts w:ascii="Arial" w:hAnsi="Arial" w:cs="Arial"/>
+          <w:sz w:val="28"/>
+          <w:szCs w:val="28"/>
+        </w:rPr>
+      </w:pPr>
+      <w:r>
+        <w:rPr>
+          <w:rFonts w:ascii="Arial" w:hAnsi="Arial" w:cs="Arial"/>
+          <w:b/>
+          <w:sz w:val="28"/>
+          <w:szCs w:val="28"/>
+        </w:rPr>
+        <w:t>Désavantage</w:t>
+      </w:r>
+      <w:r>
+        <w:rPr>
+          <w:rFonts w:ascii="Arial" w:hAnsi="Arial" w:cs="Arial"/>
+          <w:b/>
+          <w:sz w:val="28"/>
+          <w:szCs w:val="28"/>
+        </w:rPr>
+        <w:t> :</w:t>
+      </w:r>
+      <w:r>
+        <w:rPr>
+          <w:rFonts w:ascii="Arial" w:hAnsi="Arial" w:cs="Arial"/>
+          <w:sz w:val="28"/>
+          <w:szCs w:val="28"/>
+        </w:rPr>
+        <w:t xml:space="preserve"> temps de développement « absurde »,</w:t>
+      </w:r>
+      <w:r>
+        <w:rPr>
+          <w:rFonts w:ascii="Arial" w:hAnsi="Arial" w:cs="Arial"/>
+          <w:sz w:val="28"/>
+          <w:szCs w:val="28"/>
+        </w:rPr>
+        <w:t xml:space="preserve"> nécessiterait</w:t>
+      </w:r>
+      <w:bookmarkStart w:id="9" w:name="_GoBack"/>
       <w:bookmarkEnd w:id="9"/>
-    </w:p>
-    <w:p>
-      <w:pPr>
-        <w:rPr>
-          <w:rFonts w:ascii="Arial" w:hAnsi="Arial" w:cs="Arial"/>
-          <w:b/>
-          <w:sz w:val="28"/>
-          <w:szCs w:val="28"/>
-        </w:rPr>
-      </w:pPr>
-    </w:p>
-    <w:p>
-      <w:pPr>
-        <w:rPr>
-          <w:rFonts w:ascii="Arial" w:hAnsi="Arial" w:cs="Arial"/>
-          <w:b/>
-          <w:sz w:val="28"/>
-          <w:szCs w:val="28"/>
-        </w:rPr>
-      </w:pPr>
-      <w:r>
-        <w:rPr>
-          <w:rFonts w:ascii="Arial" w:hAnsi="Arial" w:cs="Arial"/>
-          <w:b/>
-          <w:sz w:val="28"/>
-          <w:szCs w:val="28"/>
-        </w:rPr>
-        <w:t>Titre : Un vrai jeu</w:t>
-      </w:r>
-    </w:p>
-    <w:p>
-      <w:pPr>
-        <w:rPr>
-          <w:rFonts w:ascii="Arial" w:hAnsi="Arial" w:cs="Arial"/>
-          <w:b/>
-          <w:sz w:val="28"/>
-          <w:szCs w:val="28"/>
-        </w:rPr>
-      </w:pPr>
-    </w:p>
-    <w:p>
-      <w:pPr>
-        <w:rPr>
-          <w:rFonts w:ascii="Arial" w:hAnsi="Arial" w:cs="Arial"/>
-          <w:sz w:val="28"/>
-          <w:szCs w:val="28"/>
-        </w:rPr>
-      </w:pPr>
-      <w:r>
-        <w:rPr>
-          <w:rFonts w:ascii="Arial" w:hAnsi="Arial" w:cs="Arial"/>
-          <w:b/>
-          <w:sz w:val="28"/>
-          <w:szCs w:val="28"/>
-        </w:rPr>
-        <w:t>Description :</w:t>
-      </w:r>
-      <w:r>
-        <w:rPr>
-          <w:rFonts w:ascii="Arial" w:hAnsi="Arial" w:cs="Arial"/>
-          <w:sz w:val="28"/>
-          <w:szCs w:val="28"/>
-        </w:rPr>
-        <w:t xml:space="preserve"> refaire le programme entièrement à l’aide d</w:t>
-      </w:r>
-      <w:r>
-        <w:rPr>
-          <w:rFonts w:ascii="Arial" w:hAnsi="Arial" w:cs="Arial"/>
-          <w:sz w:val="28"/>
-          <w:szCs w:val="28"/>
-        </w:rPr>
-        <w:t xml:space="preserve">u moteur de jeux </w:t>
-      </w:r>
-      <w:proofErr w:type="spellStart"/>
-      <w:r>
-        <w:rPr>
-          <w:rFonts w:ascii="Arial" w:hAnsi="Arial" w:cs="Arial"/>
-          <w:sz w:val="28"/>
-          <w:szCs w:val="28"/>
-        </w:rPr>
-        <w:t>Unity</w:t>
-      </w:r>
-      <w:proofErr w:type="spellEnd"/>
-      <w:r>
-        <w:rPr>
-          <w:rFonts w:ascii="Arial" w:hAnsi="Arial" w:cs="Arial"/>
-          <w:sz w:val="28"/>
-          <w:szCs w:val="28"/>
-        </w:rPr>
-        <w:t xml:space="preserve"> (2D ou 3D).</w:t>
-      </w:r>
-    </w:p>
-    <w:p>
-      <w:pPr>
-        <w:rPr>
-          <w:rFonts w:ascii="Arial" w:hAnsi="Arial" w:cs="Arial"/>
-          <w:b/>
-          <w:sz w:val="28"/>
-          <w:szCs w:val="28"/>
-        </w:rPr>
-      </w:pPr>
-    </w:p>
-    <w:p>
-      <w:pPr>
-        <w:rPr>
-          <w:rFonts w:ascii="Arial" w:hAnsi="Arial" w:cs="Arial"/>
-          <w:sz w:val="28"/>
-          <w:szCs w:val="28"/>
-        </w:rPr>
-      </w:pPr>
-      <w:r>
-        <w:rPr>
-          <w:rFonts w:ascii="Arial" w:hAnsi="Arial" w:cs="Arial"/>
-          <w:b/>
-          <w:sz w:val="28"/>
-          <w:szCs w:val="28"/>
-        </w:rPr>
-        <w:t>Avantage</w:t>
-      </w:r>
-      <w:r>
-        <w:rPr>
-          <w:rFonts w:ascii="Arial" w:hAnsi="Arial" w:cs="Arial"/>
-          <w:b/>
-          <w:sz w:val="28"/>
-          <w:szCs w:val="28"/>
-        </w:rPr>
-        <w:t> :</w:t>
-      </w:r>
-      <w:r>
-        <w:rPr>
-          <w:rFonts w:ascii="Arial" w:hAnsi="Arial" w:cs="Arial"/>
-          <w:sz w:val="28"/>
-          <w:szCs w:val="28"/>
-        </w:rPr>
-        <w:t xml:space="preserve"> grande amélioration de l’interactivité et des animations du jeu, plus grande qualité des graphiques, interaction en temps réel.</w:t>
-      </w:r>
-    </w:p>
-    <w:p>
-      <w:pPr>
-        <w:rPr>
-          <w:rFonts w:ascii="Arial" w:hAnsi="Arial" w:cs="Arial"/>
-          <w:b/>
-          <w:sz w:val="28"/>
-          <w:szCs w:val="28"/>
-        </w:rPr>
-      </w:pPr>
-    </w:p>
-    <w:p>
-      <w:pPr>
-        <w:rPr>
-          <w:rFonts w:ascii="Arial" w:hAnsi="Arial" w:cs="Arial"/>
-          <w:sz w:val="28"/>
-          <w:szCs w:val="28"/>
-        </w:rPr>
-      </w:pPr>
-      <w:r>
-        <w:rPr>
-          <w:rFonts w:ascii="Arial" w:hAnsi="Arial" w:cs="Arial"/>
-          <w:b/>
-          <w:sz w:val="28"/>
-          <w:szCs w:val="28"/>
-        </w:rPr>
-        <w:t>Désavantage</w:t>
-      </w:r>
-      <w:r>
-        <w:rPr>
-          <w:rFonts w:ascii="Arial" w:hAnsi="Arial" w:cs="Arial"/>
-          <w:b/>
-          <w:sz w:val="28"/>
-          <w:szCs w:val="28"/>
-        </w:rPr>
-        <w:t> :</w:t>
-      </w:r>
-      <w:r>
-        <w:rPr>
-          <w:rFonts w:ascii="Arial" w:hAnsi="Arial" w:cs="Arial"/>
-          <w:sz w:val="28"/>
-          <w:szCs w:val="28"/>
-        </w:rPr>
-        <w:t xml:space="preserve"> temps de développement « absurde »,</w:t>
-      </w:r>
-      <w:r>
-        <w:rPr>
-          <w:rFonts w:ascii="Arial" w:hAnsi="Arial" w:cs="Arial"/>
-          <w:sz w:val="28"/>
-          <w:szCs w:val="28"/>
-        </w:rPr>
-        <w:t xml:space="preserve"> nécessiterais une équipe pour les dessins et animations, un budget… </w:t>
+      <w:r>
+        <w:rPr>
+          <w:rFonts w:ascii="Arial" w:hAnsi="Arial" w:cs="Arial"/>
+          <w:sz w:val="28"/>
+          <w:szCs w:val="28"/>
+        </w:rPr>
+        <w:t xml:space="preserve"> une équipe pour les dessins et animations, un budget… </w:t>
       </w:r>
       <w:r>
         <w:rPr>
@@ -6242,23 +6604,13 @@
         </w:rPr>
         <w:t xml:space="preserve">à coder en </w:t>
       </w:r>
-      <w:proofErr w:type="spellStart"/>
-      <w:r>
-        <w:rPr>
-          <w:rFonts w:ascii="Arial" w:hAnsi="Arial" w:cs="Arial"/>
-          <w:sz w:val="28"/>
-          <w:szCs w:val="28"/>
-        </w:rPr>
-        <w:t>Unity</w:t>
-      </w:r>
-      <w:proofErr w:type="spellEnd"/>
-      <w:r>
-        <w:rPr>
-          <w:rFonts w:ascii="Arial" w:hAnsi="Arial" w:cs="Arial"/>
-          <w:sz w:val="28"/>
-          <w:szCs w:val="28"/>
-        </w:rPr>
-        <w:t>.</w:t>
+      <w:r>
+        <w:rPr>
+          <w:rFonts w:ascii="Arial" w:hAnsi="Arial" w:cs="Arial"/>
+          <w:sz w:val="28"/>
+          <w:szCs w:val="28"/>
+        </w:rPr>
+        <w:t>Unity.</w:t>
       </w:r>
     </w:p>
     <w:p>
@@ -6268,7 +6620,7 @@
       <w:r>
         <w:br w:type="page"/>
       </w:r>
-      <w:bookmarkStart w:id="10" w:name="_Toc26866819"/>
+      <w:bookmarkStart w:id="10" w:name="_Toc26877924"/>
       <w:r>
         <w:lastRenderedPageBreak/>
         <w:t>Conclusion et Recommandation</w:t>
@@ -6287,12 +6639,14 @@
       <w:pPr>
         <w:rPr>
           <w:rFonts w:ascii="Arial" w:hAnsi="Arial" w:cs="Arial"/>
-          <w:szCs w:val="28"/>
-        </w:rPr>
-      </w:pPr>
-      <w:r>
-        <w:rPr>
-          <w:rFonts w:ascii="Arial" w:hAnsi="Arial" w:cs="Arial"/>
+          <w:sz w:val="28"/>
+          <w:szCs w:val="28"/>
+        </w:rPr>
+      </w:pPr>
+      <w:r>
+        <w:rPr>
+          <w:rFonts w:ascii="Arial" w:hAnsi="Arial" w:cs="Arial"/>
+          <w:sz w:val="28"/>
           <w:szCs w:val="28"/>
         </w:rPr>
         <w:t>Considérant les contraintes de temps, le budget disponible et les demandes du client, la meilleure solution serait le scénario 2.</w:t>
@@ -6300,45 +6654,15 @@
       <w:r>
         <w:rPr>
           <w:rFonts w:ascii="Arial" w:hAnsi="Arial" w:cs="Arial"/>
-          <w:szCs w:val="28"/>
-        </w:rPr>
-        <w:t xml:space="preserve"> En effet, le système actuel d’</w:t>
-      </w:r>
-      <w:proofErr w:type="spellStart"/>
-      <w:r>
-        <w:rPr>
-          <w:rFonts w:ascii="Arial" w:hAnsi="Arial" w:cs="Arial"/>
-          <w:szCs w:val="28"/>
-        </w:rPr>
-        <w:t>Angular</w:t>
-      </w:r>
-      <w:proofErr w:type="spellEnd"/>
-      <w:r>
-        <w:rPr>
-          <w:rFonts w:ascii="Arial" w:hAnsi="Arial" w:cs="Arial"/>
-          <w:szCs w:val="28"/>
-        </w:rPr>
-        <w:t xml:space="preserve"> </w:t>
-      </w:r>
-      <w:proofErr w:type="spellStart"/>
-      <w:r>
-        <w:rPr>
-          <w:rFonts w:ascii="Arial" w:hAnsi="Arial" w:cs="Arial"/>
-          <w:szCs w:val="28"/>
-        </w:rPr>
-        <w:t>Heroes</w:t>
-      </w:r>
-      <w:proofErr w:type="spellEnd"/>
-      <w:r>
-        <w:rPr>
-          <w:rFonts w:ascii="Arial" w:hAnsi="Arial" w:cs="Arial"/>
-          <w:szCs w:val="28"/>
-        </w:rPr>
-        <w:t xml:space="preserve"> ne permet pas de remplir l’une des demandes les plus importantes de M. Thériault, c’est-à-dire l’</w:t>
-      </w:r>
-      <w:r>
-        <w:rPr>
-          <w:rFonts w:ascii="Arial" w:hAnsi="Arial" w:cs="Arial"/>
+          <w:sz w:val="28"/>
+          <w:szCs w:val="28"/>
+        </w:rPr>
+        <w:t xml:space="preserve"> En effet, le système actuel d’Angular Heroes ne permet pas de remplir l’une des demandes les plus importantes de M. Thériault, c’est-à-dire l’</w:t>
+      </w:r>
+      <w:r>
+        <w:rPr>
+          <w:rFonts w:ascii="Arial" w:hAnsi="Arial" w:cs="Arial"/>
+          <w:sz w:val="28"/>
           <w:szCs w:val="28"/>
         </w:rPr>
         <w:t>interaction en temps réel : cela met de côté le scénario 1. De plus, le scénario 3 n’est pas envisageable d’</w:t>
@@ -6346,6 +6670,7 @@
       <w:r>
         <w:rPr>
           <w:rFonts w:ascii="Arial" w:hAnsi="Arial" w:cs="Arial"/>
+          <w:sz w:val="28"/>
           <w:szCs w:val="28"/>
         </w:rPr>
         <w:t xml:space="preserve">un point de vue temporel : </w:t>
@@ -6353,6 +6678,7 @@
       <w:r>
         <w:rPr>
           <w:rFonts w:ascii="Arial" w:hAnsi="Arial" w:cs="Arial"/>
+          <w:sz w:val="28"/>
           <w:szCs w:val="28"/>
         </w:rPr>
         <w:t xml:space="preserve">deux ou trois ans de développement pourraient être </w:t>
@@ -6360,6 +6686,7 @@
       <w:r>
         <w:rPr>
           <w:rFonts w:ascii="Arial" w:hAnsi="Arial" w:cs="Arial"/>
+          <w:sz w:val="28"/>
           <w:szCs w:val="28"/>
         </w:rPr>
         <w:t>nécessaires</w:t>
@@ -6367,6 +6694,7 @@
       <w:r>
         <w:rPr>
           <w:rFonts w:ascii="Arial" w:hAnsi="Arial" w:cs="Arial"/>
+          <w:sz w:val="28"/>
           <w:szCs w:val="28"/>
         </w:rPr>
         <w:t>, ce qui n’est pas exactement 12 semaines.</w:t>
@@ -6376,83 +6704,30 @@
       <w:pPr>
         <w:rPr>
           <w:rFonts w:ascii="Arial" w:hAnsi="Arial" w:cs="Arial"/>
-          <w:szCs w:val="28"/>
-        </w:rPr>
-      </w:pPr>
-      <w:r>
-        <w:rPr>
-          <w:rFonts w:ascii="Arial" w:hAnsi="Arial" w:cs="Arial"/>
-          <w:szCs w:val="28"/>
-        </w:rPr>
-        <w:t>Nous allons réécrire le code d’</w:t>
-      </w:r>
-      <w:proofErr w:type="spellStart"/>
-      <w:r>
-        <w:rPr>
-          <w:rFonts w:ascii="Arial" w:hAnsi="Arial" w:cs="Arial"/>
-          <w:szCs w:val="28"/>
-        </w:rPr>
-        <w:t>Angular</w:t>
-      </w:r>
-      <w:proofErr w:type="spellEnd"/>
-      <w:r>
-        <w:rPr>
-          <w:rFonts w:ascii="Arial" w:hAnsi="Arial" w:cs="Arial"/>
-          <w:szCs w:val="28"/>
-        </w:rPr>
-        <w:t xml:space="preserve"> </w:t>
-      </w:r>
-      <w:proofErr w:type="spellStart"/>
-      <w:r>
-        <w:rPr>
-          <w:rFonts w:ascii="Arial" w:hAnsi="Arial" w:cs="Arial"/>
-          <w:szCs w:val="28"/>
-        </w:rPr>
-        <w:t>Heroes</w:t>
-      </w:r>
-      <w:proofErr w:type="spellEnd"/>
-      <w:r>
-        <w:rPr>
-          <w:rFonts w:ascii="Arial" w:hAnsi="Arial" w:cs="Arial"/>
-          <w:szCs w:val="28"/>
-        </w:rPr>
-        <w:t xml:space="preserve"> avec </w:t>
-      </w:r>
-      <w:proofErr w:type="spellStart"/>
-      <w:r>
-        <w:rPr>
-          <w:rFonts w:ascii="Arial" w:hAnsi="Arial" w:cs="Arial"/>
-          <w:szCs w:val="28"/>
-        </w:rPr>
-        <w:t>React</w:t>
-      </w:r>
-      <w:proofErr w:type="spellEnd"/>
-      <w:r>
-        <w:rPr>
-          <w:rFonts w:ascii="Arial" w:hAnsi="Arial" w:cs="Arial"/>
-          <w:szCs w:val="28"/>
-        </w:rPr>
-        <w:t xml:space="preserve"> et</w:t>
-      </w:r>
-      <w:r>
-        <w:rPr>
-          <w:rFonts w:ascii="Arial" w:hAnsi="Arial" w:cs="Arial"/>
-          <w:szCs w:val="28"/>
-        </w:rPr>
-        <w:t xml:space="preserve"> </w:t>
-      </w:r>
-      <w:proofErr w:type="spellStart"/>
-      <w:r>
-        <w:rPr>
-          <w:rFonts w:ascii="Arial" w:hAnsi="Arial" w:cs="Arial"/>
-          <w:szCs w:val="28"/>
-        </w:rPr>
-        <w:t>Nest</w:t>
-      </w:r>
-      <w:proofErr w:type="spellEnd"/>
-      <w:r>
-        <w:rPr>
-          <w:rFonts w:ascii="Arial" w:hAnsi="Arial" w:cs="Arial"/>
+          <w:sz w:val="28"/>
+          <w:szCs w:val="28"/>
+        </w:rPr>
+      </w:pPr>
+      <w:r>
+        <w:rPr>
+          <w:rFonts w:ascii="Arial" w:hAnsi="Arial" w:cs="Arial"/>
+          <w:sz w:val="28"/>
+          <w:szCs w:val="28"/>
+        </w:rPr>
+        <w:t>Nous allons réécrire le code d’Angular Heroes avec React et</w:t>
+      </w:r>
+      <w:r>
+        <w:rPr>
+          <w:rFonts w:ascii="Arial" w:hAnsi="Arial" w:cs="Arial"/>
+          <w:sz w:val="28"/>
+          <w:szCs w:val="28"/>
+        </w:rPr>
+        <w:t xml:space="preserve"> Nest</w:t>
+      </w:r>
+      <w:r>
+        <w:rPr>
+          <w:rFonts w:ascii="Arial" w:hAnsi="Arial" w:cs="Arial"/>
+          <w:sz w:val="28"/>
           <w:szCs w:val="28"/>
         </w:rPr>
         <w:t xml:space="preserve"> JS pour donner au jeu son </w:t>
@@ -6460,6 +6735,7 @@
       <w:r>
         <w:rPr>
           <w:rFonts w:ascii="Arial" w:hAnsi="Arial" w:cs="Arial"/>
+          <w:sz w:val="28"/>
           <w:szCs w:val="28"/>
         </w:rPr>
         <w:t>aspect multijoueur et les autres fonctionnalités qu</w:t>
@@ -6467,6 +6743,7 @@
       <w:r>
         <w:rPr>
           <w:rFonts w:ascii="Arial" w:hAnsi="Arial" w:cs="Arial"/>
+          <w:sz w:val="28"/>
           <w:szCs w:val="28"/>
         </w:rPr>
         <w:t>i</w:t>
@@ -6474,6 +6751,7 @@
       <w:r>
         <w:rPr>
           <w:rFonts w:ascii="Arial" w:hAnsi="Arial" w:cs="Arial"/>
+          <w:sz w:val="28"/>
           <w:szCs w:val="28"/>
         </w:rPr>
         <w:t xml:space="preserve"> lui manque, et ce, à l’intérieur du délai qu’on nous a donné.</w:t>
@@ -6482,38 +6760,141 @@
     <w:p>
       <w:pPr>
         <w:pStyle w:val="Titre1"/>
+        <w:jc w:val="center"/>
       </w:pPr>
       <w:r>
         <w:br w:type="page"/>
       </w:r>
-      <w:bookmarkStart w:id="11" w:name="_Toc26866820"/>
-      <w:r>
+      <w:bookmarkStart w:id="11" w:name="_Toc26877925"/>
+      <w:r>
+        <w:rPr>
+          <w:noProof/>
+        </w:rPr>
         <w:lastRenderedPageBreak/>
-        <w:t>Annexe</w:t>
-      </w:r>
-      <w:r>
-        <w:t>…</w:t>
+        <w:drawing>
+          <wp:anchor distT="0" distB="0" distL="114300" distR="114300" simplePos="0" relativeHeight="251662336" behindDoc="0" locked="0" layoutInCell="1" allowOverlap="1" wp14:anchorId="5462AAC5" wp14:editId="683E1D95">
+            <wp:simplePos x="0" y="0"/>
+            <wp:positionH relativeFrom="margin">
+              <wp:align>center</wp:align>
+            </wp:positionH>
+            <wp:positionV relativeFrom="paragraph">
+              <wp:posOffset>4009390</wp:posOffset>
+            </wp:positionV>
+            <wp:extent cx="4572000" cy="3400709"/>
+            <wp:effectExtent l="0" t="0" r="0" b="9525"/>
+            <wp:wrapNone/>
+            <wp:docPr id="5" name="Image 5"/>
+            <wp:cNvGraphicFramePr>
+              <a:graphicFrameLocks xmlns:a="http://schemas.openxmlformats.org/drawingml/2006/main" noChangeAspect="1"/>
+            </wp:cNvGraphicFramePr>
+            <a:graphic xmlns:a="http://schemas.openxmlformats.org/drawingml/2006/main">
+              <a:graphicData uri="http://schemas.openxmlformats.org/drawingml/2006/picture">
+                <pic:pic xmlns:pic="http://schemas.openxmlformats.org/drawingml/2006/picture">
+                  <pic:nvPicPr>
+                    <pic:cNvPr id="5" name="schedule_B.PNG"/>
+                    <pic:cNvPicPr/>
+                  </pic:nvPicPr>
+                  <pic:blipFill>
+                    <a:blip r:embed="rId12">
+                      <a:extLst>
+                        <a:ext uri="{28A0092B-C50C-407E-A947-70E740481C1C}">
+                          <a14:useLocalDpi xmlns:a14="http://schemas.microsoft.com/office/drawing/2010/main" val="0"/>
+                        </a:ext>
+                      </a:extLst>
+                    </a:blip>
+                    <a:stretch>
+                      <a:fillRect/>
+                    </a:stretch>
+                  </pic:blipFill>
+                  <pic:spPr>
+                    <a:xfrm>
+                      <a:off x="0" y="0"/>
+                      <a:ext cx="4572000" cy="3400709"/>
+                    </a:xfrm>
+                    <a:prstGeom prst="rect">
+                      <a:avLst/>
+                    </a:prstGeom>
+                  </pic:spPr>
+                </pic:pic>
+              </a:graphicData>
+            </a:graphic>
+            <wp14:sizeRelH relativeFrom="margin">
+              <wp14:pctWidth>0</wp14:pctWidth>
+            </wp14:sizeRelH>
+            <wp14:sizeRelV relativeFrom="margin">
+              <wp14:pctHeight>0</wp14:pctHeight>
+            </wp14:sizeRelV>
+          </wp:anchor>
+        </w:drawing>
+      </w:r>
+      <w:r>
+        <w:rPr>
+          <w:noProof/>
+        </w:rPr>
+        <w:drawing>
+          <wp:anchor distT="0" distB="0" distL="114300" distR="114300" simplePos="0" relativeHeight="251663360" behindDoc="0" locked="0" layoutInCell="1" allowOverlap="1" wp14:anchorId="28F43CF0" wp14:editId="3CD28593">
+            <wp:simplePos x="0" y="0"/>
+            <wp:positionH relativeFrom="margin">
+              <wp:align>center</wp:align>
+            </wp:positionH>
+            <wp:positionV relativeFrom="paragraph">
+              <wp:posOffset>357505</wp:posOffset>
+            </wp:positionV>
+            <wp:extent cx="4562475" cy="3493135"/>
+            <wp:effectExtent l="0" t="0" r="9525" b="0"/>
+            <wp:wrapNone/>
+            <wp:docPr id="4" name="Image 4"/>
+            <wp:cNvGraphicFramePr>
+              <a:graphicFrameLocks xmlns:a="http://schemas.openxmlformats.org/drawingml/2006/main" noChangeAspect="1"/>
+            </wp:cNvGraphicFramePr>
+            <a:graphic xmlns:a="http://schemas.openxmlformats.org/drawingml/2006/main">
+              <a:graphicData uri="http://schemas.openxmlformats.org/drawingml/2006/picture">
+                <pic:pic xmlns:pic="http://schemas.openxmlformats.org/drawingml/2006/picture">
+                  <pic:nvPicPr>
+                    <pic:cNvPr id="4" name="schedule_A.PNG"/>
+                    <pic:cNvPicPr/>
+                  </pic:nvPicPr>
+                  <pic:blipFill>
+                    <a:blip r:embed="rId13">
+                      <a:extLst>
+                        <a:ext uri="{28A0092B-C50C-407E-A947-70E740481C1C}">
+                          <a14:useLocalDpi xmlns:a14="http://schemas.microsoft.com/office/drawing/2010/main" val="0"/>
+                        </a:ext>
+                      </a:extLst>
+                    </a:blip>
+                    <a:stretch>
+                      <a:fillRect/>
+                    </a:stretch>
+                  </pic:blipFill>
+                  <pic:spPr>
+                    <a:xfrm>
+                      <a:off x="0" y="0"/>
+                      <a:ext cx="4562475" cy="3493135"/>
+                    </a:xfrm>
+                    <a:prstGeom prst="rect">
+                      <a:avLst/>
+                    </a:prstGeom>
+                  </pic:spPr>
+                </pic:pic>
+              </a:graphicData>
+            </a:graphic>
+            <wp14:sizeRelH relativeFrom="margin">
+              <wp14:pctWidth>0</wp14:pctWidth>
+            </wp14:sizeRelH>
+            <wp14:sizeRelV relativeFrom="margin">
+              <wp14:pctHeight>0</wp14:pctHeight>
+            </wp14:sizeRelV>
+          </wp:anchor>
+        </w:drawing>
+      </w:r>
+      <w:r>
+        <w:t>Planification du projet</w:t>
       </w:r>
       <w:bookmarkEnd w:id="11"/>
     </w:p>
-    <w:p>
-      <w:pPr>
-        <w:pStyle w:val="Titre1"/>
-      </w:pPr>
-      <w:r>
-        <w:br w:type="page"/>
-      </w:r>
-      <w:bookmarkStart w:id="12" w:name="_Toc26866821"/>
-      <w:r>
-        <w:lastRenderedPageBreak/>
-        <w:t>Ms-Project (Planification du projet)</w:t>
-      </w:r>
-      <w:bookmarkEnd w:id="12"/>
-    </w:p>
-    <w:p/>
     <w:sectPr>
-      <w:headerReference w:type="default" r:id="rId12"/>
-      <w:footerReference w:type="default" r:id="rId13"/>
+      <w:headerReference w:type="default" r:id="rId14"/>
+      <w:footerReference w:type="default" r:id="rId15"/>
       <w:pgSz w:w="12240" w:h="15840"/>
       <w:pgMar w:top="1440" w:right="1797" w:bottom="1440" w:left="1797" w:header="709" w:footer="709" w:gutter="0"/>
       <w:pgNumType w:start="0"/>
@@ -6601,7 +6982,7 @@
         <w:rStyle w:val="Numrodepage"/>
         <w:noProof/>
       </w:rPr>
-      <w:t>20</w:t>
+      <w:t>18</w:t>
     </w:r>
     <w:r>
       <w:rPr>
@@ -6670,23 +7051,13 @@
       </w:rPr>
       <w:tab/>
     </w:r>
-    <w:proofErr w:type="spellStart"/>
     <w:r>
       <w:rPr>
         <w:rFonts w:ascii="Arial" w:hAnsi="Arial" w:cs="Arial"/>
         <w:sz w:val="20"/>
         <w:szCs w:val="20"/>
       </w:rPr>
-      <w:t>Theriault’s</w:t>
-    </w:r>
-    <w:proofErr w:type="spellEnd"/>
-    <w:r>
-      <w:rPr>
-        <w:rFonts w:ascii="Arial" w:hAnsi="Arial" w:cs="Arial"/>
-        <w:sz w:val="20"/>
-        <w:szCs w:val="20"/>
-      </w:rPr>
-      <w:t xml:space="preserve"> Games</w:t>
+      <w:t>Theriault’s Games</w:t>
     </w:r>
   </w:p>
 </w:hdr>
@@ -6787,6 +7158,119 @@
     </w:lvl>
   </w:abstractNum>
   <w:abstractNum w:abstractNumId="1">
+    <w:nsid w:val="4FE00B6C"/>
+    <w:multiLevelType w:val="hybridMultilevel"/>
+    <w:tmpl w:val="9AAA186C"/>
+    <w:lvl w:ilvl="0" w:tplc="0C0C0001">
+      <w:start w:val="1"/>
+      <w:numFmt w:val="bullet"/>
+      <w:lvlText w:val=""/>
+      <w:lvlJc w:val="left"/>
+      <w:pPr>
+        <w:ind w:left="720" w:hanging="360"/>
+      </w:pPr>
+      <w:rPr>
+        <w:rFonts w:ascii="Symbol" w:hAnsi="Symbol" w:hint="default"/>
+      </w:rPr>
+    </w:lvl>
+    <w:lvl w:ilvl="1" w:tplc="0C0C0003" w:tentative="1">
+      <w:start w:val="1"/>
+      <w:numFmt w:val="bullet"/>
+      <w:lvlText w:val="o"/>
+      <w:lvlJc w:val="left"/>
+      <w:pPr>
+        <w:ind w:left="1440" w:hanging="360"/>
+      </w:pPr>
+      <w:rPr>
+        <w:rFonts w:ascii="Courier New" w:hAnsi="Courier New" w:cs="Courier New" w:hint="default"/>
+      </w:rPr>
+    </w:lvl>
+    <w:lvl w:ilvl="2" w:tplc="0C0C0005" w:tentative="1">
+      <w:start w:val="1"/>
+      <w:numFmt w:val="bullet"/>
+      <w:lvlText w:val=""/>
+      <w:lvlJc w:val="left"/>
+      <w:pPr>
+        <w:ind w:left="2160" w:hanging="360"/>
+      </w:pPr>
+      <w:rPr>
+        <w:rFonts w:ascii="Wingdings" w:hAnsi="Wingdings" w:hint="default"/>
+      </w:rPr>
+    </w:lvl>
+    <w:lvl w:ilvl="3" w:tplc="0C0C0001" w:tentative="1">
+      <w:start w:val="1"/>
+      <w:numFmt w:val="bullet"/>
+      <w:lvlText w:val=""/>
+      <w:lvlJc w:val="left"/>
+      <w:pPr>
+        <w:ind w:left="2880" w:hanging="360"/>
+      </w:pPr>
+      <w:rPr>
+        <w:rFonts w:ascii="Symbol" w:hAnsi="Symbol" w:hint="default"/>
+      </w:rPr>
+    </w:lvl>
+    <w:lvl w:ilvl="4" w:tplc="0C0C0003" w:tentative="1">
+      <w:start w:val="1"/>
+      <w:numFmt w:val="bullet"/>
+      <w:lvlText w:val="o"/>
+      <w:lvlJc w:val="left"/>
+      <w:pPr>
+        <w:ind w:left="3600" w:hanging="360"/>
+      </w:pPr>
+      <w:rPr>
+        <w:rFonts w:ascii="Courier New" w:hAnsi="Courier New" w:cs="Courier New" w:hint="default"/>
+      </w:rPr>
+    </w:lvl>
+    <w:lvl w:ilvl="5" w:tplc="0C0C0005" w:tentative="1">
+      <w:start w:val="1"/>
+      <w:numFmt w:val="bullet"/>
+      <w:lvlText w:val=""/>
+      <w:lvlJc w:val="left"/>
+      <w:pPr>
+        <w:ind w:left="4320" w:hanging="360"/>
+      </w:pPr>
+      <w:rPr>
+        <w:rFonts w:ascii="Wingdings" w:hAnsi="Wingdings" w:hint="default"/>
+      </w:rPr>
+    </w:lvl>
+    <w:lvl w:ilvl="6" w:tplc="0C0C0001" w:tentative="1">
+      <w:start w:val="1"/>
+      <w:numFmt w:val="bullet"/>
+      <w:lvlText w:val=""/>
+      <w:lvlJc w:val="left"/>
+      <w:pPr>
+        <w:ind w:left="5040" w:hanging="360"/>
+      </w:pPr>
+      <w:rPr>
+        <w:rFonts w:ascii="Symbol" w:hAnsi="Symbol" w:hint="default"/>
+      </w:rPr>
+    </w:lvl>
+    <w:lvl w:ilvl="7" w:tplc="0C0C0003" w:tentative="1">
+      <w:start w:val="1"/>
+      <w:numFmt w:val="bullet"/>
+      <w:lvlText w:val="o"/>
+      <w:lvlJc w:val="left"/>
+      <w:pPr>
+        <w:ind w:left="5760" w:hanging="360"/>
+      </w:pPr>
+      <w:rPr>
+        <w:rFonts w:ascii="Courier New" w:hAnsi="Courier New" w:cs="Courier New" w:hint="default"/>
+      </w:rPr>
+    </w:lvl>
+    <w:lvl w:ilvl="8" w:tplc="0C0C0005" w:tentative="1">
+      <w:start w:val="1"/>
+      <w:numFmt w:val="bullet"/>
+      <w:lvlText w:val=""/>
+      <w:lvlJc w:val="left"/>
+      <w:pPr>
+        <w:ind w:left="6480" w:hanging="360"/>
+      </w:pPr>
+      <w:rPr>
+        <w:rFonts w:ascii="Wingdings" w:hAnsi="Wingdings" w:hint="default"/>
+      </w:rPr>
+    </w:lvl>
+  </w:abstractNum>
+  <w:abstractNum w:abstractNumId="2">
     <w:nsid w:val="57651860"/>
     <w:multiLevelType w:val="hybridMultilevel"/>
     <w:tmpl w:val="AF586D54"/>
@@ -6899,7 +7383,7 @@
       </w:pPr>
     </w:lvl>
   </w:abstractNum>
-  <w:abstractNum w:abstractNumId="2">
+  <w:abstractNum w:abstractNumId="3">
     <w:nsid w:val="5DCF1041"/>
     <w:multiLevelType w:val="hybridMultilevel"/>
     <w:tmpl w:val="AF586D54"/>
@@ -7012,7 +7496,7 @@
       </w:pPr>
     </w:lvl>
   </w:abstractNum>
-  <w:abstractNum w:abstractNumId="3">
+  <w:abstractNum w:abstractNumId="4">
     <w:nsid w:val="61C2291D"/>
     <w:multiLevelType w:val="hybridMultilevel"/>
     <w:tmpl w:val="BB621528"/>
@@ -7125,7 +7609,7 @@
       </w:pPr>
     </w:lvl>
   </w:abstractNum>
-  <w:abstractNum w:abstractNumId="4">
+  <w:abstractNum w:abstractNumId="5">
     <w:nsid w:val="65826F0B"/>
     <w:multiLevelType w:val="hybridMultilevel"/>
     <w:tmpl w:val="B4BE77CE"/>
@@ -7217,7 +7701,7 @@
       </w:pPr>
     </w:lvl>
   </w:abstractNum>
-  <w:abstractNum w:abstractNumId="5">
+  <w:abstractNum w:abstractNumId="6">
     <w:nsid w:val="75D670FB"/>
     <w:multiLevelType w:val="hybridMultilevel"/>
     <w:tmpl w:val="04C672D0"/>
@@ -7307,22 +7791,25 @@
     </w:lvl>
   </w:abstractNum>
   <w:num w:numId="1">
+    <w:abstractNumId w:val="4"/>
+  </w:num>
+  <w:num w:numId="2">
+    <w:abstractNumId w:val="2"/>
+  </w:num>
+  <w:num w:numId="3">
     <w:abstractNumId w:val="3"/>
   </w:num>
-  <w:num w:numId="2">
-    <w:abstractNumId w:val="1"/>
-  </w:num>
-  <w:num w:numId="3">
-    <w:abstractNumId w:val="2"/>
-  </w:num>
   <w:num w:numId="4">
-    <w:abstractNumId w:val="5"/>
+    <w:abstractNumId w:val="6"/>
   </w:num>
   <w:num w:numId="5">
     <w:abstractNumId w:val="0"/>
   </w:num>
   <w:num w:numId="6">
-    <w:abstractNumId w:val="4"/>
+    <w:abstractNumId w:val="5"/>
+  </w:num>
+  <w:num w:numId="7">
+    <w:abstractNumId w:val="1"/>
   </w:num>
 </w:numbering>
 </file>
@@ -8101,7 +8588,7 @@
 </file>
 
 <file path=customXml/itemProps1.xml><?xml version="1.0" encoding="utf-8"?>
-<ds:datastoreItem xmlns:ds="http://schemas.openxmlformats.org/officeDocument/2006/customXml" ds:itemID="{7AE897B1-CBD4-4C57-A4AE-D6B73953AADD}">
+<ds:datastoreItem xmlns:ds="http://schemas.openxmlformats.org/officeDocument/2006/customXml" ds:itemID="{F9A051A0-FDE2-435F-8DB3-BBFC4DBD7311}">
   <ds:schemaRefs>
     <ds:schemaRef ds:uri="http://schemas.openxmlformats.org/officeDocument/2006/bibliography"/>
   </ds:schemaRefs>

</xml_diff>

<commit_message>
Changed use cases in Analyse
</commit_message>
<xml_diff>
--- a/Preliminaire/Analyse.docx
+++ b/Preliminaire/Analyse.docx
@@ -1927,28 +1927,7 @@
                 <w:rFonts w:ascii="Arial" w:hAnsi="Arial" w:cs="Arial"/>
                 <w:sz w:val="28"/>
               </w:rPr>
-              <w:t>Interaction en temps réel entre les joueurs</w:t>
-            </w:r>
-            <w:r>
-              <w:rPr>
-                <w:rFonts w:ascii="Arial" w:hAnsi="Arial" w:cs="Arial"/>
-                <w:sz w:val="28"/>
-              </w:rPr>
-              <w:t xml:space="preserve"> (</w:t>
-            </w:r>
-            <w:r>
-              <w:rPr>
-                <w:rFonts w:ascii="Arial" w:hAnsi="Arial" w:cs="Arial"/>
-                <w:sz w:val="28"/>
-              </w:rPr>
-              <w:t>le client veut un système de clavardage en temps réel entre les joueurs, ainsi que la possibilité de combattre d’autres joueurs</w:t>
-            </w:r>
-            <w:r>
-              <w:rPr>
-                <w:rFonts w:ascii="Arial" w:hAnsi="Arial" w:cs="Arial"/>
-                <w:sz w:val="28"/>
-              </w:rPr>
-              <w:t>)</w:t>
+              <w:t>Interaction en temps réel entre les joueurs (le client veut un système de clavardage en temps réel entre les joueurs, ainsi que la possibilité de combattre d’autres joueurs)</w:t>
             </w:r>
           </w:p>
         </w:tc>
@@ -2081,790 +2060,23 @@
           <w:szCs w:val="28"/>
         </w:rPr>
       </w:pPr>
-    </w:p>
-    <w:p>
-      <w:pPr>
-        <w:jc w:val="center"/>
-        <w:rPr>
-          <w:rFonts w:ascii="Arial" w:hAnsi="Arial" w:cs="Arial"/>
-          <w:sz w:val="28"/>
-          <w:szCs w:val="28"/>
-        </w:rPr>
-      </w:pPr>
-    </w:p>
-    <w:p>
-      <w:pPr>
-        <w:rPr>
-          <w:rStyle w:val="Titre1Car"/>
-        </w:rPr>
-      </w:pPr>
       <w:r>
         <w:rPr>
           <w:noProof/>
         </w:rPr>
-        <w:object w:dxaOrig="1440" w:dyaOrig="1440">
-          <v:shapetype id="_x0000_t75" coordsize="21600,21600" o:spt="75" o:preferrelative="t" path="m@4@5l@4@11@9@11@9@5xe" filled="f" stroked="f">
-            <v:stroke joinstyle="miter"/>
-            <v:formulas>
-              <v:f eqn="if lineDrawn pixelLineWidth 0"/>
-              <v:f eqn="sum @0 1 0"/>
-              <v:f eqn="sum 0 0 @1"/>
-              <v:f eqn="prod @2 1 2"/>
-              <v:f eqn="prod @3 21600 pixelWidth"/>
-              <v:f eqn="prod @3 21600 pixelHeight"/>
-              <v:f eqn="sum @0 0 1"/>
-              <v:f eqn="prod @6 1 2"/>
-              <v:f eqn="prod @7 21600 pixelWidth"/>
-              <v:f eqn="sum @8 21600 0"/>
-              <v:f eqn="prod @7 21600 pixelHeight"/>
-              <v:f eqn="sum @10 21600 0"/>
-            </v:formulas>
-            <v:path o:extrusionok="f" gradientshapeok="t" o:connecttype="rect"/>
-            <o:lock v:ext="edit" aspectratio="t"/>
-          </v:shapetype>
-          <v:shape id="_x0000_s1027" type="#_x0000_t75" style="position:absolute;margin-left:-21.6pt;margin-top:53.25pt;width:475.5pt;height:388.5pt;z-index:251661312;mso-position-horizontal-relative:text;mso-position-vertical-relative:text;mso-width-relative:page;mso-height-relative:page" wrapcoords="3066 42 3066 5379 2623 6046 681 6255 409 6338 443 6714 170 7047 102 7172 102 8048 307 8715 170 9591 2180 10049 3066 10049 3066 21475 19624 21475 19624 12051 21362 11884 21362 11676 19624 11384 20953 11384 21191 11300 21225 10717 21396 10258 21362 9382 21055 8673 20578 8423 19624 8048 19624 42 3066 42">
-            <v:imagedata r:id="rId8" o:title=""/>
-            <w10:wrap type="through"/>
-          </v:shape>
-          <o:OLEObject Type="Embed" ProgID="Visio.Drawing.15" ShapeID="_x0000_s1027" DrawAspect="Content" ObjectID="_1637495993" r:id="rId9"/>
-        </w:object>
-      </w:r>
-      <w:r>
-        <w:br w:type="page"/>
-      </w:r>
-      <w:r>
-        <w:rPr>
-          <w:rStyle w:val="Titre1Car"/>
-        </w:rPr>
-        <w:lastRenderedPageBreak/>
-        <w:t>Description du système actuel</w:t>
-      </w:r>
-    </w:p>
-    <w:p>
-      <w:pPr>
-        <w:rPr>
-          <w:rFonts w:ascii="Arial" w:hAnsi="Arial" w:cs="Arial"/>
-          <w:b/>
-        </w:rPr>
-      </w:pPr>
-      <w:r>
-        <w:rPr>
-          <w:rFonts w:ascii="Arial" w:hAnsi="Arial" w:cs="Arial"/>
-          <w:b/>
-        </w:rPr>
-        <w:t>Identification</w:t>
-      </w:r>
-    </w:p>
-    <w:p>
-      <w:pPr>
-        <w:rPr>
-          <w:rFonts w:ascii="Arial" w:hAnsi="Arial" w:cs="Arial"/>
-        </w:rPr>
-      </w:pPr>
-      <w:r>
-        <w:rPr>
-          <w:rFonts w:ascii="Arial" w:hAnsi="Arial" w:cs="Arial"/>
-        </w:rPr>
-        <w:t>Nom du cas : « Jouer à Angular Heroes »</w:t>
-      </w:r>
-    </w:p>
-    <w:p>
-      <w:pPr>
-        <w:rPr>
-          <w:rFonts w:ascii="Arial" w:hAnsi="Arial" w:cs="Arial"/>
-        </w:rPr>
-      </w:pPr>
-      <w:r>
-        <w:rPr>
-          <w:rFonts w:ascii="Arial" w:hAnsi="Arial" w:cs="Arial"/>
-        </w:rPr>
-        <w:t>But : décrire les étapes permettant à un joueur de jouer au jeu</w:t>
-      </w:r>
-    </w:p>
-    <w:p>
-      <w:pPr>
-        <w:rPr>
-          <w:rFonts w:ascii="Arial" w:hAnsi="Arial" w:cs="Arial"/>
-        </w:rPr>
-      </w:pPr>
-      <w:r>
-        <w:rPr>
-          <w:rFonts w:ascii="Arial" w:hAnsi="Arial" w:cs="Arial"/>
-        </w:rPr>
-        <w:t>Acteurs principaux</w:t>
-      </w:r>
-      <w:r>
-        <w:rPr>
-          <w:rFonts w:ascii="Arial" w:hAnsi="Arial" w:cs="Arial"/>
-        </w:rPr>
-        <w:t> : le Joueur et le Système</w:t>
-      </w:r>
-    </w:p>
-    <w:p>
-      <w:pPr>
-        <w:rPr>
-          <w:rFonts w:ascii="Arial" w:hAnsi="Arial" w:cs="Arial"/>
-        </w:rPr>
-      </w:pPr>
-      <w:r>
-        <w:rPr>
-          <w:rFonts w:ascii="Arial" w:hAnsi="Arial" w:cs="Arial"/>
-        </w:rPr>
-        <w:t>Date de création : 2/12/2019</w:t>
-      </w:r>
-    </w:p>
-    <w:p>
-      <w:pPr>
-        <w:rPr>
-          <w:rFonts w:ascii="Arial" w:hAnsi="Arial" w:cs="Arial"/>
-        </w:rPr>
-      </w:pPr>
-      <w:r>
-        <w:rPr>
-          <w:rFonts w:ascii="Arial" w:hAnsi="Arial" w:cs="Arial"/>
-        </w:rPr>
-        <w:t>Responsable : Marc-André Thériault</w:t>
-      </w:r>
-    </w:p>
-    <w:p>
-      <w:pPr>
-        <w:rPr>
-          <w:rFonts w:ascii="Arial" w:hAnsi="Arial" w:cs="Arial"/>
-        </w:rPr>
-      </w:pPr>
-      <w:r>
-        <w:rPr>
-          <w:rFonts w:ascii="Arial" w:hAnsi="Arial" w:cs="Arial"/>
-        </w:rPr>
-        <w:t>Version : 1.0</w:t>
-      </w:r>
-    </w:p>
-    <w:p>
-      <w:pPr>
-        <w:rPr>
-          <w:rFonts w:ascii="Arial" w:hAnsi="Arial" w:cs="Arial"/>
-        </w:rPr>
-      </w:pPr>
-    </w:p>
-    <w:p>
-      <w:pPr>
-        <w:rPr>
-          <w:rFonts w:ascii="Arial" w:hAnsi="Arial" w:cs="Arial"/>
-          <w:b/>
-        </w:rPr>
-      </w:pPr>
-      <w:r>
-        <w:rPr>
-          <w:rFonts w:ascii="Arial" w:hAnsi="Arial" w:cs="Arial"/>
-          <w:b/>
-        </w:rPr>
-        <w:t>Séquencement</w:t>
-      </w:r>
-    </w:p>
-    <w:p>
-      <w:pPr>
-        <w:rPr>
-          <w:rFonts w:ascii="Arial" w:hAnsi="Arial" w:cs="Arial"/>
-        </w:rPr>
-      </w:pPr>
-      <w:r>
-        <w:rPr>
-          <w:rFonts w:ascii="Arial" w:hAnsi="Arial" w:cs="Arial"/>
-        </w:rPr>
-        <w:t>Le cas démarre quand l’utilisateur entre l’adresse Web du jeu</w:t>
-      </w:r>
-      <w:r>
-        <w:rPr>
-          <w:rFonts w:ascii="Arial" w:hAnsi="Arial" w:cs="Arial"/>
-        </w:rPr>
-        <w:t>.</w:t>
-      </w:r>
-    </w:p>
-    <w:p>
-      <w:pPr>
-        <w:pStyle w:val="Paragraphedeliste"/>
-        <w:numPr>
-          <w:ilvl w:val="0"/>
-          <w:numId w:val="4"/>
-        </w:numPr>
-        <w:rPr>
-          <w:rFonts w:ascii="Arial" w:hAnsi="Arial" w:cs="Arial"/>
-        </w:rPr>
-      </w:pPr>
-      <w:r>
-        <w:rPr>
-          <w:rFonts w:ascii="Arial" w:hAnsi="Arial" w:cs="Arial"/>
-        </w:rPr>
-        <w:t>Le système demande au joueur de s’authentifier</w:t>
-      </w:r>
-      <w:r>
-        <w:rPr>
-          <w:rFonts w:ascii="Arial" w:hAnsi="Arial" w:cs="Arial"/>
-        </w:rPr>
-        <w:t>.</w:t>
-      </w:r>
-    </w:p>
-    <w:p>
-      <w:pPr>
-        <w:pStyle w:val="Paragraphedeliste"/>
-        <w:numPr>
-          <w:ilvl w:val="1"/>
-          <w:numId w:val="4"/>
-        </w:numPr>
-        <w:rPr>
-          <w:rFonts w:ascii="Arial" w:hAnsi="Arial" w:cs="Arial"/>
-        </w:rPr>
-      </w:pPr>
-      <w:r>
-        <w:rPr>
-          <w:rFonts w:ascii="Arial" w:hAnsi="Arial" w:cs="Arial"/>
-        </w:rPr>
-        <w:t>Si le joueur n’a pas de compte, le système demande au joueur de s’en créer un</w:t>
-      </w:r>
-      <w:r>
-        <w:rPr>
-          <w:rFonts w:ascii="Arial" w:hAnsi="Arial" w:cs="Arial"/>
-        </w:rPr>
-        <w:t>.</w:t>
-      </w:r>
-    </w:p>
-    <w:p>
-      <w:pPr>
-        <w:pStyle w:val="Paragraphedeliste"/>
-        <w:numPr>
-          <w:ilvl w:val="1"/>
-          <w:numId w:val="4"/>
-        </w:numPr>
-        <w:rPr>
-          <w:rFonts w:ascii="Arial" w:hAnsi="Arial" w:cs="Arial"/>
-        </w:rPr>
-      </w:pPr>
-      <w:r>
-        <w:rPr>
-          <w:rFonts w:ascii="Arial" w:hAnsi="Arial" w:cs="Arial"/>
-        </w:rPr>
-        <w:t>Si le joueur n’a pas de personnage, le système lui demande d’en créer un</w:t>
-      </w:r>
-      <w:r>
-        <w:rPr>
-          <w:rFonts w:ascii="Arial" w:hAnsi="Arial" w:cs="Arial"/>
-        </w:rPr>
-        <w:t>.</w:t>
-      </w:r>
-    </w:p>
-    <w:p>
-      <w:pPr>
-        <w:pStyle w:val="Paragraphedeliste"/>
-        <w:numPr>
-          <w:ilvl w:val="0"/>
-          <w:numId w:val="4"/>
-        </w:numPr>
-        <w:rPr>
-          <w:rFonts w:ascii="Arial" w:hAnsi="Arial" w:cs="Arial"/>
-        </w:rPr>
-      </w:pPr>
-      <w:r>
-        <w:rPr>
-          <w:rFonts w:ascii="Arial" w:hAnsi="Arial" w:cs="Arial"/>
-        </w:rPr>
-        <w:t>Le joueur peut maintenant jouer au jeu</w:t>
-      </w:r>
-      <w:r>
-        <w:rPr>
-          <w:rFonts w:ascii="Arial" w:hAnsi="Arial" w:cs="Arial"/>
-        </w:rPr>
-        <w:t>.</w:t>
-      </w:r>
-    </w:p>
-    <w:p>
-      <w:pPr>
-        <w:pStyle w:val="Paragraphedeliste"/>
-        <w:numPr>
-          <w:ilvl w:val="1"/>
-          <w:numId w:val="4"/>
-        </w:numPr>
-        <w:rPr>
-          <w:rFonts w:ascii="Arial" w:hAnsi="Arial" w:cs="Arial"/>
-        </w:rPr>
-      </w:pPr>
-      <w:r>
-        <w:rPr>
-          <w:rFonts w:ascii="Arial" w:hAnsi="Arial" w:cs="Arial"/>
-        </w:rPr>
-        <w:t>Le joueur doit déplacer son pion sur la carte du monde</w:t>
-      </w:r>
-      <w:r>
-        <w:rPr>
-          <w:rFonts w:ascii="Arial" w:hAnsi="Arial" w:cs="Arial"/>
-        </w:rPr>
-        <w:t>.</w:t>
-      </w:r>
-    </w:p>
-    <w:p>
-      <w:pPr>
-        <w:pStyle w:val="Paragraphedeliste"/>
-        <w:numPr>
-          <w:ilvl w:val="2"/>
-          <w:numId w:val="4"/>
-        </w:numPr>
-        <w:rPr>
-          <w:rFonts w:ascii="Arial" w:hAnsi="Arial" w:cs="Arial"/>
-        </w:rPr>
-      </w:pPr>
-      <w:r>
-        <w:rPr>
-          <w:rFonts w:ascii="Arial" w:hAnsi="Arial" w:cs="Arial"/>
-        </w:rPr>
-        <w:t xml:space="preserve">À chaque déplacement, le joueur </w:t>
-      </w:r>
-      <w:r>
-        <w:rPr>
-          <w:rFonts w:ascii="Arial" w:hAnsi="Arial" w:cs="Arial"/>
-        </w:rPr>
-        <w:t xml:space="preserve">récupère </w:t>
-      </w:r>
-      <w:r>
-        <w:rPr>
-          <w:rFonts w:ascii="Arial" w:hAnsi="Arial" w:cs="Arial"/>
-        </w:rPr>
-        <w:t>tous ses points de vie</w:t>
-      </w:r>
-      <w:r>
-        <w:rPr>
-          <w:rFonts w:ascii="Arial" w:hAnsi="Arial" w:cs="Arial"/>
-        </w:rPr>
-        <w:t>.</w:t>
-      </w:r>
-    </w:p>
-    <w:p>
-      <w:pPr>
-        <w:pStyle w:val="Paragraphedeliste"/>
-        <w:numPr>
-          <w:ilvl w:val="1"/>
-          <w:numId w:val="4"/>
-        </w:numPr>
-        <w:rPr>
-          <w:rFonts w:ascii="Arial" w:hAnsi="Arial" w:cs="Arial"/>
-        </w:rPr>
-      </w:pPr>
-      <w:r>
-        <w:rPr>
-          <w:rFonts w:ascii="Arial" w:hAnsi="Arial" w:cs="Arial"/>
-        </w:rPr>
-        <w:t>Le joueur peut combattre les différents monstres sur la case où il se trouve</w:t>
-      </w:r>
-      <w:r>
-        <w:rPr>
-          <w:rFonts w:ascii="Arial" w:hAnsi="Arial" w:cs="Arial"/>
-        </w:rPr>
-        <w:t>.</w:t>
-      </w:r>
-    </w:p>
-    <w:p>
-      <w:pPr>
-        <w:pStyle w:val="Paragraphedeliste"/>
-        <w:numPr>
-          <w:ilvl w:val="2"/>
-          <w:numId w:val="4"/>
-        </w:numPr>
-        <w:rPr>
-          <w:rFonts w:ascii="Arial" w:hAnsi="Arial" w:cs="Arial"/>
-        </w:rPr>
-      </w:pPr>
-      <w:r>
-        <w:rPr>
-          <w:rFonts w:ascii="Arial" w:hAnsi="Arial" w:cs="Arial"/>
-        </w:rPr>
-        <w:t>Le joueur clique sur un monstre pour infliger des dégâts</w:t>
-      </w:r>
-      <w:r>
-        <w:rPr>
-          <w:rFonts w:ascii="Arial" w:hAnsi="Arial" w:cs="Arial"/>
-        </w:rPr>
-        <w:t>.</w:t>
-      </w:r>
-    </w:p>
-    <w:p>
-      <w:pPr>
-        <w:pStyle w:val="Paragraphedeliste"/>
-        <w:numPr>
-          <w:ilvl w:val="2"/>
-          <w:numId w:val="4"/>
-        </w:numPr>
-        <w:rPr>
-          <w:rFonts w:ascii="Arial" w:hAnsi="Arial" w:cs="Arial"/>
-        </w:rPr>
-      </w:pPr>
-      <w:r>
-        <w:rPr>
-          <w:rFonts w:ascii="Arial" w:hAnsi="Arial" w:cs="Arial"/>
-        </w:rPr>
-        <w:t>Le monstre répond par une contre-attaque</w:t>
-      </w:r>
-      <w:r>
-        <w:rPr>
-          <w:rFonts w:ascii="Arial" w:hAnsi="Arial" w:cs="Arial"/>
-        </w:rPr>
-        <w:t>.</w:t>
-      </w:r>
-    </w:p>
-    <w:p>
-      <w:pPr>
-        <w:pStyle w:val="Paragraphedeliste"/>
-        <w:numPr>
-          <w:ilvl w:val="2"/>
-          <w:numId w:val="4"/>
-        </w:numPr>
-        <w:rPr>
-          <w:rFonts w:ascii="Arial" w:hAnsi="Arial" w:cs="Arial"/>
-        </w:rPr>
-      </w:pPr>
-      <w:r>
-        <w:rPr>
-          <w:rFonts w:ascii="Arial" w:hAnsi="Arial" w:cs="Arial"/>
-        </w:rPr>
-        <w:t>Le joueur et le monstre perdent des points de vie</w:t>
-      </w:r>
-      <w:r>
-        <w:rPr>
-          <w:rFonts w:ascii="Arial" w:hAnsi="Arial" w:cs="Arial"/>
-        </w:rPr>
-        <w:t>.</w:t>
-      </w:r>
-    </w:p>
-    <w:p>
-      <w:pPr>
-        <w:pStyle w:val="Paragraphedeliste"/>
-        <w:numPr>
-          <w:ilvl w:val="2"/>
-          <w:numId w:val="4"/>
-        </w:numPr>
-        <w:rPr>
-          <w:rFonts w:ascii="Arial" w:hAnsi="Arial" w:cs="Arial"/>
-        </w:rPr>
-      </w:pPr>
-      <w:r>
-        <w:rPr>
-          <w:rFonts w:ascii="Arial" w:hAnsi="Arial" w:cs="Arial"/>
-        </w:rPr>
-        <w:t>Si le monstre n’a plus</w:t>
-      </w:r>
-      <w:r>
-        <w:rPr>
-          <w:rFonts w:ascii="Arial" w:hAnsi="Arial" w:cs="Arial"/>
-        </w:rPr>
-        <w:t xml:space="preserve"> de points de vie</w:t>
-      </w:r>
-      <w:r>
-        <w:rPr>
-          <w:rFonts w:ascii="Arial" w:hAnsi="Arial" w:cs="Arial"/>
-        </w:rPr>
-        <w:t>, il est mort et le joueur gagne des points d’expérience</w:t>
-      </w:r>
-      <w:r>
-        <w:rPr>
-          <w:rFonts w:ascii="Arial" w:hAnsi="Arial" w:cs="Arial"/>
-        </w:rPr>
-        <w:t>.</w:t>
-      </w:r>
-    </w:p>
-    <w:p>
-      <w:pPr>
-        <w:pStyle w:val="Paragraphedeliste"/>
-        <w:numPr>
-          <w:ilvl w:val="2"/>
-          <w:numId w:val="4"/>
-        </w:numPr>
-        <w:rPr>
-          <w:rFonts w:ascii="Arial" w:hAnsi="Arial" w:cs="Arial"/>
-        </w:rPr>
-      </w:pPr>
-      <w:r>
-        <w:rPr>
-          <w:rFonts w:ascii="Arial" w:hAnsi="Arial" w:cs="Arial"/>
-        </w:rPr>
-        <w:t>Si le joueur n</w:t>
-      </w:r>
-      <w:r>
-        <w:rPr>
-          <w:rFonts w:ascii="Arial" w:hAnsi="Arial" w:cs="Arial"/>
-        </w:rPr>
-        <w:t>’</w:t>
-      </w:r>
-      <w:r>
-        <w:rPr>
-          <w:rFonts w:ascii="Arial" w:hAnsi="Arial" w:cs="Arial"/>
-        </w:rPr>
-        <w:t>a plus</w:t>
-      </w:r>
-      <w:r>
-        <w:rPr>
-          <w:rFonts w:ascii="Arial" w:hAnsi="Arial" w:cs="Arial"/>
-        </w:rPr>
-        <w:t xml:space="preserve"> de points de vie</w:t>
-      </w:r>
-      <w:r>
-        <w:rPr>
-          <w:rFonts w:ascii="Arial" w:hAnsi="Arial" w:cs="Arial"/>
-        </w:rPr>
-        <w:t>, il est mort et doit ressusciter pour pouvoir continuer à jouer (ce qui lui coute 10% de ses points d’expérience)</w:t>
-      </w:r>
-      <w:r>
-        <w:rPr>
-          <w:rFonts w:ascii="Arial" w:hAnsi="Arial" w:cs="Arial"/>
-        </w:rPr>
-        <w:t>.</w:t>
-      </w:r>
-    </w:p>
-    <w:p>
-      <w:pPr>
-        <w:pStyle w:val="Paragraphedeliste"/>
-        <w:numPr>
-          <w:ilvl w:val="2"/>
-          <w:numId w:val="4"/>
-        </w:numPr>
-        <w:rPr>
-          <w:rFonts w:ascii="Arial" w:hAnsi="Arial" w:cs="Arial"/>
-        </w:rPr>
-      </w:pPr>
-      <w:r>
-        <w:rPr>
-          <w:rFonts w:ascii="Arial" w:hAnsi="Arial" w:cs="Arial"/>
-        </w:rPr>
-        <w:t>Tant qu’il n’y a pas de vainqueur</w:t>
-      </w:r>
-      <w:r>
-        <w:rPr>
-          <w:rFonts w:ascii="Arial" w:hAnsi="Arial" w:cs="Arial"/>
-        </w:rPr>
-        <w:t>, le joueur peut continuer à combattre ou quitter cette case</w:t>
-      </w:r>
-      <w:r>
-        <w:rPr>
-          <w:rFonts w:ascii="Arial" w:hAnsi="Arial" w:cs="Arial"/>
-        </w:rPr>
-        <w:t>.</w:t>
-      </w:r>
-    </w:p>
-    <w:p>
-      <w:pPr>
-        <w:pStyle w:val="Paragraphedeliste"/>
-        <w:numPr>
-          <w:ilvl w:val="1"/>
-          <w:numId w:val="4"/>
-        </w:numPr>
-        <w:rPr>
-          <w:rFonts w:ascii="Arial" w:hAnsi="Arial" w:cs="Arial"/>
-        </w:rPr>
-      </w:pPr>
-      <w:r>
-        <w:rPr>
-          <w:rFonts w:ascii="Arial" w:hAnsi="Arial" w:cs="Arial"/>
-        </w:rPr>
-        <w:t>Si le joueur a accumulé suffisamment de point</w:t>
-      </w:r>
-      <w:r>
-        <w:rPr>
-          <w:rFonts w:ascii="Arial" w:hAnsi="Arial" w:cs="Arial"/>
-        </w:rPr>
-        <w:t>s</w:t>
-      </w:r>
-      <w:r>
-        <w:rPr>
-          <w:rFonts w:ascii="Arial" w:hAnsi="Arial" w:cs="Arial"/>
-        </w:rPr>
-        <w:t xml:space="preserve"> </w:t>
-      </w:r>
-      <w:r>
-        <w:rPr>
-          <w:rFonts w:ascii="Arial" w:hAnsi="Arial" w:cs="Arial"/>
-        </w:rPr>
-        <w:t>d’expérience, il gagne un niveau.</w:t>
-      </w:r>
-    </w:p>
-    <w:p>
-      <w:pPr>
-        <w:pStyle w:val="Paragraphedeliste"/>
-        <w:numPr>
-          <w:ilvl w:val="2"/>
-          <w:numId w:val="4"/>
-        </w:numPr>
-        <w:rPr>
-          <w:rFonts w:ascii="Arial" w:hAnsi="Arial" w:cs="Arial"/>
-        </w:rPr>
-      </w:pPr>
-      <w:r>
-        <w:rPr>
-          <w:rFonts w:ascii="Arial" w:hAnsi="Arial" w:cs="Arial"/>
-        </w:rPr>
-        <w:t>Le joueur doit assigner 5 points de statistique</w:t>
-      </w:r>
-      <w:r>
-        <w:rPr>
-          <w:rFonts w:ascii="Arial" w:hAnsi="Arial" w:cs="Arial"/>
-        </w:rPr>
-        <w:t>s</w:t>
-      </w:r>
-      <w:r>
-        <w:rPr>
-          <w:rFonts w:ascii="Arial" w:hAnsi="Arial" w:cs="Arial"/>
-        </w:rPr>
-        <w:t xml:space="preserve"> aux 4 différentes statistiques de son personnage (soit Force, Dextérité, Vitalité et Intelligence)</w:t>
-      </w:r>
-    </w:p>
-    <w:p>
-      <w:pPr>
-        <w:pStyle w:val="Paragraphedeliste"/>
-        <w:numPr>
-          <w:ilvl w:val="2"/>
-          <w:numId w:val="4"/>
-        </w:numPr>
-        <w:rPr>
-          <w:rFonts w:ascii="Arial" w:hAnsi="Arial" w:cs="Arial"/>
-        </w:rPr>
-      </w:pPr>
-      <w:r>
-        <w:rPr>
-          <w:rFonts w:ascii="Arial" w:hAnsi="Arial" w:cs="Arial"/>
-        </w:rPr>
-        <w:t xml:space="preserve">Seulement une fois que ces points sont </w:t>
-      </w:r>
-      <w:r>
-        <w:rPr>
-          <w:rFonts w:ascii="Arial" w:hAnsi="Arial" w:cs="Arial"/>
-        </w:rPr>
-        <w:t>assignés</w:t>
-      </w:r>
-      <w:r>
-        <w:rPr>
-          <w:rFonts w:ascii="Arial" w:hAnsi="Arial" w:cs="Arial"/>
-        </w:rPr>
-        <w:t>, le jeu peut reprendre</w:t>
-      </w:r>
-      <w:r>
-        <w:rPr>
-          <w:rFonts w:ascii="Arial" w:hAnsi="Arial" w:cs="Arial"/>
-        </w:rPr>
-        <w:t>.</w:t>
-      </w:r>
-    </w:p>
-    <w:p>
-      <w:pPr>
-        <w:pStyle w:val="Paragraphedeliste"/>
-        <w:numPr>
-          <w:ilvl w:val="0"/>
-          <w:numId w:val="4"/>
-        </w:numPr>
-        <w:rPr>
-          <w:rFonts w:ascii="Arial" w:hAnsi="Arial" w:cs="Arial"/>
-        </w:rPr>
-      </w:pPr>
-      <w:r>
-        <w:rPr>
-          <w:rFonts w:ascii="Arial" w:hAnsi="Arial" w:cs="Arial"/>
-        </w:rPr>
-        <w:t>Le joueur peut envoyer des messages à d’autres joueurs</w:t>
-      </w:r>
-      <w:r>
-        <w:rPr>
-          <w:rFonts w:ascii="Arial" w:hAnsi="Arial" w:cs="Arial"/>
-        </w:rPr>
-        <w:t>.</w:t>
-      </w:r>
-    </w:p>
-    <w:p>
-      <w:pPr>
-        <w:pStyle w:val="Paragraphedeliste"/>
-        <w:numPr>
-          <w:ilvl w:val="1"/>
-          <w:numId w:val="4"/>
-        </w:numPr>
-        <w:rPr>
-          <w:rFonts w:ascii="Arial" w:hAnsi="Arial" w:cs="Arial"/>
-        </w:rPr>
-      </w:pPr>
-      <w:r>
-        <w:rPr>
-          <w:rFonts w:ascii="Arial" w:hAnsi="Arial" w:cs="Arial"/>
-        </w:rPr>
-        <w:t>Si le joueur a des messages non-lus, un compteur est affiché au haut de l’écran</w:t>
-      </w:r>
-      <w:r>
-        <w:rPr>
-          <w:rFonts w:ascii="Arial" w:hAnsi="Arial" w:cs="Arial"/>
-        </w:rPr>
-        <w:t>.</w:t>
-      </w:r>
-    </w:p>
-    <w:p>
-      <w:pPr>
-        <w:pStyle w:val="Titre1"/>
-        <w:jc w:val="center"/>
-      </w:pPr>
-      <w:r>
-        <w:rPr>
-          <w:sz w:val="28"/>
-          <w:szCs w:val="28"/>
-        </w:rPr>
-        <w:br w:type="page"/>
-      </w:r>
-      <w:bookmarkStart w:id="4" w:name="_Toc26877919"/>
-      <w:r>
-        <w:lastRenderedPageBreak/>
-        <w:t>Cas d’Utilisation</w:t>
-      </w:r>
-      <w:r>
-        <w:t xml:space="preserve"> du nouveau système</w:t>
-      </w:r>
-      <w:bookmarkEnd w:id="4"/>
-    </w:p>
-    <w:p>
-      <w:pPr>
-        <w:rPr>
-          <w:rFonts w:ascii="Arial" w:hAnsi="Arial" w:cs="Arial"/>
-          <w:b/>
-          <w:sz w:val="40"/>
-          <w:szCs w:val="40"/>
-        </w:rPr>
-      </w:pPr>
-    </w:p>
-    <w:p>
-      <w:pPr>
-        <w:jc w:val="center"/>
-        <w:rPr>
-          <w:rFonts w:ascii="Arial" w:hAnsi="Arial" w:cs="Arial"/>
-          <w:b/>
-          <w:sz w:val="40"/>
-          <w:szCs w:val="40"/>
-        </w:rPr>
-      </w:pPr>
-    </w:p>
-    <w:p>
-      <w:pPr>
-        <w:rPr>
-          <w:rFonts w:asciiTheme="majorHAnsi" w:eastAsiaTheme="majorEastAsia" w:hAnsiTheme="majorHAnsi" w:cstheme="majorBidi"/>
-          <w:color w:val="2E74B5" w:themeColor="accent1" w:themeShade="BF"/>
-          <w:sz w:val="32"/>
-          <w:szCs w:val="32"/>
-        </w:rPr>
-      </w:pPr>
-      <w:r>
-        <w:rPr>
-          <w:noProof/>
-        </w:rPr>
         <w:drawing>
-          <wp:anchor distT="0" distB="0" distL="114300" distR="114300" simplePos="0" relativeHeight="251659264" behindDoc="0" locked="0" layoutInCell="1" allowOverlap="1" wp14:anchorId="7A640E1E" wp14:editId="6B7E97CC">
+          <wp:anchor distT="0" distB="0" distL="114300" distR="114300" simplePos="0" relativeHeight="251664384" behindDoc="0" locked="0" layoutInCell="1" allowOverlap="1" wp14:anchorId="589C38EF" wp14:editId="7C410F79">
             <wp:simplePos x="0" y="0"/>
             <wp:positionH relativeFrom="margin">
-              <wp:align>right</wp:align>
+              <wp:align>center</wp:align>
             </wp:positionH>
             <wp:positionV relativeFrom="paragraph">
-              <wp:posOffset>535305</wp:posOffset>
+              <wp:posOffset>147955</wp:posOffset>
             </wp:positionV>
-            <wp:extent cx="7332318" cy="5482701"/>
-            <wp:effectExtent l="0" t="8890" r="0" b="0"/>
+            <wp:extent cx="6753225" cy="5507401"/>
+            <wp:effectExtent l="0" t="0" r="0" b="0"/>
             <wp:wrapNone/>
-            <wp:docPr id="1" name="Image 1"/>
+            <wp:docPr id="3" name="Image 3"/>
             <wp:cNvGraphicFramePr>
               <a:graphicFrameLocks xmlns:a="http://schemas.openxmlformats.org/drawingml/2006/main" noChangeAspect="1"/>
             </wp:cNvGraphicFramePr>
@@ -2872,7 +2084,1395 @@
               <a:graphicData uri="http://schemas.openxmlformats.org/drawingml/2006/picture">
                 <pic:pic xmlns:pic="http://schemas.openxmlformats.org/drawingml/2006/picture">
                   <pic:nvPicPr>
-                    <pic:cNvPr id="1" name="UseCasePage1.v2.png"/>
+                    <pic:cNvPr id="3" name="UseCase.v1.png"/>
+                    <pic:cNvPicPr/>
+                  </pic:nvPicPr>
+                  <pic:blipFill>
+                    <a:blip r:embed="rId8">
+                      <a:extLst>
+                        <a:ext uri="{28A0092B-C50C-407E-A947-70E740481C1C}">
+                          <a14:useLocalDpi xmlns:a14="http://schemas.microsoft.com/office/drawing/2010/main" val="0"/>
+                        </a:ext>
+                      </a:extLst>
+                    </a:blip>
+                    <a:stretch>
+                      <a:fillRect/>
+                    </a:stretch>
+                  </pic:blipFill>
+                  <pic:spPr>
+                    <a:xfrm>
+                      <a:off x="0" y="0"/>
+                      <a:ext cx="6753225" cy="5507401"/>
+                    </a:xfrm>
+                    <a:prstGeom prst="rect">
+                      <a:avLst/>
+                    </a:prstGeom>
+                  </pic:spPr>
+                </pic:pic>
+              </a:graphicData>
+            </a:graphic>
+            <wp14:sizeRelH relativeFrom="margin">
+              <wp14:pctWidth>0</wp14:pctWidth>
+            </wp14:sizeRelH>
+            <wp14:sizeRelV relativeFrom="margin">
+              <wp14:pctHeight>0</wp14:pctHeight>
+            </wp14:sizeRelV>
+          </wp:anchor>
+        </w:drawing>
+      </w:r>
+    </w:p>
+    <w:p>
+      <w:pPr>
+        <w:jc w:val="center"/>
+        <w:rPr>
+          <w:rFonts w:ascii="Arial" w:hAnsi="Arial" w:cs="Arial"/>
+          <w:sz w:val="28"/>
+          <w:szCs w:val="28"/>
+        </w:rPr>
+      </w:pPr>
+    </w:p>
+    <w:p>
+      <w:pPr>
+        <w:rPr>
+          <w:rStyle w:val="Titre1Car"/>
+        </w:rPr>
+      </w:pPr>
+      <w:r>
+        <w:br w:type="page"/>
+      </w:r>
+      <w:r>
+        <w:rPr>
+          <w:rStyle w:val="Titre1Car"/>
+        </w:rPr>
+        <w:lastRenderedPageBreak/>
+        <w:t>Description du système actuel</w:t>
+      </w:r>
+    </w:p>
+    <w:p>
+      <w:pPr>
+        <w:rPr>
+          <w:rFonts w:ascii="Arial" w:hAnsi="Arial" w:cs="Arial"/>
+          <w:b/>
+        </w:rPr>
+      </w:pPr>
+      <w:r>
+        <w:rPr>
+          <w:rFonts w:ascii="Arial" w:hAnsi="Arial" w:cs="Arial"/>
+          <w:b/>
+        </w:rPr>
+        <w:t>Identification</w:t>
+      </w:r>
+    </w:p>
+    <w:p>
+      <w:pPr>
+        <w:rPr>
+          <w:rFonts w:ascii="Arial" w:hAnsi="Arial" w:cs="Arial"/>
+        </w:rPr>
+      </w:pPr>
+      <w:r>
+        <w:rPr>
+          <w:rFonts w:ascii="Arial" w:hAnsi="Arial" w:cs="Arial"/>
+        </w:rPr>
+        <w:t>Nom du cas : « Jouer à Angular Heroes »</w:t>
+      </w:r>
+    </w:p>
+    <w:p>
+      <w:pPr>
+        <w:rPr>
+          <w:rFonts w:ascii="Arial" w:hAnsi="Arial" w:cs="Arial"/>
+        </w:rPr>
+      </w:pPr>
+      <w:r>
+        <w:rPr>
+          <w:rFonts w:ascii="Arial" w:hAnsi="Arial" w:cs="Arial"/>
+        </w:rPr>
+        <w:t>But : décrire les étapes permettant à un joueur de jouer au jeu</w:t>
+      </w:r>
+    </w:p>
+    <w:p>
+      <w:pPr>
+        <w:rPr>
+          <w:rFonts w:ascii="Arial" w:hAnsi="Arial" w:cs="Arial"/>
+        </w:rPr>
+      </w:pPr>
+      <w:r>
+        <w:rPr>
+          <w:rFonts w:ascii="Arial" w:hAnsi="Arial" w:cs="Arial"/>
+        </w:rPr>
+        <w:t>Acteurs principaux</w:t>
+      </w:r>
+      <w:r>
+        <w:rPr>
+          <w:rFonts w:ascii="Arial" w:hAnsi="Arial" w:cs="Arial"/>
+        </w:rPr>
+        <w:t> : le Joueur et le Système</w:t>
+      </w:r>
+    </w:p>
+    <w:p>
+      <w:pPr>
+        <w:rPr>
+          <w:rFonts w:ascii="Arial" w:hAnsi="Arial" w:cs="Arial"/>
+        </w:rPr>
+      </w:pPr>
+      <w:r>
+        <w:rPr>
+          <w:rFonts w:ascii="Arial" w:hAnsi="Arial" w:cs="Arial"/>
+        </w:rPr>
+        <w:t>Date de création : 2/12/2019</w:t>
+      </w:r>
+    </w:p>
+    <w:p>
+      <w:pPr>
+        <w:rPr>
+          <w:rFonts w:ascii="Arial" w:hAnsi="Arial" w:cs="Arial"/>
+        </w:rPr>
+      </w:pPr>
+      <w:r>
+        <w:rPr>
+          <w:rFonts w:ascii="Arial" w:hAnsi="Arial" w:cs="Arial"/>
+        </w:rPr>
+        <w:t>Responsable : Marc-André Thériault</w:t>
+      </w:r>
+    </w:p>
+    <w:p>
+      <w:pPr>
+        <w:rPr>
+          <w:rFonts w:ascii="Arial" w:hAnsi="Arial" w:cs="Arial"/>
+        </w:rPr>
+      </w:pPr>
+      <w:r>
+        <w:rPr>
+          <w:rFonts w:ascii="Arial" w:hAnsi="Arial" w:cs="Arial"/>
+        </w:rPr>
+        <w:t>Version : 1.0</w:t>
+      </w:r>
+    </w:p>
+    <w:p>
+      <w:pPr>
+        <w:rPr>
+          <w:rFonts w:ascii="Arial" w:hAnsi="Arial" w:cs="Arial"/>
+        </w:rPr>
+      </w:pPr>
+    </w:p>
+    <w:p>
+      <w:pPr>
+        <w:rPr>
+          <w:rFonts w:ascii="Arial" w:hAnsi="Arial" w:cs="Arial"/>
+          <w:b/>
+        </w:rPr>
+      </w:pPr>
+      <w:r>
+        <w:rPr>
+          <w:rFonts w:ascii="Arial" w:hAnsi="Arial" w:cs="Arial"/>
+          <w:b/>
+        </w:rPr>
+        <w:t>Séquencement</w:t>
+      </w:r>
+    </w:p>
+    <w:p>
+      <w:pPr>
+        <w:rPr>
+          <w:rFonts w:ascii="Arial" w:hAnsi="Arial" w:cs="Arial"/>
+        </w:rPr>
+      </w:pPr>
+      <w:r>
+        <w:rPr>
+          <w:rFonts w:ascii="Arial" w:hAnsi="Arial" w:cs="Arial"/>
+        </w:rPr>
+        <w:t>Le cas démarre quand l’utilisateur entre l’adresse Web du jeu</w:t>
+      </w:r>
+      <w:r>
+        <w:rPr>
+          <w:rFonts w:ascii="Arial" w:hAnsi="Arial" w:cs="Arial"/>
+        </w:rPr>
+        <w:t>.</w:t>
+      </w:r>
+    </w:p>
+    <w:p>
+      <w:pPr>
+        <w:pStyle w:val="Paragraphedeliste"/>
+        <w:numPr>
+          <w:ilvl w:val="0"/>
+          <w:numId w:val="4"/>
+        </w:numPr>
+        <w:rPr>
+          <w:rFonts w:ascii="Arial" w:hAnsi="Arial" w:cs="Arial"/>
+        </w:rPr>
+      </w:pPr>
+      <w:r>
+        <w:rPr>
+          <w:rFonts w:ascii="Arial" w:hAnsi="Arial" w:cs="Arial"/>
+        </w:rPr>
+        <w:t>Le système demande au joueur de s’authentifier</w:t>
+      </w:r>
+      <w:r>
+        <w:rPr>
+          <w:rFonts w:ascii="Arial" w:hAnsi="Arial" w:cs="Arial"/>
+        </w:rPr>
+        <w:t>.</w:t>
+      </w:r>
+    </w:p>
+    <w:p>
+      <w:pPr>
+        <w:pStyle w:val="Paragraphedeliste"/>
+        <w:numPr>
+          <w:ilvl w:val="1"/>
+          <w:numId w:val="4"/>
+        </w:numPr>
+        <w:rPr>
+          <w:rFonts w:ascii="Arial" w:hAnsi="Arial" w:cs="Arial"/>
+        </w:rPr>
+      </w:pPr>
+      <w:r>
+        <w:rPr>
+          <w:rFonts w:ascii="Arial" w:hAnsi="Arial" w:cs="Arial"/>
+        </w:rPr>
+        <w:t>Si le joueur n’a pas de compte, le système demande au joueur de s’en créer un</w:t>
+      </w:r>
+      <w:r>
+        <w:rPr>
+          <w:rFonts w:ascii="Arial" w:hAnsi="Arial" w:cs="Arial"/>
+        </w:rPr>
+        <w:t>.</w:t>
+      </w:r>
+    </w:p>
+    <w:p>
+      <w:pPr>
+        <w:pStyle w:val="Paragraphedeliste"/>
+        <w:numPr>
+          <w:ilvl w:val="1"/>
+          <w:numId w:val="4"/>
+        </w:numPr>
+        <w:rPr>
+          <w:rFonts w:ascii="Arial" w:hAnsi="Arial" w:cs="Arial"/>
+        </w:rPr>
+      </w:pPr>
+      <w:r>
+        <w:rPr>
+          <w:rFonts w:ascii="Arial" w:hAnsi="Arial" w:cs="Arial"/>
+        </w:rPr>
+        <w:t>Si le joueur n’a pas de personnage, le système lui demande d’en créer un</w:t>
+      </w:r>
+      <w:r>
+        <w:rPr>
+          <w:rFonts w:ascii="Arial" w:hAnsi="Arial" w:cs="Arial"/>
+        </w:rPr>
+        <w:t>.</w:t>
+      </w:r>
+    </w:p>
+    <w:p>
+      <w:pPr>
+        <w:pStyle w:val="Paragraphedeliste"/>
+        <w:numPr>
+          <w:ilvl w:val="0"/>
+          <w:numId w:val="4"/>
+        </w:numPr>
+        <w:rPr>
+          <w:rFonts w:ascii="Arial" w:hAnsi="Arial" w:cs="Arial"/>
+        </w:rPr>
+      </w:pPr>
+      <w:r>
+        <w:rPr>
+          <w:rFonts w:ascii="Arial" w:hAnsi="Arial" w:cs="Arial"/>
+        </w:rPr>
+        <w:t>Le joueur peut maintenant jouer au jeu</w:t>
+      </w:r>
+      <w:r>
+        <w:rPr>
+          <w:rFonts w:ascii="Arial" w:hAnsi="Arial" w:cs="Arial"/>
+        </w:rPr>
+        <w:t>.</w:t>
+      </w:r>
+    </w:p>
+    <w:p>
+      <w:pPr>
+        <w:pStyle w:val="Paragraphedeliste"/>
+        <w:numPr>
+          <w:ilvl w:val="1"/>
+          <w:numId w:val="4"/>
+        </w:numPr>
+        <w:rPr>
+          <w:rFonts w:ascii="Arial" w:hAnsi="Arial" w:cs="Arial"/>
+        </w:rPr>
+      </w:pPr>
+      <w:r>
+        <w:rPr>
+          <w:rFonts w:ascii="Arial" w:hAnsi="Arial" w:cs="Arial"/>
+        </w:rPr>
+        <w:t>Le joueur doit déplacer son pion sur la carte du monde</w:t>
+      </w:r>
+      <w:r>
+        <w:rPr>
+          <w:rFonts w:ascii="Arial" w:hAnsi="Arial" w:cs="Arial"/>
+        </w:rPr>
+        <w:t>.</w:t>
+      </w:r>
+    </w:p>
+    <w:p>
+      <w:pPr>
+        <w:pStyle w:val="Paragraphedeliste"/>
+        <w:numPr>
+          <w:ilvl w:val="2"/>
+          <w:numId w:val="4"/>
+        </w:numPr>
+        <w:rPr>
+          <w:rFonts w:ascii="Arial" w:hAnsi="Arial" w:cs="Arial"/>
+        </w:rPr>
+      </w:pPr>
+      <w:r>
+        <w:rPr>
+          <w:rFonts w:ascii="Arial" w:hAnsi="Arial" w:cs="Arial"/>
+        </w:rPr>
+        <w:t xml:space="preserve">À chaque déplacement, le joueur </w:t>
+      </w:r>
+      <w:r>
+        <w:rPr>
+          <w:rFonts w:ascii="Arial" w:hAnsi="Arial" w:cs="Arial"/>
+        </w:rPr>
+        <w:t xml:space="preserve">récupère </w:t>
+      </w:r>
+      <w:r>
+        <w:rPr>
+          <w:rFonts w:ascii="Arial" w:hAnsi="Arial" w:cs="Arial"/>
+        </w:rPr>
+        <w:t>tous ses points de vie</w:t>
+      </w:r>
+      <w:r>
+        <w:rPr>
+          <w:rFonts w:ascii="Arial" w:hAnsi="Arial" w:cs="Arial"/>
+        </w:rPr>
+        <w:t>.</w:t>
+      </w:r>
+    </w:p>
+    <w:p>
+      <w:pPr>
+        <w:pStyle w:val="Paragraphedeliste"/>
+        <w:numPr>
+          <w:ilvl w:val="1"/>
+          <w:numId w:val="4"/>
+        </w:numPr>
+        <w:rPr>
+          <w:rFonts w:ascii="Arial" w:hAnsi="Arial" w:cs="Arial"/>
+        </w:rPr>
+      </w:pPr>
+      <w:r>
+        <w:rPr>
+          <w:rFonts w:ascii="Arial" w:hAnsi="Arial" w:cs="Arial"/>
+        </w:rPr>
+        <w:t>Le joueur peut combattre les différents monstres sur la case où il se trouve</w:t>
+      </w:r>
+      <w:r>
+        <w:rPr>
+          <w:rFonts w:ascii="Arial" w:hAnsi="Arial" w:cs="Arial"/>
+        </w:rPr>
+        <w:t>.</w:t>
+      </w:r>
+    </w:p>
+    <w:p>
+      <w:pPr>
+        <w:pStyle w:val="Paragraphedeliste"/>
+        <w:numPr>
+          <w:ilvl w:val="2"/>
+          <w:numId w:val="4"/>
+        </w:numPr>
+        <w:rPr>
+          <w:rFonts w:ascii="Arial" w:hAnsi="Arial" w:cs="Arial"/>
+        </w:rPr>
+      </w:pPr>
+      <w:r>
+        <w:rPr>
+          <w:rFonts w:ascii="Arial" w:hAnsi="Arial" w:cs="Arial"/>
+        </w:rPr>
+        <w:t>Le joueur clique sur un monstre pour infliger des dégâts</w:t>
+      </w:r>
+      <w:r>
+        <w:rPr>
+          <w:rFonts w:ascii="Arial" w:hAnsi="Arial" w:cs="Arial"/>
+        </w:rPr>
+        <w:t>.</w:t>
+      </w:r>
+    </w:p>
+    <w:p>
+      <w:pPr>
+        <w:pStyle w:val="Paragraphedeliste"/>
+        <w:numPr>
+          <w:ilvl w:val="2"/>
+          <w:numId w:val="4"/>
+        </w:numPr>
+        <w:rPr>
+          <w:rFonts w:ascii="Arial" w:hAnsi="Arial" w:cs="Arial"/>
+        </w:rPr>
+      </w:pPr>
+      <w:r>
+        <w:rPr>
+          <w:rFonts w:ascii="Arial" w:hAnsi="Arial" w:cs="Arial"/>
+        </w:rPr>
+        <w:t>Le monstre répond par une contre-attaque</w:t>
+      </w:r>
+      <w:r>
+        <w:rPr>
+          <w:rFonts w:ascii="Arial" w:hAnsi="Arial" w:cs="Arial"/>
+        </w:rPr>
+        <w:t>.</w:t>
+      </w:r>
+    </w:p>
+    <w:p>
+      <w:pPr>
+        <w:pStyle w:val="Paragraphedeliste"/>
+        <w:numPr>
+          <w:ilvl w:val="2"/>
+          <w:numId w:val="4"/>
+        </w:numPr>
+        <w:rPr>
+          <w:rFonts w:ascii="Arial" w:hAnsi="Arial" w:cs="Arial"/>
+        </w:rPr>
+      </w:pPr>
+      <w:r>
+        <w:rPr>
+          <w:rFonts w:ascii="Arial" w:hAnsi="Arial" w:cs="Arial"/>
+        </w:rPr>
+        <w:t>Le joueur et le monstre perdent des points de vie</w:t>
+      </w:r>
+      <w:r>
+        <w:rPr>
+          <w:rFonts w:ascii="Arial" w:hAnsi="Arial" w:cs="Arial"/>
+        </w:rPr>
+        <w:t>.</w:t>
+      </w:r>
+    </w:p>
+    <w:p>
+      <w:pPr>
+        <w:pStyle w:val="Paragraphedeliste"/>
+        <w:numPr>
+          <w:ilvl w:val="2"/>
+          <w:numId w:val="4"/>
+        </w:numPr>
+        <w:rPr>
+          <w:rFonts w:ascii="Arial" w:hAnsi="Arial" w:cs="Arial"/>
+        </w:rPr>
+      </w:pPr>
+      <w:r>
+        <w:rPr>
+          <w:rFonts w:ascii="Arial" w:hAnsi="Arial" w:cs="Arial"/>
+        </w:rPr>
+        <w:t>Si le monstre n’a plus</w:t>
+      </w:r>
+      <w:r>
+        <w:rPr>
+          <w:rFonts w:ascii="Arial" w:hAnsi="Arial" w:cs="Arial"/>
+        </w:rPr>
+        <w:t xml:space="preserve"> de points de vie</w:t>
+      </w:r>
+      <w:r>
+        <w:rPr>
+          <w:rFonts w:ascii="Arial" w:hAnsi="Arial" w:cs="Arial"/>
+        </w:rPr>
+        <w:t>, il est mort et le joueur gagne des points d’expérience</w:t>
+      </w:r>
+      <w:r>
+        <w:rPr>
+          <w:rFonts w:ascii="Arial" w:hAnsi="Arial" w:cs="Arial"/>
+        </w:rPr>
+        <w:t>.</w:t>
+      </w:r>
+    </w:p>
+    <w:p>
+      <w:pPr>
+        <w:pStyle w:val="Paragraphedeliste"/>
+        <w:numPr>
+          <w:ilvl w:val="2"/>
+          <w:numId w:val="4"/>
+        </w:numPr>
+        <w:rPr>
+          <w:rFonts w:ascii="Arial" w:hAnsi="Arial" w:cs="Arial"/>
+        </w:rPr>
+      </w:pPr>
+      <w:r>
+        <w:rPr>
+          <w:rFonts w:ascii="Arial" w:hAnsi="Arial" w:cs="Arial"/>
+        </w:rPr>
+        <w:t>Si le joueur n</w:t>
+      </w:r>
+      <w:r>
+        <w:rPr>
+          <w:rFonts w:ascii="Arial" w:hAnsi="Arial" w:cs="Arial"/>
+        </w:rPr>
+        <w:t>’</w:t>
+      </w:r>
+      <w:r>
+        <w:rPr>
+          <w:rFonts w:ascii="Arial" w:hAnsi="Arial" w:cs="Arial"/>
+        </w:rPr>
+        <w:t>a plus</w:t>
+      </w:r>
+      <w:r>
+        <w:rPr>
+          <w:rFonts w:ascii="Arial" w:hAnsi="Arial" w:cs="Arial"/>
+        </w:rPr>
+        <w:t xml:space="preserve"> de points de vie</w:t>
+      </w:r>
+      <w:r>
+        <w:rPr>
+          <w:rFonts w:ascii="Arial" w:hAnsi="Arial" w:cs="Arial"/>
+        </w:rPr>
+        <w:t>, il est mort et doit ressusciter pour pouvoir continuer à jouer (ce qui lui coute 10% de ses points d’expérience)</w:t>
+      </w:r>
+      <w:r>
+        <w:rPr>
+          <w:rFonts w:ascii="Arial" w:hAnsi="Arial" w:cs="Arial"/>
+        </w:rPr>
+        <w:t>.</w:t>
+      </w:r>
+    </w:p>
+    <w:p>
+      <w:pPr>
+        <w:pStyle w:val="Paragraphedeliste"/>
+        <w:numPr>
+          <w:ilvl w:val="2"/>
+          <w:numId w:val="4"/>
+        </w:numPr>
+        <w:rPr>
+          <w:rFonts w:ascii="Arial" w:hAnsi="Arial" w:cs="Arial"/>
+        </w:rPr>
+      </w:pPr>
+      <w:r>
+        <w:rPr>
+          <w:rFonts w:ascii="Arial" w:hAnsi="Arial" w:cs="Arial"/>
+        </w:rPr>
+        <w:t>Tant qu’il n’y a pas de vainqueur</w:t>
+      </w:r>
+      <w:r>
+        <w:rPr>
+          <w:rFonts w:ascii="Arial" w:hAnsi="Arial" w:cs="Arial"/>
+        </w:rPr>
+        <w:t>, le joueur peut continuer à combattre ou quitter cette case</w:t>
+      </w:r>
+      <w:r>
+        <w:rPr>
+          <w:rFonts w:ascii="Arial" w:hAnsi="Arial" w:cs="Arial"/>
+        </w:rPr>
+        <w:t>.</w:t>
+      </w:r>
+    </w:p>
+    <w:p>
+      <w:pPr>
+        <w:pStyle w:val="Paragraphedeliste"/>
+        <w:numPr>
+          <w:ilvl w:val="1"/>
+          <w:numId w:val="4"/>
+        </w:numPr>
+        <w:rPr>
+          <w:rFonts w:ascii="Arial" w:hAnsi="Arial" w:cs="Arial"/>
+        </w:rPr>
+      </w:pPr>
+      <w:r>
+        <w:rPr>
+          <w:rFonts w:ascii="Arial" w:hAnsi="Arial" w:cs="Arial"/>
+        </w:rPr>
+        <w:t>Si le joueur a accumulé suffisamment de point</w:t>
+      </w:r>
+      <w:r>
+        <w:rPr>
+          <w:rFonts w:ascii="Arial" w:hAnsi="Arial" w:cs="Arial"/>
+        </w:rPr>
+        <w:t>s</w:t>
+      </w:r>
+      <w:r>
+        <w:rPr>
+          <w:rFonts w:ascii="Arial" w:hAnsi="Arial" w:cs="Arial"/>
+        </w:rPr>
+        <w:t xml:space="preserve"> </w:t>
+      </w:r>
+      <w:r>
+        <w:rPr>
+          <w:rFonts w:ascii="Arial" w:hAnsi="Arial" w:cs="Arial"/>
+        </w:rPr>
+        <w:t>d’expérience, il gagne un niveau.</w:t>
+      </w:r>
+    </w:p>
+    <w:p>
+      <w:pPr>
+        <w:pStyle w:val="Paragraphedeliste"/>
+        <w:numPr>
+          <w:ilvl w:val="2"/>
+          <w:numId w:val="4"/>
+        </w:numPr>
+        <w:rPr>
+          <w:rFonts w:ascii="Arial" w:hAnsi="Arial" w:cs="Arial"/>
+        </w:rPr>
+      </w:pPr>
+      <w:r>
+        <w:rPr>
+          <w:rFonts w:ascii="Arial" w:hAnsi="Arial" w:cs="Arial"/>
+        </w:rPr>
+        <w:t>Le joueur doit assigner 5 points de statistique</w:t>
+      </w:r>
+      <w:r>
+        <w:rPr>
+          <w:rFonts w:ascii="Arial" w:hAnsi="Arial" w:cs="Arial"/>
+        </w:rPr>
+        <w:t>s</w:t>
+      </w:r>
+      <w:r>
+        <w:rPr>
+          <w:rFonts w:ascii="Arial" w:hAnsi="Arial" w:cs="Arial"/>
+        </w:rPr>
+        <w:t xml:space="preserve"> aux 4 différentes statistiques de son personnage (soit Force, Dextérité, Vitalité et Intelligence)</w:t>
+      </w:r>
+    </w:p>
+    <w:p>
+      <w:pPr>
+        <w:pStyle w:val="Paragraphedeliste"/>
+        <w:numPr>
+          <w:ilvl w:val="2"/>
+          <w:numId w:val="4"/>
+        </w:numPr>
+        <w:rPr>
+          <w:rFonts w:ascii="Arial" w:hAnsi="Arial" w:cs="Arial"/>
+        </w:rPr>
+      </w:pPr>
+      <w:r>
+        <w:rPr>
+          <w:rFonts w:ascii="Arial" w:hAnsi="Arial" w:cs="Arial"/>
+        </w:rPr>
+        <w:t xml:space="preserve">Seulement une fois que ces points sont </w:t>
+      </w:r>
+      <w:r>
+        <w:rPr>
+          <w:rFonts w:ascii="Arial" w:hAnsi="Arial" w:cs="Arial"/>
+        </w:rPr>
+        <w:t>assignés</w:t>
+      </w:r>
+      <w:r>
+        <w:rPr>
+          <w:rFonts w:ascii="Arial" w:hAnsi="Arial" w:cs="Arial"/>
+        </w:rPr>
+        <w:t>, le jeu peut reprendre</w:t>
+      </w:r>
+      <w:r>
+        <w:rPr>
+          <w:rFonts w:ascii="Arial" w:hAnsi="Arial" w:cs="Arial"/>
+        </w:rPr>
+        <w:t>.</w:t>
+      </w:r>
+    </w:p>
+    <w:p>
+      <w:pPr>
+        <w:pStyle w:val="Paragraphedeliste"/>
+        <w:numPr>
+          <w:ilvl w:val="0"/>
+          <w:numId w:val="4"/>
+        </w:numPr>
+        <w:rPr>
+          <w:rFonts w:ascii="Arial" w:hAnsi="Arial" w:cs="Arial"/>
+        </w:rPr>
+      </w:pPr>
+      <w:r>
+        <w:rPr>
+          <w:rFonts w:ascii="Arial" w:hAnsi="Arial" w:cs="Arial"/>
+        </w:rPr>
+        <w:t>Le joueur peut envoyer des messages à d’autres joueurs</w:t>
+      </w:r>
+      <w:r>
+        <w:rPr>
+          <w:rFonts w:ascii="Arial" w:hAnsi="Arial" w:cs="Arial"/>
+        </w:rPr>
+        <w:t>.</w:t>
+      </w:r>
+    </w:p>
+    <w:p>
+      <w:pPr>
+        <w:pStyle w:val="Paragraphedeliste"/>
+        <w:numPr>
+          <w:ilvl w:val="1"/>
+          <w:numId w:val="4"/>
+        </w:numPr>
+        <w:rPr>
+          <w:rFonts w:ascii="Arial" w:hAnsi="Arial" w:cs="Arial"/>
+        </w:rPr>
+      </w:pPr>
+      <w:r>
+        <w:rPr>
+          <w:rFonts w:ascii="Arial" w:hAnsi="Arial" w:cs="Arial"/>
+        </w:rPr>
+        <w:t>Si le joueur a des messages non-lus, un compteur est affiché au haut de l’écran</w:t>
+      </w:r>
+      <w:r>
+        <w:rPr>
+          <w:rFonts w:ascii="Arial" w:hAnsi="Arial" w:cs="Arial"/>
+        </w:rPr>
+        <w:t>.</w:t>
+      </w:r>
+    </w:p>
+    <w:p>
+      <w:pPr>
+        <w:pStyle w:val="Titre1"/>
+        <w:jc w:val="center"/>
+      </w:pPr>
+      <w:r>
+        <w:rPr>
+          <w:sz w:val="28"/>
+          <w:szCs w:val="28"/>
+        </w:rPr>
+        <w:br w:type="page"/>
+      </w:r>
+      <w:bookmarkStart w:id="4" w:name="_Toc26877919"/>
+      <w:r>
+        <w:lastRenderedPageBreak/>
+        <w:t>Cas d’Utilisation</w:t>
+      </w:r>
+      <w:r>
+        <w:t xml:space="preserve"> du nouveau système</w:t>
+      </w:r>
+      <w:bookmarkEnd w:id="4"/>
+    </w:p>
+    <w:p>
+      <w:pPr>
+        <w:rPr>
+          <w:rFonts w:ascii="Arial" w:hAnsi="Arial" w:cs="Arial"/>
+          <w:b/>
+          <w:sz w:val="40"/>
+          <w:szCs w:val="40"/>
+        </w:rPr>
+      </w:pPr>
+      <w:r>
+        <w:rPr>
+          <w:noProof/>
+        </w:rPr>
+        <w:drawing>
+          <wp:anchor distT="0" distB="0" distL="114300" distR="114300" simplePos="0" relativeHeight="251665408" behindDoc="0" locked="0" layoutInCell="1" allowOverlap="1" wp14:anchorId="5DC51AD7" wp14:editId="6DA38E6F">
+            <wp:simplePos x="0" y="0"/>
+            <wp:positionH relativeFrom="margin">
+              <wp:align>center</wp:align>
+            </wp:positionH>
+            <wp:positionV relativeFrom="paragraph">
+              <wp:posOffset>199390</wp:posOffset>
+            </wp:positionV>
+            <wp:extent cx="6677025" cy="4992710"/>
+            <wp:effectExtent l="0" t="0" r="0" b="0"/>
+            <wp:wrapNone/>
+            <wp:docPr id="6" name="Image 6"/>
+            <wp:cNvGraphicFramePr>
+              <a:graphicFrameLocks xmlns:a="http://schemas.openxmlformats.org/drawingml/2006/main" noChangeAspect="1"/>
+            </wp:cNvGraphicFramePr>
+            <a:graphic xmlns:a="http://schemas.openxmlformats.org/drawingml/2006/main">
+              <a:graphicData uri="http://schemas.openxmlformats.org/drawingml/2006/picture">
+                <pic:pic xmlns:pic="http://schemas.openxmlformats.org/drawingml/2006/picture">
+                  <pic:nvPicPr>
+                    <pic:cNvPr id="6" name="UseCasePage1.v2.png"/>
+                    <pic:cNvPicPr/>
+                  </pic:nvPicPr>
+                  <pic:blipFill>
+                    <a:blip r:embed="rId9">
+                      <a:extLst>
+                        <a:ext uri="{28A0092B-C50C-407E-A947-70E740481C1C}">
+                          <a14:useLocalDpi xmlns:a14="http://schemas.microsoft.com/office/drawing/2010/main" val="0"/>
+                        </a:ext>
+                      </a:extLst>
+                    </a:blip>
+                    <a:stretch>
+                      <a:fillRect/>
+                    </a:stretch>
+                  </pic:blipFill>
+                  <pic:spPr>
+                    <a:xfrm>
+                      <a:off x="0" y="0"/>
+                      <a:ext cx="6677025" cy="4992710"/>
+                    </a:xfrm>
+                    <a:prstGeom prst="rect">
+                      <a:avLst/>
+                    </a:prstGeom>
+                  </pic:spPr>
+                </pic:pic>
+              </a:graphicData>
+            </a:graphic>
+            <wp14:sizeRelH relativeFrom="margin">
+              <wp14:pctWidth>0</wp14:pctWidth>
+            </wp14:sizeRelH>
+            <wp14:sizeRelV relativeFrom="margin">
+              <wp14:pctHeight>0</wp14:pctHeight>
+            </wp14:sizeRelV>
+          </wp:anchor>
+        </w:drawing>
+      </w:r>
+    </w:p>
+    <w:p>
+      <w:pPr>
+        <w:jc w:val="center"/>
+        <w:rPr>
+          <w:rFonts w:ascii="Arial" w:hAnsi="Arial" w:cs="Arial"/>
+          <w:b/>
+          <w:sz w:val="40"/>
+          <w:szCs w:val="40"/>
+        </w:rPr>
+      </w:pPr>
+    </w:p>
+    <w:p>
+      <w:pPr>
+        <w:rPr>
+          <w:rFonts w:asciiTheme="majorHAnsi" w:eastAsiaTheme="majorEastAsia" w:hAnsiTheme="majorHAnsi" w:cstheme="majorBidi"/>
+          <w:color w:val="2E74B5" w:themeColor="accent1" w:themeShade="BF"/>
+          <w:sz w:val="32"/>
+          <w:szCs w:val="32"/>
+        </w:rPr>
+      </w:pPr>
+      <w:r>
+        <w:br w:type="page"/>
+      </w:r>
+    </w:p>
+    <w:p>
+      <w:pPr>
+        <w:pStyle w:val="Titre1"/>
+      </w:pPr>
+      <w:bookmarkStart w:id="5" w:name="_Toc26877920"/>
+      <w:r>
+        <w:lastRenderedPageBreak/>
+        <w:t>Description du nouveau système</w:t>
+      </w:r>
+      <w:bookmarkEnd w:id="5"/>
+    </w:p>
+    <w:p>
+      <w:pPr>
+        <w:rPr>
+          <w:rFonts w:ascii="Arial" w:hAnsi="Arial" w:cs="Arial"/>
+          <w:b/>
+          <w:sz w:val="28"/>
+          <w:szCs w:val="40"/>
+        </w:rPr>
+      </w:pPr>
+      <w:r>
+        <w:rPr>
+          <w:rFonts w:ascii="Arial" w:hAnsi="Arial" w:cs="Arial"/>
+          <w:b/>
+          <w:sz w:val="28"/>
+          <w:szCs w:val="40"/>
+        </w:rPr>
+        <w:t>Identification</w:t>
+      </w:r>
+    </w:p>
+    <w:p>
+      <w:pPr>
+        <w:rPr>
+          <w:rFonts w:ascii="Arial" w:hAnsi="Arial" w:cs="Arial"/>
+          <w:sz w:val="28"/>
+        </w:rPr>
+      </w:pPr>
+      <w:r>
+        <w:rPr>
+          <w:rFonts w:ascii="Arial" w:hAnsi="Arial" w:cs="Arial"/>
+          <w:sz w:val="28"/>
+        </w:rPr>
+        <w:t xml:space="preserve">Nom du cas : </w:t>
+      </w:r>
+      <w:r>
+        <w:rPr>
+          <w:rFonts w:ascii="Arial" w:hAnsi="Arial" w:cs="Arial"/>
+          <w:sz w:val="28"/>
+        </w:rPr>
+        <w:t>« Jouer à New Ang</w:t>
+      </w:r>
+      <w:r>
+        <w:rPr>
+          <w:rFonts w:ascii="Arial" w:hAnsi="Arial" w:cs="Arial"/>
+          <w:sz w:val="28"/>
+        </w:rPr>
+        <w:t>ular</w:t>
+      </w:r>
+      <w:r>
+        <w:rPr>
+          <w:rFonts w:ascii="Arial" w:hAnsi="Arial" w:cs="Arial"/>
+          <w:sz w:val="28"/>
+        </w:rPr>
+        <w:t xml:space="preserve"> Heroes »</w:t>
+      </w:r>
+    </w:p>
+    <w:p>
+      <w:pPr>
+        <w:rPr>
+          <w:rFonts w:ascii="Arial" w:hAnsi="Arial" w:cs="Arial"/>
+          <w:sz w:val="28"/>
+        </w:rPr>
+      </w:pPr>
+      <w:r>
+        <w:rPr>
+          <w:rFonts w:ascii="Arial" w:hAnsi="Arial" w:cs="Arial"/>
+          <w:sz w:val="28"/>
+        </w:rPr>
+        <w:t>But : décrire les é</w:t>
+      </w:r>
+      <w:r>
+        <w:rPr>
+          <w:rFonts w:ascii="Arial" w:hAnsi="Arial" w:cs="Arial"/>
+          <w:sz w:val="28"/>
+        </w:rPr>
+        <w:t xml:space="preserve">tapes permettant à un joueur de </w:t>
+      </w:r>
+      <w:r>
+        <w:rPr>
+          <w:rFonts w:ascii="Arial" w:hAnsi="Arial" w:cs="Arial"/>
+          <w:sz w:val="28"/>
+        </w:rPr>
+        <w:t>jouer au jeu</w:t>
+      </w:r>
+    </w:p>
+    <w:p>
+      <w:pPr>
+        <w:rPr>
+          <w:rFonts w:ascii="Arial" w:hAnsi="Arial" w:cs="Arial"/>
+          <w:sz w:val="28"/>
+        </w:rPr>
+      </w:pPr>
+      <w:r>
+        <w:rPr>
+          <w:rFonts w:ascii="Arial" w:hAnsi="Arial" w:cs="Arial"/>
+          <w:sz w:val="28"/>
+        </w:rPr>
+        <w:t>Acteurs principaux : le Joueur et le Système</w:t>
+      </w:r>
+    </w:p>
+    <w:p>
+      <w:pPr>
+        <w:rPr>
+          <w:rFonts w:ascii="Arial" w:hAnsi="Arial" w:cs="Arial"/>
+          <w:sz w:val="28"/>
+        </w:rPr>
+      </w:pPr>
+      <w:r>
+        <w:rPr>
+          <w:rFonts w:ascii="Arial" w:hAnsi="Arial" w:cs="Arial"/>
+          <w:sz w:val="28"/>
+        </w:rPr>
+        <w:t>Date de création : 2/12/2019</w:t>
+      </w:r>
+    </w:p>
+    <w:p>
+      <w:pPr>
+        <w:rPr>
+          <w:rFonts w:ascii="Arial" w:hAnsi="Arial" w:cs="Arial"/>
+          <w:sz w:val="28"/>
+        </w:rPr>
+      </w:pPr>
+      <w:r>
+        <w:rPr>
+          <w:rFonts w:ascii="Arial" w:hAnsi="Arial" w:cs="Arial"/>
+          <w:sz w:val="28"/>
+        </w:rPr>
+        <w:t>Responsable</w:t>
+      </w:r>
+      <w:r>
+        <w:rPr>
+          <w:rFonts w:ascii="Arial" w:hAnsi="Arial" w:cs="Arial"/>
+          <w:sz w:val="28"/>
+        </w:rPr>
+        <w:t>s</w:t>
+      </w:r>
+      <w:r>
+        <w:rPr>
+          <w:rFonts w:ascii="Arial" w:hAnsi="Arial" w:cs="Arial"/>
+          <w:sz w:val="28"/>
+        </w:rPr>
+        <w:t xml:space="preserve"> : </w:t>
+      </w:r>
+      <w:r>
+        <w:rPr>
+          <w:rFonts w:ascii="Arial" w:hAnsi="Arial" w:cs="Arial"/>
+          <w:sz w:val="28"/>
+        </w:rPr>
+        <w:t>Daniel Grondin, Alexis Lépine</w:t>
+      </w:r>
+    </w:p>
+    <w:p>
+      <w:pPr>
+        <w:rPr>
+          <w:rFonts w:ascii="Arial" w:hAnsi="Arial" w:cs="Arial"/>
+          <w:sz w:val="28"/>
+        </w:rPr>
+      </w:pPr>
+      <w:r>
+        <w:rPr>
+          <w:rFonts w:ascii="Arial" w:hAnsi="Arial" w:cs="Arial"/>
+          <w:sz w:val="28"/>
+        </w:rPr>
+        <w:t>Version : 2</w:t>
+      </w:r>
+      <w:r>
+        <w:rPr>
+          <w:rFonts w:ascii="Arial" w:hAnsi="Arial" w:cs="Arial"/>
+          <w:sz w:val="28"/>
+        </w:rPr>
+        <w:t>.0</w:t>
+      </w:r>
+    </w:p>
+    <w:p>
+      <w:pPr>
+        <w:rPr>
+          <w:rFonts w:ascii="Arial" w:hAnsi="Arial" w:cs="Arial"/>
+          <w:b/>
+          <w:sz w:val="28"/>
+        </w:rPr>
+      </w:pPr>
+      <w:r>
+        <w:rPr>
+          <w:rFonts w:ascii="Arial" w:hAnsi="Arial" w:cs="Arial"/>
+          <w:b/>
+          <w:sz w:val="28"/>
+        </w:rPr>
+        <w:t>Séquencement</w:t>
+      </w:r>
+    </w:p>
+    <w:p>
+      <w:pPr>
+        <w:rPr>
+          <w:rFonts w:ascii="Arial" w:hAnsi="Arial" w:cs="Arial"/>
+          <w:sz w:val="28"/>
+        </w:rPr>
+      </w:pPr>
+      <w:r>
+        <w:rPr>
+          <w:rFonts w:ascii="Arial" w:hAnsi="Arial" w:cs="Arial"/>
+          <w:sz w:val="28"/>
+        </w:rPr>
+        <w:t>Le cas démarre quand l’utilisateur entre l’adresse Web du jeu</w:t>
+      </w:r>
+    </w:p>
+    <w:p>
+      <w:pPr>
+        <w:pStyle w:val="Paragraphedeliste"/>
+        <w:numPr>
+          <w:ilvl w:val="0"/>
+          <w:numId w:val="5"/>
+        </w:numPr>
+        <w:rPr>
+          <w:rFonts w:ascii="Arial" w:hAnsi="Arial" w:cs="Arial"/>
+          <w:sz w:val="28"/>
+        </w:rPr>
+      </w:pPr>
+      <w:r>
+        <w:rPr>
+          <w:rFonts w:ascii="Arial" w:hAnsi="Arial" w:cs="Arial"/>
+          <w:sz w:val="28"/>
+        </w:rPr>
+        <w:t>Le système demande au joueur de s’authentifier</w:t>
+      </w:r>
+    </w:p>
+    <w:p>
+      <w:pPr>
+        <w:pStyle w:val="Paragraphedeliste"/>
+        <w:numPr>
+          <w:ilvl w:val="1"/>
+          <w:numId w:val="5"/>
+        </w:numPr>
+        <w:rPr>
+          <w:rFonts w:ascii="Arial" w:hAnsi="Arial" w:cs="Arial"/>
+          <w:sz w:val="28"/>
+        </w:rPr>
+      </w:pPr>
+      <w:r>
+        <w:rPr>
+          <w:rFonts w:ascii="Arial" w:hAnsi="Arial" w:cs="Arial"/>
+          <w:sz w:val="28"/>
+        </w:rPr>
+        <w:t>Si le joueur n’a pas de compte, le système demande au joueur de s’en créer un</w:t>
+      </w:r>
+      <w:r>
+        <w:rPr>
+          <w:rFonts w:ascii="Arial" w:hAnsi="Arial" w:cs="Arial"/>
+          <w:sz w:val="28"/>
+        </w:rPr>
+        <w:t>.</w:t>
+      </w:r>
+    </w:p>
+    <w:p>
+      <w:pPr>
+        <w:pStyle w:val="Paragraphedeliste"/>
+        <w:numPr>
+          <w:ilvl w:val="1"/>
+          <w:numId w:val="5"/>
+        </w:numPr>
+        <w:rPr>
+          <w:rFonts w:ascii="Arial" w:hAnsi="Arial" w:cs="Arial"/>
+          <w:sz w:val="28"/>
+        </w:rPr>
+      </w:pPr>
+      <w:r>
+        <w:rPr>
+          <w:rFonts w:ascii="Arial" w:hAnsi="Arial" w:cs="Arial"/>
+          <w:sz w:val="28"/>
+        </w:rPr>
+        <w:t>Si le joueur n’a pas de personnage, le système lui demande d’en créer un</w:t>
+      </w:r>
+      <w:r>
+        <w:rPr>
+          <w:rFonts w:ascii="Arial" w:hAnsi="Arial" w:cs="Arial"/>
+          <w:sz w:val="28"/>
+        </w:rPr>
+        <w:t>.</w:t>
+      </w:r>
+    </w:p>
+    <w:p>
+      <w:pPr>
+        <w:pStyle w:val="Paragraphedeliste"/>
+        <w:numPr>
+          <w:ilvl w:val="0"/>
+          <w:numId w:val="5"/>
+        </w:numPr>
+        <w:rPr>
+          <w:rFonts w:ascii="Arial" w:hAnsi="Arial" w:cs="Arial"/>
+          <w:sz w:val="28"/>
+        </w:rPr>
+      </w:pPr>
+      <w:r>
+        <w:rPr>
+          <w:rFonts w:ascii="Arial" w:hAnsi="Arial" w:cs="Arial"/>
+          <w:sz w:val="28"/>
+        </w:rPr>
+        <w:t>Le joueur peut maintenant jouer au jeu</w:t>
+      </w:r>
+      <w:r>
+        <w:rPr>
+          <w:rFonts w:ascii="Arial" w:hAnsi="Arial" w:cs="Arial"/>
+          <w:sz w:val="28"/>
+        </w:rPr>
+        <w:t xml:space="preserve"> (voir </w:t>
+      </w:r>
+      <w:r>
+        <w:rPr>
+          <w:rFonts w:ascii="Arial" w:hAnsi="Arial" w:cs="Arial"/>
+          <w:i/>
+          <w:sz w:val="28"/>
+        </w:rPr>
+        <w:t>Explosion du cas « Jouer à New Angular Heroes »</w:t>
+      </w:r>
+      <w:r>
+        <w:rPr>
+          <w:rFonts w:ascii="Arial" w:hAnsi="Arial" w:cs="Arial"/>
+          <w:sz w:val="28"/>
+        </w:rPr>
+        <w:t>).</w:t>
+      </w:r>
+    </w:p>
+    <w:p>
+      <w:pPr>
+        <w:pStyle w:val="Paragraphedeliste"/>
+        <w:numPr>
+          <w:ilvl w:val="0"/>
+          <w:numId w:val="5"/>
+        </w:numPr>
+        <w:rPr>
+          <w:rFonts w:ascii="Arial" w:hAnsi="Arial" w:cs="Arial"/>
+          <w:sz w:val="28"/>
+        </w:rPr>
+      </w:pPr>
+      <w:r>
+        <w:rPr>
+          <w:rFonts w:ascii="Arial" w:hAnsi="Arial" w:cs="Arial"/>
+          <w:sz w:val="28"/>
+        </w:rPr>
+        <w:t>Le joueur peut envoyer des messages à d’autres joueurs</w:t>
+      </w:r>
+    </w:p>
+    <w:p>
+      <w:pPr>
+        <w:pStyle w:val="Paragraphedeliste"/>
+        <w:numPr>
+          <w:ilvl w:val="1"/>
+          <w:numId w:val="5"/>
+        </w:numPr>
+        <w:rPr>
+          <w:rFonts w:ascii="Arial" w:hAnsi="Arial" w:cs="Arial"/>
+          <w:sz w:val="28"/>
+        </w:rPr>
+      </w:pPr>
+      <w:r>
+        <w:rPr>
+          <w:rFonts w:ascii="Arial" w:hAnsi="Arial" w:cs="Arial"/>
+          <w:sz w:val="28"/>
+        </w:rPr>
+        <w:t>Si le joueur a des messages non-lus, un compteur est affiché au haut de l’écran</w:t>
+      </w:r>
+      <w:r>
+        <w:rPr>
+          <w:rFonts w:ascii="Arial" w:hAnsi="Arial" w:cs="Arial"/>
+          <w:sz w:val="28"/>
+        </w:rPr>
+        <w:t>.</w:t>
+      </w:r>
+    </w:p>
+    <w:p>
+      <w:pPr>
+        <w:pStyle w:val="Paragraphedeliste"/>
+        <w:numPr>
+          <w:ilvl w:val="0"/>
+          <w:numId w:val="5"/>
+        </w:numPr>
+        <w:rPr>
+          <w:rFonts w:ascii="Arial" w:hAnsi="Arial" w:cs="Arial"/>
+          <w:sz w:val="28"/>
+        </w:rPr>
+      </w:pPr>
+      <w:r>
+        <w:rPr>
+          <w:rFonts w:ascii="Arial" w:hAnsi="Arial" w:cs="Arial"/>
+          <w:sz w:val="28"/>
+        </w:rPr>
+        <w:t>Le joueur peut clavarder avec d’autres joueurs en temps réel.</w:t>
+      </w:r>
+    </w:p>
+    <w:p>
+      <w:pPr>
+        <w:pStyle w:val="Paragraphedeliste"/>
+        <w:numPr>
+          <w:ilvl w:val="1"/>
+          <w:numId w:val="5"/>
+        </w:numPr>
+        <w:rPr>
+          <w:rFonts w:ascii="Arial" w:hAnsi="Arial" w:cs="Arial"/>
+          <w:sz w:val="28"/>
+        </w:rPr>
+      </w:pPr>
+      <w:r>
+        <w:rPr>
+          <w:rFonts w:ascii="Arial" w:hAnsi="Arial" w:cs="Arial"/>
+          <w:sz w:val="28"/>
+        </w:rPr>
+        <w:t>Si le joueur vient</w:t>
+      </w:r>
+      <w:r>
+        <w:rPr>
+          <w:rFonts w:ascii="Arial" w:hAnsi="Arial" w:cs="Arial"/>
+          <w:sz w:val="28"/>
+        </w:rPr>
+        <w:t xml:space="preserve"> de se connecter, </w:t>
+      </w:r>
+      <w:r>
+        <w:rPr>
+          <w:rFonts w:ascii="Arial" w:hAnsi="Arial" w:cs="Arial"/>
+          <w:sz w:val="28"/>
+        </w:rPr>
+        <w:t>la boite de clavardage est vide</w:t>
+      </w:r>
+    </w:p>
+    <w:p>
+      <w:pPr>
+        <w:pStyle w:val="Paragraphedeliste"/>
+        <w:numPr>
+          <w:ilvl w:val="1"/>
+          <w:numId w:val="5"/>
+        </w:numPr>
+        <w:rPr>
+          <w:rFonts w:ascii="Arial" w:hAnsi="Arial" w:cs="Arial"/>
+          <w:sz w:val="28"/>
+        </w:rPr>
+      </w:pPr>
+      <w:r>
+        <w:rPr>
+          <w:rFonts w:ascii="Arial" w:hAnsi="Arial" w:cs="Arial"/>
+          <w:sz w:val="28"/>
+        </w:rPr>
+        <w:t xml:space="preserve">La boîte de clavardage est divisée en onglets pour différentes « salles » de discussion : mondiale, </w:t>
+      </w:r>
+      <w:r>
+        <w:rPr>
+          <w:rFonts w:ascii="Arial" w:hAnsi="Arial" w:cs="Arial"/>
+          <w:sz w:val="28"/>
+        </w:rPr>
+        <w:t>locale</w:t>
+      </w:r>
+      <w:r>
+        <w:rPr>
+          <w:rFonts w:ascii="Arial" w:hAnsi="Arial" w:cs="Arial"/>
+          <w:sz w:val="28"/>
+        </w:rPr>
+        <w:t>, guilde, amis, groupe, etc.</w:t>
+      </w:r>
+    </w:p>
+    <w:p>
+      <w:pPr>
+        <w:pStyle w:val="Paragraphedeliste"/>
+        <w:numPr>
+          <w:ilvl w:val="1"/>
+          <w:numId w:val="5"/>
+        </w:numPr>
+        <w:rPr>
+          <w:rFonts w:ascii="Arial" w:hAnsi="Arial" w:cs="Arial"/>
+          <w:b/>
+          <w:sz w:val="28"/>
+        </w:rPr>
+      </w:pPr>
+      <w:r>
+        <w:rPr>
+          <w:rFonts w:ascii="Arial" w:hAnsi="Arial" w:cs="Arial"/>
+          <w:sz w:val="28"/>
+        </w:rPr>
+        <w:t>Si le joueur est assigné à une guilde, il aura accès à la boîte de clavardage « Guilde ». Il pourra ainsi clavarder avec les membres de sa guilde, et ce depuis n’importe quel emplacement de la carte.</w:t>
+      </w:r>
+    </w:p>
+    <w:p>
+      <w:pPr>
+        <w:pStyle w:val="Paragraphedeliste"/>
+        <w:ind w:left="1440"/>
+        <w:rPr>
+          <w:rFonts w:ascii="Arial" w:hAnsi="Arial" w:cs="Arial"/>
+        </w:rPr>
+      </w:pPr>
+    </w:p>
+    <w:p>
+      <w:pPr>
+        <w:ind w:left="1080"/>
+        <w:rPr>
+          <w:rFonts w:ascii="Arial" w:hAnsi="Arial" w:cs="Arial"/>
+        </w:rPr>
+      </w:pPr>
+    </w:p>
+    <w:p>
+      <w:pPr>
+        <w:ind w:left="1080"/>
+        <w:rPr>
+          <w:rFonts w:ascii="Arial" w:hAnsi="Arial" w:cs="Arial"/>
+        </w:rPr>
+      </w:pPr>
+      <w:r>
+        <w:rPr>
+          <w:rFonts w:ascii="Arial" w:hAnsi="Arial" w:cs="Arial"/>
+        </w:rPr>
+        <w:br w:type="page"/>
+      </w:r>
+    </w:p>
+    <w:p>
+      <w:pPr>
+        <w:ind w:left="1080"/>
+        <w:rPr>
+          <w:rFonts w:ascii="Arial" w:hAnsi="Arial" w:cs="Arial"/>
+        </w:rPr>
+      </w:pPr>
+      <w:r>
+        <w:rPr>
+          <w:rFonts w:ascii="Arial" w:hAnsi="Arial" w:cs="Arial"/>
+          <w:b/>
+          <w:noProof/>
+        </w:rPr>
+        <w:lastRenderedPageBreak/>
+        <w:drawing>
+          <wp:anchor distT="0" distB="0" distL="114300" distR="114300" simplePos="0" relativeHeight="251666432" behindDoc="0" locked="0" layoutInCell="1" allowOverlap="1" wp14:anchorId="4D6B286E" wp14:editId="22FAECF0">
+            <wp:simplePos x="0" y="0"/>
+            <wp:positionH relativeFrom="margin">
+              <wp:align>center</wp:align>
+            </wp:positionH>
+            <wp:positionV relativeFrom="paragraph">
+              <wp:posOffset>8890</wp:posOffset>
+            </wp:positionV>
+            <wp:extent cx="6915452" cy="5000625"/>
+            <wp:effectExtent l="0" t="0" r="0" b="0"/>
+            <wp:wrapNone/>
+            <wp:docPr id="7" name="Image 7"/>
+            <wp:cNvGraphicFramePr>
+              <a:graphicFrameLocks xmlns:a="http://schemas.openxmlformats.org/drawingml/2006/main" noChangeAspect="1"/>
+            </wp:cNvGraphicFramePr>
+            <a:graphic xmlns:a="http://schemas.openxmlformats.org/drawingml/2006/main">
+              <a:graphicData uri="http://schemas.openxmlformats.org/drawingml/2006/picture">
+                <pic:pic xmlns:pic="http://schemas.openxmlformats.org/drawingml/2006/picture">
+                  <pic:nvPicPr>
+                    <pic:cNvPr id="7" name="UseCasePage2.v2.png"/>
                     <pic:cNvPicPr/>
                   </pic:nvPicPr>
                   <pic:blipFill>
@@ -2888,9 +3488,9 @@
                     </a:stretch>
                   </pic:blipFill>
                   <pic:spPr>
-                    <a:xfrm rot="5400000">
+                    <a:xfrm>
                       <a:off x="0" y="0"/>
-                      <a:ext cx="7332318" cy="5482701"/>
+                      <a:ext cx="6915452" cy="5000625"/>
                     </a:xfrm>
                     <a:prstGeom prst="rect">
                       <a:avLst/>
@@ -2899,751 +3499,160 @@
                 </pic:pic>
               </a:graphicData>
             </a:graphic>
-            <wp14:sizeRelH relativeFrom="page">
+            <wp14:sizeRelH relativeFrom="margin">
               <wp14:pctWidth>0</wp14:pctWidth>
             </wp14:sizeRelH>
-            <wp14:sizeRelV relativeFrom="page">
+            <wp14:sizeRelV relativeFrom="margin">
               <wp14:pctHeight>0</wp14:pctHeight>
             </wp14:sizeRelV>
           </wp:anchor>
         </w:drawing>
       </w:r>
-      <w:r>
+    </w:p>
+    <w:p>
+      <w:pPr>
+        <w:rPr>
+          <w:rFonts w:ascii="Arial" w:hAnsi="Arial" w:cs="Arial"/>
+          <w:szCs w:val="40"/>
+        </w:rPr>
+      </w:pPr>
+    </w:p>
+    <w:p>
+      <w:pPr>
+        <w:rPr>
+          <w:rFonts w:ascii="Arial" w:hAnsi="Arial" w:cs="Arial"/>
+          <w:b/>
+        </w:rPr>
+      </w:pPr>
+    </w:p>
+    <w:p>
+      <w:pPr>
+        <w:rPr>
+          <w:rFonts w:ascii="Arial" w:hAnsi="Arial" w:cs="Arial"/>
+          <w:b/>
+        </w:rPr>
+      </w:pPr>
+    </w:p>
+    <w:p>
+      <w:pPr>
+        <w:rPr>
+          <w:rFonts w:ascii="Arial" w:hAnsi="Arial" w:cs="Arial"/>
+          <w:b/>
+        </w:rPr>
+      </w:pPr>
+    </w:p>
+    <w:p>
+      <w:pPr>
+        <w:rPr>
+          <w:rFonts w:ascii="Arial" w:hAnsi="Arial" w:cs="Arial"/>
+          <w:b/>
+        </w:rPr>
+      </w:pPr>
+    </w:p>
+    <w:p>
+      <w:pPr>
+        <w:rPr>
+          <w:rFonts w:ascii="Arial" w:hAnsi="Arial" w:cs="Arial"/>
+          <w:b/>
+        </w:rPr>
+      </w:pPr>
+    </w:p>
+    <w:p>
+      <w:pPr>
+        <w:rPr>
+          <w:rFonts w:ascii="Arial" w:hAnsi="Arial" w:cs="Arial"/>
+          <w:b/>
+        </w:rPr>
+      </w:pPr>
+    </w:p>
+    <w:p>
+      <w:pPr>
+        <w:rPr>
+          <w:rFonts w:ascii="Arial" w:hAnsi="Arial" w:cs="Arial"/>
+          <w:b/>
+        </w:rPr>
+      </w:pPr>
+    </w:p>
+    <w:p>
+      <w:pPr>
+        <w:rPr>
+          <w:rFonts w:ascii="Arial" w:hAnsi="Arial" w:cs="Arial"/>
+          <w:b/>
+        </w:rPr>
+      </w:pPr>
+    </w:p>
+    <w:p>
+      <w:pPr>
+        <w:rPr>
+          <w:rFonts w:ascii="Arial" w:hAnsi="Arial" w:cs="Arial"/>
+          <w:b/>
+        </w:rPr>
+      </w:pPr>
+    </w:p>
+    <w:p>
+      <w:pPr>
+        <w:rPr>
+          <w:rFonts w:ascii="Arial" w:hAnsi="Arial" w:cs="Arial"/>
+          <w:b/>
+        </w:rPr>
+      </w:pPr>
+    </w:p>
+    <w:p>
+      <w:pPr>
+        <w:rPr>
+          <w:rFonts w:ascii="Arial" w:hAnsi="Arial" w:cs="Arial"/>
+          <w:b/>
+        </w:rPr>
+      </w:pPr>
+    </w:p>
+    <w:p>
+      <w:pPr>
+        <w:rPr>
+          <w:rFonts w:ascii="Arial" w:hAnsi="Arial" w:cs="Arial"/>
+          <w:b/>
+        </w:rPr>
+      </w:pPr>
+    </w:p>
+    <w:p>
+      <w:pPr>
+        <w:rPr>
+          <w:rFonts w:ascii="Arial" w:hAnsi="Arial" w:cs="Arial"/>
+          <w:b/>
+        </w:rPr>
+      </w:pPr>
+    </w:p>
+    <w:p>
+      <w:pPr>
+        <w:rPr>
+          <w:rFonts w:ascii="Arial" w:hAnsi="Arial" w:cs="Arial"/>
+          <w:b/>
+        </w:rPr>
+      </w:pPr>
+    </w:p>
+    <w:p>
+      <w:pPr>
+        <w:rPr>
+          <w:rFonts w:ascii="Arial" w:hAnsi="Arial" w:cs="Arial"/>
+          <w:b/>
+        </w:rPr>
+      </w:pPr>
+    </w:p>
+    <w:p>
+      <w:pPr>
+        <w:rPr>
+          <w:rFonts w:ascii="Arial" w:hAnsi="Arial" w:cs="Arial"/>
+          <w:b/>
+        </w:rPr>
+      </w:pPr>
+      <w:r>
+        <w:rPr>
+          <w:rFonts w:ascii="Arial" w:hAnsi="Arial" w:cs="Arial"/>
+          <w:b/>
+        </w:rPr>
         <w:br w:type="page"/>
       </w:r>
-    </w:p>
-    <w:p>
-      <w:pPr>
-        <w:pStyle w:val="Titre1"/>
-      </w:pPr>
-      <w:bookmarkStart w:id="5" w:name="_Toc26877920"/>
-      <w:r>
-        <w:lastRenderedPageBreak/>
-        <w:t>Description du nouveau système</w:t>
-      </w:r>
-      <w:bookmarkEnd w:id="5"/>
-    </w:p>
-    <w:p>
-      <w:pPr>
-        <w:rPr>
-          <w:rFonts w:ascii="Arial" w:hAnsi="Arial" w:cs="Arial"/>
-          <w:b/>
-          <w:sz w:val="28"/>
-          <w:szCs w:val="40"/>
-        </w:rPr>
-      </w:pPr>
-      <w:r>
-        <w:rPr>
-          <w:rFonts w:ascii="Arial" w:hAnsi="Arial" w:cs="Arial"/>
-          <w:b/>
-          <w:sz w:val="28"/>
-          <w:szCs w:val="40"/>
-        </w:rPr>
-        <w:t>Identification</w:t>
-      </w:r>
-    </w:p>
-    <w:p>
-      <w:pPr>
-        <w:rPr>
-          <w:rFonts w:ascii="Arial" w:hAnsi="Arial" w:cs="Arial"/>
-          <w:sz w:val="28"/>
-        </w:rPr>
-      </w:pPr>
-      <w:r>
-        <w:rPr>
-          <w:rFonts w:ascii="Arial" w:hAnsi="Arial" w:cs="Arial"/>
-          <w:sz w:val="28"/>
-        </w:rPr>
-        <w:t xml:space="preserve">Nom du cas : </w:t>
-      </w:r>
-      <w:r>
-        <w:rPr>
-          <w:rFonts w:ascii="Arial" w:hAnsi="Arial" w:cs="Arial"/>
-          <w:sz w:val="28"/>
-        </w:rPr>
-        <w:t>« Jouer à New Ang</w:t>
-      </w:r>
-      <w:r>
-        <w:rPr>
-          <w:rFonts w:ascii="Arial" w:hAnsi="Arial" w:cs="Arial"/>
-          <w:sz w:val="28"/>
-        </w:rPr>
-        <w:t>ular</w:t>
-      </w:r>
-      <w:r>
-        <w:rPr>
-          <w:rFonts w:ascii="Arial" w:hAnsi="Arial" w:cs="Arial"/>
-          <w:sz w:val="28"/>
-        </w:rPr>
-        <w:t xml:space="preserve"> Heroes »</w:t>
-      </w:r>
-    </w:p>
-    <w:p>
-      <w:pPr>
-        <w:rPr>
-          <w:rFonts w:ascii="Arial" w:hAnsi="Arial" w:cs="Arial"/>
-          <w:sz w:val="28"/>
-        </w:rPr>
-      </w:pPr>
-      <w:r>
-        <w:rPr>
-          <w:rFonts w:ascii="Arial" w:hAnsi="Arial" w:cs="Arial"/>
-          <w:sz w:val="28"/>
-        </w:rPr>
-        <w:t>But : décrire les é</w:t>
-      </w:r>
-      <w:r>
-        <w:rPr>
-          <w:rFonts w:ascii="Arial" w:hAnsi="Arial" w:cs="Arial"/>
-          <w:sz w:val="28"/>
-        </w:rPr>
-        <w:t xml:space="preserve">tapes permettant à un joueur de </w:t>
-      </w:r>
-      <w:r>
-        <w:rPr>
-          <w:rFonts w:ascii="Arial" w:hAnsi="Arial" w:cs="Arial"/>
-          <w:sz w:val="28"/>
-        </w:rPr>
-        <w:t>jouer au jeu</w:t>
-      </w:r>
-    </w:p>
-    <w:p>
-      <w:pPr>
-        <w:rPr>
-          <w:rFonts w:ascii="Arial" w:hAnsi="Arial" w:cs="Arial"/>
-          <w:sz w:val="28"/>
-        </w:rPr>
-      </w:pPr>
-      <w:r>
-        <w:rPr>
-          <w:rFonts w:ascii="Arial" w:hAnsi="Arial" w:cs="Arial"/>
-          <w:sz w:val="28"/>
-        </w:rPr>
-        <w:t>Acteurs principaux : le Joueur et le Système</w:t>
-      </w:r>
-    </w:p>
-    <w:p>
-      <w:pPr>
-        <w:rPr>
-          <w:rFonts w:ascii="Arial" w:hAnsi="Arial" w:cs="Arial"/>
-          <w:sz w:val="28"/>
-        </w:rPr>
-      </w:pPr>
-      <w:r>
-        <w:rPr>
-          <w:rFonts w:ascii="Arial" w:hAnsi="Arial" w:cs="Arial"/>
-          <w:sz w:val="28"/>
-        </w:rPr>
-        <w:t>Date de création : 2/12/2019</w:t>
-      </w:r>
-    </w:p>
-    <w:p>
-      <w:pPr>
-        <w:rPr>
-          <w:rFonts w:ascii="Arial" w:hAnsi="Arial" w:cs="Arial"/>
-          <w:sz w:val="28"/>
-        </w:rPr>
-      </w:pPr>
-      <w:r>
-        <w:rPr>
-          <w:rFonts w:ascii="Arial" w:hAnsi="Arial" w:cs="Arial"/>
-          <w:sz w:val="28"/>
-        </w:rPr>
-        <w:t>Responsable</w:t>
-      </w:r>
-      <w:r>
-        <w:rPr>
-          <w:rFonts w:ascii="Arial" w:hAnsi="Arial" w:cs="Arial"/>
-          <w:sz w:val="28"/>
-        </w:rPr>
-        <w:t>s</w:t>
-      </w:r>
-      <w:r>
-        <w:rPr>
-          <w:rFonts w:ascii="Arial" w:hAnsi="Arial" w:cs="Arial"/>
-          <w:sz w:val="28"/>
-        </w:rPr>
-        <w:t xml:space="preserve"> : </w:t>
-      </w:r>
-      <w:r>
-        <w:rPr>
-          <w:rFonts w:ascii="Arial" w:hAnsi="Arial" w:cs="Arial"/>
-          <w:sz w:val="28"/>
-        </w:rPr>
-        <w:t>Daniel Grondin, Alexis Lépine</w:t>
-      </w:r>
-    </w:p>
-    <w:p>
-      <w:pPr>
-        <w:rPr>
-          <w:rFonts w:ascii="Arial" w:hAnsi="Arial" w:cs="Arial"/>
-          <w:sz w:val="28"/>
-        </w:rPr>
-      </w:pPr>
-      <w:r>
-        <w:rPr>
-          <w:rFonts w:ascii="Arial" w:hAnsi="Arial" w:cs="Arial"/>
-          <w:sz w:val="28"/>
-        </w:rPr>
-        <w:t>Version : 2</w:t>
-      </w:r>
-      <w:r>
-        <w:rPr>
-          <w:rFonts w:ascii="Arial" w:hAnsi="Arial" w:cs="Arial"/>
-          <w:sz w:val="28"/>
-        </w:rPr>
-        <w:t>.0</w:t>
-      </w:r>
-    </w:p>
-    <w:p>
-      <w:pPr>
-        <w:rPr>
-          <w:rFonts w:ascii="Arial" w:hAnsi="Arial" w:cs="Arial"/>
-          <w:b/>
-          <w:sz w:val="28"/>
-        </w:rPr>
-      </w:pPr>
-      <w:r>
-        <w:rPr>
-          <w:rFonts w:ascii="Arial" w:hAnsi="Arial" w:cs="Arial"/>
-          <w:b/>
-          <w:sz w:val="28"/>
-        </w:rPr>
-        <w:t>Séquencement</w:t>
-      </w:r>
-    </w:p>
-    <w:p>
-      <w:pPr>
-        <w:rPr>
-          <w:rFonts w:ascii="Arial" w:hAnsi="Arial" w:cs="Arial"/>
-          <w:sz w:val="28"/>
-        </w:rPr>
-      </w:pPr>
-      <w:r>
-        <w:rPr>
-          <w:rFonts w:ascii="Arial" w:hAnsi="Arial" w:cs="Arial"/>
-          <w:sz w:val="28"/>
-        </w:rPr>
-        <w:t>Le cas démarre quand l’utilisateur entre l’adresse Web du jeu</w:t>
-      </w:r>
-    </w:p>
-    <w:p>
-      <w:pPr>
-        <w:pStyle w:val="Paragraphedeliste"/>
-        <w:numPr>
-          <w:ilvl w:val="0"/>
-          <w:numId w:val="5"/>
-        </w:numPr>
-        <w:rPr>
-          <w:rFonts w:ascii="Arial" w:hAnsi="Arial" w:cs="Arial"/>
-          <w:sz w:val="28"/>
-        </w:rPr>
-      </w:pPr>
-      <w:r>
-        <w:rPr>
-          <w:rFonts w:ascii="Arial" w:hAnsi="Arial" w:cs="Arial"/>
-          <w:sz w:val="28"/>
-        </w:rPr>
-        <w:t>Le système demande au joueur de s’authentifier</w:t>
-      </w:r>
-    </w:p>
-    <w:p>
-      <w:pPr>
-        <w:pStyle w:val="Paragraphedeliste"/>
-        <w:numPr>
-          <w:ilvl w:val="1"/>
-          <w:numId w:val="5"/>
-        </w:numPr>
-        <w:rPr>
-          <w:rFonts w:ascii="Arial" w:hAnsi="Arial" w:cs="Arial"/>
-          <w:sz w:val="28"/>
-        </w:rPr>
-      </w:pPr>
-      <w:r>
-        <w:rPr>
-          <w:rFonts w:ascii="Arial" w:hAnsi="Arial" w:cs="Arial"/>
-          <w:sz w:val="28"/>
-        </w:rPr>
-        <w:t>Si le joueur n’a pas de compte, le système demande au joueur de s’en créer un</w:t>
-      </w:r>
-      <w:r>
-        <w:rPr>
-          <w:rFonts w:ascii="Arial" w:hAnsi="Arial" w:cs="Arial"/>
-          <w:sz w:val="28"/>
-        </w:rPr>
-        <w:t>.</w:t>
-      </w:r>
-    </w:p>
-    <w:p>
-      <w:pPr>
-        <w:pStyle w:val="Paragraphedeliste"/>
-        <w:numPr>
-          <w:ilvl w:val="1"/>
-          <w:numId w:val="5"/>
-        </w:numPr>
-        <w:rPr>
-          <w:rFonts w:ascii="Arial" w:hAnsi="Arial" w:cs="Arial"/>
-          <w:sz w:val="28"/>
-        </w:rPr>
-      </w:pPr>
-      <w:r>
-        <w:rPr>
-          <w:rFonts w:ascii="Arial" w:hAnsi="Arial" w:cs="Arial"/>
-          <w:sz w:val="28"/>
-        </w:rPr>
-        <w:t>Si le joueur n’a pas de personnage, le système lui demande d’en créer un</w:t>
-      </w:r>
-      <w:r>
-        <w:rPr>
-          <w:rFonts w:ascii="Arial" w:hAnsi="Arial" w:cs="Arial"/>
-          <w:sz w:val="28"/>
-        </w:rPr>
-        <w:t>.</w:t>
-      </w:r>
-    </w:p>
-    <w:p>
-      <w:pPr>
-        <w:pStyle w:val="Paragraphedeliste"/>
-        <w:numPr>
-          <w:ilvl w:val="0"/>
-          <w:numId w:val="5"/>
-        </w:numPr>
-        <w:rPr>
-          <w:rFonts w:ascii="Arial" w:hAnsi="Arial" w:cs="Arial"/>
-          <w:sz w:val="28"/>
-        </w:rPr>
-      </w:pPr>
-      <w:r>
-        <w:rPr>
-          <w:rFonts w:ascii="Arial" w:hAnsi="Arial" w:cs="Arial"/>
-          <w:sz w:val="28"/>
-        </w:rPr>
-        <w:t>Le joueur peut maintenant jouer au jeu</w:t>
-      </w:r>
-      <w:r>
-        <w:rPr>
-          <w:rFonts w:ascii="Arial" w:hAnsi="Arial" w:cs="Arial"/>
-          <w:sz w:val="28"/>
-        </w:rPr>
-        <w:t xml:space="preserve"> (voir </w:t>
-      </w:r>
-      <w:r>
-        <w:rPr>
-          <w:rFonts w:ascii="Arial" w:hAnsi="Arial" w:cs="Arial"/>
-          <w:i/>
-          <w:sz w:val="28"/>
-        </w:rPr>
-        <w:t>Explosion du cas « Jouer à New Angular Heroes »</w:t>
-      </w:r>
-      <w:r>
-        <w:rPr>
-          <w:rFonts w:ascii="Arial" w:hAnsi="Arial" w:cs="Arial"/>
-          <w:sz w:val="28"/>
-        </w:rPr>
-        <w:t>).</w:t>
-      </w:r>
-    </w:p>
-    <w:p>
-      <w:pPr>
-        <w:pStyle w:val="Paragraphedeliste"/>
-        <w:numPr>
-          <w:ilvl w:val="0"/>
-          <w:numId w:val="5"/>
-        </w:numPr>
-        <w:rPr>
-          <w:rFonts w:ascii="Arial" w:hAnsi="Arial" w:cs="Arial"/>
-          <w:sz w:val="28"/>
-        </w:rPr>
-      </w:pPr>
-      <w:r>
-        <w:rPr>
-          <w:rFonts w:ascii="Arial" w:hAnsi="Arial" w:cs="Arial"/>
-          <w:sz w:val="28"/>
-        </w:rPr>
-        <w:t>Le joueur peut envoyer des messages à d’autres joueurs</w:t>
-      </w:r>
-    </w:p>
-    <w:p>
-      <w:pPr>
-        <w:pStyle w:val="Paragraphedeliste"/>
-        <w:numPr>
-          <w:ilvl w:val="1"/>
-          <w:numId w:val="5"/>
-        </w:numPr>
-        <w:rPr>
-          <w:rFonts w:ascii="Arial" w:hAnsi="Arial" w:cs="Arial"/>
-          <w:sz w:val="28"/>
-        </w:rPr>
-      </w:pPr>
-      <w:r>
-        <w:rPr>
-          <w:rFonts w:ascii="Arial" w:hAnsi="Arial" w:cs="Arial"/>
-          <w:sz w:val="28"/>
-        </w:rPr>
-        <w:t>Si le joueur a des messages non-lus, un compteur est affiché au haut de l’écran</w:t>
-      </w:r>
-      <w:r>
-        <w:rPr>
-          <w:rFonts w:ascii="Arial" w:hAnsi="Arial" w:cs="Arial"/>
-          <w:sz w:val="28"/>
-        </w:rPr>
-        <w:t>.</w:t>
-      </w:r>
-    </w:p>
-    <w:p>
-      <w:pPr>
-        <w:pStyle w:val="Paragraphedeliste"/>
-        <w:numPr>
-          <w:ilvl w:val="0"/>
-          <w:numId w:val="5"/>
-        </w:numPr>
-        <w:rPr>
-          <w:rFonts w:ascii="Arial" w:hAnsi="Arial" w:cs="Arial"/>
-          <w:sz w:val="28"/>
-        </w:rPr>
-      </w:pPr>
-      <w:r>
-        <w:rPr>
-          <w:rFonts w:ascii="Arial" w:hAnsi="Arial" w:cs="Arial"/>
-          <w:sz w:val="28"/>
-        </w:rPr>
-        <w:t>Le joueur peut clavarder avec d’autres joueurs en temps réel.</w:t>
-      </w:r>
-    </w:p>
-    <w:p>
-      <w:pPr>
-        <w:pStyle w:val="Paragraphedeliste"/>
-        <w:numPr>
-          <w:ilvl w:val="1"/>
-          <w:numId w:val="5"/>
-        </w:numPr>
-        <w:rPr>
-          <w:rFonts w:ascii="Arial" w:hAnsi="Arial" w:cs="Arial"/>
-          <w:sz w:val="28"/>
-        </w:rPr>
-      </w:pPr>
-      <w:r>
-        <w:rPr>
-          <w:rFonts w:ascii="Arial" w:hAnsi="Arial" w:cs="Arial"/>
-          <w:sz w:val="28"/>
-        </w:rPr>
-        <w:t>Si le joueur vient</w:t>
-      </w:r>
-      <w:r>
-        <w:rPr>
-          <w:rFonts w:ascii="Arial" w:hAnsi="Arial" w:cs="Arial"/>
-          <w:sz w:val="28"/>
-        </w:rPr>
-        <w:t xml:space="preserve"> de se connecter, </w:t>
-      </w:r>
-      <w:r>
-        <w:rPr>
-          <w:rFonts w:ascii="Arial" w:hAnsi="Arial" w:cs="Arial"/>
-          <w:sz w:val="28"/>
-        </w:rPr>
-        <w:t>la boite de clavardage est vide</w:t>
-      </w:r>
-    </w:p>
-    <w:p>
-      <w:pPr>
-        <w:pStyle w:val="Paragraphedeliste"/>
-        <w:numPr>
-          <w:ilvl w:val="1"/>
-          <w:numId w:val="5"/>
-        </w:numPr>
-        <w:rPr>
-          <w:rFonts w:ascii="Arial" w:hAnsi="Arial" w:cs="Arial"/>
-          <w:sz w:val="28"/>
-        </w:rPr>
-      </w:pPr>
-      <w:r>
-        <w:rPr>
-          <w:rFonts w:ascii="Arial" w:hAnsi="Arial" w:cs="Arial"/>
-          <w:sz w:val="28"/>
-        </w:rPr>
-        <w:t xml:space="preserve">La boîte de clavardage est divisée en onglets pour différentes « salles » de discussion : mondiale, </w:t>
-      </w:r>
-      <w:r>
-        <w:rPr>
-          <w:rFonts w:ascii="Arial" w:hAnsi="Arial" w:cs="Arial"/>
-          <w:sz w:val="28"/>
-        </w:rPr>
-        <w:t>locale</w:t>
-      </w:r>
-      <w:r>
-        <w:rPr>
-          <w:rFonts w:ascii="Arial" w:hAnsi="Arial" w:cs="Arial"/>
-          <w:sz w:val="28"/>
-        </w:rPr>
-        <w:t>, guilde, amis, groupe, etc.</w:t>
-      </w:r>
-    </w:p>
-    <w:p>
-      <w:pPr>
-        <w:pStyle w:val="Paragraphedeliste"/>
-        <w:numPr>
-          <w:ilvl w:val="1"/>
-          <w:numId w:val="5"/>
-        </w:numPr>
-        <w:rPr>
-          <w:rFonts w:ascii="Arial" w:hAnsi="Arial" w:cs="Arial"/>
-          <w:b/>
-          <w:sz w:val="28"/>
-        </w:rPr>
-      </w:pPr>
-      <w:r>
-        <w:rPr>
-          <w:rFonts w:ascii="Arial" w:hAnsi="Arial" w:cs="Arial"/>
-          <w:sz w:val="28"/>
-        </w:rPr>
-        <w:t>Si le joueur est assigné à une guilde, il aura accès à la boîte de clavardage « Guilde ». Il pourra ainsi clavarder avec les membres de sa guilde, et ce depuis n’importe quel emplacement de la carte.</w:t>
-      </w:r>
-    </w:p>
-    <w:p>
-      <w:pPr>
-        <w:pStyle w:val="Paragraphedeliste"/>
-        <w:ind w:left="1440"/>
-        <w:rPr>
-          <w:rFonts w:ascii="Arial" w:hAnsi="Arial" w:cs="Arial"/>
-        </w:rPr>
-      </w:pPr>
-    </w:p>
-    <w:p>
-      <w:pPr>
-        <w:ind w:left="1080"/>
-        <w:rPr>
-          <w:rFonts w:ascii="Arial" w:hAnsi="Arial" w:cs="Arial"/>
-        </w:rPr>
-      </w:pPr>
-    </w:p>
-    <w:p>
-      <w:pPr>
-        <w:ind w:left="1080"/>
-        <w:rPr>
-          <w:rFonts w:ascii="Arial" w:hAnsi="Arial" w:cs="Arial"/>
-        </w:rPr>
-      </w:pPr>
-      <w:r>
-        <w:rPr>
-          <w:rFonts w:ascii="Arial" w:hAnsi="Arial" w:cs="Arial"/>
-        </w:rPr>
-        <w:br w:type="page"/>
-      </w:r>
-    </w:p>
-    <w:p>
-      <w:pPr>
-        <w:ind w:left="1080"/>
-        <w:rPr>
-          <w:rFonts w:ascii="Arial" w:hAnsi="Arial" w:cs="Arial"/>
-        </w:rPr>
-      </w:pPr>
-    </w:p>
-    <w:p>
-      <w:pPr>
-        <w:rPr>
-          <w:rFonts w:ascii="Arial" w:hAnsi="Arial" w:cs="Arial"/>
-          <w:szCs w:val="40"/>
-        </w:rPr>
-      </w:pPr>
-    </w:p>
-    <w:p>
-      <w:pPr>
-        <w:rPr>
-          <w:rFonts w:ascii="Arial" w:hAnsi="Arial" w:cs="Arial"/>
-          <w:b/>
-        </w:rPr>
-      </w:pPr>
-    </w:p>
-    <w:p>
-      <w:pPr>
-        <w:rPr>
-          <w:rFonts w:ascii="Arial" w:hAnsi="Arial" w:cs="Arial"/>
-          <w:b/>
-        </w:rPr>
-      </w:pPr>
-    </w:p>
-    <w:p>
-      <w:pPr>
-        <w:rPr>
-          <w:rFonts w:ascii="Arial" w:hAnsi="Arial" w:cs="Arial"/>
-          <w:b/>
-        </w:rPr>
-      </w:pPr>
-    </w:p>
-    <w:p>
-      <w:pPr>
-        <w:rPr>
-          <w:rFonts w:ascii="Arial" w:hAnsi="Arial" w:cs="Arial"/>
-          <w:b/>
-        </w:rPr>
-      </w:pPr>
-      <w:r>
-        <w:rPr>
-          <w:rFonts w:ascii="Arial" w:hAnsi="Arial" w:cs="Arial"/>
-          <w:b/>
-          <w:noProof/>
-          <w:sz w:val="40"/>
-          <w:szCs w:val="40"/>
-        </w:rPr>
-        <w:drawing>
-          <wp:anchor distT="0" distB="0" distL="114300" distR="114300" simplePos="0" relativeHeight="251658240" behindDoc="0" locked="0" layoutInCell="1" allowOverlap="1" wp14:anchorId="5AFF6C61" wp14:editId="13EDBB54">
-            <wp:simplePos x="0" y="0"/>
-            <wp:positionH relativeFrom="margin">
-              <wp:align>right</wp:align>
-            </wp:positionH>
-            <wp:positionV relativeFrom="paragraph">
-              <wp:posOffset>171133</wp:posOffset>
-            </wp:positionV>
-            <wp:extent cx="7586980" cy="5485765"/>
-            <wp:effectExtent l="2857" t="0" r="0" b="0"/>
-            <wp:wrapNone/>
-            <wp:docPr id="2" name="Image 2"/>
-            <wp:cNvGraphicFramePr>
-              <a:graphicFrameLocks xmlns:a="http://schemas.openxmlformats.org/drawingml/2006/main" noChangeAspect="1"/>
-            </wp:cNvGraphicFramePr>
-            <a:graphic xmlns:a="http://schemas.openxmlformats.org/drawingml/2006/main">
-              <a:graphicData uri="http://schemas.openxmlformats.org/drawingml/2006/picture">
-                <pic:pic xmlns:pic="http://schemas.openxmlformats.org/drawingml/2006/picture">
-                  <pic:nvPicPr>
-                    <pic:cNvPr id="2" name="UseCasePage2.v2.png"/>
-                    <pic:cNvPicPr/>
-                  </pic:nvPicPr>
-                  <pic:blipFill>
-                    <a:blip r:embed="rId11">
-                      <a:extLst>
-                        <a:ext uri="{28A0092B-C50C-407E-A947-70E740481C1C}">
-                          <a14:useLocalDpi xmlns:a14="http://schemas.microsoft.com/office/drawing/2010/main" val="0"/>
-                        </a:ext>
-                      </a:extLst>
-                    </a:blip>
-                    <a:stretch>
-                      <a:fillRect/>
-                    </a:stretch>
-                  </pic:blipFill>
-                  <pic:spPr>
-                    <a:xfrm rot="5400000">
-                      <a:off x="0" y="0"/>
-                      <a:ext cx="7586980" cy="5485765"/>
-                    </a:xfrm>
-                    <a:prstGeom prst="rect">
-                      <a:avLst/>
-                    </a:prstGeom>
-                  </pic:spPr>
-                </pic:pic>
-              </a:graphicData>
-            </a:graphic>
-            <wp14:sizeRelH relativeFrom="page">
-              <wp14:pctWidth>0</wp14:pctWidth>
-            </wp14:sizeRelH>
-            <wp14:sizeRelV relativeFrom="page">
-              <wp14:pctHeight>0</wp14:pctHeight>
-            </wp14:sizeRelV>
-          </wp:anchor>
-        </w:drawing>
-      </w:r>
-    </w:p>
-    <w:p>
-      <w:pPr>
-        <w:rPr>
-          <w:rFonts w:ascii="Arial" w:hAnsi="Arial" w:cs="Arial"/>
-          <w:b/>
-        </w:rPr>
-      </w:pPr>
-    </w:p>
-    <w:p>
-      <w:pPr>
-        <w:rPr>
-          <w:rFonts w:ascii="Arial" w:hAnsi="Arial" w:cs="Arial"/>
-          <w:b/>
-        </w:rPr>
-      </w:pPr>
-    </w:p>
-    <w:p>
-      <w:pPr>
-        <w:rPr>
-          <w:rFonts w:ascii="Arial" w:hAnsi="Arial" w:cs="Arial"/>
-          <w:b/>
-        </w:rPr>
-      </w:pPr>
-    </w:p>
-    <w:p>
-      <w:pPr>
-        <w:rPr>
-          <w:rFonts w:ascii="Arial" w:hAnsi="Arial" w:cs="Arial"/>
-          <w:b/>
-        </w:rPr>
-      </w:pPr>
-    </w:p>
-    <w:p>
-      <w:pPr>
-        <w:rPr>
-          <w:rFonts w:ascii="Arial" w:hAnsi="Arial" w:cs="Arial"/>
-          <w:b/>
-        </w:rPr>
-      </w:pPr>
-    </w:p>
-    <w:p>
-      <w:pPr>
-        <w:rPr>
-          <w:rFonts w:ascii="Arial" w:hAnsi="Arial" w:cs="Arial"/>
-          <w:b/>
-        </w:rPr>
-      </w:pPr>
-    </w:p>
-    <w:p>
-      <w:pPr>
-        <w:rPr>
-          <w:rFonts w:ascii="Arial" w:hAnsi="Arial" w:cs="Arial"/>
-          <w:b/>
-        </w:rPr>
-      </w:pPr>
-    </w:p>
-    <w:p>
-      <w:pPr>
-        <w:rPr>
-          <w:rFonts w:ascii="Arial" w:hAnsi="Arial" w:cs="Arial"/>
-          <w:b/>
-        </w:rPr>
-      </w:pPr>
-    </w:p>
-    <w:p>
-      <w:pPr>
-        <w:rPr>
-          <w:rFonts w:ascii="Arial" w:hAnsi="Arial" w:cs="Arial"/>
-          <w:b/>
-        </w:rPr>
-      </w:pPr>
-    </w:p>
-    <w:p>
-      <w:pPr>
-        <w:rPr>
-          <w:rFonts w:ascii="Arial" w:hAnsi="Arial" w:cs="Arial"/>
-          <w:b/>
-        </w:rPr>
-      </w:pPr>
-    </w:p>
-    <w:p>
-      <w:pPr>
-        <w:rPr>
-          <w:rFonts w:ascii="Arial" w:hAnsi="Arial" w:cs="Arial"/>
-          <w:b/>
-        </w:rPr>
-      </w:pPr>
-    </w:p>
-    <w:p>
-      <w:pPr>
-        <w:rPr>
-          <w:rFonts w:ascii="Arial" w:hAnsi="Arial" w:cs="Arial"/>
-          <w:b/>
-        </w:rPr>
-      </w:pPr>
-      <w:r>
-        <w:rPr>
-          <w:rFonts w:ascii="Arial" w:hAnsi="Arial" w:cs="Arial"/>
-          <w:b/>
-        </w:rPr>
-        <w:br w:type="page"/>
-      </w:r>
+      <w:bookmarkStart w:id="6" w:name="_GoBack"/>
+      <w:bookmarkEnd w:id="6"/>
     </w:p>
     <w:p>
       <w:pPr>
@@ -5825,12 +5834,12 @@
       <w:r>
         <w:br w:type="page"/>
       </w:r>
-      <w:bookmarkStart w:id="6" w:name="_Toc26877921"/>
+      <w:bookmarkStart w:id="7" w:name="_Toc26877921"/>
       <w:r>
         <w:lastRenderedPageBreak/>
         <w:t>Scénario 1</w:t>
       </w:r>
-      <w:bookmarkEnd w:id="6"/>
+      <w:bookmarkEnd w:id="7"/>
     </w:p>
     <w:p>
       <w:pPr>
@@ -6062,7 +6071,7 @@
           <w:rStyle w:val="Titre1Car"/>
         </w:rPr>
       </w:pPr>
-      <w:bookmarkStart w:id="7" w:name="_Toc26877922"/>
+      <w:bookmarkStart w:id="8" w:name="_Toc26877922"/>
       <w:r>
         <w:rPr>
           <w:rStyle w:val="Titre1Car"/>
@@ -6082,7 +6091,7 @@
         </w:rPr>
         <w:t>2</w:t>
       </w:r>
-      <w:bookmarkEnd w:id="7"/>
+      <w:bookmarkEnd w:id="8"/>
     </w:p>
     <w:p>
       <w:pPr>
@@ -6329,7 +6338,7 @@
       <w:r>
         <w:br w:type="page"/>
       </w:r>
-      <w:bookmarkStart w:id="8" w:name="_Toc26877923"/>
+      <w:bookmarkStart w:id="9" w:name="_Toc26877923"/>
       <w:r>
         <w:lastRenderedPageBreak/>
         <w:t>Scénario</w:t>
@@ -6340,7 +6349,7 @@
       <w:r>
         <w:t>3</w:t>
       </w:r>
-      <w:bookmarkEnd w:id="8"/>
+      <w:bookmarkEnd w:id="9"/>
     </w:p>
     <w:p>
       <w:pPr>
@@ -6569,8 +6578,6 @@
         </w:rPr>
         <w:t xml:space="preserve"> nécessiterait</w:t>
       </w:r>
-      <w:bookmarkStart w:id="9" w:name="_GoBack"/>
-      <w:bookmarkEnd w:id="9"/>
       <w:r>
         <w:rPr>
           <w:rFonts w:ascii="Arial" w:hAnsi="Arial" w:cs="Arial"/>
@@ -6795,7 +6802,7 @@
                     <pic:cNvPicPr/>
                   </pic:nvPicPr>
                   <pic:blipFill>
-                    <a:blip r:embed="rId12">
+                    <a:blip r:embed="rId11">
                       <a:extLst>
                         <a:ext uri="{28A0092B-C50C-407E-A947-70E740481C1C}">
                           <a14:useLocalDpi xmlns:a14="http://schemas.microsoft.com/office/drawing/2010/main" val="0"/>
@@ -6855,7 +6862,7 @@
                     <pic:cNvPicPr/>
                   </pic:nvPicPr>
                   <pic:blipFill>
-                    <a:blip r:embed="rId13">
+                    <a:blip r:embed="rId12">
                       <a:extLst>
                         <a:ext uri="{28A0092B-C50C-407E-A947-70E740481C1C}">
                           <a14:useLocalDpi xmlns:a14="http://schemas.microsoft.com/office/drawing/2010/main" val="0"/>
@@ -6893,8 +6900,8 @@
       <w:bookmarkEnd w:id="11"/>
     </w:p>
     <w:sectPr>
-      <w:headerReference w:type="default" r:id="rId14"/>
-      <w:footerReference w:type="default" r:id="rId15"/>
+      <w:headerReference w:type="default" r:id="rId13"/>
+      <w:footerReference w:type="default" r:id="rId14"/>
       <w:pgSz w:w="12240" w:h="15840"/>
       <w:pgMar w:top="1440" w:right="1797" w:bottom="1440" w:left="1797" w:header="709" w:footer="709" w:gutter="0"/>
       <w:pgNumType w:start="0"/>
@@ -6982,7 +6989,7 @@
         <w:rStyle w:val="Numrodepage"/>
         <w:noProof/>
       </w:rPr>
-      <w:t>18</w:t>
+      <w:t>8</w:t>
     </w:r>
     <w:r>
       <w:rPr>
@@ -8588,7 +8595,7 @@
 </file>
 
 <file path=customXml/itemProps1.xml><?xml version="1.0" encoding="utf-8"?>
-<ds:datastoreItem xmlns:ds="http://schemas.openxmlformats.org/officeDocument/2006/customXml" ds:itemID="{F9A051A0-FDE2-435F-8DB3-BBFC4DBD7311}">
+<ds:datastoreItem xmlns:ds="http://schemas.openxmlformats.org/officeDocument/2006/customXml" ds:itemID="{49105FD8-EB98-480C-8DF7-787DF0E09521}">
   <ds:schemaRefs>
     <ds:schemaRef ds:uri="http://schemas.openxmlformats.org/officeDocument/2006/bibliography"/>
   </ds:schemaRefs>

</xml_diff>

<commit_message>
Added annex with db diagram
</commit_message>
<xml_diff>
--- a/Preliminaire/Analyse.docx
+++ b/Preliminaire/Analyse.docx
@@ -145,13 +145,23 @@
         </w:rPr>
         <w:t xml:space="preserve">Pour </w:t>
       </w:r>
+      <w:proofErr w:type="spellStart"/>
       <w:r>
         <w:rPr>
           <w:b/>
           <w:sz w:val="40"/>
           <w:szCs w:val="40"/>
         </w:rPr>
-        <w:t>Theriault’s Games</w:t>
+        <w:t>Theriault’s</w:t>
+      </w:r>
+      <w:proofErr w:type="spellEnd"/>
+      <w:r>
+        <w:rPr>
+          <w:b/>
+          <w:sz w:val="40"/>
+          <w:szCs w:val="40"/>
+        </w:rPr>
+        <w:t xml:space="preserve"> Games</w:t>
       </w:r>
     </w:p>
     <w:p>
@@ -419,9 +429,13 @@
         <w:p>
           <w:pPr>
             <w:pStyle w:val="En-ttedetabledesmatires"/>
+            <w:rPr>
+              <w:sz w:val="36"/>
+            </w:rPr>
           </w:pPr>
           <w:r>
             <w:rPr>
+              <w:sz w:val="36"/>
               <w:lang w:val="fr-FR"/>
             </w:rPr>
             <w:t>Table des matières</w:t>
@@ -436,34 +450,37 @@
             <w:rPr>
               <w:rFonts w:ascii="Arial" w:eastAsiaTheme="minorEastAsia" w:hAnsi="Arial" w:cs="Arial"/>
               <w:noProof/>
-              <w:sz w:val="22"/>
               <w:szCs w:val="22"/>
             </w:rPr>
           </w:pPr>
           <w:r>
             <w:rPr>
               <w:rFonts w:ascii="Arial" w:hAnsi="Arial" w:cs="Arial"/>
+              <w:sz w:val="28"/>
             </w:rPr>
             <w:fldChar w:fldCharType="begin"/>
           </w:r>
           <w:r>
             <w:rPr>
               <w:rFonts w:ascii="Arial" w:hAnsi="Arial" w:cs="Arial"/>
+              <w:sz w:val="28"/>
             </w:rPr>
             <w:instrText xml:space="preserve"> TOC \o "1-3" \h \z \u </w:instrText>
           </w:r>
           <w:r>
             <w:rPr>
               <w:rFonts w:ascii="Arial" w:hAnsi="Arial" w:cs="Arial"/>
+              <w:sz w:val="28"/>
             </w:rPr>
             <w:fldChar w:fldCharType="separate"/>
           </w:r>
-          <w:hyperlink w:anchor="_Toc26877915" w:history="1">
+          <w:hyperlink w:anchor="_Toc26883794" w:history="1">
             <w:r>
               <w:rPr>
                 <w:rStyle w:val="Lienhypertexte"/>
                 <w:rFonts w:ascii="Arial" w:hAnsi="Arial" w:cs="Arial"/>
                 <w:noProof/>
+                <w:sz w:val="28"/>
               </w:rPr>
               <w:t>Introduction</w:t>
             </w:r>
@@ -472,6 +489,7 @@
                 <w:rFonts w:ascii="Arial" w:hAnsi="Arial" w:cs="Arial"/>
                 <w:noProof/>
                 <w:webHidden/>
+                <w:sz w:val="28"/>
               </w:rPr>
               <w:tab/>
             </w:r>
@@ -480,6 +498,7 @@
                 <w:rFonts w:ascii="Arial" w:hAnsi="Arial" w:cs="Arial"/>
                 <w:noProof/>
                 <w:webHidden/>
+                <w:sz w:val="28"/>
               </w:rPr>
               <w:fldChar w:fldCharType="begin"/>
             </w:r>
@@ -488,14 +507,16 @@
                 <w:rFonts w:ascii="Arial" w:hAnsi="Arial" w:cs="Arial"/>
                 <w:noProof/>
                 <w:webHidden/>
-              </w:rPr>
-              <w:instrText xml:space="preserve"> PAGEREF _Toc26877915 \h </w:instrText>
+                <w:sz w:val="28"/>
+              </w:rPr>
+              <w:instrText xml:space="preserve"> PAGEREF _Toc26883794 \h </w:instrText>
             </w:r>
             <w:r>
               <w:rPr>
                 <w:rFonts w:ascii="Arial" w:hAnsi="Arial" w:cs="Arial"/>
                 <w:noProof/>
                 <w:webHidden/>
+                <w:sz w:val="28"/>
               </w:rPr>
             </w:r>
             <w:r>
@@ -503,6 +524,7 @@
                 <w:rFonts w:ascii="Arial" w:hAnsi="Arial" w:cs="Arial"/>
                 <w:noProof/>
                 <w:webHidden/>
+                <w:sz w:val="28"/>
               </w:rPr>
               <w:fldChar w:fldCharType="separate"/>
             </w:r>
@@ -511,6 +533,7 @@
                 <w:rFonts w:ascii="Arial" w:hAnsi="Arial" w:cs="Arial"/>
                 <w:noProof/>
                 <w:webHidden/>
+                <w:sz w:val="28"/>
               </w:rPr>
               <w:t>2</w:t>
             </w:r>
@@ -519,6 +542,7 @@
                 <w:rFonts w:ascii="Arial" w:hAnsi="Arial" w:cs="Arial"/>
                 <w:noProof/>
                 <w:webHidden/>
+                <w:sz w:val="28"/>
               </w:rPr>
               <w:fldChar w:fldCharType="end"/>
             </w:r>
@@ -533,16 +557,16 @@
             <w:rPr>
               <w:rFonts w:ascii="Arial" w:eastAsiaTheme="minorEastAsia" w:hAnsi="Arial" w:cs="Arial"/>
               <w:noProof/>
-              <w:sz w:val="22"/>
               <w:szCs w:val="22"/>
             </w:rPr>
           </w:pPr>
-          <w:hyperlink w:anchor="_Toc26877916" w:history="1">
+          <w:hyperlink w:anchor="_Toc26883795" w:history="1">
             <w:r>
               <w:rPr>
                 <w:rStyle w:val="Lienhypertexte"/>
                 <w:rFonts w:ascii="Arial" w:hAnsi="Arial" w:cs="Arial"/>
                 <w:noProof/>
+                <w:sz w:val="28"/>
               </w:rPr>
               <w:t>Historique de l’entreprise</w:t>
             </w:r>
@@ -551,6 +575,7 @@
                 <w:rFonts w:ascii="Arial" w:hAnsi="Arial" w:cs="Arial"/>
                 <w:noProof/>
                 <w:webHidden/>
+                <w:sz w:val="28"/>
               </w:rPr>
               <w:tab/>
             </w:r>
@@ -559,6 +584,7 @@
                 <w:rFonts w:ascii="Arial" w:hAnsi="Arial" w:cs="Arial"/>
                 <w:noProof/>
                 <w:webHidden/>
+                <w:sz w:val="28"/>
               </w:rPr>
               <w:fldChar w:fldCharType="begin"/>
             </w:r>
@@ -567,14 +593,16 @@
                 <w:rFonts w:ascii="Arial" w:hAnsi="Arial" w:cs="Arial"/>
                 <w:noProof/>
                 <w:webHidden/>
-              </w:rPr>
-              <w:instrText xml:space="preserve"> PAGEREF _Toc26877916 \h </w:instrText>
+                <w:sz w:val="28"/>
+              </w:rPr>
+              <w:instrText xml:space="preserve"> PAGEREF _Toc26883795 \h </w:instrText>
             </w:r>
             <w:r>
               <w:rPr>
                 <w:rFonts w:ascii="Arial" w:hAnsi="Arial" w:cs="Arial"/>
                 <w:noProof/>
                 <w:webHidden/>
+                <w:sz w:val="28"/>
               </w:rPr>
             </w:r>
             <w:r>
@@ -582,6 +610,7 @@
                 <w:rFonts w:ascii="Arial" w:hAnsi="Arial" w:cs="Arial"/>
                 <w:noProof/>
                 <w:webHidden/>
+                <w:sz w:val="28"/>
               </w:rPr>
               <w:fldChar w:fldCharType="separate"/>
             </w:r>
@@ -590,6 +619,7 @@
                 <w:rFonts w:ascii="Arial" w:hAnsi="Arial" w:cs="Arial"/>
                 <w:noProof/>
                 <w:webHidden/>
+                <w:sz w:val="28"/>
               </w:rPr>
               <w:t>2</w:t>
             </w:r>
@@ -598,6 +628,7 @@
                 <w:rFonts w:ascii="Arial" w:hAnsi="Arial" w:cs="Arial"/>
                 <w:noProof/>
                 <w:webHidden/>
+                <w:sz w:val="28"/>
               </w:rPr>
               <w:fldChar w:fldCharType="end"/>
             </w:r>
@@ -612,16 +643,16 @@
             <w:rPr>
               <w:rFonts w:ascii="Arial" w:eastAsiaTheme="minorEastAsia" w:hAnsi="Arial" w:cs="Arial"/>
               <w:noProof/>
-              <w:sz w:val="22"/>
               <w:szCs w:val="22"/>
             </w:rPr>
           </w:pPr>
-          <w:hyperlink w:anchor="_Toc26877917" w:history="1">
+          <w:hyperlink w:anchor="_Toc26883796" w:history="1">
             <w:r>
               <w:rPr>
                 <w:rStyle w:val="Lienhypertexte"/>
                 <w:rFonts w:ascii="Arial" w:hAnsi="Arial" w:cs="Arial"/>
                 <w:noProof/>
+                <w:sz w:val="28"/>
               </w:rPr>
               <w:t>Problématique et Besoins de l’entreprise</w:t>
             </w:r>
@@ -630,6 +661,7 @@
                 <w:rFonts w:ascii="Arial" w:hAnsi="Arial" w:cs="Arial"/>
                 <w:noProof/>
                 <w:webHidden/>
+                <w:sz w:val="28"/>
               </w:rPr>
               <w:tab/>
             </w:r>
@@ -638,6 +670,7 @@
                 <w:rFonts w:ascii="Arial" w:hAnsi="Arial" w:cs="Arial"/>
                 <w:noProof/>
                 <w:webHidden/>
+                <w:sz w:val="28"/>
               </w:rPr>
               <w:fldChar w:fldCharType="begin"/>
             </w:r>
@@ -646,14 +679,16 @@
                 <w:rFonts w:ascii="Arial" w:hAnsi="Arial" w:cs="Arial"/>
                 <w:noProof/>
                 <w:webHidden/>
-              </w:rPr>
-              <w:instrText xml:space="preserve"> PAGEREF _Toc26877917 \h </w:instrText>
+                <w:sz w:val="28"/>
+              </w:rPr>
+              <w:instrText xml:space="preserve"> PAGEREF _Toc26883796 \h </w:instrText>
             </w:r>
             <w:r>
               <w:rPr>
                 <w:rFonts w:ascii="Arial" w:hAnsi="Arial" w:cs="Arial"/>
                 <w:noProof/>
                 <w:webHidden/>
+                <w:sz w:val="28"/>
               </w:rPr>
             </w:r>
             <w:r>
@@ -661,6 +696,7 @@
                 <w:rFonts w:ascii="Arial" w:hAnsi="Arial" w:cs="Arial"/>
                 <w:noProof/>
                 <w:webHidden/>
+                <w:sz w:val="28"/>
               </w:rPr>
               <w:fldChar w:fldCharType="separate"/>
             </w:r>
@@ -669,6 +705,7 @@
                 <w:rFonts w:ascii="Arial" w:hAnsi="Arial" w:cs="Arial"/>
                 <w:noProof/>
                 <w:webHidden/>
+                <w:sz w:val="28"/>
               </w:rPr>
               <w:t>3</w:t>
             </w:r>
@@ -677,6 +714,7 @@
                 <w:rFonts w:ascii="Arial" w:hAnsi="Arial" w:cs="Arial"/>
                 <w:noProof/>
                 <w:webHidden/>
+                <w:sz w:val="28"/>
               </w:rPr>
               <w:fldChar w:fldCharType="end"/>
             </w:r>
@@ -691,16 +729,16 @@
             <w:rPr>
               <w:rFonts w:ascii="Arial" w:eastAsiaTheme="minorEastAsia" w:hAnsi="Arial" w:cs="Arial"/>
               <w:noProof/>
-              <w:sz w:val="22"/>
               <w:szCs w:val="22"/>
             </w:rPr>
           </w:pPr>
-          <w:hyperlink w:anchor="_Toc26877918" w:history="1">
+          <w:hyperlink w:anchor="_Toc26883797" w:history="1">
             <w:r>
               <w:rPr>
                 <w:rStyle w:val="Lienhypertexte"/>
                 <w:rFonts w:ascii="Arial" w:hAnsi="Arial" w:cs="Arial"/>
                 <w:noProof/>
+                <w:sz w:val="28"/>
               </w:rPr>
               <w:t>Cas Utilisation du Système Actuel</w:t>
             </w:r>
@@ -709,6 +747,7 @@
                 <w:rFonts w:ascii="Arial" w:hAnsi="Arial" w:cs="Arial"/>
                 <w:noProof/>
                 <w:webHidden/>
+                <w:sz w:val="28"/>
               </w:rPr>
               <w:tab/>
             </w:r>
@@ -717,6 +756,7 @@
                 <w:rFonts w:ascii="Arial" w:hAnsi="Arial" w:cs="Arial"/>
                 <w:noProof/>
                 <w:webHidden/>
+                <w:sz w:val="28"/>
               </w:rPr>
               <w:fldChar w:fldCharType="begin"/>
             </w:r>
@@ -725,14 +765,16 @@
                 <w:rFonts w:ascii="Arial" w:hAnsi="Arial" w:cs="Arial"/>
                 <w:noProof/>
                 <w:webHidden/>
-              </w:rPr>
-              <w:instrText xml:space="preserve"> PAGEREF _Toc26877918 \h </w:instrText>
+                <w:sz w:val="28"/>
+              </w:rPr>
+              <w:instrText xml:space="preserve"> PAGEREF _Toc26883797 \h </w:instrText>
             </w:r>
             <w:r>
               <w:rPr>
                 <w:rFonts w:ascii="Arial" w:hAnsi="Arial" w:cs="Arial"/>
                 <w:noProof/>
                 <w:webHidden/>
+                <w:sz w:val="28"/>
               </w:rPr>
             </w:r>
             <w:r>
@@ -740,6 +782,7 @@
                 <w:rFonts w:ascii="Arial" w:hAnsi="Arial" w:cs="Arial"/>
                 <w:noProof/>
                 <w:webHidden/>
+                <w:sz w:val="28"/>
               </w:rPr>
               <w:fldChar w:fldCharType="separate"/>
             </w:r>
@@ -748,6 +791,7 @@
                 <w:rFonts w:ascii="Arial" w:hAnsi="Arial" w:cs="Arial"/>
                 <w:noProof/>
                 <w:webHidden/>
+                <w:sz w:val="28"/>
               </w:rPr>
               <w:t>4</w:t>
             </w:r>
@@ -756,6 +800,7 @@
                 <w:rFonts w:ascii="Arial" w:hAnsi="Arial" w:cs="Arial"/>
                 <w:noProof/>
                 <w:webHidden/>
+                <w:sz w:val="28"/>
               </w:rPr>
               <w:fldChar w:fldCharType="end"/>
             </w:r>
@@ -770,24 +815,25 @@
             <w:rPr>
               <w:rFonts w:ascii="Arial" w:eastAsiaTheme="minorEastAsia" w:hAnsi="Arial" w:cs="Arial"/>
               <w:noProof/>
-              <w:sz w:val="22"/>
               <w:szCs w:val="22"/>
             </w:rPr>
           </w:pPr>
-          <w:hyperlink w:anchor="_Toc26877919" w:history="1">
+          <w:hyperlink w:anchor="_Toc26883798" w:history="1">
             <w:r>
               <w:rPr>
                 <w:rStyle w:val="Lienhypertexte"/>
                 <w:rFonts w:ascii="Arial" w:hAnsi="Arial" w:cs="Arial"/>
                 <w:noProof/>
-              </w:rPr>
-              <w:t>Cas d’Utilisation du nouveau système</w:t>
+                <w:sz w:val="28"/>
+              </w:rPr>
+              <w:t>Description du système actuel</w:t>
             </w:r>
             <w:r>
               <w:rPr>
                 <w:rFonts w:ascii="Arial" w:hAnsi="Arial" w:cs="Arial"/>
                 <w:noProof/>
                 <w:webHidden/>
+                <w:sz w:val="28"/>
               </w:rPr>
               <w:tab/>
             </w:r>
@@ -796,6 +842,7 @@
                 <w:rFonts w:ascii="Arial" w:hAnsi="Arial" w:cs="Arial"/>
                 <w:noProof/>
                 <w:webHidden/>
+                <w:sz w:val="28"/>
               </w:rPr>
               <w:fldChar w:fldCharType="begin"/>
             </w:r>
@@ -804,14 +851,16 @@
                 <w:rFonts w:ascii="Arial" w:hAnsi="Arial" w:cs="Arial"/>
                 <w:noProof/>
                 <w:webHidden/>
-              </w:rPr>
-              <w:instrText xml:space="preserve"> PAGEREF _Toc26877919 \h </w:instrText>
+                <w:sz w:val="28"/>
+              </w:rPr>
+              <w:instrText xml:space="preserve"> PAGEREF _Toc26883798 \h </w:instrText>
             </w:r>
             <w:r>
               <w:rPr>
                 <w:rFonts w:ascii="Arial" w:hAnsi="Arial" w:cs="Arial"/>
                 <w:noProof/>
                 <w:webHidden/>
+                <w:sz w:val="28"/>
               </w:rPr>
             </w:r>
             <w:r>
@@ -819,6 +868,7 @@
                 <w:rFonts w:ascii="Arial" w:hAnsi="Arial" w:cs="Arial"/>
                 <w:noProof/>
                 <w:webHidden/>
+                <w:sz w:val="28"/>
               </w:rPr>
               <w:fldChar w:fldCharType="separate"/>
             </w:r>
@@ -827,14 +877,16 @@
                 <w:rFonts w:ascii="Arial" w:hAnsi="Arial" w:cs="Arial"/>
                 <w:noProof/>
                 <w:webHidden/>
-              </w:rPr>
-              <w:t>6</w:t>
+                <w:sz w:val="28"/>
+              </w:rPr>
+              <w:t>5</w:t>
             </w:r>
             <w:r>
               <w:rPr>
                 <w:rFonts w:ascii="Arial" w:hAnsi="Arial" w:cs="Arial"/>
                 <w:noProof/>
                 <w:webHidden/>
+                <w:sz w:val="28"/>
               </w:rPr>
               <w:fldChar w:fldCharType="end"/>
             </w:r>
@@ -849,24 +901,25 @@
             <w:rPr>
               <w:rFonts w:ascii="Arial" w:eastAsiaTheme="minorEastAsia" w:hAnsi="Arial" w:cs="Arial"/>
               <w:noProof/>
-              <w:sz w:val="22"/>
               <w:szCs w:val="22"/>
             </w:rPr>
           </w:pPr>
-          <w:hyperlink w:anchor="_Toc26877920" w:history="1">
+          <w:hyperlink w:anchor="_Toc26883799" w:history="1">
             <w:r>
               <w:rPr>
                 <w:rStyle w:val="Lienhypertexte"/>
                 <w:rFonts w:ascii="Arial" w:hAnsi="Arial" w:cs="Arial"/>
                 <w:noProof/>
-              </w:rPr>
-              <w:t>Description du nouveau système</w:t>
+                <w:sz w:val="28"/>
+              </w:rPr>
+              <w:t>Cas d’Utilisation du nouveau système</w:t>
             </w:r>
             <w:r>
               <w:rPr>
                 <w:rFonts w:ascii="Arial" w:hAnsi="Arial" w:cs="Arial"/>
                 <w:noProof/>
                 <w:webHidden/>
+                <w:sz w:val="28"/>
               </w:rPr>
               <w:tab/>
             </w:r>
@@ -875,6 +928,7 @@
                 <w:rFonts w:ascii="Arial" w:hAnsi="Arial" w:cs="Arial"/>
                 <w:noProof/>
                 <w:webHidden/>
+                <w:sz w:val="28"/>
               </w:rPr>
               <w:fldChar w:fldCharType="begin"/>
             </w:r>
@@ -883,14 +937,16 @@
                 <w:rFonts w:ascii="Arial" w:hAnsi="Arial" w:cs="Arial"/>
                 <w:noProof/>
                 <w:webHidden/>
-              </w:rPr>
-              <w:instrText xml:space="preserve"> PAGEREF _Toc26877920 \h </w:instrText>
+                <w:sz w:val="28"/>
+              </w:rPr>
+              <w:instrText xml:space="preserve"> PAGEREF _Toc26883799 \h </w:instrText>
             </w:r>
             <w:r>
               <w:rPr>
                 <w:rFonts w:ascii="Arial" w:hAnsi="Arial" w:cs="Arial"/>
                 <w:noProof/>
                 <w:webHidden/>
+                <w:sz w:val="28"/>
               </w:rPr>
             </w:r>
             <w:r>
@@ -898,6 +954,7 @@
                 <w:rFonts w:ascii="Arial" w:hAnsi="Arial" w:cs="Arial"/>
                 <w:noProof/>
                 <w:webHidden/>
+                <w:sz w:val="28"/>
               </w:rPr>
               <w:fldChar w:fldCharType="separate"/>
             </w:r>
@@ -906,14 +963,16 @@
                 <w:rFonts w:ascii="Arial" w:hAnsi="Arial" w:cs="Arial"/>
                 <w:noProof/>
                 <w:webHidden/>
-              </w:rPr>
-              <w:t>7</w:t>
+                <w:sz w:val="28"/>
+              </w:rPr>
+              <w:t>6</w:t>
             </w:r>
             <w:r>
               <w:rPr>
                 <w:rFonts w:ascii="Arial" w:hAnsi="Arial" w:cs="Arial"/>
                 <w:noProof/>
                 <w:webHidden/>
+                <w:sz w:val="28"/>
               </w:rPr>
               <w:fldChar w:fldCharType="end"/>
             </w:r>
@@ -928,24 +987,25 @@
             <w:rPr>
               <w:rFonts w:ascii="Arial" w:eastAsiaTheme="minorEastAsia" w:hAnsi="Arial" w:cs="Arial"/>
               <w:noProof/>
-              <w:sz w:val="22"/>
               <w:szCs w:val="22"/>
             </w:rPr>
           </w:pPr>
-          <w:hyperlink w:anchor="_Toc26877921" w:history="1">
+          <w:hyperlink w:anchor="_Toc26883800" w:history="1">
             <w:r>
               <w:rPr>
                 <w:rStyle w:val="Lienhypertexte"/>
                 <w:rFonts w:ascii="Arial" w:hAnsi="Arial" w:cs="Arial"/>
                 <w:noProof/>
-              </w:rPr>
-              <w:t>Scénario 1</w:t>
+                <w:sz w:val="28"/>
+              </w:rPr>
+              <w:t>Description du nouveau système</w:t>
             </w:r>
             <w:r>
               <w:rPr>
                 <w:rFonts w:ascii="Arial" w:hAnsi="Arial" w:cs="Arial"/>
                 <w:noProof/>
                 <w:webHidden/>
+                <w:sz w:val="28"/>
               </w:rPr>
               <w:tab/>
             </w:r>
@@ -954,6 +1014,7 @@
                 <w:rFonts w:ascii="Arial" w:hAnsi="Arial" w:cs="Arial"/>
                 <w:noProof/>
                 <w:webHidden/>
+                <w:sz w:val="28"/>
               </w:rPr>
               <w:fldChar w:fldCharType="begin"/>
             </w:r>
@@ -962,14 +1023,16 @@
                 <w:rFonts w:ascii="Arial" w:hAnsi="Arial" w:cs="Arial"/>
                 <w:noProof/>
                 <w:webHidden/>
-              </w:rPr>
-              <w:instrText xml:space="preserve"> PAGEREF _Toc26877921 \h </w:instrText>
+                <w:sz w:val="28"/>
+              </w:rPr>
+              <w:instrText xml:space="preserve"> PAGEREF _Toc26883800 \h </w:instrText>
             </w:r>
             <w:r>
               <w:rPr>
                 <w:rFonts w:ascii="Arial" w:hAnsi="Arial" w:cs="Arial"/>
                 <w:noProof/>
                 <w:webHidden/>
+                <w:sz w:val="28"/>
               </w:rPr>
             </w:r>
             <w:r>
@@ -977,6 +1040,7 @@
                 <w:rFonts w:ascii="Arial" w:hAnsi="Arial" w:cs="Arial"/>
                 <w:noProof/>
                 <w:webHidden/>
+                <w:sz w:val="28"/>
               </w:rPr>
               <w:fldChar w:fldCharType="separate"/>
             </w:r>
@@ -985,14 +1049,16 @@
                 <w:rFonts w:ascii="Arial" w:hAnsi="Arial" w:cs="Arial"/>
                 <w:noProof/>
                 <w:webHidden/>
-              </w:rPr>
-              <w:t>14</w:t>
+                <w:sz w:val="28"/>
+              </w:rPr>
+              <w:t>7</w:t>
             </w:r>
             <w:r>
               <w:rPr>
                 <w:rFonts w:ascii="Arial" w:hAnsi="Arial" w:cs="Arial"/>
                 <w:noProof/>
                 <w:webHidden/>
+                <w:sz w:val="28"/>
               </w:rPr>
               <w:fldChar w:fldCharType="end"/>
             </w:r>
@@ -1007,24 +1073,25 @@
             <w:rPr>
               <w:rFonts w:ascii="Arial" w:eastAsiaTheme="minorEastAsia" w:hAnsi="Arial" w:cs="Arial"/>
               <w:noProof/>
-              <w:sz w:val="22"/>
               <w:szCs w:val="22"/>
             </w:rPr>
           </w:pPr>
-          <w:hyperlink w:anchor="_Toc26877922" w:history="1">
+          <w:hyperlink w:anchor="_Toc26883801" w:history="1">
             <w:r>
               <w:rPr>
                 <w:rStyle w:val="Lienhypertexte"/>
                 <w:rFonts w:ascii="Arial" w:hAnsi="Arial" w:cs="Arial"/>
                 <w:noProof/>
-              </w:rPr>
-              <w:t>Scénario 2</w:t>
+                <w:sz w:val="28"/>
+              </w:rPr>
+              <w:t>Scénario 1</w:t>
             </w:r>
             <w:r>
               <w:rPr>
                 <w:rFonts w:ascii="Arial" w:hAnsi="Arial" w:cs="Arial"/>
                 <w:noProof/>
                 <w:webHidden/>
+                <w:sz w:val="28"/>
               </w:rPr>
               <w:tab/>
             </w:r>
@@ -1033,6 +1100,7 @@
                 <w:rFonts w:ascii="Arial" w:hAnsi="Arial" w:cs="Arial"/>
                 <w:noProof/>
                 <w:webHidden/>
+                <w:sz w:val="28"/>
               </w:rPr>
               <w:fldChar w:fldCharType="begin"/>
             </w:r>
@@ -1041,14 +1109,16 @@
                 <w:rFonts w:ascii="Arial" w:hAnsi="Arial" w:cs="Arial"/>
                 <w:noProof/>
                 <w:webHidden/>
-              </w:rPr>
-              <w:instrText xml:space="preserve"> PAGEREF _Toc26877922 \h </w:instrText>
+                <w:sz w:val="28"/>
+              </w:rPr>
+              <w:instrText xml:space="preserve"> PAGEREF _Toc26883801 \h </w:instrText>
             </w:r>
             <w:r>
               <w:rPr>
                 <w:rFonts w:ascii="Arial" w:hAnsi="Arial" w:cs="Arial"/>
                 <w:noProof/>
                 <w:webHidden/>
+                <w:sz w:val="28"/>
               </w:rPr>
             </w:r>
             <w:r>
@@ -1056,6 +1126,7 @@
                 <w:rFonts w:ascii="Arial" w:hAnsi="Arial" w:cs="Arial"/>
                 <w:noProof/>
                 <w:webHidden/>
+                <w:sz w:val="28"/>
               </w:rPr>
               <w:fldChar w:fldCharType="separate"/>
             </w:r>
@@ -1064,14 +1135,16 @@
                 <w:rFonts w:ascii="Arial" w:hAnsi="Arial" w:cs="Arial"/>
                 <w:noProof/>
                 <w:webHidden/>
-              </w:rPr>
-              <w:t>15</w:t>
+                <w:sz w:val="28"/>
+              </w:rPr>
+              <w:t>14</w:t>
             </w:r>
             <w:r>
               <w:rPr>
                 <w:rFonts w:ascii="Arial" w:hAnsi="Arial" w:cs="Arial"/>
                 <w:noProof/>
                 <w:webHidden/>
+                <w:sz w:val="28"/>
               </w:rPr>
               <w:fldChar w:fldCharType="end"/>
             </w:r>
@@ -1086,24 +1159,25 @@
             <w:rPr>
               <w:rFonts w:ascii="Arial" w:eastAsiaTheme="minorEastAsia" w:hAnsi="Arial" w:cs="Arial"/>
               <w:noProof/>
-              <w:sz w:val="22"/>
               <w:szCs w:val="22"/>
             </w:rPr>
           </w:pPr>
-          <w:hyperlink w:anchor="_Toc26877923" w:history="1">
+          <w:hyperlink w:anchor="_Toc26883802" w:history="1">
             <w:r>
               <w:rPr>
                 <w:rStyle w:val="Lienhypertexte"/>
                 <w:rFonts w:ascii="Arial" w:hAnsi="Arial" w:cs="Arial"/>
                 <w:noProof/>
-              </w:rPr>
-              <w:t>Scénario 3</w:t>
+                <w:sz w:val="28"/>
+              </w:rPr>
+              <w:t>Scénario 2</w:t>
             </w:r>
             <w:r>
               <w:rPr>
                 <w:rFonts w:ascii="Arial" w:hAnsi="Arial" w:cs="Arial"/>
                 <w:noProof/>
                 <w:webHidden/>
+                <w:sz w:val="28"/>
               </w:rPr>
               <w:tab/>
             </w:r>
@@ -1112,6 +1186,7 @@
                 <w:rFonts w:ascii="Arial" w:hAnsi="Arial" w:cs="Arial"/>
                 <w:noProof/>
                 <w:webHidden/>
+                <w:sz w:val="28"/>
               </w:rPr>
               <w:fldChar w:fldCharType="begin"/>
             </w:r>
@@ -1120,14 +1195,16 @@
                 <w:rFonts w:ascii="Arial" w:hAnsi="Arial" w:cs="Arial"/>
                 <w:noProof/>
                 <w:webHidden/>
-              </w:rPr>
-              <w:instrText xml:space="preserve"> PAGEREF _Toc26877923 \h </w:instrText>
+                <w:sz w:val="28"/>
+              </w:rPr>
+              <w:instrText xml:space="preserve"> PAGEREF _Toc26883802 \h </w:instrText>
             </w:r>
             <w:r>
               <w:rPr>
                 <w:rFonts w:ascii="Arial" w:hAnsi="Arial" w:cs="Arial"/>
                 <w:noProof/>
                 <w:webHidden/>
+                <w:sz w:val="28"/>
               </w:rPr>
             </w:r>
             <w:r>
@@ -1135,6 +1212,7 @@
                 <w:rFonts w:ascii="Arial" w:hAnsi="Arial" w:cs="Arial"/>
                 <w:noProof/>
                 <w:webHidden/>
+                <w:sz w:val="28"/>
               </w:rPr>
               <w:fldChar w:fldCharType="separate"/>
             </w:r>
@@ -1143,14 +1221,16 @@
                 <w:rFonts w:ascii="Arial" w:hAnsi="Arial" w:cs="Arial"/>
                 <w:noProof/>
                 <w:webHidden/>
-              </w:rPr>
-              <w:t>16</w:t>
+                <w:sz w:val="28"/>
+              </w:rPr>
+              <w:t>15</w:t>
             </w:r>
             <w:r>
               <w:rPr>
                 <w:rFonts w:ascii="Arial" w:hAnsi="Arial" w:cs="Arial"/>
                 <w:noProof/>
                 <w:webHidden/>
+                <w:sz w:val="28"/>
               </w:rPr>
               <w:fldChar w:fldCharType="end"/>
             </w:r>
@@ -1165,24 +1245,25 @@
             <w:rPr>
               <w:rFonts w:ascii="Arial" w:eastAsiaTheme="minorEastAsia" w:hAnsi="Arial" w:cs="Arial"/>
               <w:noProof/>
-              <w:sz w:val="22"/>
               <w:szCs w:val="22"/>
             </w:rPr>
           </w:pPr>
-          <w:hyperlink w:anchor="_Toc26877924" w:history="1">
+          <w:hyperlink w:anchor="_Toc26883803" w:history="1">
             <w:r>
               <w:rPr>
                 <w:rStyle w:val="Lienhypertexte"/>
                 <w:rFonts w:ascii="Arial" w:hAnsi="Arial" w:cs="Arial"/>
                 <w:noProof/>
-              </w:rPr>
-              <w:t>Conclusion et Recommandation</w:t>
+                <w:sz w:val="28"/>
+              </w:rPr>
+              <w:t>Scénario 3</w:t>
             </w:r>
             <w:r>
               <w:rPr>
                 <w:rFonts w:ascii="Arial" w:hAnsi="Arial" w:cs="Arial"/>
                 <w:noProof/>
                 <w:webHidden/>
+                <w:sz w:val="28"/>
               </w:rPr>
               <w:tab/>
             </w:r>
@@ -1191,6 +1272,7 @@
                 <w:rFonts w:ascii="Arial" w:hAnsi="Arial" w:cs="Arial"/>
                 <w:noProof/>
                 <w:webHidden/>
+                <w:sz w:val="28"/>
               </w:rPr>
               <w:fldChar w:fldCharType="begin"/>
             </w:r>
@@ -1199,14 +1281,16 @@
                 <w:rFonts w:ascii="Arial" w:hAnsi="Arial" w:cs="Arial"/>
                 <w:noProof/>
                 <w:webHidden/>
-              </w:rPr>
-              <w:instrText xml:space="preserve"> PAGEREF _Toc26877924 \h </w:instrText>
+                <w:sz w:val="28"/>
+              </w:rPr>
+              <w:instrText xml:space="preserve"> PAGEREF _Toc26883803 \h </w:instrText>
             </w:r>
             <w:r>
               <w:rPr>
                 <w:rFonts w:ascii="Arial" w:hAnsi="Arial" w:cs="Arial"/>
                 <w:noProof/>
                 <w:webHidden/>
+                <w:sz w:val="28"/>
               </w:rPr>
             </w:r>
             <w:r>
@@ -1214,6 +1298,7 @@
                 <w:rFonts w:ascii="Arial" w:hAnsi="Arial" w:cs="Arial"/>
                 <w:noProof/>
                 <w:webHidden/>
+                <w:sz w:val="28"/>
               </w:rPr>
               <w:fldChar w:fldCharType="separate"/>
             </w:r>
@@ -1222,14 +1307,16 @@
                 <w:rFonts w:ascii="Arial" w:hAnsi="Arial" w:cs="Arial"/>
                 <w:noProof/>
                 <w:webHidden/>
-              </w:rPr>
-              <w:t>17</w:t>
+                <w:sz w:val="28"/>
+              </w:rPr>
+              <w:t>16</w:t>
             </w:r>
             <w:r>
               <w:rPr>
                 <w:rFonts w:ascii="Arial" w:hAnsi="Arial" w:cs="Arial"/>
                 <w:noProof/>
                 <w:webHidden/>
+                <w:sz w:val="28"/>
               </w:rPr>
               <w:fldChar w:fldCharType="end"/>
             </w:r>
@@ -1244,16 +1331,102 @@
             <w:rPr>
               <w:rFonts w:ascii="Arial" w:eastAsiaTheme="minorEastAsia" w:hAnsi="Arial" w:cs="Arial"/>
               <w:noProof/>
-              <w:sz w:val="22"/>
               <w:szCs w:val="22"/>
             </w:rPr>
           </w:pPr>
-          <w:hyperlink w:anchor="_Toc26877925" w:history="1">
+          <w:hyperlink w:anchor="_Toc26883804" w:history="1">
             <w:r>
               <w:rPr>
                 <w:rStyle w:val="Lienhypertexte"/>
                 <w:rFonts w:ascii="Arial" w:hAnsi="Arial" w:cs="Arial"/>
                 <w:noProof/>
+                <w:sz w:val="28"/>
+              </w:rPr>
+              <w:t>Conclusion et Recommandation</w:t>
+            </w:r>
+            <w:r>
+              <w:rPr>
+                <w:rFonts w:ascii="Arial" w:hAnsi="Arial" w:cs="Arial"/>
+                <w:noProof/>
+                <w:webHidden/>
+                <w:sz w:val="28"/>
+              </w:rPr>
+              <w:tab/>
+            </w:r>
+            <w:r>
+              <w:rPr>
+                <w:rFonts w:ascii="Arial" w:hAnsi="Arial" w:cs="Arial"/>
+                <w:noProof/>
+                <w:webHidden/>
+                <w:sz w:val="28"/>
+              </w:rPr>
+              <w:fldChar w:fldCharType="begin"/>
+            </w:r>
+            <w:r>
+              <w:rPr>
+                <w:rFonts w:ascii="Arial" w:hAnsi="Arial" w:cs="Arial"/>
+                <w:noProof/>
+                <w:webHidden/>
+                <w:sz w:val="28"/>
+              </w:rPr>
+              <w:instrText xml:space="preserve"> PAGEREF _Toc26883804 \h </w:instrText>
+            </w:r>
+            <w:r>
+              <w:rPr>
+                <w:rFonts w:ascii="Arial" w:hAnsi="Arial" w:cs="Arial"/>
+                <w:noProof/>
+                <w:webHidden/>
+                <w:sz w:val="28"/>
+              </w:rPr>
+            </w:r>
+            <w:r>
+              <w:rPr>
+                <w:rFonts w:ascii="Arial" w:hAnsi="Arial" w:cs="Arial"/>
+                <w:noProof/>
+                <w:webHidden/>
+                <w:sz w:val="28"/>
+              </w:rPr>
+              <w:fldChar w:fldCharType="separate"/>
+            </w:r>
+            <w:r>
+              <w:rPr>
+                <w:rFonts w:ascii="Arial" w:hAnsi="Arial" w:cs="Arial"/>
+                <w:noProof/>
+                <w:webHidden/>
+                <w:sz w:val="28"/>
+              </w:rPr>
+              <w:t>17</w:t>
+            </w:r>
+            <w:r>
+              <w:rPr>
+                <w:rFonts w:ascii="Arial" w:hAnsi="Arial" w:cs="Arial"/>
+                <w:noProof/>
+                <w:webHidden/>
+                <w:sz w:val="28"/>
+              </w:rPr>
+              <w:fldChar w:fldCharType="end"/>
+            </w:r>
+          </w:hyperlink>
+        </w:p>
+        <w:p>
+          <w:pPr>
+            <w:pStyle w:val="TM1"/>
+            <w:tabs>
+              <w:tab w:val="right" w:leader="dot" w:pos="8636"/>
+            </w:tabs>
+            <w:rPr>
+              <w:rFonts w:ascii="Arial" w:eastAsiaTheme="minorEastAsia" w:hAnsi="Arial" w:cs="Arial"/>
+              <w:noProof/>
+              <w:szCs w:val="22"/>
+            </w:rPr>
+          </w:pPr>
+          <w:hyperlink w:anchor="_Toc26883805" w:history="1">
+            <w:r>
+              <w:rPr>
+                <w:rStyle w:val="Lienhypertexte"/>
+                <w:rFonts w:ascii="Arial" w:hAnsi="Arial" w:cs="Arial"/>
+                <w:noProof/>
+                <w:sz w:val="28"/>
               </w:rPr>
               <w:t>Planification du projet</w:t>
             </w:r>
@@ -1262,6 +1435,7 @@
                 <w:rFonts w:ascii="Arial" w:hAnsi="Arial" w:cs="Arial"/>
                 <w:noProof/>
                 <w:webHidden/>
+                <w:sz w:val="28"/>
               </w:rPr>
               <w:tab/>
             </w:r>
@@ -1270,6 +1444,7 @@
                 <w:rFonts w:ascii="Arial" w:hAnsi="Arial" w:cs="Arial"/>
                 <w:noProof/>
                 <w:webHidden/>
+                <w:sz w:val="28"/>
               </w:rPr>
               <w:fldChar w:fldCharType="begin"/>
             </w:r>
@@ -1278,14 +1453,16 @@
                 <w:rFonts w:ascii="Arial" w:hAnsi="Arial" w:cs="Arial"/>
                 <w:noProof/>
                 <w:webHidden/>
-              </w:rPr>
-              <w:instrText xml:space="preserve"> PAGEREF _Toc26877925 \h </w:instrText>
+                <w:sz w:val="28"/>
+              </w:rPr>
+              <w:instrText xml:space="preserve"> PAGEREF _Toc26883805 \h </w:instrText>
             </w:r>
             <w:r>
               <w:rPr>
                 <w:rFonts w:ascii="Arial" w:hAnsi="Arial" w:cs="Arial"/>
                 <w:noProof/>
                 <w:webHidden/>
+                <w:sz w:val="28"/>
               </w:rPr>
             </w:r>
             <w:r>
@@ -1293,6 +1470,7 @@
                 <w:rFonts w:ascii="Arial" w:hAnsi="Arial" w:cs="Arial"/>
                 <w:noProof/>
                 <w:webHidden/>
+                <w:sz w:val="28"/>
               </w:rPr>
               <w:fldChar w:fldCharType="separate"/>
             </w:r>
@@ -1301,6 +1479,7 @@
                 <w:rFonts w:ascii="Arial" w:hAnsi="Arial" w:cs="Arial"/>
                 <w:noProof/>
                 <w:webHidden/>
+                <w:sz w:val="28"/>
               </w:rPr>
               <w:t>18</w:t>
             </w:r>
@@ -1309,6 +1488,93 @@
                 <w:rFonts w:ascii="Arial" w:hAnsi="Arial" w:cs="Arial"/>
                 <w:noProof/>
                 <w:webHidden/>
+                <w:sz w:val="28"/>
+              </w:rPr>
+              <w:fldChar w:fldCharType="end"/>
+            </w:r>
+          </w:hyperlink>
+        </w:p>
+        <w:p>
+          <w:pPr>
+            <w:pStyle w:val="TM1"/>
+            <w:tabs>
+              <w:tab w:val="right" w:leader="dot" w:pos="8636"/>
+            </w:tabs>
+            <w:rPr>
+              <w:rFonts w:ascii="Arial" w:eastAsiaTheme="minorEastAsia" w:hAnsi="Arial" w:cs="Arial"/>
+              <w:noProof/>
+              <w:szCs w:val="22"/>
+            </w:rPr>
+          </w:pPr>
+          <w:hyperlink w:anchor="_Toc26883806" w:history="1">
+            <w:r>
+              <w:rPr>
+                <w:rStyle w:val="Lienhypertexte"/>
+                <w:rFonts w:ascii="Arial" w:hAnsi="Arial" w:cs="Arial"/>
+                <w:noProof/>
+                <w:sz w:val="28"/>
+              </w:rPr>
+              <w:t>Annexe : base de données courante du jeu</w:t>
+            </w:r>
+            <w:r>
+              <w:rPr>
+                <w:rFonts w:ascii="Arial" w:hAnsi="Arial" w:cs="Arial"/>
+                <w:noProof/>
+                <w:webHidden/>
+                <w:sz w:val="28"/>
+              </w:rPr>
+              <w:tab/>
+            </w:r>
+            <w:r>
+              <w:rPr>
+                <w:rFonts w:ascii="Arial" w:hAnsi="Arial" w:cs="Arial"/>
+                <w:noProof/>
+                <w:webHidden/>
+                <w:sz w:val="28"/>
+              </w:rPr>
+              <w:fldChar w:fldCharType="begin"/>
+            </w:r>
+            <w:r>
+              <w:rPr>
+                <w:rFonts w:ascii="Arial" w:hAnsi="Arial" w:cs="Arial"/>
+                <w:noProof/>
+                <w:webHidden/>
+                <w:sz w:val="28"/>
+              </w:rPr>
+              <w:instrText xml:space="preserve"> PAGEREF _Toc26883806 \h </w:instrText>
+            </w:r>
+            <w:r>
+              <w:rPr>
+                <w:rFonts w:ascii="Arial" w:hAnsi="Arial" w:cs="Arial"/>
+                <w:noProof/>
+                <w:webHidden/>
+                <w:sz w:val="28"/>
+              </w:rPr>
+            </w:r>
+            <w:r>
+              <w:rPr>
+                <w:rFonts w:ascii="Arial" w:hAnsi="Arial" w:cs="Arial"/>
+                <w:noProof/>
+                <w:webHidden/>
+                <w:sz w:val="28"/>
+              </w:rPr>
+              <w:fldChar w:fldCharType="separate"/>
+            </w:r>
+            <w:r>
+              <w:rPr>
+                <w:rFonts w:ascii="Arial" w:hAnsi="Arial" w:cs="Arial"/>
+                <w:noProof/>
+                <w:webHidden/>
+                <w:sz w:val="28"/>
+              </w:rPr>
+              <w:t>19</w:t>
+            </w:r>
+            <w:r>
+              <w:rPr>
+                <w:rFonts w:ascii="Arial" w:hAnsi="Arial" w:cs="Arial"/>
+                <w:noProof/>
+                <w:webHidden/>
+                <w:sz w:val="28"/>
               </w:rPr>
               <w:fldChar w:fldCharType="end"/>
             </w:r>
@@ -1320,6 +1586,7 @@
               <w:rFonts w:ascii="Arial" w:hAnsi="Arial" w:cs="Arial"/>
               <w:b/>
               <w:bCs/>
+              <w:sz w:val="28"/>
               <w:lang w:val="fr-FR"/>
             </w:rPr>
             <w:fldChar w:fldCharType="end"/>
@@ -1340,6 +1607,8 @@
       <w:pPr>
         <w:pStyle w:val="Titre1"/>
       </w:pPr>
+      <w:bookmarkStart w:id="0" w:name="_GoBack"/>
+      <w:bookmarkEnd w:id="0"/>
       <w:r>
         <w:rPr>
           <w:sz w:val="40"/>
@@ -1347,12 +1616,12 @@
         </w:rPr>
         <w:br w:type="page"/>
       </w:r>
-      <w:bookmarkStart w:id="0" w:name="_Toc26877915"/>
+      <w:bookmarkStart w:id="1" w:name="_Toc26883794"/>
       <w:r>
         <w:lastRenderedPageBreak/>
         <w:t>Introduction</w:t>
       </w:r>
-      <w:bookmarkEnd w:id="0"/>
+      <w:bookmarkEnd w:id="1"/>
     </w:p>
     <w:p/>
     <w:p>
@@ -1500,7 +1769,39 @@
           <w:rFonts w:ascii="Arial" w:hAnsi="Arial" w:cs="Arial"/>
           <w:sz w:val="28"/>
         </w:rPr>
-        <w:t>Notre client développe une application Web de jeu appelée « Angular Heroes » (le nom est susceptible de changer).</w:t>
+        <w:t>Notre client développe une application Web de jeu appelée « </w:t>
+      </w:r>
+      <w:proofErr w:type="spellStart"/>
+      <w:r>
+        <w:rPr>
+          <w:rFonts w:ascii="Arial" w:hAnsi="Arial" w:cs="Arial"/>
+          <w:sz w:val="28"/>
+        </w:rPr>
+        <w:t>Angular</w:t>
+      </w:r>
+      <w:proofErr w:type="spellEnd"/>
+      <w:r>
+        <w:rPr>
+          <w:rFonts w:ascii="Arial" w:hAnsi="Arial" w:cs="Arial"/>
+          <w:sz w:val="28"/>
+        </w:rPr>
+        <w:t xml:space="preserve"> </w:t>
+      </w:r>
+      <w:proofErr w:type="spellStart"/>
+      <w:r>
+        <w:rPr>
+          <w:rFonts w:ascii="Arial" w:hAnsi="Arial" w:cs="Arial"/>
+          <w:sz w:val="28"/>
+        </w:rPr>
+        <w:t>Heroes</w:t>
+      </w:r>
+      <w:proofErr w:type="spellEnd"/>
+      <w:r>
+        <w:rPr>
+          <w:rFonts w:ascii="Arial" w:hAnsi="Arial" w:cs="Arial"/>
+          <w:sz w:val="28"/>
+        </w:rPr>
+        <w:t> » (le nom est susceptible de changer).</w:t>
       </w:r>
       <w:r>
         <w:rPr>
@@ -1535,7 +1836,7 @@
       <w:pPr>
         <w:pStyle w:val="Titre1"/>
       </w:pPr>
-      <w:bookmarkStart w:id="1" w:name="_Toc26877916"/>
+      <w:bookmarkStart w:id="2" w:name="_Toc26883795"/>
       <w:r>
         <w:t xml:space="preserve">Historique </w:t>
       </w:r>
@@ -1545,31 +1846,41 @@
       <w:r>
         <w:t>l’entreprise</w:t>
       </w:r>
-      <w:bookmarkEnd w:id="1"/>
-    </w:p>
-    <w:p>
-      <w:pPr>
-        <w:rPr>
-          <w:rFonts w:ascii="Arial" w:hAnsi="Arial" w:cs="Arial"/>
-          <w:szCs w:val="28"/>
-        </w:rPr>
-      </w:pPr>
-    </w:p>
-    <w:p>
-      <w:pPr>
-        <w:rPr>
-          <w:rFonts w:ascii="Arial" w:hAnsi="Arial" w:cs="Arial"/>
-          <w:sz w:val="28"/>
-          <w:szCs w:val="28"/>
-        </w:rPr>
-      </w:pPr>
-      <w:r>
-        <w:rPr>
-          <w:rFonts w:ascii="Arial" w:hAnsi="Arial" w:cs="Arial"/>
-          <w:sz w:val="28"/>
-          <w:szCs w:val="28"/>
-        </w:rPr>
-        <w:t>Theriault’s Games n’est pas à proprement parler une entreprise : il s’agit d’un enseignant en programmation au collège Multihexa, Marc-André Thériault, qui dévelop</w:t>
+      <w:bookmarkEnd w:id="2"/>
+    </w:p>
+    <w:p>
+      <w:pPr>
+        <w:rPr>
+          <w:rFonts w:ascii="Arial" w:hAnsi="Arial" w:cs="Arial"/>
+          <w:szCs w:val="28"/>
+        </w:rPr>
+      </w:pPr>
+    </w:p>
+    <w:p>
+      <w:pPr>
+        <w:rPr>
+          <w:rFonts w:ascii="Arial" w:hAnsi="Arial" w:cs="Arial"/>
+          <w:sz w:val="28"/>
+          <w:szCs w:val="28"/>
+        </w:rPr>
+      </w:pPr>
+      <w:proofErr w:type="spellStart"/>
+      <w:r>
+        <w:rPr>
+          <w:rFonts w:ascii="Arial" w:hAnsi="Arial" w:cs="Arial"/>
+          <w:sz w:val="28"/>
+          <w:szCs w:val="28"/>
+        </w:rPr>
+        <w:t>Theriault’s</w:t>
+      </w:r>
+      <w:proofErr w:type="spellEnd"/>
+      <w:r>
+        <w:rPr>
+          <w:rFonts w:ascii="Arial" w:hAnsi="Arial" w:cs="Arial"/>
+          <w:sz w:val="28"/>
+          <w:szCs w:val="28"/>
+        </w:rPr>
+        <w:t xml:space="preserve"> Games n’est pas à proprement parler une entreprise : il s’agit d’un enseignant en programmation au collège Multihexa, Marc-André Thériault, qui dévelop</w:t>
       </w:r>
       <w:r>
         <w:rPr>
@@ -1631,12 +1942,12 @@
       <w:r>
         <w:br w:type="page"/>
       </w:r>
-      <w:bookmarkStart w:id="2" w:name="_Toc26877917"/>
+      <w:bookmarkStart w:id="3" w:name="_Toc26883796"/>
       <w:r>
         <w:lastRenderedPageBreak/>
         <w:t>Problématique et Besoins de l’entreprise</w:t>
       </w:r>
-      <w:bookmarkEnd w:id="2"/>
+      <w:bookmarkEnd w:id="3"/>
     </w:p>
     <w:p>
       <w:pPr>
@@ -2043,14 +2354,14 @@
         <w:pStyle w:val="Titre1"/>
         <w:jc w:val="center"/>
       </w:pPr>
-      <w:bookmarkStart w:id="3" w:name="_Toc26877918"/>
+      <w:bookmarkStart w:id="4" w:name="_Toc26883797"/>
       <w:r>
         <w:t>Cas Utilisation</w:t>
       </w:r>
       <w:r>
         <w:t xml:space="preserve"> du Système Actuel</w:t>
       </w:r>
-      <w:bookmarkEnd w:id="3"/>
+      <w:bookmarkEnd w:id="4"/>
     </w:p>
     <w:p>
       <w:pPr>
@@ -2140,6 +2451,7 @@
       <w:r>
         <w:br w:type="page"/>
       </w:r>
+      <w:bookmarkStart w:id="5" w:name="_Toc26883798"/>
       <w:r>
         <w:rPr>
           <w:rStyle w:val="Titre1Car"/>
@@ -2147,6 +2459,7 @@
         <w:lastRenderedPageBreak/>
         <w:t>Description du système actuel</w:t>
       </w:r>
+      <w:bookmarkEnd w:id="5"/>
     </w:p>
     <w:p>
       <w:pPr>
@@ -2173,7 +2486,35 @@
         <w:rPr>
           <w:rFonts w:ascii="Arial" w:hAnsi="Arial" w:cs="Arial"/>
         </w:rPr>
-        <w:t>Nom du cas : « Jouer à Angular Heroes »</w:t>
+        <w:t xml:space="preserve">Nom du cas : « Jouer à </w:t>
+      </w:r>
+      <w:proofErr w:type="spellStart"/>
+      <w:r>
+        <w:rPr>
+          <w:rFonts w:ascii="Arial" w:hAnsi="Arial" w:cs="Arial"/>
+        </w:rPr>
+        <w:t>Angular</w:t>
+      </w:r>
+      <w:proofErr w:type="spellEnd"/>
+      <w:r>
+        <w:rPr>
+          <w:rFonts w:ascii="Arial" w:hAnsi="Arial" w:cs="Arial"/>
+        </w:rPr>
+        <w:t xml:space="preserve"> </w:t>
+      </w:r>
+      <w:proofErr w:type="spellStart"/>
+      <w:r>
+        <w:rPr>
+          <w:rFonts w:ascii="Arial" w:hAnsi="Arial" w:cs="Arial"/>
+        </w:rPr>
+        <w:t>Heroes</w:t>
+      </w:r>
+      <w:proofErr w:type="spellEnd"/>
+      <w:r>
+        <w:rPr>
+          <w:rFonts w:ascii="Arial" w:hAnsi="Arial" w:cs="Arial"/>
+        </w:rPr>
+        <w:t> »</w:t>
       </w:r>
     </w:p>
     <w:p>
@@ -2816,7 +3157,7 @@
         </w:rPr>
         <w:br w:type="page"/>
       </w:r>
-      <w:bookmarkStart w:id="4" w:name="_Toc26877919"/>
+      <w:bookmarkStart w:id="6" w:name="_Toc26883799"/>
       <w:r>
         <w:lastRenderedPageBreak/>
         <w:t>Cas d’Utilisation</w:t>
@@ -2824,7 +3165,7 @@
       <w:r>
         <w:t xml:space="preserve"> du nouveau système</w:t>
       </w:r>
-      <w:bookmarkEnd w:id="4"/>
+      <w:bookmarkEnd w:id="6"/>
     </w:p>
     <w:p>
       <w:pPr>
@@ -2924,12 +3265,12 @@
       <w:pPr>
         <w:pStyle w:val="Titre1"/>
       </w:pPr>
-      <w:bookmarkStart w:id="5" w:name="_Toc26877920"/>
+      <w:bookmarkStart w:id="7" w:name="_Toc26883800"/>
       <w:r>
         <w:lastRenderedPageBreak/>
         <w:t>Description du nouveau système</w:t>
       </w:r>
-      <w:bookmarkEnd w:id="5"/>
+      <w:bookmarkEnd w:id="7"/>
     </w:p>
     <w:p>
       <w:pPr>
@@ -2969,7 +3310,15 @@
           <w:rFonts w:ascii="Arial" w:hAnsi="Arial" w:cs="Arial"/>
           <w:sz w:val="28"/>
         </w:rPr>
-        <w:t>« Jouer à New Ang</w:t>
+        <w:t xml:space="preserve">« Jouer à New </w:t>
+      </w:r>
+      <w:proofErr w:type="spellStart"/>
+      <w:r>
+        <w:rPr>
+          <w:rFonts w:ascii="Arial" w:hAnsi="Arial" w:cs="Arial"/>
+          <w:sz w:val="28"/>
+        </w:rPr>
+        <w:t>Ang</w:t>
       </w:r>
       <w:r>
         <w:rPr>
@@ -2978,12 +3327,29 @@
         </w:rPr>
         <w:t>ular</w:t>
       </w:r>
-      <w:r>
-        <w:rPr>
-          <w:rFonts w:ascii="Arial" w:hAnsi="Arial" w:cs="Arial"/>
-          <w:sz w:val="28"/>
-        </w:rPr>
-        <w:t xml:space="preserve"> Heroes »</w:t>
+      <w:proofErr w:type="spellEnd"/>
+      <w:r>
+        <w:rPr>
+          <w:rFonts w:ascii="Arial" w:hAnsi="Arial" w:cs="Arial"/>
+          <w:sz w:val="28"/>
+        </w:rPr>
+        <w:t xml:space="preserve"> </w:t>
+      </w:r>
+      <w:proofErr w:type="spellStart"/>
+      <w:r>
+        <w:rPr>
+          <w:rFonts w:ascii="Arial" w:hAnsi="Arial" w:cs="Arial"/>
+          <w:sz w:val="28"/>
+        </w:rPr>
+        <w:t>Heroes</w:t>
+      </w:r>
+      <w:proofErr w:type="spellEnd"/>
+      <w:r>
+        <w:rPr>
+          <w:rFonts w:ascii="Arial" w:hAnsi="Arial" w:cs="Arial"/>
+          <w:sz w:val="28"/>
+        </w:rPr>
+        <w:t> »</w:t>
       </w:r>
     </w:p>
     <w:p>
@@ -3241,7 +3607,43 @@
           <w:i/>
           <w:sz w:val="28"/>
         </w:rPr>
-        <w:t>Explosion du cas « Jouer à New Angular Heroes »</w:t>
+        <w:t xml:space="preserve">Explosion du cas « Jouer à New </w:t>
+      </w:r>
+      <w:proofErr w:type="spellStart"/>
+      <w:r>
+        <w:rPr>
+          <w:rFonts w:ascii="Arial" w:hAnsi="Arial" w:cs="Arial"/>
+          <w:i/>
+          <w:sz w:val="28"/>
+        </w:rPr>
+        <w:t>Angular</w:t>
+      </w:r>
+      <w:proofErr w:type="spellEnd"/>
+      <w:r>
+        <w:rPr>
+          <w:rFonts w:ascii="Arial" w:hAnsi="Arial" w:cs="Arial"/>
+          <w:i/>
+          <w:sz w:val="28"/>
+        </w:rPr>
+        <w:t xml:space="preserve"> </w:t>
+      </w:r>
+      <w:proofErr w:type="spellStart"/>
+      <w:r>
+        <w:rPr>
+          <w:rFonts w:ascii="Arial" w:hAnsi="Arial" w:cs="Arial"/>
+          <w:i/>
+          <w:sz w:val="28"/>
+        </w:rPr>
+        <w:t>Heroes</w:t>
+      </w:r>
+      <w:proofErr w:type="spellEnd"/>
+      <w:r>
+        <w:rPr>
+          <w:rFonts w:ascii="Arial" w:hAnsi="Arial" w:cs="Arial"/>
+          <w:i/>
+          <w:sz w:val="28"/>
+        </w:rPr>
+        <w:t> »</w:t>
       </w:r>
       <w:r>
         <w:rPr>
@@ -3651,8 +4053,6 @@
         </w:rPr>
         <w:br w:type="page"/>
       </w:r>
-      <w:bookmarkStart w:id="6" w:name="_GoBack"/>
-      <w:bookmarkEnd w:id="6"/>
     </w:p>
     <w:p>
       <w:pPr>
@@ -3681,7 +4081,35 @@
         <w:rPr>
           <w:rFonts w:ascii="Arial" w:hAnsi="Arial" w:cs="Arial"/>
         </w:rPr>
-        <w:t>Nom du cas : Explosion du cas « Jouer à New Angular Heroes »</w:t>
+        <w:t xml:space="preserve">Nom du cas : Explosion du cas « Jouer à New </w:t>
+      </w:r>
+      <w:proofErr w:type="spellStart"/>
+      <w:r>
+        <w:rPr>
+          <w:rFonts w:ascii="Arial" w:hAnsi="Arial" w:cs="Arial"/>
+        </w:rPr>
+        <w:t>Angular</w:t>
+      </w:r>
+      <w:proofErr w:type="spellEnd"/>
+      <w:r>
+        <w:rPr>
+          <w:rFonts w:ascii="Arial" w:hAnsi="Arial" w:cs="Arial"/>
+        </w:rPr>
+        <w:t xml:space="preserve"> </w:t>
+      </w:r>
+      <w:proofErr w:type="spellStart"/>
+      <w:r>
+        <w:rPr>
+          <w:rFonts w:ascii="Arial" w:hAnsi="Arial" w:cs="Arial"/>
+        </w:rPr>
+        <w:t>Heroes</w:t>
+      </w:r>
+      <w:proofErr w:type="spellEnd"/>
+      <w:r>
+        <w:rPr>
+          <w:rFonts w:ascii="Arial" w:hAnsi="Arial" w:cs="Arial"/>
+        </w:rPr>
+        <w:t> »</w:t>
       </w:r>
     </w:p>
     <w:p>
@@ -5834,41 +6262,52 @@
       <w:r>
         <w:br w:type="page"/>
       </w:r>
-      <w:bookmarkStart w:id="7" w:name="_Toc26877921"/>
+      <w:bookmarkStart w:id="8" w:name="_Toc26883801"/>
       <w:r>
         <w:lastRenderedPageBreak/>
         <w:t>Scénario 1</w:t>
       </w:r>
-      <w:bookmarkEnd w:id="7"/>
-    </w:p>
-    <w:p>
-      <w:pPr>
-        <w:rPr>
-          <w:rFonts w:ascii="Arial" w:hAnsi="Arial" w:cs="Arial"/>
-          <w:b/>
-          <w:sz w:val="28"/>
-          <w:szCs w:val="28"/>
-        </w:rPr>
-      </w:pPr>
-    </w:p>
-    <w:p>
-      <w:pPr>
-        <w:rPr>
-          <w:rFonts w:ascii="Arial" w:hAnsi="Arial" w:cs="Arial"/>
-          <w:b/>
-          <w:sz w:val="28"/>
-          <w:szCs w:val="28"/>
-        </w:rPr>
-      </w:pPr>
-      <w:r>
-        <w:rPr>
-          <w:rFonts w:ascii="Arial" w:hAnsi="Arial" w:cs="Arial"/>
-          <w:b/>
-          <w:sz w:val="28"/>
-          <w:szCs w:val="28"/>
-        </w:rPr>
-        <w:t>Titre: Band-Aid</w:t>
-      </w:r>
+      <w:bookmarkEnd w:id="8"/>
+    </w:p>
+    <w:p>
+      <w:pPr>
+        <w:rPr>
+          <w:rFonts w:ascii="Arial" w:hAnsi="Arial" w:cs="Arial"/>
+          <w:b/>
+          <w:sz w:val="28"/>
+          <w:szCs w:val="28"/>
+        </w:rPr>
+      </w:pPr>
+    </w:p>
+    <w:p>
+      <w:pPr>
+        <w:rPr>
+          <w:rFonts w:ascii="Arial" w:hAnsi="Arial" w:cs="Arial"/>
+          <w:b/>
+          <w:sz w:val="28"/>
+          <w:szCs w:val="28"/>
+        </w:rPr>
+      </w:pPr>
+      <w:r>
+        <w:rPr>
+          <w:rFonts w:ascii="Arial" w:hAnsi="Arial" w:cs="Arial"/>
+          <w:b/>
+          <w:sz w:val="28"/>
+          <w:szCs w:val="28"/>
+        </w:rPr>
+        <w:t>Titre: Band-</w:t>
+      </w:r>
+      <w:proofErr w:type="spellStart"/>
+      <w:r>
+        <w:rPr>
+          <w:rFonts w:ascii="Arial" w:hAnsi="Arial" w:cs="Arial"/>
+          <w:b/>
+          <w:sz w:val="28"/>
+          <w:szCs w:val="28"/>
+        </w:rPr>
+        <w:t>Aid</w:t>
+      </w:r>
+      <w:proofErr w:type="spellEnd"/>
     </w:p>
     <w:p>
       <w:pPr>
@@ -6071,7 +6510,7 @@
           <w:rStyle w:val="Titre1Car"/>
         </w:rPr>
       </w:pPr>
-      <w:bookmarkStart w:id="8" w:name="_Toc26877922"/>
+      <w:bookmarkStart w:id="9" w:name="_Toc26883802"/>
       <w:r>
         <w:rPr>
           <w:rStyle w:val="Titre1Car"/>
@@ -6091,7 +6530,7 @@
         </w:rPr>
         <w:t>2</w:t>
       </w:r>
-      <w:bookmarkEnd w:id="8"/>
+      <w:bookmarkEnd w:id="9"/>
     </w:p>
     <w:p>
       <w:pPr>
@@ -6155,7 +6594,43 @@
           <w:sz w:val="28"/>
           <w:szCs w:val="28"/>
         </w:rPr>
-        <w:t xml:space="preserve"> refaire le site à l’aide de React et de Nest JS</w:t>
+        <w:t xml:space="preserve"> refaire le site à l’aide de </w:t>
+      </w:r>
+      <w:proofErr w:type="spellStart"/>
+      <w:r>
+        <w:rPr>
+          <w:rFonts w:ascii="Arial" w:hAnsi="Arial" w:cs="Arial"/>
+          <w:sz w:val="28"/>
+          <w:szCs w:val="28"/>
+        </w:rPr>
+        <w:t>React</w:t>
+      </w:r>
+      <w:proofErr w:type="spellEnd"/>
+      <w:r>
+        <w:rPr>
+          <w:rFonts w:ascii="Arial" w:hAnsi="Arial" w:cs="Arial"/>
+          <w:sz w:val="28"/>
+          <w:szCs w:val="28"/>
+        </w:rPr>
+        <w:t xml:space="preserve"> et de </w:t>
+      </w:r>
+      <w:proofErr w:type="spellStart"/>
+      <w:r>
+        <w:rPr>
+          <w:rFonts w:ascii="Arial" w:hAnsi="Arial" w:cs="Arial"/>
+          <w:sz w:val="28"/>
+          <w:szCs w:val="28"/>
+        </w:rPr>
+        <w:t>Nest</w:t>
+      </w:r>
+      <w:proofErr w:type="spellEnd"/>
+      <w:r>
+        <w:rPr>
+          <w:rFonts w:ascii="Arial" w:hAnsi="Arial" w:cs="Arial"/>
+          <w:sz w:val="28"/>
+          <w:szCs w:val="28"/>
+        </w:rPr>
+        <w:t xml:space="preserve"> JS</w:t>
       </w:r>
       <w:r>
         <w:rPr>
@@ -6338,7 +6813,7 @@
       <w:r>
         <w:br w:type="page"/>
       </w:r>
-      <w:bookmarkStart w:id="9" w:name="_Toc26877923"/>
+      <w:bookmarkStart w:id="10" w:name="_Toc26883803"/>
       <w:r>
         <w:lastRenderedPageBreak/>
         <w:t>Scénario</w:t>
@@ -6349,7 +6824,7 @@
       <w:r>
         <w:t>3</w:t>
       </w:r>
-      <w:bookmarkEnd w:id="9"/>
+      <w:bookmarkEnd w:id="10"/>
     </w:p>
     <w:p>
       <w:pPr>
@@ -6423,6 +6898,7 @@
         </w:rPr>
         <w:t xml:space="preserve">u moteur de jeux </w:t>
       </w:r>
+      <w:proofErr w:type="spellStart"/>
       <w:r>
         <w:rPr>
           <w:rFonts w:ascii="Arial" w:hAnsi="Arial" w:cs="Arial"/>
@@ -6431,6 +6907,7 @@
         </w:rPr>
         <w:t>Unity</w:t>
       </w:r>
+      <w:proofErr w:type="spellEnd"/>
       <w:r>
         <w:rPr>
           <w:rFonts w:ascii="Arial" w:hAnsi="Arial" w:cs="Arial"/>
@@ -6611,13 +7088,23 @@
         </w:rPr>
         <w:t xml:space="preserve">à coder en </w:t>
       </w:r>
-      <w:r>
-        <w:rPr>
-          <w:rFonts w:ascii="Arial" w:hAnsi="Arial" w:cs="Arial"/>
-          <w:sz w:val="28"/>
-          <w:szCs w:val="28"/>
-        </w:rPr>
-        <w:t>Unity.</w:t>
+      <w:proofErr w:type="spellStart"/>
+      <w:r>
+        <w:rPr>
+          <w:rFonts w:ascii="Arial" w:hAnsi="Arial" w:cs="Arial"/>
+          <w:sz w:val="28"/>
+          <w:szCs w:val="28"/>
+        </w:rPr>
+        <w:t>Unity</w:t>
+      </w:r>
+      <w:proofErr w:type="spellEnd"/>
+      <w:r>
+        <w:rPr>
+          <w:rFonts w:ascii="Arial" w:hAnsi="Arial" w:cs="Arial"/>
+          <w:sz w:val="28"/>
+          <w:szCs w:val="28"/>
+        </w:rPr>
+        <w:t>.</w:t>
       </w:r>
     </w:p>
     <w:p>
@@ -6627,12 +7114,12 @@
       <w:r>
         <w:br w:type="page"/>
       </w:r>
-      <w:bookmarkStart w:id="10" w:name="_Toc26877924"/>
+      <w:bookmarkStart w:id="11" w:name="_Toc26883804"/>
       <w:r>
         <w:lastRenderedPageBreak/>
         <w:t>Conclusion et Recommandation</w:t>
       </w:r>
-      <w:bookmarkEnd w:id="10"/>
+      <w:bookmarkEnd w:id="11"/>
     </w:p>
     <w:p>
       <w:pPr>
@@ -6664,7 +7151,43 @@
           <w:sz w:val="28"/>
           <w:szCs w:val="28"/>
         </w:rPr>
-        <w:t xml:space="preserve"> En effet, le système actuel d’Angular Heroes ne permet pas de remplir l’une des demandes les plus importantes de M. Thériault, c’est-à-dire l’</w:t>
+        <w:t xml:space="preserve"> En effet, le système actuel d’</w:t>
+      </w:r>
+      <w:proofErr w:type="spellStart"/>
+      <w:r>
+        <w:rPr>
+          <w:rFonts w:ascii="Arial" w:hAnsi="Arial" w:cs="Arial"/>
+          <w:sz w:val="28"/>
+          <w:szCs w:val="28"/>
+        </w:rPr>
+        <w:t>Angular</w:t>
+      </w:r>
+      <w:proofErr w:type="spellEnd"/>
+      <w:r>
+        <w:rPr>
+          <w:rFonts w:ascii="Arial" w:hAnsi="Arial" w:cs="Arial"/>
+          <w:sz w:val="28"/>
+          <w:szCs w:val="28"/>
+        </w:rPr>
+        <w:t xml:space="preserve"> </w:t>
+      </w:r>
+      <w:proofErr w:type="spellStart"/>
+      <w:r>
+        <w:rPr>
+          <w:rFonts w:ascii="Arial" w:hAnsi="Arial" w:cs="Arial"/>
+          <w:sz w:val="28"/>
+          <w:szCs w:val="28"/>
+        </w:rPr>
+        <w:t>Heroes</w:t>
+      </w:r>
+      <w:proofErr w:type="spellEnd"/>
+      <w:r>
+        <w:rPr>
+          <w:rFonts w:ascii="Arial" w:hAnsi="Arial" w:cs="Arial"/>
+          <w:sz w:val="28"/>
+          <w:szCs w:val="28"/>
+        </w:rPr>
+        <w:t xml:space="preserve"> ne permet pas de remplir l’une des demandes les plus importantes de M. Thériault, c’est-à-dire l’</w:t>
       </w:r>
       <w:r>
         <w:rPr>
@@ -6721,16 +7244,80 @@
           <w:sz w:val="28"/>
           <w:szCs w:val="28"/>
         </w:rPr>
-        <w:t>Nous allons réécrire le code d’Angular Heroes avec React et</w:t>
-      </w:r>
-      <w:r>
-        <w:rPr>
-          <w:rFonts w:ascii="Arial" w:hAnsi="Arial" w:cs="Arial"/>
-          <w:sz w:val="28"/>
-          <w:szCs w:val="28"/>
-        </w:rPr>
-        <w:t xml:space="preserve"> Nest</w:t>
-      </w:r>
+        <w:t>Nous allons réécrire le code d’</w:t>
+      </w:r>
+      <w:proofErr w:type="spellStart"/>
+      <w:r>
+        <w:rPr>
+          <w:rFonts w:ascii="Arial" w:hAnsi="Arial" w:cs="Arial"/>
+          <w:sz w:val="28"/>
+          <w:szCs w:val="28"/>
+        </w:rPr>
+        <w:t>Angular</w:t>
+      </w:r>
+      <w:proofErr w:type="spellEnd"/>
+      <w:r>
+        <w:rPr>
+          <w:rFonts w:ascii="Arial" w:hAnsi="Arial" w:cs="Arial"/>
+          <w:sz w:val="28"/>
+          <w:szCs w:val="28"/>
+        </w:rPr>
+        <w:t xml:space="preserve"> </w:t>
+      </w:r>
+      <w:proofErr w:type="spellStart"/>
+      <w:r>
+        <w:rPr>
+          <w:rFonts w:ascii="Arial" w:hAnsi="Arial" w:cs="Arial"/>
+          <w:sz w:val="28"/>
+          <w:szCs w:val="28"/>
+        </w:rPr>
+        <w:t>Heroes</w:t>
+      </w:r>
+      <w:proofErr w:type="spellEnd"/>
+      <w:r>
+        <w:rPr>
+          <w:rFonts w:ascii="Arial" w:hAnsi="Arial" w:cs="Arial"/>
+          <w:sz w:val="28"/>
+          <w:szCs w:val="28"/>
+        </w:rPr>
+        <w:t xml:space="preserve"> avec </w:t>
+      </w:r>
+      <w:proofErr w:type="spellStart"/>
+      <w:r>
+        <w:rPr>
+          <w:rFonts w:ascii="Arial" w:hAnsi="Arial" w:cs="Arial"/>
+          <w:sz w:val="28"/>
+          <w:szCs w:val="28"/>
+        </w:rPr>
+        <w:t>React</w:t>
+      </w:r>
+      <w:proofErr w:type="spellEnd"/>
+      <w:r>
+        <w:rPr>
+          <w:rFonts w:ascii="Arial" w:hAnsi="Arial" w:cs="Arial"/>
+          <w:sz w:val="28"/>
+          <w:szCs w:val="28"/>
+        </w:rPr>
+        <w:t xml:space="preserve"> et</w:t>
+      </w:r>
+      <w:r>
+        <w:rPr>
+          <w:rFonts w:ascii="Arial" w:hAnsi="Arial" w:cs="Arial"/>
+          <w:sz w:val="28"/>
+          <w:szCs w:val="28"/>
+        </w:rPr>
+        <w:t xml:space="preserve"> </w:t>
+      </w:r>
+      <w:proofErr w:type="spellStart"/>
+      <w:r>
+        <w:rPr>
+          <w:rFonts w:ascii="Arial" w:hAnsi="Arial" w:cs="Arial"/>
+          <w:sz w:val="28"/>
+          <w:szCs w:val="28"/>
+        </w:rPr>
+        <w:t>Nest</w:t>
+      </w:r>
+      <w:proofErr w:type="spellEnd"/>
       <w:r>
         <w:rPr>
           <w:rFonts w:ascii="Arial" w:hAnsi="Arial" w:cs="Arial"/>
@@ -6772,7 +7359,7 @@
       <w:r>
         <w:br w:type="page"/>
       </w:r>
-      <w:bookmarkStart w:id="11" w:name="_Toc26877925"/>
+      <w:bookmarkStart w:id="12" w:name="_Toc26883805"/>
       <w:r>
         <w:rPr>
           <w:noProof/>
@@ -6897,11 +7484,122 @@
       <w:r>
         <w:t>Planification du projet</w:t>
       </w:r>
-      <w:bookmarkEnd w:id="11"/>
+      <w:bookmarkEnd w:id="12"/>
+    </w:p>
+    <w:p/>
+    <w:p/>
+    <w:p/>
+    <w:p/>
+    <w:p/>
+    <w:p/>
+    <w:p/>
+    <w:p/>
+    <w:p/>
+    <w:p/>
+    <w:p/>
+    <w:p/>
+    <w:p/>
+    <w:p/>
+    <w:p/>
+    <w:p/>
+    <w:p/>
+    <w:p/>
+    <w:p/>
+    <w:p/>
+    <w:p/>
+    <w:p/>
+    <w:p/>
+    <w:p/>
+    <w:p/>
+    <w:p/>
+    <w:p/>
+    <w:p/>
+    <w:p/>
+    <w:p/>
+    <w:p/>
+    <w:p/>
+    <w:p/>
+    <w:p/>
+    <w:p/>
+    <w:p/>
+    <w:p/>
+    <w:p/>
+    <w:p/>
+    <w:p/>
+    <w:p/>
+    <w:p/>
+    <w:p/>
+    <w:p/>
+    <w:p/>
+    <w:p/>
+    <w:p>
+      <w:pPr>
+        <w:pStyle w:val="Titre1"/>
+        <w:jc w:val="center"/>
+      </w:pPr>
+      <w:bookmarkStart w:id="13" w:name="_Toc26883806"/>
+      <w:r>
+        <w:rPr>
+          <w:noProof/>
+        </w:rPr>
+        <w:drawing>
+          <wp:anchor distT="0" distB="0" distL="114300" distR="114300" simplePos="0" relativeHeight="251667456" behindDoc="0" locked="0" layoutInCell="1" allowOverlap="1" wp14:anchorId="7DA02D80" wp14:editId="04FE726D">
+            <wp:simplePos x="0" y="0"/>
+            <wp:positionH relativeFrom="margin">
+              <wp:align>right</wp:align>
+            </wp:positionH>
+            <wp:positionV relativeFrom="paragraph">
+              <wp:posOffset>920115</wp:posOffset>
+            </wp:positionV>
+            <wp:extent cx="5490210" cy="6342380"/>
+            <wp:effectExtent l="0" t="0" r="0" b="1270"/>
+            <wp:wrapNone/>
+            <wp:docPr id="1" name="Image 1"/>
+            <wp:cNvGraphicFramePr>
+              <a:graphicFrameLocks xmlns:a="http://schemas.openxmlformats.org/drawingml/2006/main" noChangeAspect="1"/>
+            </wp:cNvGraphicFramePr>
+            <a:graphic xmlns:a="http://schemas.openxmlformats.org/drawingml/2006/main">
+              <a:graphicData uri="http://schemas.openxmlformats.org/drawingml/2006/picture">
+                <pic:pic xmlns:pic="http://schemas.openxmlformats.org/drawingml/2006/picture">
+                  <pic:nvPicPr>
+                    <pic:cNvPr id="1" name="DbDiagram.png"/>
+                    <pic:cNvPicPr/>
+                  </pic:nvPicPr>
+                  <pic:blipFill>
+                    <a:blip r:embed="rId13">
+                      <a:extLst>
+                        <a:ext uri="{28A0092B-C50C-407E-A947-70E740481C1C}">
+                          <a14:useLocalDpi xmlns:a14="http://schemas.microsoft.com/office/drawing/2010/main" val="0"/>
+                        </a:ext>
+                      </a:extLst>
+                    </a:blip>
+                    <a:stretch>
+                      <a:fillRect/>
+                    </a:stretch>
+                  </pic:blipFill>
+                  <pic:spPr>
+                    <a:xfrm>
+                      <a:off x="0" y="0"/>
+                      <a:ext cx="5490210" cy="6342380"/>
+                    </a:xfrm>
+                    <a:prstGeom prst="rect">
+                      <a:avLst/>
+                    </a:prstGeom>
+                  </pic:spPr>
+                </pic:pic>
+              </a:graphicData>
+            </a:graphic>
+          </wp:anchor>
+        </w:drawing>
+      </w:r>
+      <w:r>
+        <w:t>Annexe : base de données courante du jeu</w:t>
+      </w:r>
+      <w:bookmarkEnd w:id="13"/>
     </w:p>
     <w:sectPr>
-      <w:headerReference w:type="default" r:id="rId13"/>
-      <w:footerReference w:type="default" r:id="rId14"/>
+      <w:headerReference w:type="default" r:id="rId14"/>
+      <w:footerReference w:type="default" r:id="rId15"/>
       <w:pgSz w:w="12240" w:h="15840"/>
       <w:pgMar w:top="1440" w:right="1797" w:bottom="1440" w:left="1797" w:header="709" w:footer="709" w:gutter="0"/>
       <w:pgNumType w:start="0"/>
@@ -6989,7 +7687,7 @@
         <w:rStyle w:val="Numrodepage"/>
         <w:noProof/>
       </w:rPr>
-      <w:t>8</w:t>
+      <w:t>19</w:t>
     </w:r>
     <w:r>
       <w:rPr>
@@ -7058,13 +7756,23 @@
       </w:rPr>
       <w:tab/>
     </w:r>
+    <w:proofErr w:type="spellStart"/>
     <w:r>
       <w:rPr>
         <w:rFonts w:ascii="Arial" w:hAnsi="Arial" w:cs="Arial"/>
         <w:sz w:val="20"/>
         <w:szCs w:val="20"/>
       </w:rPr>
-      <w:t>Theriault’s Games</w:t>
+      <w:t>Theriault’s</w:t>
+    </w:r>
+    <w:proofErr w:type="spellEnd"/>
+    <w:r>
+      <w:rPr>
+        <w:rFonts w:ascii="Arial" w:hAnsi="Arial" w:cs="Arial"/>
+        <w:sz w:val="20"/>
+        <w:szCs w:val="20"/>
+      </w:rPr>
+      <w:t xml:space="preserve"> Games</w:t>
     </w:r>
   </w:p>
 </w:hdr>
@@ -8595,7 +9303,7 @@
 </file>
 
 <file path=customXml/itemProps1.xml><?xml version="1.0" encoding="utf-8"?>
-<ds:datastoreItem xmlns:ds="http://schemas.openxmlformats.org/officeDocument/2006/customXml" ds:itemID="{49105FD8-EB98-480C-8DF7-787DF0E09521}">
+<ds:datastoreItem xmlns:ds="http://schemas.openxmlformats.org/officeDocument/2006/customXml" ds:itemID="{D3DBD2AE-0FEE-459C-88D8-12BE2B2ACDA7}">
   <ds:schemaRefs>
     <ds:schemaRef ds:uri="http://schemas.openxmlformats.org/officeDocument/2006/bibliography"/>
   </ds:schemaRefs>

</xml_diff>